<commit_message>
Lo que le envié a tafur
</commit_message>
<xml_diff>
--- a/Manual Sigat.docx
+++ b/Manual Sigat.docx
@@ -94,52 +94,7 @@
           <w:sz w:val="20"/>
           <w:szCs w:val="20"/>
         </w:rPr>
-        <w:t>Este documento se</w:t>
-      </w:r>
-      <w:r>
-        <w:rPr>
-          <w:rFonts w:ascii="Arial" w:hAnsi="Arial" w:cs="Arial"/>
-          <w:color w:val="000000"/>
-          <w:sz w:val="20"/>
-          <w:szCs w:val="20"/>
-        </w:rPr>
-        <w:t xml:space="preserve"> aplica al software SIGAT</w:t>
-      </w:r>
-      <w:r>
-        <w:rPr>
-          <w:rFonts w:ascii="Arial" w:hAnsi="Arial" w:cs="Arial"/>
-          <w:color w:val="000000"/>
-          <w:sz w:val="20"/>
-          <w:szCs w:val="20"/>
-        </w:rPr>
-        <w:t>, des</w:t>
-      </w:r>
-      <w:r>
-        <w:rPr>
-          <w:rFonts w:ascii="Arial" w:hAnsi="Arial" w:cs="Arial"/>
-          <w:color w:val="000000"/>
-          <w:sz w:val="20"/>
-          <w:szCs w:val="20"/>
-        </w:rPr>
-        <w:t>arrollado por los estudiantes del Instituto Superior de Educación Rural, Elkin Eduardo Rojas Lizcano y Degly Yuber Tafur Rincón</w:t>
-      </w:r>
-      <w:r>
-        <w:rPr>
-          <w:rFonts w:ascii="Arial" w:hAnsi="Arial" w:cs="Arial"/>
-          <w:color w:val="000000"/>
-          <w:sz w:val="20"/>
-          <w:szCs w:val="20"/>
-        </w:rPr>
-        <w:t>. Este siste</w:t>
-      </w:r>
-      <w:r>
-        <w:rPr>
-          <w:rFonts w:ascii="Arial" w:hAnsi="Arial" w:cs="Arial"/>
-          <w:color w:val="000000"/>
-          <w:sz w:val="20"/>
-          <w:szCs w:val="20"/>
-        </w:rPr>
-        <w:t>ma permitirá la gestión de los datos recolectados en la aplicación del Plan Nacional de la Mosca de la fruta, llevado a cabo por el Instituto Colombiano Agropecuario en la provincia de Pamplona.</w:t>
+        <w:t>Este documento se aplica al software SIGAT, desarrollado por los estudiantes del Instituto Superior de Educación Rural, Elkin Eduardo Rojas Lizcano y Degly Yuber Tafur Rincón. Este sistema permitirá la gestión de los datos recolectados en la aplicación del Plan Nacional de la Mosca de la fruta, llevado a cabo por el Instituto Colombiano Agropecuario en la provincia de Pamplona.</w:t>
       </w:r>
     </w:p>
     <w:p>
@@ -887,8 +842,8 @@
       <w:pPr>
         <w:pStyle w:val="Prrafodelista"/>
         <w:numPr>
-          <w:ilvl w:val="0"/>
-          <w:numId w:val="6"/>
+          <w:ilvl w:val="1"/>
+          <w:numId w:val="5"/>
         </w:numPr>
         <w:jc w:val="both"/>
       </w:pPr>
@@ -912,6 +867,7 @@
       <w:r>
         <w:rPr>
           <w:noProof/>
+          <w:lang w:eastAsia="es-CO"/>
         </w:rPr>
         <mc:AlternateContent>
           <mc:Choice Requires="wps">
@@ -1068,7 +1024,7 @@
                                     </pic:cNvPicPr>
                                   </pic:nvPicPr>
                                   <pic:blipFill>
-                                    <a:blip r:embed="rId9">
+                                    <a:blip r:embed="rId10">
                                       <a:extLst>
                                         <a:ext uri="{28A0092B-C50C-407E-A947-70E740481C1C}">
                                           <a14:useLocalDpi xmlns:a14="http://schemas.microsoft.com/office/drawing/2010/main" val="0"/>
@@ -1130,13 +1086,25 @@
       <w:pPr>
         <w:pStyle w:val="Prrafodelista"/>
         <w:numPr>
-          <w:ilvl w:val="0"/>
-          <w:numId w:val="6"/>
+          <w:ilvl w:val="1"/>
+          <w:numId w:val="5"/>
         </w:numPr>
         <w:jc w:val="both"/>
       </w:pPr>
       <w:r>
         <w:t>Una vez abierta la aplicación se deben ingresar los datos de usuario y contraseña en los campos respectivos y seleccionar el tipo de conexión. En caso de contar con conexión a internet activa se debe seleccionar SI, en el caso contrario, seleccionar NO.</w:t>
+      </w:r>
+      <w:r>
+        <w:t xml:space="preserve"> Se debe tener en cuenta </w:t>
+      </w:r>
+      <w:r>
+        <w:t>que,</w:t>
+      </w:r>
+      <w:r>
+        <w:t xml:space="preserve"> para acceder a la aplicación sin conexión a internet, debe previamente haberse reali</w:t>
+      </w:r>
+      <w:r>
+        <w:t>zado la sincronización de datos contando con conexión al servidor.</w:t>
       </w:r>
     </w:p>
     <w:p>
@@ -1146,8 +1114,12 @@
         <w:jc w:val="both"/>
       </w:pPr>
       <w:r>
+        <w:rPr>
+          <w:noProof/>
+          <w:lang w:eastAsia="es-CO"/>
+        </w:rPr>
         <w:drawing>
-          <wp:anchor distT="0" distB="0" distL="114300" distR="114300" simplePos="0" relativeHeight="251662336" behindDoc="0" locked="0" layoutInCell="1" allowOverlap="1" wp14:anchorId="493EA7A9" wp14:editId="03B2EC18">
+          <wp:anchor distT="0" distB="0" distL="114300" distR="114300" simplePos="0" relativeHeight="251662336" behindDoc="0" locked="0" layoutInCell="1" allowOverlap="1" wp14:anchorId="69B0EFDB" wp14:editId="43EE82E5">
             <wp:simplePos x="0" y="0"/>
             <wp:positionH relativeFrom="column">
               <wp:posOffset>969340</wp:posOffset>
@@ -1170,7 +1142,7 @@
                     <pic:cNvPicPr preferRelativeResize="0"/>
                   </pic:nvPicPr>
                   <pic:blipFill>
-                    <a:blip r:embed="rId10">
+                    <a:blip r:embed="rId11">
                       <a:extLst>
                         <a:ext uri="{28A0092B-C50C-407E-A947-70E740481C1C}">
                           <a14:useLocalDpi xmlns:a14="http://schemas.microsoft.com/office/drawing/2010/main" val="0"/>
@@ -1208,8 +1180,12 @@
         </w:drawing>
       </w:r>
       <w:r>
+        <w:rPr>
+          <w:noProof/>
+          <w:lang w:eastAsia="es-CO"/>
+        </w:rPr>
         <w:drawing>
-          <wp:anchor distT="0" distB="0" distL="114300" distR="114300" simplePos="0" relativeHeight="251663360" behindDoc="0" locked="0" layoutInCell="1" allowOverlap="1" wp14:anchorId="3BD89930" wp14:editId="7F79A2D2">
+          <wp:anchor distT="0" distB="0" distL="114300" distR="114300" simplePos="0" relativeHeight="251663360" behindDoc="0" locked="0" layoutInCell="1" allowOverlap="1" wp14:anchorId="2D458FD2" wp14:editId="60AB4979">
             <wp:simplePos x="0" y="0"/>
             <wp:positionH relativeFrom="column">
               <wp:posOffset>3398520</wp:posOffset>
@@ -1232,7 +1208,7 @@
                     <pic:cNvPicPr preferRelativeResize="0"/>
                   </pic:nvPicPr>
                   <pic:blipFill>
-                    <a:blip r:embed="rId11">
+                    <a:blip r:embed="rId12">
                       <a:extLst>
                         <a:ext uri="{28A0092B-C50C-407E-A947-70E740481C1C}">
                           <a14:useLocalDpi xmlns:a14="http://schemas.microsoft.com/office/drawing/2010/main" val="0"/>
@@ -1276,25 +1252,24 @@
         <w:ind w:left="1080"/>
         <w:jc w:val="both"/>
       </w:pPr>
-      <w:bookmarkStart w:id="0" w:name="_GoBack"/>
-      <w:bookmarkEnd w:id="0"/>
       <w:r>
         <w:rPr>
           <w:noProof/>
+          <w:lang w:eastAsia="es-CO"/>
         </w:rPr>
         <mc:AlternateContent>
           <mc:Choice Requires="wps">
             <w:drawing>
-              <wp:anchor distT="45720" distB="45720" distL="114300" distR="114300" simplePos="0" relativeHeight="251667456" behindDoc="0" locked="0" layoutInCell="1" allowOverlap="1" wp14:anchorId="125C6965" wp14:editId="7E440761">
+              <wp:anchor distT="45720" distB="45720" distL="114300" distR="114300" simplePos="0" relativeHeight="251667456" behindDoc="0" locked="0" layoutInCell="1" allowOverlap="1" wp14:anchorId="244DAC37" wp14:editId="52D47EFD">
                 <wp:simplePos x="0" y="0"/>
                 <wp:positionH relativeFrom="column">
-                  <wp:posOffset>3291815</wp:posOffset>
+                  <wp:posOffset>3293745</wp:posOffset>
                 </wp:positionH>
                 <wp:positionV relativeFrom="paragraph">
-                  <wp:posOffset>2516987</wp:posOffset>
+                  <wp:posOffset>2515870</wp:posOffset>
                 </wp:positionV>
-                <wp:extent cx="1996440" cy="248285"/>
-                <wp:effectExtent l="0" t="0" r="22860" b="18415"/>
+                <wp:extent cx="1996440" cy="306705"/>
+                <wp:effectExtent l="0" t="0" r="22860" b="17145"/>
                 <wp:wrapSquare wrapText="bothSides"/>
                 <wp:docPr id="11" name="Cuadro de texto 2"/>
                 <wp:cNvGraphicFramePr>
@@ -1309,7 +1284,7 @@
                       <wps:spPr bwMode="auto">
                         <a:xfrm>
                           <a:off x="0" y="0"/>
-                          <a:ext cx="1996440" cy="248285"/>
+                          <a:ext cx="1996440" cy="306705"/>
                         </a:xfrm>
                         <a:prstGeom prst="rect">
                           <a:avLst/>
@@ -1330,10 +1305,7 @@
                         <w:txbxContent>
                           <w:p>
                             <w:r>
-                              <w:t>Ingreso sin</w:t>
-                            </w:r>
-                            <w:r>
-                              <w:t xml:space="preserve"> conexión a internet</w:t>
+                              <w:t>Ingreso sin conexión a internet</w:t>
                             </w:r>
                           </w:p>
                         </w:txbxContent>
@@ -1355,7 +1327,7 @@
           </mc:Choice>
           <mc:Fallback>
             <w:pict>
-              <v:shape w14:anchorId="125C6965" id="_x0000_s1027" type="#_x0000_t202" style="position:absolute;left:0;text-align:left;margin-left:259.2pt;margin-top:198.2pt;width:157.2pt;height:19.55pt;z-index:251667456;visibility:visible;mso-wrap-style:square;mso-width-percent:0;mso-height-percent:0;mso-wrap-distance-left:9pt;mso-wrap-distance-top:3.6pt;mso-wrap-distance-right:9pt;mso-wrap-distance-bottom:3.6pt;mso-position-horizontal:absolute;mso-position-horizontal-relative:text;mso-position-vertical:absolute;mso-position-vertical-relative:text;mso-width-percent:0;mso-height-percent:0;mso-width-relative:margin;mso-height-relative:margin;v-text-anchor:top" o:gfxdata="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">
+              <v:shape w14:anchorId="244DAC37" id="_x0000_s1027" type="#_x0000_t202" style="position:absolute;left:0;text-align:left;margin-left:259.35pt;margin-top:198.1pt;width:157.2pt;height:24.15pt;z-index:251667456;visibility:visible;mso-wrap-style:square;mso-width-percent:0;mso-height-percent:0;mso-wrap-distance-left:9pt;mso-wrap-distance-top:3.6pt;mso-wrap-distance-right:9pt;mso-wrap-distance-bottom:3.6pt;mso-position-horizontal:absolute;mso-position-horizontal-relative:text;mso-position-vertical:absolute;mso-position-vertical-relative:text;mso-width-percent:0;mso-height-percent:0;mso-width-relative:margin;mso-height-relative:margin;v-text-anchor:top" o:gfxdata="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">
                 <v:textbox>
                   <w:txbxContent>
                     <w:p>
@@ -1377,20 +1349,21 @@
       <w:r>
         <w:rPr>
           <w:noProof/>
+          <w:lang w:eastAsia="es-CO"/>
         </w:rPr>
         <mc:AlternateContent>
           <mc:Choice Requires="wps">
             <w:drawing>
-              <wp:anchor distT="45720" distB="45720" distL="114300" distR="114300" simplePos="0" relativeHeight="251665408" behindDoc="0" locked="0" layoutInCell="1" allowOverlap="1" wp14:anchorId="1C8BBDB5" wp14:editId="37F992DC">
+              <wp:anchor distT="45720" distB="45720" distL="114300" distR="114300" simplePos="0" relativeHeight="251665408" behindDoc="0" locked="0" layoutInCell="1" allowOverlap="1" wp14:anchorId="3D7C96C2" wp14:editId="6FB055EF">
                 <wp:simplePos x="0" y="0"/>
                 <wp:positionH relativeFrom="column">
-                  <wp:posOffset>879552</wp:posOffset>
+                  <wp:posOffset>880110</wp:posOffset>
                 </wp:positionH>
                 <wp:positionV relativeFrom="paragraph">
-                  <wp:posOffset>2523668</wp:posOffset>
+                  <wp:posOffset>2523490</wp:posOffset>
                 </wp:positionV>
-                <wp:extent cx="1996440" cy="248285"/>
-                <wp:effectExtent l="0" t="0" r="22860" b="18415"/>
+                <wp:extent cx="1996440" cy="299720"/>
+                <wp:effectExtent l="0" t="0" r="22860" b="24130"/>
                 <wp:wrapSquare wrapText="bothSides"/>
                 <wp:docPr id="10" name="Cuadro de texto 2"/>
                 <wp:cNvGraphicFramePr>
@@ -1405,7 +1378,7 @@
                       <wps:spPr bwMode="auto">
                         <a:xfrm>
                           <a:off x="0" y="0"/>
-                          <a:ext cx="1996440" cy="248285"/>
+                          <a:ext cx="1996440" cy="299720"/>
                         </a:xfrm>
                         <a:prstGeom prst="rect">
                           <a:avLst/>
@@ -1448,7 +1421,7 @@
           </mc:Choice>
           <mc:Fallback>
             <w:pict>
-              <v:shape w14:anchorId="1C8BBDB5" id="_x0000_s1028" type="#_x0000_t202" style="position:absolute;left:0;text-align:left;margin-left:69.25pt;margin-top:198.7pt;width:157.2pt;height:19.55pt;z-index:251665408;visibility:visible;mso-wrap-style:square;mso-width-percent:0;mso-height-percent:0;mso-wrap-distance-left:9pt;mso-wrap-distance-top:3.6pt;mso-wrap-distance-right:9pt;mso-wrap-distance-bottom:3.6pt;mso-position-horizontal:absolute;mso-position-horizontal-relative:text;mso-position-vertical:absolute;mso-position-vertical-relative:text;mso-width-percent:0;mso-height-percent:0;mso-width-relative:margin;mso-height-relative:margin;v-text-anchor:top" o:gfxdata="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">
+              <v:shape w14:anchorId="3D7C96C2" id="_x0000_s1028" type="#_x0000_t202" style="position:absolute;left:0;text-align:left;margin-left:69.3pt;margin-top:198.7pt;width:157.2pt;height:23.6pt;z-index:251665408;visibility:visible;mso-wrap-style:square;mso-width-percent:0;mso-height-percent:0;mso-wrap-distance-left:9pt;mso-wrap-distance-top:3.6pt;mso-wrap-distance-right:9pt;mso-wrap-distance-bottom:3.6pt;mso-position-horizontal:absolute;mso-position-horizontal-relative:text;mso-position-vertical:absolute;mso-position-vertical-relative:text;mso-width-percent:0;mso-height-percent:0;mso-width-relative:margin;mso-height-relative:margin;v-text-anchor:top" o:gfxdata="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">
                 <v:textbox>
                   <w:txbxContent>
                     <w:p>
@@ -1465,8 +1438,503 @@
         </mc:AlternateContent>
       </w:r>
     </w:p>
+    <w:p/>
+    <w:p/>
+    <w:p/>
+    <w:p/>
+    <w:p/>
+    <w:p/>
+    <w:p/>
+    <w:p/>
+    <w:p>
+      <w:pPr>
+        <w:tabs>
+          <w:tab w:val="left" w:pos="2442"/>
+        </w:tabs>
+      </w:pPr>
+    </w:p>
+    <w:p>
+      <w:pPr>
+        <w:tabs>
+          <w:tab w:val="left" w:pos="2442"/>
+        </w:tabs>
+      </w:pPr>
+    </w:p>
+    <w:p>
+      <w:pPr>
+        <w:tabs>
+          <w:tab w:val="left" w:pos="2442"/>
+        </w:tabs>
+      </w:pPr>
+      <w:r>
+        <w:lastRenderedPageBreak/>
+        <w:t>En caso de haberse realizado un ingreso válido, la aplicación notificará al usuario con un mensaje positivo y con un mensaje de error en caso contrario. El usuario solo debe tocar el botón ACEPTAR para cerrar el dialogo y continuar usando el software.</w:t>
+      </w:r>
+    </w:p>
+    <w:p>
+      <w:pPr>
+        <w:tabs>
+          <w:tab w:val="left" w:pos="2442"/>
+        </w:tabs>
+      </w:pPr>
+      <w:r>
+        <w:rPr>
+          <w:noProof/>
+          <w:lang w:eastAsia="es-CO"/>
+        </w:rPr>
+        <mc:AlternateContent>
+          <mc:Choice Requires="wps">
+            <w:drawing>
+              <wp:anchor distT="45720" distB="45720" distL="114300" distR="114300" simplePos="0" relativeHeight="251673600" behindDoc="0" locked="0" layoutInCell="1" allowOverlap="1" wp14:anchorId="4B2EB5CF" wp14:editId="5A01988B">
+                <wp:simplePos x="0" y="0"/>
+                <wp:positionH relativeFrom="column">
+                  <wp:posOffset>3352419</wp:posOffset>
+                </wp:positionH>
+                <wp:positionV relativeFrom="paragraph">
+                  <wp:posOffset>2654554</wp:posOffset>
+                </wp:positionV>
+                <wp:extent cx="1996440" cy="299720"/>
+                <wp:effectExtent l="0" t="0" r="22860" b="24130"/>
+                <wp:wrapSquare wrapText="bothSides"/>
+                <wp:docPr id="8" name="Cuadro de texto 2"/>
+                <wp:cNvGraphicFramePr>
+                  <a:graphicFrameLocks xmlns:a="http://schemas.openxmlformats.org/drawingml/2006/main"/>
+                </wp:cNvGraphicFramePr>
+                <a:graphic xmlns:a="http://schemas.openxmlformats.org/drawingml/2006/main">
+                  <a:graphicData uri="http://schemas.microsoft.com/office/word/2010/wordprocessingShape">
+                    <wps:wsp>
+                      <wps:cNvSpPr txBox="1">
+                        <a:spLocks noChangeArrowheads="1"/>
+                      </wps:cNvSpPr>
+                      <wps:spPr bwMode="auto">
+                        <a:xfrm>
+                          <a:off x="0" y="0"/>
+                          <a:ext cx="1996440" cy="299720"/>
+                        </a:xfrm>
+                        <a:prstGeom prst="rect">
+                          <a:avLst/>
+                        </a:prstGeom>
+                        <a:solidFill>
+                          <a:srgbClr val="FFFFFF"/>
+                        </a:solidFill>
+                        <a:ln w="9525">
+                          <a:solidFill>
+                            <a:srgbClr val="000000"/>
+                          </a:solidFill>
+                          <a:miter lim="800000"/>
+                          <a:headEnd/>
+                          <a:tailEnd/>
+                        </a:ln>
+                      </wps:spPr>
+                      <wps:txbx>
+                        <w:txbxContent>
+                          <w:p>
+                            <w:pPr>
+                              <w:jc w:val="center"/>
+                            </w:pPr>
+                            <w:r>
+                              <w:t>Datos erróneos al validar</w:t>
+                            </w:r>
+                          </w:p>
+                        </w:txbxContent>
+                      </wps:txbx>
+                      <wps:bodyPr rot="0" vert="horz" wrap="square" lIns="91440" tIns="45720" rIns="91440" bIns="45720" anchor="t" anchorCtr="0">
+                        <a:noAutofit/>
+                      </wps:bodyPr>
+                    </wps:wsp>
+                  </a:graphicData>
+                </a:graphic>
+                <wp14:sizeRelH relativeFrom="margin">
+                  <wp14:pctWidth>0</wp14:pctWidth>
+                </wp14:sizeRelH>
+                <wp14:sizeRelV relativeFrom="margin">
+                  <wp14:pctHeight>0</wp14:pctHeight>
+                </wp14:sizeRelV>
+              </wp:anchor>
+            </w:drawing>
+          </mc:Choice>
+          <mc:Fallback>
+            <w:pict>
+              <v:shapetype w14:anchorId="4B2EB5CF" id="_x0000_t202" coordsize="21600,21600" o:spt="202" path="m,l,21600r21600,l21600,xe">
+                <v:stroke joinstyle="miter"/>
+                <v:path gradientshapeok="t" o:connecttype="rect"/>
+              </v:shapetype>
+              <v:shape id="_x0000_s1029" type="#_x0000_t202" style="position:absolute;margin-left:263.95pt;margin-top:209pt;width:157.2pt;height:23.6pt;z-index:251673600;visibility:visible;mso-wrap-style:square;mso-width-percent:0;mso-height-percent:0;mso-wrap-distance-left:9pt;mso-wrap-distance-top:3.6pt;mso-wrap-distance-right:9pt;mso-wrap-distance-bottom:3.6pt;mso-position-horizontal:absolute;mso-position-horizontal-relative:text;mso-position-vertical:absolute;mso-position-vertical-relative:text;mso-width-percent:0;mso-height-percent:0;mso-width-relative:margin;mso-height-relative:margin;v-text-anchor:top" o:gfxdata="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">
+                <v:textbox>
+                  <w:txbxContent>
+                    <w:p>
+                      <w:pPr>
+                        <w:jc w:val="center"/>
+                      </w:pPr>
+                      <w:r>
+                        <w:t>Datos erróneos al validar</w:t>
+                      </w:r>
+                    </w:p>
+                  </w:txbxContent>
+                </v:textbox>
+                <w10:wrap type="square"/>
+              </v:shape>
+            </w:pict>
+          </mc:Fallback>
+        </mc:AlternateContent>
+      </w:r>
+      <w:r>
+        <w:rPr>
+          <w:noProof/>
+          <w:lang w:eastAsia="es-CO"/>
+        </w:rPr>
+        <mc:AlternateContent>
+          <mc:Choice Requires="wps">
+            <w:drawing>
+              <wp:anchor distT="45720" distB="45720" distL="114300" distR="114300" simplePos="0" relativeHeight="251671552" behindDoc="0" locked="0" layoutInCell="1" allowOverlap="1" wp14:anchorId="4B2EB5CF" wp14:editId="5A01988B">
+                <wp:simplePos x="0" y="0"/>
+                <wp:positionH relativeFrom="column">
+                  <wp:posOffset>607162</wp:posOffset>
+                </wp:positionH>
+                <wp:positionV relativeFrom="paragraph">
+                  <wp:posOffset>2671699</wp:posOffset>
+                </wp:positionV>
+                <wp:extent cx="1996440" cy="299720"/>
+                <wp:effectExtent l="0" t="0" r="22860" b="24130"/>
+                <wp:wrapSquare wrapText="bothSides"/>
+                <wp:docPr id="7" name="Cuadro de texto 2"/>
+                <wp:cNvGraphicFramePr>
+                  <a:graphicFrameLocks xmlns:a="http://schemas.openxmlformats.org/drawingml/2006/main"/>
+                </wp:cNvGraphicFramePr>
+                <a:graphic xmlns:a="http://schemas.openxmlformats.org/drawingml/2006/main">
+                  <a:graphicData uri="http://schemas.microsoft.com/office/word/2010/wordprocessingShape">
+                    <wps:wsp>
+                      <wps:cNvSpPr txBox="1">
+                        <a:spLocks noChangeArrowheads="1"/>
+                      </wps:cNvSpPr>
+                      <wps:spPr bwMode="auto">
+                        <a:xfrm>
+                          <a:off x="0" y="0"/>
+                          <a:ext cx="1996440" cy="299720"/>
+                        </a:xfrm>
+                        <a:prstGeom prst="rect">
+                          <a:avLst/>
+                        </a:prstGeom>
+                        <a:solidFill>
+                          <a:srgbClr val="FFFFFF"/>
+                        </a:solidFill>
+                        <a:ln w="9525">
+                          <a:solidFill>
+                            <a:srgbClr val="000000"/>
+                          </a:solidFill>
+                          <a:miter lim="800000"/>
+                          <a:headEnd/>
+                          <a:tailEnd/>
+                        </a:ln>
+                      </wps:spPr>
+                      <wps:txbx>
+                        <w:txbxContent>
+                          <w:p>
+                            <w:pPr>
+                              <w:jc w:val="center"/>
+                            </w:pPr>
+                            <w:r>
+                              <w:t>Validación con datos correctos</w:t>
+                            </w:r>
+                          </w:p>
+                        </w:txbxContent>
+                      </wps:txbx>
+                      <wps:bodyPr rot="0" vert="horz" wrap="square" lIns="91440" tIns="45720" rIns="91440" bIns="45720" anchor="t" anchorCtr="0">
+                        <a:noAutofit/>
+                      </wps:bodyPr>
+                    </wps:wsp>
+                  </a:graphicData>
+                </a:graphic>
+                <wp14:sizeRelH relativeFrom="margin">
+                  <wp14:pctWidth>0</wp14:pctWidth>
+                </wp14:sizeRelH>
+                <wp14:sizeRelV relativeFrom="margin">
+                  <wp14:pctHeight>0</wp14:pctHeight>
+                </wp14:sizeRelV>
+              </wp:anchor>
+            </w:drawing>
+          </mc:Choice>
+          <mc:Fallback>
+            <w:pict>
+              <v:shape w14:anchorId="4B2EB5CF" id="_x0000_s1030" type="#_x0000_t202" style="position:absolute;margin-left:47.8pt;margin-top:210.35pt;width:157.2pt;height:23.6pt;z-index:251671552;visibility:visible;mso-wrap-style:square;mso-width-percent:0;mso-height-percent:0;mso-wrap-distance-left:9pt;mso-wrap-distance-top:3.6pt;mso-wrap-distance-right:9pt;mso-wrap-distance-bottom:3.6pt;mso-position-horizontal:absolute;mso-position-horizontal-relative:text;mso-position-vertical:absolute;mso-position-vertical-relative:text;mso-width-percent:0;mso-height-percent:0;mso-width-relative:margin;mso-height-relative:margin;v-text-anchor:top" o:gfxdata="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">
+                <v:textbox>
+                  <w:txbxContent>
+                    <w:p>
+                      <w:pPr>
+                        <w:jc w:val="center"/>
+                      </w:pPr>
+                      <w:r>
+                        <w:t>Validación con datos correctos</w:t>
+                      </w:r>
+                    </w:p>
+                  </w:txbxContent>
+                </v:textbox>
+                <w10:wrap type="square"/>
+              </v:shape>
+            </w:pict>
+          </mc:Fallback>
+        </mc:AlternateContent>
+      </w:r>
+      <w:r>
+        <w:drawing>
+          <wp:anchor distT="0" distB="0" distL="114300" distR="114300" simplePos="0" relativeHeight="251668480" behindDoc="0" locked="0" layoutInCell="1" allowOverlap="1" wp14:anchorId="206F681E" wp14:editId="6CF9FCFF">
+            <wp:simplePos x="0" y="0"/>
+            <wp:positionH relativeFrom="column">
+              <wp:posOffset>3462274</wp:posOffset>
+            </wp:positionH>
+            <wp:positionV relativeFrom="page">
+              <wp:posOffset>2156714</wp:posOffset>
+            </wp:positionV>
+            <wp:extent cx="1800000" cy="2520000"/>
+            <wp:effectExtent l="19050" t="19050" r="10160" b="13970"/>
+            <wp:wrapNone/>
+            <wp:docPr id="2" name="Imagen 2"/>
+            <wp:cNvGraphicFramePr>
+              <a:graphicFrameLocks xmlns:a="http://schemas.openxmlformats.org/drawingml/2006/main"/>
+            </wp:cNvGraphicFramePr>
+            <a:graphic xmlns:a="http://schemas.openxmlformats.org/drawingml/2006/main">
+              <a:graphicData uri="http://schemas.openxmlformats.org/drawingml/2006/picture">
+                <pic:pic xmlns:pic="http://schemas.openxmlformats.org/drawingml/2006/picture">
+                  <pic:nvPicPr>
+                    <pic:cNvPr id="1" name=""/>
+                    <pic:cNvPicPr preferRelativeResize="0"/>
+                  </pic:nvPicPr>
+                  <pic:blipFill>
+                    <a:blip r:embed="rId13">
+                      <a:extLst>
+                        <a:ext uri="{28A0092B-C50C-407E-A947-70E740481C1C}">
+                          <a14:useLocalDpi xmlns:a14="http://schemas.microsoft.com/office/drawing/2010/main" val="0"/>
+                        </a:ext>
+                      </a:extLst>
+                    </a:blip>
+                    <a:stretch>
+                      <a:fillRect/>
+                    </a:stretch>
+                  </pic:blipFill>
+                  <pic:spPr>
+                    <a:xfrm>
+                      <a:off x="0" y="0"/>
+                      <a:ext cx="1800000" cy="2520000"/>
+                    </a:xfrm>
+                    <a:prstGeom prst="rect">
+                      <a:avLst/>
+                    </a:prstGeom>
+                    <a:ln w="25400">
+                      <a:solidFill>
+                        <a:schemeClr val="tx1"/>
+                      </a:solidFill>
+                    </a:ln>
+                  </pic:spPr>
+                </pic:pic>
+              </a:graphicData>
+            </a:graphic>
+            <wp14:sizeRelH relativeFrom="page">
+              <wp14:pctWidth>0</wp14:pctWidth>
+            </wp14:sizeRelH>
+            <wp14:sizeRelV relativeFrom="page">
+              <wp14:pctHeight>0</wp14:pctHeight>
+            </wp14:sizeRelV>
+          </wp:anchor>
+        </w:drawing>
+      </w:r>
+      <w:r>
+        <w:drawing>
+          <wp:anchor distT="0" distB="0" distL="114300" distR="114300" simplePos="0" relativeHeight="251669504" behindDoc="0" locked="0" layoutInCell="1" allowOverlap="1" wp14:anchorId="73709392" wp14:editId="40DA2C71">
+            <wp:simplePos x="0" y="0"/>
+            <wp:positionH relativeFrom="margin">
+              <wp:posOffset>713994</wp:posOffset>
+            </wp:positionH>
+            <wp:positionV relativeFrom="page">
+              <wp:posOffset>2171928</wp:posOffset>
+            </wp:positionV>
+            <wp:extent cx="1800000" cy="2520000"/>
+            <wp:effectExtent l="19050" t="19050" r="10160" b="13970"/>
+            <wp:wrapNone/>
+            <wp:docPr id="5" name="Imagen 5"/>
+            <wp:cNvGraphicFramePr>
+              <a:graphicFrameLocks xmlns:a="http://schemas.openxmlformats.org/drawingml/2006/main"/>
+            </wp:cNvGraphicFramePr>
+            <a:graphic xmlns:a="http://schemas.openxmlformats.org/drawingml/2006/main">
+              <a:graphicData uri="http://schemas.openxmlformats.org/drawingml/2006/picture">
+                <pic:pic xmlns:pic="http://schemas.openxmlformats.org/drawingml/2006/picture">
+                  <pic:nvPicPr>
+                    <pic:cNvPr id="1" name=""/>
+                    <pic:cNvPicPr preferRelativeResize="0"/>
+                  </pic:nvPicPr>
+                  <pic:blipFill>
+                    <a:blip r:embed="rId14">
+                      <a:extLst>
+                        <a:ext uri="{28A0092B-C50C-407E-A947-70E740481C1C}">
+                          <a14:useLocalDpi xmlns:a14="http://schemas.microsoft.com/office/drawing/2010/main" val="0"/>
+                        </a:ext>
+                      </a:extLst>
+                    </a:blip>
+                    <a:stretch>
+                      <a:fillRect/>
+                    </a:stretch>
+                  </pic:blipFill>
+                  <pic:spPr>
+                    <a:xfrm>
+                      <a:off x="0" y="0"/>
+                      <a:ext cx="1800000" cy="2520000"/>
+                    </a:xfrm>
+                    <a:prstGeom prst="rect">
+                      <a:avLst/>
+                    </a:prstGeom>
+                    <a:ln w="25400">
+                      <a:solidFill>
+                        <a:schemeClr val="tx1"/>
+                      </a:solidFill>
+                    </a:ln>
+                  </pic:spPr>
+                </pic:pic>
+              </a:graphicData>
+            </a:graphic>
+            <wp14:sizeRelH relativeFrom="margin">
+              <wp14:pctWidth>0</wp14:pctWidth>
+            </wp14:sizeRelH>
+            <wp14:sizeRelV relativeFrom="margin">
+              <wp14:pctHeight>0</wp14:pctHeight>
+            </wp14:sizeRelV>
+          </wp:anchor>
+        </w:drawing>
+      </w:r>
+    </w:p>
+    <w:p/>
+    <w:p/>
+    <w:p/>
+    <w:p/>
+    <w:p/>
+    <w:p/>
+    <w:p/>
+    <w:p/>
+    <w:p/>
+    <w:p/>
+    <w:p>
+      <w:pPr>
+        <w:pStyle w:val="Prrafodelista"/>
+        <w:numPr>
+          <w:ilvl w:val="0"/>
+          <w:numId w:val="5"/>
+        </w:numPr>
+        <w:rPr>
+          <w:b/>
+        </w:rPr>
+      </w:pPr>
+      <w:r>
+        <w:rPr>
+          <w:b/>
+        </w:rPr>
+        <w:t>MENU DE TECNICO</w:t>
+      </w:r>
+    </w:p>
+    <w:p>
+      <w:pPr>
+        <w:ind w:left="708"/>
+        <w:jc w:val="both"/>
+      </w:pPr>
+      <w:r>
+        <w:t>Una vez el usuario ha realizado una correcta validación accederá a la aplicación, siendo el menú de Técnico la primera pantalla que vea. Es importante tener en cuenta que el botón de regresar, propio dl dispositivo no funcionará una vez que se encuentre dentro de la aplicación, y por lo tanto es necesario navegar usando las herramientas que esta presenta.</w:t>
+      </w:r>
+    </w:p>
+    <w:p>
+      <w:pPr>
+        <w:ind w:left="708"/>
+        <w:jc w:val="both"/>
+      </w:pPr>
+      <w:r>
+        <w:t>En este menú se presentan siete opciones, cada una identificada con un ícono característico, cada una de las cuales, da acceso a una funcionalidad.</w:t>
+      </w:r>
+    </w:p>
+    <w:p>
+      <w:pPr>
+        <w:ind w:firstLine="708"/>
+        <w:jc w:val="both"/>
+      </w:pPr>
+      <w:r>
+        <w:rPr>
+          <w:noProof/>
+          <w:lang w:eastAsia="es-CO"/>
+        </w:rPr>
+        <w:drawing>
+          <wp:anchor distT="0" distB="0" distL="114300" distR="114300" simplePos="0" relativeHeight="251674624" behindDoc="0" locked="0" layoutInCell="1" allowOverlap="1" wp14:anchorId="70306E27" wp14:editId="0CFED258">
+            <wp:simplePos x="0" y="0"/>
+            <wp:positionH relativeFrom="column">
+              <wp:posOffset>746785</wp:posOffset>
+            </wp:positionH>
+            <wp:positionV relativeFrom="page">
+              <wp:posOffset>6985584</wp:posOffset>
+            </wp:positionV>
+            <wp:extent cx="453390" cy="453390"/>
+            <wp:effectExtent l="0" t="0" r="3810" b="3810"/>
+            <wp:wrapNone/>
+            <wp:docPr id="12" name="Imagen 12"/>
+            <wp:cNvGraphicFramePr>
+              <a:graphicFrameLocks xmlns:a="http://schemas.openxmlformats.org/drawingml/2006/main" noChangeAspect="1"/>
+            </wp:cNvGraphicFramePr>
+            <a:graphic xmlns:a="http://schemas.openxmlformats.org/drawingml/2006/main">
+              <a:graphicData uri="http://schemas.openxmlformats.org/drawingml/2006/picture">
+                <pic:pic xmlns:pic="http://schemas.openxmlformats.org/drawingml/2006/picture">
+                  <pic:nvPicPr>
+                    <pic:cNvPr id="12" name="preinscripcion.png"/>
+                    <pic:cNvPicPr/>
+                  </pic:nvPicPr>
+                  <pic:blipFill>
+                    <a:blip r:embed="rId15" cstate="print">
+                      <a:extLst>
+                        <a:ext uri="{28A0092B-C50C-407E-A947-70E740481C1C}">
+                          <a14:useLocalDpi xmlns:a14="http://schemas.microsoft.com/office/drawing/2010/main" val="0"/>
+                        </a:ext>
+                      </a:extLst>
+                    </a:blip>
+                    <a:stretch>
+                      <a:fillRect/>
+                    </a:stretch>
+                  </pic:blipFill>
+                  <pic:spPr>
+                    <a:xfrm>
+                      <a:off x="0" y="0"/>
+                      <a:ext cx="453390" cy="453390"/>
+                    </a:xfrm>
+                    <a:prstGeom prst="rect">
+                      <a:avLst/>
+                    </a:prstGeom>
+                  </pic:spPr>
+                </pic:pic>
+              </a:graphicData>
+            </a:graphic>
+          </wp:anchor>
+        </w:drawing>
+      </w:r>
+      <w:r>
+        <w:t xml:space="preserve"> </w:t>
+      </w:r>
+      <w:r>
+        <w:t xml:space="preserve">  </w:t>
+      </w:r>
+      <w:r>
+        <w:tab/>
+      </w:r>
+      <w:r>
+        <w:tab/>
+      </w:r>
+    </w:p>
+    <w:p>
+      <w:pPr>
+        <w:ind w:left="1416" w:firstLine="708"/>
+        <w:jc w:val="both"/>
+      </w:pPr>
+      <w:r>
+        <w:rPr>
+          <w:b/>
+        </w:rPr>
+        <w:t xml:space="preserve">PREINSCRIPCION </w:t>
+      </w:r>
+      <w:bookmarkStart w:id="0" w:name="_GoBack"/>
+      <w:bookmarkEnd w:id="0"/>
+    </w:p>
     <w:sectPr>
-      <w:headerReference w:type="default" r:id="rId12"/>
+      <w:headerReference w:type="default" r:id="rId16"/>
       <w:pgSz w:w="12240" w:h="15840"/>
       <w:pgMar w:top="1417" w:right="1701" w:bottom="1417" w:left="1701" w:header="708" w:footer="708" w:gutter="0"/>
       <w:cols w:space="708"/>
@@ -1535,6 +2003,7 @@
     <w:r>
       <w:rPr>
         <w:noProof/>
+        <w:lang w:eastAsia="es-CO"/>
       </w:rPr>
       <mc:AlternateContent>
         <mc:Choice Requires="wps">
@@ -2213,9 +2682,9 @@
   </w:abstractNum>
   <w:abstractNum w:abstractNumId="4" w15:restartNumberingAfterBreak="0">
     <w:nsid w:val="36E64F33"/>
-    <w:multiLevelType w:val="hybridMultilevel"/>
-    <w:tmpl w:val="FF5054D8"/>
-    <w:lvl w:ilvl="0" w:tplc="240A000F">
+    <w:multiLevelType w:val="multilevel"/>
+    <w:tmpl w:val="E826B2B8"/>
+    <w:lvl w:ilvl="0">
       <w:start w:val="1"/>
       <w:numFmt w:val="decimal"/>
       <w:lvlText w:val="%1."/>
@@ -2227,77 +2696,109 @@
         <w:rFonts w:hint="default"/>
       </w:rPr>
     </w:lvl>
-    <w:lvl w:ilvl="1" w:tplc="240A0019" w:tentative="1">
-      <w:start w:val="1"/>
-      <w:numFmt w:val="lowerLetter"/>
-      <w:lvlText w:val="%2."/>
-      <w:lvlJc w:val="left"/>
-      <w:pPr>
-        <w:ind w:left="1440" w:hanging="360"/>
-      </w:pPr>
-    </w:lvl>
-    <w:lvl w:ilvl="2" w:tplc="240A001B" w:tentative="1">
-      <w:start w:val="1"/>
-      <w:numFmt w:val="lowerRoman"/>
-      <w:lvlText w:val="%3."/>
-      <w:lvlJc w:val="right"/>
-      <w:pPr>
-        <w:ind w:left="2160" w:hanging="180"/>
-      </w:pPr>
-    </w:lvl>
-    <w:lvl w:ilvl="3" w:tplc="240A000F" w:tentative="1">
+    <w:lvl w:ilvl="1">
       <w:start w:val="1"/>
       <w:numFmt w:val="decimal"/>
-      <w:lvlText w:val="%4."/>
-      <w:lvlJc w:val="left"/>
-      <w:pPr>
-        <w:ind w:left="2880" w:hanging="360"/>
-      </w:pPr>
-    </w:lvl>
-    <w:lvl w:ilvl="4" w:tplc="240A0019" w:tentative="1">
-      <w:start w:val="1"/>
-      <w:numFmt w:val="lowerLetter"/>
-      <w:lvlText w:val="%5."/>
-      <w:lvlJc w:val="left"/>
-      <w:pPr>
-        <w:ind w:left="3600" w:hanging="360"/>
-      </w:pPr>
-    </w:lvl>
-    <w:lvl w:ilvl="5" w:tplc="240A001B" w:tentative="1">
-      <w:start w:val="1"/>
-      <w:numFmt w:val="lowerRoman"/>
-      <w:lvlText w:val="%6."/>
-      <w:lvlJc w:val="right"/>
-      <w:pPr>
-        <w:ind w:left="4320" w:hanging="180"/>
-      </w:pPr>
-    </w:lvl>
-    <w:lvl w:ilvl="6" w:tplc="240A000F" w:tentative="1">
+      <w:isLgl/>
+      <w:lvlText w:val="%1.%2"/>
+      <w:lvlJc w:val="left"/>
+      <w:pPr>
+        <w:ind w:left="1080" w:hanging="360"/>
+      </w:pPr>
+      <w:rPr>
+        <w:rFonts w:hint="default"/>
+      </w:rPr>
+    </w:lvl>
+    <w:lvl w:ilvl="2">
       <w:start w:val="1"/>
       <w:numFmt w:val="decimal"/>
-      <w:lvlText w:val="%7."/>
-      <w:lvlJc w:val="left"/>
-      <w:pPr>
-        <w:ind w:left="5040" w:hanging="360"/>
-      </w:pPr>
-    </w:lvl>
-    <w:lvl w:ilvl="7" w:tplc="240A0019" w:tentative="1">
-      <w:start w:val="1"/>
-      <w:numFmt w:val="lowerLetter"/>
-      <w:lvlText w:val="%8."/>
-      <w:lvlJc w:val="left"/>
-      <w:pPr>
-        <w:ind w:left="5760" w:hanging="360"/>
-      </w:pPr>
-    </w:lvl>
-    <w:lvl w:ilvl="8" w:tplc="240A001B" w:tentative="1">
-      <w:start w:val="1"/>
-      <w:numFmt w:val="lowerRoman"/>
-      <w:lvlText w:val="%9."/>
-      <w:lvlJc w:val="right"/>
-      <w:pPr>
-        <w:ind w:left="6480" w:hanging="180"/>
-      </w:pPr>
+      <w:isLgl/>
+      <w:lvlText w:val="%1.%2.%3"/>
+      <w:lvlJc w:val="left"/>
+      <w:pPr>
+        <w:ind w:left="1800" w:hanging="720"/>
+      </w:pPr>
+      <w:rPr>
+        <w:rFonts w:hint="default"/>
+      </w:rPr>
+    </w:lvl>
+    <w:lvl w:ilvl="3">
+      <w:start w:val="1"/>
+      <w:numFmt w:val="decimal"/>
+      <w:isLgl/>
+      <w:lvlText w:val="%1.%2.%3.%4"/>
+      <w:lvlJc w:val="left"/>
+      <w:pPr>
+        <w:ind w:left="2160" w:hanging="720"/>
+      </w:pPr>
+      <w:rPr>
+        <w:rFonts w:hint="default"/>
+      </w:rPr>
+    </w:lvl>
+    <w:lvl w:ilvl="4">
+      <w:start w:val="1"/>
+      <w:numFmt w:val="decimal"/>
+      <w:isLgl/>
+      <w:lvlText w:val="%1.%2.%3.%4.%5"/>
+      <w:lvlJc w:val="left"/>
+      <w:pPr>
+        <w:ind w:left="2880" w:hanging="1080"/>
+      </w:pPr>
+      <w:rPr>
+        <w:rFonts w:hint="default"/>
+      </w:rPr>
+    </w:lvl>
+    <w:lvl w:ilvl="5">
+      <w:start w:val="1"/>
+      <w:numFmt w:val="decimal"/>
+      <w:isLgl/>
+      <w:lvlText w:val="%1.%2.%3.%4.%5.%6"/>
+      <w:lvlJc w:val="left"/>
+      <w:pPr>
+        <w:ind w:left="3240" w:hanging="1080"/>
+      </w:pPr>
+      <w:rPr>
+        <w:rFonts w:hint="default"/>
+      </w:rPr>
+    </w:lvl>
+    <w:lvl w:ilvl="6">
+      <w:start w:val="1"/>
+      <w:numFmt w:val="decimal"/>
+      <w:isLgl/>
+      <w:lvlText w:val="%1.%2.%3.%4.%5.%6.%7"/>
+      <w:lvlJc w:val="left"/>
+      <w:pPr>
+        <w:ind w:left="3960" w:hanging="1440"/>
+      </w:pPr>
+      <w:rPr>
+        <w:rFonts w:hint="default"/>
+      </w:rPr>
+    </w:lvl>
+    <w:lvl w:ilvl="7">
+      <w:start w:val="1"/>
+      <w:numFmt w:val="decimal"/>
+      <w:isLgl/>
+      <w:lvlText w:val="%1.%2.%3.%4.%5.%6.%7.%8"/>
+      <w:lvlJc w:val="left"/>
+      <w:pPr>
+        <w:ind w:left="4320" w:hanging="1440"/>
+      </w:pPr>
+      <w:rPr>
+        <w:rFonts w:hint="default"/>
+      </w:rPr>
+    </w:lvl>
+    <w:lvl w:ilvl="8">
+      <w:start w:val="1"/>
+      <w:numFmt w:val="decimal"/>
+      <w:isLgl/>
+      <w:lvlText w:val="%1.%2.%3.%4.%5.%6.%7.%8.%9"/>
+      <w:lvlJc w:val="left"/>
+      <w:pPr>
+        <w:ind w:left="4680" w:hanging="1440"/>
+      </w:pPr>
+      <w:rPr>
+        <w:rFonts w:hint="default"/>
+      </w:rPr>
     </w:lvl>
   </w:abstractNum>
   <w:abstractNum w:abstractNumId="5" w15:restartNumberingAfterBreak="0">

</xml_diff>

<commit_message>
Añadí generalidades del menú del técnico, explicación de el item de preinscripción y generalidades de la pantalla de gestión de productores
</commit_message>
<xml_diff>
--- a/Manual Sigat.docx
+++ b/Manual Sigat.docx
@@ -253,15 +253,7 @@
         <w:jc w:val="both"/>
       </w:pPr>
       <w:r>
-        <w:t xml:space="preserve">Se trata de una aplicación móvil que funciona en dispositivos con sistema operativo Android versión 4.1 en adelante. Esta herramienta fue desarrollada haciendo uso del Framework Apache </w:t>
-      </w:r>
-      <w:proofErr w:type="spellStart"/>
-      <w:r>
-        <w:t>Cordova</w:t>
-      </w:r>
-      <w:proofErr w:type="spellEnd"/>
-      <w:r>
-        <w:t xml:space="preserve">, programada en lenguaje JavaScript y HTML5. Al igual que la plataforma Web, la conexión al servidor se realiza a través de Ajax y los datos son transferidos en formato JSON. </w:t>
+        <w:t xml:space="preserve">Se trata de una aplicación móvil que funciona en dispositivos con sistema operativo Android versión 4.1 en adelante. Esta herramienta fue desarrollada haciendo uso del Framework Apache Cordova, programada en lenguaje JavaScript y HTML5. Al igual que la plataforma Web, la conexión al servidor se realiza a través de Ajax y los datos son transferidos en formato JSON. </w:t>
       </w:r>
       <w:r>
         <w:t xml:space="preserve"> El aplicativo cuenta con una base de datos local soportada en SQLITE para almacenar los datos en caso de no contar con conexión a internet.</w:t>
@@ -997,7 +989,7 @@
                 <v:stroke joinstyle="miter"/>
                 <v:path gradientshapeok="t" o:connecttype="rect"/>
               </v:shapetype>
-              <v:shape id="Cuadro de texto 2" o:spid="_x0000_s1026" type="#_x0000_t202" style="position:absolute;left:0;text-align:left;margin-left:132.65pt;margin-top:.65pt;width:248.25pt;height:31.05pt;z-index:251661312;visibility:visible;mso-wrap-style:square;mso-width-percent:0;mso-height-percent:0;mso-wrap-distance-left:9pt;mso-wrap-distance-top:3.6pt;mso-wrap-distance-right:9pt;mso-wrap-distance-bottom:3.6pt;mso-position-horizontal:absolute;mso-position-horizontal-relative:margin;mso-position-vertical:absolute;mso-position-vertical-relative:text;mso-width-percent:0;mso-height-percent:0;mso-width-relative:margin;mso-height-relative:margin;v-text-anchor:top" o:gfxdata="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">
+              <v:shape id="Cuadro de texto 2" o:spid="_x0000_s1026" type="#_x0000_t202" style="position:absolute;left:0;text-align:left;margin-left:132.65pt;margin-top:.65pt;width:248.25pt;height:31.05pt;z-index:251661312;visibility:visible;mso-wrap-style:square;mso-width-percent:0;mso-height-percent:0;mso-wrap-distance-left:9pt;mso-wrap-distance-top:3.6pt;mso-wrap-distance-right:9pt;mso-wrap-distance-bottom:3.6pt;mso-position-horizontal:absolute;mso-position-horizontal-relative:margin;mso-position-vertical:absolute;mso-position-vertical-relative:text;mso-width-percent:0;mso-height-percent:0;mso-width-relative:margin;mso-height-relative:margin;v-text-anchor:top" o:gfxdata="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">
                 <v:textbox>
                   <w:txbxContent>
                     <w:p>
@@ -1024,7 +1016,7 @@
                                     </pic:cNvPicPr>
                                   </pic:nvPicPr>
                                   <pic:blipFill>
-                                    <a:blip r:embed="rId10">
+                                    <a:blip r:embed="rId9">
                                       <a:extLst>
                                         <a:ext uri="{28A0092B-C50C-407E-A947-70E740481C1C}">
                                           <a14:useLocalDpi xmlns:a14="http://schemas.microsoft.com/office/drawing/2010/main" val="0"/>
@@ -1142,7 +1134,7 @@
                     <pic:cNvPicPr preferRelativeResize="0"/>
                   </pic:nvPicPr>
                   <pic:blipFill>
-                    <a:blip r:embed="rId11">
+                    <a:blip r:embed="rId10">
                       <a:extLst>
                         <a:ext uri="{28A0092B-C50C-407E-A947-70E740481C1C}">
                           <a14:useLocalDpi xmlns:a14="http://schemas.microsoft.com/office/drawing/2010/main" val="0"/>
@@ -1208,7 +1200,7 @@
                     <pic:cNvPicPr preferRelativeResize="0"/>
                   </pic:nvPicPr>
                   <pic:blipFill>
-                    <a:blip r:embed="rId12">
+                    <a:blip r:embed="rId11">
                       <a:extLst>
                         <a:ext uri="{28A0092B-C50C-407E-A947-70E740481C1C}">
                           <a14:useLocalDpi xmlns:a14="http://schemas.microsoft.com/office/drawing/2010/main" val="0"/>
@@ -1327,15 +1319,12 @@
           </mc:Choice>
           <mc:Fallback>
             <w:pict>
-              <v:shape w14:anchorId="244DAC37" id="_x0000_s1027" type="#_x0000_t202" style="position:absolute;left:0;text-align:left;margin-left:259.35pt;margin-top:198.1pt;width:157.2pt;height:24.15pt;z-index:251667456;visibility:visible;mso-wrap-style:square;mso-width-percent:0;mso-height-percent:0;mso-wrap-distance-left:9pt;mso-wrap-distance-top:3.6pt;mso-wrap-distance-right:9pt;mso-wrap-distance-bottom:3.6pt;mso-position-horizontal:absolute;mso-position-horizontal-relative:text;mso-position-vertical:absolute;mso-position-vertical-relative:text;mso-width-percent:0;mso-height-percent:0;mso-width-relative:margin;mso-height-relative:margin;v-text-anchor:top" o:gfxdata="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">
+              <v:shape w14:anchorId="244DAC37" id="_x0000_s1027" type="#_x0000_t202" style="position:absolute;left:0;text-align:left;margin-left:259.35pt;margin-top:198.1pt;width:157.2pt;height:24.15pt;z-index:251667456;visibility:visible;mso-wrap-style:square;mso-width-percent:0;mso-height-percent:0;mso-wrap-distance-left:9pt;mso-wrap-distance-top:3.6pt;mso-wrap-distance-right:9pt;mso-wrap-distance-bottom:3.6pt;mso-position-horizontal:absolute;mso-position-horizontal-relative:text;mso-position-vertical:absolute;mso-position-vertical-relative:text;mso-width-percent:0;mso-height-percent:0;mso-width-relative:margin;mso-height-relative:margin;v-text-anchor:top" o:gfxdata="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">
                 <v:textbox>
                   <w:txbxContent>
                     <w:p>
                       <w:r>
-                        <w:t>Ingreso sin</w:t>
-                      </w:r>
-                      <w:r>
-                        <w:t xml:space="preserve"> conexión a internet</w:t>
+                        <w:t>Ingreso sin conexión a internet</w:t>
                       </w:r>
                     </w:p>
                   </w:txbxContent>
@@ -1421,7 +1410,7 @@
           </mc:Choice>
           <mc:Fallback>
             <w:pict>
-              <v:shape w14:anchorId="3D7C96C2" id="_x0000_s1028" type="#_x0000_t202" style="position:absolute;left:0;text-align:left;margin-left:69.3pt;margin-top:198.7pt;width:157.2pt;height:23.6pt;z-index:251665408;visibility:visible;mso-wrap-style:square;mso-width-percent:0;mso-height-percent:0;mso-wrap-distance-left:9pt;mso-wrap-distance-top:3.6pt;mso-wrap-distance-right:9pt;mso-wrap-distance-bottom:3.6pt;mso-position-horizontal:absolute;mso-position-horizontal-relative:text;mso-position-vertical:absolute;mso-position-vertical-relative:text;mso-width-percent:0;mso-height-percent:0;mso-width-relative:margin;mso-height-relative:margin;v-text-anchor:top" o:gfxdata="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">
+              <v:shape w14:anchorId="3D7C96C2" id="_x0000_s1028" type="#_x0000_t202" style="position:absolute;left:0;text-align:left;margin-left:69.3pt;margin-top:198.7pt;width:157.2pt;height:23.6pt;z-index:251665408;visibility:visible;mso-wrap-style:square;mso-width-percent:0;mso-height-percent:0;mso-wrap-distance-left:9pt;mso-wrap-distance-top:3.6pt;mso-wrap-distance-right:9pt;mso-wrap-distance-bottom:3.6pt;mso-position-horizontal:absolute;mso-position-horizontal-relative:text;mso-position-vertical:absolute;mso-position-vertical-relative:text;mso-width-percent:0;mso-height-percent:0;mso-width-relative:margin;mso-height-relative:margin;v-text-anchor:top" o:gfxdata="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">
                 <v:textbox>
                   <w:txbxContent>
                     <w:p>
@@ -1555,11 +1544,7 @@
           </mc:Choice>
           <mc:Fallback>
             <w:pict>
-              <v:shapetype w14:anchorId="4B2EB5CF" id="_x0000_t202" coordsize="21600,21600" o:spt="202" path="m,l,21600r21600,l21600,xe">
-                <v:stroke joinstyle="miter"/>
-                <v:path gradientshapeok="t" o:connecttype="rect"/>
-              </v:shapetype>
-              <v:shape id="_x0000_s1029" type="#_x0000_t202" style="position:absolute;margin-left:263.95pt;margin-top:209pt;width:157.2pt;height:23.6pt;z-index:251673600;visibility:visible;mso-wrap-style:square;mso-width-percent:0;mso-height-percent:0;mso-wrap-distance-left:9pt;mso-wrap-distance-top:3.6pt;mso-wrap-distance-right:9pt;mso-wrap-distance-bottom:3.6pt;mso-position-horizontal:absolute;mso-position-horizontal-relative:text;mso-position-vertical:absolute;mso-position-vertical-relative:text;mso-width-percent:0;mso-height-percent:0;mso-width-relative:margin;mso-height-relative:margin;v-text-anchor:top" o:gfxdata="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">
+              <v:shape w14:anchorId="4B2EB5CF" id="_x0000_s1029" type="#_x0000_t202" style="position:absolute;margin-left:263.95pt;margin-top:209pt;width:157.2pt;height:23.6pt;z-index:251673600;visibility:visible;mso-wrap-style:square;mso-width-percent:0;mso-height-percent:0;mso-wrap-distance-left:9pt;mso-wrap-distance-top:3.6pt;mso-wrap-distance-right:9pt;mso-wrap-distance-bottom:3.6pt;mso-position-horizontal:absolute;mso-position-horizontal-relative:text;mso-position-vertical:absolute;mso-position-vertical-relative:text;mso-width-percent:0;mso-height-percent:0;mso-width-relative:margin;mso-height-relative:margin;v-text-anchor:top" o:gfxdata="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">
                 <v:textbox>
                   <w:txbxContent>
                     <w:p>
@@ -1656,7 +1641,7 @@
           </mc:Choice>
           <mc:Fallback>
             <w:pict>
-              <v:shape w14:anchorId="4B2EB5CF" id="_x0000_s1030" type="#_x0000_t202" style="position:absolute;margin-left:47.8pt;margin-top:210.35pt;width:157.2pt;height:23.6pt;z-index:251671552;visibility:visible;mso-wrap-style:square;mso-width-percent:0;mso-height-percent:0;mso-wrap-distance-left:9pt;mso-wrap-distance-top:3.6pt;mso-wrap-distance-right:9pt;mso-wrap-distance-bottom:3.6pt;mso-position-horizontal:absolute;mso-position-horizontal-relative:text;mso-position-vertical:absolute;mso-position-vertical-relative:text;mso-width-percent:0;mso-height-percent:0;mso-width-relative:margin;mso-height-relative:margin;v-text-anchor:top" o:gfxdata="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">
+              <v:shape w14:anchorId="4B2EB5CF" id="_x0000_s1030" type="#_x0000_t202" style="position:absolute;margin-left:47.8pt;margin-top:210.35pt;width:157.2pt;height:23.6pt;z-index:251671552;visibility:visible;mso-wrap-style:square;mso-width-percent:0;mso-height-percent:0;mso-wrap-distance-left:9pt;mso-wrap-distance-top:3.6pt;mso-wrap-distance-right:9pt;mso-wrap-distance-bottom:3.6pt;mso-position-horizontal:absolute;mso-position-horizontal-relative:text;mso-position-vertical:absolute;mso-position-vertical-relative:text;mso-width-percent:0;mso-height-percent:0;mso-width-relative:margin;mso-height-relative:margin;v-text-anchor:top" o:gfxdata="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">
                 <v:textbox>
                   <w:txbxContent>
                     <w:p>
@@ -1676,6 +1661,10 @@
         </mc:AlternateContent>
       </w:r>
       <w:r>
+        <w:rPr>
+          <w:noProof/>
+          <w:lang w:eastAsia="es-CO"/>
+        </w:rPr>
         <w:drawing>
           <wp:anchor distT="0" distB="0" distL="114300" distR="114300" simplePos="0" relativeHeight="251668480" behindDoc="0" locked="0" layoutInCell="1" allowOverlap="1" wp14:anchorId="206F681E" wp14:editId="6CF9FCFF">
             <wp:simplePos x="0" y="0"/>
@@ -1689,6 +1678,72 @@
             <wp:effectExtent l="19050" t="19050" r="10160" b="13970"/>
             <wp:wrapNone/>
             <wp:docPr id="2" name="Imagen 2"/>
+            <wp:cNvGraphicFramePr>
+              <a:graphicFrameLocks xmlns:a="http://schemas.openxmlformats.org/drawingml/2006/main"/>
+            </wp:cNvGraphicFramePr>
+            <a:graphic xmlns:a="http://schemas.openxmlformats.org/drawingml/2006/main">
+              <a:graphicData uri="http://schemas.openxmlformats.org/drawingml/2006/picture">
+                <pic:pic xmlns:pic="http://schemas.openxmlformats.org/drawingml/2006/picture">
+                  <pic:nvPicPr>
+                    <pic:cNvPr id="1" name=""/>
+                    <pic:cNvPicPr preferRelativeResize="0"/>
+                  </pic:nvPicPr>
+                  <pic:blipFill>
+                    <a:blip r:embed="rId12">
+                      <a:extLst>
+                        <a:ext uri="{28A0092B-C50C-407E-A947-70E740481C1C}">
+                          <a14:useLocalDpi xmlns:a14="http://schemas.microsoft.com/office/drawing/2010/main" val="0"/>
+                        </a:ext>
+                      </a:extLst>
+                    </a:blip>
+                    <a:stretch>
+                      <a:fillRect/>
+                    </a:stretch>
+                  </pic:blipFill>
+                  <pic:spPr>
+                    <a:xfrm>
+                      <a:off x="0" y="0"/>
+                      <a:ext cx="1800000" cy="2520000"/>
+                    </a:xfrm>
+                    <a:prstGeom prst="rect">
+                      <a:avLst/>
+                    </a:prstGeom>
+                    <a:ln w="25400">
+                      <a:solidFill>
+                        <a:schemeClr val="tx1"/>
+                      </a:solidFill>
+                    </a:ln>
+                  </pic:spPr>
+                </pic:pic>
+              </a:graphicData>
+            </a:graphic>
+            <wp14:sizeRelH relativeFrom="page">
+              <wp14:pctWidth>0</wp14:pctWidth>
+            </wp14:sizeRelH>
+            <wp14:sizeRelV relativeFrom="page">
+              <wp14:pctHeight>0</wp14:pctHeight>
+            </wp14:sizeRelV>
+          </wp:anchor>
+        </w:drawing>
+      </w:r>
+      <w:r>
+        <w:rPr>
+          <w:noProof/>
+          <w:lang w:eastAsia="es-CO"/>
+        </w:rPr>
+        <w:drawing>
+          <wp:anchor distT="0" distB="0" distL="114300" distR="114300" simplePos="0" relativeHeight="251669504" behindDoc="0" locked="0" layoutInCell="1" allowOverlap="1" wp14:anchorId="73709392" wp14:editId="40DA2C71">
+            <wp:simplePos x="0" y="0"/>
+            <wp:positionH relativeFrom="margin">
+              <wp:posOffset>713994</wp:posOffset>
+            </wp:positionH>
+            <wp:positionV relativeFrom="page">
+              <wp:posOffset>2171928</wp:posOffset>
+            </wp:positionV>
+            <wp:extent cx="1800000" cy="2520000"/>
+            <wp:effectExtent l="19050" t="19050" r="10160" b="13970"/>
+            <wp:wrapNone/>
+            <wp:docPr id="5" name="Imagen 5"/>
             <wp:cNvGraphicFramePr>
               <a:graphicFrameLocks xmlns:a="http://schemas.openxmlformats.org/drawingml/2006/main"/>
             </wp:cNvGraphicFramePr>
@@ -1728,41 +1783,97 @@
                 </pic:pic>
               </a:graphicData>
             </a:graphic>
-            <wp14:sizeRelH relativeFrom="page">
+            <wp14:sizeRelH relativeFrom="margin">
               <wp14:pctWidth>0</wp14:pctWidth>
             </wp14:sizeRelH>
-            <wp14:sizeRelV relativeFrom="page">
+            <wp14:sizeRelV relativeFrom="margin">
               <wp14:pctHeight>0</wp14:pctHeight>
             </wp14:sizeRelV>
           </wp:anchor>
         </w:drawing>
       </w:r>
-      <w:r>
+    </w:p>
+    <w:p/>
+    <w:p/>
+    <w:p/>
+    <w:p/>
+    <w:p/>
+    <w:p/>
+    <w:p/>
+    <w:p/>
+    <w:p/>
+    <w:p/>
+    <w:p>
+      <w:pPr>
+        <w:pStyle w:val="Prrafodelista"/>
+        <w:numPr>
+          <w:ilvl w:val="0"/>
+          <w:numId w:val="5"/>
+        </w:numPr>
+        <w:rPr>
+          <w:b/>
+        </w:rPr>
+      </w:pPr>
+      <w:r>
+        <w:rPr>
+          <w:b/>
+        </w:rPr>
+        <w:t>MENU DE TECNICO</w:t>
+      </w:r>
+    </w:p>
+    <w:p>
+      <w:pPr>
+        <w:ind w:left="708"/>
+        <w:jc w:val="both"/>
+      </w:pPr>
+      <w:r>
+        <w:t>Una vez el usuario ha realizado una correcta validación accederá a la aplicación, siendo el menú de Técnico la primera pantalla que vea. Es importante tener en cuenta que el botón de regresar, propio dl dispositivo no funcionará una vez que se encuentre dentro de la aplicación, y por lo tanto es necesario navegar usando las herramientas que esta presenta.</w:t>
+      </w:r>
+    </w:p>
+    <w:p>
+      <w:pPr>
+        <w:ind w:left="708"/>
+        <w:jc w:val="both"/>
+      </w:pPr>
+      <w:r>
+        <w:t>En este menú se presentan siete opciones, cada una identificada con un ícono característico, cada una de las cuales, da acceso a una funcionalidad.</w:t>
+      </w:r>
+    </w:p>
+    <w:p>
+      <w:pPr>
+        <w:ind w:firstLine="708"/>
+        <w:jc w:val="both"/>
+      </w:pPr>
+      <w:r>
+        <w:rPr>
+          <w:noProof/>
+          <w:lang w:eastAsia="es-CO"/>
+        </w:rPr>
         <w:drawing>
-          <wp:anchor distT="0" distB="0" distL="114300" distR="114300" simplePos="0" relativeHeight="251669504" behindDoc="0" locked="0" layoutInCell="1" allowOverlap="1" wp14:anchorId="73709392" wp14:editId="40DA2C71">
+          <wp:anchor distT="0" distB="0" distL="114300" distR="114300" simplePos="0" relativeHeight="251675648" behindDoc="0" locked="0" layoutInCell="1" allowOverlap="1" wp14:anchorId="7E4B9B07" wp14:editId="35874F1F">
             <wp:simplePos x="0" y="0"/>
             <wp:positionH relativeFrom="margin">
-              <wp:posOffset>713994</wp:posOffset>
+              <wp:posOffset>2941320</wp:posOffset>
             </wp:positionH>
             <wp:positionV relativeFrom="page">
-              <wp:posOffset>2171928</wp:posOffset>
+              <wp:posOffset>6961505</wp:posOffset>
             </wp:positionV>
-            <wp:extent cx="1800000" cy="2520000"/>
-            <wp:effectExtent l="19050" t="19050" r="10160" b="13970"/>
+            <wp:extent cx="432000" cy="432000"/>
+            <wp:effectExtent l="0" t="0" r="6350" b="6350"/>
             <wp:wrapNone/>
-            <wp:docPr id="5" name="Imagen 5"/>
+            <wp:docPr id="13" name="Imagen 13"/>
             <wp:cNvGraphicFramePr>
-              <a:graphicFrameLocks xmlns:a="http://schemas.openxmlformats.org/drawingml/2006/main"/>
+              <a:graphicFrameLocks xmlns:a="http://schemas.openxmlformats.org/drawingml/2006/main" noChangeAspect="1"/>
             </wp:cNvGraphicFramePr>
             <a:graphic xmlns:a="http://schemas.openxmlformats.org/drawingml/2006/main">
               <a:graphicData uri="http://schemas.openxmlformats.org/drawingml/2006/picture">
                 <pic:pic xmlns:pic="http://schemas.openxmlformats.org/drawingml/2006/picture">
                   <pic:nvPicPr>
-                    <pic:cNvPr id="1" name=""/>
-                    <pic:cNvPicPr preferRelativeResize="0"/>
+                    <pic:cNvPr id="13" name="trabajo-campo.png"/>
+                    <pic:cNvPicPr/>
                   </pic:nvPicPr>
                   <pic:blipFill>
-                    <a:blip r:embed="rId14">
+                    <a:blip r:embed="rId14" cstate="print">
                       <a:extLst>
                         <a:ext uri="{28A0092B-C50C-407E-A947-70E740481C1C}">
                           <a14:useLocalDpi xmlns:a14="http://schemas.microsoft.com/office/drawing/2010/main" val="0"/>
@@ -1776,16 +1887,11 @@
                   <pic:spPr>
                     <a:xfrm>
                       <a:off x="0" y="0"/>
-                      <a:ext cx="1800000" cy="2520000"/>
+                      <a:ext cx="432000" cy="432000"/>
                     </a:xfrm>
                     <a:prstGeom prst="rect">
                       <a:avLst/>
                     </a:prstGeom>
-                    <a:ln w="25400">
-                      <a:solidFill>
-                        <a:schemeClr val="tx1"/>
-                      </a:solidFill>
-                    </a:ln>
                   </pic:spPr>
                 </pic:pic>
               </a:graphicData>
@@ -1799,65 +1905,13 @@
           </wp:anchor>
         </w:drawing>
       </w:r>
-    </w:p>
-    <w:p/>
-    <w:p/>
-    <w:p/>
-    <w:p/>
-    <w:p/>
-    <w:p/>
-    <w:p/>
-    <w:p/>
-    <w:p/>
-    <w:p/>
-    <w:p>
-      <w:pPr>
-        <w:pStyle w:val="Prrafodelista"/>
-        <w:numPr>
-          <w:ilvl w:val="0"/>
-          <w:numId w:val="5"/>
-        </w:numPr>
-        <w:rPr>
-          <w:b/>
-        </w:rPr>
-      </w:pPr>
-      <w:r>
-        <w:rPr>
-          <w:b/>
-        </w:rPr>
-        <w:t>MENU DE TECNICO</w:t>
-      </w:r>
-    </w:p>
-    <w:p>
-      <w:pPr>
-        <w:ind w:left="708"/>
-        <w:jc w:val="both"/>
-      </w:pPr>
-      <w:r>
-        <w:t>Una vez el usuario ha realizado una correcta validación accederá a la aplicación, siendo el menú de Técnico la primera pantalla que vea. Es importante tener en cuenta que el botón de regresar, propio dl dispositivo no funcionará una vez que se encuentre dentro de la aplicación, y por lo tanto es necesario navegar usando las herramientas que esta presenta.</w:t>
-      </w:r>
-    </w:p>
-    <w:p>
-      <w:pPr>
-        <w:ind w:left="708"/>
-        <w:jc w:val="both"/>
-      </w:pPr>
-      <w:r>
-        <w:t>En este menú se presentan siete opciones, cada una identificada con un ícono característico, cada una de las cuales, da acceso a una funcionalidad.</w:t>
-      </w:r>
-    </w:p>
-    <w:p>
-      <w:pPr>
-        <w:ind w:firstLine="708"/>
-        <w:jc w:val="both"/>
-      </w:pPr>
       <w:r>
         <w:rPr>
           <w:noProof/>
           <w:lang w:eastAsia="es-CO"/>
         </w:rPr>
         <w:drawing>
-          <wp:anchor distT="0" distB="0" distL="114300" distR="114300" simplePos="0" relativeHeight="251674624" behindDoc="0" locked="0" layoutInCell="1" allowOverlap="1" wp14:anchorId="70306E27" wp14:editId="0CFED258">
+          <wp:anchor distT="0" distB="0" distL="114300" distR="114300" simplePos="0" relativeHeight="251674624" behindDoc="0" locked="0" layoutInCell="1" allowOverlap="1" wp14:anchorId="22F325F7" wp14:editId="65043611">
             <wp:simplePos x="0" y="0"/>
             <wp:positionH relativeFrom="column">
               <wp:posOffset>746785</wp:posOffset>
@@ -1865,8 +1919,8 @@
             <wp:positionV relativeFrom="page">
               <wp:posOffset>6985584</wp:posOffset>
             </wp:positionV>
-            <wp:extent cx="453390" cy="453390"/>
-            <wp:effectExtent l="0" t="0" r="3810" b="3810"/>
+            <wp:extent cx="432000" cy="432000"/>
+            <wp:effectExtent l="0" t="0" r="6350" b="6350"/>
             <wp:wrapNone/>
             <wp:docPr id="12" name="Imagen 12"/>
             <wp:cNvGraphicFramePr>
@@ -1894,7 +1948,7 @@
                   <pic:spPr>
                     <a:xfrm>
                       <a:off x="0" y="0"/>
-                      <a:ext cx="453390" cy="453390"/>
+                      <a:ext cx="432000" cy="432000"/>
                     </a:xfrm>
                     <a:prstGeom prst="rect">
                       <a:avLst/>
@@ -1903,6 +1957,12 @@
                 </pic:pic>
               </a:graphicData>
             </a:graphic>
+            <wp14:sizeRelH relativeFrom="margin">
+              <wp14:pctWidth>0</wp14:pctWidth>
+            </wp14:sizeRelH>
+            <wp14:sizeRelV relativeFrom="margin">
+              <wp14:pctHeight>0</wp14:pctHeight>
+            </wp14:sizeRelV>
           </wp:anchor>
         </w:drawing>
       </w:r>
@@ -1921,20 +1981,3412 @@
     </w:p>
     <w:p>
       <w:pPr>
+        <w:pStyle w:val="Prrafodelista"/>
+        <w:numPr>
+          <w:ilvl w:val="0"/>
+          <w:numId w:val="7"/>
+        </w:numPr>
+        <w:jc w:val="both"/>
+        <w:rPr>
+          <w:b/>
+        </w:rPr>
+      </w:pPr>
+      <w:r>
+        <w:rPr>
+          <w:b/>
+        </w:rPr>
+        <w:t xml:space="preserve">PREINSCRIPCION </w:t>
+      </w:r>
+      <w:r>
+        <w:rPr>
+          <w:b/>
+        </w:rPr>
+        <w:t xml:space="preserve">                             2. </w:t>
+      </w:r>
+      <w:r>
+        <w:rPr>
+          <w:b/>
+        </w:rPr>
+        <w:t xml:space="preserve"> TRABAJO DE CAMPO</w:t>
+      </w:r>
+    </w:p>
+    <w:p>
+      <w:pPr>
         <w:ind w:left="1416" w:firstLine="708"/>
         <w:jc w:val="both"/>
-      </w:pPr>
-      <w:r>
         <w:rPr>
           <w:b/>
         </w:rPr>
-        <w:t xml:space="preserve">PREINSCRIPCION </w:t>
+      </w:pPr>
+      <w:r>
+        <w:rPr>
+          <w:noProof/>
+          <w:lang w:eastAsia="es-CO"/>
+        </w:rPr>
+        <w:drawing>
+          <wp:anchor distT="0" distB="0" distL="114300" distR="114300" simplePos="0" relativeHeight="251677696" behindDoc="0" locked="0" layoutInCell="1" allowOverlap="1" wp14:anchorId="6D9B12FF" wp14:editId="7134C542">
+            <wp:simplePos x="0" y="0"/>
+            <wp:positionH relativeFrom="column">
+              <wp:posOffset>2921635</wp:posOffset>
+            </wp:positionH>
+            <wp:positionV relativeFrom="paragraph">
+              <wp:posOffset>137795</wp:posOffset>
+            </wp:positionV>
+            <wp:extent cx="431800" cy="431800"/>
+            <wp:effectExtent l="0" t="0" r="6350" b="6350"/>
+            <wp:wrapNone/>
+            <wp:docPr id="15" name="Imagen 15" descr="http://localhost/SigatApp/www/img/sincronizar.png"/>
+            <wp:cNvGraphicFramePr>
+              <a:graphicFrameLocks xmlns:a="http://schemas.openxmlformats.org/drawingml/2006/main" noChangeAspect="1"/>
+            </wp:cNvGraphicFramePr>
+            <a:graphic xmlns:a="http://schemas.openxmlformats.org/drawingml/2006/main">
+              <a:graphicData uri="http://schemas.openxmlformats.org/drawingml/2006/picture">
+                <pic:pic xmlns:pic="http://schemas.openxmlformats.org/drawingml/2006/picture">
+                  <pic:nvPicPr>
+                    <pic:cNvPr id="0" name="Picture 3" descr="http://localhost/SigatApp/www/img/sincronizar.png"/>
+                    <pic:cNvPicPr>
+                      <a:picLocks noChangeAspect="1" noChangeArrowheads="1"/>
+                    </pic:cNvPicPr>
+                  </pic:nvPicPr>
+                  <pic:blipFill>
+                    <a:blip r:embed="rId16" cstate="print">
+                      <a:extLst>
+                        <a:ext uri="{28A0092B-C50C-407E-A947-70E740481C1C}">
+                          <a14:useLocalDpi xmlns:a14="http://schemas.microsoft.com/office/drawing/2010/main" val="0"/>
+                        </a:ext>
+                      </a:extLst>
+                    </a:blip>
+                    <a:srcRect/>
+                    <a:stretch>
+                      <a:fillRect/>
+                    </a:stretch>
+                  </pic:blipFill>
+                  <pic:spPr bwMode="auto">
+                    <a:xfrm>
+                      <a:off x="0" y="0"/>
+                      <a:ext cx="431800" cy="431800"/>
+                    </a:xfrm>
+                    <a:prstGeom prst="rect">
+                      <a:avLst/>
+                    </a:prstGeom>
+                    <a:noFill/>
+                    <a:ln>
+                      <a:noFill/>
+                    </a:ln>
+                  </pic:spPr>
+                </pic:pic>
+              </a:graphicData>
+            </a:graphic>
+            <wp14:sizeRelH relativeFrom="margin">
+              <wp14:pctWidth>0</wp14:pctWidth>
+            </wp14:sizeRelH>
+            <wp14:sizeRelV relativeFrom="margin">
+              <wp14:pctHeight>0</wp14:pctHeight>
+            </wp14:sizeRelV>
+          </wp:anchor>
+        </w:drawing>
+      </w:r>
+      <w:r>
+        <w:rPr>
+          <w:noProof/>
+          <w:lang w:eastAsia="es-CO"/>
+        </w:rPr>
+        <w:drawing>
+          <wp:anchor distT="0" distB="0" distL="114300" distR="114300" simplePos="0" relativeHeight="251676672" behindDoc="0" locked="0" layoutInCell="1" allowOverlap="1" wp14:anchorId="1080624D" wp14:editId="2847D80D">
+            <wp:simplePos x="0" y="0"/>
+            <wp:positionH relativeFrom="column">
+              <wp:posOffset>740080</wp:posOffset>
+            </wp:positionH>
+            <wp:positionV relativeFrom="paragraph">
+              <wp:posOffset>173762</wp:posOffset>
+            </wp:positionV>
+            <wp:extent cx="432000" cy="432000"/>
+            <wp:effectExtent l="0" t="0" r="6350" b="6350"/>
+            <wp:wrapNone/>
+            <wp:docPr id="14" name="Imagen 14" descr="http://localhost/SigatApp/www/img/alerta.png"/>
+            <wp:cNvGraphicFramePr>
+              <a:graphicFrameLocks xmlns:a="http://schemas.openxmlformats.org/drawingml/2006/main" noChangeAspect="1"/>
+            </wp:cNvGraphicFramePr>
+            <a:graphic xmlns:a="http://schemas.openxmlformats.org/drawingml/2006/main">
+              <a:graphicData uri="http://schemas.openxmlformats.org/drawingml/2006/picture">
+                <pic:pic xmlns:pic="http://schemas.openxmlformats.org/drawingml/2006/picture">
+                  <pic:nvPicPr>
+                    <pic:cNvPr id="0" name="Picture 1" descr="http://localhost/SigatApp/www/img/alerta.png"/>
+                    <pic:cNvPicPr>
+                      <a:picLocks noChangeAspect="1" noChangeArrowheads="1"/>
+                    </pic:cNvPicPr>
+                  </pic:nvPicPr>
+                  <pic:blipFill>
+                    <a:blip r:embed="rId17" cstate="print">
+                      <a:extLst>
+                        <a:ext uri="{28A0092B-C50C-407E-A947-70E740481C1C}">
+                          <a14:useLocalDpi xmlns:a14="http://schemas.microsoft.com/office/drawing/2010/main" val="0"/>
+                        </a:ext>
+                      </a:extLst>
+                    </a:blip>
+                    <a:srcRect/>
+                    <a:stretch>
+                      <a:fillRect/>
+                    </a:stretch>
+                  </pic:blipFill>
+                  <pic:spPr bwMode="auto">
+                    <a:xfrm>
+                      <a:off x="0" y="0"/>
+                      <a:ext cx="432000" cy="432000"/>
+                    </a:xfrm>
+                    <a:prstGeom prst="rect">
+                      <a:avLst/>
+                    </a:prstGeom>
+                    <a:noFill/>
+                    <a:ln>
+                      <a:noFill/>
+                    </a:ln>
+                  </pic:spPr>
+                </pic:pic>
+              </a:graphicData>
+            </a:graphic>
+            <wp14:sizeRelH relativeFrom="margin">
+              <wp14:pctWidth>0</wp14:pctWidth>
+            </wp14:sizeRelH>
+            <wp14:sizeRelV relativeFrom="margin">
+              <wp14:pctHeight>0</wp14:pctHeight>
+            </wp14:sizeRelV>
+          </wp:anchor>
+        </w:drawing>
+      </w:r>
+    </w:p>
+    <w:p>
+      <w:pPr>
+        <w:pStyle w:val="Prrafodelista"/>
+        <w:numPr>
+          <w:ilvl w:val="0"/>
+          <w:numId w:val="7"/>
+        </w:numPr>
+        <w:jc w:val="both"/>
+        <w:rPr>
+          <w:b/>
+        </w:rPr>
+      </w:pPr>
+      <w:r>
+        <w:rPr>
+          <w:b/>
+        </w:rPr>
+        <w:t>ALERTAS</w:t>
+      </w:r>
+      <w:r>
+        <w:rPr>
+          <w:b/>
+        </w:rPr>
+        <w:tab/>
+      </w:r>
+      <w:r>
+        <w:rPr>
+          <w:b/>
+        </w:rPr>
+        <w:tab/>
+      </w:r>
+      <w:r>
+        <w:rPr>
+          <w:b/>
+        </w:rPr>
+        <w:tab/>
+        <w:t xml:space="preserve">   </w:t>
+      </w:r>
+      <w:r>
+        <w:rPr>
+          <w:b/>
+        </w:rPr>
+        <w:t xml:space="preserve">         4.   </w:t>
+      </w:r>
+      <w:r>
+        <w:rPr>
+          <w:b/>
+        </w:rPr>
+        <w:t>SINCRONIZAR</w:t>
+      </w:r>
+    </w:p>
+    <w:p>
+      <w:pPr>
+        <w:ind w:left="1416" w:firstLine="708"/>
+        <w:jc w:val="both"/>
+        <w:rPr>
+          <w:b/>
+        </w:rPr>
+      </w:pPr>
+      <w:r>
+        <w:rPr>
+          <w:noProof/>
+          <w:lang w:eastAsia="es-CO"/>
+        </w:rPr>
+        <w:drawing>
+          <wp:anchor distT="0" distB="0" distL="114300" distR="114300" simplePos="0" relativeHeight="251679744" behindDoc="0" locked="0" layoutInCell="1" allowOverlap="1" wp14:anchorId="6738276A" wp14:editId="704CEC4A">
+            <wp:simplePos x="0" y="0"/>
+            <wp:positionH relativeFrom="column">
+              <wp:posOffset>2958465</wp:posOffset>
+            </wp:positionH>
+            <wp:positionV relativeFrom="page">
+              <wp:posOffset>8060055</wp:posOffset>
+            </wp:positionV>
+            <wp:extent cx="431800" cy="431800"/>
+            <wp:effectExtent l="0" t="0" r="6350" b="6350"/>
+            <wp:wrapNone/>
+            <wp:docPr id="17" name="Imagen 17" descr="http://localhost/SigatApp/www/img/contacto.png"/>
+            <wp:cNvGraphicFramePr>
+              <a:graphicFrameLocks xmlns:a="http://schemas.openxmlformats.org/drawingml/2006/main" noChangeAspect="1"/>
+            </wp:cNvGraphicFramePr>
+            <a:graphic xmlns:a="http://schemas.openxmlformats.org/drawingml/2006/main">
+              <a:graphicData uri="http://schemas.openxmlformats.org/drawingml/2006/picture">
+                <pic:pic xmlns:pic="http://schemas.openxmlformats.org/drawingml/2006/picture">
+                  <pic:nvPicPr>
+                    <pic:cNvPr id="0" name="Picture 7" descr="http://localhost/SigatApp/www/img/contacto.png"/>
+                    <pic:cNvPicPr>
+                      <a:picLocks noChangeAspect="1" noChangeArrowheads="1"/>
+                    </pic:cNvPicPr>
+                  </pic:nvPicPr>
+                  <pic:blipFill>
+                    <a:blip r:embed="rId18" cstate="print">
+                      <a:extLst>
+                        <a:ext uri="{28A0092B-C50C-407E-A947-70E740481C1C}">
+                          <a14:useLocalDpi xmlns:a14="http://schemas.microsoft.com/office/drawing/2010/main" val="0"/>
+                        </a:ext>
+                      </a:extLst>
+                    </a:blip>
+                    <a:srcRect/>
+                    <a:stretch>
+                      <a:fillRect/>
+                    </a:stretch>
+                  </pic:blipFill>
+                  <pic:spPr bwMode="auto">
+                    <a:xfrm>
+                      <a:off x="0" y="0"/>
+                      <a:ext cx="431800" cy="431800"/>
+                    </a:xfrm>
+                    <a:prstGeom prst="rect">
+                      <a:avLst/>
+                    </a:prstGeom>
+                    <a:noFill/>
+                    <a:ln>
+                      <a:noFill/>
+                    </a:ln>
+                  </pic:spPr>
+                </pic:pic>
+              </a:graphicData>
+            </a:graphic>
+            <wp14:sizeRelH relativeFrom="margin">
+              <wp14:pctWidth>0</wp14:pctWidth>
+            </wp14:sizeRelH>
+            <wp14:sizeRelV relativeFrom="margin">
+              <wp14:pctHeight>0</wp14:pctHeight>
+            </wp14:sizeRelV>
+          </wp:anchor>
+        </w:drawing>
+      </w:r>
+      <w:r>
+        <w:rPr>
+          <w:noProof/>
+          <w:lang w:eastAsia="es-CO"/>
+        </w:rPr>
+        <w:drawing>
+          <wp:anchor distT="0" distB="0" distL="114300" distR="114300" simplePos="0" relativeHeight="251678720" behindDoc="0" locked="0" layoutInCell="1" allowOverlap="1" wp14:anchorId="5211CA78" wp14:editId="0F91338A">
+            <wp:simplePos x="0" y="0"/>
+            <wp:positionH relativeFrom="column">
+              <wp:posOffset>748411</wp:posOffset>
+            </wp:positionH>
+            <wp:positionV relativeFrom="page">
+              <wp:posOffset>8097876</wp:posOffset>
+            </wp:positionV>
+            <wp:extent cx="431800" cy="431800"/>
+            <wp:effectExtent l="0" t="0" r="6350" b="6350"/>
+            <wp:wrapNone/>
+            <wp:docPr id="16" name="Imagen 16" descr="http://localhost/SigatApp/www/img/usuario.png"/>
+            <wp:cNvGraphicFramePr>
+              <a:graphicFrameLocks xmlns:a="http://schemas.openxmlformats.org/drawingml/2006/main" noChangeAspect="1"/>
+            </wp:cNvGraphicFramePr>
+            <a:graphic xmlns:a="http://schemas.openxmlformats.org/drawingml/2006/main">
+              <a:graphicData uri="http://schemas.openxmlformats.org/drawingml/2006/picture">
+                <pic:pic xmlns:pic="http://schemas.openxmlformats.org/drawingml/2006/picture">
+                  <pic:nvPicPr>
+                    <pic:cNvPr id="0" name="Picture 5" descr="http://localhost/SigatApp/www/img/usuario.png"/>
+                    <pic:cNvPicPr>
+                      <a:picLocks noChangeAspect="1" noChangeArrowheads="1"/>
+                    </pic:cNvPicPr>
+                  </pic:nvPicPr>
+                  <pic:blipFill>
+                    <a:blip r:embed="rId19" cstate="print">
+                      <a:extLst>
+                        <a:ext uri="{28A0092B-C50C-407E-A947-70E740481C1C}">
+                          <a14:useLocalDpi xmlns:a14="http://schemas.microsoft.com/office/drawing/2010/main" val="0"/>
+                        </a:ext>
+                      </a:extLst>
+                    </a:blip>
+                    <a:srcRect/>
+                    <a:stretch>
+                      <a:fillRect/>
+                    </a:stretch>
+                  </pic:blipFill>
+                  <pic:spPr bwMode="auto">
+                    <a:xfrm>
+                      <a:off x="0" y="0"/>
+                      <a:ext cx="431800" cy="431800"/>
+                    </a:xfrm>
+                    <a:prstGeom prst="rect">
+                      <a:avLst/>
+                    </a:prstGeom>
+                    <a:noFill/>
+                    <a:ln>
+                      <a:noFill/>
+                    </a:ln>
+                  </pic:spPr>
+                </pic:pic>
+              </a:graphicData>
+            </a:graphic>
+            <wp14:sizeRelH relativeFrom="margin">
+              <wp14:pctWidth>0</wp14:pctWidth>
+            </wp14:sizeRelH>
+            <wp14:sizeRelV relativeFrom="margin">
+              <wp14:pctHeight>0</wp14:pctHeight>
+            </wp14:sizeRelV>
+          </wp:anchor>
+        </w:drawing>
+      </w:r>
+    </w:p>
+    <w:p>
+      <w:pPr>
+        <w:ind w:left="1416" w:firstLine="708"/>
+        <w:jc w:val="both"/>
+        <w:rPr>
+          <w:b/>
+        </w:rPr>
+      </w:pPr>
+      <w:r>
+        <w:rPr>
+          <w:b/>
+        </w:rPr>
+        <w:t xml:space="preserve">5.    </w:t>
+      </w:r>
+      <w:r>
+        <w:rPr>
+          <w:b/>
+        </w:rPr>
+        <w:t>PERFIL DE USUARIO</w:t>
+      </w:r>
+      <w:r>
+        <w:rPr>
+          <w:b/>
+        </w:rPr>
+        <w:tab/>
+      </w:r>
+      <w:r>
+        <w:rPr>
+          <w:b/>
+        </w:rPr>
+        <w:t xml:space="preserve">           6.  </w:t>
+      </w:r>
+      <w:r>
+        <w:rPr>
+          <w:b/>
+        </w:rPr>
+        <w:t xml:space="preserve"> </w:t>
+      </w:r>
+      <w:r>
+        <w:rPr>
+          <w:b/>
+        </w:rPr>
+        <w:t>CONTACTO</w:t>
+      </w:r>
+    </w:p>
+    <w:p>
+      <w:pPr>
+        <w:ind w:left="1416" w:firstLine="708"/>
+        <w:jc w:val="both"/>
+        <w:rPr>
+          <w:b/>
+        </w:rPr>
+      </w:pPr>
+      <w:r>
+        <w:rPr>
+          <w:noProof/>
+          <w:lang w:eastAsia="es-CO"/>
+        </w:rPr>
+        <w:drawing>
+          <wp:anchor distT="0" distB="0" distL="114300" distR="114300" simplePos="0" relativeHeight="251680768" behindDoc="0" locked="0" layoutInCell="1" allowOverlap="1" wp14:anchorId="504EBE39" wp14:editId="77E47A21">
+            <wp:simplePos x="0" y="0"/>
+            <wp:positionH relativeFrom="column">
+              <wp:posOffset>755472</wp:posOffset>
+            </wp:positionH>
+            <wp:positionV relativeFrom="margin">
+              <wp:align>bottom</wp:align>
+            </wp:positionV>
+            <wp:extent cx="431800" cy="431800"/>
+            <wp:effectExtent l="0" t="0" r="6350" b="6350"/>
+            <wp:wrapNone/>
+            <wp:docPr id="18" name="Imagen 18" descr="http://localhost/SigatApp/www/img/cerrar-sesion.png"/>
+            <wp:cNvGraphicFramePr>
+              <a:graphicFrameLocks xmlns:a="http://schemas.openxmlformats.org/drawingml/2006/main" noChangeAspect="1"/>
+            </wp:cNvGraphicFramePr>
+            <a:graphic xmlns:a="http://schemas.openxmlformats.org/drawingml/2006/main">
+              <a:graphicData uri="http://schemas.openxmlformats.org/drawingml/2006/picture">
+                <pic:pic xmlns:pic="http://schemas.openxmlformats.org/drawingml/2006/picture">
+                  <pic:nvPicPr>
+                    <pic:cNvPr id="0" name="Picture 9" descr="http://localhost/SigatApp/www/img/cerrar-sesion.png"/>
+                    <pic:cNvPicPr>
+                      <a:picLocks noChangeAspect="1" noChangeArrowheads="1"/>
+                    </pic:cNvPicPr>
+                  </pic:nvPicPr>
+                  <pic:blipFill>
+                    <a:blip r:embed="rId20" cstate="print">
+                      <a:extLst>
+                        <a:ext uri="{28A0092B-C50C-407E-A947-70E740481C1C}">
+                          <a14:useLocalDpi xmlns:a14="http://schemas.microsoft.com/office/drawing/2010/main" val="0"/>
+                        </a:ext>
+                      </a:extLst>
+                    </a:blip>
+                    <a:srcRect/>
+                    <a:stretch>
+                      <a:fillRect/>
+                    </a:stretch>
+                  </pic:blipFill>
+                  <pic:spPr bwMode="auto">
+                    <a:xfrm>
+                      <a:off x="0" y="0"/>
+                      <a:ext cx="431800" cy="431800"/>
+                    </a:xfrm>
+                    <a:prstGeom prst="rect">
+                      <a:avLst/>
+                    </a:prstGeom>
+                    <a:noFill/>
+                    <a:ln>
+                      <a:noFill/>
+                    </a:ln>
+                  </pic:spPr>
+                </pic:pic>
+              </a:graphicData>
+            </a:graphic>
+            <wp14:sizeRelH relativeFrom="margin">
+              <wp14:pctWidth>0</wp14:pctWidth>
+            </wp14:sizeRelH>
+            <wp14:sizeRelV relativeFrom="margin">
+              <wp14:pctHeight>0</wp14:pctHeight>
+            </wp14:sizeRelV>
+          </wp:anchor>
+        </w:drawing>
+      </w:r>
+    </w:p>
+    <w:p>
+      <w:pPr>
+        <w:ind w:left="1416" w:firstLine="708"/>
+        <w:jc w:val="both"/>
+        <w:rPr>
+          <w:b/>
+        </w:rPr>
+      </w:pPr>
+      <w:r>
+        <w:rPr>
+          <w:b/>
+        </w:rPr>
+        <w:t xml:space="preserve">7.    </w:t>
+      </w:r>
+      <w:r>
+        <w:rPr>
+          <w:b/>
+        </w:rPr>
+        <w:t>CERRAR SESSION</w:t>
+      </w:r>
+    </w:p>
+    <w:p>
+      <w:pPr>
+        <w:ind w:left="1416" w:firstLine="708"/>
+        <w:jc w:val="both"/>
+        <w:rPr>
+          <w:b/>
+        </w:rPr>
+      </w:pPr>
+      <w:r>
+        <w:rPr>
+          <w:b/>
+        </w:rPr>
+        <w:lastRenderedPageBreak/>
+        <w:drawing>
+          <wp:anchor distT="0" distB="0" distL="114300" distR="114300" simplePos="0" relativeHeight="251681792" behindDoc="0" locked="0" layoutInCell="1" allowOverlap="1">
+            <wp:simplePos x="0" y="0"/>
+            <wp:positionH relativeFrom="margin">
+              <wp:align>center</wp:align>
+            </wp:positionH>
+            <wp:positionV relativeFrom="page">
+              <wp:posOffset>1572184</wp:posOffset>
+            </wp:positionV>
+            <wp:extent cx="1800000" cy="2520000"/>
+            <wp:effectExtent l="38100" t="38100" r="29210" b="33020"/>
+            <wp:wrapNone/>
+            <wp:docPr id="19" name="Imagen 19"/>
+            <wp:cNvGraphicFramePr>
+              <a:graphicFrameLocks xmlns:a="http://schemas.openxmlformats.org/drawingml/2006/main"/>
+            </wp:cNvGraphicFramePr>
+            <a:graphic xmlns:a="http://schemas.openxmlformats.org/drawingml/2006/main">
+              <a:graphicData uri="http://schemas.openxmlformats.org/drawingml/2006/picture">
+                <pic:pic xmlns:pic="http://schemas.openxmlformats.org/drawingml/2006/picture">
+                  <pic:nvPicPr>
+                    <pic:cNvPr id="1" name=""/>
+                    <pic:cNvPicPr preferRelativeResize="0"/>
+                  </pic:nvPicPr>
+                  <pic:blipFill>
+                    <a:blip r:embed="rId21">
+                      <a:extLst>
+                        <a:ext uri="{28A0092B-C50C-407E-A947-70E740481C1C}">
+                          <a14:useLocalDpi xmlns:a14="http://schemas.microsoft.com/office/drawing/2010/main" val="0"/>
+                        </a:ext>
+                      </a:extLst>
+                    </a:blip>
+                    <a:stretch>
+                      <a:fillRect/>
+                    </a:stretch>
+                  </pic:blipFill>
+                  <pic:spPr>
+                    <a:xfrm>
+                      <a:off x="0" y="0"/>
+                      <a:ext cx="1800000" cy="2520000"/>
+                    </a:xfrm>
+                    <a:prstGeom prst="rect">
+                      <a:avLst/>
+                    </a:prstGeom>
+                    <a:ln w="31750">
+                      <a:solidFill>
+                        <a:schemeClr val="tx1"/>
+                      </a:solidFill>
+                    </a:ln>
+                  </pic:spPr>
+                </pic:pic>
+              </a:graphicData>
+            </a:graphic>
+            <wp14:sizeRelH relativeFrom="margin">
+              <wp14:pctWidth>0</wp14:pctWidth>
+            </wp14:sizeRelH>
+            <wp14:sizeRelV relativeFrom="margin">
+              <wp14:pctHeight>0</wp14:pctHeight>
+            </wp14:sizeRelV>
+          </wp:anchor>
+        </w:drawing>
+      </w:r>
+    </w:p>
+    <w:p>
+      <w:pPr>
+        <w:ind w:left="1416" w:firstLine="708"/>
+        <w:jc w:val="both"/>
+        <w:rPr>
+          <w:b/>
+        </w:rPr>
+      </w:pPr>
+    </w:p>
+    <w:p>
+      <w:pPr>
+        <w:ind w:left="1416" w:firstLine="708"/>
+        <w:jc w:val="both"/>
+        <w:rPr>
+          <w:b/>
+        </w:rPr>
+      </w:pPr>
+    </w:p>
+    <w:p>
+      <w:pPr>
+        <w:jc w:val="both"/>
+        <w:rPr>
+          <w:b/>
+        </w:rPr>
+      </w:pPr>
+      <w:r>
+        <w:rPr>
+          <w:noProof/>
+          <w:lang w:eastAsia="es-CO"/>
+        </w:rPr>
+        <mc:AlternateContent>
+          <mc:Choice Requires="wps">
+            <w:drawing>
+              <wp:anchor distT="45720" distB="45720" distL="114300" distR="114300" simplePos="0" relativeHeight="251683840" behindDoc="0" locked="0" layoutInCell="1" allowOverlap="1" wp14:anchorId="42736F60" wp14:editId="61849EB3">
+                <wp:simplePos x="0" y="0"/>
+                <wp:positionH relativeFrom="margin">
+                  <wp:align>center</wp:align>
+                </wp:positionH>
+                <wp:positionV relativeFrom="paragraph">
+                  <wp:posOffset>1852701</wp:posOffset>
+                </wp:positionV>
+                <wp:extent cx="1996440" cy="299720"/>
+                <wp:effectExtent l="0" t="0" r="22860" b="24130"/>
+                <wp:wrapSquare wrapText="bothSides"/>
+                <wp:docPr id="20" name="Cuadro de texto 2"/>
+                <wp:cNvGraphicFramePr>
+                  <a:graphicFrameLocks xmlns:a="http://schemas.openxmlformats.org/drawingml/2006/main"/>
+                </wp:cNvGraphicFramePr>
+                <a:graphic xmlns:a="http://schemas.openxmlformats.org/drawingml/2006/main">
+                  <a:graphicData uri="http://schemas.microsoft.com/office/word/2010/wordprocessingShape">
+                    <wps:wsp>
+                      <wps:cNvSpPr txBox="1">
+                        <a:spLocks noChangeArrowheads="1"/>
+                      </wps:cNvSpPr>
+                      <wps:spPr bwMode="auto">
+                        <a:xfrm>
+                          <a:off x="0" y="0"/>
+                          <a:ext cx="1996440" cy="299720"/>
+                        </a:xfrm>
+                        <a:prstGeom prst="rect">
+                          <a:avLst/>
+                        </a:prstGeom>
+                        <a:solidFill>
+                          <a:srgbClr val="FFFFFF"/>
+                        </a:solidFill>
+                        <a:ln w="9525">
+                          <a:solidFill>
+                            <a:srgbClr val="000000"/>
+                          </a:solidFill>
+                          <a:miter lim="800000"/>
+                          <a:headEnd/>
+                          <a:tailEnd/>
+                        </a:ln>
+                      </wps:spPr>
+                      <wps:txbx>
+                        <w:txbxContent>
+                          <w:p>
+                            <w:pPr>
+                              <w:jc w:val="center"/>
+                            </w:pPr>
+                            <w:r>
+                              <w:t>Pantalla Menú de Técnico</w:t>
+                            </w:r>
+                          </w:p>
+                        </w:txbxContent>
+                      </wps:txbx>
+                      <wps:bodyPr rot="0" vert="horz" wrap="square" lIns="91440" tIns="45720" rIns="91440" bIns="45720" anchor="t" anchorCtr="0">
+                        <a:noAutofit/>
+                      </wps:bodyPr>
+                    </wps:wsp>
+                  </a:graphicData>
+                </a:graphic>
+                <wp14:sizeRelH relativeFrom="margin">
+                  <wp14:pctWidth>0</wp14:pctWidth>
+                </wp14:sizeRelH>
+                <wp14:sizeRelV relativeFrom="margin">
+                  <wp14:pctHeight>0</wp14:pctHeight>
+                </wp14:sizeRelV>
+              </wp:anchor>
+            </w:drawing>
+          </mc:Choice>
+          <mc:Fallback>
+            <w:pict>
+              <v:shape w14:anchorId="42736F60" id="_x0000_s1031" type="#_x0000_t202" style="position:absolute;left:0;text-align:left;margin-left:0;margin-top:145.9pt;width:157.2pt;height:23.6pt;z-index:251683840;visibility:visible;mso-wrap-style:square;mso-width-percent:0;mso-height-percent:0;mso-wrap-distance-left:9pt;mso-wrap-distance-top:3.6pt;mso-wrap-distance-right:9pt;mso-wrap-distance-bottom:3.6pt;mso-position-horizontal:center;mso-position-horizontal-relative:margin;mso-position-vertical:absolute;mso-position-vertical-relative:text;mso-width-percent:0;mso-height-percent:0;mso-width-relative:margin;mso-height-relative:margin;v-text-anchor:top" o:gfxdata="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">
+                <v:textbox>
+                  <w:txbxContent>
+                    <w:p>
+                      <w:pPr>
+                        <w:jc w:val="center"/>
+                      </w:pPr>
+                      <w:r>
+                        <w:t>Pantalla Menú de Técnico</w:t>
+                      </w:r>
+                    </w:p>
+                  </w:txbxContent>
+                </v:textbox>
+                <w10:wrap type="square" anchorx="margin"/>
+              </v:shape>
+            </w:pict>
+          </mc:Fallback>
+        </mc:AlternateContent>
+      </w:r>
+    </w:p>
+    <w:p/>
+    <w:p/>
+    <w:p/>
+    <w:p/>
+    <w:p/>
+    <w:p/>
+    <w:p/>
+    <w:p>
+      <w:pPr>
+        <w:pStyle w:val="Prrafodelista"/>
+        <w:numPr>
+          <w:ilvl w:val="1"/>
+          <w:numId w:val="5"/>
+        </w:numPr>
+        <w:rPr>
+          <w:b/>
+        </w:rPr>
+      </w:pPr>
+      <w:r>
+        <w:rPr>
+          <w:b/>
+        </w:rPr>
+        <w:t>PREINSCRIPCION:</w:t>
+      </w:r>
+    </w:p>
+    <w:p>
+      <w:pPr>
+        <w:pStyle w:val="Prrafodelista"/>
+        <w:ind w:left="1080"/>
+        <w:rPr>
+          <w:b/>
+        </w:rPr>
+      </w:pPr>
+    </w:p>
+    <w:p>
+      <w:pPr>
+        <w:pStyle w:val="Prrafodelista"/>
+        <w:ind w:left="1080"/>
+        <w:jc w:val="both"/>
+      </w:pPr>
+      <w:r>
+        <w:t xml:space="preserve">El ítem preinscripción hace referencia a la gestión de datos que son necesarios para poder realizar el trabajo de campo. Aquí se encuentran principalmente los accesos a la gestión de productores, predio/lote, y trampa. </w:t>
+      </w:r>
+      <w:r>
+        <w:t>Así</w:t>
+      </w:r>
+      <w:r>
+        <w:t xml:space="preserve"> como un botón para regresar al menú principal y el botón de cerrar sesión.</w:t>
+      </w:r>
+    </w:p>
+    <w:p>
+      <w:pPr>
+        <w:pStyle w:val="Prrafodelista"/>
+        <w:ind w:left="1080"/>
+        <w:jc w:val="both"/>
+      </w:pPr>
+    </w:p>
+    <w:p>
+      <w:pPr>
+        <w:pStyle w:val="Prrafodelista"/>
+        <w:ind w:left="1080"/>
+        <w:jc w:val="both"/>
+      </w:pPr>
+      <w:r>
+        <w:drawing>
+          <wp:anchor distT="0" distB="0" distL="114300" distR="114300" simplePos="0" relativeHeight="251684864" behindDoc="0" locked="0" layoutInCell="1" allowOverlap="1" wp14:anchorId="37C9174A" wp14:editId="388F38B1">
+            <wp:simplePos x="0" y="0"/>
+            <wp:positionH relativeFrom="margin">
+              <wp:align>center</wp:align>
+            </wp:positionH>
+            <wp:positionV relativeFrom="margin">
+              <wp:posOffset>4462145</wp:posOffset>
+            </wp:positionV>
+            <wp:extent cx="1799590" cy="2743200"/>
+            <wp:effectExtent l="19050" t="19050" r="10160" b="19050"/>
+            <wp:wrapNone/>
+            <wp:docPr id="21" name="Imagen 21"/>
+            <wp:cNvGraphicFramePr>
+              <a:graphicFrameLocks xmlns:a="http://schemas.openxmlformats.org/drawingml/2006/main"/>
+            </wp:cNvGraphicFramePr>
+            <a:graphic xmlns:a="http://schemas.openxmlformats.org/drawingml/2006/main">
+              <a:graphicData uri="http://schemas.openxmlformats.org/drawingml/2006/picture">
+                <pic:pic xmlns:pic="http://schemas.openxmlformats.org/drawingml/2006/picture">
+                  <pic:nvPicPr>
+                    <pic:cNvPr id="1" name=""/>
+                    <pic:cNvPicPr preferRelativeResize="0"/>
+                  </pic:nvPicPr>
+                  <pic:blipFill>
+                    <a:blip r:embed="rId22">
+                      <a:extLst>
+                        <a:ext uri="{28A0092B-C50C-407E-A947-70E740481C1C}">
+                          <a14:useLocalDpi xmlns:a14="http://schemas.microsoft.com/office/drawing/2010/main" val="0"/>
+                        </a:ext>
+                      </a:extLst>
+                    </a:blip>
+                    <a:stretch>
+                      <a:fillRect/>
+                    </a:stretch>
+                  </pic:blipFill>
+                  <pic:spPr>
+                    <a:xfrm>
+                      <a:off x="0" y="0"/>
+                      <a:ext cx="1799590" cy="2743200"/>
+                    </a:xfrm>
+                    <a:prstGeom prst="rect">
+                      <a:avLst/>
+                    </a:prstGeom>
+                    <a:ln w="25400">
+                      <a:solidFill>
+                        <a:schemeClr val="tx1"/>
+                      </a:solidFill>
+                    </a:ln>
+                  </pic:spPr>
+                </pic:pic>
+              </a:graphicData>
+            </a:graphic>
+            <wp14:sizeRelH relativeFrom="margin">
+              <wp14:pctWidth>0</wp14:pctWidth>
+            </wp14:sizeRelH>
+            <wp14:sizeRelV relativeFrom="margin">
+              <wp14:pctHeight>0</wp14:pctHeight>
+            </wp14:sizeRelV>
+          </wp:anchor>
+        </w:drawing>
+      </w:r>
+    </w:p>
+    <w:p>
+      <w:pPr>
+        <w:pStyle w:val="Prrafodelista"/>
+        <w:ind w:left="1080"/>
+        <w:jc w:val="both"/>
+      </w:pPr>
+    </w:p>
+    <w:p>
+      <w:pPr>
+        <w:pStyle w:val="Prrafodelista"/>
+        <w:ind w:left="1080"/>
+        <w:jc w:val="both"/>
+      </w:pPr>
+    </w:p>
+    <w:p>
+      <w:pPr>
+        <w:pStyle w:val="Prrafodelista"/>
+        <w:ind w:left="1080"/>
+        <w:jc w:val="both"/>
+      </w:pPr>
+    </w:p>
+    <w:p>
+      <w:pPr>
+        <w:pStyle w:val="Prrafodelista"/>
+        <w:ind w:left="1080"/>
+        <w:jc w:val="both"/>
+      </w:pPr>
+    </w:p>
+    <w:p>
+      <w:pPr>
+        <w:pStyle w:val="Prrafodelista"/>
+        <w:ind w:left="1080"/>
+        <w:jc w:val="both"/>
+      </w:pPr>
+    </w:p>
+    <w:p>
+      <w:pPr>
+        <w:pStyle w:val="Prrafodelista"/>
+        <w:ind w:left="1080"/>
+        <w:jc w:val="both"/>
+      </w:pPr>
+    </w:p>
+    <w:p>
+      <w:pPr>
+        <w:pStyle w:val="Prrafodelista"/>
+        <w:ind w:left="1080"/>
+        <w:jc w:val="both"/>
+      </w:pPr>
+    </w:p>
+    <w:p>
+      <w:pPr>
+        <w:pStyle w:val="Prrafodelista"/>
+        <w:ind w:left="1080"/>
+        <w:jc w:val="both"/>
+      </w:pPr>
+    </w:p>
+    <w:p>
+      <w:pPr>
+        <w:pStyle w:val="Prrafodelista"/>
+        <w:ind w:left="1080"/>
+        <w:jc w:val="both"/>
+      </w:pPr>
+    </w:p>
+    <w:p>
+      <w:pPr>
+        <w:pStyle w:val="Prrafodelista"/>
+        <w:ind w:left="1080"/>
+        <w:jc w:val="both"/>
+      </w:pPr>
+    </w:p>
+    <w:p>
+      <w:pPr>
+        <w:pStyle w:val="Prrafodelista"/>
+        <w:ind w:left="1080"/>
+        <w:jc w:val="both"/>
+      </w:pPr>
+    </w:p>
+    <w:p>
+      <w:pPr>
+        <w:pStyle w:val="Prrafodelista"/>
+        <w:ind w:left="1080"/>
+        <w:jc w:val="both"/>
+      </w:pPr>
+    </w:p>
+    <w:p>
+      <w:pPr>
+        <w:pStyle w:val="Prrafodelista"/>
+        <w:ind w:left="1080"/>
+        <w:jc w:val="both"/>
+      </w:pPr>
+    </w:p>
+    <w:p>
+      <w:pPr>
+        <w:pStyle w:val="Prrafodelista"/>
+        <w:ind w:left="1080"/>
+        <w:jc w:val="both"/>
+      </w:pPr>
+    </w:p>
+    <w:p>
+      <w:pPr>
+        <w:pStyle w:val="Prrafodelista"/>
+        <w:ind w:left="1080"/>
+        <w:jc w:val="both"/>
+      </w:pPr>
+      <w:r>
+        <w:rPr>
+          <w:noProof/>
+          <w:lang w:eastAsia="es-CO"/>
+        </w:rPr>
+        <mc:AlternateContent>
+          <mc:Choice Requires="wps">
+            <w:drawing>
+              <wp:anchor distT="45720" distB="45720" distL="114300" distR="114300" simplePos="0" relativeHeight="251686912" behindDoc="0" locked="0" layoutInCell="1" allowOverlap="1" wp14:anchorId="3F2953D1" wp14:editId="2F815E3B">
+                <wp:simplePos x="0" y="0"/>
+                <wp:positionH relativeFrom="margin">
+                  <wp:align>center</wp:align>
+                </wp:positionH>
+                <wp:positionV relativeFrom="paragraph">
+                  <wp:posOffset>78740</wp:posOffset>
+                </wp:positionV>
+                <wp:extent cx="1996440" cy="299720"/>
+                <wp:effectExtent l="0" t="0" r="22860" b="24130"/>
+                <wp:wrapSquare wrapText="bothSides"/>
+                <wp:docPr id="22" name="Cuadro de texto 2"/>
+                <wp:cNvGraphicFramePr>
+                  <a:graphicFrameLocks xmlns:a="http://schemas.openxmlformats.org/drawingml/2006/main"/>
+                </wp:cNvGraphicFramePr>
+                <a:graphic xmlns:a="http://schemas.openxmlformats.org/drawingml/2006/main">
+                  <a:graphicData uri="http://schemas.microsoft.com/office/word/2010/wordprocessingShape">
+                    <wps:wsp>
+                      <wps:cNvSpPr txBox="1">
+                        <a:spLocks noChangeArrowheads="1"/>
+                      </wps:cNvSpPr>
+                      <wps:spPr bwMode="auto">
+                        <a:xfrm>
+                          <a:off x="0" y="0"/>
+                          <a:ext cx="1996440" cy="299720"/>
+                        </a:xfrm>
+                        <a:prstGeom prst="rect">
+                          <a:avLst/>
+                        </a:prstGeom>
+                        <a:solidFill>
+                          <a:srgbClr val="FFFFFF"/>
+                        </a:solidFill>
+                        <a:ln w="9525">
+                          <a:solidFill>
+                            <a:srgbClr val="000000"/>
+                          </a:solidFill>
+                          <a:miter lim="800000"/>
+                          <a:headEnd/>
+                          <a:tailEnd/>
+                        </a:ln>
+                      </wps:spPr>
+                      <wps:txbx>
+                        <w:txbxContent>
+                          <w:p>
+                            <w:pPr>
+                              <w:jc w:val="center"/>
+                            </w:pPr>
+                            <w:r>
+                              <w:t>Pantalla Preinscripción</w:t>
+                            </w:r>
+                          </w:p>
+                        </w:txbxContent>
+                      </wps:txbx>
+                      <wps:bodyPr rot="0" vert="horz" wrap="square" lIns="91440" tIns="45720" rIns="91440" bIns="45720" anchor="t" anchorCtr="0">
+                        <a:noAutofit/>
+                      </wps:bodyPr>
+                    </wps:wsp>
+                  </a:graphicData>
+                </a:graphic>
+                <wp14:sizeRelH relativeFrom="margin">
+                  <wp14:pctWidth>0</wp14:pctWidth>
+                </wp14:sizeRelH>
+                <wp14:sizeRelV relativeFrom="margin">
+                  <wp14:pctHeight>0</wp14:pctHeight>
+                </wp14:sizeRelV>
+              </wp:anchor>
+            </w:drawing>
+          </mc:Choice>
+          <mc:Fallback>
+            <w:pict>
+              <v:shape w14:anchorId="3F2953D1" id="_x0000_s1032" type="#_x0000_t202" style="position:absolute;left:0;text-align:left;margin-left:0;margin-top:6.2pt;width:157.2pt;height:23.6pt;z-index:251686912;visibility:visible;mso-wrap-style:square;mso-width-percent:0;mso-height-percent:0;mso-wrap-distance-left:9pt;mso-wrap-distance-top:3.6pt;mso-wrap-distance-right:9pt;mso-wrap-distance-bottom:3.6pt;mso-position-horizontal:center;mso-position-horizontal-relative:margin;mso-position-vertical:absolute;mso-position-vertical-relative:text;mso-width-percent:0;mso-height-percent:0;mso-width-relative:margin;mso-height-relative:margin;v-text-anchor:top" o:gfxdata="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">
+                <v:textbox>
+                  <w:txbxContent>
+                    <w:p>
+                      <w:pPr>
+                        <w:jc w:val="center"/>
+                      </w:pPr>
+                      <w:r>
+                        <w:t>Pantalla Preinscripción</w:t>
+                      </w:r>
+                    </w:p>
+                  </w:txbxContent>
+                </v:textbox>
+                <w10:wrap type="square" anchorx="margin"/>
+              </v:shape>
+            </w:pict>
+          </mc:Fallback>
+        </mc:AlternateContent>
+      </w:r>
+    </w:p>
+    <w:p>
+      <w:pPr>
+        <w:pStyle w:val="Prrafodelista"/>
+        <w:ind w:left="1080"/>
+        <w:jc w:val="both"/>
+      </w:pPr>
+    </w:p>
+    <w:p>
+      <w:pPr>
+        <w:pStyle w:val="Prrafodelista"/>
+        <w:ind w:left="1080"/>
+        <w:jc w:val="both"/>
+      </w:pPr>
+    </w:p>
+    <w:p>
+      <w:pPr>
+        <w:jc w:val="both"/>
+        <w:rPr>
+          <w:b/>
+        </w:rPr>
+      </w:pPr>
+      <w:r>
+        <w:rPr>
+          <w:noProof/>
+          <w:lang w:eastAsia="es-CO"/>
+        </w:rPr>
+        <w:drawing>
+          <wp:anchor distT="0" distB="0" distL="114300" distR="114300" simplePos="0" relativeHeight="251687936" behindDoc="0" locked="0" layoutInCell="1" allowOverlap="1" wp14:anchorId="256C7BA0" wp14:editId="4DCF6A89">
+            <wp:simplePos x="0" y="0"/>
+            <wp:positionH relativeFrom="margin">
+              <wp:align>left</wp:align>
+            </wp:positionH>
+            <wp:positionV relativeFrom="page">
+              <wp:posOffset>2009775</wp:posOffset>
+            </wp:positionV>
+            <wp:extent cx="1080000" cy="1044000"/>
+            <wp:effectExtent l="0" t="0" r="6350" b="3810"/>
+            <wp:wrapNone/>
+            <wp:docPr id="23" name="Imagen 23" descr="http://localhost/SigatApp/www/img/productor.png"/>
+            <wp:cNvGraphicFramePr>
+              <a:graphicFrameLocks xmlns:a="http://schemas.openxmlformats.org/drawingml/2006/main"/>
+            </wp:cNvGraphicFramePr>
+            <a:graphic xmlns:a="http://schemas.openxmlformats.org/drawingml/2006/main">
+              <a:graphicData uri="http://schemas.openxmlformats.org/drawingml/2006/picture">
+                <pic:pic xmlns:pic="http://schemas.openxmlformats.org/drawingml/2006/picture">
+                  <pic:nvPicPr>
+                    <pic:cNvPr id="0" name="Picture 11" descr="http://localhost/SigatApp/www/img/productor.png"/>
+                    <pic:cNvPicPr preferRelativeResize="0">
+                      <a:picLocks noChangeAspect="1" noChangeArrowheads="1"/>
+                    </pic:cNvPicPr>
+                  </pic:nvPicPr>
+                  <pic:blipFill>
+                    <a:blip r:embed="rId23" cstate="print">
+                      <a:extLst>
+                        <a:ext uri="{28A0092B-C50C-407E-A947-70E740481C1C}">
+                          <a14:useLocalDpi xmlns:a14="http://schemas.microsoft.com/office/drawing/2010/main" val="0"/>
+                        </a:ext>
+                      </a:extLst>
+                    </a:blip>
+                    <a:srcRect/>
+                    <a:stretch>
+                      <a:fillRect/>
+                    </a:stretch>
+                  </pic:blipFill>
+                  <pic:spPr bwMode="auto">
+                    <a:xfrm>
+                      <a:off x="0" y="0"/>
+                      <a:ext cx="1080000" cy="1044000"/>
+                    </a:xfrm>
+                    <a:prstGeom prst="rect">
+                      <a:avLst/>
+                    </a:prstGeom>
+                    <a:noFill/>
+                    <a:ln>
+                      <a:noFill/>
+                    </a:ln>
+                  </pic:spPr>
+                </pic:pic>
+              </a:graphicData>
+            </a:graphic>
+            <wp14:sizeRelH relativeFrom="margin">
+              <wp14:pctWidth>0</wp14:pctWidth>
+            </wp14:sizeRelH>
+            <wp14:sizeRelV relativeFrom="margin">
+              <wp14:pctHeight>0</wp14:pctHeight>
+            </wp14:sizeRelV>
+          </wp:anchor>
+        </w:drawing>
+      </w:r>
+      <w:r>
+        <w:rPr>
+          <w:b/>
+        </w:rPr>
+        <w:t>2.1.1 GESTION DE PRODUCTOR</w:t>
+      </w:r>
+      <w:r>
+        <w:rPr>
+          <w:b/>
+        </w:rPr>
+        <w:t>ES</w:t>
+      </w:r>
+      <w:r>
+        <w:rPr>
+          <w:b/>
+        </w:rPr>
+        <w:t>:</w:t>
+      </w:r>
+    </w:p>
+    <w:p>
+      <w:pPr>
+        <w:jc w:val="both"/>
+      </w:pPr>
+      <w:r>
+        <w:rPr>
+          <w:b/>
+        </w:rPr>
+        <w:tab/>
+      </w:r>
+      <w:r>
+        <w:rPr>
+          <w:b/>
+        </w:rPr>
+        <w:tab/>
+      </w:r>
+      <w:r>
+        <w:rPr>
+          <w:b/>
+        </w:rPr>
+        <w:tab/>
+      </w:r>
+      <w:r>
+        <w:t>En esta opción el técnico puede realizar las siguientes operaciones:</w:t>
+      </w:r>
+    </w:p>
+    <w:p>
+      <w:pPr>
+        <w:pStyle w:val="Prrafodelista"/>
+        <w:numPr>
+          <w:ilvl w:val="0"/>
+          <w:numId w:val="8"/>
+        </w:numPr>
+        <w:jc w:val="both"/>
+      </w:pPr>
+      <w:r>
+        <w:t>Consultar los productores registrados</w:t>
+      </w:r>
+    </w:p>
+    <w:p>
+      <w:pPr>
+        <w:pStyle w:val="Prrafodelista"/>
+        <w:numPr>
+          <w:ilvl w:val="0"/>
+          <w:numId w:val="8"/>
+        </w:numPr>
+        <w:jc w:val="both"/>
+      </w:pPr>
+      <w:r>
+        <w:t>Registrar un nuevo productor</w:t>
+      </w:r>
+    </w:p>
+    <w:p>
+      <w:pPr>
+        <w:pStyle w:val="Prrafodelista"/>
+        <w:numPr>
+          <w:ilvl w:val="0"/>
+          <w:numId w:val="8"/>
+        </w:numPr>
+        <w:jc w:val="both"/>
+      </w:pPr>
+      <w:r>
+        <w:t>Editar los datos de un Productor</w:t>
+      </w:r>
+    </w:p>
+    <w:p>
+      <w:pPr>
+        <w:pStyle w:val="Prrafodelista"/>
+        <w:numPr>
+          <w:ilvl w:val="0"/>
+          <w:numId w:val="8"/>
+        </w:numPr>
+        <w:jc w:val="both"/>
+      </w:pPr>
+      <w:r>
+        <w:t>Visualizar el historial</w:t>
       </w:r>
       <w:bookmarkStart w:id="0" w:name="_GoBack"/>
       <w:bookmarkEnd w:id="0"/>
+      <w:r>
+        <w:t xml:space="preserve"> de registro </w:t>
+      </w:r>
+      <w:r>
+        <w:t xml:space="preserve">y actualización </w:t>
+      </w:r>
+      <w:r>
+        <w:t>de un productor.</w:t>
+      </w:r>
+    </w:p>
+    <w:p>
+      <w:pPr>
+        <w:jc w:val="both"/>
+        <w:rPr>
+          <w:b/>
+        </w:rPr>
+      </w:pPr>
+      <w:r>
+        <w:rPr>
+          <w:b/>
+        </w:rPr>
+        <w:t xml:space="preserve">                    </w:t>
+      </w:r>
+    </w:p>
+    <w:p>
+      <w:pPr>
+        <w:jc w:val="both"/>
+        <w:rPr>
+          <w:b/>
+        </w:rPr>
+      </w:pPr>
+      <w:r>
+        <w:rPr>
+          <w:b/>
+        </w:rPr>
+        <w:t xml:space="preserve">CONSULTAR PRODUCTORES REGISTRADOS: </w:t>
+      </w:r>
+    </w:p>
+    <w:p>
+      <w:pPr>
+        <w:jc w:val="both"/>
+      </w:pPr>
+      <w:r>
+        <w:t>Esta es la primera funcionalidad cuando se ingresa a la opción productor. Para la consulta de productores registrados basta con escribir un valor para filtrar la información y luego tocar el botón buscar. De esta manera se cargarán en una tabla los datos de los productores que dentro de su información tengan alguna coincidencia con el parámetro de búsqueda que se ingresó.</w:t>
+      </w:r>
+      <w:r>
+        <w:t xml:space="preserve"> También se cuenta con varios botones más que permiten navegar dentro de las opciones de esta funcionalidad.</w:t>
+      </w:r>
+    </w:p>
+    <w:p>
+      <w:pPr>
+        <w:jc w:val="both"/>
+      </w:pPr>
+      <w:r>
+        <w:drawing>
+          <wp:anchor distT="0" distB="0" distL="114300" distR="114300" simplePos="0" relativeHeight="251708416" behindDoc="0" locked="0" layoutInCell="1" allowOverlap="1" wp14:anchorId="36A21611" wp14:editId="0335552F">
+            <wp:simplePos x="0" y="0"/>
+            <wp:positionH relativeFrom="margin">
+              <wp:posOffset>1844040</wp:posOffset>
+            </wp:positionH>
+            <wp:positionV relativeFrom="page">
+              <wp:posOffset>4980940</wp:posOffset>
+            </wp:positionV>
+            <wp:extent cx="1962150" cy="3305175"/>
+            <wp:effectExtent l="19050" t="19050" r="19050" b="28575"/>
+            <wp:wrapNone/>
+            <wp:docPr id="35" name="Imagen 35"/>
+            <wp:cNvGraphicFramePr>
+              <a:graphicFrameLocks xmlns:a="http://schemas.openxmlformats.org/drawingml/2006/main"/>
+            </wp:cNvGraphicFramePr>
+            <a:graphic xmlns:a="http://schemas.openxmlformats.org/drawingml/2006/main">
+              <a:graphicData uri="http://schemas.openxmlformats.org/drawingml/2006/picture">
+                <pic:pic xmlns:pic="http://schemas.openxmlformats.org/drawingml/2006/picture">
+                  <pic:nvPicPr>
+                    <pic:cNvPr id="1" name=""/>
+                    <pic:cNvPicPr preferRelativeResize="0"/>
+                  </pic:nvPicPr>
+                  <pic:blipFill>
+                    <a:blip r:embed="rId24">
+                      <a:extLst>
+                        <a:ext uri="{28A0092B-C50C-407E-A947-70E740481C1C}">
+                          <a14:useLocalDpi xmlns:a14="http://schemas.microsoft.com/office/drawing/2010/main" val="0"/>
+                        </a:ext>
+                      </a:extLst>
+                    </a:blip>
+                    <a:stretch>
+                      <a:fillRect/>
+                    </a:stretch>
+                  </pic:blipFill>
+                  <pic:spPr>
+                    <a:xfrm>
+                      <a:off x="0" y="0"/>
+                      <a:ext cx="1962150" cy="3305175"/>
+                    </a:xfrm>
+                    <a:prstGeom prst="rect">
+                      <a:avLst/>
+                    </a:prstGeom>
+                    <a:ln w="25400">
+                      <a:solidFill>
+                        <a:schemeClr val="tx1"/>
+                      </a:solidFill>
+                    </a:ln>
+                  </pic:spPr>
+                </pic:pic>
+              </a:graphicData>
+            </a:graphic>
+            <wp14:sizeRelH relativeFrom="margin">
+              <wp14:pctWidth>0</wp14:pctWidth>
+            </wp14:sizeRelH>
+            <wp14:sizeRelV relativeFrom="margin">
+              <wp14:pctHeight>0</wp14:pctHeight>
+            </wp14:sizeRelV>
+          </wp:anchor>
+        </w:drawing>
+      </w:r>
+      <w:r>
+        <w:rPr>
+          <w:noProof/>
+        </w:rPr>
+        <mc:AlternateContent>
+          <mc:Choice Requires="wps">
+            <w:drawing>
+              <wp:anchor distT="45720" distB="45720" distL="114300" distR="114300" simplePos="0" relativeHeight="251693056" behindDoc="0" locked="0" layoutInCell="1" allowOverlap="1" wp14:anchorId="437E881E" wp14:editId="6838C47B">
+                <wp:simplePos x="0" y="0"/>
+                <wp:positionH relativeFrom="margin">
+                  <wp:align>left</wp:align>
+                </wp:positionH>
+                <wp:positionV relativeFrom="paragraph">
+                  <wp:posOffset>227330</wp:posOffset>
+                </wp:positionV>
+                <wp:extent cx="1628775" cy="619125"/>
+                <wp:effectExtent l="0" t="0" r="28575" b="28575"/>
+                <wp:wrapSquare wrapText="bothSides"/>
+                <wp:docPr id="26" name="Cuadro de texto 2"/>
+                <wp:cNvGraphicFramePr>
+                  <a:graphicFrameLocks xmlns:a="http://schemas.openxmlformats.org/drawingml/2006/main"/>
+                </wp:cNvGraphicFramePr>
+                <a:graphic xmlns:a="http://schemas.openxmlformats.org/drawingml/2006/main">
+                  <a:graphicData uri="http://schemas.microsoft.com/office/word/2010/wordprocessingShape">
+                    <wps:wsp>
+                      <wps:cNvSpPr txBox="1">
+                        <a:spLocks noChangeArrowheads="1"/>
+                      </wps:cNvSpPr>
+                      <wps:spPr bwMode="auto">
+                        <a:xfrm>
+                          <a:off x="0" y="0"/>
+                          <a:ext cx="1628775" cy="619125"/>
+                        </a:xfrm>
+                        <a:prstGeom prst="rect">
+                          <a:avLst/>
+                        </a:prstGeom>
+                        <a:solidFill>
+                          <a:srgbClr val="FFFFFF"/>
+                        </a:solidFill>
+                        <a:ln w="9525">
+                          <a:solidFill>
+                            <a:srgbClr val="000000"/>
+                          </a:solidFill>
+                          <a:miter lim="800000"/>
+                          <a:headEnd/>
+                          <a:tailEnd/>
+                        </a:ln>
+                      </wps:spPr>
+                      <wps:txbx>
+                        <w:txbxContent>
+                          <w:p>
+                            <w:pPr>
+                              <w:jc w:val="both"/>
+                              <w:rPr>
+                                <w:sz w:val="16"/>
+                                <w:szCs w:val="16"/>
+                              </w:rPr>
+                            </w:pPr>
+                            <w:r>
+                              <w:rPr>
+                                <w:b/>
+                                <w:sz w:val="16"/>
+                                <w:szCs w:val="16"/>
+                              </w:rPr>
+                              <w:t xml:space="preserve">Parámetro de filtrado: </w:t>
+                            </w:r>
+                            <w:r>
+                              <w:rPr>
+                                <w:sz w:val="16"/>
+                                <w:szCs w:val="16"/>
+                              </w:rPr>
+                              <w:t>Es aquí donde se debe digitar una palabra clave para realizar el filtrado de los datos</w:t>
+                            </w:r>
+                          </w:p>
+                        </w:txbxContent>
+                      </wps:txbx>
+                      <wps:bodyPr rot="0" vert="horz" wrap="square" lIns="91440" tIns="45720" rIns="91440" bIns="45720" anchor="t" anchorCtr="0">
+                        <a:noAutofit/>
+                      </wps:bodyPr>
+                    </wps:wsp>
+                  </a:graphicData>
+                </a:graphic>
+                <wp14:sizeRelH relativeFrom="margin">
+                  <wp14:pctWidth>0</wp14:pctWidth>
+                </wp14:sizeRelH>
+                <wp14:sizeRelV relativeFrom="margin">
+                  <wp14:pctHeight>0</wp14:pctHeight>
+                </wp14:sizeRelV>
+              </wp:anchor>
+            </w:drawing>
+          </mc:Choice>
+          <mc:Fallback>
+            <w:pict>
+              <v:shape w14:anchorId="437E881E" id="_x0000_s1033" type="#_x0000_t202" style="position:absolute;left:0;text-align:left;margin-left:0;margin-top:17.9pt;width:128.25pt;height:48.75pt;z-index:251693056;visibility:visible;mso-wrap-style:square;mso-width-percent:0;mso-height-percent:0;mso-wrap-distance-left:9pt;mso-wrap-distance-top:3.6pt;mso-wrap-distance-right:9pt;mso-wrap-distance-bottom:3.6pt;mso-position-horizontal:left;mso-position-horizontal-relative:margin;mso-position-vertical:absolute;mso-position-vertical-relative:text;mso-width-percent:0;mso-height-percent:0;mso-width-relative:margin;mso-height-relative:margin;v-text-anchor:top" o:gfxdata="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">
+                <v:textbox>
+                  <w:txbxContent>
+                    <w:p>
+                      <w:pPr>
+                        <w:jc w:val="both"/>
+                        <w:rPr>
+                          <w:sz w:val="16"/>
+                          <w:szCs w:val="16"/>
+                        </w:rPr>
+                      </w:pPr>
+                      <w:r>
+                        <w:rPr>
+                          <w:b/>
+                          <w:sz w:val="16"/>
+                          <w:szCs w:val="16"/>
+                        </w:rPr>
+                        <w:t xml:space="preserve">Parámetro de filtrado: </w:t>
+                      </w:r>
+                      <w:r>
+                        <w:rPr>
+                          <w:sz w:val="16"/>
+                          <w:szCs w:val="16"/>
+                        </w:rPr>
+                        <w:t>Es aquí donde se debe digitar una palabra clave para realizar el filtrado de los datos</w:t>
+                      </w:r>
+                    </w:p>
+                  </w:txbxContent>
+                </v:textbox>
+                <w10:wrap type="square" anchorx="margin"/>
+              </v:shape>
+            </w:pict>
+          </mc:Fallback>
+        </mc:AlternateContent>
+      </w:r>
+      <w:r>
+        <w:rPr>
+          <w:noProof/>
+        </w:rPr>
+        <mc:AlternateContent>
+          <mc:Choice Requires="wps">
+            <w:drawing>
+              <wp:anchor distT="45720" distB="45720" distL="114300" distR="114300" simplePos="0" relativeHeight="251695104" behindDoc="0" locked="0" layoutInCell="1" allowOverlap="1" wp14:anchorId="64D69DDD" wp14:editId="187318CE">
+                <wp:simplePos x="0" y="0"/>
+                <wp:positionH relativeFrom="margin">
+                  <wp:align>right</wp:align>
+                </wp:positionH>
+                <wp:positionV relativeFrom="paragraph">
+                  <wp:posOffset>217170</wp:posOffset>
+                </wp:positionV>
+                <wp:extent cx="1628775" cy="619125"/>
+                <wp:effectExtent l="0" t="0" r="28575" b="28575"/>
+                <wp:wrapSquare wrapText="bothSides"/>
+                <wp:docPr id="27" name="Cuadro de texto 2"/>
+                <wp:cNvGraphicFramePr>
+                  <a:graphicFrameLocks xmlns:a="http://schemas.openxmlformats.org/drawingml/2006/main"/>
+                </wp:cNvGraphicFramePr>
+                <a:graphic xmlns:a="http://schemas.openxmlformats.org/drawingml/2006/main">
+                  <a:graphicData uri="http://schemas.microsoft.com/office/word/2010/wordprocessingShape">
+                    <wps:wsp>
+                      <wps:cNvSpPr txBox="1">
+                        <a:spLocks noChangeArrowheads="1"/>
+                      </wps:cNvSpPr>
+                      <wps:spPr bwMode="auto">
+                        <a:xfrm>
+                          <a:off x="0" y="0"/>
+                          <a:ext cx="1628775" cy="619125"/>
+                        </a:xfrm>
+                        <a:prstGeom prst="rect">
+                          <a:avLst/>
+                        </a:prstGeom>
+                        <a:solidFill>
+                          <a:srgbClr val="FFFFFF"/>
+                        </a:solidFill>
+                        <a:ln w="9525">
+                          <a:solidFill>
+                            <a:srgbClr val="000000"/>
+                          </a:solidFill>
+                          <a:miter lim="800000"/>
+                          <a:headEnd/>
+                          <a:tailEnd/>
+                        </a:ln>
+                      </wps:spPr>
+                      <wps:txbx>
+                        <w:txbxContent>
+                          <w:p>
+                            <w:pPr>
+                              <w:jc w:val="both"/>
+                              <w:rPr>
+                                <w:sz w:val="16"/>
+                                <w:szCs w:val="16"/>
+                              </w:rPr>
+                            </w:pPr>
+                            <w:r>
+                              <w:rPr>
+                                <w:b/>
+                                <w:sz w:val="16"/>
+                                <w:szCs w:val="16"/>
+                              </w:rPr>
+                              <w:t>Botón buscar</w:t>
+                            </w:r>
+                            <w:r>
+                              <w:rPr>
+                                <w:b/>
+                                <w:sz w:val="16"/>
+                                <w:szCs w:val="16"/>
+                              </w:rPr>
+                              <w:t xml:space="preserve">: </w:t>
+                            </w:r>
+                            <w:r>
+                              <w:rPr>
+                                <w:sz w:val="16"/>
+                                <w:szCs w:val="16"/>
+                              </w:rPr>
+                              <w:t>Ejecuta la función de filtrado y carga los datos correspondientes en la tabla de visualización</w:t>
+                            </w:r>
+                          </w:p>
+                        </w:txbxContent>
+                      </wps:txbx>
+                      <wps:bodyPr rot="0" vert="horz" wrap="square" lIns="91440" tIns="45720" rIns="91440" bIns="45720" anchor="t" anchorCtr="0">
+                        <a:noAutofit/>
+                      </wps:bodyPr>
+                    </wps:wsp>
+                  </a:graphicData>
+                </a:graphic>
+                <wp14:sizeRelH relativeFrom="margin">
+                  <wp14:pctWidth>0</wp14:pctWidth>
+                </wp14:sizeRelH>
+                <wp14:sizeRelV relativeFrom="margin">
+                  <wp14:pctHeight>0</wp14:pctHeight>
+                </wp14:sizeRelV>
+              </wp:anchor>
+            </w:drawing>
+          </mc:Choice>
+          <mc:Fallback>
+            <w:pict>
+              <v:shape w14:anchorId="64D69DDD" id="_x0000_s1034" type="#_x0000_t202" style="position:absolute;left:0;text-align:left;margin-left:77.05pt;margin-top:17.1pt;width:128.25pt;height:48.75pt;z-index:251695104;visibility:visible;mso-wrap-style:square;mso-width-percent:0;mso-height-percent:0;mso-wrap-distance-left:9pt;mso-wrap-distance-top:3.6pt;mso-wrap-distance-right:9pt;mso-wrap-distance-bottom:3.6pt;mso-position-horizontal:right;mso-position-horizontal-relative:margin;mso-position-vertical:absolute;mso-position-vertical-relative:text;mso-width-percent:0;mso-height-percent:0;mso-width-relative:margin;mso-height-relative:margin;v-text-anchor:top" o:gfxdata="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">
+                <v:textbox>
+                  <w:txbxContent>
+                    <w:p>
+                      <w:pPr>
+                        <w:jc w:val="both"/>
+                        <w:rPr>
+                          <w:sz w:val="16"/>
+                          <w:szCs w:val="16"/>
+                        </w:rPr>
+                      </w:pPr>
+                      <w:r>
+                        <w:rPr>
+                          <w:b/>
+                          <w:sz w:val="16"/>
+                          <w:szCs w:val="16"/>
+                        </w:rPr>
+                        <w:t>Botón buscar</w:t>
+                      </w:r>
+                      <w:r>
+                        <w:rPr>
+                          <w:b/>
+                          <w:sz w:val="16"/>
+                          <w:szCs w:val="16"/>
+                        </w:rPr>
+                        <w:t xml:space="preserve">: </w:t>
+                      </w:r>
+                      <w:r>
+                        <w:rPr>
+                          <w:sz w:val="16"/>
+                          <w:szCs w:val="16"/>
+                        </w:rPr>
+                        <w:t>Ejecuta la función de filtrado y carga los datos correspondientes en la tabla de visualización</w:t>
+                      </w:r>
+                    </w:p>
+                  </w:txbxContent>
+                </v:textbox>
+                <w10:wrap type="square" anchorx="margin"/>
+              </v:shape>
+            </w:pict>
+          </mc:Fallback>
+        </mc:AlternateContent>
+      </w:r>
+    </w:p>
+    <w:p>
+      <w:pPr>
+        <w:jc w:val="both"/>
+      </w:pPr>
+      <w:r>
+        <w:rPr>
+          <w:noProof/>
+          <w:lang w:eastAsia="es-CO"/>
+        </w:rPr>
+        <mc:AlternateContent>
+          <mc:Choice Requires="wps">
+            <w:drawing>
+              <wp:anchor distT="0" distB="0" distL="114300" distR="114300" simplePos="0" relativeHeight="251718656" behindDoc="0" locked="0" layoutInCell="1" allowOverlap="1">
+                <wp:simplePos x="0" y="0"/>
+                <wp:positionH relativeFrom="column">
+                  <wp:posOffset>1615440</wp:posOffset>
+                </wp:positionH>
+                <wp:positionV relativeFrom="paragraph">
+                  <wp:posOffset>1971040</wp:posOffset>
+                </wp:positionV>
+                <wp:extent cx="381000" cy="342900"/>
+                <wp:effectExtent l="38100" t="0" r="19050" b="95250"/>
+                <wp:wrapNone/>
+                <wp:docPr id="51" name="Conector angular 51"/>
+                <wp:cNvGraphicFramePr/>
+                <a:graphic xmlns:a="http://schemas.openxmlformats.org/drawingml/2006/main">
+                  <a:graphicData uri="http://schemas.microsoft.com/office/word/2010/wordprocessingShape">
+                    <wps:wsp>
+                      <wps:cNvCnPr/>
+                      <wps:spPr>
+                        <a:xfrm flipH="1">
+                          <a:off x="0" y="0"/>
+                          <a:ext cx="381000" cy="342900"/>
+                        </a:xfrm>
+                        <a:prstGeom prst="bentConnector3">
+                          <a:avLst>
+                            <a:gd name="adj1" fmla="val 30000"/>
+                          </a:avLst>
+                        </a:prstGeom>
+                        <a:ln w="25400">
+                          <a:solidFill>
+                            <a:srgbClr val="FF0000"/>
+                          </a:solidFill>
+                          <a:tailEnd type="triangle"/>
+                        </a:ln>
+                      </wps:spPr>
+                      <wps:style>
+                        <a:lnRef idx="1">
+                          <a:schemeClr val="accent1"/>
+                        </a:lnRef>
+                        <a:fillRef idx="0">
+                          <a:schemeClr val="accent1"/>
+                        </a:fillRef>
+                        <a:effectRef idx="0">
+                          <a:schemeClr val="accent1"/>
+                        </a:effectRef>
+                        <a:fontRef idx="minor">
+                          <a:schemeClr val="tx1"/>
+                        </a:fontRef>
+                      </wps:style>
+                      <wps:bodyPr/>
+                    </wps:wsp>
+                  </a:graphicData>
+                </a:graphic>
+              </wp:anchor>
+            </w:drawing>
+          </mc:Choice>
+          <mc:Fallback>
+            <w:pict>
+              <v:shapetype w14:anchorId="27528829" id="_x0000_t34" coordsize="21600,21600" o:spt="34" o:oned="t" adj="10800" path="m,l@0,0@0,21600,21600,21600e" filled="f">
+                <v:stroke joinstyle="miter"/>
+                <v:formulas>
+                  <v:f eqn="val #0"/>
+                </v:formulas>
+                <v:path arrowok="t" fillok="f" o:connecttype="none"/>
+                <v:handles>
+                  <v:h position="#0,center"/>
+                </v:handles>
+                <o:lock v:ext="edit" shapetype="t"/>
+              </v:shapetype>
+              <v:shape id="Conector angular 51" o:spid="_x0000_s1026" type="#_x0000_t34" style="position:absolute;margin-left:127.2pt;margin-top:155.2pt;width:30pt;height:27pt;flip:x;z-index:251718656;visibility:visible;mso-wrap-style:square;mso-wrap-distance-left:9pt;mso-wrap-distance-top:0;mso-wrap-distance-right:9pt;mso-wrap-distance-bottom:0;mso-position-horizontal:absolute;mso-position-horizontal-relative:text;mso-position-vertical:absolute;mso-position-vertical-relative:text" o:gfxdata="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" adj="6480" strokecolor="red" strokeweight="2pt">
+                <v:stroke endarrow="block"/>
+              </v:shape>
+            </w:pict>
+          </mc:Fallback>
+        </mc:AlternateContent>
+      </w:r>
+      <w:r>
+        <w:rPr>
+          <w:noProof/>
+          <w:lang w:eastAsia="es-CO"/>
+        </w:rPr>
+        <mc:AlternateContent>
+          <mc:Choice Requires="wps">
+            <w:drawing>
+              <wp:anchor distT="0" distB="0" distL="114300" distR="114300" simplePos="0" relativeHeight="251717632" behindDoc="0" locked="0" layoutInCell="1" allowOverlap="1">
+                <wp:simplePos x="0" y="0"/>
+                <wp:positionH relativeFrom="column">
+                  <wp:posOffset>1624965</wp:posOffset>
+                </wp:positionH>
+                <wp:positionV relativeFrom="paragraph">
+                  <wp:posOffset>904240</wp:posOffset>
+                </wp:positionV>
+                <wp:extent cx="647700" cy="790575"/>
+                <wp:effectExtent l="38100" t="0" r="19050" b="85725"/>
+                <wp:wrapNone/>
+                <wp:docPr id="50" name="Conector angular 50"/>
+                <wp:cNvGraphicFramePr/>
+                <a:graphic xmlns:a="http://schemas.openxmlformats.org/drawingml/2006/main">
+                  <a:graphicData uri="http://schemas.microsoft.com/office/word/2010/wordprocessingShape">
+                    <wps:wsp>
+                      <wps:cNvCnPr/>
+                      <wps:spPr>
+                        <a:xfrm flipH="1">
+                          <a:off x="0" y="0"/>
+                          <a:ext cx="647700" cy="790575"/>
+                        </a:xfrm>
+                        <a:prstGeom prst="bentConnector3">
+                          <a:avLst>
+                            <a:gd name="adj1" fmla="val 58955"/>
+                          </a:avLst>
+                        </a:prstGeom>
+                        <a:ln w="25400">
+                          <a:solidFill>
+                            <a:srgbClr val="FF0000"/>
+                          </a:solidFill>
+                          <a:tailEnd type="triangle"/>
+                        </a:ln>
+                      </wps:spPr>
+                      <wps:style>
+                        <a:lnRef idx="1">
+                          <a:schemeClr val="accent1"/>
+                        </a:lnRef>
+                        <a:fillRef idx="0">
+                          <a:schemeClr val="accent1"/>
+                        </a:fillRef>
+                        <a:effectRef idx="0">
+                          <a:schemeClr val="accent1"/>
+                        </a:effectRef>
+                        <a:fontRef idx="minor">
+                          <a:schemeClr val="tx1"/>
+                        </a:fontRef>
+                      </wps:style>
+                      <wps:bodyPr/>
+                    </wps:wsp>
+                  </a:graphicData>
+                </a:graphic>
+                <wp14:sizeRelH relativeFrom="margin">
+                  <wp14:pctWidth>0</wp14:pctWidth>
+                </wp14:sizeRelH>
+                <wp14:sizeRelV relativeFrom="margin">
+                  <wp14:pctHeight>0</wp14:pctHeight>
+                </wp14:sizeRelV>
+              </wp:anchor>
+            </w:drawing>
+          </mc:Choice>
+          <mc:Fallback>
+            <w:pict>
+              <v:shape w14:anchorId="076C7EF2" id="Conector angular 50" o:spid="_x0000_s1026" type="#_x0000_t34" style="position:absolute;margin-left:127.95pt;margin-top:71.2pt;width:51pt;height:62.25pt;flip:x;z-index:251717632;visibility:visible;mso-wrap-style:square;mso-width-percent:0;mso-height-percent:0;mso-wrap-distance-left:9pt;mso-wrap-distance-top:0;mso-wrap-distance-right:9pt;mso-wrap-distance-bottom:0;mso-position-horizontal:absolute;mso-position-horizontal-relative:text;mso-position-vertical:absolute;mso-position-vertical-relative:text;mso-width-percent:0;mso-height-percent:0;mso-width-relative:margin;mso-height-relative:margin" o:gfxdata="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" adj="12734" strokecolor="red" strokeweight="2pt">
+                <v:stroke endarrow="block"/>
+              </v:shape>
+            </w:pict>
+          </mc:Fallback>
+        </mc:AlternateContent>
+      </w:r>
+      <w:r>
+        <w:rPr>
+          <w:noProof/>
+          <w:lang w:eastAsia="es-CO"/>
+        </w:rPr>
+        <mc:AlternateContent>
+          <mc:Choice Requires="wps">
+            <w:drawing>
+              <wp:anchor distT="0" distB="0" distL="114300" distR="114300" simplePos="0" relativeHeight="251716608" behindDoc="0" locked="0" layoutInCell="1" allowOverlap="1" wp14:anchorId="02B981C8" wp14:editId="21B49127">
+                <wp:simplePos x="0" y="0"/>
+                <wp:positionH relativeFrom="column">
+                  <wp:posOffset>1672589</wp:posOffset>
+                </wp:positionH>
+                <wp:positionV relativeFrom="paragraph">
+                  <wp:posOffset>542290</wp:posOffset>
+                </wp:positionV>
+                <wp:extent cx="657225" cy="276225"/>
+                <wp:effectExtent l="38100" t="0" r="9525" b="85725"/>
+                <wp:wrapNone/>
+                <wp:docPr id="49" name="Conector angular 49"/>
+                <wp:cNvGraphicFramePr/>
+                <a:graphic xmlns:a="http://schemas.openxmlformats.org/drawingml/2006/main">
+                  <a:graphicData uri="http://schemas.microsoft.com/office/word/2010/wordprocessingShape">
+                    <wps:wsp>
+                      <wps:cNvCnPr/>
+                      <wps:spPr>
+                        <a:xfrm flipH="1">
+                          <a:off x="0" y="0"/>
+                          <a:ext cx="657225" cy="276225"/>
+                        </a:xfrm>
+                        <a:prstGeom prst="bentConnector3">
+                          <a:avLst/>
+                        </a:prstGeom>
+                        <a:ln w="25400">
+                          <a:solidFill>
+                            <a:srgbClr val="FF0000"/>
+                          </a:solidFill>
+                          <a:tailEnd type="triangle"/>
+                        </a:ln>
+                      </wps:spPr>
+                      <wps:style>
+                        <a:lnRef idx="1">
+                          <a:schemeClr val="accent1"/>
+                        </a:lnRef>
+                        <a:fillRef idx="0">
+                          <a:schemeClr val="accent1"/>
+                        </a:fillRef>
+                        <a:effectRef idx="0">
+                          <a:schemeClr val="accent1"/>
+                        </a:effectRef>
+                        <a:fontRef idx="minor">
+                          <a:schemeClr val="tx1"/>
+                        </a:fontRef>
+                      </wps:style>
+                      <wps:bodyPr/>
+                    </wps:wsp>
+                  </a:graphicData>
+                </a:graphic>
+                <wp14:sizeRelH relativeFrom="margin">
+                  <wp14:pctWidth>0</wp14:pctWidth>
+                </wp14:sizeRelH>
+                <wp14:sizeRelV relativeFrom="margin">
+                  <wp14:pctHeight>0</wp14:pctHeight>
+                </wp14:sizeRelV>
+              </wp:anchor>
+            </w:drawing>
+          </mc:Choice>
+          <mc:Fallback>
+            <w:pict>
+              <v:shape w14:anchorId="6BCC2BB4" id="Conector angular 49" o:spid="_x0000_s1026" type="#_x0000_t34" style="position:absolute;margin-left:131.7pt;margin-top:42.7pt;width:51.75pt;height:21.75pt;flip:x;z-index:251716608;visibility:visible;mso-wrap-style:square;mso-width-percent:0;mso-height-percent:0;mso-wrap-distance-left:9pt;mso-wrap-distance-top:0;mso-wrap-distance-right:9pt;mso-wrap-distance-bottom:0;mso-position-horizontal:absolute;mso-position-horizontal-relative:text;mso-position-vertical:absolute;mso-position-vertical-relative:text;mso-width-percent:0;mso-height-percent:0;mso-width-relative:margin;mso-height-relative:margin" o:gfxdata="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" strokecolor="red" strokeweight="2pt">
+                <v:stroke endarrow="block"/>
+              </v:shape>
+            </w:pict>
+          </mc:Fallback>
+        </mc:AlternateContent>
+      </w:r>
+      <w:r>
+        <w:rPr>
+          <w:noProof/>
+        </w:rPr>
+        <mc:AlternateContent>
+          <mc:Choice Requires="wps">
+            <w:drawing>
+              <wp:anchor distT="45720" distB="45720" distL="114300" distR="114300" simplePos="0" relativeHeight="251697152" behindDoc="0" locked="0" layoutInCell="1" allowOverlap="1" wp14:anchorId="5F29CB82" wp14:editId="617115A3">
+                <wp:simplePos x="0" y="0"/>
+                <wp:positionH relativeFrom="margin">
+                  <wp:align>left</wp:align>
+                </wp:positionH>
+                <wp:positionV relativeFrom="paragraph">
+                  <wp:posOffset>704215</wp:posOffset>
+                </wp:positionV>
+                <wp:extent cx="1628775" cy="371475"/>
+                <wp:effectExtent l="0" t="0" r="28575" b="28575"/>
+                <wp:wrapSquare wrapText="bothSides"/>
+                <wp:docPr id="28" name="Cuadro de texto 2"/>
+                <wp:cNvGraphicFramePr>
+                  <a:graphicFrameLocks xmlns:a="http://schemas.openxmlformats.org/drawingml/2006/main"/>
+                </wp:cNvGraphicFramePr>
+                <a:graphic xmlns:a="http://schemas.openxmlformats.org/drawingml/2006/main">
+                  <a:graphicData uri="http://schemas.microsoft.com/office/word/2010/wordprocessingShape">
+                    <wps:wsp>
+                      <wps:cNvSpPr txBox="1">
+                        <a:spLocks noChangeArrowheads="1"/>
+                      </wps:cNvSpPr>
+                      <wps:spPr bwMode="auto">
+                        <a:xfrm>
+                          <a:off x="0" y="0"/>
+                          <a:ext cx="1628775" cy="371475"/>
+                        </a:xfrm>
+                        <a:prstGeom prst="rect">
+                          <a:avLst/>
+                        </a:prstGeom>
+                        <a:solidFill>
+                          <a:srgbClr val="FFFFFF"/>
+                        </a:solidFill>
+                        <a:ln w="9525">
+                          <a:solidFill>
+                            <a:srgbClr val="000000"/>
+                          </a:solidFill>
+                          <a:miter lim="800000"/>
+                          <a:headEnd/>
+                          <a:tailEnd/>
+                        </a:ln>
+                      </wps:spPr>
+                      <wps:txbx>
+                        <w:txbxContent>
+                          <w:p>
+                            <w:pPr>
+                              <w:jc w:val="both"/>
+                              <w:rPr>
+                                <w:sz w:val="16"/>
+                                <w:szCs w:val="16"/>
+                              </w:rPr>
+                            </w:pPr>
+                            <w:r>
+                              <w:rPr>
+                                <w:b/>
+                                <w:sz w:val="16"/>
+                                <w:szCs w:val="16"/>
+                              </w:rPr>
+                              <w:t>Botón Atrás</w:t>
+                            </w:r>
+                            <w:r>
+                              <w:rPr>
+                                <w:b/>
+                                <w:sz w:val="16"/>
+                                <w:szCs w:val="16"/>
+                              </w:rPr>
+                              <w:t xml:space="preserve">: </w:t>
+                            </w:r>
+                            <w:r>
+                              <w:rPr>
+                                <w:sz w:val="16"/>
+                                <w:szCs w:val="16"/>
+                              </w:rPr>
+                              <w:t>Regresa a la pantalla de preinscripción.</w:t>
+                            </w:r>
+                          </w:p>
+                        </w:txbxContent>
+                      </wps:txbx>
+                      <wps:bodyPr rot="0" vert="horz" wrap="square" lIns="91440" tIns="45720" rIns="91440" bIns="45720" anchor="t" anchorCtr="0">
+                        <a:noAutofit/>
+                      </wps:bodyPr>
+                    </wps:wsp>
+                  </a:graphicData>
+                </a:graphic>
+                <wp14:sizeRelH relativeFrom="margin">
+                  <wp14:pctWidth>0</wp14:pctWidth>
+                </wp14:sizeRelH>
+                <wp14:sizeRelV relativeFrom="margin">
+                  <wp14:pctHeight>0</wp14:pctHeight>
+                </wp14:sizeRelV>
+              </wp:anchor>
+            </w:drawing>
+          </mc:Choice>
+          <mc:Fallback>
+            <w:pict>
+              <v:shape w14:anchorId="5F29CB82" id="_x0000_s1035" type="#_x0000_t202" style="position:absolute;left:0;text-align:left;margin-left:0;margin-top:55.45pt;width:128.25pt;height:29.25pt;z-index:251697152;visibility:visible;mso-wrap-style:square;mso-width-percent:0;mso-height-percent:0;mso-wrap-distance-left:9pt;mso-wrap-distance-top:3.6pt;mso-wrap-distance-right:9pt;mso-wrap-distance-bottom:3.6pt;mso-position-horizontal:left;mso-position-horizontal-relative:margin;mso-position-vertical:absolute;mso-position-vertical-relative:text;mso-width-percent:0;mso-height-percent:0;mso-width-relative:margin;mso-height-relative:margin;v-text-anchor:top" o:gfxdata="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">
+                <v:textbox>
+                  <w:txbxContent>
+                    <w:p>
+                      <w:pPr>
+                        <w:jc w:val="both"/>
+                        <w:rPr>
+                          <w:sz w:val="16"/>
+                          <w:szCs w:val="16"/>
+                        </w:rPr>
+                      </w:pPr>
+                      <w:r>
+                        <w:rPr>
+                          <w:b/>
+                          <w:sz w:val="16"/>
+                          <w:szCs w:val="16"/>
+                        </w:rPr>
+                        <w:t>Botón Atrás</w:t>
+                      </w:r>
+                      <w:r>
+                        <w:rPr>
+                          <w:b/>
+                          <w:sz w:val="16"/>
+                          <w:szCs w:val="16"/>
+                        </w:rPr>
+                        <w:t xml:space="preserve">: </w:t>
+                      </w:r>
+                      <w:r>
+                        <w:rPr>
+                          <w:sz w:val="16"/>
+                          <w:szCs w:val="16"/>
+                        </w:rPr>
+                        <w:t>Regresa a la pantalla de preinscripción.</w:t>
+                      </w:r>
+                    </w:p>
+                  </w:txbxContent>
+                </v:textbox>
+                <w10:wrap type="square" anchorx="margin"/>
+              </v:shape>
+            </w:pict>
+          </mc:Fallback>
+        </mc:AlternateContent>
+      </w:r>
+      <w:r>
+        <w:rPr>
+          <w:noProof/>
+          <w:lang w:eastAsia="es-CO"/>
+        </w:rPr>
+        <mc:AlternateContent>
+          <mc:Choice Requires="wps">
+            <w:drawing>
+              <wp:anchor distT="0" distB="0" distL="114300" distR="114300" simplePos="0" relativeHeight="251715584" behindDoc="0" locked="0" layoutInCell="1" allowOverlap="1" wp14:anchorId="055FA3C1" wp14:editId="4119C5E1">
+                <wp:simplePos x="0" y="0"/>
+                <wp:positionH relativeFrom="column">
+                  <wp:posOffset>1615440</wp:posOffset>
+                </wp:positionH>
+                <wp:positionV relativeFrom="paragraph">
+                  <wp:posOffset>275590</wp:posOffset>
+                </wp:positionV>
+                <wp:extent cx="323850" cy="0"/>
+                <wp:effectExtent l="38100" t="76200" r="0" b="95250"/>
+                <wp:wrapNone/>
+                <wp:docPr id="48" name="Conector recto de flecha 48"/>
+                <wp:cNvGraphicFramePr/>
+                <a:graphic xmlns:a="http://schemas.openxmlformats.org/drawingml/2006/main">
+                  <a:graphicData uri="http://schemas.microsoft.com/office/word/2010/wordprocessingShape">
+                    <wps:wsp>
+                      <wps:cNvCnPr/>
+                      <wps:spPr>
+                        <a:xfrm flipH="1">
+                          <a:off x="0" y="0"/>
+                          <a:ext cx="323850" cy="0"/>
+                        </a:xfrm>
+                        <a:prstGeom prst="straightConnector1">
+                          <a:avLst/>
+                        </a:prstGeom>
+                        <a:ln w="25400">
+                          <a:solidFill>
+                            <a:srgbClr val="FF0000"/>
+                          </a:solidFill>
+                          <a:tailEnd type="triangle"/>
+                        </a:ln>
+                      </wps:spPr>
+                      <wps:style>
+                        <a:lnRef idx="1">
+                          <a:schemeClr val="accent1"/>
+                        </a:lnRef>
+                        <a:fillRef idx="0">
+                          <a:schemeClr val="accent1"/>
+                        </a:fillRef>
+                        <a:effectRef idx="0">
+                          <a:schemeClr val="accent1"/>
+                        </a:effectRef>
+                        <a:fontRef idx="minor">
+                          <a:schemeClr val="tx1"/>
+                        </a:fontRef>
+                      </wps:style>
+                      <wps:bodyPr/>
+                    </wps:wsp>
+                  </a:graphicData>
+                </a:graphic>
+              </wp:anchor>
+            </w:drawing>
+          </mc:Choice>
+          <mc:Fallback>
+            <w:pict>
+              <v:shapetype w14:anchorId="59518AAC" id="_x0000_t32" coordsize="21600,21600" o:spt="32" o:oned="t" path="m,l21600,21600e" filled="f">
+                <v:path arrowok="t" fillok="f" o:connecttype="none"/>
+                <o:lock v:ext="edit" shapetype="t"/>
+              </v:shapetype>
+              <v:shape id="Conector recto de flecha 48" o:spid="_x0000_s1026" type="#_x0000_t32" style="position:absolute;margin-left:127.2pt;margin-top:21.7pt;width:25.5pt;height:0;flip:x;z-index:251715584;visibility:visible;mso-wrap-style:square;mso-wrap-distance-left:9pt;mso-wrap-distance-top:0;mso-wrap-distance-right:9pt;mso-wrap-distance-bottom:0;mso-position-horizontal:absolute;mso-position-horizontal-relative:text;mso-position-vertical:absolute;mso-position-vertical-relative:text" o:gfxdata="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" strokecolor="red" strokeweight="2pt">
+                <v:stroke endarrow="block" joinstyle="miter"/>
+              </v:shape>
+            </w:pict>
+          </mc:Fallback>
+        </mc:AlternateContent>
+      </w:r>
+      <w:r>
+        <w:rPr>
+          <w:noProof/>
+          <w:lang w:eastAsia="es-CO"/>
+        </w:rPr>
+        <mc:AlternateContent>
+          <mc:Choice Requires="wps">
+            <w:drawing>
+              <wp:anchor distT="0" distB="0" distL="114300" distR="114300" simplePos="0" relativeHeight="251714560" behindDoc="0" locked="0" layoutInCell="1" allowOverlap="1" wp14:anchorId="14C92D5F" wp14:editId="04DE46D2">
+                <wp:simplePos x="0" y="0"/>
+                <wp:positionH relativeFrom="column">
+                  <wp:posOffset>2691765</wp:posOffset>
+                </wp:positionH>
+                <wp:positionV relativeFrom="paragraph">
+                  <wp:posOffset>2656205</wp:posOffset>
+                </wp:positionV>
+                <wp:extent cx="1276350" cy="45719"/>
+                <wp:effectExtent l="0" t="76200" r="0" b="50165"/>
+                <wp:wrapNone/>
+                <wp:docPr id="47" name="Conector recto de flecha 47"/>
+                <wp:cNvGraphicFramePr/>
+                <a:graphic xmlns:a="http://schemas.openxmlformats.org/drawingml/2006/main">
+                  <a:graphicData uri="http://schemas.microsoft.com/office/word/2010/wordprocessingShape">
+                    <wps:wsp>
+                      <wps:cNvCnPr/>
+                      <wps:spPr>
+                        <a:xfrm flipV="1">
+                          <a:off x="0" y="0"/>
+                          <a:ext cx="1276350" cy="45719"/>
+                        </a:xfrm>
+                        <a:prstGeom prst="straightConnector1">
+                          <a:avLst/>
+                        </a:prstGeom>
+                        <a:ln w="25400">
+                          <a:solidFill>
+                            <a:srgbClr val="FF0000"/>
+                          </a:solidFill>
+                          <a:tailEnd type="triangle"/>
+                        </a:ln>
+                      </wps:spPr>
+                      <wps:style>
+                        <a:lnRef idx="1">
+                          <a:schemeClr val="accent1"/>
+                        </a:lnRef>
+                        <a:fillRef idx="0">
+                          <a:schemeClr val="accent1"/>
+                        </a:fillRef>
+                        <a:effectRef idx="0">
+                          <a:schemeClr val="accent1"/>
+                        </a:effectRef>
+                        <a:fontRef idx="minor">
+                          <a:schemeClr val="tx1"/>
+                        </a:fontRef>
+                      </wps:style>
+                      <wps:bodyPr/>
+                    </wps:wsp>
+                  </a:graphicData>
+                </a:graphic>
+                <wp14:sizeRelH relativeFrom="margin">
+                  <wp14:pctWidth>0</wp14:pctWidth>
+                </wp14:sizeRelH>
+                <wp14:sizeRelV relativeFrom="margin">
+                  <wp14:pctHeight>0</wp14:pctHeight>
+                </wp14:sizeRelV>
+              </wp:anchor>
+            </w:drawing>
+          </mc:Choice>
+          <mc:Fallback>
+            <w:pict>
+              <v:shape w14:anchorId="575BE3D5" id="Conector recto de flecha 47" o:spid="_x0000_s1026" type="#_x0000_t32" style="position:absolute;margin-left:211.95pt;margin-top:209.15pt;width:100.5pt;height:3.6pt;flip:y;z-index:251714560;visibility:visible;mso-wrap-style:square;mso-width-percent:0;mso-height-percent:0;mso-wrap-distance-left:9pt;mso-wrap-distance-top:0;mso-wrap-distance-right:9pt;mso-wrap-distance-bottom:0;mso-position-horizontal:absolute;mso-position-horizontal-relative:text;mso-position-vertical:absolute;mso-position-vertical-relative:text;mso-width-percent:0;mso-height-percent:0;mso-width-relative:margin;mso-height-relative:margin" o:gfxdata="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" strokecolor="red" strokeweight="2pt">
+                <v:stroke endarrow="block" joinstyle="miter"/>
+              </v:shape>
+            </w:pict>
+          </mc:Fallback>
+        </mc:AlternateContent>
+      </w:r>
+      <w:r>
+        <w:rPr>
+          <w:noProof/>
+          <w:lang w:eastAsia="es-CO"/>
+        </w:rPr>
+        <mc:AlternateContent>
+          <mc:Choice Requires="wps">
+            <w:drawing>
+              <wp:anchor distT="0" distB="0" distL="114300" distR="114300" simplePos="0" relativeHeight="251713536" behindDoc="0" locked="0" layoutInCell="1" allowOverlap="1" wp14:anchorId="5E4F8755" wp14:editId="2C07A5B1">
+                <wp:simplePos x="0" y="0"/>
+                <wp:positionH relativeFrom="column">
+                  <wp:posOffset>2691764</wp:posOffset>
+                </wp:positionH>
+                <wp:positionV relativeFrom="paragraph">
+                  <wp:posOffset>2304415</wp:posOffset>
+                </wp:positionV>
+                <wp:extent cx="9525" cy="409575"/>
+                <wp:effectExtent l="0" t="0" r="28575" b="28575"/>
+                <wp:wrapNone/>
+                <wp:docPr id="46" name="Conector recto 46"/>
+                <wp:cNvGraphicFramePr/>
+                <a:graphic xmlns:a="http://schemas.openxmlformats.org/drawingml/2006/main">
+                  <a:graphicData uri="http://schemas.microsoft.com/office/word/2010/wordprocessingShape">
+                    <wps:wsp>
+                      <wps:cNvCnPr/>
+                      <wps:spPr>
+                        <a:xfrm flipH="1">
+                          <a:off x="0" y="0"/>
+                          <a:ext cx="9525" cy="409575"/>
+                        </a:xfrm>
+                        <a:prstGeom prst="line">
+                          <a:avLst/>
+                        </a:prstGeom>
+                        <a:ln w="25400">
+                          <a:solidFill>
+                            <a:srgbClr val="FF0000"/>
+                          </a:solidFill>
+                        </a:ln>
+                      </wps:spPr>
+                      <wps:style>
+                        <a:lnRef idx="1">
+                          <a:schemeClr val="accent1"/>
+                        </a:lnRef>
+                        <a:fillRef idx="0">
+                          <a:schemeClr val="accent1"/>
+                        </a:fillRef>
+                        <a:effectRef idx="0">
+                          <a:schemeClr val="accent1"/>
+                        </a:effectRef>
+                        <a:fontRef idx="minor">
+                          <a:schemeClr val="tx1"/>
+                        </a:fontRef>
+                      </wps:style>
+                      <wps:bodyPr/>
+                    </wps:wsp>
+                  </a:graphicData>
+                </a:graphic>
+                <wp14:sizeRelH relativeFrom="margin">
+                  <wp14:pctWidth>0</wp14:pctWidth>
+                </wp14:sizeRelH>
+                <wp14:sizeRelV relativeFrom="margin">
+                  <wp14:pctHeight>0</wp14:pctHeight>
+                </wp14:sizeRelV>
+              </wp:anchor>
+            </w:drawing>
+          </mc:Choice>
+          <mc:Fallback>
+            <w:pict>
+              <v:line w14:anchorId="5FDEBA50" id="Conector recto 46" o:spid="_x0000_s1026" style="position:absolute;flip:x;z-index:251713536;visibility:visible;mso-wrap-style:square;mso-width-percent:0;mso-height-percent:0;mso-wrap-distance-left:9pt;mso-wrap-distance-top:0;mso-wrap-distance-right:9pt;mso-wrap-distance-bottom:0;mso-position-horizontal:absolute;mso-position-horizontal-relative:text;mso-position-vertical:absolute;mso-position-vertical-relative:text;mso-width-percent:0;mso-height-percent:0;mso-width-relative:margin;mso-height-relative:margin" from="211.95pt,181.45pt" to="212.7pt,213.7pt" o:gfxdata="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" strokecolor="red" strokeweight="2pt">
+                <v:stroke joinstyle="miter"/>
+              </v:line>
+            </w:pict>
+          </mc:Fallback>
+        </mc:AlternateContent>
+      </w:r>
+      <w:r>
+        <w:rPr>
+          <w:noProof/>
+          <w:lang w:eastAsia="es-CO"/>
+        </w:rPr>
+        <mc:AlternateContent>
+          <mc:Choice Requires="wps">
+            <w:drawing>
+              <wp:anchor distT="0" distB="0" distL="114300" distR="114300" simplePos="0" relativeHeight="251712512" behindDoc="0" locked="0" layoutInCell="1" allowOverlap="1" wp14:anchorId="3C6C3AA9" wp14:editId="1F134A8D">
+                <wp:simplePos x="0" y="0"/>
+                <wp:positionH relativeFrom="column">
+                  <wp:posOffset>1977390</wp:posOffset>
+                </wp:positionH>
+                <wp:positionV relativeFrom="paragraph">
+                  <wp:posOffset>2294890</wp:posOffset>
+                </wp:positionV>
+                <wp:extent cx="1676400" cy="0"/>
+                <wp:effectExtent l="0" t="0" r="19050" b="19050"/>
+                <wp:wrapNone/>
+                <wp:docPr id="45" name="Conector recto 45"/>
+                <wp:cNvGraphicFramePr/>
+                <a:graphic xmlns:a="http://schemas.openxmlformats.org/drawingml/2006/main">
+                  <a:graphicData uri="http://schemas.microsoft.com/office/word/2010/wordprocessingShape">
+                    <wps:wsp>
+                      <wps:cNvCnPr/>
+                      <wps:spPr>
+                        <a:xfrm>
+                          <a:off x="0" y="0"/>
+                          <a:ext cx="1676400" cy="0"/>
+                        </a:xfrm>
+                        <a:prstGeom prst="line">
+                          <a:avLst/>
+                        </a:prstGeom>
+                        <a:ln w="25400">
+                          <a:solidFill>
+                            <a:srgbClr val="FF0000"/>
+                          </a:solidFill>
+                        </a:ln>
+                      </wps:spPr>
+                      <wps:style>
+                        <a:lnRef idx="1">
+                          <a:schemeClr val="accent1"/>
+                        </a:lnRef>
+                        <a:fillRef idx="0">
+                          <a:schemeClr val="accent1"/>
+                        </a:fillRef>
+                        <a:effectRef idx="0">
+                          <a:schemeClr val="accent1"/>
+                        </a:effectRef>
+                        <a:fontRef idx="minor">
+                          <a:schemeClr val="tx1"/>
+                        </a:fontRef>
+                      </wps:style>
+                      <wps:bodyPr/>
+                    </wps:wsp>
+                  </a:graphicData>
+                </a:graphic>
+              </wp:anchor>
+            </w:drawing>
+          </mc:Choice>
+          <mc:Fallback>
+            <w:pict>
+              <v:line w14:anchorId="17CA7CD7" id="Conector recto 45" o:spid="_x0000_s1026" style="position:absolute;z-index:251712512;visibility:visible;mso-wrap-style:square;mso-wrap-distance-left:9pt;mso-wrap-distance-top:0;mso-wrap-distance-right:9pt;mso-wrap-distance-bottom:0;mso-position-horizontal:absolute;mso-position-horizontal-relative:text;mso-position-vertical:absolute;mso-position-vertical-relative:text" from="155.7pt,180.7pt" to="287.7pt,180.7pt" o:gfxdata="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" strokecolor="red" strokeweight="2pt">
+                <v:stroke joinstyle="miter"/>
+              </v:line>
+            </w:pict>
+          </mc:Fallback>
+        </mc:AlternateContent>
+      </w:r>
+      <w:r>
+        <w:rPr>
+          <w:noProof/>
+          <w:lang w:eastAsia="es-CO"/>
+        </w:rPr>
+        <mc:AlternateContent>
+          <mc:Choice Requires="wps">
+            <w:drawing>
+              <wp:anchor distT="0" distB="0" distL="114300" distR="114300" simplePos="0" relativeHeight="251711488" behindDoc="0" locked="0" layoutInCell="1" allowOverlap="1" wp14:anchorId="421FBEF1" wp14:editId="56ECF479">
+                <wp:simplePos x="0" y="0"/>
+                <wp:positionH relativeFrom="column">
+                  <wp:posOffset>3348990</wp:posOffset>
+                </wp:positionH>
+                <wp:positionV relativeFrom="paragraph">
+                  <wp:posOffset>989965</wp:posOffset>
+                </wp:positionV>
+                <wp:extent cx="628650" cy="809625"/>
+                <wp:effectExtent l="0" t="0" r="57150" b="85725"/>
+                <wp:wrapNone/>
+                <wp:docPr id="42" name="Conector angular 42"/>
+                <wp:cNvGraphicFramePr/>
+                <a:graphic xmlns:a="http://schemas.openxmlformats.org/drawingml/2006/main">
+                  <a:graphicData uri="http://schemas.microsoft.com/office/word/2010/wordprocessingShape">
+                    <wps:wsp>
+                      <wps:cNvCnPr/>
+                      <wps:spPr>
+                        <a:xfrm>
+                          <a:off x="0" y="0"/>
+                          <a:ext cx="628650" cy="809625"/>
+                        </a:xfrm>
+                        <a:prstGeom prst="bentConnector3">
+                          <a:avLst>
+                            <a:gd name="adj1" fmla="val 60300"/>
+                          </a:avLst>
+                        </a:prstGeom>
+                        <a:ln w="25400">
+                          <a:solidFill>
+                            <a:srgbClr val="FF0000"/>
+                          </a:solidFill>
+                          <a:tailEnd type="triangle"/>
+                        </a:ln>
+                      </wps:spPr>
+                      <wps:style>
+                        <a:lnRef idx="1">
+                          <a:schemeClr val="accent1"/>
+                        </a:lnRef>
+                        <a:fillRef idx="0">
+                          <a:schemeClr val="accent1"/>
+                        </a:fillRef>
+                        <a:effectRef idx="0">
+                          <a:schemeClr val="accent1"/>
+                        </a:effectRef>
+                        <a:fontRef idx="minor">
+                          <a:schemeClr val="tx1"/>
+                        </a:fontRef>
+                      </wps:style>
+                      <wps:bodyPr/>
+                    </wps:wsp>
+                  </a:graphicData>
+                </a:graphic>
+                <wp14:sizeRelH relativeFrom="margin">
+                  <wp14:pctWidth>0</wp14:pctWidth>
+                </wp14:sizeRelH>
+                <wp14:sizeRelV relativeFrom="margin">
+                  <wp14:pctHeight>0</wp14:pctHeight>
+                </wp14:sizeRelV>
+              </wp:anchor>
+            </w:drawing>
+          </mc:Choice>
+          <mc:Fallback>
+            <w:pict>
+              <v:shape w14:anchorId="05C7AFA8" id="Conector angular 42" o:spid="_x0000_s1026" type="#_x0000_t34" style="position:absolute;margin-left:263.7pt;margin-top:77.95pt;width:49.5pt;height:63.75pt;z-index:251711488;visibility:visible;mso-wrap-style:square;mso-width-percent:0;mso-height-percent:0;mso-wrap-distance-left:9pt;mso-wrap-distance-top:0;mso-wrap-distance-right:9pt;mso-wrap-distance-bottom:0;mso-position-horizontal:absolute;mso-position-horizontal-relative:text;mso-position-vertical:absolute;mso-position-vertical-relative:text;mso-width-percent:0;mso-height-percent:0;mso-width-relative:margin;mso-height-relative:margin" o:gfxdata="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" adj="13025" strokecolor="red" strokeweight="2pt">
+                <v:stroke endarrow="block"/>
+              </v:shape>
+            </w:pict>
+          </mc:Fallback>
+        </mc:AlternateContent>
+      </w:r>
+      <w:r>
+        <w:rPr>
+          <w:noProof/>
+          <w:lang w:eastAsia="es-CO"/>
+        </w:rPr>
+        <mc:AlternateContent>
+          <mc:Choice Requires="wps">
+            <w:drawing>
+              <wp:anchor distT="0" distB="0" distL="114300" distR="114300" simplePos="0" relativeHeight="251710464" behindDoc="0" locked="0" layoutInCell="1" allowOverlap="1" wp14:anchorId="5B6BA663" wp14:editId="4BDB1B66">
+                <wp:simplePos x="0" y="0"/>
+                <wp:positionH relativeFrom="column">
+                  <wp:posOffset>3272791</wp:posOffset>
+                </wp:positionH>
+                <wp:positionV relativeFrom="paragraph">
+                  <wp:posOffset>532765</wp:posOffset>
+                </wp:positionV>
+                <wp:extent cx="647700" cy="333375"/>
+                <wp:effectExtent l="0" t="0" r="57150" b="85725"/>
+                <wp:wrapNone/>
+                <wp:docPr id="41" name="Conector angular 41"/>
+                <wp:cNvGraphicFramePr/>
+                <a:graphic xmlns:a="http://schemas.openxmlformats.org/drawingml/2006/main">
+                  <a:graphicData uri="http://schemas.microsoft.com/office/word/2010/wordprocessingShape">
+                    <wps:wsp>
+                      <wps:cNvCnPr/>
+                      <wps:spPr>
+                        <a:xfrm>
+                          <a:off x="0" y="0"/>
+                          <a:ext cx="647700" cy="333375"/>
+                        </a:xfrm>
+                        <a:prstGeom prst="bentConnector3">
+                          <a:avLst>
+                            <a:gd name="adj1" fmla="val 51692"/>
+                          </a:avLst>
+                        </a:prstGeom>
+                        <a:ln w="25400">
+                          <a:solidFill>
+                            <a:srgbClr val="FF0000"/>
+                          </a:solidFill>
+                          <a:tailEnd type="triangle"/>
+                        </a:ln>
+                      </wps:spPr>
+                      <wps:style>
+                        <a:lnRef idx="1">
+                          <a:schemeClr val="accent1"/>
+                        </a:lnRef>
+                        <a:fillRef idx="0">
+                          <a:schemeClr val="accent1"/>
+                        </a:fillRef>
+                        <a:effectRef idx="0">
+                          <a:schemeClr val="accent1"/>
+                        </a:effectRef>
+                        <a:fontRef idx="minor">
+                          <a:schemeClr val="tx1"/>
+                        </a:fontRef>
+                      </wps:style>
+                      <wps:bodyPr/>
+                    </wps:wsp>
+                  </a:graphicData>
+                </a:graphic>
+                <wp14:sizeRelH relativeFrom="margin">
+                  <wp14:pctWidth>0</wp14:pctWidth>
+                </wp14:sizeRelH>
+                <wp14:sizeRelV relativeFrom="margin">
+                  <wp14:pctHeight>0</wp14:pctHeight>
+                </wp14:sizeRelV>
+              </wp:anchor>
+            </w:drawing>
+          </mc:Choice>
+          <mc:Fallback>
+            <w:pict>
+              <v:shape w14:anchorId="31E67A14" id="Conector angular 41" o:spid="_x0000_s1026" type="#_x0000_t34" style="position:absolute;margin-left:257.7pt;margin-top:41.95pt;width:51pt;height:26.25pt;z-index:251710464;visibility:visible;mso-wrap-style:square;mso-width-percent:0;mso-height-percent:0;mso-wrap-distance-left:9pt;mso-wrap-distance-top:0;mso-wrap-distance-right:9pt;mso-wrap-distance-bottom:0;mso-position-horizontal:absolute;mso-position-horizontal-relative:text;mso-position-vertical:absolute;mso-position-vertical-relative:text;mso-width-percent:0;mso-height-percent:0;mso-width-relative:margin;mso-height-relative:margin" o:gfxdata="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" adj="11165" strokecolor="red" strokeweight="2pt">
+                <v:stroke endarrow="block"/>
+              </v:shape>
+            </w:pict>
+          </mc:Fallback>
+        </mc:AlternateContent>
+      </w:r>
+      <w:r>
+        <w:rPr>
+          <w:noProof/>
+        </w:rPr>
+        <mc:AlternateContent>
+          <mc:Choice Requires="wps">
+            <w:drawing>
+              <wp:anchor distT="45720" distB="45720" distL="114300" distR="114300" simplePos="0" relativeHeight="251699200" behindDoc="0" locked="0" layoutInCell="1" allowOverlap="1" wp14:anchorId="2FB7066D" wp14:editId="1B7E4C6E">
+                <wp:simplePos x="0" y="0"/>
+                <wp:positionH relativeFrom="margin">
+                  <wp:align>right</wp:align>
+                </wp:positionH>
+                <wp:positionV relativeFrom="paragraph">
+                  <wp:posOffset>741045</wp:posOffset>
+                </wp:positionV>
+                <wp:extent cx="1628775" cy="371475"/>
+                <wp:effectExtent l="0" t="0" r="28575" b="28575"/>
+                <wp:wrapSquare wrapText="bothSides"/>
+                <wp:docPr id="29" name="Cuadro de texto 2"/>
+                <wp:cNvGraphicFramePr>
+                  <a:graphicFrameLocks xmlns:a="http://schemas.openxmlformats.org/drawingml/2006/main"/>
+                </wp:cNvGraphicFramePr>
+                <a:graphic xmlns:a="http://schemas.openxmlformats.org/drawingml/2006/main">
+                  <a:graphicData uri="http://schemas.microsoft.com/office/word/2010/wordprocessingShape">
+                    <wps:wsp>
+                      <wps:cNvSpPr txBox="1">
+                        <a:spLocks noChangeArrowheads="1"/>
+                      </wps:cNvSpPr>
+                      <wps:spPr bwMode="auto">
+                        <a:xfrm>
+                          <a:off x="0" y="0"/>
+                          <a:ext cx="1628775" cy="371475"/>
+                        </a:xfrm>
+                        <a:prstGeom prst="rect">
+                          <a:avLst/>
+                        </a:prstGeom>
+                        <a:solidFill>
+                          <a:srgbClr val="FFFFFF"/>
+                        </a:solidFill>
+                        <a:ln w="9525">
+                          <a:solidFill>
+                            <a:srgbClr val="000000"/>
+                          </a:solidFill>
+                          <a:miter lim="800000"/>
+                          <a:headEnd/>
+                          <a:tailEnd/>
+                        </a:ln>
+                      </wps:spPr>
+                      <wps:txbx>
+                        <w:txbxContent>
+                          <w:p>
+                            <w:pPr>
+                              <w:rPr>
+                                <w:sz w:val="16"/>
+                                <w:szCs w:val="16"/>
+                              </w:rPr>
+                            </w:pPr>
+                            <w:r>
+                              <w:rPr>
+                                <w:b/>
+                                <w:sz w:val="16"/>
+                                <w:szCs w:val="16"/>
+                              </w:rPr>
+                              <w:t>Botón Nuevo</w:t>
+                            </w:r>
+                            <w:r>
+                              <w:rPr>
+                                <w:b/>
+                                <w:sz w:val="16"/>
+                                <w:szCs w:val="16"/>
+                              </w:rPr>
+                              <w:t>:</w:t>
+                            </w:r>
+                            <w:r>
+                              <w:rPr>
+                                <w:b/>
+                                <w:sz w:val="16"/>
+                                <w:szCs w:val="16"/>
+                              </w:rPr>
+                              <w:t xml:space="preserve"> </w:t>
+                            </w:r>
+                            <w:r>
+                              <w:rPr>
+                                <w:sz w:val="16"/>
+                                <w:szCs w:val="16"/>
+                              </w:rPr>
+                              <w:t>Abre un formulario para registrar un nuevo productor</w:t>
+                            </w:r>
+                            <w:r>
+                              <w:rPr>
+                                <w:b/>
+                                <w:sz w:val="16"/>
+                                <w:szCs w:val="16"/>
+                              </w:rPr>
+                              <w:t xml:space="preserve"> </w:t>
+                            </w:r>
+                          </w:p>
+                        </w:txbxContent>
+                      </wps:txbx>
+                      <wps:bodyPr rot="0" vert="horz" wrap="square" lIns="91440" tIns="45720" rIns="91440" bIns="45720" anchor="t" anchorCtr="0">
+                        <a:noAutofit/>
+                      </wps:bodyPr>
+                    </wps:wsp>
+                  </a:graphicData>
+                </a:graphic>
+                <wp14:sizeRelH relativeFrom="margin">
+                  <wp14:pctWidth>0</wp14:pctWidth>
+                </wp14:sizeRelH>
+                <wp14:sizeRelV relativeFrom="margin">
+                  <wp14:pctHeight>0</wp14:pctHeight>
+                </wp14:sizeRelV>
+              </wp:anchor>
+            </w:drawing>
+          </mc:Choice>
+          <mc:Fallback>
+            <w:pict>
+              <v:shape w14:anchorId="2FB7066D" id="_x0000_s1036" type="#_x0000_t202" style="position:absolute;left:0;text-align:left;margin-left:77.05pt;margin-top:58.35pt;width:128.25pt;height:29.25pt;z-index:251699200;visibility:visible;mso-wrap-style:square;mso-width-percent:0;mso-height-percent:0;mso-wrap-distance-left:9pt;mso-wrap-distance-top:3.6pt;mso-wrap-distance-right:9pt;mso-wrap-distance-bottom:3.6pt;mso-position-horizontal:right;mso-position-horizontal-relative:margin;mso-position-vertical:absolute;mso-position-vertical-relative:text;mso-width-percent:0;mso-height-percent:0;mso-width-relative:margin;mso-height-relative:margin;v-text-anchor:top" o:gfxdata="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">
+                <v:textbox>
+                  <w:txbxContent>
+                    <w:p>
+                      <w:pPr>
+                        <w:rPr>
+                          <w:sz w:val="16"/>
+                          <w:szCs w:val="16"/>
+                        </w:rPr>
+                      </w:pPr>
+                      <w:r>
+                        <w:rPr>
+                          <w:b/>
+                          <w:sz w:val="16"/>
+                          <w:szCs w:val="16"/>
+                        </w:rPr>
+                        <w:t>Botón Nuevo</w:t>
+                      </w:r>
+                      <w:r>
+                        <w:rPr>
+                          <w:b/>
+                          <w:sz w:val="16"/>
+                          <w:szCs w:val="16"/>
+                        </w:rPr>
+                        <w:t>:</w:t>
+                      </w:r>
+                      <w:r>
+                        <w:rPr>
+                          <w:b/>
+                          <w:sz w:val="16"/>
+                          <w:szCs w:val="16"/>
+                        </w:rPr>
+                        <w:t xml:space="preserve"> </w:t>
+                      </w:r>
+                      <w:r>
+                        <w:rPr>
+                          <w:sz w:val="16"/>
+                          <w:szCs w:val="16"/>
+                        </w:rPr>
+                        <w:t>Abre un formulario para registrar un nuevo productor</w:t>
+                      </w:r>
+                      <w:r>
+                        <w:rPr>
+                          <w:b/>
+                          <w:sz w:val="16"/>
+                          <w:szCs w:val="16"/>
+                        </w:rPr>
+                        <w:t xml:space="preserve"> </w:t>
+                      </w:r>
+                    </w:p>
+                  </w:txbxContent>
+                </v:textbox>
+                <w10:wrap type="square" anchorx="margin"/>
+              </v:shape>
+            </w:pict>
+          </mc:Fallback>
+        </mc:AlternateContent>
+      </w:r>
+      <w:r>
+        <w:rPr>
+          <w:noProof/>
+        </w:rPr>
+        <mc:AlternateContent>
+          <mc:Choice Requires="wps">
+            <w:drawing>
+              <wp:anchor distT="45720" distB="45720" distL="114300" distR="114300" simplePos="0" relativeHeight="251701248" behindDoc="0" locked="0" layoutInCell="1" allowOverlap="1" wp14:anchorId="5746E0B7" wp14:editId="5527B4A1">
+                <wp:simplePos x="0" y="0"/>
+                <wp:positionH relativeFrom="margin">
+                  <wp:align>right</wp:align>
+                </wp:positionH>
+                <wp:positionV relativeFrom="paragraph">
+                  <wp:posOffset>1532890</wp:posOffset>
+                </wp:positionV>
+                <wp:extent cx="1628775" cy="504825"/>
+                <wp:effectExtent l="0" t="0" r="28575" b="28575"/>
+                <wp:wrapSquare wrapText="bothSides"/>
+                <wp:docPr id="30" name="Cuadro de texto 2"/>
+                <wp:cNvGraphicFramePr>
+                  <a:graphicFrameLocks xmlns:a="http://schemas.openxmlformats.org/drawingml/2006/main"/>
+                </wp:cNvGraphicFramePr>
+                <a:graphic xmlns:a="http://schemas.openxmlformats.org/drawingml/2006/main">
+                  <a:graphicData uri="http://schemas.microsoft.com/office/word/2010/wordprocessingShape">
+                    <wps:wsp>
+                      <wps:cNvSpPr txBox="1">
+                        <a:spLocks noChangeArrowheads="1"/>
+                      </wps:cNvSpPr>
+                      <wps:spPr bwMode="auto">
+                        <a:xfrm>
+                          <a:off x="0" y="0"/>
+                          <a:ext cx="1628775" cy="504825"/>
+                        </a:xfrm>
+                        <a:prstGeom prst="rect">
+                          <a:avLst/>
+                        </a:prstGeom>
+                        <a:solidFill>
+                          <a:srgbClr val="FFFFFF"/>
+                        </a:solidFill>
+                        <a:ln w="9525">
+                          <a:solidFill>
+                            <a:srgbClr val="000000"/>
+                          </a:solidFill>
+                          <a:miter lim="800000"/>
+                          <a:headEnd/>
+                          <a:tailEnd/>
+                        </a:ln>
+                      </wps:spPr>
+                      <wps:txbx>
+                        <w:txbxContent>
+                          <w:p>
+                            <w:pPr>
+                              <w:jc w:val="both"/>
+                              <w:rPr>
+                                <w:sz w:val="16"/>
+                                <w:szCs w:val="16"/>
+                              </w:rPr>
+                            </w:pPr>
+                            <w:r>
+                              <w:rPr>
+                                <w:b/>
+                                <w:sz w:val="16"/>
+                                <w:szCs w:val="16"/>
+                              </w:rPr>
+                              <w:t>Botón Actualizar</w:t>
+                            </w:r>
+                            <w:r>
+                              <w:rPr>
+                                <w:b/>
+                                <w:sz w:val="16"/>
+                                <w:szCs w:val="16"/>
+                              </w:rPr>
+                              <w:t xml:space="preserve">: </w:t>
+                            </w:r>
+                            <w:r>
+                              <w:rPr>
+                                <w:sz w:val="16"/>
+                                <w:szCs w:val="16"/>
+                              </w:rPr>
+                              <w:t>Abre un formulario para actualizar los datos del productor seleccionado</w:t>
+                            </w:r>
+                          </w:p>
+                        </w:txbxContent>
+                      </wps:txbx>
+                      <wps:bodyPr rot="0" vert="horz" wrap="square" lIns="91440" tIns="45720" rIns="91440" bIns="45720" anchor="t" anchorCtr="0">
+                        <a:noAutofit/>
+                      </wps:bodyPr>
+                    </wps:wsp>
+                  </a:graphicData>
+                </a:graphic>
+                <wp14:sizeRelH relativeFrom="margin">
+                  <wp14:pctWidth>0</wp14:pctWidth>
+                </wp14:sizeRelH>
+                <wp14:sizeRelV relativeFrom="margin">
+                  <wp14:pctHeight>0</wp14:pctHeight>
+                </wp14:sizeRelV>
+              </wp:anchor>
+            </w:drawing>
+          </mc:Choice>
+          <mc:Fallback>
+            <w:pict>
+              <v:shape w14:anchorId="5746E0B7" id="_x0000_s1037" type="#_x0000_t202" style="position:absolute;left:0;text-align:left;margin-left:77.05pt;margin-top:120.7pt;width:128.25pt;height:39.75pt;z-index:251701248;visibility:visible;mso-wrap-style:square;mso-width-percent:0;mso-height-percent:0;mso-wrap-distance-left:9pt;mso-wrap-distance-top:3.6pt;mso-wrap-distance-right:9pt;mso-wrap-distance-bottom:3.6pt;mso-position-horizontal:right;mso-position-horizontal-relative:margin;mso-position-vertical:absolute;mso-position-vertical-relative:text;mso-width-percent:0;mso-height-percent:0;mso-width-relative:margin;mso-height-relative:margin;v-text-anchor:top" o:gfxdata="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">
+                <v:textbox>
+                  <w:txbxContent>
+                    <w:p>
+                      <w:pPr>
+                        <w:jc w:val="both"/>
+                        <w:rPr>
+                          <w:sz w:val="16"/>
+                          <w:szCs w:val="16"/>
+                        </w:rPr>
+                      </w:pPr>
+                      <w:r>
+                        <w:rPr>
+                          <w:b/>
+                          <w:sz w:val="16"/>
+                          <w:szCs w:val="16"/>
+                        </w:rPr>
+                        <w:t>Botón Actualizar</w:t>
+                      </w:r>
+                      <w:r>
+                        <w:rPr>
+                          <w:b/>
+                          <w:sz w:val="16"/>
+                          <w:szCs w:val="16"/>
+                        </w:rPr>
+                        <w:t xml:space="preserve">: </w:t>
+                      </w:r>
+                      <w:r>
+                        <w:rPr>
+                          <w:sz w:val="16"/>
+                          <w:szCs w:val="16"/>
+                        </w:rPr>
+                        <w:t>Abre un formulario para actualizar los datos del productor seleccionado</w:t>
+                      </w:r>
+                    </w:p>
+                  </w:txbxContent>
+                </v:textbox>
+                <w10:wrap type="square" anchorx="margin"/>
+              </v:shape>
+            </w:pict>
+          </mc:Fallback>
+        </mc:AlternateContent>
+      </w:r>
+      <w:r>
+        <w:rPr>
+          <w:noProof/>
+        </w:rPr>
+        <mc:AlternateContent>
+          <mc:Choice Requires="wps">
+            <w:drawing>
+              <wp:anchor distT="45720" distB="45720" distL="114300" distR="114300" simplePos="0" relativeHeight="251705344" behindDoc="0" locked="0" layoutInCell="1" allowOverlap="1" wp14:anchorId="6F4970C2" wp14:editId="6F77AE5F">
+                <wp:simplePos x="0" y="0"/>
+                <wp:positionH relativeFrom="margin">
+                  <wp:align>right</wp:align>
+                </wp:positionH>
+                <wp:positionV relativeFrom="paragraph">
+                  <wp:posOffset>2561590</wp:posOffset>
+                </wp:positionV>
+                <wp:extent cx="1628775" cy="409575"/>
+                <wp:effectExtent l="0" t="0" r="28575" b="28575"/>
+                <wp:wrapSquare wrapText="bothSides"/>
+                <wp:docPr id="32" name="Cuadro de texto 2"/>
+                <wp:cNvGraphicFramePr>
+                  <a:graphicFrameLocks xmlns:a="http://schemas.openxmlformats.org/drawingml/2006/main"/>
+                </wp:cNvGraphicFramePr>
+                <a:graphic xmlns:a="http://schemas.openxmlformats.org/drawingml/2006/main">
+                  <a:graphicData uri="http://schemas.microsoft.com/office/word/2010/wordprocessingShape">
+                    <wps:wsp>
+                      <wps:cNvSpPr txBox="1">
+                        <a:spLocks noChangeArrowheads="1"/>
+                      </wps:cNvSpPr>
+                      <wps:spPr bwMode="auto">
+                        <a:xfrm>
+                          <a:off x="0" y="0"/>
+                          <a:ext cx="1628775" cy="409575"/>
+                        </a:xfrm>
+                        <a:prstGeom prst="rect">
+                          <a:avLst/>
+                        </a:prstGeom>
+                        <a:solidFill>
+                          <a:srgbClr val="FFFFFF"/>
+                        </a:solidFill>
+                        <a:ln w="9525">
+                          <a:solidFill>
+                            <a:srgbClr val="000000"/>
+                          </a:solidFill>
+                          <a:miter lim="800000"/>
+                          <a:headEnd/>
+                          <a:tailEnd/>
+                        </a:ln>
+                      </wps:spPr>
+                      <wps:txbx>
+                        <w:txbxContent>
+                          <w:p>
+                            <w:pPr>
+                              <w:jc w:val="both"/>
+                              <w:rPr>
+                                <w:sz w:val="16"/>
+                                <w:szCs w:val="16"/>
+                              </w:rPr>
+                            </w:pPr>
+                            <w:r>
+                              <w:rPr>
+                                <w:b/>
+                                <w:sz w:val="16"/>
+                                <w:szCs w:val="16"/>
+                              </w:rPr>
+                              <w:t>Tabla de Visualización</w:t>
+                            </w:r>
+                            <w:r>
+                              <w:rPr>
+                                <w:b/>
+                                <w:sz w:val="16"/>
+                                <w:szCs w:val="16"/>
+                              </w:rPr>
+                              <w:t>:</w:t>
+                            </w:r>
+                            <w:r>
+                              <w:rPr>
+                                <w:b/>
+                                <w:sz w:val="16"/>
+                                <w:szCs w:val="16"/>
+                              </w:rPr>
+                              <w:t xml:space="preserve"> </w:t>
+                            </w:r>
+                            <w:r>
+                              <w:rPr>
+                                <w:sz w:val="16"/>
+                                <w:szCs w:val="16"/>
+                              </w:rPr>
+                              <w:t>Muestra los resultados del filtrado de datos</w:t>
+                            </w:r>
+                            <w:r>
+                              <w:rPr>
+                                <w:b/>
+                                <w:sz w:val="16"/>
+                                <w:szCs w:val="16"/>
+                              </w:rPr>
+                              <w:t xml:space="preserve"> </w:t>
+                            </w:r>
+                          </w:p>
+                        </w:txbxContent>
+                      </wps:txbx>
+                      <wps:bodyPr rot="0" vert="horz" wrap="square" lIns="91440" tIns="45720" rIns="91440" bIns="45720" anchor="t" anchorCtr="0">
+                        <a:noAutofit/>
+                      </wps:bodyPr>
+                    </wps:wsp>
+                  </a:graphicData>
+                </a:graphic>
+                <wp14:sizeRelH relativeFrom="margin">
+                  <wp14:pctWidth>0</wp14:pctWidth>
+                </wp14:sizeRelH>
+                <wp14:sizeRelV relativeFrom="margin">
+                  <wp14:pctHeight>0</wp14:pctHeight>
+                </wp14:sizeRelV>
+              </wp:anchor>
+            </w:drawing>
+          </mc:Choice>
+          <mc:Fallback>
+            <w:pict>
+              <v:shape w14:anchorId="6F4970C2" id="_x0000_s1038" type="#_x0000_t202" style="position:absolute;left:0;text-align:left;margin-left:77.05pt;margin-top:201.7pt;width:128.25pt;height:32.25pt;z-index:251705344;visibility:visible;mso-wrap-style:square;mso-width-percent:0;mso-height-percent:0;mso-wrap-distance-left:9pt;mso-wrap-distance-top:3.6pt;mso-wrap-distance-right:9pt;mso-wrap-distance-bottom:3.6pt;mso-position-horizontal:right;mso-position-horizontal-relative:margin;mso-position-vertical:absolute;mso-position-vertical-relative:text;mso-width-percent:0;mso-height-percent:0;mso-width-relative:margin;mso-height-relative:margin;v-text-anchor:top" o:gfxdata="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">
+                <v:textbox>
+                  <w:txbxContent>
+                    <w:p>
+                      <w:pPr>
+                        <w:jc w:val="both"/>
+                        <w:rPr>
+                          <w:sz w:val="16"/>
+                          <w:szCs w:val="16"/>
+                        </w:rPr>
+                      </w:pPr>
+                      <w:r>
+                        <w:rPr>
+                          <w:b/>
+                          <w:sz w:val="16"/>
+                          <w:szCs w:val="16"/>
+                        </w:rPr>
+                        <w:t>Tabla de Visualización</w:t>
+                      </w:r>
+                      <w:r>
+                        <w:rPr>
+                          <w:b/>
+                          <w:sz w:val="16"/>
+                          <w:szCs w:val="16"/>
+                        </w:rPr>
+                        <w:t>:</w:t>
+                      </w:r>
+                      <w:r>
+                        <w:rPr>
+                          <w:b/>
+                          <w:sz w:val="16"/>
+                          <w:szCs w:val="16"/>
+                        </w:rPr>
+                        <w:t xml:space="preserve"> </w:t>
+                      </w:r>
+                      <w:r>
+                        <w:rPr>
+                          <w:sz w:val="16"/>
+                          <w:szCs w:val="16"/>
+                        </w:rPr>
+                        <w:t>Muestra los resultados del filtrado de datos</w:t>
+                      </w:r>
+                      <w:r>
+                        <w:rPr>
+                          <w:b/>
+                          <w:sz w:val="16"/>
+                          <w:szCs w:val="16"/>
+                        </w:rPr>
+                        <w:t xml:space="preserve"> </w:t>
+                      </w:r>
+                    </w:p>
+                  </w:txbxContent>
+                </v:textbox>
+                <w10:wrap type="square" anchorx="margin"/>
+              </v:shape>
+            </w:pict>
+          </mc:Fallback>
+        </mc:AlternateContent>
+      </w:r>
+      <w:r>
+        <w:rPr>
+          <w:noProof/>
+          <w:lang w:eastAsia="es-CO"/>
+        </w:rPr>
+        <mc:AlternateContent>
+          <mc:Choice Requires="wps">
+            <w:drawing>
+              <wp:anchor distT="0" distB="0" distL="114300" distR="114300" simplePos="0" relativeHeight="251709440" behindDoc="0" locked="0" layoutInCell="1" allowOverlap="1" wp14:anchorId="5D6961EE" wp14:editId="2EDEC533">
+                <wp:simplePos x="0" y="0"/>
+                <wp:positionH relativeFrom="column">
+                  <wp:posOffset>3777615</wp:posOffset>
+                </wp:positionH>
+                <wp:positionV relativeFrom="paragraph">
+                  <wp:posOffset>256539</wp:posOffset>
+                </wp:positionV>
+                <wp:extent cx="222885" cy="45719"/>
+                <wp:effectExtent l="0" t="76200" r="5715" b="50165"/>
+                <wp:wrapNone/>
+                <wp:docPr id="40" name="Conector angular 40"/>
+                <wp:cNvGraphicFramePr/>
+                <a:graphic xmlns:a="http://schemas.openxmlformats.org/drawingml/2006/main">
+                  <a:graphicData uri="http://schemas.microsoft.com/office/word/2010/wordprocessingShape">
+                    <wps:wsp>
+                      <wps:cNvCnPr/>
+                      <wps:spPr>
+                        <a:xfrm flipV="1">
+                          <a:off x="0" y="0"/>
+                          <a:ext cx="222885" cy="45719"/>
+                        </a:xfrm>
+                        <a:prstGeom prst="bentConnector3">
+                          <a:avLst/>
+                        </a:prstGeom>
+                        <a:ln w="25400">
+                          <a:solidFill>
+                            <a:srgbClr val="FF0000"/>
+                          </a:solidFill>
+                          <a:tailEnd type="triangle"/>
+                        </a:ln>
+                      </wps:spPr>
+                      <wps:style>
+                        <a:lnRef idx="1">
+                          <a:schemeClr val="accent1"/>
+                        </a:lnRef>
+                        <a:fillRef idx="0">
+                          <a:schemeClr val="accent1"/>
+                        </a:fillRef>
+                        <a:effectRef idx="0">
+                          <a:schemeClr val="accent1"/>
+                        </a:effectRef>
+                        <a:fontRef idx="minor">
+                          <a:schemeClr val="tx1"/>
+                        </a:fontRef>
+                      </wps:style>
+                      <wps:bodyPr/>
+                    </wps:wsp>
+                  </a:graphicData>
+                </a:graphic>
+                <wp14:sizeRelH relativeFrom="margin">
+                  <wp14:pctWidth>0</wp14:pctWidth>
+                </wp14:sizeRelH>
+                <wp14:sizeRelV relativeFrom="margin">
+                  <wp14:pctHeight>0</wp14:pctHeight>
+                </wp14:sizeRelV>
+              </wp:anchor>
+            </w:drawing>
+          </mc:Choice>
+          <mc:Fallback>
+            <w:pict>
+              <v:shape w14:anchorId="5D85CED7" id="Conector angular 40" o:spid="_x0000_s1026" type="#_x0000_t34" style="position:absolute;margin-left:297.45pt;margin-top:20.2pt;width:17.55pt;height:3.6pt;flip:y;z-index:251709440;visibility:visible;mso-wrap-style:square;mso-width-percent:0;mso-height-percent:0;mso-wrap-distance-left:9pt;mso-wrap-distance-top:0;mso-wrap-distance-right:9pt;mso-wrap-distance-bottom:0;mso-position-horizontal:absolute;mso-position-horizontal-relative:text;mso-position-vertical:absolute;mso-position-vertical-relative:text;mso-width-percent:0;mso-height-percent:0;mso-width-relative:margin;mso-height-relative:margin" o:gfxdata="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" strokecolor="red" strokeweight="2pt">
+                <v:stroke endarrow="block"/>
+              </v:shape>
+            </w:pict>
+          </mc:Fallback>
+        </mc:AlternateContent>
+      </w:r>
+      <w:r>
+        <w:rPr>
+          <w:noProof/>
+        </w:rPr>
+        <mc:AlternateContent>
+          <mc:Choice Requires="wps">
+            <w:drawing>
+              <wp:anchor distT="45720" distB="45720" distL="114300" distR="114300" simplePos="0" relativeHeight="251707392" behindDoc="0" locked="0" layoutInCell="1" allowOverlap="1" wp14:anchorId="333FF1EC" wp14:editId="3730ADA5">
+                <wp:simplePos x="0" y="0"/>
+                <wp:positionH relativeFrom="margin">
+                  <wp:align>left</wp:align>
+                </wp:positionH>
+                <wp:positionV relativeFrom="paragraph">
+                  <wp:posOffset>2093595</wp:posOffset>
+                </wp:positionV>
+                <wp:extent cx="1628775" cy="504825"/>
+                <wp:effectExtent l="0" t="0" r="28575" b="28575"/>
+                <wp:wrapSquare wrapText="bothSides"/>
+                <wp:docPr id="33" name="Cuadro de texto 2"/>
+                <wp:cNvGraphicFramePr>
+                  <a:graphicFrameLocks xmlns:a="http://schemas.openxmlformats.org/drawingml/2006/main"/>
+                </wp:cNvGraphicFramePr>
+                <a:graphic xmlns:a="http://schemas.openxmlformats.org/drawingml/2006/main">
+                  <a:graphicData uri="http://schemas.microsoft.com/office/word/2010/wordprocessingShape">
+                    <wps:wsp>
+                      <wps:cNvSpPr txBox="1">
+                        <a:spLocks noChangeArrowheads="1"/>
+                      </wps:cNvSpPr>
+                      <wps:spPr bwMode="auto">
+                        <a:xfrm>
+                          <a:off x="0" y="0"/>
+                          <a:ext cx="1628775" cy="504825"/>
+                        </a:xfrm>
+                        <a:prstGeom prst="rect">
+                          <a:avLst/>
+                        </a:prstGeom>
+                        <a:solidFill>
+                          <a:srgbClr val="FFFFFF"/>
+                        </a:solidFill>
+                        <a:ln w="9525">
+                          <a:solidFill>
+                            <a:srgbClr val="000000"/>
+                          </a:solidFill>
+                          <a:miter lim="800000"/>
+                          <a:headEnd/>
+                          <a:tailEnd/>
+                        </a:ln>
+                      </wps:spPr>
+                      <wps:txbx>
+                        <w:txbxContent>
+                          <w:p>
+                            <w:pPr>
+                              <w:jc w:val="both"/>
+                              <w:rPr>
+                                <w:sz w:val="16"/>
+                                <w:szCs w:val="16"/>
+                              </w:rPr>
+                            </w:pPr>
+                            <w:r>
+                              <w:rPr>
+                                <w:b/>
+                                <w:sz w:val="16"/>
+                                <w:szCs w:val="16"/>
+                              </w:rPr>
+                              <w:t>Radio de selección</w:t>
+                            </w:r>
+                            <w:r>
+                              <w:rPr>
+                                <w:b/>
+                                <w:sz w:val="16"/>
+                                <w:szCs w:val="16"/>
+                              </w:rPr>
+                              <w:t xml:space="preserve">: </w:t>
+                            </w:r>
+                            <w:r>
+                              <w:rPr>
+                                <w:sz w:val="16"/>
+                                <w:szCs w:val="16"/>
+                              </w:rPr>
+                              <w:t>Selecciona un productor para ver su historial o actualizar los datos.</w:t>
+                            </w:r>
+                          </w:p>
+                        </w:txbxContent>
+                      </wps:txbx>
+                      <wps:bodyPr rot="0" vert="horz" wrap="square" lIns="91440" tIns="45720" rIns="91440" bIns="45720" anchor="t" anchorCtr="0">
+                        <a:noAutofit/>
+                      </wps:bodyPr>
+                    </wps:wsp>
+                  </a:graphicData>
+                </a:graphic>
+                <wp14:sizeRelH relativeFrom="margin">
+                  <wp14:pctWidth>0</wp14:pctWidth>
+                </wp14:sizeRelH>
+                <wp14:sizeRelV relativeFrom="margin">
+                  <wp14:pctHeight>0</wp14:pctHeight>
+                </wp14:sizeRelV>
+              </wp:anchor>
+            </w:drawing>
+          </mc:Choice>
+          <mc:Fallback>
+            <w:pict>
+              <v:shape w14:anchorId="333FF1EC" id="_x0000_s1039" type="#_x0000_t202" style="position:absolute;left:0;text-align:left;margin-left:0;margin-top:164.85pt;width:128.25pt;height:39.75pt;z-index:251707392;visibility:visible;mso-wrap-style:square;mso-width-percent:0;mso-height-percent:0;mso-wrap-distance-left:9pt;mso-wrap-distance-top:3.6pt;mso-wrap-distance-right:9pt;mso-wrap-distance-bottom:3.6pt;mso-position-horizontal:left;mso-position-horizontal-relative:margin;mso-position-vertical:absolute;mso-position-vertical-relative:text;mso-width-percent:0;mso-height-percent:0;mso-width-relative:margin;mso-height-relative:margin;v-text-anchor:top" o:gfxdata="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">
+                <v:textbox>
+                  <w:txbxContent>
+                    <w:p>
+                      <w:pPr>
+                        <w:jc w:val="both"/>
+                        <w:rPr>
+                          <w:sz w:val="16"/>
+                          <w:szCs w:val="16"/>
+                        </w:rPr>
+                      </w:pPr>
+                      <w:r>
+                        <w:rPr>
+                          <w:b/>
+                          <w:sz w:val="16"/>
+                          <w:szCs w:val="16"/>
+                        </w:rPr>
+                        <w:t>Radio de selección</w:t>
+                      </w:r>
+                      <w:r>
+                        <w:rPr>
+                          <w:b/>
+                          <w:sz w:val="16"/>
+                          <w:szCs w:val="16"/>
+                        </w:rPr>
+                        <w:t xml:space="preserve">: </w:t>
+                      </w:r>
+                      <w:r>
+                        <w:rPr>
+                          <w:sz w:val="16"/>
+                          <w:szCs w:val="16"/>
+                        </w:rPr>
+                        <w:t>Selecciona un productor para ver su historial o actualizar los datos.</w:t>
+                      </w:r>
+                    </w:p>
+                  </w:txbxContent>
+                </v:textbox>
+                <w10:wrap type="square" anchorx="margin"/>
+              </v:shape>
+            </w:pict>
+          </mc:Fallback>
+        </mc:AlternateContent>
+      </w:r>
+      <w:r>
+        <w:rPr>
+          <w:noProof/>
+        </w:rPr>
+        <mc:AlternateContent>
+          <mc:Choice Requires="wps">
+            <w:drawing>
+              <wp:anchor distT="45720" distB="45720" distL="114300" distR="114300" simplePos="0" relativeHeight="251703296" behindDoc="0" locked="0" layoutInCell="1" allowOverlap="1" wp14:anchorId="618274A5" wp14:editId="64C1D8BF">
+                <wp:simplePos x="0" y="0"/>
+                <wp:positionH relativeFrom="margin">
+                  <wp:align>left</wp:align>
+                </wp:positionH>
+                <wp:positionV relativeFrom="paragraph">
+                  <wp:posOffset>1407795</wp:posOffset>
+                </wp:positionV>
+                <wp:extent cx="1628775" cy="504825"/>
+                <wp:effectExtent l="0" t="0" r="28575" b="28575"/>
+                <wp:wrapSquare wrapText="bothSides"/>
+                <wp:docPr id="31" name="Cuadro de texto 2"/>
+                <wp:cNvGraphicFramePr>
+                  <a:graphicFrameLocks xmlns:a="http://schemas.openxmlformats.org/drawingml/2006/main"/>
+                </wp:cNvGraphicFramePr>
+                <a:graphic xmlns:a="http://schemas.openxmlformats.org/drawingml/2006/main">
+                  <a:graphicData uri="http://schemas.microsoft.com/office/word/2010/wordprocessingShape">
+                    <wps:wsp>
+                      <wps:cNvSpPr txBox="1">
+                        <a:spLocks noChangeArrowheads="1"/>
+                      </wps:cNvSpPr>
+                      <wps:spPr bwMode="auto">
+                        <a:xfrm>
+                          <a:off x="0" y="0"/>
+                          <a:ext cx="1628775" cy="504825"/>
+                        </a:xfrm>
+                        <a:prstGeom prst="rect">
+                          <a:avLst/>
+                        </a:prstGeom>
+                        <a:solidFill>
+                          <a:srgbClr val="FFFFFF"/>
+                        </a:solidFill>
+                        <a:ln w="9525">
+                          <a:solidFill>
+                            <a:srgbClr val="000000"/>
+                          </a:solidFill>
+                          <a:miter lim="800000"/>
+                          <a:headEnd/>
+                          <a:tailEnd/>
+                        </a:ln>
+                      </wps:spPr>
+                      <wps:txbx>
+                        <w:txbxContent>
+                          <w:p>
+                            <w:pPr>
+                              <w:jc w:val="both"/>
+                              <w:rPr>
+                                <w:sz w:val="16"/>
+                                <w:szCs w:val="16"/>
+                              </w:rPr>
+                            </w:pPr>
+                            <w:r>
+                              <w:rPr>
+                                <w:b/>
+                                <w:sz w:val="16"/>
+                                <w:szCs w:val="16"/>
+                              </w:rPr>
+                              <w:t>Botón Historial</w:t>
+                            </w:r>
+                            <w:r>
+                              <w:rPr>
+                                <w:b/>
+                                <w:sz w:val="16"/>
+                                <w:szCs w:val="16"/>
+                              </w:rPr>
+                              <w:t xml:space="preserve">: </w:t>
+                            </w:r>
+                            <w:r>
+                              <w:rPr>
+                                <w:sz w:val="16"/>
+                                <w:szCs w:val="16"/>
+                              </w:rPr>
+                              <w:t>Muestra los datos de registro y actualización de un productor.</w:t>
+                            </w:r>
+                          </w:p>
+                        </w:txbxContent>
+                      </wps:txbx>
+                      <wps:bodyPr rot="0" vert="horz" wrap="square" lIns="91440" tIns="45720" rIns="91440" bIns="45720" anchor="t" anchorCtr="0">
+                        <a:noAutofit/>
+                      </wps:bodyPr>
+                    </wps:wsp>
+                  </a:graphicData>
+                </a:graphic>
+                <wp14:sizeRelH relativeFrom="margin">
+                  <wp14:pctWidth>0</wp14:pctWidth>
+                </wp14:sizeRelH>
+                <wp14:sizeRelV relativeFrom="margin">
+                  <wp14:pctHeight>0</wp14:pctHeight>
+                </wp14:sizeRelV>
+              </wp:anchor>
+            </w:drawing>
+          </mc:Choice>
+          <mc:Fallback>
+            <w:pict>
+              <v:shape w14:anchorId="618274A5" id="_x0000_s1040" type="#_x0000_t202" style="position:absolute;left:0;text-align:left;margin-left:0;margin-top:110.85pt;width:128.25pt;height:39.75pt;z-index:251703296;visibility:visible;mso-wrap-style:square;mso-width-percent:0;mso-height-percent:0;mso-wrap-distance-left:9pt;mso-wrap-distance-top:3.6pt;mso-wrap-distance-right:9pt;mso-wrap-distance-bottom:3.6pt;mso-position-horizontal:left;mso-position-horizontal-relative:margin;mso-position-vertical:absolute;mso-position-vertical-relative:text;mso-width-percent:0;mso-height-percent:0;mso-width-relative:margin;mso-height-relative:margin;v-text-anchor:top" o:gfxdata="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">
+                <v:textbox>
+                  <w:txbxContent>
+                    <w:p>
+                      <w:pPr>
+                        <w:jc w:val="both"/>
+                        <w:rPr>
+                          <w:sz w:val="16"/>
+                          <w:szCs w:val="16"/>
+                        </w:rPr>
+                      </w:pPr>
+                      <w:r>
+                        <w:rPr>
+                          <w:b/>
+                          <w:sz w:val="16"/>
+                          <w:szCs w:val="16"/>
+                        </w:rPr>
+                        <w:t>Botón Historial</w:t>
+                      </w:r>
+                      <w:r>
+                        <w:rPr>
+                          <w:b/>
+                          <w:sz w:val="16"/>
+                          <w:szCs w:val="16"/>
+                        </w:rPr>
+                        <w:t xml:space="preserve">: </w:t>
+                      </w:r>
+                      <w:r>
+                        <w:rPr>
+                          <w:sz w:val="16"/>
+                          <w:szCs w:val="16"/>
+                        </w:rPr>
+                        <w:t>Muestra los datos de registro y actualización de un productor.</w:t>
+                      </w:r>
+                    </w:p>
+                  </w:txbxContent>
+                </v:textbox>
+                <w10:wrap type="square" anchorx="margin"/>
+              </v:shape>
+            </w:pict>
+          </mc:Fallback>
+        </mc:AlternateContent>
+      </w:r>
+      <w:r>
+        <w:rPr>
+          <w:noProof/>
+          <w:lang w:eastAsia="es-CO"/>
+        </w:rPr>
+        <mc:AlternateContent>
+          <mc:Choice Requires="wps">
+            <w:drawing>
+              <wp:anchor distT="45720" distB="45720" distL="114300" distR="114300" simplePos="0" relativeHeight="251691008" behindDoc="0" locked="0" layoutInCell="1" allowOverlap="1" wp14:anchorId="48AF9280" wp14:editId="12942560">
+                <wp:simplePos x="0" y="0"/>
+                <wp:positionH relativeFrom="margin">
+                  <wp:align>center</wp:align>
+                </wp:positionH>
+                <wp:positionV relativeFrom="paragraph">
+                  <wp:posOffset>3312795</wp:posOffset>
+                </wp:positionV>
+                <wp:extent cx="1996440" cy="299720"/>
+                <wp:effectExtent l="0" t="0" r="22860" b="24130"/>
+                <wp:wrapSquare wrapText="bothSides"/>
+                <wp:docPr id="25" name="Cuadro de texto 2"/>
+                <wp:cNvGraphicFramePr>
+                  <a:graphicFrameLocks xmlns:a="http://schemas.openxmlformats.org/drawingml/2006/main"/>
+                </wp:cNvGraphicFramePr>
+                <a:graphic xmlns:a="http://schemas.openxmlformats.org/drawingml/2006/main">
+                  <a:graphicData uri="http://schemas.microsoft.com/office/word/2010/wordprocessingShape">
+                    <wps:wsp>
+                      <wps:cNvSpPr txBox="1">
+                        <a:spLocks noChangeArrowheads="1"/>
+                      </wps:cNvSpPr>
+                      <wps:spPr bwMode="auto">
+                        <a:xfrm>
+                          <a:off x="0" y="0"/>
+                          <a:ext cx="1996440" cy="299720"/>
+                        </a:xfrm>
+                        <a:prstGeom prst="rect">
+                          <a:avLst/>
+                        </a:prstGeom>
+                        <a:solidFill>
+                          <a:srgbClr val="FFFFFF"/>
+                        </a:solidFill>
+                        <a:ln w="9525">
+                          <a:solidFill>
+                            <a:srgbClr val="000000"/>
+                          </a:solidFill>
+                          <a:miter lim="800000"/>
+                          <a:headEnd/>
+                          <a:tailEnd/>
+                        </a:ln>
+                      </wps:spPr>
+                      <wps:txbx>
+                        <w:txbxContent>
+                          <w:p>
+                            <w:pPr>
+                              <w:jc w:val="center"/>
+                            </w:pPr>
+                            <w:r>
+                              <w:t>Gestión de Productores</w:t>
+                            </w:r>
+                          </w:p>
+                        </w:txbxContent>
+                      </wps:txbx>
+                      <wps:bodyPr rot="0" vert="horz" wrap="square" lIns="91440" tIns="45720" rIns="91440" bIns="45720" anchor="t" anchorCtr="0">
+                        <a:noAutofit/>
+                      </wps:bodyPr>
+                    </wps:wsp>
+                  </a:graphicData>
+                </a:graphic>
+                <wp14:sizeRelH relativeFrom="margin">
+                  <wp14:pctWidth>0</wp14:pctWidth>
+                </wp14:sizeRelH>
+                <wp14:sizeRelV relativeFrom="margin">
+                  <wp14:pctHeight>0</wp14:pctHeight>
+                </wp14:sizeRelV>
+              </wp:anchor>
+            </w:drawing>
+          </mc:Choice>
+          <mc:Fallback>
+            <w:pict>
+              <v:shape w14:anchorId="48AF9280" id="_x0000_s1041" type="#_x0000_t202" style="position:absolute;left:0;text-align:left;margin-left:0;margin-top:260.85pt;width:157.2pt;height:23.6pt;z-index:251691008;visibility:visible;mso-wrap-style:square;mso-width-percent:0;mso-height-percent:0;mso-wrap-distance-left:9pt;mso-wrap-distance-top:3.6pt;mso-wrap-distance-right:9pt;mso-wrap-distance-bottom:3.6pt;mso-position-horizontal:center;mso-position-horizontal-relative:margin;mso-position-vertical:absolute;mso-position-vertical-relative:text;mso-width-percent:0;mso-height-percent:0;mso-width-relative:margin;mso-height-relative:margin;v-text-anchor:top" o:gfxdata="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">
+                <v:textbox>
+                  <w:txbxContent>
+                    <w:p>
+                      <w:pPr>
+                        <w:jc w:val="center"/>
+                      </w:pPr>
+                      <w:r>
+                        <w:t>Gestión de Productores</w:t>
+                      </w:r>
+                    </w:p>
+                  </w:txbxContent>
+                </v:textbox>
+                <w10:wrap type="square" anchorx="margin"/>
+              </v:shape>
+            </w:pict>
+          </mc:Fallback>
+        </mc:AlternateContent>
+      </w:r>
     </w:p>
     <w:sectPr>
-      <w:headerReference w:type="default" r:id="rId16"/>
+      <w:headerReference w:type="default" r:id="rId25"/>
       <w:pgSz w:w="12240" w:h="15840"/>
       <w:pgMar w:top="1417" w:right="1701" w:bottom="1417" w:left="1701" w:header="708" w:footer="708" w:gutter="0"/>
       <w:cols w:space="708"/>
@@ -2130,7 +5582,7 @@
               <v:stroke joinstyle="miter"/>
               <v:path gradientshapeok="t" o:connecttype="rect"/>
             </v:shapetype>
-            <v:shape id="_x0000_s1029" type="#_x0000_t202" style="position:absolute;margin-left:254.75pt;margin-top:19.3pt;width:172.2pt;height:48.35pt;z-index:251659264;visibility:visible;mso-wrap-style:square;mso-width-percent:0;mso-height-percent:0;mso-wrap-distance-left:9pt;mso-wrap-distance-top:3.6pt;mso-wrap-distance-right:9pt;mso-wrap-distance-bottom:3.6pt;mso-position-horizontal:absolute;mso-position-horizontal-relative:text;mso-position-vertical:absolute;mso-position-vertical-relative:text;mso-width-percent:0;mso-height-percent:0;mso-width-relative:margin;mso-height-relative:margin;v-text-anchor:top" o:gfxdata="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" stroked="f">
+            <v:shape id="_x0000_s1042" type="#_x0000_t202" style="position:absolute;margin-left:254.75pt;margin-top:19.3pt;width:172.2pt;height:48.35pt;z-index:251659264;visibility:visible;mso-wrap-style:square;mso-width-percent:0;mso-height-percent:0;mso-wrap-distance-left:9pt;mso-wrap-distance-top:3.6pt;mso-wrap-distance-right:9pt;mso-wrap-distance-bottom:3.6pt;mso-position-horizontal:absolute;mso-position-horizontal-relative:text;mso-position-vertical:absolute;mso-position-vertical-relative:text;mso-width-percent:0;mso-height-percent:0;mso-width-relative:margin;mso-height-relative:margin;v-text-anchor:top" o:gfxdata="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" stroked="f">
               <v:textbox>
                 <w:txbxContent>
                   <w:p>
@@ -2802,6 +6254,208 @@
     </w:lvl>
   </w:abstractNum>
   <w:abstractNum w:abstractNumId="5" w15:restartNumberingAfterBreak="0">
+    <w:nsid w:val="385017D2"/>
+    <w:multiLevelType w:val="hybridMultilevel"/>
+    <w:tmpl w:val="23D4C582"/>
+    <w:lvl w:ilvl="0" w:tplc="0A6045F4">
+      <w:start w:val="1"/>
+      <w:numFmt w:val="decimal"/>
+      <w:lvlText w:val="%1."/>
+      <w:lvlJc w:val="left"/>
+      <w:pPr>
+        <w:ind w:left="2484" w:hanging="360"/>
+      </w:pPr>
+      <w:rPr>
+        <w:rFonts w:hint="default"/>
+      </w:rPr>
+    </w:lvl>
+    <w:lvl w:ilvl="1" w:tplc="240A0019" w:tentative="1">
+      <w:start w:val="1"/>
+      <w:numFmt w:val="lowerLetter"/>
+      <w:lvlText w:val="%2."/>
+      <w:lvlJc w:val="left"/>
+      <w:pPr>
+        <w:ind w:left="3204" w:hanging="360"/>
+      </w:pPr>
+    </w:lvl>
+    <w:lvl w:ilvl="2" w:tplc="240A001B" w:tentative="1">
+      <w:start w:val="1"/>
+      <w:numFmt w:val="lowerRoman"/>
+      <w:lvlText w:val="%3."/>
+      <w:lvlJc w:val="right"/>
+      <w:pPr>
+        <w:ind w:left="3924" w:hanging="180"/>
+      </w:pPr>
+    </w:lvl>
+    <w:lvl w:ilvl="3" w:tplc="240A000F" w:tentative="1">
+      <w:start w:val="1"/>
+      <w:numFmt w:val="decimal"/>
+      <w:lvlText w:val="%4."/>
+      <w:lvlJc w:val="left"/>
+      <w:pPr>
+        <w:ind w:left="4644" w:hanging="360"/>
+      </w:pPr>
+    </w:lvl>
+    <w:lvl w:ilvl="4" w:tplc="240A0019" w:tentative="1">
+      <w:start w:val="1"/>
+      <w:numFmt w:val="lowerLetter"/>
+      <w:lvlText w:val="%5."/>
+      <w:lvlJc w:val="left"/>
+      <w:pPr>
+        <w:ind w:left="5364" w:hanging="360"/>
+      </w:pPr>
+    </w:lvl>
+    <w:lvl w:ilvl="5" w:tplc="240A001B" w:tentative="1">
+      <w:start w:val="1"/>
+      <w:numFmt w:val="lowerRoman"/>
+      <w:lvlText w:val="%6."/>
+      <w:lvlJc w:val="right"/>
+      <w:pPr>
+        <w:ind w:left="6084" w:hanging="180"/>
+      </w:pPr>
+    </w:lvl>
+    <w:lvl w:ilvl="6" w:tplc="240A000F" w:tentative="1">
+      <w:start w:val="1"/>
+      <w:numFmt w:val="decimal"/>
+      <w:lvlText w:val="%7."/>
+      <w:lvlJc w:val="left"/>
+      <w:pPr>
+        <w:ind w:left="6804" w:hanging="360"/>
+      </w:pPr>
+    </w:lvl>
+    <w:lvl w:ilvl="7" w:tplc="240A0019" w:tentative="1">
+      <w:start w:val="1"/>
+      <w:numFmt w:val="lowerLetter"/>
+      <w:lvlText w:val="%8."/>
+      <w:lvlJc w:val="left"/>
+      <w:pPr>
+        <w:ind w:left="7524" w:hanging="360"/>
+      </w:pPr>
+    </w:lvl>
+    <w:lvl w:ilvl="8" w:tplc="240A001B" w:tentative="1">
+      <w:start w:val="1"/>
+      <w:numFmt w:val="lowerRoman"/>
+      <w:lvlText w:val="%9."/>
+      <w:lvlJc w:val="right"/>
+      <w:pPr>
+        <w:ind w:left="8244" w:hanging="180"/>
+      </w:pPr>
+    </w:lvl>
+  </w:abstractNum>
+  <w:abstractNum w:abstractNumId="6" w15:restartNumberingAfterBreak="0">
+    <w:nsid w:val="4BF235FC"/>
+    <w:multiLevelType w:val="hybridMultilevel"/>
+    <w:tmpl w:val="A850A290"/>
+    <w:lvl w:ilvl="0" w:tplc="240A0001">
+      <w:start w:val="1"/>
+      <w:numFmt w:val="bullet"/>
+      <w:lvlText w:val=""/>
+      <w:lvlJc w:val="left"/>
+      <w:pPr>
+        <w:ind w:left="2850" w:hanging="360"/>
+      </w:pPr>
+      <w:rPr>
+        <w:rFonts w:ascii="Symbol" w:hAnsi="Symbol" w:hint="default"/>
+      </w:rPr>
+    </w:lvl>
+    <w:lvl w:ilvl="1" w:tplc="240A0003" w:tentative="1">
+      <w:start w:val="1"/>
+      <w:numFmt w:val="bullet"/>
+      <w:lvlText w:val="o"/>
+      <w:lvlJc w:val="left"/>
+      <w:pPr>
+        <w:ind w:left="3570" w:hanging="360"/>
+      </w:pPr>
+      <w:rPr>
+        <w:rFonts w:ascii="Courier New" w:hAnsi="Courier New" w:cs="Courier New" w:hint="default"/>
+      </w:rPr>
+    </w:lvl>
+    <w:lvl w:ilvl="2" w:tplc="240A0005" w:tentative="1">
+      <w:start w:val="1"/>
+      <w:numFmt w:val="bullet"/>
+      <w:lvlText w:val=""/>
+      <w:lvlJc w:val="left"/>
+      <w:pPr>
+        <w:ind w:left="4290" w:hanging="360"/>
+      </w:pPr>
+      <w:rPr>
+        <w:rFonts w:ascii="Wingdings" w:hAnsi="Wingdings" w:hint="default"/>
+      </w:rPr>
+    </w:lvl>
+    <w:lvl w:ilvl="3" w:tplc="240A0001" w:tentative="1">
+      <w:start w:val="1"/>
+      <w:numFmt w:val="bullet"/>
+      <w:lvlText w:val=""/>
+      <w:lvlJc w:val="left"/>
+      <w:pPr>
+        <w:ind w:left="5010" w:hanging="360"/>
+      </w:pPr>
+      <w:rPr>
+        <w:rFonts w:ascii="Symbol" w:hAnsi="Symbol" w:hint="default"/>
+      </w:rPr>
+    </w:lvl>
+    <w:lvl w:ilvl="4" w:tplc="240A0003" w:tentative="1">
+      <w:start w:val="1"/>
+      <w:numFmt w:val="bullet"/>
+      <w:lvlText w:val="o"/>
+      <w:lvlJc w:val="left"/>
+      <w:pPr>
+        <w:ind w:left="5730" w:hanging="360"/>
+      </w:pPr>
+      <w:rPr>
+        <w:rFonts w:ascii="Courier New" w:hAnsi="Courier New" w:cs="Courier New" w:hint="default"/>
+      </w:rPr>
+    </w:lvl>
+    <w:lvl w:ilvl="5" w:tplc="240A0005" w:tentative="1">
+      <w:start w:val="1"/>
+      <w:numFmt w:val="bullet"/>
+      <w:lvlText w:val=""/>
+      <w:lvlJc w:val="left"/>
+      <w:pPr>
+        <w:ind w:left="6450" w:hanging="360"/>
+      </w:pPr>
+      <w:rPr>
+        <w:rFonts w:ascii="Wingdings" w:hAnsi="Wingdings" w:hint="default"/>
+      </w:rPr>
+    </w:lvl>
+    <w:lvl w:ilvl="6" w:tplc="240A0001" w:tentative="1">
+      <w:start w:val="1"/>
+      <w:numFmt w:val="bullet"/>
+      <w:lvlText w:val=""/>
+      <w:lvlJc w:val="left"/>
+      <w:pPr>
+        <w:ind w:left="7170" w:hanging="360"/>
+      </w:pPr>
+      <w:rPr>
+        <w:rFonts w:ascii="Symbol" w:hAnsi="Symbol" w:hint="default"/>
+      </w:rPr>
+    </w:lvl>
+    <w:lvl w:ilvl="7" w:tplc="240A0003" w:tentative="1">
+      <w:start w:val="1"/>
+      <w:numFmt w:val="bullet"/>
+      <w:lvlText w:val="o"/>
+      <w:lvlJc w:val="left"/>
+      <w:pPr>
+        <w:ind w:left="7890" w:hanging="360"/>
+      </w:pPr>
+      <w:rPr>
+        <w:rFonts w:ascii="Courier New" w:hAnsi="Courier New" w:cs="Courier New" w:hint="default"/>
+      </w:rPr>
+    </w:lvl>
+    <w:lvl w:ilvl="8" w:tplc="240A0005" w:tentative="1">
+      <w:start w:val="1"/>
+      <w:numFmt w:val="bullet"/>
+      <w:lvlText w:val=""/>
+      <w:lvlJc w:val="left"/>
+      <w:pPr>
+        <w:ind w:left="8610" w:hanging="360"/>
+      </w:pPr>
+      <w:rPr>
+        <w:rFonts w:ascii="Wingdings" w:hAnsi="Wingdings" w:hint="default"/>
+      </w:rPr>
+    </w:lvl>
+  </w:abstractNum>
+  <w:abstractNum w:abstractNumId="7" w15:restartNumberingAfterBreak="0">
     <w:nsid w:val="6897255C"/>
     <w:multiLevelType w:val="hybridMultilevel"/>
     <w:tmpl w:val="E184021C"/>
@@ -2921,7 +6575,7 @@
     <w:abstractNumId w:val="2"/>
   </w:num>
   <w:num w:numId="3">
-    <w:abstractNumId w:val="5"/>
+    <w:abstractNumId w:val="7"/>
   </w:num>
   <w:num w:numId="4">
     <w:abstractNumId w:val="3"/>
@@ -2931,6 +6585,12 @@
   </w:num>
   <w:num w:numId="6">
     <w:abstractNumId w:val="1"/>
+  </w:num>
+  <w:num w:numId="7">
+    <w:abstractNumId w:val="5"/>
+  </w:num>
+  <w:num w:numId="8">
+    <w:abstractNumId w:val="6"/>
   </w:num>
 </w:numbering>
 </file>

</xml_diff>

<commit_message>
Agregué bordes de página y pie de página, Aspectos importantes, numeración de funcionalidades, funcionalidad de nuevo productor
</commit_message>
<xml_diff>
--- a/Manual Sigat.docx
+++ b/Manual Sigat.docx
@@ -406,6 +406,196 @@
     </w:p>
     <w:p>
       <w:pPr>
+        <w:rPr>
+          <w:b/>
+        </w:rPr>
+      </w:pPr>
+      <w:r>
+        <w:rPr>
+          <w:b/>
+        </w:rPr>
+        <w:lastRenderedPageBreak/>
+        <w:t>ASPECTO</w:t>
+      </w:r>
+      <w:r>
+        <w:rPr>
+          <w:b/>
+        </w:rPr>
+        <w:t>S IMPORTANTES A TENER EN CUENTA</w:t>
+      </w:r>
+      <w:r>
+        <w:rPr>
+          <w:b/>
+        </w:rPr>
+        <w:t>:</w:t>
+      </w:r>
+    </w:p>
+    <w:p>
+      <w:pPr>
+        <w:pStyle w:val="Prrafodelista"/>
+        <w:numPr>
+          <w:ilvl w:val="0"/>
+          <w:numId w:val="10"/>
+        </w:numPr>
+        <w:jc w:val="both"/>
+      </w:pPr>
+      <w:r>
+        <w:t>El sistema SIGAT funciona haciendo uso del modelo vista controlador. Lo cual significa que está dividido en capas, y cada una de ellas tiene un funcionamiento específico. A su vez estas capas interactúan entre ellas y por esto es importante seguir las indicaciones de una persona con conocimientos adecuados para realizar su implementación.</w:t>
+      </w:r>
+    </w:p>
+    <w:p>
+      <w:pPr>
+        <w:pStyle w:val="Prrafodelista"/>
+        <w:jc w:val="both"/>
+      </w:pPr>
+    </w:p>
+    <w:p>
+      <w:pPr>
+        <w:pStyle w:val="Prrafodelista"/>
+        <w:numPr>
+          <w:ilvl w:val="0"/>
+          <w:numId w:val="10"/>
+        </w:numPr>
+        <w:jc w:val="both"/>
+      </w:pPr>
+      <w:r>
+        <w:t>En el caso de la plataforma móvil, existen dos modalidades de trabajo:</w:t>
+      </w:r>
+    </w:p>
+    <w:p>
+      <w:pPr>
+        <w:pStyle w:val="Prrafodelista"/>
+        <w:jc w:val="both"/>
+      </w:pPr>
+    </w:p>
+    <w:p>
+      <w:pPr>
+        <w:pStyle w:val="Prrafodelista"/>
+        <w:ind w:left="1416"/>
+        <w:jc w:val="both"/>
+      </w:pPr>
+      <w:r>
+        <w:rPr>
+          <w:b/>
+        </w:rPr>
+        <w:t xml:space="preserve">Online: </w:t>
+      </w:r>
+      <w:r>
+        <w:t>El dispositivo cuenta con conexión activa a internet, lo cual le permite la comunicación con el servidor. En este caso los datos se almacenan directamente en la base de datos principal y no es necesario realizar la sincronización.</w:t>
+      </w:r>
+    </w:p>
+    <w:p>
+      <w:pPr>
+        <w:pStyle w:val="Prrafodelista"/>
+        <w:ind w:left="1416"/>
+        <w:jc w:val="both"/>
+      </w:pPr>
+    </w:p>
+    <w:p>
+      <w:pPr>
+        <w:pStyle w:val="Prrafodelista"/>
+        <w:ind w:left="1416"/>
+        <w:jc w:val="both"/>
+      </w:pPr>
+      <w:r>
+        <w:rPr>
+          <w:b/>
+        </w:rPr>
+        <w:t xml:space="preserve">Offline: </w:t>
+      </w:r>
+      <w:r>
+        <w:t>El dispositivo no cuenta con conexión activa a internet. No es posible acceder al servidor remoto, y por lo tanto los datos se almacenarán en el dispositivo. Esta modalidad fue diseñada para trabajo en campo, en regiones en que no haya cobertura de señal de internet. Es importante que el usuario realice la sincronización con anterioridad, ya que esta debe hacerse con conexión al servidor. Una vez realizado este proceso se podrá usar la base de datos local desde el dispositivo.</w:t>
+      </w:r>
+    </w:p>
+    <w:p>
+      <w:pPr>
+        <w:pStyle w:val="Prrafodelista"/>
+        <w:ind w:left="1416"/>
+        <w:jc w:val="both"/>
+      </w:pPr>
+    </w:p>
+    <w:p>
+      <w:pPr>
+        <w:pStyle w:val="Prrafodelista"/>
+        <w:numPr>
+          <w:ilvl w:val="0"/>
+          <w:numId w:val="10"/>
+        </w:numPr>
+        <w:jc w:val="both"/>
+      </w:pPr>
+      <w:r>
+        <w:t>Este sistema de información es producto de una investigación realizada por dos estudiantes del ISER Pamplona, y presentado como trabajo de grado. El software es una primera versión de tipo Beta, es decir que pueden surgir errores inesperados. Además, pudo haberse usado elementos de diseño que no son de propiedad intelectual de los desarrolladores.</w:t>
+      </w:r>
+    </w:p>
+    <w:p>
+      <w:pPr>
+        <w:pStyle w:val="Prrafodelista"/>
+        <w:jc w:val="both"/>
+      </w:pPr>
+    </w:p>
+    <w:p>
+      <w:pPr>
+        <w:pStyle w:val="Prrafodelista"/>
+        <w:numPr>
+          <w:ilvl w:val="0"/>
+          <w:numId w:val="10"/>
+        </w:numPr>
+        <w:jc w:val="both"/>
+      </w:pPr>
+      <w:r>
+        <w:t>La aplicación Android SIGAT no es un software que se pueda descargar desde ninguna tienda de aplicaciones. Debe ser provista directamente al usuario por el Instituto Colombiano Agropecuario.</w:t>
+      </w:r>
+    </w:p>
+    <w:p>
+      <w:pPr>
+        <w:pStyle w:val="Prrafodelista"/>
+      </w:pPr>
+    </w:p>
+    <w:p>
+      <w:pPr>
+        <w:pStyle w:val="Prrafodelista"/>
+        <w:numPr>
+          <w:ilvl w:val="0"/>
+          <w:numId w:val="10"/>
+        </w:numPr>
+        <w:jc w:val="both"/>
+      </w:pPr>
+      <w:r>
+        <w:t>Dependiendo de cómo se instale el sistema y del dominio que se le asigne, se deben modificar algunos archivos del código fuente para que el software pueda interactuar y funcione adecuadamente.</w:t>
+      </w:r>
+    </w:p>
+    <w:p>
+      <w:pPr>
+        <w:jc w:val="both"/>
+      </w:pPr>
+    </w:p>
+    <w:p>
+      <w:pPr>
+        <w:jc w:val="both"/>
+      </w:pPr>
+    </w:p>
+    <w:p>
+      <w:pPr>
+        <w:jc w:val="both"/>
+      </w:pPr>
+    </w:p>
+    <w:p>
+      <w:pPr>
+        <w:jc w:val="both"/>
+      </w:pPr>
+    </w:p>
+    <w:p>
+      <w:pPr>
+        <w:jc w:val="both"/>
+      </w:pPr>
+    </w:p>
+    <w:p>
+      <w:pPr>
+        <w:jc w:val="both"/>
+      </w:pPr>
+    </w:p>
+    <w:p>
+      <w:pPr>
         <w:jc w:val="both"/>
         <w:rPr>
           <w:b/>
@@ -832,13 +1022,18 @@
     </w:p>
     <w:p>
       <w:pPr>
-        <w:pStyle w:val="Prrafodelista"/>
-        <w:numPr>
-          <w:ilvl w:val="1"/>
-          <w:numId w:val="5"/>
-        </w:numPr>
-        <w:jc w:val="both"/>
-      </w:pPr>
+        <w:ind w:left="720"/>
+        <w:jc w:val="both"/>
+      </w:pPr>
+      <w:r>
+        <w:rPr>
+          <w:b/>
+        </w:rPr>
+        <w:t>Paso 1:</w:t>
+      </w:r>
+      <w:r>
+        <w:t xml:space="preserve"> </w:t>
+      </w:r>
       <w:r>
         <w:t>En el dispositivo seleccione la aplicación SIGAT, la cual se puede identificar por su icono distintivo.</w:t>
       </w:r>
@@ -1016,7 +1211,7 @@
                                     </pic:cNvPicPr>
                                   </pic:nvPicPr>
                                   <pic:blipFill>
-                                    <a:blip r:embed="rId9">
+                                    <a:blip r:embed="rId10">
                                       <a:extLst>
                                         <a:ext uri="{28A0092B-C50C-407E-A947-70E740481C1C}">
                                           <a14:useLocalDpi xmlns:a14="http://schemas.microsoft.com/office/drawing/2010/main" val="0"/>
@@ -1076,13 +1271,15 @@
     </w:p>
     <w:p>
       <w:pPr>
-        <w:pStyle w:val="Prrafodelista"/>
-        <w:numPr>
-          <w:ilvl w:val="1"/>
-          <w:numId w:val="5"/>
-        </w:numPr>
-        <w:jc w:val="both"/>
-      </w:pPr>
+        <w:ind w:left="708"/>
+        <w:jc w:val="both"/>
+      </w:pPr>
+      <w:r>
+        <w:rPr>
+          <w:b/>
+        </w:rPr>
+        <w:t xml:space="preserve">Paso 2: </w:t>
+      </w:r>
       <w:r>
         <w:t>Una vez abierta la aplicación se deben ingresar los datos de usuario y contraseña en los campos respectivos y seleccionar el tipo de conexión. En caso de contar con conexión a internet activa se debe seleccionar SI, en el caso contrario, seleccionar NO.</w:t>
       </w:r>
@@ -1134,7 +1331,7 @@
                     <pic:cNvPicPr preferRelativeResize="0"/>
                   </pic:nvPicPr>
                   <pic:blipFill>
-                    <a:blip r:embed="rId10">
+                    <a:blip r:embed="rId11">
                       <a:extLst>
                         <a:ext uri="{28A0092B-C50C-407E-A947-70E740481C1C}">
                           <a14:useLocalDpi xmlns:a14="http://schemas.microsoft.com/office/drawing/2010/main" val="0"/>
@@ -1200,7 +1397,7 @@
                     <pic:cNvPicPr preferRelativeResize="0"/>
                   </pic:nvPicPr>
                   <pic:blipFill>
-                    <a:blip r:embed="rId11">
+                    <a:blip r:embed="rId12">
                       <a:extLst>
                         <a:ext uri="{28A0092B-C50C-407E-A947-70E740481C1C}">
                           <a14:useLocalDpi xmlns:a14="http://schemas.microsoft.com/office/drawing/2010/main" val="0"/>
@@ -1454,9 +1651,19 @@
         <w:tabs>
           <w:tab w:val="left" w:pos="2442"/>
         </w:tabs>
-      </w:pPr>
-      <w:r>
+        <w:ind w:left="708"/>
+      </w:pPr>
+      <w:r>
+        <w:rPr>
+          <w:b/>
+        </w:rPr>
         <w:lastRenderedPageBreak/>
+        <w:t>Paso 3:</w:t>
+      </w:r>
+      <w:r>
+        <w:t xml:space="preserve"> </w:t>
+      </w:r>
+      <w:r>
         <w:t>En caso de haberse realizado un ingreso válido, la aplicación notificará al usuario con un mensaje positivo y con un mensaje de error en caso contrario. El usuario solo debe tocar el botón ACEPTAR para cerrar el dialogo y continuar usando el software.</w:t>
       </w:r>
     </w:p>
@@ -1689,7 +1896,7 @@
                     <pic:cNvPicPr preferRelativeResize="0"/>
                   </pic:nvPicPr>
                   <pic:blipFill>
-                    <a:blip r:embed="rId12">
+                    <a:blip r:embed="rId13">
                       <a:extLst>
                         <a:ext uri="{28A0092B-C50C-407E-A947-70E740481C1C}">
                           <a14:useLocalDpi xmlns:a14="http://schemas.microsoft.com/office/drawing/2010/main" val="0"/>
@@ -1755,7 +1962,7 @@
                     <pic:cNvPicPr preferRelativeResize="0"/>
                   </pic:nvPicPr>
                   <pic:blipFill>
-                    <a:blip r:embed="rId13">
+                    <a:blip r:embed="rId14">
                       <a:extLst>
                         <a:ext uri="{28A0092B-C50C-407E-A947-70E740481C1C}">
                           <a14:useLocalDpi xmlns:a14="http://schemas.microsoft.com/office/drawing/2010/main" val="0"/>
@@ -1873,67 +2080,6 @@
                     <pic:cNvPicPr/>
                   </pic:nvPicPr>
                   <pic:blipFill>
-                    <a:blip r:embed="rId14" cstate="print">
-                      <a:extLst>
-                        <a:ext uri="{28A0092B-C50C-407E-A947-70E740481C1C}">
-                          <a14:useLocalDpi xmlns:a14="http://schemas.microsoft.com/office/drawing/2010/main" val="0"/>
-                        </a:ext>
-                      </a:extLst>
-                    </a:blip>
-                    <a:stretch>
-                      <a:fillRect/>
-                    </a:stretch>
-                  </pic:blipFill>
-                  <pic:spPr>
-                    <a:xfrm>
-                      <a:off x="0" y="0"/>
-                      <a:ext cx="432000" cy="432000"/>
-                    </a:xfrm>
-                    <a:prstGeom prst="rect">
-                      <a:avLst/>
-                    </a:prstGeom>
-                  </pic:spPr>
-                </pic:pic>
-              </a:graphicData>
-            </a:graphic>
-            <wp14:sizeRelH relativeFrom="margin">
-              <wp14:pctWidth>0</wp14:pctWidth>
-            </wp14:sizeRelH>
-            <wp14:sizeRelV relativeFrom="margin">
-              <wp14:pctHeight>0</wp14:pctHeight>
-            </wp14:sizeRelV>
-          </wp:anchor>
-        </w:drawing>
-      </w:r>
-      <w:r>
-        <w:rPr>
-          <w:noProof/>
-          <w:lang w:eastAsia="es-CO"/>
-        </w:rPr>
-        <w:drawing>
-          <wp:anchor distT="0" distB="0" distL="114300" distR="114300" simplePos="0" relativeHeight="251674624" behindDoc="0" locked="0" layoutInCell="1" allowOverlap="1" wp14:anchorId="22F325F7" wp14:editId="65043611">
-            <wp:simplePos x="0" y="0"/>
-            <wp:positionH relativeFrom="column">
-              <wp:posOffset>746785</wp:posOffset>
-            </wp:positionH>
-            <wp:positionV relativeFrom="page">
-              <wp:posOffset>6985584</wp:posOffset>
-            </wp:positionV>
-            <wp:extent cx="432000" cy="432000"/>
-            <wp:effectExtent l="0" t="0" r="6350" b="6350"/>
-            <wp:wrapNone/>
-            <wp:docPr id="12" name="Imagen 12"/>
-            <wp:cNvGraphicFramePr>
-              <a:graphicFrameLocks xmlns:a="http://schemas.openxmlformats.org/drawingml/2006/main" noChangeAspect="1"/>
-            </wp:cNvGraphicFramePr>
-            <a:graphic xmlns:a="http://schemas.openxmlformats.org/drawingml/2006/main">
-              <a:graphicData uri="http://schemas.openxmlformats.org/drawingml/2006/picture">
-                <pic:pic xmlns:pic="http://schemas.openxmlformats.org/drawingml/2006/picture">
-                  <pic:nvPicPr>
-                    <pic:cNvPr id="12" name="preinscripcion.png"/>
-                    <pic:cNvPicPr/>
-                  </pic:nvPicPr>
-                  <pic:blipFill>
                     <a:blip r:embed="rId15" cstate="print">
                       <a:extLst>
                         <a:ext uri="{28A0092B-C50C-407E-A947-70E740481C1C}">
@@ -1967,6 +2113,67 @@
         </w:drawing>
       </w:r>
       <w:r>
+        <w:rPr>
+          <w:noProof/>
+          <w:lang w:eastAsia="es-CO"/>
+        </w:rPr>
+        <w:drawing>
+          <wp:anchor distT="0" distB="0" distL="114300" distR="114300" simplePos="0" relativeHeight="251674624" behindDoc="0" locked="0" layoutInCell="1" allowOverlap="1" wp14:anchorId="22F325F7" wp14:editId="65043611">
+            <wp:simplePos x="0" y="0"/>
+            <wp:positionH relativeFrom="column">
+              <wp:posOffset>746785</wp:posOffset>
+            </wp:positionH>
+            <wp:positionV relativeFrom="page">
+              <wp:posOffset>6985584</wp:posOffset>
+            </wp:positionV>
+            <wp:extent cx="432000" cy="432000"/>
+            <wp:effectExtent l="0" t="0" r="6350" b="6350"/>
+            <wp:wrapNone/>
+            <wp:docPr id="12" name="Imagen 12"/>
+            <wp:cNvGraphicFramePr>
+              <a:graphicFrameLocks xmlns:a="http://schemas.openxmlformats.org/drawingml/2006/main" noChangeAspect="1"/>
+            </wp:cNvGraphicFramePr>
+            <a:graphic xmlns:a="http://schemas.openxmlformats.org/drawingml/2006/main">
+              <a:graphicData uri="http://schemas.openxmlformats.org/drawingml/2006/picture">
+                <pic:pic xmlns:pic="http://schemas.openxmlformats.org/drawingml/2006/picture">
+                  <pic:nvPicPr>
+                    <pic:cNvPr id="12" name="preinscripcion.png"/>
+                    <pic:cNvPicPr/>
+                  </pic:nvPicPr>
+                  <pic:blipFill>
+                    <a:blip r:embed="rId16" cstate="print">
+                      <a:extLst>
+                        <a:ext uri="{28A0092B-C50C-407E-A947-70E740481C1C}">
+                          <a14:useLocalDpi xmlns:a14="http://schemas.microsoft.com/office/drawing/2010/main" val="0"/>
+                        </a:ext>
+                      </a:extLst>
+                    </a:blip>
+                    <a:stretch>
+                      <a:fillRect/>
+                    </a:stretch>
+                  </pic:blipFill>
+                  <pic:spPr>
+                    <a:xfrm>
+                      <a:off x="0" y="0"/>
+                      <a:ext cx="432000" cy="432000"/>
+                    </a:xfrm>
+                    <a:prstGeom prst="rect">
+                      <a:avLst/>
+                    </a:prstGeom>
+                  </pic:spPr>
+                </pic:pic>
+              </a:graphicData>
+            </a:graphic>
+            <wp14:sizeRelH relativeFrom="margin">
+              <wp14:pctWidth>0</wp14:pctWidth>
+            </wp14:sizeRelH>
+            <wp14:sizeRelV relativeFrom="margin">
+              <wp14:pctHeight>0</wp14:pctHeight>
+            </wp14:sizeRelV>
+          </wp:anchor>
+        </w:drawing>
+      </w:r>
+      <w:r>
         <w:t xml:space="preserve"> </w:t>
       </w:r>
       <w:r>
@@ -2049,7 +2256,7 @@
                     </pic:cNvPicPr>
                   </pic:nvPicPr>
                   <pic:blipFill>
-                    <a:blip r:embed="rId16" cstate="print">
+                    <a:blip r:embed="rId17" cstate="print">
                       <a:extLst>
                         <a:ext uri="{28A0092B-C50C-407E-A947-70E740481C1C}">
                           <a14:useLocalDpi xmlns:a14="http://schemas.microsoft.com/office/drawing/2010/main" val="0"/>
@@ -2117,7 +2324,7 @@
                     </pic:cNvPicPr>
                   </pic:nvPicPr>
                   <pic:blipFill>
-                    <a:blip r:embed="rId17" cstate="print">
+                    <a:blip r:embed="rId18" cstate="print">
                       <a:extLst>
                         <a:ext uri="{28A0092B-C50C-407E-A947-70E740481C1C}">
                           <a14:useLocalDpi xmlns:a14="http://schemas.microsoft.com/office/drawing/2010/main" val="0"/>
@@ -2239,74 +2446,6 @@
                 <pic:pic xmlns:pic="http://schemas.openxmlformats.org/drawingml/2006/picture">
                   <pic:nvPicPr>
                     <pic:cNvPr id="0" name="Picture 7" descr="http://localhost/SigatApp/www/img/contacto.png"/>
-                    <pic:cNvPicPr>
-                      <a:picLocks noChangeAspect="1" noChangeArrowheads="1"/>
-                    </pic:cNvPicPr>
-                  </pic:nvPicPr>
-                  <pic:blipFill>
-                    <a:blip r:embed="rId18" cstate="print">
-                      <a:extLst>
-                        <a:ext uri="{28A0092B-C50C-407E-A947-70E740481C1C}">
-                          <a14:useLocalDpi xmlns:a14="http://schemas.microsoft.com/office/drawing/2010/main" val="0"/>
-                        </a:ext>
-                      </a:extLst>
-                    </a:blip>
-                    <a:srcRect/>
-                    <a:stretch>
-                      <a:fillRect/>
-                    </a:stretch>
-                  </pic:blipFill>
-                  <pic:spPr bwMode="auto">
-                    <a:xfrm>
-                      <a:off x="0" y="0"/>
-                      <a:ext cx="431800" cy="431800"/>
-                    </a:xfrm>
-                    <a:prstGeom prst="rect">
-                      <a:avLst/>
-                    </a:prstGeom>
-                    <a:noFill/>
-                    <a:ln>
-                      <a:noFill/>
-                    </a:ln>
-                  </pic:spPr>
-                </pic:pic>
-              </a:graphicData>
-            </a:graphic>
-            <wp14:sizeRelH relativeFrom="margin">
-              <wp14:pctWidth>0</wp14:pctWidth>
-            </wp14:sizeRelH>
-            <wp14:sizeRelV relativeFrom="margin">
-              <wp14:pctHeight>0</wp14:pctHeight>
-            </wp14:sizeRelV>
-          </wp:anchor>
-        </w:drawing>
-      </w:r>
-      <w:r>
-        <w:rPr>
-          <w:noProof/>
-          <w:lang w:eastAsia="es-CO"/>
-        </w:rPr>
-        <w:drawing>
-          <wp:anchor distT="0" distB="0" distL="114300" distR="114300" simplePos="0" relativeHeight="251678720" behindDoc="0" locked="0" layoutInCell="1" allowOverlap="1" wp14:anchorId="5211CA78" wp14:editId="0F91338A">
-            <wp:simplePos x="0" y="0"/>
-            <wp:positionH relativeFrom="column">
-              <wp:posOffset>748411</wp:posOffset>
-            </wp:positionH>
-            <wp:positionV relativeFrom="page">
-              <wp:posOffset>8097876</wp:posOffset>
-            </wp:positionV>
-            <wp:extent cx="431800" cy="431800"/>
-            <wp:effectExtent l="0" t="0" r="6350" b="6350"/>
-            <wp:wrapNone/>
-            <wp:docPr id="16" name="Imagen 16" descr="http://localhost/SigatApp/www/img/usuario.png"/>
-            <wp:cNvGraphicFramePr>
-              <a:graphicFrameLocks xmlns:a="http://schemas.openxmlformats.org/drawingml/2006/main" noChangeAspect="1"/>
-            </wp:cNvGraphicFramePr>
-            <a:graphic xmlns:a="http://schemas.openxmlformats.org/drawingml/2006/main">
-              <a:graphicData uri="http://schemas.openxmlformats.org/drawingml/2006/picture">
-                <pic:pic xmlns:pic="http://schemas.openxmlformats.org/drawingml/2006/picture">
-                  <pic:nvPicPr>
-                    <pic:cNvPr id="0" name="Picture 5" descr="http://localhost/SigatApp/www/img/usuario.png"/>
                     <pic:cNvPicPr>
                       <a:picLocks noChangeAspect="1" noChangeArrowheads="1"/>
                     </pic:cNvPicPr>
@@ -2349,78 +2488,24 @@
           </wp:anchor>
         </w:drawing>
       </w:r>
-    </w:p>
-    <w:p>
-      <w:pPr>
-        <w:ind w:left="1416" w:firstLine="708"/>
-        <w:jc w:val="both"/>
-        <w:rPr>
-          <w:b/>
-        </w:rPr>
-      </w:pPr>
-      <w:r>
-        <w:rPr>
-          <w:b/>
-        </w:rPr>
-        <w:t xml:space="preserve">5.    </w:t>
-      </w:r>
-      <w:r>
-        <w:rPr>
-          <w:b/>
-        </w:rPr>
-        <w:t>PERFIL DE USUARIO</w:t>
-      </w:r>
-      <w:r>
-        <w:rPr>
-          <w:b/>
-        </w:rPr>
-        <w:tab/>
-      </w:r>
-      <w:r>
-        <w:rPr>
-          <w:b/>
-        </w:rPr>
-        <w:t xml:space="preserve">           6.  </w:t>
-      </w:r>
-      <w:r>
-        <w:rPr>
-          <w:b/>
-        </w:rPr>
-        <w:t xml:space="preserve"> </w:t>
-      </w:r>
-      <w:r>
-        <w:rPr>
-          <w:b/>
-        </w:rPr>
-        <w:t>CONTACTO</w:t>
-      </w:r>
-    </w:p>
-    <w:p>
-      <w:pPr>
-        <w:ind w:left="1416" w:firstLine="708"/>
-        <w:jc w:val="both"/>
-        <w:rPr>
-          <w:b/>
-        </w:rPr>
-      </w:pPr>
       <w:r>
         <w:rPr>
           <w:noProof/>
           <w:lang w:eastAsia="es-CO"/>
         </w:rPr>
         <w:drawing>
-          <wp:anchor distT="0" distB="0" distL="114300" distR="114300" simplePos="0" relativeHeight="251680768" behindDoc="0" locked="0" layoutInCell="1" allowOverlap="1" wp14:anchorId="504EBE39" wp14:editId="77E47A21">
+          <wp:anchor distT="0" distB="0" distL="114300" distR="114300" simplePos="0" relativeHeight="251678720" behindDoc="0" locked="0" layoutInCell="1" allowOverlap="1" wp14:anchorId="5211CA78" wp14:editId="0F91338A">
             <wp:simplePos x="0" y="0"/>
             <wp:positionH relativeFrom="column">
-              <wp:posOffset>755472</wp:posOffset>
+              <wp:posOffset>748411</wp:posOffset>
             </wp:positionH>
-            <wp:positionV relativeFrom="margin">
-              <wp:align>bottom</wp:align>
+            <wp:positionV relativeFrom="page">
+              <wp:posOffset>8097876</wp:posOffset>
             </wp:positionV>
             <wp:extent cx="431800" cy="431800"/>
             <wp:effectExtent l="0" t="0" r="6350" b="6350"/>
             <wp:wrapNone/>
-            <wp:docPr id="18" name="Imagen 18" descr="http://localhost/SigatApp/www/img/cerrar-sesion.png"/>
+            <wp:docPr id="16" name="Imagen 16" descr="http://localhost/SigatApp/www/img/usuario.png"/>
             <wp:cNvGraphicFramePr>
               <a:graphicFrameLocks xmlns:a="http://schemas.openxmlformats.org/drawingml/2006/main" noChangeAspect="1"/>
             </wp:cNvGraphicFramePr>
@@ -2428,7 +2513,7 @@
               <a:graphicData uri="http://schemas.openxmlformats.org/drawingml/2006/picture">
                 <pic:pic xmlns:pic="http://schemas.openxmlformats.org/drawingml/2006/picture">
                   <pic:nvPicPr>
-                    <pic:cNvPr id="0" name="Picture 9" descr="http://localhost/SigatApp/www/img/cerrar-sesion.png"/>
+                    <pic:cNvPr id="0" name="Picture 5" descr="http://localhost/SigatApp/www/img/usuario.png"/>
                     <pic:cNvPicPr>
                       <a:picLocks noChangeAspect="1" noChangeArrowheads="1"/>
                     </pic:cNvPicPr>
@@ -2484,6 +2569,128 @@
         <w:rPr>
           <w:b/>
         </w:rPr>
+        <w:t xml:space="preserve">5.    </w:t>
+      </w:r>
+      <w:r>
+        <w:rPr>
+          <w:b/>
+        </w:rPr>
+        <w:t>PERFIL DE USUARIO</w:t>
+      </w:r>
+      <w:r>
+        <w:rPr>
+          <w:b/>
+        </w:rPr>
+        <w:tab/>
+      </w:r>
+      <w:r>
+        <w:rPr>
+          <w:b/>
+        </w:rPr>
+        <w:t xml:space="preserve">           6.  </w:t>
+      </w:r>
+      <w:r>
+        <w:rPr>
+          <w:b/>
+        </w:rPr>
+        <w:t xml:space="preserve"> </w:t>
+      </w:r>
+      <w:r>
+        <w:rPr>
+          <w:b/>
+        </w:rPr>
+        <w:t>CONTACTO</w:t>
+      </w:r>
+    </w:p>
+    <w:p>
+      <w:pPr>
+        <w:ind w:left="1416" w:firstLine="708"/>
+        <w:jc w:val="both"/>
+        <w:rPr>
+          <w:b/>
+        </w:rPr>
+      </w:pPr>
+      <w:r>
+        <w:rPr>
+          <w:noProof/>
+          <w:lang w:eastAsia="es-CO"/>
+        </w:rPr>
+        <w:drawing>
+          <wp:anchor distT="0" distB="0" distL="114300" distR="114300" simplePos="0" relativeHeight="251680768" behindDoc="0" locked="0" layoutInCell="1" allowOverlap="1" wp14:anchorId="504EBE39" wp14:editId="77E47A21">
+            <wp:simplePos x="0" y="0"/>
+            <wp:positionH relativeFrom="column">
+              <wp:posOffset>755472</wp:posOffset>
+            </wp:positionH>
+            <wp:positionV relativeFrom="margin">
+              <wp:align>bottom</wp:align>
+            </wp:positionV>
+            <wp:extent cx="431800" cy="431800"/>
+            <wp:effectExtent l="0" t="0" r="6350" b="6350"/>
+            <wp:wrapNone/>
+            <wp:docPr id="18" name="Imagen 18" descr="http://localhost/SigatApp/www/img/cerrar-sesion.png"/>
+            <wp:cNvGraphicFramePr>
+              <a:graphicFrameLocks xmlns:a="http://schemas.openxmlformats.org/drawingml/2006/main" noChangeAspect="1"/>
+            </wp:cNvGraphicFramePr>
+            <a:graphic xmlns:a="http://schemas.openxmlformats.org/drawingml/2006/main">
+              <a:graphicData uri="http://schemas.openxmlformats.org/drawingml/2006/picture">
+                <pic:pic xmlns:pic="http://schemas.openxmlformats.org/drawingml/2006/picture">
+                  <pic:nvPicPr>
+                    <pic:cNvPr id="0" name="Picture 9" descr="http://localhost/SigatApp/www/img/cerrar-sesion.png"/>
+                    <pic:cNvPicPr>
+                      <a:picLocks noChangeAspect="1" noChangeArrowheads="1"/>
+                    </pic:cNvPicPr>
+                  </pic:nvPicPr>
+                  <pic:blipFill>
+                    <a:blip r:embed="rId21" cstate="print">
+                      <a:extLst>
+                        <a:ext uri="{28A0092B-C50C-407E-A947-70E740481C1C}">
+                          <a14:useLocalDpi xmlns:a14="http://schemas.microsoft.com/office/drawing/2010/main" val="0"/>
+                        </a:ext>
+                      </a:extLst>
+                    </a:blip>
+                    <a:srcRect/>
+                    <a:stretch>
+                      <a:fillRect/>
+                    </a:stretch>
+                  </pic:blipFill>
+                  <pic:spPr bwMode="auto">
+                    <a:xfrm>
+                      <a:off x="0" y="0"/>
+                      <a:ext cx="431800" cy="431800"/>
+                    </a:xfrm>
+                    <a:prstGeom prst="rect">
+                      <a:avLst/>
+                    </a:prstGeom>
+                    <a:noFill/>
+                    <a:ln>
+                      <a:noFill/>
+                    </a:ln>
+                  </pic:spPr>
+                </pic:pic>
+              </a:graphicData>
+            </a:graphic>
+            <wp14:sizeRelH relativeFrom="margin">
+              <wp14:pctWidth>0</wp14:pctWidth>
+            </wp14:sizeRelH>
+            <wp14:sizeRelV relativeFrom="margin">
+              <wp14:pctHeight>0</wp14:pctHeight>
+            </wp14:sizeRelV>
+          </wp:anchor>
+        </w:drawing>
+      </w:r>
+    </w:p>
+    <w:p>
+      <w:pPr>
+        <w:ind w:left="1416" w:firstLine="708"/>
+        <w:jc w:val="both"/>
+        <w:rPr>
+          <w:b/>
+        </w:rPr>
+      </w:pPr>
+      <w:r>
+        <w:rPr>
+          <w:b/>
+        </w:rPr>
         <w:t xml:space="preserve">7.    </w:t>
       </w:r>
       <w:r>
@@ -2504,6 +2711,8 @@
       <w:r>
         <w:rPr>
           <w:b/>
+          <w:noProof/>
+          <w:lang w:eastAsia="es-CO"/>
         </w:rPr>
         <w:lastRenderedPageBreak/>
         <w:drawing>
@@ -2530,7 +2739,7 @@
                     <pic:cNvPicPr preferRelativeResize="0"/>
                   </pic:nvPicPr>
                   <pic:blipFill>
-                    <a:blip r:embed="rId21">
+                    <a:blip r:embed="rId22">
                       <a:extLst>
                         <a:ext uri="{28A0092B-C50C-407E-A947-70E740481C1C}">
                           <a14:useLocalDpi xmlns:a14="http://schemas.microsoft.com/office/drawing/2010/main" val="0"/>
@@ -2755,6 +2964,10 @@
         <w:jc w:val="both"/>
       </w:pPr>
       <w:r>
+        <w:rPr>
+          <w:noProof/>
+          <w:lang w:eastAsia="es-CO"/>
+        </w:rPr>
         <w:drawing>
           <wp:anchor distT="0" distB="0" distL="114300" distR="114300" simplePos="0" relativeHeight="251684864" behindDoc="0" locked="0" layoutInCell="1" allowOverlap="1" wp14:anchorId="37C9174A" wp14:editId="388F38B1">
             <wp:simplePos x="0" y="0"/>
@@ -2779,7 +2992,7 @@
                     <pic:cNvPicPr preferRelativeResize="0"/>
                   </pic:nvPicPr>
                   <pic:blipFill>
-                    <a:blip r:embed="rId22">
+                    <a:blip r:embed="rId23">
                       <a:extLst>
                         <a:ext uri="{28A0092B-C50C-407E-A947-70E740481C1C}">
                           <a14:useLocalDpi xmlns:a14="http://schemas.microsoft.com/office/drawing/2010/main" val="0"/>
@@ -3071,7 +3284,7 @@
                     </pic:cNvPicPr>
                   </pic:nvPicPr>
                   <pic:blipFill>
-                    <a:blip r:embed="rId23" cstate="print">
+                    <a:blip r:embed="rId24" cstate="print">
                       <a:extLst>
                         <a:ext uri="{28A0092B-C50C-407E-A947-70E740481C1C}">
                           <a14:useLocalDpi xmlns:a14="http://schemas.microsoft.com/office/drawing/2010/main" val="0"/>
@@ -3204,8 +3417,6 @@
       <w:r>
         <w:t>Visualizar el historial</w:t>
       </w:r>
-      <w:bookmarkStart w:id="0" w:name="_GoBack"/>
-      <w:bookmarkEnd w:id="0"/>
       <w:r>
         <w:t xml:space="preserve"> de registro </w:t>
       </w:r>
@@ -3241,6 +3452,18 @@
         <w:rPr>
           <w:b/>
         </w:rPr>
+        <w:t>2.1.1.1</w:t>
+      </w:r>
+      <w:r>
+        <w:rPr>
+          <w:b/>
+        </w:rPr>
+        <w:t xml:space="preserve"> </w:t>
+      </w:r>
+      <w:r>
+        <w:rPr>
+          <w:b/>
+        </w:rPr>
         <w:t xml:space="preserve">CONSULTAR PRODUCTORES REGISTRADOS: </w:t>
       </w:r>
     </w:p>
@@ -3260,6 +3483,10 @@
         <w:jc w:val="both"/>
       </w:pPr>
       <w:r>
+        <w:rPr>
+          <w:noProof/>
+          <w:lang w:eastAsia="es-CO"/>
+        </w:rPr>
         <w:drawing>
           <wp:anchor distT="0" distB="0" distL="114300" distR="114300" simplePos="0" relativeHeight="251708416" behindDoc="0" locked="0" layoutInCell="1" allowOverlap="1" wp14:anchorId="36A21611" wp14:editId="0335552F">
             <wp:simplePos x="0" y="0"/>
@@ -3284,7 +3511,7 @@
                     <pic:cNvPicPr preferRelativeResize="0"/>
                   </pic:nvPicPr>
                   <pic:blipFill>
-                    <a:blip r:embed="rId24">
+                    <a:blip r:embed="rId25">
                       <a:extLst>
                         <a:ext uri="{28A0092B-C50C-407E-A947-70E740481C1C}">
                           <a14:useLocalDpi xmlns:a14="http://schemas.microsoft.com/office/drawing/2010/main" val="0"/>
@@ -3324,6 +3551,7 @@
       <w:r>
         <w:rPr>
           <w:noProof/>
+          <w:lang w:eastAsia="es-CO"/>
         </w:rPr>
         <mc:AlternateContent>
           <mc:Choice Requires="wps">
@@ -3414,7 +3642,7 @@
           </mc:Choice>
           <mc:Fallback>
             <w:pict>
-              <v:shape w14:anchorId="437E881E" id="_x0000_s1033" type="#_x0000_t202" style="position:absolute;left:0;text-align:left;margin-left:0;margin-top:17.9pt;width:128.25pt;height:48.75pt;z-index:251693056;visibility:visible;mso-wrap-style:square;mso-width-percent:0;mso-height-percent:0;mso-wrap-distance-left:9pt;mso-wrap-distance-top:3.6pt;mso-wrap-distance-right:9pt;mso-wrap-distance-bottom:3.6pt;mso-position-horizontal:left;mso-position-horizontal-relative:margin;mso-position-vertical:absolute;mso-position-vertical-relative:text;mso-width-percent:0;mso-height-percent:0;mso-width-relative:margin;mso-height-relative:margin;v-text-anchor:top" o:gfxdata="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">
+              <v:shape w14:anchorId="437E881E" id="_x0000_s1033" type="#_x0000_t202" style="position:absolute;left:0;text-align:left;margin-left:0;margin-top:17.9pt;width:128.25pt;height:48.75pt;z-index:251693056;visibility:visible;mso-wrap-style:square;mso-width-percent:0;mso-height-percent:0;mso-wrap-distance-left:9pt;mso-wrap-distance-top:3.6pt;mso-wrap-distance-right:9pt;mso-wrap-distance-bottom:3.6pt;mso-position-horizontal:left;mso-position-horizontal-relative:margin;mso-position-vertical:absolute;mso-position-vertical-relative:text;mso-width-percent:0;mso-height-percent:0;mso-width-relative:margin;mso-height-relative:margin;v-text-anchor:top" o:gfxdata="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">
                 <v:textbox>
                   <w:txbxContent>
                     <w:p>
@@ -3452,6 +3680,7 @@
       <w:r>
         <w:rPr>
           <w:noProof/>
+          <w:lang w:eastAsia="es-CO"/>
         </w:rPr>
         <mc:AlternateContent>
           <mc:Choice Requires="wps">
@@ -3513,15 +3742,7 @@
                                 <w:sz w:val="16"/>
                                 <w:szCs w:val="16"/>
                               </w:rPr>
-                              <w:t>Botón buscar</w:t>
-                            </w:r>
-                            <w:r>
-                              <w:rPr>
-                                <w:b/>
-                                <w:sz w:val="16"/>
-                                <w:szCs w:val="16"/>
-                              </w:rPr>
-                              <w:t xml:space="preserve">: </w:t>
+                              <w:t xml:space="preserve">Botón buscar: </w:t>
                             </w:r>
                             <w:r>
                               <w:rPr>
@@ -3550,7 +3771,7 @@
           </mc:Choice>
           <mc:Fallback>
             <w:pict>
-              <v:shape w14:anchorId="64D69DDD" id="_x0000_s1034" type="#_x0000_t202" style="position:absolute;left:0;text-align:left;margin-left:77.05pt;margin-top:17.1pt;width:128.25pt;height:48.75pt;z-index:251695104;visibility:visible;mso-wrap-style:square;mso-width-percent:0;mso-height-percent:0;mso-wrap-distance-left:9pt;mso-wrap-distance-top:3.6pt;mso-wrap-distance-right:9pt;mso-wrap-distance-bottom:3.6pt;mso-position-horizontal:right;mso-position-horizontal-relative:margin;mso-position-vertical:absolute;mso-position-vertical-relative:text;mso-width-percent:0;mso-height-percent:0;mso-width-relative:margin;mso-height-relative:margin;v-text-anchor:top" o:gfxdata="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">
+              <v:shape w14:anchorId="64D69DDD" id="_x0000_s1034" type="#_x0000_t202" style="position:absolute;left:0;text-align:left;margin-left:77.05pt;margin-top:17.1pt;width:128.25pt;height:48.75pt;z-index:251695104;visibility:visible;mso-wrap-style:square;mso-width-percent:0;mso-height-percent:0;mso-wrap-distance-left:9pt;mso-wrap-distance-top:3.6pt;mso-wrap-distance-right:9pt;mso-wrap-distance-bottom:3.6pt;mso-position-horizontal:right;mso-position-horizontal-relative:margin;mso-position-vertical:absolute;mso-position-vertical-relative:text;mso-width-percent:0;mso-height-percent:0;mso-width-relative:margin;mso-height-relative:margin;v-text-anchor:top" o:gfxdata="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">
                 <v:textbox>
                   <w:txbxContent>
                     <w:p>
@@ -3567,15 +3788,7 @@
                           <w:sz w:val="16"/>
                           <w:szCs w:val="16"/>
                         </w:rPr>
-                        <w:t>Botón buscar</w:t>
-                      </w:r>
-                      <w:r>
-                        <w:rPr>
-                          <w:b/>
-                          <w:sz w:val="16"/>
-                          <w:szCs w:val="16"/>
-                        </w:rPr>
-                        <w:t xml:space="preserve">: </w:t>
+                        <w:t xml:space="preserve">Botón buscar: </w:t>
                       </w:r>
                       <w:r>
                         <w:rPr>
@@ -3606,7 +3819,7 @@
         <mc:AlternateContent>
           <mc:Choice Requires="wps">
             <w:drawing>
-              <wp:anchor distT="0" distB="0" distL="114300" distR="114300" simplePos="0" relativeHeight="251718656" behindDoc="0" locked="0" layoutInCell="1" allowOverlap="1">
+              <wp:anchor distT="0" distB="0" distL="114300" distR="114300" simplePos="0" relativeHeight="251718656" behindDoc="0" locked="0" layoutInCell="1" allowOverlap="1" wp14:anchorId="2CA2F816" wp14:editId="03142DA7">
                 <wp:simplePos x="0" y="0"/>
                 <wp:positionH relativeFrom="column">
                   <wp:posOffset>1615440</wp:posOffset>
@@ -3663,7 +3876,7 @@
           </mc:Choice>
           <mc:Fallback>
             <w:pict>
-              <v:shapetype w14:anchorId="27528829" id="_x0000_t34" coordsize="21600,21600" o:spt="34" o:oned="t" adj="10800" path="m,l@0,0@0,21600,21600,21600e" filled="f">
+              <v:shapetype w14:anchorId="3571571A" id="_x0000_t34" coordsize="21600,21600" o:spt="34" o:oned="t" adj="10800" path="m,l@0,0@0,21600,21600,21600e" filled="f">
                 <v:stroke joinstyle="miter"/>
                 <v:formulas>
                   <v:f eqn="val #0"/>
@@ -3689,7 +3902,7 @@
         <mc:AlternateContent>
           <mc:Choice Requires="wps">
             <w:drawing>
-              <wp:anchor distT="0" distB="0" distL="114300" distR="114300" simplePos="0" relativeHeight="251717632" behindDoc="0" locked="0" layoutInCell="1" allowOverlap="1">
+              <wp:anchor distT="0" distB="0" distL="114300" distR="114300" simplePos="0" relativeHeight="251717632" behindDoc="0" locked="0" layoutInCell="1" allowOverlap="1" wp14:anchorId="382801FC" wp14:editId="71E101BA">
                 <wp:simplePos x="0" y="0"/>
                 <wp:positionH relativeFrom="column">
                   <wp:posOffset>1624965</wp:posOffset>
@@ -3752,7 +3965,7 @@
           </mc:Choice>
           <mc:Fallback>
             <w:pict>
-              <v:shape w14:anchorId="076C7EF2" id="Conector angular 50" o:spid="_x0000_s1026" type="#_x0000_t34" style="position:absolute;margin-left:127.95pt;margin-top:71.2pt;width:51pt;height:62.25pt;flip:x;z-index:251717632;visibility:visible;mso-wrap-style:square;mso-width-percent:0;mso-height-percent:0;mso-wrap-distance-left:9pt;mso-wrap-distance-top:0;mso-wrap-distance-right:9pt;mso-wrap-distance-bottom:0;mso-position-horizontal:absolute;mso-position-horizontal-relative:text;mso-position-vertical:absolute;mso-position-vertical-relative:text;mso-width-percent:0;mso-height-percent:0;mso-width-relative:margin;mso-height-relative:margin" o:gfxdata="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" adj="12734" strokecolor="red" strokeweight="2pt">
+              <v:shape w14:anchorId="01179477" id="Conector angular 50" o:spid="_x0000_s1026" type="#_x0000_t34" style="position:absolute;margin-left:127.95pt;margin-top:71.2pt;width:51pt;height:62.25pt;flip:x;z-index:251717632;visibility:visible;mso-wrap-style:square;mso-width-percent:0;mso-height-percent:0;mso-wrap-distance-left:9pt;mso-wrap-distance-top:0;mso-wrap-distance-right:9pt;mso-wrap-distance-bottom:0;mso-position-horizontal:absolute;mso-position-horizontal-relative:text;mso-position-vertical:absolute;mso-position-vertical-relative:text;mso-width-percent:0;mso-height-percent:0;mso-width-relative:margin;mso-height-relative:margin" o:gfxdata="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" adj="12734" strokecolor="red" strokeweight="2pt">
                 <v:stroke endarrow="block"/>
               </v:shape>
             </w:pict>
@@ -3767,7 +3980,7 @@
         <mc:AlternateContent>
           <mc:Choice Requires="wps">
             <w:drawing>
-              <wp:anchor distT="0" distB="0" distL="114300" distR="114300" simplePos="0" relativeHeight="251716608" behindDoc="0" locked="0" layoutInCell="1" allowOverlap="1" wp14:anchorId="02B981C8" wp14:editId="21B49127">
+              <wp:anchor distT="0" distB="0" distL="114300" distR="114300" simplePos="0" relativeHeight="251716608" behindDoc="0" locked="0" layoutInCell="1" allowOverlap="1" wp14:anchorId="600C43F7" wp14:editId="51983D43">
                 <wp:simplePos x="0" y="0"/>
                 <wp:positionH relativeFrom="column">
                   <wp:posOffset>1672589</wp:posOffset>
@@ -3828,7 +4041,7 @@
           </mc:Choice>
           <mc:Fallback>
             <w:pict>
-              <v:shape w14:anchorId="6BCC2BB4" id="Conector angular 49" o:spid="_x0000_s1026" type="#_x0000_t34" style="position:absolute;margin-left:131.7pt;margin-top:42.7pt;width:51.75pt;height:21.75pt;flip:x;z-index:251716608;visibility:visible;mso-wrap-style:square;mso-width-percent:0;mso-height-percent:0;mso-wrap-distance-left:9pt;mso-wrap-distance-top:0;mso-wrap-distance-right:9pt;mso-wrap-distance-bottom:0;mso-position-horizontal:absolute;mso-position-horizontal-relative:text;mso-position-vertical:absolute;mso-position-vertical-relative:text;mso-width-percent:0;mso-height-percent:0;mso-width-relative:margin;mso-height-relative:margin" o:gfxdata="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" strokecolor="red" strokeweight="2pt">
+              <v:shape w14:anchorId="71DBC30E" id="Conector angular 49" o:spid="_x0000_s1026" type="#_x0000_t34" style="position:absolute;margin-left:131.7pt;margin-top:42.7pt;width:51.75pt;height:21.75pt;flip:x;z-index:251716608;visibility:visible;mso-wrap-style:square;mso-width-percent:0;mso-height-percent:0;mso-wrap-distance-left:9pt;mso-wrap-distance-top:0;mso-wrap-distance-right:9pt;mso-wrap-distance-bottom:0;mso-position-horizontal:absolute;mso-position-horizontal-relative:text;mso-position-vertical:absolute;mso-position-vertical-relative:text;mso-width-percent:0;mso-height-percent:0;mso-width-relative:margin;mso-height-relative:margin" o:gfxdata="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" strokecolor="red" strokeweight="2pt">
                 <v:stroke endarrow="block"/>
               </v:shape>
             </w:pict>
@@ -3838,11 +4051,12 @@
       <w:r>
         <w:rPr>
           <w:noProof/>
+          <w:lang w:eastAsia="es-CO"/>
         </w:rPr>
         <mc:AlternateContent>
           <mc:Choice Requires="wps">
             <w:drawing>
-              <wp:anchor distT="45720" distB="45720" distL="114300" distR="114300" simplePos="0" relativeHeight="251697152" behindDoc="0" locked="0" layoutInCell="1" allowOverlap="1" wp14:anchorId="5F29CB82" wp14:editId="617115A3">
+              <wp:anchor distT="45720" distB="45720" distL="114300" distR="114300" simplePos="0" relativeHeight="251697152" behindDoc="0" locked="0" layoutInCell="1" allowOverlap="1" wp14:anchorId="587307B5" wp14:editId="4FFB98D3">
                 <wp:simplePos x="0" y="0"/>
                 <wp:positionH relativeFrom="margin">
                   <wp:align>left</wp:align>
@@ -3899,15 +4113,7 @@
                                 <w:sz w:val="16"/>
                                 <w:szCs w:val="16"/>
                               </w:rPr>
-                              <w:t>Botón Atrás</w:t>
-                            </w:r>
-                            <w:r>
-                              <w:rPr>
-                                <w:b/>
-                                <w:sz w:val="16"/>
-                                <w:szCs w:val="16"/>
-                              </w:rPr>
-                              <w:t xml:space="preserve">: </w:t>
+                              <w:t xml:space="preserve">Botón Atrás: </w:t>
                             </w:r>
                             <w:r>
                               <w:rPr>
@@ -3936,7 +4142,7 @@
           </mc:Choice>
           <mc:Fallback>
             <w:pict>
-              <v:shape w14:anchorId="5F29CB82" id="_x0000_s1035" type="#_x0000_t202" style="position:absolute;left:0;text-align:left;margin-left:0;margin-top:55.45pt;width:128.25pt;height:29.25pt;z-index:251697152;visibility:visible;mso-wrap-style:square;mso-width-percent:0;mso-height-percent:0;mso-wrap-distance-left:9pt;mso-wrap-distance-top:3.6pt;mso-wrap-distance-right:9pt;mso-wrap-distance-bottom:3.6pt;mso-position-horizontal:left;mso-position-horizontal-relative:margin;mso-position-vertical:absolute;mso-position-vertical-relative:text;mso-width-percent:0;mso-height-percent:0;mso-width-relative:margin;mso-height-relative:margin;v-text-anchor:top" o:gfxdata="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">
+              <v:shape w14:anchorId="587307B5" id="_x0000_s1035" type="#_x0000_t202" style="position:absolute;left:0;text-align:left;margin-left:0;margin-top:55.45pt;width:128.25pt;height:29.25pt;z-index:251697152;visibility:visible;mso-wrap-style:square;mso-width-percent:0;mso-height-percent:0;mso-wrap-distance-left:9pt;mso-wrap-distance-top:3.6pt;mso-wrap-distance-right:9pt;mso-wrap-distance-bottom:3.6pt;mso-position-horizontal:left;mso-position-horizontal-relative:margin;mso-position-vertical:absolute;mso-position-vertical-relative:text;mso-width-percent:0;mso-height-percent:0;mso-width-relative:margin;mso-height-relative:margin;v-text-anchor:top" o:gfxdata="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">
                 <v:textbox>
                   <w:txbxContent>
                     <w:p>
@@ -3953,15 +4159,7 @@
                           <w:sz w:val="16"/>
                           <w:szCs w:val="16"/>
                         </w:rPr>
-                        <w:t>Botón Atrás</w:t>
-                      </w:r>
-                      <w:r>
-                        <w:rPr>
-                          <w:b/>
-                          <w:sz w:val="16"/>
-                          <w:szCs w:val="16"/>
-                        </w:rPr>
-                        <w:t xml:space="preserve">: </w:t>
+                        <w:t xml:space="preserve">Botón Atrás: </w:t>
                       </w:r>
                       <w:r>
                         <w:rPr>
@@ -3987,7 +4185,7 @@
         <mc:AlternateContent>
           <mc:Choice Requires="wps">
             <w:drawing>
-              <wp:anchor distT="0" distB="0" distL="114300" distR="114300" simplePos="0" relativeHeight="251715584" behindDoc="0" locked="0" layoutInCell="1" allowOverlap="1" wp14:anchorId="055FA3C1" wp14:editId="4119C5E1">
+              <wp:anchor distT="0" distB="0" distL="114300" distR="114300" simplePos="0" relativeHeight="251715584" behindDoc="0" locked="0" layoutInCell="1" allowOverlap="1" wp14:anchorId="0222A9FA" wp14:editId="06DF8EB3">
                 <wp:simplePos x="0" y="0"/>
                 <wp:positionH relativeFrom="column">
                   <wp:posOffset>1615440</wp:posOffset>
@@ -4042,12 +4240,12 @@
           </mc:Choice>
           <mc:Fallback>
             <w:pict>
-              <v:shapetype w14:anchorId="59518AAC" id="_x0000_t32" coordsize="21600,21600" o:spt="32" o:oned="t" path="m,l21600,21600e" filled="f">
+              <v:shapetype w14:anchorId="1BC8216E" id="_x0000_t32" coordsize="21600,21600" o:spt="32" o:oned="t" path="m,l21600,21600e" filled="f">
                 <v:path arrowok="t" fillok="f" o:connecttype="none"/>
                 <o:lock v:ext="edit" shapetype="t"/>
               </v:shapetype>
-              <v:shape id="Conector recto de flecha 48" o:spid="_x0000_s1026" type="#_x0000_t32" style="position:absolute;margin-left:127.2pt;margin-top:21.7pt;width:25.5pt;height:0;flip:x;z-index:251715584;visibility:visible;mso-wrap-style:square;mso-wrap-distance-left:9pt;mso-wrap-distance-top:0;mso-wrap-distance-right:9pt;mso-wrap-distance-bottom:0;mso-position-horizontal:absolute;mso-position-horizontal-relative:text;mso-position-vertical:absolute;mso-position-vertical-relative:text" o:gfxdata="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" strokecolor="red" strokeweight="2pt">
-                <v:stroke endarrow="block" joinstyle="miter"/>
+              <v:shape id="Conector recto de flecha 48" o:spid="_x0000_s1026" type="#_x0000_t32" style="position:absolute;margin-left:127.2pt;margin-top:21.7pt;width:25.5pt;height:0;flip:x;z-index:251715584;visibility:visible;mso-wrap-style:square;mso-wrap-distance-left:9pt;mso-wrap-distance-top:0;mso-wrap-distance-right:9pt;mso-wrap-distance-bottom:0;mso-position-horizontal:absolute;mso-position-horizontal-relative:text;mso-position-vertical:absolute;mso-position-vertical-relative:text" o:gfxdata="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" strokecolor="red" strokeweight="2pt">
+                <v:stroke endarrow="block"/>
               </v:shape>
             </w:pict>
           </mc:Fallback>
@@ -4061,7 +4259,7 @@
         <mc:AlternateContent>
           <mc:Choice Requires="wps">
             <w:drawing>
-              <wp:anchor distT="0" distB="0" distL="114300" distR="114300" simplePos="0" relativeHeight="251714560" behindDoc="0" locked="0" layoutInCell="1" allowOverlap="1" wp14:anchorId="14C92D5F" wp14:editId="04DE46D2">
+              <wp:anchor distT="0" distB="0" distL="114300" distR="114300" simplePos="0" relativeHeight="251714560" behindDoc="0" locked="0" layoutInCell="1" allowOverlap="1" wp14:anchorId="49722951" wp14:editId="3BA7F36A">
                 <wp:simplePos x="0" y="0"/>
                 <wp:positionH relativeFrom="column">
                   <wp:posOffset>2691765</wp:posOffset>
@@ -4122,8 +4320,8 @@
           </mc:Choice>
           <mc:Fallback>
             <w:pict>
-              <v:shape w14:anchorId="575BE3D5" id="Conector recto de flecha 47" o:spid="_x0000_s1026" type="#_x0000_t32" style="position:absolute;margin-left:211.95pt;margin-top:209.15pt;width:100.5pt;height:3.6pt;flip:y;z-index:251714560;visibility:visible;mso-wrap-style:square;mso-width-percent:0;mso-height-percent:0;mso-wrap-distance-left:9pt;mso-wrap-distance-top:0;mso-wrap-distance-right:9pt;mso-wrap-distance-bottom:0;mso-position-horizontal:absolute;mso-position-horizontal-relative:text;mso-position-vertical:absolute;mso-position-vertical-relative:text;mso-width-percent:0;mso-height-percent:0;mso-width-relative:margin;mso-height-relative:margin" o:gfxdata="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" strokecolor="red" strokeweight="2pt">
-                <v:stroke endarrow="block" joinstyle="miter"/>
+              <v:shape w14:anchorId="00C3734A" id="Conector recto de flecha 47" o:spid="_x0000_s1026" type="#_x0000_t32" style="position:absolute;margin-left:211.95pt;margin-top:209.15pt;width:100.5pt;height:3.6pt;flip:y;z-index:251714560;visibility:visible;mso-wrap-style:square;mso-width-percent:0;mso-height-percent:0;mso-wrap-distance-left:9pt;mso-wrap-distance-top:0;mso-wrap-distance-right:9pt;mso-wrap-distance-bottom:0;mso-position-horizontal:absolute;mso-position-horizontal-relative:text;mso-position-vertical:absolute;mso-position-vertical-relative:text;mso-width-percent:0;mso-height-percent:0;mso-width-relative:margin;mso-height-relative:margin" o:gfxdata="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" strokecolor="red" strokeweight="2pt">
+                <v:stroke endarrow="block"/>
               </v:shape>
             </w:pict>
           </mc:Fallback>
@@ -4137,7 +4335,7 @@
         <mc:AlternateContent>
           <mc:Choice Requires="wps">
             <w:drawing>
-              <wp:anchor distT="0" distB="0" distL="114300" distR="114300" simplePos="0" relativeHeight="251713536" behindDoc="0" locked="0" layoutInCell="1" allowOverlap="1" wp14:anchorId="5E4F8755" wp14:editId="2C07A5B1">
+              <wp:anchor distT="0" distB="0" distL="114300" distR="114300" simplePos="0" relativeHeight="251713536" behindDoc="0" locked="0" layoutInCell="1" allowOverlap="1" wp14:anchorId="353202C0" wp14:editId="5AA0400A">
                 <wp:simplePos x="0" y="0"/>
                 <wp:positionH relativeFrom="column">
                   <wp:posOffset>2691764</wp:posOffset>
@@ -4197,9 +4395,7 @@
           </mc:Choice>
           <mc:Fallback>
             <w:pict>
-              <v:line w14:anchorId="5FDEBA50" id="Conector recto 46" o:spid="_x0000_s1026" style="position:absolute;flip:x;z-index:251713536;visibility:visible;mso-wrap-style:square;mso-width-percent:0;mso-height-percent:0;mso-wrap-distance-left:9pt;mso-wrap-distance-top:0;mso-wrap-distance-right:9pt;mso-wrap-distance-bottom:0;mso-position-horizontal:absolute;mso-position-horizontal-relative:text;mso-position-vertical:absolute;mso-position-vertical-relative:text;mso-width-percent:0;mso-height-percent:0;mso-width-relative:margin;mso-height-relative:margin" from="211.95pt,181.45pt" to="212.7pt,213.7pt" o:gfxdata="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" strokecolor="red" strokeweight="2pt">
-                <v:stroke joinstyle="miter"/>
-              </v:line>
+              <v:line w14:anchorId="2C08C91C" id="Conector recto 46" o:spid="_x0000_s1026" style="position:absolute;flip:x;z-index:251713536;visibility:visible;mso-wrap-style:square;mso-width-percent:0;mso-height-percent:0;mso-wrap-distance-left:9pt;mso-wrap-distance-top:0;mso-wrap-distance-right:9pt;mso-wrap-distance-bottom:0;mso-position-horizontal:absolute;mso-position-horizontal-relative:text;mso-position-vertical:absolute;mso-position-vertical-relative:text;mso-width-percent:0;mso-height-percent:0;mso-width-relative:margin;mso-height-relative:margin" from="211.95pt,181.45pt" to="212.7pt,213.7pt" o:gfxdata="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" strokecolor="red" strokeweight="2pt"/>
             </w:pict>
           </mc:Fallback>
         </mc:AlternateContent>
@@ -4212,7 +4408,7 @@
         <mc:AlternateContent>
           <mc:Choice Requires="wps">
             <w:drawing>
-              <wp:anchor distT="0" distB="0" distL="114300" distR="114300" simplePos="0" relativeHeight="251712512" behindDoc="0" locked="0" layoutInCell="1" allowOverlap="1" wp14:anchorId="3C6C3AA9" wp14:editId="1F134A8D">
+              <wp:anchor distT="0" distB="0" distL="114300" distR="114300" simplePos="0" relativeHeight="251712512" behindDoc="0" locked="0" layoutInCell="1" allowOverlap="1" wp14:anchorId="50C593A0" wp14:editId="46BD52B7">
                 <wp:simplePos x="0" y="0"/>
                 <wp:positionH relativeFrom="column">
                   <wp:posOffset>1977390</wp:posOffset>
@@ -4266,9 +4462,7 @@
           </mc:Choice>
           <mc:Fallback>
             <w:pict>
-              <v:line w14:anchorId="17CA7CD7" id="Conector recto 45" o:spid="_x0000_s1026" style="position:absolute;z-index:251712512;visibility:visible;mso-wrap-style:square;mso-wrap-distance-left:9pt;mso-wrap-distance-top:0;mso-wrap-distance-right:9pt;mso-wrap-distance-bottom:0;mso-position-horizontal:absolute;mso-position-horizontal-relative:text;mso-position-vertical:absolute;mso-position-vertical-relative:text" from="155.7pt,180.7pt" to="287.7pt,180.7pt" o:gfxdata="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" strokecolor="red" strokeweight="2pt">
-                <v:stroke joinstyle="miter"/>
-              </v:line>
+              <v:line w14:anchorId="251C8DEC" id="Conector recto 45" o:spid="_x0000_s1026" style="position:absolute;z-index:251712512;visibility:visible;mso-wrap-style:square;mso-wrap-distance-left:9pt;mso-wrap-distance-top:0;mso-wrap-distance-right:9pt;mso-wrap-distance-bottom:0;mso-position-horizontal:absolute;mso-position-horizontal-relative:text;mso-position-vertical:absolute;mso-position-vertical-relative:text" from="155.7pt,180.7pt" to="287.7pt,180.7pt" o:gfxdata="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" strokecolor="red" strokeweight="2pt"/>
             </w:pict>
           </mc:Fallback>
         </mc:AlternateContent>
@@ -4281,7 +4475,7 @@
         <mc:AlternateContent>
           <mc:Choice Requires="wps">
             <w:drawing>
-              <wp:anchor distT="0" distB="0" distL="114300" distR="114300" simplePos="0" relativeHeight="251711488" behindDoc="0" locked="0" layoutInCell="1" allowOverlap="1" wp14:anchorId="421FBEF1" wp14:editId="56ECF479">
+              <wp:anchor distT="0" distB="0" distL="114300" distR="114300" simplePos="0" relativeHeight="251711488" behindDoc="0" locked="0" layoutInCell="1" allowOverlap="1" wp14:anchorId="681B1E67" wp14:editId="736A5325">
                 <wp:simplePos x="0" y="0"/>
                 <wp:positionH relativeFrom="column">
                   <wp:posOffset>3348990</wp:posOffset>
@@ -4344,7 +4538,7 @@
           </mc:Choice>
           <mc:Fallback>
             <w:pict>
-              <v:shape w14:anchorId="05C7AFA8" id="Conector angular 42" o:spid="_x0000_s1026" type="#_x0000_t34" style="position:absolute;margin-left:263.7pt;margin-top:77.95pt;width:49.5pt;height:63.75pt;z-index:251711488;visibility:visible;mso-wrap-style:square;mso-width-percent:0;mso-height-percent:0;mso-wrap-distance-left:9pt;mso-wrap-distance-top:0;mso-wrap-distance-right:9pt;mso-wrap-distance-bottom:0;mso-position-horizontal:absolute;mso-position-horizontal-relative:text;mso-position-vertical:absolute;mso-position-vertical-relative:text;mso-width-percent:0;mso-height-percent:0;mso-width-relative:margin;mso-height-relative:margin" o:gfxdata="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" adj="13025" strokecolor="red" strokeweight="2pt">
+              <v:shape w14:anchorId="6B58DA9A" id="Conector angular 42" o:spid="_x0000_s1026" type="#_x0000_t34" style="position:absolute;margin-left:263.7pt;margin-top:77.95pt;width:49.5pt;height:63.75pt;z-index:251711488;visibility:visible;mso-wrap-style:square;mso-width-percent:0;mso-height-percent:0;mso-wrap-distance-left:9pt;mso-wrap-distance-top:0;mso-wrap-distance-right:9pt;mso-wrap-distance-bottom:0;mso-position-horizontal:absolute;mso-position-horizontal-relative:text;mso-position-vertical:absolute;mso-position-vertical-relative:text;mso-width-percent:0;mso-height-percent:0;mso-width-relative:margin;mso-height-relative:margin" o:gfxdata="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" adj="13025" strokecolor="red" strokeweight="2pt">
                 <v:stroke endarrow="block"/>
               </v:shape>
             </w:pict>
@@ -4359,7 +4553,7 @@
         <mc:AlternateContent>
           <mc:Choice Requires="wps">
             <w:drawing>
-              <wp:anchor distT="0" distB="0" distL="114300" distR="114300" simplePos="0" relativeHeight="251710464" behindDoc="0" locked="0" layoutInCell="1" allowOverlap="1" wp14:anchorId="5B6BA663" wp14:editId="4BDB1B66">
+              <wp:anchor distT="0" distB="0" distL="114300" distR="114300" simplePos="0" relativeHeight="251710464" behindDoc="0" locked="0" layoutInCell="1" allowOverlap="1" wp14:anchorId="5104AAB3" wp14:editId="3B158366">
                 <wp:simplePos x="0" y="0"/>
                 <wp:positionH relativeFrom="column">
                   <wp:posOffset>3272791</wp:posOffset>
@@ -4422,7 +4616,7 @@
           </mc:Choice>
           <mc:Fallback>
             <w:pict>
-              <v:shape w14:anchorId="31E67A14" id="Conector angular 41" o:spid="_x0000_s1026" type="#_x0000_t34" style="position:absolute;margin-left:257.7pt;margin-top:41.95pt;width:51pt;height:26.25pt;z-index:251710464;visibility:visible;mso-wrap-style:square;mso-width-percent:0;mso-height-percent:0;mso-wrap-distance-left:9pt;mso-wrap-distance-top:0;mso-wrap-distance-right:9pt;mso-wrap-distance-bottom:0;mso-position-horizontal:absolute;mso-position-horizontal-relative:text;mso-position-vertical:absolute;mso-position-vertical-relative:text;mso-width-percent:0;mso-height-percent:0;mso-width-relative:margin;mso-height-relative:margin" o:gfxdata="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" adj="11165" strokecolor="red" strokeweight="2pt">
+              <v:shape w14:anchorId="6B7AAE14" id="Conector angular 41" o:spid="_x0000_s1026" type="#_x0000_t34" style="position:absolute;margin-left:257.7pt;margin-top:41.95pt;width:51pt;height:26.25pt;z-index:251710464;visibility:visible;mso-wrap-style:square;mso-width-percent:0;mso-height-percent:0;mso-wrap-distance-left:9pt;mso-wrap-distance-top:0;mso-wrap-distance-right:9pt;mso-wrap-distance-bottom:0;mso-position-horizontal:absolute;mso-position-horizontal-relative:text;mso-position-vertical:absolute;mso-position-vertical-relative:text;mso-width-percent:0;mso-height-percent:0;mso-width-relative:margin;mso-height-relative:margin" o:gfxdata="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" adj="11165" strokecolor="red" strokeweight="2pt">
                 <v:stroke endarrow="block"/>
               </v:shape>
             </w:pict>
@@ -4432,11 +4626,12 @@
       <w:r>
         <w:rPr>
           <w:noProof/>
+          <w:lang w:eastAsia="es-CO"/>
         </w:rPr>
         <mc:AlternateContent>
           <mc:Choice Requires="wps">
             <w:drawing>
-              <wp:anchor distT="45720" distB="45720" distL="114300" distR="114300" simplePos="0" relativeHeight="251699200" behindDoc="0" locked="0" layoutInCell="1" allowOverlap="1" wp14:anchorId="2FB7066D" wp14:editId="1B7E4C6E">
+              <wp:anchor distT="45720" distB="45720" distL="114300" distR="114300" simplePos="0" relativeHeight="251699200" behindDoc="0" locked="0" layoutInCell="1" allowOverlap="1" wp14:anchorId="435EA8E3" wp14:editId="2181D539">
                 <wp:simplePos x="0" y="0"/>
                 <wp:positionH relativeFrom="margin">
                   <wp:align>right</wp:align>
@@ -4492,23 +4687,7 @@
                                 <w:sz w:val="16"/>
                                 <w:szCs w:val="16"/>
                               </w:rPr>
-                              <w:t>Botón Nuevo</w:t>
-                            </w:r>
-                            <w:r>
-                              <w:rPr>
-                                <w:b/>
-                                <w:sz w:val="16"/>
-                                <w:szCs w:val="16"/>
-                              </w:rPr>
-                              <w:t>:</w:t>
-                            </w:r>
-                            <w:r>
-                              <w:rPr>
-                                <w:b/>
-                                <w:sz w:val="16"/>
-                                <w:szCs w:val="16"/>
-                              </w:rPr>
-                              <w:t xml:space="preserve"> </w:t>
+                              <w:t xml:space="preserve">Botón Nuevo: </w:t>
                             </w:r>
                             <w:r>
                               <w:rPr>
@@ -4545,7 +4724,7 @@
           </mc:Choice>
           <mc:Fallback>
             <w:pict>
-              <v:shape w14:anchorId="2FB7066D" id="_x0000_s1036" type="#_x0000_t202" style="position:absolute;left:0;text-align:left;margin-left:77.05pt;margin-top:58.35pt;width:128.25pt;height:29.25pt;z-index:251699200;visibility:visible;mso-wrap-style:square;mso-width-percent:0;mso-height-percent:0;mso-wrap-distance-left:9pt;mso-wrap-distance-top:3.6pt;mso-wrap-distance-right:9pt;mso-wrap-distance-bottom:3.6pt;mso-position-horizontal:right;mso-position-horizontal-relative:margin;mso-position-vertical:absolute;mso-position-vertical-relative:text;mso-width-percent:0;mso-height-percent:0;mso-width-relative:margin;mso-height-relative:margin;v-text-anchor:top" o:gfxdata="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">
+              <v:shape w14:anchorId="435EA8E3" id="_x0000_s1036" type="#_x0000_t202" style="position:absolute;left:0;text-align:left;margin-left:77.05pt;margin-top:58.35pt;width:128.25pt;height:29.25pt;z-index:251699200;visibility:visible;mso-wrap-style:square;mso-width-percent:0;mso-height-percent:0;mso-wrap-distance-left:9pt;mso-wrap-distance-top:3.6pt;mso-wrap-distance-right:9pt;mso-wrap-distance-bottom:3.6pt;mso-position-horizontal:right;mso-position-horizontal-relative:margin;mso-position-vertical:absolute;mso-position-vertical-relative:text;mso-width-percent:0;mso-height-percent:0;mso-width-relative:margin;mso-height-relative:margin;v-text-anchor:top" o:gfxdata="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">
                 <v:textbox>
                   <w:txbxContent>
                     <w:p>
@@ -4561,23 +4740,7 @@
                           <w:sz w:val="16"/>
                           <w:szCs w:val="16"/>
                         </w:rPr>
-                        <w:t>Botón Nuevo</w:t>
-                      </w:r>
-                      <w:r>
-                        <w:rPr>
-                          <w:b/>
-                          <w:sz w:val="16"/>
-                          <w:szCs w:val="16"/>
-                        </w:rPr>
-                        <w:t>:</w:t>
-                      </w:r>
-                      <w:r>
-                        <w:rPr>
-                          <w:b/>
-                          <w:sz w:val="16"/>
-                          <w:szCs w:val="16"/>
-                        </w:rPr>
-                        <w:t xml:space="preserve"> </w:t>
+                        <w:t xml:space="preserve">Botón Nuevo: </w:t>
                       </w:r>
                       <w:r>
                         <w:rPr>
@@ -4606,11 +4769,12 @@
       <w:r>
         <w:rPr>
           <w:noProof/>
+          <w:lang w:eastAsia="es-CO"/>
         </w:rPr>
         <mc:AlternateContent>
           <mc:Choice Requires="wps">
             <w:drawing>
-              <wp:anchor distT="45720" distB="45720" distL="114300" distR="114300" simplePos="0" relativeHeight="251701248" behindDoc="0" locked="0" layoutInCell="1" allowOverlap="1" wp14:anchorId="5746E0B7" wp14:editId="5527B4A1">
+              <wp:anchor distT="45720" distB="45720" distL="114300" distR="114300" simplePos="0" relativeHeight="251701248" behindDoc="0" locked="0" layoutInCell="1" allowOverlap="1" wp14:anchorId="0CDDAD7F" wp14:editId="2F55A70C">
                 <wp:simplePos x="0" y="0"/>
                 <wp:positionH relativeFrom="margin">
                   <wp:align>right</wp:align>
@@ -4667,15 +4831,7 @@
                                 <w:sz w:val="16"/>
                                 <w:szCs w:val="16"/>
                               </w:rPr>
-                              <w:t>Botón Actualizar</w:t>
-                            </w:r>
-                            <w:r>
-                              <w:rPr>
-                                <w:b/>
-                                <w:sz w:val="16"/>
-                                <w:szCs w:val="16"/>
-                              </w:rPr>
-                              <w:t xml:space="preserve">: </w:t>
+                              <w:t xml:space="preserve">Botón Actualizar: </w:t>
                             </w:r>
                             <w:r>
                               <w:rPr>
@@ -4704,7 +4860,7 @@
           </mc:Choice>
           <mc:Fallback>
             <w:pict>
-              <v:shape w14:anchorId="5746E0B7" id="_x0000_s1037" type="#_x0000_t202" style="position:absolute;left:0;text-align:left;margin-left:77.05pt;margin-top:120.7pt;width:128.25pt;height:39.75pt;z-index:251701248;visibility:visible;mso-wrap-style:square;mso-width-percent:0;mso-height-percent:0;mso-wrap-distance-left:9pt;mso-wrap-distance-top:3.6pt;mso-wrap-distance-right:9pt;mso-wrap-distance-bottom:3.6pt;mso-position-horizontal:right;mso-position-horizontal-relative:margin;mso-position-vertical:absolute;mso-position-vertical-relative:text;mso-width-percent:0;mso-height-percent:0;mso-width-relative:margin;mso-height-relative:margin;v-text-anchor:top" o:gfxdata="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">
+              <v:shape w14:anchorId="0CDDAD7F" id="_x0000_s1037" type="#_x0000_t202" style="position:absolute;left:0;text-align:left;margin-left:77.05pt;margin-top:120.7pt;width:128.25pt;height:39.75pt;z-index:251701248;visibility:visible;mso-wrap-style:square;mso-width-percent:0;mso-height-percent:0;mso-wrap-distance-left:9pt;mso-wrap-distance-top:3.6pt;mso-wrap-distance-right:9pt;mso-wrap-distance-bottom:3.6pt;mso-position-horizontal:right;mso-position-horizontal-relative:margin;mso-position-vertical:absolute;mso-position-vertical-relative:text;mso-width-percent:0;mso-height-percent:0;mso-width-relative:margin;mso-height-relative:margin;v-text-anchor:top" o:gfxdata="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">
                 <v:textbox>
                   <w:txbxContent>
                     <w:p>
@@ -4721,15 +4877,7 @@
                           <w:sz w:val="16"/>
                           <w:szCs w:val="16"/>
                         </w:rPr>
-                        <w:t>Botón Actualizar</w:t>
-                      </w:r>
-                      <w:r>
-                        <w:rPr>
-                          <w:b/>
-                          <w:sz w:val="16"/>
-                          <w:szCs w:val="16"/>
-                        </w:rPr>
-                        <w:t xml:space="preserve">: </w:t>
+                        <w:t xml:space="preserve">Botón Actualizar: </w:t>
                       </w:r>
                       <w:r>
                         <w:rPr>
@@ -4750,11 +4898,12 @@
       <w:r>
         <w:rPr>
           <w:noProof/>
+          <w:lang w:eastAsia="es-CO"/>
         </w:rPr>
         <mc:AlternateContent>
           <mc:Choice Requires="wps">
             <w:drawing>
-              <wp:anchor distT="45720" distB="45720" distL="114300" distR="114300" simplePos="0" relativeHeight="251705344" behindDoc="0" locked="0" layoutInCell="1" allowOverlap="1" wp14:anchorId="6F4970C2" wp14:editId="6F77AE5F">
+              <wp:anchor distT="45720" distB="45720" distL="114300" distR="114300" simplePos="0" relativeHeight="251705344" behindDoc="0" locked="0" layoutInCell="1" allowOverlap="1" wp14:anchorId="03F63CE6" wp14:editId="188AE640">
                 <wp:simplePos x="0" y="0"/>
                 <wp:positionH relativeFrom="margin">
                   <wp:align>right</wp:align>
@@ -4811,23 +4960,7 @@
                                 <w:sz w:val="16"/>
                                 <w:szCs w:val="16"/>
                               </w:rPr>
-                              <w:t>Tabla de Visualización</w:t>
-                            </w:r>
-                            <w:r>
-                              <w:rPr>
-                                <w:b/>
-                                <w:sz w:val="16"/>
-                                <w:szCs w:val="16"/>
-                              </w:rPr>
-                              <w:t>:</w:t>
-                            </w:r>
-                            <w:r>
-                              <w:rPr>
-                                <w:b/>
-                                <w:sz w:val="16"/>
-                                <w:szCs w:val="16"/>
-                              </w:rPr>
-                              <w:t xml:space="preserve"> </w:t>
+                              <w:t xml:space="preserve">Tabla de Visualización: </w:t>
                             </w:r>
                             <w:r>
                               <w:rPr>
@@ -4864,7 +4997,7 @@
           </mc:Choice>
           <mc:Fallback>
             <w:pict>
-              <v:shape w14:anchorId="6F4970C2" id="_x0000_s1038" type="#_x0000_t202" style="position:absolute;left:0;text-align:left;margin-left:77.05pt;margin-top:201.7pt;width:128.25pt;height:32.25pt;z-index:251705344;visibility:visible;mso-wrap-style:square;mso-width-percent:0;mso-height-percent:0;mso-wrap-distance-left:9pt;mso-wrap-distance-top:3.6pt;mso-wrap-distance-right:9pt;mso-wrap-distance-bottom:3.6pt;mso-position-horizontal:right;mso-position-horizontal-relative:margin;mso-position-vertical:absolute;mso-position-vertical-relative:text;mso-width-percent:0;mso-height-percent:0;mso-width-relative:margin;mso-height-relative:margin;v-text-anchor:top" o:gfxdata="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">
+              <v:shape w14:anchorId="03F63CE6" id="_x0000_s1038" type="#_x0000_t202" style="position:absolute;left:0;text-align:left;margin-left:77.05pt;margin-top:201.7pt;width:128.25pt;height:32.25pt;z-index:251705344;visibility:visible;mso-wrap-style:square;mso-width-percent:0;mso-height-percent:0;mso-wrap-distance-left:9pt;mso-wrap-distance-top:3.6pt;mso-wrap-distance-right:9pt;mso-wrap-distance-bottom:3.6pt;mso-position-horizontal:right;mso-position-horizontal-relative:margin;mso-position-vertical:absolute;mso-position-vertical-relative:text;mso-width-percent:0;mso-height-percent:0;mso-width-relative:margin;mso-height-relative:margin;v-text-anchor:top" o:gfxdata="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">
                 <v:textbox>
                   <w:txbxContent>
                     <w:p>
@@ -4881,23 +5014,7 @@
                           <w:sz w:val="16"/>
                           <w:szCs w:val="16"/>
                         </w:rPr>
-                        <w:t>Tabla de Visualización</w:t>
-                      </w:r>
-                      <w:r>
-                        <w:rPr>
-                          <w:b/>
-                          <w:sz w:val="16"/>
-                          <w:szCs w:val="16"/>
-                        </w:rPr>
-                        <w:t>:</w:t>
-                      </w:r>
-                      <w:r>
-                        <w:rPr>
-                          <w:b/>
-                          <w:sz w:val="16"/>
-                          <w:szCs w:val="16"/>
-                        </w:rPr>
-                        <w:t xml:space="preserve"> </w:t>
+                        <w:t xml:space="preserve">Tabla de Visualización: </w:t>
                       </w:r>
                       <w:r>
                         <w:rPr>
@@ -4931,7 +5048,7 @@
         <mc:AlternateContent>
           <mc:Choice Requires="wps">
             <w:drawing>
-              <wp:anchor distT="0" distB="0" distL="114300" distR="114300" simplePos="0" relativeHeight="251709440" behindDoc="0" locked="0" layoutInCell="1" allowOverlap="1" wp14:anchorId="5D6961EE" wp14:editId="2EDEC533">
+              <wp:anchor distT="0" distB="0" distL="114300" distR="114300" simplePos="0" relativeHeight="251709440" behindDoc="0" locked="0" layoutInCell="1" allowOverlap="1" wp14:anchorId="23AFDC8D" wp14:editId="2CACC2A6">
                 <wp:simplePos x="0" y="0"/>
                 <wp:positionH relativeFrom="column">
                   <wp:posOffset>3777615</wp:posOffset>
@@ -4992,7 +5109,7 @@
           </mc:Choice>
           <mc:Fallback>
             <w:pict>
-              <v:shape w14:anchorId="5D85CED7" id="Conector angular 40" o:spid="_x0000_s1026" type="#_x0000_t34" style="position:absolute;margin-left:297.45pt;margin-top:20.2pt;width:17.55pt;height:3.6pt;flip:y;z-index:251709440;visibility:visible;mso-wrap-style:square;mso-width-percent:0;mso-height-percent:0;mso-wrap-distance-left:9pt;mso-wrap-distance-top:0;mso-wrap-distance-right:9pt;mso-wrap-distance-bottom:0;mso-position-horizontal:absolute;mso-position-horizontal-relative:text;mso-position-vertical:absolute;mso-position-vertical-relative:text;mso-width-percent:0;mso-height-percent:0;mso-width-relative:margin;mso-height-relative:margin" o:gfxdata="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" strokecolor="red" strokeweight="2pt">
+              <v:shape w14:anchorId="77E952C4" id="Conector angular 40" o:spid="_x0000_s1026" type="#_x0000_t34" style="position:absolute;margin-left:297.45pt;margin-top:20.2pt;width:17.55pt;height:3.6pt;flip:y;z-index:251709440;visibility:visible;mso-wrap-style:square;mso-width-percent:0;mso-height-percent:0;mso-wrap-distance-left:9pt;mso-wrap-distance-top:0;mso-wrap-distance-right:9pt;mso-wrap-distance-bottom:0;mso-position-horizontal:absolute;mso-position-horizontal-relative:text;mso-position-vertical:absolute;mso-position-vertical-relative:text;mso-width-percent:0;mso-height-percent:0;mso-width-relative:margin;mso-height-relative:margin" o:gfxdata="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" strokecolor="red" strokeweight="2pt">
                 <v:stroke endarrow="block"/>
               </v:shape>
             </w:pict>
@@ -5002,11 +5119,12 @@
       <w:r>
         <w:rPr>
           <w:noProof/>
+          <w:lang w:eastAsia="es-CO"/>
         </w:rPr>
         <mc:AlternateContent>
           <mc:Choice Requires="wps">
             <w:drawing>
-              <wp:anchor distT="45720" distB="45720" distL="114300" distR="114300" simplePos="0" relativeHeight="251707392" behindDoc="0" locked="0" layoutInCell="1" allowOverlap="1" wp14:anchorId="333FF1EC" wp14:editId="3730ADA5">
+              <wp:anchor distT="45720" distB="45720" distL="114300" distR="114300" simplePos="0" relativeHeight="251707392" behindDoc="0" locked="0" layoutInCell="1" allowOverlap="1" wp14:anchorId="7AB42155" wp14:editId="6B6FC192">
                 <wp:simplePos x="0" y="0"/>
                 <wp:positionH relativeFrom="margin">
                   <wp:align>left</wp:align>
@@ -5063,15 +5181,7 @@
                                 <w:sz w:val="16"/>
                                 <w:szCs w:val="16"/>
                               </w:rPr>
-                              <w:t>Radio de selección</w:t>
-                            </w:r>
-                            <w:r>
-                              <w:rPr>
-                                <w:b/>
-                                <w:sz w:val="16"/>
-                                <w:szCs w:val="16"/>
-                              </w:rPr>
-                              <w:t xml:space="preserve">: </w:t>
+                              <w:t xml:space="preserve">Radio de selección: </w:t>
                             </w:r>
                             <w:r>
                               <w:rPr>
@@ -5100,7 +5210,7 @@
           </mc:Choice>
           <mc:Fallback>
             <w:pict>
-              <v:shape w14:anchorId="333FF1EC" id="_x0000_s1039" type="#_x0000_t202" style="position:absolute;left:0;text-align:left;margin-left:0;margin-top:164.85pt;width:128.25pt;height:39.75pt;z-index:251707392;visibility:visible;mso-wrap-style:square;mso-width-percent:0;mso-height-percent:0;mso-wrap-distance-left:9pt;mso-wrap-distance-top:3.6pt;mso-wrap-distance-right:9pt;mso-wrap-distance-bottom:3.6pt;mso-position-horizontal:left;mso-position-horizontal-relative:margin;mso-position-vertical:absolute;mso-position-vertical-relative:text;mso-width-percent:0;mso-height-percent:0;mso-width-relative:margin;mso-height-relative:margin;v-text-anchor:top" o:gfxdata="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">
+              <v:shape w14:anchorId="7AB42155" id="_x0000_s1039" type="#_x0000_t202" style="position:absolute;left:0;text-align:left;margin-left:0;margin-top:164.85pt;width:128.25pt;height:39.75pt;z-index:251707392;visibility:visible;mso-wrap-style:square;mso-width-percent:0;mso-height-percent:0;mso-wrap-distance-left:9pt;mso-wrap-distance-top:3.6pt;mso-wrap-distance-right:9pt;mso-wrap-distance-bottom:3.6pt;mso-position-horizontal:left;mso-position-horizontal-relative:margin;mso-position-vertical:absolute;mso-position-vertical-relative:text;mso-width-percent:0;mso-height-percent:0;mso-width-relative:margin;mso-height-relative:margin;v-text-anchor:top" o:gfxdata="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">
                 <v:textbox>
                   <w:txbxContent>
                     <w:p>
@@ -5117,15 +5227,7 @@
                           <w:sz w:val="16"/>
                           <w:szCs w:val="16"/>
                         </w:rPr>
-                        <w:t>Radio de selección</w:t>
-                      </w:r>
-                      <w:r>
-                        <w:rPr>
-                          <w:b/>
-                          <w:sz w:val="16"/>
-                          <w:szCs w:val="16"/>
-                        </w:rPr>
-                        <w:t xml:space="preserve">: </w:t>
+                        <w:t xml:space="preserve">Radio de selección: </w:t>
                       </w:r>
                       <w:r>
                         <w:rPr>
@@ -5146,11 +5248,12 @@
       <w:r>
         <w:rPr>
           <w:noProof/>
+          <w:lang w:eastAsia="es-CO"/>
         </w:rPr>
         <mc:AlternateContent>
           <mc:Choice Requires="wps">
             <w:drawing>
-              <wp:anchor distT="45720" distB="45720" distL="114300" distR="114300" simplePos="0" relativeHeight="251703296" behindDoc="0" locked="0" layoutInCell="1" allowOverlap="1" wp14:anchorId="618274A5" wp14:editId="64C1D8BF">
+              <wp:anchor distT="45720" distB="45720" distL="114300" distR="114300" simplePos="0" relativeHeight="251703296" behindDoc="0" locked="0" layoutInCell="1" allowOverlap="1" wp14:anchorId="3961FC72" wp14:editId="7F1E655F">
                 <wp:simplePos x="0" y="0"/>
                 <wp:positionH relativeFrom="margin">
                   <wp:align>left</wp:align>
@@ -5207,15 +5310,7 @@
                                 <w:sz w:val="16"/>
                                 <w:szCs w:val="16"/>
                               </w:rPr>
-                              <w:t>Botón Historial</w:t>
-                            </w:r>
-                            <w:r>
-                              <w:rPr>
-                                <w:b/>
-                                <w:sz w:val="16"/>
-                                <w:szCs w:val="16"/>
-                              </w:rPr>
-                              <w:t xml:space="preserve">: </w:t>
+                              <w:t xml:space="preserve">Botón Historial: </w:t>
                             </w:r>
                             <w:r>
                               <w:rPr>
@@ -5244,7 +5339,7 @@
           </mc:Choice>
           <mc:Fallback>
             <w:pict>
-              <v:shape w14:anchorId="618274A5" id="_x0000_s1040" type="#_x0000_t202" style="position:absolute;left:0;text-align:left;margin-left:0;margin-top:110.85pt;width:128.25pt;height:39.75pt;z-index:251703296;visibility:visible;mso-wrap-style:square;mso-width-percent:0;mso-height-percent:0;mso-wrap-distance-left:9pt;mso-wrap-distance-top:3.6pt;mso-wrap-distance-right:9pt;mso-wrap-distance-bottom:3.6pt;mso-position-horizontal:left;mso-position-horizontal-relative:margin;mso-position-vertical:absolute;mso-position-vertical-relative:text;mso-width-percent:0;mso-height-percent:0;mso-width-relative:margin;mso-height-relative:margin;v-text-anchor:top" o:gfxdata="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">
+              <v:shape w14:anchorId="3961FC72" id="_x0000_s1040" type="#_x0000_t202" style="position:absolute;left:0;text-align:left;margin-left:0;margin-top:110.85pt;width:128.25pt;height:39.75pt;z-index:251703296;visibility:visible;mso-wrap-style:square;mso-width-percent:0;mso-height-percent:0;mso-wrap-distance-left:9pt;mso-wrap-distance-top:3.6pt;mso-wrap-distance-right:9pt;mso-wrap-distance-bottom:3.6pt;mso-position-horizontal:left;mso-position-horizontal-relative:margin;mso-position-vertical:absolute;mso-position-vertical-relative:text;mso-width-percent:0;mso-height-percent:0;mso-width-relative:margin;mso-height-relative:margin;v-text-anchor:top" o:gfxdata="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">
                 <v:textbox>
                   <w:txbxContent>
                     <w:p>
@@ -5261,15 +5356,7 @@
                           <w:sz w:val="16"/>
                           <w:szCs w:val="16"/>
                         </w:rPr>
-                        <w:t>Botón Historial</w:t>
-                      </w:r>
-                      <w:r>
-                        <w:rPr>
-                          <w:b/>
-                          <w:sz w:val="16"/>
-                          <w:szCs w:val="16"/>
-                        </w:rPr>
-                        <w:t xml:space="preserve">: </w:t>
+                        <w:t xml:space="preserve">Botón Historial: </w:t>
                       </w:r>
                       <w:r>
                         <w:rPr>
@@ -5295,7 +5382,7 @@
         <mc:AlternateContent>
           <mc:Choice Requires="wps">
             <w:drawing>
-              <wp:anchor distT="45720" distB="45720" distL="114300" distR="114300" simplePos="0" relativeHeight="251691008" behindDoc="0" locked="0" layoutInCell="1" allowOverlap="1" wp14:anchorId="48AF9280" wp14:editId="12942560">
+              <wp:anchor distT="45720" distB="45720" distL="114300" distR="114300" simplePos="0" relativeHeight="251691008" behindDoc="0" locked="0" layoutInCell="1" allowOverlap="1" wp14:anchorId="4C23E40C" wp14:editId="17F087FD">
                 <wp:simplePos x="0" y="0"/>
                 <wp:positionH relativeFrom="margin">
                   <wp:align>center</wp:align>
@@ -5365,7 +5452,7 @@
           </mc:Choice>
           <mc:Fallback>
             <w:pict>
-              <v:shape w14:anchorId="48AF9280" id="_x0000_s1041" type="#_x0000_t202" style="position:absolute;left:0;text-align:left;margin-left:0;margin-top:260.85pt;width:157.2pt;height:23.6pt;z-index:251691008;visibility:visible;mso-wrap-style:square;mso-width-percent:0;mso-height-percent:0;mso-wrap-distance-left:9pt;mso-wrap-distance-top:3.6pt;mso-wrap-distance-right:9pt;mso-wrap-distance-bottom:3.6pt;mso-position-horizontal:center;mso-position-horizontal-relative:margin;mso-position-vertical:absolute;mso-position-vertical-relative:text;mso-width-percent:0;mso-height-percent:0;mso-width-relative:margin;mso-height-relative:margin;v-text-anchor:top" o:gfxdata="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">
+              <v:shape w14:anchorId="4C23E40C" id="_x0000_s1041" type="#_x0000_t202" style="position:absolute;left:0;text-align:left;margin-left:0;margin-top:260.85pt;width:157.2pt;height:23.6pt;z-index:251691008;visibility:visible;mso-wrap-style:square;mso-width-percent:0;mso-height-percent:0;mso-wrap-distance-left:9pt;mso-wrap-distance-top:3.6pt;mso-wrap-distance-right:9pt;mso-wrap-distance-bottom:3.6pt;mso-position-horizontal:center;mso-position-horizontal-relative:margin;mso-position-vertical:absolute;mso-position-vertical-relative:text;mso-width-percent:0;mso-height-percent:0;mso-width-relative:margin;mso-height-relative:margin;v-text-anchor:top" o:gfxdata="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">
                 <v:textbox>
                   <w:txbxContent>
                     <w:p>
@@ -5385,10 +5472,1159 @@
         </mc:AlternateContent>
       </w:r>
     </w:p>
+    <w:p/>
+    <w:p/>
+    <w:p/>
+    <w:p/>
+    <w:p/>
+    <w:p/>
+    <w:p/>
+    <w:p/>
+    <w:p/>
+    <w:p/>
+    <w:p/>
+    <w:p/>
+    <w:p/>
+    <w:p>
+      <w:pPr>
+        <w:rPr>
+          <w:b/>
+        </w:rPr>
+      </w:pPr>
+      <w:r>
+        <w:rPr>
+          <w:b/>
+        </w:rPr>
+        <w:lastRenderedPageBreak/>
+        <w:t xml:space="preserve">2.1.1.2 </w:t>
+      </w:r>
+      <w:r>
+        <w:rPr>
+          <w:b/>
+        </w:rPr>
+        <w:t>REGISTRAR UN NUEVO PRODUCTOR:</w:t>
+      </w:r>
+    </w:p>
+    <w:p>
+      <w:pPr>
+        <w:jc w:val="both"/>
+      </w:pPr>
+      <w:r>
+        <w:rPr>
+          <w:b/>
+        </w:rPr>
+        <w:t>Paso 1:</w:t>
+      </w:r>
+      <w:r>
+        <w:t xml:space="preserve"> </w:t>
+      </w:r>
+      <w:r>
+        <w:t>Presione</w:t>
+      </w:r>
+      <w:r>
+        <w:t xml:space="preserve"> el botón nuevo de la pantalla de gestión de productores. Esta acción abrirá un formulario de registro</w:t>
+      </w:r>
+      <w:r>
+        <w:t>.</w:t>
+      </w:r>
+    </w:p>
+    <w:p>
+      <w:pPr>
+        <w:jc w:val="both"/>
+      </w:pPr>
+      <w:r>
+        <w:rPr>
+          <w:noProof/>
+          <w:lang w:eastAsia="es-CO"/>
+        </w:rPr>
+        <w:drawing>
+          <wp:anchor distT="0" distB="0" distL="114300" distR="114300" simplePos="0" relativeHeight="251719680" behindDoc="0" locked="0" layoutInCell="1" allowOverlap="1" wp14:anchorId="2A3BE305" wp14:editId="5680F169">
+            <wp:simplePos x="0" y="0"/>
+            <wp:positionH relativeFrom="margin">
+              <wp:align>center</wp:align>
+            </wp:positionH>
+            <wp:positionV relativeFrom="page">
+              <wp:posOffset>2220708</wp:posOffset>
+            </wp:positionV>
+            <wp:extent cx="2880000" cy="5317200"/>
+            <wp:effectExtent l="19050" t="19050" r="15875" b="17145"/>
+            <wp:wrapNone/>
+            <wp:docPr id="24" name="Imagen 24"/>
+            <wp:cNvGraphicFramePr>
+              <a:graphicFrameLocks xmlns:a="http://schemas.openxmlformats.org/drawingml/2006/main" noChangeAspect="1"/>
+            </wp:cNvGraphicFramePr>
+            <a:graphic xmlns:a="http://schemas.openxmlformats.org/drawingml/2006/main">
+              <a:graphicData uri="http://schemas.openxmlformats.org/drawingml/2006/picture">
+                <pic:pic xmlns:pic="http://schemas.openxmlformats.org/drawingml/2006/picture">
+                  <pic:nvPicPr>
+                    <pic:cNvPr id="1" name=""/>
+                    <pic:cNvPicPr/>
+                  </pic:nvPicPr>
+                  <pic:blipFill>
+                    <a:blip r:embed="rId26">
+                      <a:extLst>
+                        <a:ext uri="{28A0092B-C50C-407E-A947-70E740481C1C}">
+                          <a14:useLocalDpi xmlns:a14="http://schemas.microsoft.com/office/drawing/2010/main" val="0"/>
+                        </a:ext>
+                      </a:extLst>
+                    </a:blip>
+                    <a:stretch>
+                      <a:fillRect/>
+                    </a:stretch>
+                  </pic:blipFill>
+                  <pic:spPr>
+                    <a:xfrm>
+                      <a:off x="0" y="0"/>
+                      <a:ext cx="2880000" cy="5317200"/>
+                    </a:xfrm>
+                    <a:prstGeom prst="rect">
+                      <a:avLst/>
+                    </a:prstGeom>
+                    <a:ln w="25400">
+                      <a:solidFill>
+                        <a:schemeClr val="tx1"/>
+                      </a:solidFill>
+                    </a:ln>
+                  </pic:spPr>
+                </pic:pic>
+              </a:graphicData>
+            </a:graphic>
+            <wp14:sizeRelH relativeFrom="margin">
+              <wp14:pctWidth>0</wp14:pctWidth>
+            </wp14:sizeRelH>
+            <wp14:sizeRelV relativeFrom="margin">
+              <wp14:pctHeight>0</wp14:pctHeight>
+            </wp14:sizeRelV>
+          </wp:anchor>
+        </w:drawing>
+      </w:r>
+    </w:p>
+    <w:p>
+      <w:pPr>
+        <w:jc w:val="both"/>
+      </w:pPr>
+    </w:p>
+    <w:p>
+      <w:pPr>
+        <w:jc w:val="both"/>
+      </w:pPr>
+    </w:p>
+    <w:p>
+      <w:pPr>
+        <w:jc w:val="both"/>
+      </w:pPr>
+    </w:p>
+    <w:p>
+      <w:pPr>
+        <w:jc w:val="both"/>
+      </w:pPr>
+    </w:p>
+    <w:p>
+      <w:pPr>
+        <w:jc w:val="both"/>
+      </w:pPr>
+    </w:p>
+    <w:p>
+      <w:pPr>
+        <w:jc w:val="both"/>
+      </w:pPr>
+    </w:p>
+    <w:p>
+      <w:pPr>
+        <w:jc w:val="both"/>
+      </w:pPr>
+    </w:p>
+    <w:p>
+      <w:pPr>
+        <w:jc w:val="both"/>
+      </w:pPr>
+    </w:p>
+    <w:p>
+      <w:pPr>
+        <w:jc w:val="both"/>
+      </w:pPr>
+    </w:p>
+    <w:p>
+      <w:pPr>
+        <w:jc w:val="both"/>
+      </w:pPr>
+    </w:p>
+    <w:p>
+      <w:pPr>
+        <w:jc w:val="both"/>
+      </w:pPr>
+    </w:p>
+    <w:p>
+      <w:pPr>
+        <w:jc w:val="both"/>
+      </w:pPr>
+    </w:p>
+    <w:p>
+      <w:pPr>
+        <w:jc w:val="both"/>
+      </w:pPr>
+    </w:p>
+    <w:p>
+      <w:pPr>
+        <w:jc w:val="both"/>
+      </w:pPr>
+    </w:p>
+    <w:p>
+      <w:pPr>
+        <w:jc w:val="both"/>
+      </w:pPr>
+    </w:p>
+    <w:p>
+      <w:pPr>
+        <w:jc w:val="both"/>
+      </w:pPr>
+    </w:p>
+    <w:p>
+      <w:pPr>
+        <w:jc w:val="both"/>
+      </w:pPr>
+    </w:p>
+    <w:p>
+      <w:pPr>
+        <w:jc w:val="both"/>
+      </w:pPr>
+    </w:p>
+    <w:p>
+      <w:pPr>
+        <w:jc w:val="both"/>
+      </w:pPr>
+      <w:r>
+        <w:rPr>
+          <w:noProof/>
+          <w:lang w:eastAsia="es-CO"/>
+        </w:rPr>
+        <mc:AlternateContent>
+          <mc:Choice Requires="wps">
+            <w:drawing>
+              <wp:anchor distT="45720" distB="45720" distL="114300" distR="114300" simplePos="0" relativeHeight="251724800" behindDoc="0" locked="0" layoutInCell="1" allowOverlap="1" wp14:anchorId="561527A9" wp14:editId="049F6E1E">
+                <wp:simplePos x="0" y="0"/>
+                <wp:positionH relativeFrom="margin">
+                  <wp:align>center</wp:align>
+                </wp:positionH>
+                <wp:positionV relativeFrom="paragraph">
+                  <wp:posOffset>74809</wp:posOffset>
+                </wp:positionV>
+                <wp:extent cx="1996440" cy="299720"/>
+                <wp:effectExtent l="0" t="0" r="22860" b="24130"/>
+                <wp:wrapSquare wrapText="bothSides"/>
+                <wp:docPr id="38" name="Cuadro de texto 2"/>
+                <wp:cNvGraphicFramePr>
+                  <a:graphicFrameLocks xmlns:a="http://schemas.openxmlformats.org/drawingml/2006/main"/>
+                </wp:cNvGraphicFramePr>
+                <a:graphic xmlns:a="http://schemas.openxmlformats.org/drawingml/2006/main">
+                  <a:graphicData uri="http://schemas.microsoft.com/office/word/2010/wordprocessingShape">
+                    <wps:wsp>
+                      <wps:cNvSpPr txBox="1">
+                        <a:spLocks noChangeArrowheads="1"/>
+                      </wps:cNvSpPr>
+                      <wps:spPr bwMode="auto">
+                        <a:xfrm>
+                          <a:off x="0" y="0"/>
+                          <a:ext cx="1996440" cy="299720"/>
+                        </a:xfrm>
+                        <a:prstGeom prst="rect">
+                          <a:avLst/>
+                        </a:prstGeom>
+                        <a:solidFill>
+                          <a:srgbClr val="FFFFFF"/>
+                        </a:solidFill>
+                        <a:ln w="9525">
+                          <a:solidFill>
+                            <a:srgbClr val="000000"/>
+                          </a:solidFill>
+                          <a:miter lim="800000"/>
+                          <a:headEnd/>
+                          <a:tailEnd/>
+                        </a:ln>
+                      </wps:spPr>
+                      <wps:txbx>
+                        <w:txbxContent>
+                          <w:p>
+                            <w:pPr>
+                              <w:jc w:val="center"/>
+                            </w:pPr>
+                            <w:r>
+                              <w:t>Formulario Nuevo Productor</w:t>
+                            </w:r>
+                          </w:p>
+                        </w:txbxContent>
+                      </wps:txbx>
+                      <wps:bodyPr rot="0" vert="horz" wrap="square" lIns="91440" tIns="45720" rIns="91440" bIns="45720" anchor="t" anchorCtr="0">
+                        <a:noAutofit/>
+                      </wps:bodyPr>
+                    </wps:wsp>
+                  </a:graphicData>
+                </a:graphic>
+                <wp14:sizeRelH relativeFrom="margin">
+                  <wp14:pctWidth>0</wp14:pctWidth>
+                </wp14:sizeRelH>
+                <wp14:sizeRelV relativeFrom="margin">
+                  <wp14:pctHeight>0</wp14:pctHeight>
+                </wp14:sizeRelV>
+              </wp:anchor>
+            </w:drawing>
+          </mc:Choice>
+          <mc:Fallback>
+            <w:pict>
+              <v:shapetype w14:anchorId="561527A9" id="_x0000_t202" coordsize="21600,21600" o:spt="202" path="m,l,21600r21600,l21600,xe">
+                <v:stroke joinstyle="miter"/>
+                <v:path gradientshapeok="t" o:connecttype="rect"/>
+              </v:shapetype>
+              <v:shape id="_x0000_s1042" type="#_x0000_t202" style="position:absolute;left:0;text-align:left;margin-left:0;margin-top:5.9pt;width:157.2pt;height:23.6pt;z-index:251724800;visibility:visible;mso-wrap-style:square;mso-width-percent:0;mso-height-percent:0;mso-wrap-distance-left:9pt;mso-wrap-distance-top:3.6pt;mso-wrap-distance-right:9pt;mso-wrap-distance-bottom:3.6pt;mso-position-horizontal:center;mso-position-horizontal-relative:margin;mso-position-vertical:absolute;mso-position-vertical-relative:text;mso-width-percent:0;mso-height-percent:0;mso-width-relative:margin;mso-height-relative:margin;v-text-anchor:top" o:gfxdata="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">
+                <v:textbox>
+                  <w:txbxContent>
+                    <w:p>
+                      <w:pPr>
+                        <w:jc w:val="center"/>
+                      </w:pPr>
+                      <w:r>
+                        <w:t>Formulario Nuevo Productor</w:t>
+                      </w:r>
+                    </w:p>
+                  </w:txbxContent>
+                </v:textbox>
+                <w10:wrap type="square" anchorx="margin"/>
+              </v:shape>
+            </w:pict>
+          </mc:Fallback>
+        </mc:AlternateContent>
+      </w:r>
+    </w:p>
+    <w:p>
+      <w:pPr>
+        <w:jc w:val="both"/>
+      </w:pPr>
+    </w:p>
+    <w:p>
+      <w:pPr>
+        <w:jc w:val="both"/>
+      </w:pPr>
+    </w:p>
+    <w:p>
+      <w:pPr>
+        <w:jc w:val="both"/>
+      </w:pPr>
+    </w:p>
+    <w:p>
+      <w:pPr>
+        <w:jc w:val="both"/>
+      </w:pPr>
+    </w:p>
+    <w:p>
+      <w:pPr>
+        <w:jc w:val="both"/>
+      </w:pPr>
+      <w:r>
+        <w:rPr>
+          <w:b/>
+        </w:rPr>
+        <w:lastRenderedPageBreak/>
+        <w:t>Paso 2:</w:t>
+      </w:r>
+      <w:r>
+        <w:t xml:space="preserve"> Diligencie los campos del formulario con la información del productor.</w:t>
+      </w:r>
+    </w:p>
+    <w:p>
+      <w:pPr>
+        <w:jc w:val="both"/>
+      </w:pPr>
+      <w:r>
+        <w:t>Sólo el campo de correo electrónico es opcional, los demás campos se deben diligenciar totalmente.</w:t>
+      </w:r>
+    </w:p>
+    <w:p>
+      <w:pPr>
+        <w:jc w:val="both"/>
+      </w:pPr>
+    </w:p>
+    <w:p>
+      <w:pPr>
+        <w:jc w:val="both"/>
+      </w:pPr>
+      <w:r>
+        <w:rPr>
+          <w:noProof/>
+          <w:lang w:eastAsia="es-CO"/>
+        </w:rPr>
+        <w:drawing>
+          <wp:anchor distT="0" distB="0" distL="114300" distR="114300" simplePos="0" relativeHeight="251720704" behindDoc="0" locked="0" layoutInCell="1" allowOverlap="1" wp14:anchorId="437A5AC3" wp14:editId="47F8CF2B">
+            <wp:simplePos x="0" y="0"/>
+            <wp:positionH relativeFrom="margin">
+              <wp:align>center</wp:align>
+            </wp:positionH>
+            <wp:positionV relativeFrom="paragraph">
+              <wp:posOffset>28132</wp:posOffset>
+            </wp:positionV>
+            <wp:extent cx="3546000" cy="5317200"/>
+            <wp:effectExtent l="19050" t="19050" r="16510" b="17145"/>
+            <wp:wrapNone/>
+            <wp:docPr id="34" name="Imagen 34"/>
+            <wp:cNvGraphicFramePr>
+              <a:graphicFrameLocks xmlns:a="http://schemas.openxmlformats.org/drawingml/2006/main" noChangeAspect="1"/>
+            </wp:cNvGraphicFramePr>
+            <a:graphic xmlns:a="http://schemas.openxmlformats.org/drawingml/2006/main">
+              <a:graphicData uri="http://schemas.openxmlformats.org/drawingml/2006/picture">
+                <pic:pic xmlns:pic="http://schemas.openxmlformats.org/drawingml/2006/picture">
+                  <pic:nvPicPr>
+                    <pic:cNvPr id="1" name=""/>
+                    <pic:cNvPicPr/>
+                  </pic:nvPicPr>
+                  <pic:blipFill>
+                    <a:blip r:embed="rId27">
+                      <a:extLst>
+                        <a:ext uri="{28A0092B-C50C-407E-A947-70E740481C1C}">
+                          <a14:useLocalDpi xmlns:a14="http://schemas.microsoft.com/office/drawing/2010/main" val="0"/>
+                        </a:ext>
+                      </a:extLst>
+                    </a:blip>
+                    <a:stretch>
+                      <a:fillRect/>
+                    </a:stretch>
+                  </pic:blipFill>
+                  <pic:spPr>
+                    <a:xfrm>
+                      <a:off x="0" y="0"/>
+                      <a:ext cx="3546000" cy="5317200"/>
+                    </a:xfrm>
+                    <a:prstGeom prst="rect">
+                      <a:avLst/>
+                    </a:prstGeom>
+                    <a:ln w="25400">
+                      <a:solidFill>
+                        <a:schemeClr val="tx1"/>
+                      </a:solidFill>
+                    </a:ln>
+                  </pic:spPr>
+                </pic:pic>
+              </a:graphicData>
+            </a:graphic>
+            <wp14:sizeRelH relativeFrom="margin">
+              <wp14:pctWidth>0</wp14:pctWidth>
+            </wp14:sizeRelH>
+            <wp14:sizeRelV relativeFrom="margin">
+              <wp14:pctHeight>0</wp14:pctHeight>
+            </wp14:sizeRelV>
+          </wp:anchor>
+        </w:drawing>
+      </w:r>
+    </w:p>
+    <w:p>
+      <w:pPr>
+        <w:jc w:val="both"/>
+      </w:pPr>
+    </w:p>
+    <w:p>
+      <w:pPr>
+        <w:jc w:val="both"/>
+      </w:pPr>
+    </w:p>
+    <w:p>
+      <w:pPr>
+        <w:jc w:val="both"/>
+      </w:pPr>
+    </w:p>
+    <w:p>
+      <w:pPr>
+        <w:jc w:val="both"/>
+      </w:pPr>
+    </w:p>
+    <w:p>
+      <w:pPr>
+        <w:jc w:val="both"/>
+      </w:pPr>
+    </w:p>
+    <w:p>
+      <w:pPr>
+        <w:jc w:val="both"/>
+      </w:pPr>
+    </w:p>
+    <w:p>
+      <w:pPr>
+        <w:jc w:val="both"/>
+      </w:pPr>
+    </w:p>
+    <w:p>
+      <w:pPr>
+        <w:jc w:val="both"/>
+      </w:pPr>
+    </w:p>
+    <w:p>
+      <w:pPr>
+        <w:jc w:val="both"/>
+      </w:pPr>
+    </w:p>
+    <w:p>
+      <w:pPr>
+        <w:jc w:val="both"/>
+      </w:pPr>
+    </w:p>
+    <w:p>
+      <w:pPr>
+        <w:jc w:val="both"/>
+      </w:pPr>
+    </w:p>
+    <w:p>
+      <w:pPr>
+        <w:jc w:val="both"/>
+      </w:pPr>
+    </w:p>
+    <w:p>
+      <w:pPr>
+        <w:jc w:val="both"/>
+      </w:pPr>
+    </w:p>
+    <w:p>
+      <w:pPr>
+        <w:jc w:val="both"/>
+      </w:pPr>
+    </w:p>
+    <w:p>
+      <w:pPr>
+        <w:jc w:val="both"/>
+      </w:pPr>
+    </w:p>
+    <w:p>
+      <w:pPr>
+        <w:jc w:val="both"/>
+      </w:pPr>
+    </w:p>
+    <w:p>
+      <w:pPr>
+        <w:jc w:val="both"/>
+      </w:pPr>
+    </w:p>
+    <w:p>
+      <w:pPr>
+        <w:jc w:val="both"/>
+      </w:pPr>
+    </w:p>
+    <w:p>
+      <w:pPr>
+        <w:jc w:val="both"/>
+      </w:pPr>
+      <w:r>
+        <w:rPr>
+          <w:noProof/>
+          <w:lang w:eastAsia="es-CO"/>
+        </w:rPr>
+        <mc:AlternateContent>
+          <mc:Choice Requires="wps">
+            <w:drawing>
+              <wp:anchor distT="45720" distB="45720" distL="114300" distR="114300" simplePos="0" relativeHeight="251726848" behindDoc="0" locked="0" layoutInCell="1" allowOverlap="1" wp14:anchorId="13FF0722" wp14:editId="39C15D7F">
+                <wp:simplePos x="0" y="0"/>
+                <wp:positionH relativeFrom="margin">
+                  <wp:align>center</wp:align>
+                </wp:positionH>
+                <wp:positionV relativeFrom="paragraph">
+                  <wp:posOffset>9172</wp:posOffset>
+                </wp:positionV>
+                <wp:extent cx="1996440" cy="299720"/>
+                <wp:effectExtent l="0" t="0" r="22860" b="24130"/>
+                <wp:wrapSquare wrapText="bothSides"/>
+                <wp:docPr id="39" name="Cuadro de texto 2"/>
+                <wp:cNvGraphicFramePr>
+                  <a:graphicFrameLocks xmlns:a="http://schemas.openxmlformats.org/drawingml/2006/main"/>
+                </wp:cNvGraphicFramePr>
+                <a:graphic xmlns:a="http://schemas.openxmlformats.org/drawingml/2006/main">
+                  <a:graphicData uri="http://schemas.microsoft.com/office/word/2010/wordprocessingShape">
+                    <wps:wsp>
+                      <wps:cNvSpPr txBox="1">
+                        <a:spLocks noChangeArrowheads="1"/>
+                      </wps:cNvSpPr>
+                      <wps:spPr bwMode="auto">
+                        <a:xfrm>
+                          <a:off x="0" y="0"/>
+                          <a:ext cx="1996440" cy="299720"/>
+                        </a:xfrm>
+                        <a:prstGeom prst="rect">
+                          <a:avLst/>
+                        </a:prstGeom>
+                        <a:solidFill>
+                          <a:srgbClr val="FFFFFF"/>
+                        </a:solidFill>
+                        <a:ln w="9525">
+                          <a:solidFill>
+                            <a:srgbClr val="000000"/>
+                          </a:solidFill>
+                          <a:miter lim="800000"/>
+                          <a:headEnd/>
+                          <a:tailEnd/>
+                        </a:ln>
+                      </wps:spPr>
+                      <wps:txbx>
+                        <w:txbxContent>
+                          <w:p>
+                            <w:pPr>
+                              <w:jc w:val="center"/>
+                            </w:pPr>
+                            <w:r>
+                              <w:t>Formulario diligenciado</w:t>
+                            </w:r>
+                          </w:p>
+                        </w:txbxContent>
+                      </wps:txbx>
+                      <wps:bodyPr rot="0" vert="horz" wrap="square" lIns="91440" tIns="45720" rIns="91440" bIns="45720" anchor="t" anchorCtr="0">
+                        <a:noAutofit/>
+                      </wps:bodyPr>
+                    </wps:wsp>
+                  </a:graphicData>
+                </a:graphic>
+                <wp14:sizeRelH relativeFrom="margin">
+                  <wp14:pctWidth>0</wp14:pctWidth>
+                </wp14:sizeRelH>
+                <wp14:sizeRelV relativeFrom="margin">
+                  <wp14:pctHeight>0</wp14:pctHeight>
+                </wp14:sizeRelV>
+              </wp:anchor>
+            </w:drawing>
+          </mc:Choice>
+          <mc:Fallback>
+            <w:pict>
+              <v:shape w14:anchorId="13FF0722" id="_x0000_s1043" type="#_x0000_t202" style="position:absolute;left:0;text-align:left;margin-left:0;margin-top:.7pt;width:157.2pt;height:23.6pt;z-index:251726848;visibility:visible;mso-wrap-style:square;mso-width-percent:0;mso-height-percent:0;mso-wrap-distance-left:9pt;mso-wrap-distance-top:3.6pt;mso-wrap-distance-right:9pt;mso-wrap-distance-bottom:3.6pt;mso-position-horizontal:center;mso-position-horizontal-relative:margin;mso-position-vertical:absolute;mso-position-vertical-relative:text;mso-width-percent:0;mso-height-percent:0;mso-width-relative:margin;mso-height-relative:margin;v-text-anchor:top" o:gfxdata="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">
+                <v:textbox>
+                  <w:txbxContent>
+                    <w:p>
+                      <w:pPr>
+                        <w:jc w:val="center"/>
+                      </w:pPr>
+                      <w:r>
+                        <w:t>Formulario diligenciado</w:t>
+                      </w:r>
+                    </w:p>
+                  </w:txbxContent>
+                </v:textbox>
+                <w10:wrap type="square" anchorx="margin"/>
+              </v:shape>
+            </w:pict>
+          </mc:Fallback>
+        </mc:AlternateContent>
+      </w:r>
+    </w:p>
+    <w:p>
+      <w:pPr>
+        <w:jc w:val="both"/>
+      </w:pPr>
+    </w:p>
+    <w:p>
+      <w:pPr>
+        <w:jc w:val="both"/>
+      </w:pPr>
+    </w:p>
+    <w:p>
+      <w:pPr>
+        <w:jc w:val="both"/>
+      </w:pPr>
+    </w:p>
+    <w:p>
+      <w:pPr>
+        <w:jc w:val="both"/>
+      </w:pPr>
+    </w:p>
+    <w:p>
+      <w:pPr>
+        <w:jc w:val="both"/>
+      </w:pPr>
+      <w:r>
+        <w:rPr>
+          <w:b/>
+        </w:rPr>
+        <w:lastRenderedPageBreak/>
+        <w:t>Paso 3</w:t>
+      </w:r>
+      <w:r>
+        <w:rPr>
+          <w:b/>
+        </w:rPr>
+        <w:t xml:space="preserve">: </w:t>
+      </w:r>
+      <w:r>
+        <w:t>En caso de estar seguro de haber ingresado los datos correctos, pulse el botón registrar</w:t>
+      </w:r>
+      <w:r>
+        <w:t xml:space="preserve"> que aparece de color verde</w:t>
+      </w:r>
+      <w:r>
+        <w:t>. De lo contrario, puede tocar el botón cancelar</w:t>
+      </w:r>
+      <w:r>
+        <w:t>, de color rojo,</w:t>
+      </w:r>
+      <w:r>
+        <w:t xml:space="preserve"> para deshacer el formulario y regresar a la pantalla de gestión de productores.</w:t>
+      </w:r>
+    </w:p>
+    <w:p>
+      <w:pPr>
+        <w:jc w:val="both"/>
+        <w:rPr>
+          <w:b/>
+        </w:rPr>
+      </w:pPr>
+      <w:r>
+        <w:t xml:space="preserve"> </w:t>
+      </w:r>
+      <w:r>
+        <w:t>Una vez que pulse el botón registrar, el aplicativo mostrará una ventana de dialogo con un mensaje de confirmación, lo cual significa que el productor se ha registrado en la base de datos.</w:t>
+      </w:r>
+    </w:p>
+    <w:p>
+      <w:pPr>
+        <w:jc w:val="both"/>
+      </w:pPr>
+      <w:r>
+        <w:rPr>
+          <w:noProof/>
+          <w:lang w:eastAsia="es-CO"/>
+        </w:rPr>
+        <w:drawing>
+          <wp:anchor distT="0" distB="0" distL="114300" distR="114300" simplePos="0" relativeHeight="251721728" behindDoc="0" locked="0" layoutInCell="1" allowOverlap="1" wp14:anchorId="1703E16C" wp14:editId="0AEBAF60">
+            <wp:simplePos x="0" y="0"/>
+            <wp:positionH relativeFrom="margin">
+              <wp:align>center</wp:align>
+            </wp:positionH>
+            <wp:positionV relativeFrom="page">
+              <wp:posOffset>2794169</wp:posOffset>
+            </wp:positionV>
+            <wp:extent cx="3546000" cy="5317200"/>
+            <wp:effectExtent l="19050" t="19050" r="16510" b="17145"/>
+            <wp:wrapNone/>
+            <wp:docPr id="36" name="Imagen 36"/>
+            <wp:cNvGraphicFramePr>
+              <a:graphicFrameLocks xmlns:a="http://schemas.openxmlformats.org/drawingml/2006/main" noChangeAspect="1"/>
+            </wp:cNvGraphicFramePr>
+            <a:graphic xmlns:a="http://schemas.openxmlformats.org/drawingml/2006/main">
+              <a:graphicData uri="http://schemas.openxmlformats.org/drawingml/2006/picture">
+                <pic:pic xmlns:pic="http://schemas.openxmlformats.org/drawingml/2006/picture">
+                  <pic:nvPicPr>
+                    <pic:cNvPr id="1" name=""/>
+                    <pic:cNvPicPr/>
+                  </pic:nvPicPr>
+                  <pic:blipFill>
+                    <a:blip r:embed="rId28">
+                      <a:extLst>
+                        <a:ext uri="{28A0092B-C50C-407E-A947-70E740481C1C}">
+                          <a14:useLocalDpi xmlns:a14="http://schemas.microsoft.com/office/drawing/2010/main" val="0"/>
+                        </a:ext>
+                      </a:extLst>
+                    </a:blip>
+                    <a:stretch>
+                      <a:fillRect/>
+                    </a:stretch>
+                  </pic:blipFill>
+                  <pic:spPr>
+                    <a:xfrm>
+                      <a:off x="0" y="0"/>
+                      <a:ext cx="3546000" cy="5317200"/>
+                    </a:xfrm>
+                    <a:prstGeom prst="rect">
+                      <a:avLst/>
+                    </a:prstGeom>
+                    <a:ln w="25400">
+                      <a:solidFill>
+                        <a:schemeClr val="tx1"/>
+                      </a:solidFill>
+                    </a:ln>
+                  </pic:spPr>
+                </pic:pic>
+              </a:graphicData>
+            </a:graphic>
+            <wp14:sizeRelH relativeFrom="margin">
+              <wp14:pctWidth>0</wp14:pctWidth>
+            </wp14:sizeRelH>
+            <wp14:sizeRelV relativeFrom="margin">
+              <wp14:pctHeight>0</wp14:pctHeight>
+            </wp14:sizeRelV>
+          </wp:anchor>
+        </w:drawing>
+      </w:r>
+    </w:p>
+    <w:p>
+      <w:pPr>
+        <w:jc w:val="both"/>
+      </w:pPr>
+    </w:p>
+    <w:p>
+      <w:pPr>
+        <w:jc w:val="both"/>
+      </w:pPr>
+    </w:p>
+    <w:p>
+      <w:pPr>
+        <w:jc w:val="both"/>
+      </w:pPr>
+    </w:p>
+    <w:p/>
+    <w:p/>
+    <w:p/>
+    <w:p/>
+    <w:p/>
+    <w:p/>
+    <w:p/>
+    <w:p/>
+    <w:p/>
+    <w:p/>
+    <w:p/>
+    <w:p/>
+    <w:p/>
+    <w:p/>
+    <w:p/>
+    <w:p>
+      <w:r>
+        <w:rPr>
+          <w:noProof/>
+          <w:lang w:eastAsia="es-CO"/>
+        </w:rPr>
+        <mc:AlternateContent>
+          <mc:Choice Requires="wps">
+            <w:drawing>
+              <wp:anchor distT="45720" distB="45720" distL="114300" distR="114300" simplePos="0" relativeHeight="251728896" behindDoc="0" locked="0" layoutInCell="1" allowOverlap="1" wp14:anchorId="5667CEAE" wp14:editId="6770CD9D">
+                <wp:simplePos x="0" y="0"/>
+                <wp:positionH relativeFrom="margin">
+                  <wp:align>center</wp:align>
+                </wp:positionH>
+                <wp:positionV relativeFrom="paragraph">
+                  <wp:posOffset>253888</wp:posOffset>
+                </wp:positionV>
+                <wp:extent cx="1996440" cy="299720"/>
+                <wp:effectExtent l="0" t="0" r="22860" b="24130"/>
+                <wp:wrapSquare wrapText="bothSides"/>
+                <wp:docPr id="43" name="Cuadro de texto 2"/>
+                <wp:cNvGraphicFramePr>
+                  <a:graphicFrameLocks xmlns:a="http://schemas.openxmlformats.org/drawingml/2006/main"/>
+                </wp:cNvGraphicFramePr>
+                <a:graphic xmlns:a="http://schemas.openxmlformats.org/drawingml/2006/main">
+                  <a:graphicData uri="http://schemas.microsoft.com/office/word/2010/wordprocessingShape">
+                    <wps:wsp>
+                      <wps:cNvSpPr txBox="1">
+                        <a:spLocks noChangeArrowheads="1"/>
+                      </wps:cNvSpPr>
+                      <wps:spPr bwMode="auto">
+                        <a:xfrm>
+                          <a:off x="0" y="0"/>
+                          <a:ext cx="1996440" cy="299720"/>
+                        </a:xfrm>
+                        <a:prstGeom prst="rect">
+                          <a:avLst/>
+                        </a:prstGeom>
+                        <a:solidFill>
+                          <a:srgbClr val="FFFFFF"/>
+                        </a:solidFill>
+                        <a:ln w="9525">
+                          <a:solidFill>
+                            <a:srgbClr val="000000"/>
+                          </a:solidFill>
+                          <a:miter lim="800000"/>
+                          <a:headEnd/>
+                          <a:tailEnd/>
+                        </a:ln>
+                      </wps:spPr>
+                      <wps:txbx>
+                        <w:txbxContent>
+                          <w:p>
+                            <w:pPr>
+                              <w:jc w:val="center"/>
+                            </w:pPr>
+                            <w:r>
+                              <w:t>Registro Correcto</w:t>
+                            </w:r>
+                          </w:p>
+                        </w:txbxContent>
+                      </wps:txbx>
+                      <wps:bodyPr rot="0" vert="horz" wrap="square" lIns="91440" tIns="45720" rIns="91440" bIns="45720" anchor="t" anchorCtr="0">
+                        <a:noAutofit/>
+                      </wps:bodyPr>
+                    </wps:wsp>
+                  </a:graphicData>
+                </a:graphic>
+                <wp14:sizeRelH relativeFrom="margin">
+                  <wp14:pctWidth>0</wp14:pctWidth>
+                </wp14:sizeRelH>
+                <wp14:sizeRelV relativeFrom="margin">
+                  <wp14:pctHeight>0</wp14:pctHeight>
+                </wp14:sizeRelV>
+              </wp:anchor>
+            </w:drawing>
+          </mc:Choice>
+          <mc:Fallback>
+            <w:pict>
+              <v:shape w14:anchorId="5667CEAE" id="_x0000_s1044" type="#_x0000_t202" style="position:absolute;margin-left:0;margin-top:20pt;width:157.2pt;height:23.6pt;z-index:251728896;visibility:visible;mso-wrap-style:square;mso-width-percent:0;mso-height-percent:0;mso-wrap-distance-left:9pt;mso-wrap-distance-top:3.6pt;mso-wrap-distance-right:9pt;mso-wrap-distance-bottom:3.6pt;mso-position-horizontal:center;mso-position-horizontal-relative:margin;mso-position-vertical:absolute;mso-position-vertical-relative:text;mso-width-percent:0;mso-height-percent:0;mso-width-relative:margin;mso-height-relative:margin;v-text-anchor:top" o:gfxdata="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">
+                <v:textbox>
+                  <w:txbxContent>
+                    <w:p>
+                      <w:pPr>
+                        <w:jc w:val="center"/>
+                      </w:pPr>
+                      <w:r>
+                        <w:t>Registro Correcto</w:t>
+                      </w:r>
+                    </w:p>
+                  </w:txbxContent>
+                </v:textbox>
+                <w10:wrap type="square" anchorx="margin"/>
+              </v:shape>
+            </w:pict>
+          </mc:Fallback>
+        </mc:AlternateContent>
+      </w:r>
+    </w:p>
+    <w:p/>
+    <w:p/>
+    <w:p/>
+    <w:p>
+      <w:pPr>
+        <w:rPr>
+          <w:b/>
+        </w:rPr>
+      </w:pPr>
+      <w:r>
+        <w:rPr>
+          <w:b/>
+        </w:rPr>
+        <w:lastRenderedPageBreak/>
+        <w:t xml:space="preserve">2.1.1.3 </w:t>
+      </w:r>
+      <w:bookmarkStart w:id="0" w:name="_GoBack"/>
+      <w:bookmarkEnd w:id="0"/>
+      <w:r>
+        <w:rPr>
+          <w:b/>
+        </w:rPr>
+        <w:t>ACTUALIZAR DATOS DE UN PRODUCTOR:</w:t>
+      </w:r>
+    </w:p>
+    <w:p>
+      <w:pPr>
+        <w:jc w:val="both"/>
+      </w:pPr>
+      <w:r>
+        <w:t>Para actualizar</w:t>
+      </w:r>
+      <w:r>
+        <w:t xml:space="preserve"> un productor se debe</w:t>
+      </w:r>
+      <w:r>
+        <w:t xml:space="preserve"> seleccionar el radio correspondiente al productor que desee editar. Haga click en el botón actualizar</w:t>
+      </w:r>
+      <w:r>
+        <w:t xml:space="preserve"> de la pantalla de gestión de productores. Esta acción </w:t>
+      </w:r>
+      <w:r>
+        <w:t>abrirá un formulario de actualización</w:t>
+      </w:r>
+      <w:r>
+        <w:t xml:space="preserve"> con</w:t>
+      </w:r>
+      <w:r>
+        <w:t xml:space="preserve"> la información del productor precargada en </w:t>
+      </w:r>
+      <w:r>
+        <w:t xml:space="preserve">los </w:t>
+      </w:r>
+      <w:r>
+        <w:t>campos que se deben diligenciar. La información que se puede actualizar es:</w:t>
+      </w:r>
+    </w:p>
+    <w:p>
+      <w:pPr>
+        <w:pStyle w:val="Prrafodelista"/>
+        <w:numPr>
+          <w:ilvl w:val="0"/>
+          <w:numId w:val="9"/>
+        </w:numPr>
+        <w:jc w:val="both"/>
+      </w:pPr>
+      <w:r>
+        <w:t>Número de Documento</w:t>
+      </w:r>
+    </w:p>
+    <w:p>
+      <w:pPr>
+        <w:pStyle w:val="Prrafodelista"/>
+        <w:numPr>
+          <w:ilvl w:val="0"/>
+          <w:numId w:val="9"/>
+        </w:numPr>
+        <w:jc w:val="both"/>
+      </w:pPr>
+      <w:r>
+        <w:t>Nombre</w:t>
+      </w:r>
+    </w:p>
+    <w:p>
+      <w:pPr>
+        <w:pStyle w:val="Prrafodelista"/>
+        <w:numPr>
+          <w:ilvl w:val="0"/>
+          <w:numId w:val="9"/>
+        </w:numPr>
+        <w:jc w:val="both"/>
+      </w:pPr>
+      <w:r>
+        <w:t>Apellido</w:t>
+      </w:r>
+    </w:p>
+    <w:p>
+      <w:pPr>
+        <w:pStyle w:val="Prrafodelista"/>
+        <w:numPr>
+          <w:ilvl w:val="0"/>
+          <w:numId w:val="9"/>
+        </w:numPr>
+        <w:jc w:val="both"/>
+      </w:pPr>
+      <w:r>
+        <w:t>Género</w:t>
+      </w:r>
+    </w:p>
+    <w:p>
+      <w:pPr>
+        <w:pStyle w:val="Prrafodelista"/>
+        <w:numPr>
+          <w:ilvl w:val="0"/>
+          <w:numId w:val="9"/>
+        </w:numPr>
+        <w:jc w:val="both"/>
+      </w:pPr>
+      <w:r>
+        <w:t>Departamento</w:t>
+      </w:r>
+    </w:p>
+    <w:p>
+      <w:pPr>
+        <w:pStyle w:val="Prrafodelista"/>
+        <w:numPr>
+          <w:ilvl w:val="0"/>
+          <w:numId w:val="9"/>
+        </w:numPr>
+        <w:jc w:val="both"/>
+      </w:pPr>
+      <w:r>
+        <w:t>Municipio</w:t>
+      </w:r>
+    </w:p>
+    <w:p>
+      <w:pPr>
+        <w:pStyle w:val="Prrafodelista"/>
+        <w:numPr>
+          <w:ilvl w:val="0"/>
+          <w:numId w:val="9"/>
+        </w:numPr>
+        <w:jc w:val="both"/>
+      </w:pPr>
+      <w:r>
+        <w:t>Dirección</w:t>
+      </w:r>
+    </w:p>
+    <w:p>
+      <w:pPr>
+        <w:pStyle w:val="Prrafodelista"/>
+        <w:numPr>
+          <w:ilvl w:val="0"/>
+          <w:numId w:val="9"/>
+        </w:numPr>
+        <w:jc w:val="both"/>
+      </w:pPr>
+      <w:r>
+        <w:t>Teléfono</w:t>
+      </w:r>
+    </w:p>
+    <w:p>
+      <w:pPr>
+        <w:pStyle w:val="Prrafodelista"/>
+        <w:numPr>
+          <w:ilvl w:val="0"/>
+          <w:numId w:val="9"/>
+        </w:numPr>
+        <w:jc w:val="both"/>
+      </w:pPr>
+      <w:r>
+        <w:t>Correo electrónico</w:t>
+      </w:r>
+    </w:p>
+    <w:p>
+      <w:pPr>
+        <w:jc w:val="both"/>
+      </w:pPr>
+      <w:r>
+        <w:t>Sólo el campo de correo electrónico es opcional, los demás campos se deben diligenciar totalmente.</w:t>
+      </w:r>
+    </w:p>
+    <w:p>
+      <w:pPr>
+        <w:jc w:val="both"/>
+      </w:pPr>
+      <w:r>
+        <w:t>Adicionalmente en la parte superior del formulario, se visualiza el bot</w:t>
+      </w:r>
+      <w:r>
+        <w:t>ón cancelar y el botón guardar</w:t>
+      </w:r>
+      <w:r>
+        <w:t>.</w:t>
+      </w:r>
+    </w:p>
+    <w:p>
+      <w:pPr>
+        <w:jc w:val="both"/>
+      </w:pPr>
+      <w:r>
+        <w:t>En caso de estar seguro de haber ingresado los datos cor</w:t>
+      </w:r>
+      <w:r>
+        <w:t>rectos, pulse el botón guardar</w:t>
+      </w:r>
+      <w:r>
+        <w:t xml:space="preserve"> que aparece de color verde. De lo contrario, puede tocar el botón cancelar, de color rojo, para deshacer el formulario y regresar a la pantalla de gestión de productores.</w:t>
+      </w:r>
+    </w:p>
+    <w:p>
+      <w:pPr>
+        <w:jc w:val="both"/>
+      </w:pPr>
+      <w:r>
+        <w:t xml:space="preserve">Una </w:t>
+      </w:r>
+      <w:r>
+        <w:t>vez que pulse el botón guardar</w:t>
+      </w:r>
+      <w:r>
+        <w:t>, el aplicativo mostrará una ventana de dialogo con un mensaje de confirmación, lo cual significa que</w:t>
+      </w:r>
+      <w:r>
+        <w:t xml:space="preserve"> los </w:t>
+      </w:r>
+      <w:r>
+        <w:t>datos del</w:t>
+      </w:r>
+      <w:r>
+        <w:t xml:space="preserve"> productor se han guardado</w:t>
+      </w:r>
+      <w:r>
+        <w:t xml:space="preserve"> en la base de datos.</w:t>
+      </w:r>
+    </w:p>
+    <w:p>
+      <w:pPr>
+        <w:jc w:val="both"/>
+      </w:pPr>
+    </w:p>
     <w:sectPr>
-      <w:headerReference w:type="default" r:id="rId25"/>
+      <w:headerReference w:type="default" r:id="rId29"/>
+      <w:footerReference w:type="default" r:id="rId30"/>
       <w:pgSz w:w="12240" w:h="15840"/>
       <w:pgMar w:top="1417" w:right="1701" w:bottom="1417" w:left="1701" w:header="708" w:footer="708" w:gutter="0"/>
+      <w:pgBorders w:offsetFrom="page">
+        <w:top w:val="thickThinSmallGap" w:sz="24" w:space="24" w:color="549E39" w:themeColor="accent1"/>
+        <w:left w:val="thickThinSmallGap" w:sz="24" w:space="24" w:color="549E39" w:themeColor="accent1"/>
+        <w:bottom w:val="thickThinSmallGap" w:sz="24" w:space="24" w:color="549E39" w:themeColor="accent1"/>
+        <w:right w:val="thickThinSmallGap" w:sz="24" w:space="24" w:color="549E39" w:themeColor="accent1"/>
+      </w:pgBorders>
       <w:cols w:space="708"/>
       <w:docGrid w:linePitch="360"/>
     </w:sectPr>
@@ -5419,6 +6655,100 @@
     </w:p>
   </w:endnote>
 </w:endnotes>
+</file>
+
+<file path=word/footer1.xml><?xml version="1.0" encoding="utf-8"?>
+<w:ftr xmlns:wpc="http://schemas.microsoft.com/office/word/2010/wordprocessingCanvas" xmlns:cx="http://schemas.microsoft.com/office/drawing/2014/chartex" xmlns:mc="http://schemas.openxmlformats.org/markup-compatibility/2006" xmlns:o="urn:schemas-microsoft-com:office:office" xmlns:r="http://schemas.openxmlformats.org/officeDocument/2006/relationships" xmlns:m="http://schemas.openxmlformats.org/officeDocument/2006/math" xmlns:v="urn:schemas-microsoft-com:vml" xmlns:wp14="http://schemas.microsoft.com/office/word/2010/wordprocessingDrawing" xmlns:wp="http://schemas.openxmlformats.org/drawingml/2006/wordprocessingDrawing" xmlns:w10="urn:schemas-microsoft-com:office:word" xmlns:w="http://schemas.openxmlformats.org/wordprocessingml/2006/main" xmlns:w14="http://schemas.microsoft.com/office/word/2010/wordml" xmlns:w15="http://schemas.microsoft.com/office/word/2012/wordml" xmlns:w16se="http://schemas.microsoft.com/office/word/2015/wordml/symex" xmlns:wpg="http://schemas.microsoft.com/office/word/2010/wordprocessingGroup" xmlns:wpi="http://schemas.microsoft.com/office/word/2010/wordprocessingInk" xmlns:wne="http://schemas.microsoft.com/office/word/2006/wordml" xmlns:wps="http://schemas.microsoft.com/office/word/2010/wordprocessingShape" mc:Ignorable="w14 w15 w16se wp14">
+  <w:p>
+    <w:pPr>
+      <w:pStyle w:val="Piedepgina"/>
+      <w:jc w:val="center"/>
+      <w:rPr>
+        <w:color w:val="3E762A" w:themeColor="accent1" w:themeShade="BF"/>
+        <w:sz w:val="20"/>
+        <w:szCs w:val="20"/>
+      </w:rPr>
+    </w:pPr>
+    <w:r>
+      <w:rPr>
+        <w:color w:val="3E762A" w:themeColor="accent1" w:themeShade="BF"/>
+        <w:sz w:val="20"/>
+        <w:szCs w:val="20"/>
+      </w:rPr>
+      <w:t>DESARROLLADO POR</w:t>
+    </w:r>
+    <w:r>
+      <w:rPr>
+        <w:color w:val="3E762A" w:themeColor="accent1" w:themeShade="BF"/>
+        <w:sz w:val="20"/>
+        <w:szCs w:val="20"/>
+      </w:rPr>
+      <w:t>: Elkin E. Rojas L. y Degly Y. Tafur R.</w:t>
+    </w:r>
+  </w:p>
+  <w:p>
+    <w:pPr>
+      <w:pStyle w:val="Piedepgina"/>
+      <w:jc w:val="center"/>
+      <w:rPr>
+        <w:color w:val="3E762A" w:themeColor="accent1" w:themeShade="BF"/>
+        <w:sz w:val="20"/>
+        <w:szCs w:val="20"/>
+      </w:rPr>
+    </w:pPr>
+    <w:r>
+      <w:rPr>
+        <w:color w:val="3E762A" w:themeColor="accent1" w:themeShade="BF"/>
+        <w:sz w:val="20"/>
+        <w:szCs w:val="20"/>
+      </w:rPr>
+      <w:t xml:space="preserve">E-MAIL: </w:t>
+    </w:r>
+    <w:r>
+      <w:rPr>
+        <w:color w:val="3E762A" w:themeColor="accent1" w:themeShade="BF"/>
+        <w:sz w:val="20"/>
+        <w:szCs w:val="20"/>
+      </w:rPr>
+      <w:t>rojaselkin1@gmail.com</w:t>
+    </w:r>
+  </w:p>
+  <w:p>
+    <w:pPr>
+      <w:pStyle w:val="Piedepgina"/>
+      <w:jc w:val="center"/>
+      <w:rPr>
+        <w:color w:val="3E762A" w:themeColor="accent1" w:themeShade="BF"/>
+        <w:sz w:val="20"/>
+        <w:szCs w:val="20"/>
+      </w:rPr>
+    </w:pPr>
+    <w:r>
+      <w:rPr>
+        <w:color w:val="3E762A" w:themeColor="accent1" w:themeShade="BF"/>
+        <w:sz w:val="20"/>
+        <w:szCs w:val="20"/>
+      </w:rPr>
+      <w:t>CEL.</w:t>
+    </w:r>
+    <w:r>
+      <w:rPr>
+        <w:color w:val="3E762A" w:themeColor="accent1" w:themeShade="BF"/>
+        <w:sz w:val="20"/>
+        <w:szCs w:val="20"/>
+      </w:rPr>
+      <w:t>:</w:t>
+    </w:r>
+    <w:r>
+      <w:rPr>
+        <w:color w:val="3E762A" w:themeColor="accent1" w:themeShade="BF"/>
+        <w:sz w:val="20"/>
+        <w:szCs w:val="20"/>
+      </w:rPr>
+      <w:t xml:space="preserve"> 31822014190</w:t>
+    </w:r>
+  </w:p>
+</w:ftr>
 </file>
 
 <file path=word/footnotes.xml><?xml version="1.0" encoding="utf-8"?>
@@ -5460,7 +6790,7 @@
       <mc:AlternateContent>
         <mc:Choice Requires="wps">
           <w:drawing>
-            <wp:anchor distT="45720" distB="45720" distL="114300" distR="114300" simplePos="0" relativeHeight="251659264" behindDoc="0" locked="0" layoutInCell="1" allowOverlap="1" wp14:anchorId="4CB78A33" wp14:editId="383DA490">
+            <wp:anchor distT="45720" distB="45720" distL="114300" distR="114300" simplePos="0" relativeHeight="251659264" behindDoc="0" locked="0" layoutInCell="1" allowOverlap="1" wp14:anchorId="00F20A75" wp14:editId="6087E4DF">
               <wp:simplePos x="0" y="0"/>
               <wp:positionH relativeFrom="column">
                 <wp:posOffset>3235325</wp:posOffset>
@@ -5582,7 +6912,7 @@
               <v:stroke joinstyle="miter"/>
               <v:path gradientshapeok="t" o:connecttype="rect"/>
             </v:shapetype>
-            <v:shape id="_x0000_s1042" type="#_x0000_t202" style="position:absolute;margin-left:254.75pt;margin-top:19.3pt;width:172.2pt;height:48.35pt;z-index:251659264;visibility:visible;mso-wrap-style:square;mso-width-percent:0;mso-height-percent:0;mso-wrap-distance-left:9pt;mso-wrap-distance-top:3.6pt;mso-wrap-distance-right:9pt;mso-wrap-distance-bottom:3.6pt;mso-position-horizontal:absolute;mso-position-horizontal-relative:text;mso-position-vertical:absolute;mso-position-vertical-relative:text;mso-width-percent:0;mso-height-percent:0;mso-width-relative:margin;mso-height-relative:margin;v-text-anchor:top" o:gfxdata="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" stroked="f">
+            <v:shape id="_x0000_s1046" type="#_x0000_t202" style="position:absolute;margin-left:254.75pt;margin-top:19.3pt;width:172.2pt;height:48.35pt;z-index:251659264;visibility:visible;mso-wrap-style:square;mso-width-percent:0;mso-height-percent:0;mso-wrap-distance-left:9pt;mso-wrap-distance-top:3.6pt;mso-wrap-distance-right:9pt;mso-wrap-distance-bottom:3.6pt;mso-position-horizontal:absolute;mso-position-horizontal-relative:text;mso-position-vertical:absolute;mso-position-vertical-relative:text;mso-width-percent:0;mso-height-percent:0;mso-width-relative:margin;mso-height-relative:margin;v-text-anchor:top" o:gfxdata="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" stroked="f">
               <v:textbox>
                 <w:txbxContent>
                   <w:p>
@@ -5686,7 +7016,7 @@
                 <pic:spPr>
                   <a:xfrm>
                     <a:off x="0" y="0"/>
-                    <a:ext cx="2533070" cy="1035456"/>
+                    <a:ext cx="2414016" cy="986790"/>
                   </a:xfrm>
                   <a:prstGeom prst="rect">
                     <a:avLst/>
@@ -6343,16 +7673,16 @@
     </w:lvl>
   </w:abstractNum>
   <w:abstractNum w:abstractNumId="6" w15:restartNumberingAfterBreak="0">
-    <w:nsid w:val="4BF235FC"/>
+    <w:nsid w:val="3ED12573"/>
     <w:multiLevelType w:val="hybridMultilevel"/>
-    <w:tmpl w:val="A850A290"/>
+    <w:tmpl w:val="B980D9BC"/>
     <w:lvl w:ilvl="0" w:tplc="240A0001">
       <w:start w:val="1"/>
       <w:numFmt w:val="bullet"/>
       <w:lvlText w:val=""/>
       <w:lvlJc w:val="left"/>
       <w:pPr>
-        <w:ind w:left="2850" w:hanging="360"/>
+        <w:ind w:left="720" w:hanging="360"/>
       </w:pPr>
       <w:rPr>
         <w:rFonts w:ascii="Symbol" w:hAnsi="Symbol" w:hint="default"/>
@@ -6364,7 +7694,7 @@
       <w:lvlText w:val="o"/>
       <w:lvlJc w:val="left"/>
       <w:pPr>
-        <w:ind w:left="3570" w:hanging="360"/>
+        <w:ind w:left="1440" w:hanging="360"/>
       </w:pPr>
       <w:rPr>
         <w:rFonts w:ascii="Courier New" w:hAnsi="Courier New" w:cs="Courier New" w:hint="default"/>
@@ -6376,7 +7706,7 @@
       <w:lvlText w:val=""/>
       <w:lvlJc w:val="left"/>
       <w:pPr>
-        <w:ind w:left="4290" w:hanging="360"/>
+        <w:ind w:left="2160" w:hanging="360"/>
       </w:pPr>
       <w:rPr>
         <w:rFonts w:ascii="Wingdings" w:hAnsi="Wingdings" w:hint="default"/>
@@ -6388,7 +7718,7 @@
       <w:lvlText w:val=""/>
       <w:lvlJc w:val="left"/>
       <w:pPr>
-        <w:ind w:left="5010" w:hanging="360"/>
+        <w:ind w:left="2880" w:hanging="360"/>
       </w:pPr>
       <w:rPr>
         <w:rFonts w:ascii="Symbol" w:hAnsi="Symbol" w:hint="default"/>
@@ -6400,7 +7730,7 @@
       <w:lvlText w:val="o"/>
       <w:lvlJc w:val="left"/>
       <w:pPr>
-        <w:ind w:left="5730" w:hanging="360"/>
+        <w:ind w:left="3600" w:hanging="360"/>
       </w:pPr>
       <w:rPr>
         <w:rFonts w:ascii="Courier New" w:hAnsi="Courier New" w:cs="Courier New" w:hint="default"/>
@@ -6412,7 +7742,7 @@
       <w:lvlText w:val=""/>
       <w:lvlJc w:val="left"/>
       <w:pPr>
-        <w:ind w:left="6450" w:hanging="360"/>
+        <w:ind w:left="4320" w:hanging="360"/>
       </w:pPr>
       <w:rPr>
         <w:rFonts w:ascii="Wingdings" w:hAnsi="Wingdings" w:hint="default"/>
@@ -6424,7 +7754,7 @@
       <w:lvlText w:val=""/>
       <w:lvlJc w:val="left"/>
       <w:pPr>
-        <w:ind w:left="7170" w:hanging="360"/>
+        <w:ind w:left="5040" w:hanging="360"/>
       </w:pPr>
       <w:rPr>
         <w:rFonts w:ascii="Symbol" w:hAnsi="Symbol" w:hint="default"/>
@@ -6436,7 +7766,7 @@
       <w:lvlText w:val="o"/>
       <w:lvlJc w:val="left"/>
       <w:pPr>
-        <w:ind w:left="7890" w:hanging="360"/>
+        <w:ind w:left="5760" w:hanging="360"/>
       </w:pPr>
       <w:rPr>
         <w:rFonts w:ascii="Courier New" w:hAnsi="Courier New" w:cs="Courier New" w:hint="default"/>
@@ -6448,7 +7778,7 @@
       <w:lvlText w:val=""/>
       <w:lvlJc w:val="left"/>
       <w:pPr>
-        <w:ind w:left="8610" w:hanging="360"/>
+        <w:ind w:left="6480" w:hanging="360"/>
       </w:pPr>
       <w:rPr>
         <w:rFonts w:ascii="Wingdings" w:hAnsi="Wingdings" w:hint="default"/>
@@ -6456,16 +7786,16 @@
     </w:lvl>
   </w:abstractNum>
   <w:abstractNum w:abstractNumId="7" w15:restartNumberingAfterBreak="0">
-    <w:nsid w:val="6897255C"/>
+    <w:nsid w:val="4BF235FC"/>
     <w:multiLevelType w:val="hybridMultilevel"/>
-    <w:tmpl w:val="E184021C"/>
+    <w:tmpl w:val="A850A290"/>
     <w:lvl w:ilvl="0" w:tplc="240A0001">
       <w:start w:val="1"/>
       <w:numFmt w:val="bullet"/>
       <w:lvlText w:val=""/>
       <w:lvlJc w:val="left"/>
       <w:pPr>
-        <w:ind w:left="720" w:hanging="360"/>
+        <w:ind w:left="2850" w:hanging="360"/>
       </w:pPr>
       <w:rPr>
         <w:rFonts w:ascii="Symbol" w:hAnsi="Symbol" w:hint="default"/>
@@ -6477,7 +7807,7 @@
       <w:lvlText w:val="o"/>
       <w:lvlJc w:val="left"/>
       <w:pPr>
-        <w:ind w:left="1440" w:hanging="360"/>
+        <w:ind w:left="3570" w:hanging="360"/>
       </w:pPr>
       <w:rPr>
         <w:rFonts w:ascii="Courier New" w:hAnsi="Courier New" w:cs="Courier New" w:hint="default"/>
@@ -6489,7 +7819,7 @@
       <w:lvlText w:val=""/>
       <w:lvlJc w:val="left"/>
       <w:pPr>
-        <w:ind w:left="2160" w:hanging="360"/>
+        <w:ind w:left="4290" w:hanging="360"/>
       </w:pPr>
       <w:rPr>
         <w:rFonts w:ascii="Wingdings" w:hAnsi="Wingdings" w:hint="default"/>
@@ -6501,7 +7831,7 @@
       <w:lvlText w:val=""/>
       <w:lvlJc w:val="left"/>
       <w:pPr>
-        <w:ind w:left="2880" w:hanging="360"/>
+        <w:ind w:left="5010" w:hanging="360"/>
       </w:pPr>
       <w:rPr>
         <w:rFonts w:ascii="Symbol" w:hAnsi="Symbol" w:hint="default"/>
@@ -6513,7 +7843,7 @@
       <w:lvlText w:val="o"/>
       <w:lvlJc w:val="left"/>
       <w:pPr>
-        <w:ind w:left="3600" w:hanging="360"/>
+        <w:ind w:left="5730" w:hanging="360"/>
       </w:pPr>
       <w:rPr>
         <w:rFonts w:ascii="Courier New" w:hAnsi="Courier New" w:cs="Courier New" w:hint="default"/>
@@ -6525,7 +7855,7 @@
       <w:lvlText w:val=""/>
       <w:lvlJc w:val="left"/>
       <w:pPr>
-        <w:ind w:left="4320" w:hanging="360"/>
+        <w:ind w:left="6450" w:hanging="360"/>
       </w:pPr>
       <w:rPr>
         <w:rFonts w:ascii="Wingdings" w:hAnsi="Wingdings" w:hint="default"/>
@@ -6537,7 +7867,7 @@
       <w:lvlText w:val=""/>
       <w:lvlJc w:val="left"/>
       <w:pPr>
-        <w:ind w:left="5040" w:hanging="360"/>
+        <w:ind w:left="7170" w:hanging="360"/>
       </w:pPr>
       <w:rPr>
         <w:rFonts w:ascii="Symbol" w:hAnsi="Symbol" w:hint="default"/>
@@ -6549,7 +7879,7 @@
       <w:lvlText w:val="o"/>
       <w:lvlJc w:val="left"/>
       <w:pPr>
-        <w:ind w:left="5760" w:hanging="360"/>
+        <w:ind w:left="7890" w:hanging="360"/>
       </w:pPr>
       <w:rPr>
         <w:rFonts w:ascii="Courier New" w:hAnsi="Courier New" w:cs="Courier New" w:hint="default"/>
@@ -6561,11 +7891,213 @@
       <w:lvlText w:val=""/>
       <w:lvlJc w:val="left"/>
       <w:pPr>
-        <w:ind w:left="6480" w:hanging="360"/>
+        <w:ind w:left="8610" w:hanging="360"/>
       </w:pPr>
       <w:rPr>
         <w:rFonts w:ascii="Wingdings" w:hAnsi="Wingdings" w:hint="default"/>
       </w:rPr>
+    </w:lvl>
+  </w:abstractNum>
+  <w:abstractNum w:abstractNumId="8" w15:restartNumberingAfterBreak="0">
+    <w:nsid w:val="6897255C"/>
+    <w:multiLevelType w:val="hybridMultilevel"/>
+    <w:tmpl w:val="E184021C"/>
+    <w:lvl w:ilvl="0" w:tplc="240A0001">
+      <w:start w:val="1"/>
+      <w:numFmt w:val="bullet"/>
+      <w:lvlText w:val=""/>
+      <w:lvlJc w:val="left"/>
+      <w:pPr>
+        <w:ind w:left="720" w:hanging="360"/>
+      </w:pPr>
+      <w:rPr>
+        <w:rFonts w:ascii="Symbol" w:hAnsi="Symbol" w:hint="default"/>
+      </w:rPr>
+    </w:lvl>
+    <w:lvl w:ilvl="1" w:tplc="240A0003" w:tentative="1">
+      <w:start w:val="1"/>
+      <w:numFmt w:val="bullet"/>
+      <w:lvlText w:val="o"/>
+      <w:lvlJc w:val="left"/>
+      <w:pPr>
+        <w:ind w:left="1440" w:hanging="360"/>
+      </w:pPr>
+      <w:rPr>
+        <w:rFonts w:ascii="Courier New" w:hAnsi="Courier New" w:cs="Courier New" w:hint="default"/>
+      </w:rPr>
+    </w:lvl>
+    <w:lvl w:ilvl="2" w:tplc="240A0005" w:tentative="1">
+      <w:start w:val="1"/>
+      <w:numFmt w:val="bullet"/>
+      <w:lvlText w:val=""/>
+      <w:lvlJc w:val="left"/>
+      <w:pPr>
+        <w:ind w:left="2160" w:hanging="360"/>
+      </w:pPr>
+      <w:rPr>
+        <w:rFonts w:ascii="Wingdings" w:hAnsi="Wingdings" w:hint="default"/>
+      </w:rPr>
+    </w:lvl>
+    <w:lvl w:ilvl="3" w:tplc="240A0001" w:tentative="1">
+      <w:start w:val="1"/>
+      <w:numFmt w:val="bullet"/>
+      <w:lvlText w:val=""/>
+      <w:lvlJc w:val="left"/>
+      <w:pPr>
+        <w:ind w:left="2880" w:hanging="360"/>
+      </w:pPr>
+      <w:rPr>
+        <w:rFonts w:ascii="Symbol" w:hAnsi="Symbol" w:hint="default"/>
+      </w:rPr>
+    </w:lvl>
+    <w:lvl w:ilvl="4" w:tplc="240A0003" w:tentative="1">
+      <w:start w:val="1"/>
+      <w:numFmt w:val="bullet"/>
+      <w:lvlText w:val="o"/>
+      <w:lvlJc w:val="left"/>
+      <w:pPr>
+        <w:ind w:left="3600" w:hanging="360"/>
+      </w:pPr>
+      <w:rPr>
+        <w:rFonts w:ascii="Courier New" w:hAnsi="Courier New" w:cs="Courier New" w:hint="default"/>
+      </w:rPr>
+    </w:lvl>
+    <w:lvl w:ilvl="5" w:tplc="240A0005" w:tentative="1">
+      <w:start w:val="1"/>
+      <w:numFmt w:val="bullet"/>
+      <w:lvlText w:val=""/>
+      <w:lvlJc w:val="left"/>
+      <w:pPr>
+        <w:ind w:left="4320" w:hanging="360"/>
+      </w:pPr>
+      <w:rPr>
+        <w:rFonts w:ascii="Wingdings" w:hAnsi="Wingdings" w:hint="default"/>
+      </w:rPr>
+    </w:lvl>
+    <w:lvl w:ilvl="6" w:tplc="240A0001" w:tentative="1">
+      <w:start w:val="1"/>
+      <w:numFmt w:val="bullet"/>
+      <w:lvlText w:val=""/>
+      <w:lvlJc w:val="left"/>
+      <w:pPr>
+        <w:ind w:left="5040" w:hanging="360"/>
+      </w:pPr>
+      <w:rPr>
+        <w:rFonts w:ascii="Symbol" w:hAnsi="Symbol" w:hint="default"/>
+      </w:rPr>
+    </w:lvl>
+    <w:lvl w:ilvl="7" w:tplc="240A0003" w:tentative="1">
+      <w:start w:val="1"/>
+      <w:numFmt w:val="bullet"/>
+      <w:lvlText w:val="o"/>
+      <w:lvlJc w:val="left"/>
+      <w:pPr>
+        <w:ind w:left="5760" w:hanging="360"/>
+      </w:pPr>
+      <w:rPr>
+        <w:rFonts w:ascii="Courier New" w:hAnsi="Courier New" w:cs="Courier New" w:hint="default"/>
+      </w:rPr>
+    </w:lvl>
+    <w:lvl w:ilvl="8" w:tplc="240A0005" w:tentative="1">
+      <w:start w:val="1"/>
+      <w:numFmt w:val="bullet"/>
+      <w:lvlText w:val=""/>
+      <w:lvlJc w:val="left"/>
+      <w:pPr>
+        <w:ind w:left="6480" w:hanging="360"/>
+      </w:pPr>
+      <w:rPr>
+        <w:rFonts w:ascii="Wingdings" w:hAnsi="Wingdings" w:hint="default"/>
+      </w:rPr>
+    </w:lvl>
+  </w:abstractNum>
+  <w:abstractNum w:abstractNumId="9" w15:restartNumberingAfterBreak="0">
+    <w:nsid w:val="7AB7074A"/>
+    <w:multiLevelType w:val="hybridMultilevel"/>
+    <w:tmpl w:val="8BD4A56A"/>
+    <w:lvl w:ilvl="0" w:tplc="240A000F">
+      <w:start w:val="1"/>
+      <w:numFmt w:val="decimal"/>
+      <w:lvlText w:val="%1."/>
+      <w:lvlJc w:val="left"/>
+      <w:pPr>
+        <w:ind w:left="720" w:hanging="360"/>
+      </w:pPr>
+      <w:rPr>
+        <w:rFonts w:hint="default"/>
+      </w:rPr>
+    </w:lvl>
+    <w:lvl w:ilvl="1" w:tplc="240A0019" w:tentative="1">
+      <w:start w:val="1"/>
+      <w:numFmt w:val="lowerLetter"/>
+      <w:lvlText w:val="%2."/>
+      <w:lvlJc w:val="left"/>
+      <w:pPr>
+        <w:ind w:left="1440" w:hanging="360"/>
+      </w:pPr>
+    </w:lvl>
+    <w:lvl w:ilvl="2" w:tplc="240A001B" w:tentative="1">
+      <w:start w:val="1"/>
+      <w:numFmt w:val="lowerRoman"/>
+      <w:lvlText w:val="%3."/>
+      <w:lvlJc w:val="right"/>
+      <w:pPr>
+        <w:ind w:left="2160" w:hanging="180"/>
+      </w:pPr>
+    </w:lvl>
+    <w:lvl w:ilvl="3" w:tplc="240A000F" w:tentative="1">
+      <w:start w:val="1"/>
+      <w:numFmt w:val="decimal"/>
+      <w:lvlText w:val="%4."/>
+      <w:lvlJc w:val="left"/>
+      <w:pPr>
+        <w:ind w:left="2880" w:hanging="360"/>
+      </w:pPr>
+    </w:lvl>
+    <w:lvl w:ilvl="4" w:tplc="240A0019" w:tentative="1">
+      <w:start w:val="1"/>
+      <w:numFmt w:val="lowerLetter"/>
+      <w:lvlText w:val="%5."/>
+      <w:lvlJc w:val="left"/>
+      <w:pPr>
+        <w:ind w:left="3600" w:hanging="360"/>
+      </w:pPr>
+    </w:lvl>
+    <w:lvl w:ilvl="5" w:tplc="240A001B" w:tentative="1">
+      <w:start w:val="1"/>
+      <w:numFmt w:val="lowerRoman"/>
+      <w:lvlText w:val="%6."/>
+      <w:lvlJc w:val="right"/>
+      <w:pPr>
+        <w:ind w:left="4320" w:hanging="180"/>
+      </w:pPr>
+    </w:lvl>
+    <w:lvl w:ilvl="6" w:tplc="240A000F" w:tentative="1">
+      <w:start w:val="1"/>
+      <w:numFmt w:val="decimal"/>
+      <w:lvlText w:val="%7."/>
+      <w:lvlJc w:val="left"/>
+      <w:pPr>
+        <w:ind w:left="5040" w:hanging="360"/>
+      </w:pPr>
+    </w:lvl>
+    <w:lvl w:ilvl="7" w:tplc="240A0019" w:tentative="1">
+      <w:start w:val="1"/>
+      <w:numFmt w:val="lowerLetter"/>
+      <w:lvlText w:val="%8."/>
+      <w:lvlJc w:val="left"/>
+      <w:pPr>
+        <w:ind w:left="5760" w:hanging="360"/>
+      </w:pPr>
+    </w:lvl>
+    <w:lvl w:ilvl="8" w:tplc="240A001B" w:tentative="1">
+      <w:start w:val="1"/>
+      <w:numFmt w:val="lowerRoman"/>
+      <w:lvlText w:val="%9."/>
+      <w:lvlJc w:val="right"/>
+      <w:pPr>
+        <w:ind w:left="6480" w:hanging="180"/>
+      </w:pPr>
     </w:lvl>
   </w:abstractNum>
   <w:num w:numId="1">
@@ -6575,7 +8107,7 @@
     <w:abstractNumId w:val="2"/>
   </w:num>
   <w:num w:numId="3">
-    <w:abstractNumId w:val="7"/>
+    <w:abstractNumId w:val="8"/>
   </w:num>
   <w:num w:numId="4">
     <w:abstractNumId w:val="3"/>
@@ -6590,7 +8122,13 @@
     <w:abstractNumId w:val="5"/>
   </w:num>
   <w:num w:numId="8">
+    <w:abstractNumId w:val="7"/>
+  </w:num>
+  <w:num w:numId="9">
     <w:abstractNumId w:val="6"/>
+  </w:num>
+  <w:num w:numId="10">
+    <w:abstractNumId w:val="9"/>
   </w:num>
 </w:numbering>
 </file>
@@ -7071,13 +8609,24 @@
       <w:contextualSpacing/>
     </w:pPr>
   </w:style>
+  <w:style w:type="character" w:styleId="Hipervnculo">
+    <w:name w:val="Hyperlink"/>
+    <w:basedOn w:val="Fuentedeprrafopredeter"/>
+    <w:uiPriority w:val="99"/>
+    <w:unhideWhenUsed/>
+    <w:rsid w:val="0067009C"/>
+    <w:rPr>
+      <w:color w:val="6B9F25" w:themeColor="hyperlink"/>
+      <w:u w:val="single"/>
+    </w:rPr>
+  </w:style>
 </w:styles>
 </file>
 
 <file path=word/theme/theme1.xml><?xml version="1.0" encoding="utf-8"?>
 <a:theme xmlns:a="http://schemas.openxmlformats.org/drawingml/2006/main" name="Tema de Office">
   <a:themeElements>
-    <a:clrScheme name="Office">
+    <a:clrScheme name="Verde">
       <a:dk1>
         <a:sysClr val="windowText" lastClr="000000"/>
       </a:dk1>
@@ -7085,34 +8634,34 @@
         <a:sysClr val="window" lastClr="FFFFFF"/>
       </a:lt1>
       <a:dk2>
-        <a:srgbClr val="44546A"/>
+        <a:srgbClr val="455F51"/>
       </a:dk2>
       <a:lt2>
-        <a:srgbClr val="E7E6E6"/>
+        <a:srgbClr val="E3DED1"/>
       </a:lt2>
       <a:accent1>
-        <a:srgbClr val="5B9BD5"/>
+        <a:srgbClr val="549E39"/>
       </a:accent1>
       <a:accent2>
-        <a:srgbClr val="ED7D31"/>
+        <a:srgbClr val="8AB833"/>
       </a:accent2>
       <a:accent3>
-        <a:srgbClr val="A5A5A5"/>
+        <a:srgbClr val="C0CF3A"/>
       </a:accent3>
       <a:accent4>
-        <a:srgbClr val="FFC000"/>
+        <a:srgbClr val="029676"/>
       </a:accent4>
       <a:accent5>
-        <a:srgbClr val="4472C4"/>
+        <a:srgbClr val="4AB5C4"/>
       </a:accent5>
       <a:accent6>
-        <a:srgbClr val="70AD47"/>
+        <a:srgbClr val="0989B1"/>
       </a:accent6>
       <a:hlink>
-        <a:srgbClr val="0563C1"/>
+        <a:srgbClr val="6B9F25"/>
       </a:hlink>
       <a:folHlink>
-        <a:srgbClr val="954F72"/>
+        <a:srgbClr val="BA6906"/>
       </a:folHlink>
     </a:clrScheme>
     <a:fontScheme name="Office">
@@ -7187,7 +8736,7 @@
         <a:font script="Geor" typeface="Sylfaen"/>
       </a:minorFont>
     </a:fontScheme>
-    <a:fmtScheme name="Office">
+    <a:fmtScheme name="Office 2007-2010">
       <a:fillStyleLst>
         <a:solidFill>
           <a:schemeClr val="phClr"/>
@@ -7196,93 +8745,110 @@
           <a:gsLst>
             <a:gs pos="0">
               <a:schemeClr val="phClr">
-                <a:lumMod val="110000"/>
-                <a:satMod val="105000"/>
-                <a:tint val="67000"/>
+                <a:tint val="50000"/>
+                <a:satMod val="300000"/>
               </a:schemeClr>
             </a:gs>
-            <a:gs pos="50000">
+            <a:gs pos="35000">
               <a:schemeClr val="phClr">
-                <a:lumMod val="105000"/>
-                <a:satMod val="103000"/>
-                <a:tint val="73000"/>
+                <a:tint val="37000"/>
+                <a:satMod val="300000"/>
               </a:schemeClr>
             </a:gs>
             <a:gs pos="100000">
               <a:schemeClr val="phClr">
-                <a:lumMod val="105000"/>
-                <a:satMod val="109000"/>
-                <a:tint val="81000"/>
+                <a:tint val="15000"/>
+                <a:satMod val="350000"/>
               </a:schemeClr>
             </a:gs>
           </a:gsLst>
-          <a:lin ang="5400000" scaled="0"/>
+          <a:lin ang="16200000" scaled="1"/>
         </a:gradFill>
         <a:gradFill rotWithShape="1">
           <a:gsLst>
             <a:gs pos="0">
               <a:schemeClr val="phClr">
-                <a:satMod val="103000"/>
-                <a:lumMod val="102000"/>
-                <a:tint val="94000"/>
+                <a:shade val="51000"/>
+                <a:satMod val="130000"/>
               </a:schemeClr>
             </a:gs>
-            <a:gs pos="50000">
+            <a:gs pos="80000">
               <a:schemeClr val="phClr">
-                <a:satMod val="110000"/>
-                <a:lumMod val="100000"/>
-                <a:shade val="100000"/>
+                <a:shade val="93000"/>
+                <a:satMod val="130000"/>
               </a:schemeClr>
             </a:gs>
             <a:gs pos="100000">
               <a:schemeClr val="phClr">
-                <a:lumMod val="99000"/>
-                <a:satMod val="120000"/>
-                <a:shade val="78000"/>
+                <a:shade val="94000"/>
+                <a:satMod val="135000"/>
               </a:schemeClr>
             </a:gs>
           </a:gsLst>
-          <a:lin ang="5400000" scaled="0"/>
+          <a:lin ang="16200000" scaled="0"/>
         </a:gradFill>
       </a:fillStyleLst>
       <a:lnStyleLst>
-        <a:ln w="6350" cap="flat" cmpd="sng" algn="ctr">
+        <a:ln w="9525" cap="flat" cmpd="sng" algn="ctr">
+          <a:solidFill>
+            <a:schemeClr val="phClr">
+              <a:shade val="95000"/>
+              <a:satMod val="105000"/>
+            </a:schemeClr>
+          </a:solidFill>
+          <a:prstDash val="solid"/>
+        </a:ln>
+        <a:ln w="25400" cap="flat" cmpd="sng" algn="ctr">
           <a:solidFill>
             <a:schemeClr val="phClr"/>
           </a:solidFill>
           <a:prstDash val="solid"/>
-          <a:miter lim="800000"/>
         </a:ln>
-        <a:ln w="12700" cap="flat" cmpd="sng" algn="ctr">
+        <a:ln w="38100" cap="flat" cmpd="sng" algn="ctr">
           <a:solidFill>
             <a:schemeClr val="phClr"/>
           </a:solidFill>
           <a:prstDash val="solid"/>
-          <a:miter lim="800000"/>
-        </a:ln>
-        <a:ln w="19050" cap="flat" cmpd="sng" algn="ctr">
-          <a:solidFill>
-            <a:schemeClr val="phClr"/>
-          </a:solidFill>
-          <a:prstDash val="solid"/>
-          <a:miter lim="800000"/>
         </a:ln>
       </a:lnStyleLst>
       <a:effectStyleLst>
         <a:effectStyle>
-          <a:effectLst/>
-        </a:effectStyle>
-        <a:effectStyle>
-          <a:effectLst/>
+          <a:effectLst>
+            <a:outerShdw blurRad="40000" dist="20000" dir="5400000" rotWithShape="0">
+              <a:srgbClr val="000000">
+                <a:alpha val="38000"/>
+              </a:srgbClr>
+            </a:outerShdw>
+          </a:effectLst>
         </a:effectStyle>
         <a:effectStyle>
           <a:effectLst>
-            <a:outerShdw blurRad="57150" dist="19050" dir="5400000" algn="ctr" rotWithShape="0">
+            <a:outerShdw blurRad="40000" dist="23000" dir="5400000" rotWithShape="0">
               <a:srgbClr val="000000">
-                <a:alpha val="63000"/>
+                <a:alpha val="35000"/>
               </a:srgbClr>
             </a:outerShdw>
           </a:effectLst>
+        </a:effectStyle>
+        <a:effectStyle>
+          <a:effectLst>
+            <a:outerShdw blurRad="40000" dist="23000" dir="5400000" rotWithShape="0">
+              <a:srgbClr val="000000">
+                <a:alpha val="35000"/>
+              </a:srgbClr>
+            </a:outerShdw>
+          </a:effectLst>
+          <a:scene3d>
+            <a:camera prst="orthographicFront">
+              <a:rot lat="0" lon="0" rev="0"/>
+            </a:camera>
+            <a:lightRig rig="threePt" dir="t">
+              <a:rot lat="0" lon="0" rev="1200000"/>
+            </a:lightRig>
+          </a:scene3d>
+          <a:sp3d>
+            <a:bevelT w="63500" h="25400"/>
+          </a:sp3d>
         </a:effectStyle>
       </a:effectStyleLst>
       <a:bgFillStyleLst>

</xml_diff>

<commit_message>
Metí los iconos de menu de tecnico en una imagen, puse numeración de páginas. Se desapareció el pied de pagina por la numeración
</commit_message>
<xml_diff>
--- a/Manual Sigat.docx
+++ b/Manual Sigat.docx
@@ -2,11 +2,6 @@
 <file path=word/document.xml><?xml version="1.0" encoding="utf-8"?>
 <w:document xmlns:wpc="http://schemas.microsoft.com/office/word/2010/wordprocessingCanvas" xmlns:cx="http://schemas.microsoft.com/office/drawing/2014/chartex" xmlns:mc="http://schemas.openxmlformats.org/markup-compatibility/2006" xmlns:o="urn:schemas-microsoft-com:office:office" xmlns:r="http://schemas.openxmlformats.org/officeDocument/2006/relationships" xmlns:m="http://schemas.openxmlformats.org/officeDocument/2006/math" xmlns:v="urn:schemas-microsoft-com:vml" xmlns:wp14="http://schemas.microsoft.com/office/word/2010/wordprocessingDrawing" xmlns:wp="http://schemas.openxmlformats.org/drawingml/2006/wordprocessingDrawing" xmlns:w10="urn:schemas-microsoft-com:office:word" xmlns:w="http://schemas.openxmlformats.org/wordprocessingml/2006/main" xmlns:w14="http://schemas.microsoft.com/office/word/2010/wordml" xmlns:w15="http://schemas.microsoft.com/office/word/2012/wordml" xmlns:w16se="http://schemas.microsoft.com/office/word/2015/wordml/symex" xmlns:wpg="http://schemas.microsoft.com/office/word/2010/wordprocessingGroup" xmlns:wpi="http://schemas.microsoft.com/office/word/2010/wordprocessingInk" xmlns:wne="http://schemas.microsoft.com/office/word/2006/wordml" xmlns:wps="http://schemas.microsoft.com/office/word/2010/wordprocessingShape" mc:Ignorable="w14 w15 w16se wp14">
   <w:body>
-    <w:p>
-      <w:pPr>
-        <w:jc w:val="both"/>
-      </w:pPr>
-    </w:p>
     <w:p>
       <w:pPr>
         <w:jc w:val="both"/>
@@ -216,26 +211,6 @@
     <w:p>
       <w:pPr>
         <w:jc w:val="both"/>
-      </w:pPr>
-    </w:p>
-    <w:p>
-      <w:pPr>
-        <w:jc w:val="both"/>
-      </w:pPr>
-    </w:p>
-    <w:p>
-      <w:pPr>
-        <w:jc w:val="both"/>
-      </w:pPr>
-    </w:p>
-    <w:p>
-      <w:pPr>
-        <w:jc w:val="both"/>
-      </w:pPr>
-    </w:p>
-    <w:p>
-      <w:pPr>
-        <w:jc w:val="both"/>
         <w:rPr>
           <w:b/>
         </w:rPr>
@@ -244,16 +219,27 @@
         <w:rPr>
           <w:b/>
         </w:rPr>
+        <w:t>APLICATIVO ANDROID:</w:t>
+      </w:r>
+    </w:p>
+    <w:p>
+      <w:pPr>
+        <w:jc w:val="both"/>
+      </w:pPr>
+      <w:r>
+        <w:t xml:space="preserve">Se trata de una aplicación móvil que funciona en dispositivos con sistema operativo Android versión 4.1 en adelante. Esta herramienta fue desarrollada haciendo uso del Framework Apache </w:t>
+      </w:r>
+      <w:proofErr w:type="spellStart"/>
+      <w:r>
+        <w:t>Cordova</w:t>
+      </w:r>
+      <w:proofErr w:type="spellEnd"/>
+      <w:r>
+        <w:t xml:space="preserve">, programada en lenguaje JavaScript y HTML5. Al igual que la plataforma Web, la conexión al servidor se </w:t>
+      </w:r>
+      <w:r>
         <w:lastRenderedPageBreak/>
-        <w:t>APLICATIVO ANDROID:</w:t>
-      </w:r>
-    </w:p>
-    <w:p>
-      <w:pPr>
-        <w:jc w:val="both"/>
-      </w:pPr>
-      <w:r>
-        <w:t xml:space="preserve">Se trata de una aplicación móvil que funciona en dispositivos con sistema operativo Android versión 4.1 en adelante. Esta herramienta fue desarrollada haciendo uso del Framework Apache Cordova, programada en lenguaje JavaScript y HTML5. Al igual que la plataforma Web, la conexión al servidor se realiza a través de Ajax y los datos son transferidos en formato JSON. </w:t>
+        <w:t xml:space="preserve">realiza a través de Ajax y los datos son transferidos en formato JSON. </w:t>
       </w:r>
       <w:r>
         <w:t xml:space="preserve"> El aplicativo cuenta con una base de datos local soportada en SQLITE para almacenar los datos en caso de no contar con conexión a internet.</w:t>
@@ -331,11 +317,11 @@
                     </pic:cNvPicPr>
                   </pic:nvPicPr>
                   <pic:blipFill>
-                    <a:blip r:embed="rId7" cstate="print">
+                    <a:blip r:embed="rId8" cstate="print">
                       <a:extLst>
                         <a:ext uri="{BEBA8EAE-BF5A-486C-A8C5-ECC9F3942E4B}">
                           <a14:imgProps xmlns:a14="http://schemas.microsoft.com/office/drawing/2010/main">
-                            <a14:imgLayer r:embed="rId8">
+                            <a14:imgLayer r:embed="rId9">
                               <a14:imgEffect>
                                 <a14:sharpenSoften amount="50000"/>
                               </a14:imgEffect>
@@ -406,6 +392,16 @@
     </w:p>
     <w:p>
       <w:pPr>
+        <w:jc w:val="both"/>
+      </w:pPr>
+    </w:p>
+    <w:p>
+      <w:pPr>
+        <w:jc w:val="both"/>
+      </w:pPr>
+    </w:p>
+    <w:p>
+      <w:pPr>
         <w:rPr>
           <w:b/>
         </w:rPr>
@@ -414,7 +410,6 @@
         <w:rPr>
           <w:b/>
         </w:rPr>
-        <w:lastRenderedPageBreak/>
         <w:t>ASPECTO</w:t>
       </w:r>
       <w:r>
@@ -572,31 +567,6 @@
     <w:p>
       <w:pPr>
         <w:jc w:val="both"/>
-      </w:pPr>
-    </w:p>
-    <w:p>
-      <w:pPr>
-        <w:jc w:val="both"/>
-      </w:pPr>
-    </w:p>
-    <w:p>
-      <w:pPr>
-        <w:jc w:val="both"/>
-      </w:pPr>
-    </w:p>
-    <w:p>
-      <w:pPr>
-        <w:jc w:val="both"/>
-      </w:pPr>
-    </w:p>
-    <w:p>
-      <w:pPr>
-        <w:jc w:val="both"/>
-      </w:pPr>
-    </w:p>
-    <w:p>
-      <w:pPr>
-        <w:jc w:val="both"/>
         <w:rPr>
           <w:b/>
         </w:rPr>
@@ -649,16 +619,19 @@
     <w:p>
       <w:pPr>
         <w:jc w:val="both"/>
-      </w:pPr>
-    </w:p>
-    <w:p>
-      <w:pPr>
-        <w:jc w:val="both"/>
-      </w:pPr>
-      <w:r>
         <w:rPr>
           <w:b/>
         </w:rPr>
+      </w:pPr>
+    </w:p>
+    <w:p>
+      <w:pPr>
+        <w:jc w:val="both"/>
+      </w:pPr>
+      <w:r>
+        <w:rPr>
+          <w:b/>
+        </w:rPr>
         <w:t xml:space="preserve">USUARIO TECNICO: </w:t>
       </w:r>
     </w:p>
@@ -672,6 +645,11 @@
       <w:r>
         <w:t>las siguientes funcionalidades:</w:t>
       </w:r>
+    </w:p>
+    <w:p>
+      <w:pPr>
+        <w:jc w:val="both"/>
+      </w:pPr>
     </w:p>
     <w:p>
       <w:pPr>
@@ -806,6 +784,11 @@
     <w:p>
       <w:pPr>
         <w:jc w:val="both"/>
+      </w:pPr>
+    </w:p>
+    <w:p>
+      <w:pPr>
+        <w:jc w:val="both"/>
         <w:rPr>
           <w:b/>
         </w:rPr>
@@ -827,6 +810,11 @@
       <w:r>
         <w:t>. Jefe de una oficina del ICA. Cuenta con credenciales propias para acceder al sistema. Todo el trabajo lo realiza a través de la plataforma web. Este rol cuenta con los privilegios para realizar las siguientes funcionalidades:</w:t>
       </w:r>
+    </w:p>
+    <w:p>
+      <w:pPr>
+        <w:jc w:val="both"/>
+      </w:pPr>
     </w:p>
     <w:p>
       <w:pPr>
@@ -934,17 +922,13 @@
     </w:p>
     <w:p>
       <w:pPr>
-        <w:jc w:val="both"/>
-      </w:pPr>
-    </w:p>
-    <w:p>
-      <w:pPr>
-        <w:jc w:val="both"/>
-      </w:pPr>
-    </w:p>
-    <w:p>
-      <w:pPr>
-        <w:jc w:val="both"/>
+        <w:pStyle w:val="Prrafodelista"/>
+        <w:jc w:val="both"/>
+      </w:pPr>
+    </w:p>
+    <w:p>
+      <w:pPr>
+        <w:jc w:val="center"/>
         <w:rPr>
           <w:b/>
         </w:rPr>
@@ -959,7 +943,7 @@
     </w:p>
     <w:p>
       <w:pPr>
-        <w:jc w:val="both"/>
+        <w:jc w:val="center"/>
         <w:rPr>
           <w:b/>
         </w:rPr>
@@ -973,11 +957,6 @@
     </w:p>
     <w:p>
       <w:pPr>
-        <w:pStyle w:val="Prrafodelista"/>
-        <w:numPr>
-          <w:ilvl w:val="0"/>
-          <w:numId w:val="5"/>
-        </w:numPr>
         <w:jc w:val="both"/>
         <w:rPr>
           <w:b/>
@@ -998,16 +977,6 @@
     </w:p>
     <w:p>
       <w:pPr>
-        <w:pStyle w:val="Prrafodelista"/>
-        <w:jc w:val="both"/>
-        <w:rPr>
-          <w:b/>
-        </w:rPr>
-      </w:pPr>
-    </w:p>
-    <w:p>
-      <w:pPr>
-        <w:pStyle w:val="Prrafodelista"/>
         <w:jc w:val="both"/>
       </w:pPr>
       <w:r>
@@ -1016,39 +985,6 @@
     </w:p>
     <w:p>
       <w:pPr>
-        <w:pStyle w:val="Prrafodelista"/>
-        <w:jc w:val="both"/>
-      </w:pPr>
-    </w:p>
-    <w:p>
-      <w:pPr>
-        <w:ind w:left="720"/>
-        <w:jc w:val="both"/>
-      </w:pPr>
-      <w:r>
-        <w:rPr>
-          <w:b/>
-        </w:rPr>
-        <w:t>Paso 1:</w:t>
-      </w:r>
-      <w:r>
-        <w:t xml:space="preserve"> </w:t>
-      </w:r>
-      <w:r>
-        <w:t>En el dispositivo seleccione la aplicación SIGAT, la cual se puede identificar por su icono distintivo.</w:t>
-      </w:r>
-    </w:p>
-    <w:p>
-      <w:pPr>
-        <w:pStyle w:val="Prrafodelista"/>
-        <w:ind w:left="1080"/>
-        <w:jc w:val="both"/>
-      </w:pPr>
-    </w:p>
-    <w:p>
-      <w:pPr>
-        <w:pStyle w:val="Prrafodelista"/>
-        <w:ind w:left="1080"/>
         <w:jc w:val="both"/>
       </w:pPr>
       <w:r>
@@ -1059,16 +995,16 @@
         <mc:AlternateContent>
           <mc:Choice Requires="wps">
             <w:drawing>
-              <wp:anchor distT="45720" distB="45720" distL="114300" distR="114300" simplePos="0" relativeHeight="251661312" behindDoc="0" locked="0" layoutInCell="1" allowOverlap="1" wp14:anchorId="7C902E2E" wp14:editId="42488BC7">
+              <wp:anchor distT="45720" distB="45720" distL="114300" distR="114300" simplePos="0" relativeHeight="251661312" behindDoc="0" locked="0" layoutInCell="1" allowOverlap="1" wp14:anchorId="07A5206A" wp14:editId="64D945C1">
                 <wp:simplePos x="0" y="0"/>
                 <wp:positionH relativeFrom="margin">
-                  <wp:posOffset>1684655</wp:posOffset>
+                  <wp:posOffset>1216025</wp:posOffset>
                 </wp:positionH>
                 <wp:positionV relativeFrom="paragraph">
-                  <wp:posOffset>8128</wp:posOffset>
+                  <wp:posOffset>322580</wp:posOffset>
                 </wp:positionV>
-                <wp:extent cx="3152775" cy="394335"/>
-                <wp:effectExtent l="0" t="0" r="28575" b="24765"/>
+                <wp:extent cx="3152775" cy="477520"/>
+                <wp:effectExtent l="0" t="0" r="28575" b="17780"/>
                 <wp:wrapSquare wrapText="bothSides"/>
                 <wp:docPr id="4" name="Cuadro de texto 2"/>
                 <wp:cNvGraphicFramePr>
@@ -1083,7 +1019,7 @@
                       <wps:spPr bwMode="auto">
                         <a:xfrm>
                           <a:off x="0" y="0"/>
-                          <a:ext cx="3152775" cy="394335"/>
+                          <a:ext cx="3152775" cy="477520"/>
                         </a:xfrm>
                         <a:prstGeom prst="rect">
                           <a:avLst/>
@@ -1109,7 +1045,7 @@
                                 <w:lang w:eastAsia="es-CO"/>
                               </w:rPr>
                               <w:drawing>
-                                <wp:inline distT="0" distB="0" distL="0" distR="0" wp14:anchorId="4282A0FF" wp14:editId="28672264">
+                                <wp:inline distT="0" distB="0" distL="0" distR="0" wp14:anchorId="69A52E6E" wp14:editId="00F32DAC">
                                   <wp:extent cx="292735" cy="292735"/>
                                   <wp:effectExtent l="0" t="0" r="0" b="0"/>
                                   <wp:docPr id="3" name="Imagen 3" descr="C:\xampp\htdocs\SigatApp\res\icono-mosca.png"/>
@@ -1126,7 +1062,7 @@
                                           </pic:cNvPicPr>
                                         </pic:nvPicPr>
                                         <pic:blipFill>
-                                          <a:blip r:embed="rId9">
+                                          <a:blip r:embed="rId10">
                                             <a:extLst>
                                               <a:ext uri="{28A0092B-C50C-407E-A947-70E740481C1C}">
                                                 <a14:useLocalDpi xmlns:a14="http://schemas.microsoft.com/office/drawing/2010/main" val="0"/>
@@ -1180,11 +1116,11 @@
           </mc:Choice>
           <mc:Fallback>
             <w:pict>
-              <v:shapetype w14:anchorId="7C902E2E" id="_x0000_t202" coordsize="21600,21600" o:spt="202" path="m,l,21600r21600,l21600,xe">
+              <v:shapetype w14:anchorId="07A5206A" id="_x0000_t202" coordsize="21600,21600" o:spt="202" path="m,l,21600r21600,l21600,xe">
                 <v:stroke joinstyle="miter"/>
                 <v:path gradientshapeok="t" o:connecttype="rect"/>
               </v:shapetype>
-              <v:shape id="Cuadro de texto 2" o:spid="_x0000_s1026" type="#_x0000_t202" style="position:absolute;left:0;text-align:left;margin-left:132.65pt;margin-top:.65pt;width:248.25pt;height:31.05pt;z-index:251661312;visibility:visible;mso-wrap-style:square;mso-width-percent:0;mso-height-percent:0;mso-wrap-distance-left:9pt;mso-wrap-distance-top:3.6pt;mso-wrap-distance-right:9pt;mso-wrap-distance-bottom:3.6pt;mso-position-horizontal:absolute;mso-position-horizontal-relative:margin;mso-position-vertical:absolute;mso-position-vertical-relative:text;mso-width-percent:0;mso-height-percent:0;mso-width-relative:margin;mso-height-relative:margin;v-text-anchor:top" o:gfxdata="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">
+              <v:shape id="Cuadro de texto 2" o:spid="_x0000_s1026" type="#_x0000_t202" style="position:absolute;left:0;text-align:left;margin-left:95.75pt;margin-top:25.4pt;width:248.25pt;height:37.6pt;z-index:251661312;visibility:visible;mso-wrap-style:square;mso-width-percent:0;mso-height-percent:0;mso-wrap-distance-left:9pt;mso-wrap-distance-top:3.6pt;mso-wrap-distance-right:9pt;mso-wrap-distance-bottom:3.6pt;mso-position-horizontal:absolute;mso-position-horizontal-relative:margin;mso-position-vertical:absolute;mso-position-vertical-relative:text;mso-width-percent:0;mso-height-percent:0;mso-width-relative:margin;mso-height-relative:margin;v-text-anchor:top" o:gfxdata="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">
                 <v:textbox>
                   <w:txbxContent>
                     <w:p>
@@ -1194,7 +1130,7 @@
                           <w:lang w:eastAsia="es-CO"/>
                         </w:rPr>
                         <w:drawing>
-                          <wp:inline distT="0" distB="0" distL="0" distR="0" wp14:anchorId="4282A0FF" wp14:editId="28672264">
+                          <wp:inline distT="0" distB="0" distL="0" distR="0" wp14:anchorId="69A52E6E" wp14:editId="00F32DAC">
                             <wp:extent cx="292735" cy="292735"/>
                             <wp:effectExtent l="0" t="0" r="0" b="0"/>
                             <wp:docPr id="3" name="Imagen 3" descr="C:\xampp\htdocs\SigatApp\res\icono-mosca.png"/>
@@ -1254,6 +1190,18 @@
           </mc:Fallback>
         </mc:AlternateContent>
       </w:r>
+      <w:r>
+        <w:rPr>
+          <w:b/>
+        </w:rPr>
+        <w:t>Paso 1:</w:t>
+      </w:r>
+      <w:r>
+        <w:t xml:space="preserve"> </w:t>
+      </w:r>
+      <w:r>
+        <w:t>En el dispositivo seleccione la aplicación SIGAT, la cual se puede identificar por su icono distintivo.</w:t>
+      </w:r>
     </w:p>
     <w:p>
       <w:pPr>
@@ -1271,7 +1219,13 @@
     </w:p>
     <w:p>
       <w:pPr>
-        <w:ind w:left="708"/>
+        <w:pStyle w:val="Prrafodelista"/>
+        <w:ind w:left="1080"/>
+        <w:jc w:val="both"/>
+      </w:pPr>
+    </w:p>
+    <w:p>
+      <w:pPr>
         <w:jc w:val="both"/>
       </w:pPr>
       <w:r>
@@ -1651,7 +1605,6 @@
         <w:tabs>
           <w:tab w:val="left" w:pos="2442"/>
         </w:tabs>
-        <w:ind w:left="708"/>
       </w:pPr>
       <w:r>
         <w:rPr>
@@ -1678,16 +1631,169 @@
           <w:noProof/>
           <w:lang w:eastAsia="es-CO"/>
         </w:rPr>
+        <w:drawing>
+          <wp:anchor distT="0" distB="0" distL="114300" distR="114300" simplePos="0" relativeHeight="251668480" behindDoc="0" locked="0" layoutInCell="1" allowOverlap="1" wp14:anchorId="2A3D639E" wp14:editId="10237373">
+            <wp:simplePos x="0" y="0"/>
+            <wp:positionH relativeFrom="column">
+              <wp:posOffset>3411220</wp:posOffset>
+            </wp:positionH>
+            <wp:positionV relativeFrom="page">
+              <wp:posOffset>2177184</wp:posOffset>
+            </wp:positionV>
+            <wp:extent cx="1800000" cy="2520000"/>
+            <wp:effectExtent l="19050" t="19050" r="10160" b="13970"/>
+            <wp:wrapNone/>
+            <wp:docPr id="2" name="Imagen 2"/>
+            <wp:cNvGraphicFramePr>
+              <a:graphicFrameLocks xmlns:a="http://schemas.openxmlformats.org/drawingml/2006/main"/>
+            </wp:cNvGraphicFramePr>
+            <a:graphic xmlns:a="http://schemas.openxmlformats.org/drawingml/2006/main">
+              <a:graphicData uri="http://schemas.openxmlformats.org/drawingml/2006/picture">
+                <pic:pic xmlns:pic="http://schemas.openxmlformats.org/drawingml/2006/picture">
+                  <pic:nvPicPr>
+                    <pic:cNvPr id="1" name=""/>
+                    <pic:cNvPicPr preferRelativeResize="0"/>
+                  </pic:nvPicPr>
+                  <pic:blipFill>
+                    <a:blip r:embed="rId13">
+                      <a:extLst>
+                        <a:ext uri="{28A0092B-C50C-407E-A947-70E740481C1C}">
+                          <a14:useLocalDpi xmlns:a14="http://schemas.microsoft.com/office/drawing/2010/main" val="0"/>
+                        </a:ext>
+                      </a:extLst>
+                    </a:blip>
+                    <a:stretch>
+                      <a:fillRect/>
+                    </a:stretch>
+                  </pic:blipFill>
+                  <pic:spPr>
+                    <a:xfrm>
+                      <a:off x="0" y="0"/>
+                      <a:ext cx="1800000" cy="2520000"/>
+                    </a:xfrm>
+                    <a:prstGeom prst="rect">
+                      <a:avLst/>
+                    </a:prstGeom>
+                    <a:ln w="25400">
+                      <a:solidFill>
+                        <a:schemeClr val="tx1"/>
+                      </a:solidFill>
+                    </a:ln>
+                  </pic:spPr>
+                </pic:pic>
+              </a:graphicData>
+            </a:graphic>
+            <wp14:sizeRelH relativeFrom="page">
+              <wp14:pctWidth>0</wp14:pctWidth>
+            </wp14:sizeRelH>
+            <wp14:sizeRelV relativeFrom="page">
+              <wp14:pctHeight>0</wp14:pctHeight>
+            </wp14:sizeRelV>
+          </wp:anchor>
+        </w:drawing>
+      </w:r>
+      <w:r>
+        <w:rPr>
+          <w:noProof/>
+          <w:lang w:eastAsia="es-CO"/>
+        </w:rPr>
+        <w:drawing>
+          <wp:anchor distT="0" distB="0" distL="114300" distR="114300" simplePos="0" relativeHeight="251669504" behindDoc="0" locked="0" layoutInCell="1" allowOverlap="1" wp14:anchorId="7227FB3E" wp14:editId="02DE753C">
+            <wp:simplePos x="0" y="0"/>
+            <wp:positionH relativeFrom="margin">
+              <wp:posOffset>578312</wp:posOffset>
+            </wp:positionH>
+            <wp:positionV relativeFrom="page">
+              <wp:posOffset>2243916</wp:posOffset>
+            </wp:positionV>
+            <wp:extent cx="1800000" cy="2520000"/>
+            <wp:effectExtent l="19050" t="19050" r="10160" b="13970"/>
+            <wp:wrapNone/>
+            <wp:docPr id="5" name="Imagen 5"/>
+            <wp:cNvGraphicFramePr>
+              <a:graphicFrameLocks xmlns:a="http://schemas.openxmlformats.org/drawingml/2006/main"/>
+            </wp:cNvGraphicFramePr>
+            <a:graphic xmlns:a="http://schemas.openxmlformats.org/drawingml/2006/main">
+              <a:graphicData uri="http://schemas.openxmlformats.org/drawingml/2006/picture">
+                <pic:pic xmlns:pic="http://schemas.openxmlformats.org/drawingml/2006/picture">
+                  <pic:nvPicPr>
+                    <pic:cNvPr id="1" name=""/>
+                    <pic:cNvPicPr preferRelativeResize="0"/>
+                  </pic:nvPicPr>
+                  <pic:blipFill>
+                    <a:blip r:embed="rId14">
+                      <a:extLst>
+                        <a:ext uri="{28A0092B-C50C-407E-A947-70E740481C1C}">
+                          <a14:useLocalDpi xmlns:a14="http://schemas.microsoft.com/office/drawing/2010/main" val="0"/>
+                        </a:ext>
+                      </a:extLst>
+                    </a:blip>
+                    <a:stretch>
+                      <a:fillRect/>
+                    </a:stretch>
+                  </pic:blipFill>
+                  <pic:spPr>
+                    <a:xfrm>
+                      <a:off x="0" y="0"/>
+                      <a:ext cx="1800000" cy="2520000"/>
+                    </a:xfrm>
+                    <a:prstGeom prst="rect">
+                      <a:avLst/>
+                    </a:prstGeom>
+                    <a:ln w="25400">
+                      <a:solidFill>
+                        <a:schemeClr val="tx1"/>
+                      </a:solidFill>
+                    </a:ln>
+                  </pic:spPr>
+                </pic:pic>
+              </a:graphicData>
+            </a:graphic>
+            <wp14:sizeRelH relativeFrom="margin">
+              <wp14:pctWidth>0</wp14:pctWidth>
+            </wp14:sizeRelH>
+            <wp14:sizeRelV relativeFrom="margin">
+              <wp14:pctHeight>0</wp14:pctHeight>
+            </wp14:sizeRelV>
+          </wp:anchor>
+        </w:drawing>
+      </w:r>
+    </w:p>
+    <w:p>
+      <w:pPr>
+        <w:tabs>
+          <w:tab w:val="left" w:pos="2442"/>
+        </w:tabs>
+      </w:pPr>
+    </w:p>
+    <w:p>
+      <w:pPr>
+        <w:tabs>
+          <w:tab w:val="left" w:pos="2442"/>
+        </w:tabs>
+      </w:pPr>
+    </w:p>
+    <w:p/>
+    <w:p/>
+    <w:p/>
+    <w:p/>
+    <w:p/>
+    <w:p>
+      <w:r>
+        <w:rPr>
+          <w:noProof/>
+          <w:lang w:eastAsia="es-CO"/>
+        </w:rPr>
         <mc:AlternateContent>
           <mc:Choice Requires="wps">
             <w:drawing>
-              <wp:anchor distT="45720" distB="45720" distL="114300" distR="114300" simplePos="0" relativeHeight="251673600" behindDoc="0" locked="0" layoutInCell="1" allowOverlap="1" wp14:anchorId="4B2EB5CF" wp14:editId="5A01988B">
+              <wp:anchor distT="45720" distB="45720" distL="114300" distR="114300" simplePos="0" relativeHeight="251673600" behindDoc="0" locked="0" layoutInCell="1" allowOverlap="1" wp14:anchorId="52795C53" wp14:editId="14D7B10D">
                 <wp:simplePos x="0" y="0"/>
                 <wp:positionH relativeFrom="column">
-                  <wp:posOffset>3352419</wp:posOffset>
+                  <wp:posOffset>3302347</wp:posOffset>
                 </wp:positionH>
                 <wp:positionV relativeFrom="paragraph">
-                  <wp:posOffset>2654554</wp:posOffset>
+                  <wp:posOffset>139873</wp:posOffset>
                 </wp:positionV>
                 <wp:extent cx="1996440" cy="299720"/>
                 <wp:effectExtent l="0" t="0" r="22860" b="24130"/>
@@ -1751,7 +1857,7 @@
           </mc:Choice>
           <mc:Fallback>
             <w:pict>
-              <v:shape w14:anchorId="4B2EB5CF" id="_x0000_s1029" type="#_x0000_t202" style="position:absolute;margin-left:263.95pt;margin-top:209pt;width:157.2pt;height:23.6pt;z-index:251673600;visibility:visible;mso-wrap-style:square;mso-width-percent:0;mso-height-percent:0;mso-wrap-distance-left:9pt;mso-wrap-distance-top:3.6pt;mso-wrap-distance-right:9pt;mso-wrap-distance-bottom:3.6pt;mso-position-horizontal:absolute;mso-position-horizontal-relative:text;mso-position-vertical:absolute;mso-position-vertical-relative:text;mso-width-percent:0;mso-height-percent:0;mso-width-relative:margin;mso-height-relative:margin;v-text-anchor:top" o:gfxdata="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">
+              <v:shape w14:anchorId="52795C53" id="_x0000_s1029" type="#_x0000_t202" style="position:absolute;margin-left:260.05pt;margin-top:11pt;width:157.2pt;height:23.6pt;z-index:251673600;visibility:visible;mso-wrap-style:square;mso-width-percent:0;mso-height-percent:0;mso-wrap-distance-left:9pt;mso-wrap-distance-top:3.6pt;mso-wrap-distance-right:9pt;mso-wrap-distance-bottom:3.6pt;mso-position-horizontal:absolute;mso-position-horizontal-relative:text;mso-position-vertical:absolute;mso-position-vertical-relative:text;mso-width-percent:0;mso-height-percent:0;mso-width-relative:margin;mso-height-relative:margin;v-text-anchor:top" o:gfxdata="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">
                 <v:textbox>
                   <w:txbxContent>
                     <w:p>
@@ -1778,13 +1884,13 @@
         <mc:AlternateContent>
           <mc:Choice Requires="wps">
             <w:drawing>
-              <wp:anchor distT="45720" distB="45720" distL="114300" distR="114300" simplePos="0" relativeHeight="251671552" behindDoc="0" locked="0" layoutInCell="1" allowOverlap="1" wp14:anchorId="4B2EB5CF" wp14:editId="5A01988B">
+              <wp:anchor distT="45720" distB="45720" distL="114300" distR="114300" simplePos="0" relativeHeight="251671552" behindDoc="0" locked="0" layoutInCell="1" allowOverlap="1" wp14:anchorId="31B0027C" wp14:editId="485C22D1">
                 <wp:simplePos x="0" y="0"/>
                 <wp:positionH relativeFrom="column">
-                  <wp:posOffset>607162</wp:posOffset>
+                  <wp:posOffset>494896</wp:posOffset>
                 </wp:positionH>
                 <wp:positionV relativeFrom="paragraph">
-                  <wp:posOffset>2671699</wp:posOffset>
+                  <wp:posOffset>143626</wp:posOffset>
                 </wp:positionV>
                 <wp:extent cx="1996440" cy="299720"/>
                 <wp:effectExtent l="0" t="0" r="22860" b="24130"/>
@@ -1848,7 +1954,7 @@
           </mc:Choice>
           <mc:Fallback>
             <w:pict>
-              <v:shape w14:anchorId="4B2EB5CF" id="_x0000_s1030" type="#_x0000_t202" style="position:absolute;margin-left:47.8pt;margin-top:210.35pt;width:157.2pt;height:23.6pt;z-index:251671552;visibility:visible;mso-wrap-style:square;mso-width-percent:0;mso-height-percent:0;mso-wrap-distance-left:9pt;mso-wrap-distance-top:3.6pt;mso-wrap-distance-right:9pt;mso-wrap-distance-bottom:3.6pt;mso-position-horizontal:absolute;mso-position-horizontal-relative:text;mso-position-vertical:absolute;mso-position-vertical-relative:text;mso-width-percent:0;mso-height-percent:0;mso-width-relative:margin;mso-height-relative:margin;v-text-anchor:top" o:gfxdata="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">
+              <v:shape w14:anchorId="31B0027C" id="_x0000_s1030" type="#_x0000_t202" style="position:absolute;margin-left:38.95pt;margin-top:11.3pt;width:157.2pt;height:23.6pt;z-index:251671552;visibility:visible;mso-wrap-style:square;mso-width-percent:0;mso-height-percent:0;mso-wrap-distance-left:9pt;mso-wrap-distance-top:3.6pt;mso-wrap-distance-right:9pt;mso-wrap-distance-bottom:3.6pt;mso-position-horizontal:absolute;mso-position-horizontal-relative:text;mso-position-vertical:absolute;mso-position-vertical-relative:text;mso-width-percent:0;mso-height-percent:0;mso-width-relative:margin;mso-height-relative:margin;v-text-anchor:top" o:gfxdata="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">
                 <v:textbox>
                   <w:txbxContent>
                     <w:p>
@@ -1867,120 +1973,107 @@
           </mc:Fallback>
         </mc:AlternateContent>
       </w:r>
-      <w:r>
-        <w:rPr>
+    </w:p>
+    <w:p>
+      <w:pPr>
+        <w:pStyle w:val="Prrafodelista"/>
+        <w:rPr>
+          <w:b/>
+        </w:rPr>
+      </w:pPr>
+    </w:p>
+    <w:p>
+      <w:pPr>
+        <w:pStyle w:val="Prrafodelista"/>
+        <w:rPr>
+          <w:b/>
+        </w:rPr>
+      </w:pPr>
+    </w:p>
+    <w:p>
+      <w:pPr>
+        <w:pStyle w:val="Prrafodelista"/>
+        <w:rPr>
+          <w:b/>
+        </w:rPr>
+      </w:pPr>
+      <w:r>
+        <w:rPr>
+          <w:b/>
+        </w:rPr>
+        <w:t>MENU DE TECNICO</w:t>
+      </w:r>
+    </w:p>
+    <w:p>
+      <w:pPr>
+        <w:ind w:left="708"/>
+        <w:jc w:val="both"/>
+      </w:pPr>
+      <w:r>
+        <w:t>Una vez el usuario ha realizado una correcta validación accederá a la aplicación, siendo el menú de Técnico la primera pantalla que vea. Es importante tener en cuenta que el botón de regresar, propio dl dispositivo no funcionará una vez que se encuentre dentro de la aplicación, y por lo tanto es necesario navegar usando las herramientas que esta presenta.</w:t>
+      </w:r>
+    </w:p>
+    <w:p>
+      <w:pPr>
+        <w:ind w:left="708"/>
+        <w:jc w:val="both"/>
+        <w:rPr>
+          <w:u w:val="single"/>
+        </w:rPr>
+      </w:pPr>
+      <w:r>
+        <w:rPr>
+          <w:b/>
           <w:noProof/>
           <w:lang w:eastAsia="es-CO"/>
         </w:rPr>
         <w:drawing>
-          <wp:anchor distT="0" distB="0" distL="114300" distR="114300" simplePos="0" relativeHeight="251668480" behindDoc="0" locked="0" layoutInCell="1" allowOverlap="1" wp14:anchorId="206F681E" wp14:editId="6CF9FCFF">
+          <wp:anchor distT="0" distB="0" distL="114300" distR="114300" simplePos="0" relativeHeight="251734016" behindDoc="0" locked="0" layoutInCell="1" allowOverlap="1" wp14:anchorId="2B68BC8B" wp14:editId="6C15F35D">
             <wp:simplePos x="0" y="0"/>
-            <wp:positionH relativeFrom="column">
-              <wp:posOffset>3462274</wp:posOffset>
+            <wp:positionH relativeFrom="margin">
+              <wp:posOffset>1050001</wp:posOffset>
             </wp:positionH>
-            <wp:positionV relativeFrom="page">
-              <wp:posOffset>2156714</wp:posOffset>
+            <wp:positionV relativeFrom="paragraph">
+              <wp:posOffset>445827</wp:posOffset>
             </wp:positionV>
-            <wp:extent cx="1800000" cy="2520000"/>
-            <wp:effectExtent l="19050" t="19050" r="10160" b="13970"/>
+            <wp:extent cx="3740728" cy="2150281"/>
+            <wp:effectExtent l="19050" t="19050" r="12700" b="21590"/>
             <wp:wrapNone/>
-            <wp:docPr id="2" name="Imagen 2"/>
+            <wp:docPr id="55" name="Imagen 55"/>
             <wp:cNvGraphicFramePr>
-              <a:graphicFrameLocks xmlns:a="http://schemas.openxmlformats.org/drawingml/2006/main"/>
+              <a:graphicFrameLocks xmlns:a="http://schemas.openxmlformats.org/drawingml/2006/main" noChangeAspect="1"/>
             </wp:cNvGraphicFramePr>
             <a:graphic xmlns:a="http://schemas.openxmlformats.org/drawingml/2006/main">
               <a:graphicData uri="http://schemas.openxmlformats.org/drawingml/2006/picture">
                 <pic:pic xmlns:pic="http://schemas.openxmlformats.org/drawingml/2006/picture">
                   <pic:nvPicPr>
-                    <pic:cNvPr id="1" name=""/>
-                    <pic:cNvPicPr preferRelativeResize="0"/>
+                    <pic:cNvPr id="0" name="Picture 1"/>
+                    <pic:cNvPicPr>
+                      <a:picLocks noChangeAspect="1" noChangeArrowheads="1"/>
+                    </pic:cNvPicPr>
                   </pic:nvPicPr>
                   <pic:blipFill>
-                    <a:blip r:embed="rId13">
+                    <a:blip r:embed="rId15">
                       <a:extLst>
                         <a:ext uri="{28A0092B-C50C-407E-A947-70E740481C1C}">
                           <a14:useLocalDpi xmlns:a14="http://schemas.microsoft.com/office/drawing/2010/main" val="0"/>
                         </a:ext>
                       </a:extLst>
                     </a:blip>
+                    <a:srcRect/>
                     <a:stretch>
                       <a:fillRect/>
                     </a:stretch>
                   </pic:blipFill>
-                  <pic:spPr>
+                  <pic:spPr bwMode="auto">
                     <a:xfrm>
                       <a:off x="0" y="0"/>
-                      <a:ext cx="1800000" cy="2520000"/>
+                      <a:ext cx="3748425" cy="2154706"/>
                     </a:xfrm>
                     <a:prstGeom prst="rect">
                       <a:avLst/>
                     </a:prstGeom>
-                    <a:ln w="25400">
-                      <a:solidFill>
-                        <a:schemeClr val="tx1"/>
-                      </a:solidFill>
-                    </a:ln>
-                  </pic:spPr>
-                </pic:pic>
-              </a:graphicData>
-            </a:graphic>
-            <wp14:sizeRelH relativeFrom="page">
-              <wp14:pctWidth>0</wp14:pctWidth>
-            </wp14:sizeRelH>
-            <wp14:sizeRelV relativeFrom="page">
-              <wp14:pctHeight>0</wp14:pctHeight>
-            </wp14:sizeRelV>
-          </wp:anchor>
-        </w:drawing>
-      </w:r>
-      <w:r>
-        <w:rPr>
-          <w:noProof/>
-          <w:lang w:eastAsia="es-CO"/>
-        </w:rPr>
-        <w:drawing>
-          <wp:anchor distT="0" distB="0" distL="114300" distR="114300" simplePos="0" relativeHeight="251669504" behindDoc="0" locked="0" layoutInCell="1" allowOverlap="1" wp14:anchorId="73709392" wp14:editId="40DA2C71">
-            <wp:simplePos x="0" y="0"/>
-            <wp:positionH relativeFrom="margin">
-              <wp:posOffset>713994</wp:posOffset>
-            </wp:positionH>
-            <wp:positionV relativeFrom="page">
-              <wp:posOffset>2171928</wp:posOffset>
-            </wp:positionV>
-            <wp:extent cx="1800000" cy="2520000"/>
-            <wp:effectExtent l="19050" t="19050" r="10160" b="13970"/>
-            <wp:wrapNone/>
-            <wp:docPr id="5" name="Imagen 5"/>
-            <wp:cNvGraphicFramePr>
-              <a:graphicFrameLocks xmlns:a="http://schemas.openxmlformats.org/drawingml/2006/main"/>
-            </wp:cNvGraphicFramePr>
-            <a:graphic xmlns:a="http://schemas.openxmlformats.org/drawingml/2006/main">
-              <a:graphicData uri="http://schemas.openxmlformats.org/drawingml/2006/picture">
-                <pic:pic xmlns:pic="http://schemas.openxmlformats.org/drawingml/2006/picture">
-                  <pic:nvPicPr>
-                    <pic:cNvPr id="1" name=""/>
-                    <pic:cNvPicPr preferRelativeResize="0"/>
-                  </pic:nvPicPr>
-                  <pic:blipFill>
-                    <a:blip r:embed="rId14">
-                      <a:extLst>
-                        <a:ext uri="{28A0092B-C50C-407E-A947-70E740481C1C}">
-                          <a14:useLocalDpi xmlns:a14="http://schemas.microsoft.com/office/drawing/2010/main" val="0"/>
-                        </a:ext>
-                      </a:extLst>
-                    </a:blip>
-                    <a:stretch>
-                      <a:fillRect/>
-                    </a:stretch>
-                  </pic:blipFill>
-                  <pic:spPr>
-                    <a:xfrm>
-                      <a:off x="0" y="0"/>
-                      <a:ext cx="1800000" cy="2520000"/>
-                    </a:xfrm>
-                    <a:prstGeom prst="rect">
-                      <a:avLst/>
-                    </a:prstGeom>
+                    <a:noFill/>
                     <a:ln w="25400">
                       <a:solidFill>
                         <a:schemeClr val="tx1"/>
@@ -1999,711 +2092,31 @@
           </wp:anchor>
         </w:drawing>
       </w:r>
-    </w:p>
-    <w:p/>
-    <w:p/>
-    <w:p/>
-    <w:p/>
-    <w:p/>
-    <w:p/>
-    <w:p/>
-    <w:p/>
-    <w:p/>
-    <w:p/>
-    <w:p>
-      <w:pPr>
-        <w:pStyle w:val="Prrafodelista"/>
-        <w:numPr>
-          <w:ilvl w:val="0"/>
-          <w:numId w:val="5"/>
-        </w:numPr>
+      <w:r>
+        <w:t>En este menú se presentan siete opciones, cada una identificada con un ícono característico, cada una de las cuales, da acceso a una funcionalidad.</w:t>
+      </w:r>
+    </w:p>
+    <w:p>
+      <w:pPr>
+        <w:jc w:val="both"/>
         <w:rPr>
           <w:b/>
         </w:rPr>
       </w:pPr>
-      <w:r>
+    </w:p>
+    <w:p>
+      <w:pPr>
+        <w:ind w:left="1416" w:firstLine="708"/>
+        <w:jc w:val="both"/>
         <w:rPr>
           <w:b/>
         </w:rPr>
-        <w:t>MENU DE TECNICO</w:t>
-      </w:r>
-    </w:p>
-    <w:p>
-      <w:pPr>
-        <w:ind w:left="708"/>
-        <w:jc w:val="both"/>
-      </w:pPr>
-      <w:r>
-        <w:t>Una vez el usuario ha realizado una correcta validación accederá a la aplicación, siendo el menú de Técnico la primera pantalla que vea. Es importante tener en cuenta que el botón de regresar, propio dl dispositivo no funcionará una vez que se encuentre dentro de la aplicación, y por lo tanto es necesario navegar usando las herramientas que esta presenta.</w:t>
-      </w:r>
-    </w:p>
-    <w:p>
-      <w:pPr>
-        <w:ind w:left="708"/>
-        <w:jc w:val="both"/>
-      </w:pPr>
-      <w:r>
-        <w:t>En este menú se presentan siete opciones, cada una identificada con un ícono característico, cada una de las cuales, da acceso a una funcionalidad.</w:t>
-      </w:r>
-    </w:p>
-    <w:p>
-      <w:pPr>
-        <w:ind w:firstLine="708"/>
-        <w:jc w:val="both"/>
-      </w:pPr>
-      <w:r>
-        <w:rPr>
-          <w:noProof/>
-          <w:lang w:eastAsia="es-CO"/>
-        </w:rPr>
-        <w:drawing>
-          <wp:anchor distT="0" distB="0" distL="114300" distR="114300" simplePos="0" relativeHeight="251675648" behindDoc="0" locked="0" layoutInCell="1" allowOverlap="1" wp14:anchorId="7E4B9B07" wp14:editId="35874F1F">
-            <wp:simplePos x="0" y="0"/>
-            <wp:positionH relativeFrom="margin">
-              <wp:posOffset>2941320</wp:posOffset>
-            </wp:positionH>
-            <wp:positionV relativeFrom="page">
-              <wp:posOffset>6961505</wp:posOffset>
-            </wp:positionV>
-            <wp:extent cx="432000" cy="432000"/>
-            <wp:effectExtent l="0" t="0" r="6350" b="6350"/>
-            <wp:wrapNone/>
-            <wp:docPr id="13" name="Imagen 13"/>
-            <wp:cNvGraphicFramePr>
-              <a:graphicFrameLocks xmlns:a="http://schemas.openxmlformats.org/drawingml/2006/main" noChangeAspect="1"/>
-            </wp:cNvGraphicFramePr>
-            <a:graphic xmlns:a="http://schemas.openxmlformats.org/drawingml/2006/main">
-              <a:graphicData uri="http://schemas.openxmlformats.org/drawingml/2006/picture">
-                <pic:pic xmlns:pic="http://schemas.openxmlformats.org/drawingml/2006/picture">
-                  <pic:nvPicPr>
-                    <pic:cNvPr id="13" name="trabajo-campo.png"/>
-                    <pic:cNvPicPr/>
-                  </pic:nvPicPr>
-                  <pic:blipFill>
-                    <a:blip r:embed="rId15" cstate="print">
-                      <a:extLst>
-                        <a:ext uri="{28A0092B-C50C-407E-A947-70E740481C1C}">
-                          <a14:useLocalDpi xmlns:a14="http://schemas.microsoft.com/office/drawing/2010/main" val="0"/>
-                        </a:ext>
-                      </a:extLst>
-                    </a:blip>
-                    <a:stretch>
-                      <a:fillRect/>
-                    </a:stretch>
-                  </pic:blipFill>
-                  <pic:spPr>
-                    <a:xfrm>
-                      <a:off x="0" y="0"/>
-                      <a:ext cx="432000" cy="432000"/>
-                    </a:xfrm>
-                    <a:prstGeom prst="rect">
-                      <a:avLst/>
-                    </a:prstGeom>
-                  </pic:spPr>
-                </pic:pic>
-              </a:graphicData>
-            </a:graphic>
-            <wp14:sizeRelH relativeFrom="margin">
-              <wp14:pctWidth>0</wp14:pctWidth>
-            </wp14:sizeRelH>
-            <wp14:sizeRelV relativeFrom="margin">
-              <wp14:pctHeight>0</wp14:pctHeight>
-            </wp14:sizeRelV>
-          </wp:anchor>
-        </w:drawing>
-      </w:r>
-      <w:r>
-        <w:rPr>
-          <w:noProof/>
-          <w:lang w:eastAsia="es-CO"/>
-        </w:rPr>
-        <w:drawing>
-          <wp:anchor distT="0" distB="0" distL="114300" distR="114300" simplePos="0" relativeHeight="251674624" behindDoc="0" locked="0" layoutInCell="1" allowOverlap="1" wp14:anchorId="22F325F7" wp14:editId="65043611">
-            <wp:simplePos x="0" y="0"/>
-            <wp:positionH relativeFrom="column">
-              <wp:posOffset>746785</wp:posOffset>
-            </wp:positionH>
-            <wp:positionV relativeFrom="page">
-              <wp:posOffset>6985584</wp:posOffset>
-            </wp:positionV>
-            <wp:extent cx="432000" cy="432000"/>
-            <wp:effectExtent l="0" t="0" r="6350" b="6350"/>
-            <wp:wrapNone/>
-            <wp:docPr id="12" name="Imagen 12"/>
-            <wp:cNvGraphicFramePr>
-              <a:graphicFrameLocks xmlns:a="http://schemas.openxmlformats.org/drawingml/2006/main" noChangeAspect="1"/>
-            </wp:cNvGraphicFramePr>
-            <a:graphic xmlns:a="http://schemas.openxmlformats.org/drawingml/2006/main">
-              <a:graphicData uri="http://schemas.openxmlformats.org/drawingml/2006/picture">
-                <pic:pic xmlns:pic="http://schemas.openxmlformats.org/drawingml/2006/picture">
-                  <pic:nvPicPr>
-                    <pic:cNvPr id="12" name="preinscripcion.png"/>
-                    <pic:cNvPicPr/>
-                  </pic:nvPicPr>
-                  <pic:blipFill>
-                    <a:blip r:embed="rId16" cstate="print">
-                      <a:extLst>
-                        <a:ext uri="{28A0092B-C50C-407E-A947-70E740481C1C}">
-                          <a14:useLocalDpi xmlns:a14="http://schemas.microsoft.com/office/drawing/2010/main" val="0"/>
-                        </a:ext>
-                      </a:extLst>
-                    </a:blip>
-                    <a:stretch>
-                      <a:fillRect/>
-                    </a:stretch>
-                  </pic:blipFill>
-                  <pic:spPr>
-                    <a:xfrm>
-                      <a:off x="0" y="0"/>
-                      <a:ext cx="432000" cy="432000"/>
-                    </a:xfrm>
-                    <a:prstGeom prst="rect">
-                      <a:avLst/>
-                    </a:prstGeom>
-                  </pic:spPr>
-                </pic:pic>
-              </a:graphicData>
-            </a:graphic>
-            <wp14:sizeRelH relativeFrom="margin">
-              <wp14:pctWidth>0</wp14:pctWidth>
-            </wp14:sizeRelH>
-            <wp14:sizeRelV relativeFrom="margin">
-              <wp14:pctHeight>0</wp14:pctHeight>
-            </wp14:sizeRelV>
-          </wp:anchor>
-        </w:drawing>
-      </w:r>
-      <w:r>
-        <w:t xml:space="preserve"> </w:t>
-      </w:r>
-      <w:r>
-        <w:t xml:space="preserve">  </w:t>
-      </w:r>
-      <w:r>
-        <w:tab/>
-      </w:r>
-      <w:r>
-        <w:tab/>
-      </w:r>
-    </w:p>
-    <w:p>
-      <w:pPr>
-        <w:pStyle w:val="Prrafodelista"/>
-        <w:numPr>
-          <w:ilvl w:val="0"/>
-          <w:numId w:val="7"/>
-        </w:numPr>
-        <w:jc w:val="both"/>
-        <w:rPr>
-          <w:b/>
-        </w:rPr>
-      </w:pPr>
-      <w:r>
-        <w:rPr>
-          <w:b/>
-        </w:rPr>
-        <w:t xml:space="preserve">PREINSCRIPCION </w:t>
-      </w:r>
-      <w:r>
-        <w:rPr>
-          <w:b/>
-        </w:rPr>
-        <w:t xml:space="preserve">                             2. </w:t>
-      </w:r>
-      <w:r>
-        <w:rPr>
-          <w:b/>
-        </w:rPr>
-        <w:t xml:space="preserve"> TRABAJO DE CAMPO</w:t>
-      </w:r>
+      </w:pPr>
     </w:p>
     <w:p>
       <w:pPr>
         <w:ind w:left="1416" w:firstLine="708"/>
-        <w:jc w:val="both"/>
-        <w:rPr>
-          <w:b/>
-        </w:rPr>
-      </w:pPr>
-      <w:r>
-        <w:rPr>
-          <w:noProof/>
-          <w:lang w:eastAsia="es-CO"/>
-        </w:rPr>
-        <w:drawing>
-          <wp:anchor distT="0" distB="0" distL="114300" distR="114300" simplePos="0" relativeHeight="251677696" behindDoc="0" locked="0" layoutInCell="1" allowOverlap="1" wp14:anchorId="6D9B12FF" wp14:editId="7134C542">
-            <wp:simplePos x="0" y="0"/>
-            <wp:positionH relativeFrom="column">
-              <wp:posOffset>2921635</wp:posOffset>
-            </wp:positionH>
-            <wp:positionV relativeFrom="paragraph">
-              <wp:posOffset>137795</wp:posOffset>
-            </wp:positionV>
-            <wp:extent cx="431800" cy="431800"/>
-            <wp:effectExtent l="0" t="0" r="6350" b="6350"/>
-            <wp:wrapNone/>
-            <wp:docPr id="15" name="Imagen 15" descr="http://localhost/SigatApp/www/img/sincronizar.png"/>
-            <wp:cNvGraphicFramePr>
-              <a:graphicFrameLocks xmlns:a="http://schemas.openxmlformats.org/drawingml/2006/main" noChangeAspect="1"/>
-            </wp:cNvGraphicFramePr>
-            <a:graphic xmlns:a="http://schemas.openxmlformats.org/drawingml/2006/main">
-              <a:graphicData uri="http://schemas.openxmlformats.org/drawingml/2006/picture">
-                <pic:pic xmlns:pic="http://schemas.openxmlformats.org/drawingml/2006/picture">
-                  <pic:nvPicPr>
-                    <pic:cNvPr id="0" name="Picture 3" descr="http://localhost/SigatApp/www/img/sincronizar.png"/>
-                    <pic:cNvPicPr>
-                      <a:picLocks noChangeAspect="1" noChangeArrowheads="1"/>
-                    </pic:cNvPicPr>
-                  </pic:nvPicPr>
-                  <pic:blipFill>
-                    <a:blip r:embed="rId17" cstate="print">
-                      <a:extLst>
-                        <a:ext uri="{28A0092B-C50C-407E-A947-70E740481C1C}">
-                          <a14:useLocalDpi xmlns:a14="http://schemas.microsoft.com/office/drawing/2010/main" val="0"/>
-                        </a:ext>
-                      </a:extLst>
-                    </a:blip>
-                    <a:srcRect/>
-                    <a:stretch>
-                      <a:fillRect/>
-                    </a:stretch>
-                  </pic:blipFill>
-                  <pic:spPr bwMode="auto">
-                    <a:xfrm>
-                      <a:off x="0" y="0"/>
-                      <a:ext cx="431800" cy="431800"/>
-                    </a:xfrm>
-                    <a:prstGeom prst="rect">
-                      <a:avLst/>
-                    </a:prstGeom>
-                    <a:noFill/>
-                    <a:ln>
-                      <a:noFill/>
-                    </a:ln>
-                  </pic:spPr>
-                </pic:pic>
-              </a:graphicData>
-            </a:graphic>
-            <wp14:sizeRelH relativeFrom="margin">
-              <wp14:pctWidth>0</wp14:pctWidth>
-            </wp14:sizeRelH>
-            <wp14:sizeRelV relativeFrom="margin">
-              <wp14:pctHeight>0</wp14:pctHeight>
-            </wp14:sizeRelV>
-          </wp:anchor>
-        </w:drawing>
-      </w:r>
-      <w:r>
-        <w:rPr>
-          <w:noProof/>
-          <w:lang w:eastAsia="es-CO"/>
-        </w:rPr>
-        <w:drawing>
-          <wp:anchor distT="0" distB="0" distL="114300" distR="114300" simplePos="0" relativeHeight="251676672" behindDoc="0" locked="0" layoutInCell="1" allowOverlap="1" wp14:anchorId="1080624D" wp14:editId="2847D80D">
-            <wp:simplePos x="0" y="0"/>
-            <wp:positionH relativeFrom="column">
-              <wp:posOffset>740080</wp:posOffset>
-            </wp:positionH>
-            <wp:positionV relativeFrom="paragraph">
-              <wp:posOffset>173762</wp:posOffset>
-            </wp:positionV>
-            <wp:extent cx="432000" cy="432000"/>
-            <wp:effectExtent l="0" t="0" r="6350" b="6350"/>
-            <wp:wrapNone/>
-            <wp:docPr id="14" name="Imagen 14" descr="http://localhost/SigatApp/www/img/alerta.png"/>
-            <wp:cNvGraphicFramePr>
-              <a:graphicFrameLocks xmlns:a="http://schemas.openxmlformats.org/drawingml/2006/main" noChangeAspect="1"/>
-            </wp:cNvGraphicFramePr>
-            <a:graphic xmlns:a="http://schemas.openxmlformats.org/drawingml/2006/main">
-              <a:graphicData uri="http://schemas.openxmlformats.org/drawingml/2006/picture">
-                <pic:pic xmlns:pic="http://schemas.openxmlformats.org/drawingml/2006/picture">
-                  <pic:nvPicPr>
-                    <pic:cNvPr id="0" name="Picture 1" descr="http://localhost/SigatApp/www/img/alerta.png"/>
-                    <pic:cNvPicPr>
-                      <a:picLocks noChangeAspect="1" noChangeArrowheads="1"/>
-                    </pic:cNvPicPr>
-                  </pic:nvPicPr>
-                  <pic:blipFill>
-                    <a:blip r:embed="rId18" cstate="print">
-                      <a:extLst>
-                        <a:ext uri="{28A0092B-C50C-407E-A947-70E740481C1C}">
-                          <a14:useLocalDpi xmlns:a14="http://schemas.microsoft.com/office/drawing/2010/main" val="0"/>
-                        </a:ext>
-                      </a:extLst>
-                    </a:blip>
-                    <a:srcRect/>
-                    <a:stretch>
-                      <a:fillRect/>
-                    </a:stretch>
-                  </pic:blipFill>
-                  <pic:spPr bwMode="auto">
-                    <a:xfrm>
-                      <a:off x="0" y="0"/>
-                      <a:ext cx="432000" cy="432000"/>
-                    </a:xfrm>
-                    <a:prstGeom prst="rect">
-                      <a:avLst/>
-                    </a:prstGeom>
-                    <a:noFill/>
-                    <a:ln>
-                      <a:noFill/>
-                    </a:ln>
-                  </pic:spPr>
-                </pic:pic>
-              </a:graphicData>
-            </a:graphic>
-            <wp14:sizeRelH relativeFrom="margin">
-              <wp14:pctWidth>0</wp14:pctWidth>
-            </wp14:sizeRelH>
-            <wp14:sizeRelV relativeFrom="margin">
-              <wp14:pctHeight>0</wp14:pctHeight>
-            </wp14:sizeRelV>
-          </wp:anchor>
-        </w:drawing>
-      </w:r>
-    </w:p>
-    <w:p>
-      <w:pPr>
-        <w:pStyle w:val="Prrafodelista"/>
-        <w:numPr>
-          <w:ilvl w:val="0"/>
-          <w:numId w:val="7"/>
-        </w:numPr>
-        <w:jc w:val="both"/>
-        <w:rPr>
-          <w:b/>
-        </w:rPr>
-      </w:pPr>
-      <w:r>
-        <w:rPr>
-          <w:b/>
-        </w:rPr>
-        <w:t>ALERTAS</w:t>
-      </w:r>
-      <w:r>
-        <w:rPr>
-          <w:b/>
-        </w:rPr>
-        <w:tab/>
-      </w:r>
-      <w:r>
-        <w:rPr>
-          <w:b/>
-        </w:rPr>
-        <w:tab/>
-      </w:r>
-      <w:r>
-        <w:rPr>
-          <w:b/>
-        </w:rPr>
-        <w:tab/>
-        <w:t xml:space="preserve">   </w:t>
-      </w:r>
-      <w:r>
-        <w:rPr>
-          <w:b/>
-        </w:rPr>
-        <w:t xml:space="preserve">         4.   </w:t>
-      </w:r>
-      <w:r>
-        <w:rPr>
-          <w:b/>
-        </w:rPr>
-        <w:t>SINCRONIZAR</w:t>
-      </w:r>
-    </w:p>
-    <w:p>
-      <w:pPr>
-        <w:ind w:left="1416" w:firstLine="708"/>
-        <w:jc w:val="both"/>
-        <w:rPr>
-          <w:b/>
-        </w:rPr>
-      </w:pPr>
-      <w:r>
-        <w:rPr>
-          <w:noProof/>
-          <w:lang w:eastAsia="es-CO"/>
-        </w:rPr>
-        <w:drawing>
-          <wp:anchor distT="0" distB="0" distL="114300" distR="114300" simplePos="0" relativeHeight="251679744" behindDoc="0" locked="0" layoutInCell="1" allowOverlap="1" wp14:anchorId="6738276A" wp14:editId="704CEC4A">
-            <wp:simplePos x="0" y="0"/>
-            <wp:positionH relativeFrom="column">
-              <wp:posOffset>2958465</wp:posOffset>
-            </wp:positionH>
-            <wp:positionV relativeFrom="page">
-              <wp:posOffset>8060055</wp:posOffset>
-            </wp:positionV>
-            <wp:extent cx="431800" cy="431800"/>
-            <wp:effectExtent l="0" t="0" r="6350" b="6350"/>
-            <wp:wrapNone/>
-            <wp:docPr id="17" name="Imagen 17" descr="http://localhost/SigatApp/www/img/contacto.png"/>
-            <wp:cNvGraphicFramePr>
-              <a:graphicFrameLocks xmlns:a="http://schemas.openxmlformats.org/drawingml/2006/main" noChangeAspect="1"/>
-            </wp:cNvGraphicFramePr>
-            <a:graphic xmlns:a="http://schemas.openxmlformats.org/drawingml/2006/main">
-              <a:graphicData uri="http://schemas.openxmlformats.org/drawingml/2006/picture">
-                <pic:pic xmlns:pic="http://schemas.openxmlformats.org/drawingml/2006/picture">
-                  <pic:nvPicPr>
-                    <pic:cNvPr id="0" name="Picture 7" descr="http://localhost/SigatApp/www/img/contacto.png"/>
-                    <pic:cNvPicPr>
-                      <a:picLocks noChangeAspect="1" noChangeArrowheads="1"/>
-                    </pic:cNvPicPr>
-                  </pic:nvPicPr>
-                  <pic:blipFill>
-                    <a:blip r:embed="rId19" cstate="print">
-                      <a:extLst>
-                        <a:ext uri="{28A0092B-C50C-407E-A947-70E740481C1C}">
-                          <a14:useLocalDpi xmlns:a14="http://schemas.microsoft.com/office/drawing/2010/main" val="0"/>
-                        </a:ext>
-                      </a:extLst>
-                    </a:blip>
-                    <a:srcRect/>
-                    <a:stretch>
-                      <a:fillRect/>
-                    </a:stretch>
-                  </pic:blipFill>
-                  <pic:spPr bwMode="auto">
-                    <a:xfrm>
-                      <a:off x="0" y="0"/>
-                      <a:ext cx="431800" cy="431800"/>
-                    </a:xfrm>
-                    <a:prstGeom prst="rect">
-                      <a:avLst/>
-                    </a:prstGeom>
-                    <a:noFill/>
-                    <a:ln>
-                      <a:noFill/>
-                    </a:ln>
-                  </pic:spPr>
-                </pic:pic>
-              </a:graphicData>
-            </a:graphic>
-            <wp14:sizeRelH relativeFrom="margin">
-              <wp14:pctWidth>0</wp14:pctWidth>
-            </wp14:sizeRelH>
-            <wp14:sizeRelV relativeFrom="margin">
-              <wp14:pctHeight>0</wp14:pctHeight>
-            </wp14:sizeRelV>
-          </wp:anchor>
-        </w:drawing>
-      </w:r>
-      <w:r>
-        <w:rPr>
-          <w:noProof/>
-          <w:lang w:eastAsia="es-CO"/>
-        </w:rPr>
-        <w:drawing>
-          <wp:anchor distT="0" distB="0" distL="114300" distR="114300" simplePos="0" relativeHeight="251678720" behindDoc="0" locked="0" layoutInCell="1" allowOverlap="1" wp14:anchorId="5211CA78" wp14:editId="0F91338A">
-            <wp:simplePos x="0" y="0"/>
-            <wp:positionH relativeFrom="column">
-              <wp:posOffset>748411</wp:posOffset>
-            </wp:positionH>
-            <wp:positionV relativeFrom="page">
-              <wp:posOffset>8097876</wp:posOffset>
-            </wp:positionV>
-            <wp:extent cx="431800" cy="431800"/>
-            <wp:effectExtent l="0" t="0" r="6350" b="6350"/>
-            <wp:wrapNone/>
-            <wp:docPr id="16" name="Imagen 16" descr="http://localhost/SigatApp/www/img/usuario.png"/>
-            <wp:cNvGraphicFramePr>
-              <a:graphicFrameLocks xmlns:a="http://schemas.openxmlformats.org/drawingml/2006/main" noChangeAspect="1"/>
-            </wp:cNvGraphicFramePr>
-            <a:graphic xmlns:a="http://schemas.openxmlformats.org/drawingml/2006/main">
-              <a:graphicData uri="http://schemas.openxmlformats.org/drawingml/2006/picture">
-                <pic:pic xmlns:pic="http://schemas.openxmlformats.org/drawingml/2006/picture">
-                  <pic:nvPicPr>
-                    <pic:cNvPr id="0" name="Picture 5" descr="http://localhost/SigatApp/www/img/usuario.png"/>
-                    <pic:cNvPicPr>
-                      <a:picLocks noChangeAspect="1" noChangeArrowheads="1"/>
-                    </pic:cNvPicPr>
-                  </pic:nvPicPr>
-                  <pic:blipFill>
-                    <a:blip r:embed="rId20" cstate="print">
-                      <a:extLst>
-                        <a:ext uri="{28A0092B-C50C-407E-A947-70E740481C1C}">
-                          <a14:useLocalDpi xmlns:a14="http://schemas.microsoft.com/office/drawing/2010/main" val="0"/>
-                        </a:ext>
-                      </a:extLst>
-                    </a:blip>
-                    <a:srcRect/>
-                    <a:stretch>
-                      <a:fillRect/>
-                    </a:stretch>
-                  </pic:blipFill>
-                  <pic:spPr bwMode="auto">
-                    <a:xfrm>
-                      <a:off x="0" y="0"/>
-                      <a:ext cx="431800" cy="431800"/>
-                    </a:xfrm>
-                    <a:prstGeom prst="rect">
-                      <a:avLst/>
-                    </a:prstGeom>
-                    <a:noFill/>
-                    <a:ln>
-                      <a:noFill/>
-                    </a:ln>
-                  </pic:spPr>
-                </pic:pic>
-              </a:graphicData>
-            </a:graphic>
-            <wp14:sizeRelH relativeFrom="margin">
-              <wp14:pctWidth>0</wp14:pctWidth>
-            </wp14:sizeRelH>
-            <wp14:sizeRelV relativeFrom="margin">
-              <wp14:pctHeight>0</wp14:pctHeight>
-            </wp14:sizeRelV>
-          </wp:anchor>
-        </w:drawing>
-      </w:r>
-    </w:p>
-    <w:p>
-      <w:pPr>
-        <w:ind w:left="1416" w:firstLine="708"/>
-        <w:jc w:val="both"/>
-        <w:rPr>
-          <w:b/>
-        </w:rPr>
-      </w:pPr>
-      <w:r>
-        <w:rPr>
-          <w:b/>
-        </w:rPr>
-        <w:t xml:space="preserve">5.    </w:t>
-      </w:r>
-      <w:r>
-        <w:rPr>
-          <w:b/>
-        </w:rPr>
-        <w:t>PERFIL DE USUARIO</w:t>
-      </w:r>
-      <w:r>
-        <w:rPr>
-          <w:b/>
-        </w:rPr>
-        <w:tab/>
-      </w:r>
-      <w:r>
-        <w:rPr>
-          <w:b/>
-        </w:rPr>
-        <w:t xml:space="preserve">           6.  </w:t>
-      </w:r>
-      <w:r>
-        <w:rPr>
-          <w:b/>
-        </w:rPr>
-        <w:t xml:space="preserve"> </w:t>
-      </w:r>
-      <w:r>
-        <w:rPr>
-          <w:b/>
-        </w:rPr>
-        <w:t>CONTACTO</w:t>
-      </w:r>
-    </w:p>
-    <w:p>
-      <w:pPr>
-        <w:ind w:left="1416" w:firstLine="708"/>
-        <w:jc w:val="both"/>
-        <w:rPr>
-          <w:b/>
-        </w:rPr>
-      </w:pPr>
-      <w:r>
-        <w:rPr>
-          <w:noProof/>
-          <w:lang w:eastAsia="es-CO"/>
-        </w:rPr>
-        <w:drawing>
-          <wp:anchor distT="0" distB="0" distL="114300" distR="114300" simplePos="0" relativeHeight="251680768" behindDoc="0" locked="0" layoutInCell="1" allowOverlap="1" wp14:anchorId="504EBE39" wp14:editId="77E47A21">
-            <wp:simplePos x="0" y="0"/>
-            <wp:positionH relativeFrom="column">
-              <wp:posOffset>755472</wp:posOffset>
-            </wp:positionH>
-            <wp:positionV relativeFrom="margin">
-              <wp:align>bottom</wp:align>
-            </wp:positionV>
-            <wp:extent cx="431800" cy="431800"/>
-            <wp:effectExtent l="0" t="0" r="6350" b="6350"/>
-            <wp:wrapNone/>
-            <wp:docPr id="18" name="Imagen 18" descr="http://localhost/SigatApp/www/img/cerrar-sesion.png"/>
-            <wp:cNvGraphicFramePr>
-              <a:graphicFrameLocks xmlns:a="http://schemas.openxmlformats.org/drawingml/2006/main" noChangeAspect="1"/>
-            </wp:cNvGraphicFramePr>
-            <a:graphic xmlns:a="http://schemas.openxmlformats.org/drawingml/2006/main">
-              <a:graphicData uri="http://schemas.openxmlformats.org/drawingml/2006/picture">
-                <pic:pic xmlns:pic="http://schemas.openxmlformats.org/drawingml/2006/picture">
-                  <pic:nvPicPr>
-                    <pic:cNvPr id="0" name="Picture 9" descr="http://localhost/SigatApp/www/img/cerrar-sesion.png"/>
-                    <pic:cNvPicPr>
-                      <a:picLocks noChangeAspect="1" noChangeArrowheads="1"/>
-                    </pic:cNvPicPr>
-                  </pic:nvPicPr>
-                  <pic:blipFill>
-                    <a:blip r:embed="rId21" cstate="print">
-                      <a:extLst>
-                        <a:ext uri="{28A0092B-C50C-407E-A947-70E740481C1C}">
-                          <a14:useLocalDpi xmlns:a14="http://schemas.microsoft.com/office/drawing/2010/main" val="0"/>
-                        </a:ext>
-                      </a:extLst>
-                    </a:blip>
-                    <a:srcRect/>
-                    <a:stretch>
-                      <a:fillRect/>
-                    </a:stretch>
-                  </pic:blipFill>
-                  <pic:spPr bwMode="auto">
-                    <a:xfrm>
-                      <a:off x="0" y="0"/>
-                      <a:ext cx="431800" cy="431800"/>
-                    </a:xfrm>
-                    <a:prstGeom prst="rect">
-                      <a:avLst/>
-                    </a:prstGeom>
-                    <a:noFill/>
-                    <a:ln>
-                      <a:noFill/>
-                    </a:ln>
-                  </pic:spPr>
-                </pic:pic>
-              </a:graphicData>
-            </a:graphic>
-            <wp14:sizeRelH relativeFrom="margin">
-              <wp14:pctWidth>0</wp14:pctWidth>
-            </wp14:sizeRelH>
-            <wp14:sizeRelV relativeFrom="margin">
-              <wp14:pctHeight>0</wp14:pctHeight>
-            </wp14:sizeRelV>
-          </wp:anchor>
-        </w:drawing>
-      </w:r>
-    </w:p>
-    <w:p>
-      <w:pPr>
-        <w:ind w:left="1416" w:firstLine="708"/>
-        <w:jc w:val="both"/>
-        <w:rPr>
-          <w:b/>
-        </w:rPr>
-      </w:pPr>
-      <w:r>
-        <w:rPr>
-          <w:b/>
-        </w:rPr>
-        <w:t xml:space="preserve">7.    </w:t>
-      </w:r>
-      <w:r>
-        <w:rPr>
-          <w:b/>
-        </w:rPr>
-        <w:t>CERRAR SESSION</w:t>
-      </w:r>
-    </w:p>
-    <w:p>
-      <w:pPr>
-        <w:ind w:left="1416" w:firstLine="708"/>
-        <w:jc w:val="both"/>
+        <w:jc w:val="center"/>
         <w:rPr>
           <w:b/>
         </w:rPr>
@@ -2714,19 +2127,26 @@
           <w:noProof/>
           <w:lang w:eastAsia="es-CO"/>
         </w:rPr>
-        <w:lastRenderedPageBreak/>
         <w:drawing>
-          <wp:anchor distT="0" distB="0" distL="114300" distR="114300" simplePos="0" relativeHeight="251681792" behindDoc="0" locked="0" layoutInCell="1" allowOverlap="1">
+          <wp:anchor distT="0" distB="0" distL="114300" distR="114300" simplePos="0" relativeHeight="251732992" behindDoc="1" locked="0" layoutInCell="1" allowOverlap="1" wp14:anchorId="2784EC6B" wp14:editId="316E99FE">
             <wp:simplePos x="0" y="0"/>
             <wp:positionH relativeFrom="margin">
               <wp:align>center</wp:align>
             </wp:positionH>
-            <wp:positionV relativeFrom="page">
-              <wp:posOffset>1572184</wp:posOffset>
+            <wp:positionV relativeFrom="paragraph">
+              <wp:posOffset>121747</wp:posOffset>
             </wp:positionV>
             <wp:extent cx="1800000" cy="2520000"/>
             <wp:effectExtent l="38100" t="38100" r="29210" b="33020"/>
-            <wp:wrapNone/>
+            <wp:wrapTight wrapText="bothSides">
+              <wp:wrapPolygon edited="0">
+                <wp:start x="-457" y="-327"/>
+                <wp:lineTo x="-457" y="21720"/>
+                <wp:lineTo x="21722" y="21720"/>
+                <wp:lineTo x="21722" y="-327"/>
+                <wp:lineTo x="-457" y="-327"/>
+              </wp:wrapPolygon>
+            </wp:wrapTight>
             <wp:docPr id="19" name="Imagen 19"/>
             <wp:cNvGraphicFramePr>
               <a:graphicFrameLocks xmlns:a="http://schemas.openxmlformats.org/drawingml/2006/main"/>
@@ -2739,7 +2159,7 @@
                     <pic:cNvPicPr preferRelativeResize="0"/>
                   </pic:nvPicPr>
                   <pic:blipFill>
-                    <a:blip r:embed="rId22">
+                    <a:blip r:embed="rId16">
                       <a:extLst>
                         <a:ext uri="{28A0092B-C50C-407E-A947-70E740481C1C}">
                           <a14:useLocalDpi xmlns:a14="http://schemas.microsoft.com/office/drawing/2010/main" val="0"/>
@@ -2767,12 +2187,6 @@
                 </pic:pic>
               </a:graphicData>
             </a:graphic>
-            <wp14:sizeRelH relativeFrom="margin">
-              <wp14:pctWidth>0</wp14:pctWidth>
-            </wp14:sizeRelH>
-            <wp14:sizeRelV relativeFrom="margin">
-              <wp14:pctHeight>0</wp14:pctHeight>
-            </wp14:sizeRelV>
           </wp:anchor>
         </w:drawing>
       </w:r>
@@ -2780,7 +2194,6 @@
     <w:p>
       <w:pPr>
         <w:ind w:left="1416" w:firstLine="708"/>
-        <w:jc w:val="both"/>
         <w:rPr>
           <w:b/>
         </w:rPr>
@@ -2810,7 +2223,7 @@
         <mc:AlternateContent>
           <mc:Choice Requires="wps">
             <w:drawing>
-              <wp:anchor distT="45720" distB="45720" distL="114300" distR="114300" simplePos="0" relativeHeight="251683840" behindDoc="0" locked="0" layoutInCell="1" allowOverlap="1" wp14:anchorId="42736F60" wp14:editId="61849EB3">
+              <wp:anchor distT="45720" distB="45720" distL="114300" distR="114300" simplePos="0" relativeHeight="251683840" behindDoc="0" locked="0" layoutInCell="1" allowOverlap="1" wp14:anchorId="7B1665EF" wp14:editId="255178AA">
                 <wp:simplePos x="0" y="0"/>
                 <wp:positionH relativeFrom="margin">
                   <wp:align>center</wp:align>
@@ -2880,7 +2293,7 @@
           </mc:Choice>
           <mc:Fallback>
             <w:pict>
-              <v:shape w14:anchorId="42736F60" id="_x0000_s1031" type="#_x0000_t202" style="position:absolute;left:0;text-align:left;margin-left:0;margin-top:145.9pt;width:157.2pt;height:23.6pt;z-index:251683840;visibility:visible;mso-wrap-style:square;mso-width-percent:0;mso-height-percent:0;mso-wrap-distance-left:9pt;mso-wrap-distance-top:3.6pt;mso-wrap-distance-right:9pt;mso-wrap-distance-bottom:3.6pt;mso-position-horizontal:center;mso-position-horizontal-relative:margin;mso-position-vertical:absolute;mso-position-vertical-relative:text;mso-width-percent:0;mso-height-percent:0;mso-width-relative:margin;mso-height-relative:margin;v-text-anchor:top" o:gfxdata="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">
+              <v:shape w14:anchorId="7B1665EF" id="_x0000_s1031" type="#_x0000_t202" style="position:absolute;left:0;text-align:left;margin-left:0;margin-top:145.9pt;width:157.2pt;height:23.6pt;z-index:251683840;visibility:visible;mso-wrap-style:square;mso-width-percent:0;mso-height-percent:0;mso-wrap-distance-left:9pt;mso-wrap-distance-top:3.6pt;mso-wrap-distance-right:9pt;mso-wrap-distance-bottom:3.6pt;mso-position-horizontal:center;mso-position-horizontal-relative:margin;mso-position-vertical:absolute;mso-position-vertical-relative:text;mso-width-percent:0;mso-height-percent:0;mso-width-relative:margin;mso-height-relative:margin;v-text-anchor:top" o:gfxdata="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">
                 <v:textbox>
                   <w:txbxContent>
                     <w:p>
@@ -2906,14 +2319,8 @@
     <w:p/>
     <w:p/>
     <w:p/>
-    <w:p/>
-    <w:p>
-      <w:pPr>
-        <w:pStyle w:val="Prrafodelista"/>
-        <w:numPr>
-          <w:ilvl w:val="1"/>
-          <w:numId w:val="5"/>
-        </w:numPr>
+    <w:p>
+      <w:pPr>
         <w:rPr>
           <w:b/>
         </w:rPr>
@@ -2923,44 +2330,26 @@
           <w:b/>
         </w:rPr>
         <w:t>PREINSCRIPCION:</w:t>
+      </w:r>
+    </w:p>
+    <w:p>
+      <w:pPr>
+        <w:jc w:val="both"/>
+      </w:pPr>
+      <w:r>
+        <w:t xml:space="preserve">El ítem preinscripción hace referencia a la gestión de datos que son necesarios para poder realizar el trabajo de campo. Aquí se encuentran principalmente los accesos a la gestión de productores, predio/lote, y trampa. </w:t>
+      </w:r>
+      <w:r>
+        <w:t>Así</w:t>
+      </w:r>
+      <w:r>
+        <w:t xml:space="preserve"> como un botón para regresar al menú principal y el botón de cerrar sesión.</w:t>
       </w:r>
     </w:p>
     <w:p>
       <w:pPr>
         <w:pStyle w:val="Prrafodelista"/>
         <w:ind w:left="1080"/>
-        <w:rPr>
-          <w:b/>
-        </w:rPr>
-      </w:pPr>
-    </w:p>
-    <w:p>
-      <w:pPr>
-        <w:pStyle w:val="Prrafodelista"/>
-        <w:ind w:left="1080"/>
-        <w:jc w:val="both"/>
-      </w:pPr>
-      <w:r>
-        <w:t xml:space="preserve">El ítem preinscripción hace referencia a la gestión de datos que son necesarios para poder realizar el trabajo de campo. Aquí se encuentran principalmente los accesos a la gestión de productores, predio/lote, y trampa. </w:t>
-      </w:r>
-      <w:r>
-        <w:t>Así</w:t>
-      </w:r>
-      <w:r>
-        <w:t xml:space="preserve"> como un botón para regresar al menú principal y el botón de cerrar sesión.</w:t>
-      </w:r>
-    </w:p>
-    <w:p>
-      <w:pPr>
-        <w:pStyle w:val="Prrafodelista"/>
-        <w:ind w:left="1080"/>
-        <w:jc w:val="both"/>
-      </w:pPr>
-    </w:p>
-    <w:p>
-      <w:pPr>
-        <w:pStyle w:val="Prrafodelista"/>
-        <w:ind w:left="1080"/>
         <w:jc w:val="both"/>
       </w:pPr>
       <w:r>
@@ -2969,13 +2358,13 @@
           <w:lang w:eastAsia="es-CO"/>
         </w:rPr>
         <w:drawing>
-          <wp:anchor distT="0" distB="0" distL="114300" distR="114300" simplePos="0" relativeHeight="251684864" behindDoc="0" locked="0" layoutInCell="1" allowOverlap="1" wp14:anchorId="37C9174A" wp14:editId="388F38B1">
+          <wp:anchor distT="0" distB="0" distL="114300" distR="114300" simplePos="0" relativeHeight="251684864" behindDoc="0" locked="0" layoutInCell="1" allowOverlap="1" wp14:anchorId="44CC1856" wp14:editId="64CE76E1">
             <wp:simplePos x="0" y="0"/>
             <wp:positionH relativeFrom="margin">
               <wp:align>center</wp:align>
             </wp:positionH>
             <wp:positionV relativeFrom="margin">
-              <wp:posOffset>4462145</wp:posOffset>
+              <wp:posOffset>4585970</wp:posOffset>
             </wp:positionV>
             <wp:extent cx="1799590" cy="2743200"/>
             <wp:effectExtent l="19050" t="19050" r="10160" b="19050"/>
@@ -2992,7 +2381,7 @@
                     <pic:cNvPicPr preferRelativeResize="0"/>
                   </pic:nvPicPr>
                   <pic:blipFill>
-                    <a:blip r:embed="rId23">
+                    <a:blip r:embed="rId17">
                       <a:extLst>
                         <a:ext uri="{28A0092B-C50C-407E-A947-70E740481C1C}">
                           <a14:useLocalDpi xmlns:a14="http://schemas.microsoft.com/office/drawing/2010/main" val="0"/>
@@ -3127,13 +2516,6 @@
         <w:ind w:left="1080"/>
         <w:jc w:val="both"/>
       </w:pPr>
-    </w:p>
-    <w:p>
-      <w:pPr>
-        <w:pStyle w:val="Prrafodelista"/>
-        <w:ind w:left="1080"/>
-        <w:jc w:val="both"/>
-      </w:pPr>
       <w:r>
         <w:rPr>
           <w:noProof/>
@@ -3142,13 +2524,13 @@
         <mc:AlternateContent>
           <mc:Choice Requires="wps">
             <w:drawing>
-              <wp:anchor distT="45720" distB="45720" distL="114300" distR="114300" simplePos="0" relativeHeight="251686912" behindDoc="0" locked="0" layoutInCell="1" allowOverlap="1" wp14:anchorId="3F2953D1" wp14:editId="2F815E3B">
+              <wp:anchor distT="45720" distB="45720" distL="114300" distR="114300" simplePos="0" relativeHeight="251686912" behindDoc="0" locked="0" layoutInCell="1" allowOverlap="1" wp14:anchorId="79C8B67B" wp14:editId="240D7FC7">
                 <wp:simplePos x="0" y="0"/>
                 <wp:positionH relativeFrom="margin">
                   <wp:align>center</wp:align>
                 </wp:positionH>
                 <wp:positionV relativeFrom="paragraph">
-                  <wp:posOffset>78740</wp:posOffset>
+                  <wp:posOffset>79722</wp:posOffset>
                 </wp:positionV>
                 <wp:extent cx="1996440" cy="299720"/>
                 <wp:effectExtent l="0" t="0" r="22860" b="24130"/>
@@ -3212,7 +2594,7 @@
           </mc:Choice>
           <mc:Fallback>
             <w:pict>
-              <v:shape w14:anchorId="3F2953D1" id="_x0000_s1032" type="#_x0000_t202" style="position:absolute;left:0;text-align:left;margin-left:0;margin-top:6.2pt;width:157.2pt;height:23.6pt;z-index:251686912;visibility:visible;mso-wrap-style:square;mso-width-percent:0;mso-height-percent:0;mso-wrap-distance-left:9pt;mso-wrap-distance-top:3.6pt;mso-wrap-distance-right:9pt;mso-wrap-distance-bottom:3.6pt;mso-position-horizontal:center;mso-position-horizontal-relative:margin;mso-position-vertical:absolute;mso-position-vertical-relative:text;mso-width-percent:0;mso-height-percent:0;mso-width-relative:margin;mso-height-relative:margin;v-text-anchor:top" o:gfxdata="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">
+              <v:shape w14:anchorId="79C8B67B" id="_x0000_s1032" type="#_x0000_t202" style="position:absolute;left:0;text-align:left;margin-left:0;margin-top:6.3pt;width:157.2pt;height:23.6pt;z-index:251686912;visibility:visible;mso-wrap-style:square;mso-width-percent:0;mso-height-percent:0;mso-wrap-distance-left:9pt;mso-wrap-distance-top:3.6pt;mso-wrap-distance-right:9pt;mso-wrap-distance-bottom:3.6pt;mso-position-horizontal:center;mso-position-horizontal-relative:margin;mso-position-vertical:absolute;mso-position-vertical-relative:text;mso-width-percent:0;mso-height-percent:0;mso-width-relative:margin;mso-height-relative:margin;v-text-anchor:top" o:gfxdata="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">
                 <v:textbox>
                   <w:txbxContent>
                     <w:p>
@@ -3248,6 +2630,20 @@
     </w:p>
     <w:p>
       <w:pPr>
+        <w:pStyle w:val="Prrafodelista"/>
+        <w:ind w:left="1080"/>
+        <w:jc w:val="both"/>
+      </w:pPr>
+    </w:p>
+    <w:p>
+      <w:pPr>
+        <w:pStyle w:val="Prrafodelista"/>
+        <w:ind w:left="1080"/>
+        <w:jc w:val="both"/>
+      </w:pPr>
+    </w:p>
+    <w:p>
+      <w:pPr>
         <w:jc w:val="both"/>
         <w:rPr>
           <w:b/>
@@ -3265,7 +2661,7 @@
               <wp:align>left</wp:align>
             </wp:positionH>
             <wp:positionV relativeFrom="page">
-              <wp:posOffset>2009775</wp:posOffset>
+              <wp:posOffset>2415020</wp:posOffset>
             </wp:positionV>
             <wp:extent cx="1080000" cy="1044000"/>
             <wp:effectExtent l="0" t="0" r="6350" b="3810"/>
@@ -3284,7 +2680,7 @@
                     </pic:cNvPicPr>
                   </pic:nvPicPr>
                   <pic:blipFill>
-                    <a:blip r:embed="rId24" cstate="print">
+                    <a:blip r:embed="rId18" cstate="print">
                       <a:extLst>
                         <a:ext uri="{28A0092B-C50C-407E-A947-70E740481C1C}">
                           <a14:useLocalDpi xmlns:a14="http://schemas.microsoft.com/office/drawing/2010/main" val="0"/>
@@ -3325,7 +2721,7 @@
         <w:rPr>
           <w:b/>
         </w:rPr>
-        <w:t>2.1.1 GESTION DE PRODUCTOR</w:t>
+        <w:t xml:space="preserve"> GESTION DE PRODUCTOR</w:t>
       </w:r>
       <w:r>
         <w:rPr>
@@ -3438,26 +2834,6 @@
         <w:rPr>
           <w:b/>
         </w:rPr>
-        <w:t xml:space="preserve">                    </w:t>
-      </w:r>
-    </w:p>
-    <w:p>
-      <w:pPr>
-        <w:jc w:val="both"/>
-        <w:rPr>
-          <w:b/>
-        </w:rPr>
-      </w:pPr>
-      <w:r>
-        <w:rPr>
-          <w:b/>
-        </w:rPr>
-        <w:t>2.1.1.1</w:t>
-      </w:r>
-      <w:r>
-        <w:rPr>
-          <w:b/>
-        </w:rPr>
         <w:t xml:space="preserve"> </w:t>
       </w:r>
       <w:r>
@@ -3488,13 +2864,13 @@
           <w:lang w:eastAsia="es-CO"/>
         </w:rPr>
         <w:drawing>
-          <wp:anchor distT="0" distB="0" distL="114300" distR="114300" simplePos="0" relativeHeight="251708416" behindDoc="0" locked="0" layoutInCell="1" allowOverlap="1" wp14:anchorId="36A21611" wp14:editId="0335552F">
+          <wp:anchor distT="0" distB="0" distL="114300" distR="114300" simplePos="0" relativeHeight="251708416" behindDoc="0" locked="0" layoutInCell="1" allowOverlap="1" wp14:anchorId="78759FDA" wp14:editId="53825AEA">
             <wp:simplePos x="0" y="0"/>
             <wp:positionH relativeFrom="margin">
-              <wp:posOffset>1844040</wp:posOffset>
+              <wp:posOffset>1834515</wp:posOffset>
             </wp:positionH>
             <wp:positionV relativeFrom="page">
-              <wp:posOffset>4980940</wp:posOffset>
+              <wp:posOffset>5245504</wp:posOffset>
             </wp:positionV>
             <wp:extent cx="1962150" cy="3305175"/>
             <wp:effectExtent l="19050" t="19050" r="19050" b="28575"/>
@@ -3511,7 +2887,7 @@
                     <pic:cNvPicPr preferRelativeResize="0"/>
                   </pic:nvPicPr>
                   <pic:blipFill>
-                    <a:blip r:embed="rId25">
+                    <a:blip r:embed="rId19">
                       <a:extLst>
                         <a:ext uri="{28A0092B-C50C-407E-A947-70E740481C1C}">
                           <a14:useLocalDpi xmlns:a14="http://schemas.microsoft.com/office/drawing/2010/main" val="0"/>
@@ -3556,7 +2932,7 @@
         <mc:AlternateContent>
           <mc:Choice Requires="wps">
             <w:drawing>
-              <wp:anchor distT="45720" distB="45720" distL="114300" distR="114300" simplePos="0" relativeHeight="251693056" behindDoc="0" locked="0" layoutInCell="1" allowOverlap="1" wp14:anchorId="437E881E" wp14:editId="6838C47B">
+              <wp:anchor distT="45720" distB="45720" distL="114300" distR="114300" simplePos="0" relativeHeight="251693056" behindDoc="0" locked="0" layoutInCell="1" allowOverlap="1" wp14:anchorId="3E139047" wp14:editId="0F92DB1F">
                 <wp:simplePos x="0" y="0"/>
                 <wp:positionH relativeFrom="margin">
                   <wp:align>left</wp:align>
@@ -3642,7 +3018,7 @@
           </mc:Choice>
           <mc:Fallback>
             <w:pict>
-              <v:shape w14:anchorId="437E881E" id="_x0000_s1033" type="#_x0000_t202" style="position:absolute;left:0;text-align:left;margin-left:0;margin-top:17.9pt;width:128.25pt;height:48.75pt;z-index:251693056;visibility:visible;mso-wrap-style:square;mso-width-percent:0;mso-height-percent:0;mso-wrap-distance-left:9pt;mso-wrap-distance-top:3.6pt;mso-wrap-distance-right:9pt;mso-wrap-distance-bottom:3.6pt;mso-position-horizontal:left;mso-position-horizontal-relative:margin;mso-position-vertical:absolute;mso-position-vertical-relative:text;mso-width-percent:0;mso-height-percent:0;mso-width-relative:margin;mso-height-relative:margin;v-text-anchor:top" o:gfxdata="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">
+              <v:shape w14:anchorId="3E139047" id="_x0000_s1033" type="#_x0000_t202" style="position:absolute;left:0;text-align:left;margin-left:0;margin-top:17.9pt;width:128.25pt;height:48.75pt;z-index:251693056;visibility:visible;mso-wrap-style:square;mso-width-percent:0;mso-height-percent:0;mso-wrap-distance-left:9pt;mso-wrap-distance-top:3.6pt;mso-wrap-distance-right:9pt;mso-wrap-distance-bottom:3.6pt;mso-position-horizontal:left;mso-position-horizontal-relative:margin;mso-position-vertical:absolute;mso-position-vertical-relative:text;mso-width-percent:0;mso-height-percent:0;mso-width-relative:margin;mso-height-relative:margin;v-text-anchor:top" o:gfxdata="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">
                 <v:textbox>
                   <w:txbxContent>
                     <w:p>
@@ -3685,7 +3061,7 @@
         <mc:AlternateContent>
           <mc:Choice Requires="wps">
             <w:drawing>
-              <wp:anchor distT="45720" distB="45720" distL="114300" distR="114300" simplePos="0" relativeHeight="251695104" behindDoc="0" locked="0" layoutInCell="1" allowOverlap="1" wp14:anchorId="64D69DDD" wp14:editId="187318CE">
+              <wp:anchor distT="45720" distB="45720" distL="114300" distR="114300" simplePos="0" relativeHeight="251695104" behindDoc="0" locked="0" layoutInCell="1" allowOverlap="1" wp14:anchorId="0FECFA3F" wp14:editId="11490F64">
                 <wp:simplePos x="0" y="0"/>
                 <wp:positionH relativeFrom="margin">
                   <wp:align>right</wp:align>
@@ -3771,7 +3147,7 @@
           </mc:Choice>
           <mc:Fallback>
             <w:pict>
-              <v:shape w14:anchorId="64D69DDD" id="_x0000_s1034" type="#_x0000_t202" style="position:absolute;left:0;text-align:left;margin-left:77.05pt;margin-top:17.1pt;width:128.25pt;height:48.75pt;z-index:251695104;visibility:visible;mso-wrap-style:square;mso-width-percent:0;mso-height-percent:0;mso-wrap-distance-left:9pt;mso-wrap-distance-top:3.6pt;mso-wrap-distance-right:9pt;mso-wrap-distance-bottom:3.6pt;mso-position-horizontal:right;mso-position-horizontal-relative:margin;mso-position-vertical:absolute;mso-position-vertical-relative:text;mso-width-percent:0;mso-height-percent:0;mso-width-relative:margin;mso-height-relative:margin;v-text-anchor:top" o:gfxdata="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">
+              <v:shape w14:anchorId="0FECFA3F" id="_x0000_s1034" type="#_x0000_t202" style="position:absolute;left:0;text-align:left;margin-left:77.05pt;margin-top:17.1pt;width:128.25pt;height:48.75pt;z-index:251695104;visibility:visible;mso-wrap-style:square;mso-width-percent:0;mso-height-percent:0;mso-wrap-distance-left:9pt;mso-wrap-distance-top:3.6pt;mso-wrap-distance-right:9pt;mso-wrap-distance-bottom:3.6pt;mso-position-horizontal:right;mso-position-horizontal-relative:margin;mso-position-vertical:absolute;mso-position-vertical-relative:text;mso-width-percent:0;mso-height-percent:0;mso-width-relative:margin;mso-height-relative:margin;v-text-anchor:top" o:gfxdata="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">
                 <v:textbox>
                   <w:txbxContent>
                     <w:p>
@@ -3876,7 +3252,7 @@
           </mc:Choice>
           <mc:Fallback>
             <w:pict>
-              <v:shapetype w14:anchorId="3571571A" id="_x0000_t34" coordsize="21600,21600" o:spt="34" o:oned="t" adj="10800" path="m,l@0,0@0,21600,21600,21600e" filled="f">
+              <v:shapetype w14:anchorId="39959737" id="_x0000_t34" coordsize="21600,21600" o:spt="34" o:oned="t" adj="10800" path="m,l@0,0@0,21600,21600,21600e" filled="f">
                 <v:stroke joinstyle="miter"/>
                 <v:formulas>
                   <v:f eqn="val #0"/>
@@ -3965,7 +3341,7 @@
           </mc:Choice>
           <mc:Fallback>
             <w:pict>
-              <v:shape w14:anchorId="01179477" id="Conector angular 50" o:spid="_x0000_s1026" type="#_x0000_t34" style="position:absolute;margin-left:127.95pt;margin-top:71.2pt;width:51pt;height:62.25pt;flip:x;z-index:251717632;visibility:visible;mso-wrap-style:square;mso-width-percent:0;mso-height-percent:0;mso-wrap-distance-left:9pt;mso-wrap-distance-top:0;mso-wrap-distance-right:9pt;mso-wrap-distance-bottom:0;mso-position-horizontal:absolute;mso-position-horizontal-relative:text;mso-position-vertical:absolute;mso-position-vertical-relative:text;mso-width-percent:0;mso-height-percent:0;mso-width-relative:margin;mso-height-relative:margin" o:gfxdata="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" adj="12734" strokecolor="red" strokeweight="2pt">
+              <v:shape w14:anchorId="66A957CD" id="Conector angular 50" o:spid="_x0000_s1026" type="#_x0000_t34" style="position:absolute;margin-left:127.95pt;margin-top:71.2pt;width:51pt;height:62.25pt;flip:x;z-index:251717632;visibility:visible;mso-wrap-style:square;mso-width-percent:0;mso-height-percent:0;mso-wrap-distance-left:9pt;mso-wrap-distance-top:0;mso-wrap-distance-right:9pt;mso-wrap-distance-bottom:0;mso-position-horizontal:absolute;mso-position-horizontal-relative:text;mso-position-vertical:absolute;mso-position-vertical-relative:text;mso-width-percent:0;mso-height-percent:0;mso-width-relative:margin;mso-height-relative:margin" o:gfxdata="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" adj="12734" strokecolor="red" strokeweight="2pt">
                 <v:stroke endarrow="block"/>
               </v:shape>
             </w:pict>
@@ -4041,7 +3417,7 @@
           </mc:Choice>
           <mc:Fallback>
             <w:pict>
-              <v:shape w14:anchorId="71DBC30E" id="Conector angular 49" o:spid="_x0000_s1026" type="#_x0000_t34" style="position:absolute;margin-left:131.7pt;margin-top:42.7pt;width:51.75pt;height:21.75pt;flip:x;z-index:251716608;visibility:visible;mso-wrap-style:square;mso-width-percent:0;mso-height-percent:0;mso-wrap-distance-left:9pt;mso-wrap-distance-top:0;mso-wrap-distance-right:9pt;mso-wrap-distance-bottom:0;mso-position-horizontal:absolute;mso-position-horizontal-relative:text;mso-position-vertical:absolute;mso-position-vertical-relative:text;mso-width-percent:0;mso-height-percent:0;mso-width-relative:margin;mso-height-relative:margin" o:gfxdata="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" strokecolor="red" strokeweight="2pt">
+              <v:shape w14:anchorId="4B9B40C9" id="Conector angular 49" o:spid="_x0000_s1026" type="#_x0000_t34" style="position:absolute;margin-left:131.7pt;margin-top:42.7pt;width:51.75pt;height:21.75pt;flip:x;z-index:251716608;visibility:visible;mso-wrap-style:square;mso-width-percent:0;mso-height-percent:0;mso-wrap-distance-left:9pt;mso-wrap-distance-top:0;mso-wrap-distance-right:9pt;mso-wrap-distance-bottom:0;mso-position-horizontal:absolute;mso-position-horizontal-relative:text;mso-position-vertical:absolute;mso-position-vertical-relative:text;mso-width-percent:0;mso-height-percent:0;mso-width-relative:margin;mso-height-relative:margin" o:gfxdata="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" strokecolor="red" strokeweight="2pt">
                 <v:stroke endarrow="block"/>
               </v:shape>
             </w:pict>
@@ -4240,7 +3616,7 @@
           </mc:Choice>
           <mc:Fallback>
             <w:pict>
-              <v:shapetype w14:anchorId="1BC8216E" id="_x0000_t32" coordsize="21600,21600" o:spt="32" o:oned="t" path="m,l21600,21600e" filled="f">
+              <v:shapetype w14:anchorId="199283FE" id="_x0000_t32" coordsize="21600,21600" o:spt="32" o:oned="t" path="m,l21600,21600e" filled="f">
                 <v:path arrowok="t" fillok="f" o:connecttype="none"/>
                 <o:lock v:ext="edit" shapetype="t"/>
               </v:shapetype>
@@ -4320,7 +3696,7 @@
           </mc:Choice>
           <mc:Fallback>
             <w:pict>
-              <v:shape w14:anchorId="00C3734A" id="Conector recto de flecha 47" o:spid="_x0000_s1026" type="#_x0000_t32" style="position:absolute;margin-left:211.95pt;margin-top:209.15pt;width:100.5pt;height:3.6pt;flip:y;z-index:251714560;visibility:visible;mso-wrap-style:square;mso-width-percent:0;mso-height-percent:0;mso-wrap-distance-left:9pt;mso-wrap-distance-top:0;mso-wrap-distance-right:9pt;mso-wrap-distance-bottom:0;mso-position-horizontal:absolute;mso-position-horizontal-relative:text;mso-position-vertical:absolute;mso-position-vertical-relative:text;mso-width-percent:0;mso-height-percent:0;mso-width-relative:margin;mso-height-relative:margin" o:gfxdata="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" strokecolor="red" strokeweight="2pt">
+              <v:shape w14:anchorId="23C9706A" id="Conector recto de flecha 47" o:spid="_x0000_s1026" type="#_x0000_t32" style="position:absolute;margin-left:211.95pt;margin-top:209.15pt;width:100.5pt;height:3.6pt;flip:y;z-index:251714560;visibility:visible;mso-wrap-style:square;mso-width-percent:0;mso-height-percent:0;mso-wrap-distance-left:9pt;mso-wrap-distance-top:0;mso-wrap-distance-right:9pt;mso-wrap-distance-bottom:0;mso-position-horizontal:absolute;mso-position-horizontal-relative:text;mso-position-vertical:absolute;mso-position-vertical-relative:text;mso-width-percent:0;mso-height-percent:0;mso-width-relative:margin;mso-height-relative:margin" o:gfxdata="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" strokecolor="red" strokeweight="2pt">
                 <v:stroke endarrow="block"/>
               </v:shape>
             </w:pict>
@@ -4395,7 +3771,7 @@
           </mc:Choice>
           <mc:Fallback>
             <w:pict>
-              <v:line w14:anchorId="2C08C91C" id="Conector recto 46" o:spid="_x0000_s1026" style="position:absolute;flip:x;z-index:251713536;visibility:visible;mso-wrap-style:square;mso-width-percent:0;mso-height-percent:0;mso-wrap-distance-left:9pt;mso-wrap-distance-top:0;mso-wrap-distance-right:9pt;mso-wrap-distance-bottom:0;mso-position-horizontal:absolute;mso-position-horizontal-relative:text;mso-position-vertical:absolute;mso-position-vertical-relative:text;mso-width-percent:0;mso-height-percent:0;mso-width-relative:margin;mso-height-relative:margin" from="211.95pt,181.45pt" to="212.7pt,213.7pt" o:gfxdata="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" strokecolor="red" strokeweight="2pt"/>
+              <v:line w14:anchorId="45A06EB0" id="Conector recto 46" o:spid="_x0000_s1026" style="position:absolute;flip:x;z-index:251713536;visibility:visible;mso-wrap-style:square;mso-width-percent:0;mso-height-percent:0;mso-wrap-distance-left:9pt;mso-wrap-distance-top:0;mso-wrap-distance-right:9pt;mso-wrap-distance-bottom:0;mso-position-horizontal:absolute;mso-position-horizontal-relative:text;mso-position-vertical:absolute;mso-position-vertical-relative:text;mso-width-percent:0;mso-height-percent:0;mso-width-relative:margin;mso-height-relative:margin" from="211.95pt,181.45pt" to="212.7pt,213.7pt" o:gfxdata="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" strokecolor="red" strokeweight="2pt"/>
             </w:pict>
           </mc:Fallback>
         </mc:AlternateContent>
@@ -4462,7 +3838,7 @@
           </mc:Choice>
           <mc:Fallback>
             <w:pict>
-              <v:line w14:anchorId="251C8DEC" id="Conector recto 45" o:spid="_x0000_s1026" style="position:absolute;z-index:251712512;visibility:visible;mso-wrap-style:square;mso-wrap-distance-left:9pt;mso-wrap-distance-top:0;mso-wrap-distance-right:9pt;mso-wrap-distance-bottom:0;mso-position-horizontal:absolute;mso-position-horizontal-relative:text;mso-position-vertical:absolute;mso-position-vertical-relative:text" from="155.7pt,180.7pt" to="287.7pt,180.7pt" o:gfxdata="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" strokecolor="red" strokeweight="2pt"/>
+              <v:line w14:anchorId="219DFF79" id="Conector recto 45" o:spid="_x0000_s1026" style="position:absolute;z-index:251712512;visibility:visible;mso-wrap-style:square;mso-wrap-distance-left:9pt;mso-wrap-distance-top:0;mso-wrap-distance-right:9pt;mso-wrap-distance-bottom:0;mso-position-horizontal:absolute;mso-position-horizontal-relative:text;mso-position-vertical:absolute;mso-position-vertical-relative:text" from="155.7pt,180.7pt" to="287.7pt,180.7pt" o:gfxdata="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" strokecolor="red" strokeweight="2pt"/>
             </w:pict>
           </mc:Fallback>
         </mc:AlternateContent>
@@ -4475,85 +3851,7 @@
         <mc:AlternateContent>
           <mc:Choice Requires="wps">
             <w:drawing>
-              <wp:anchor distT="0" distB="0" distL="114300" distR="114300" simplePos="0" relativeHeight="251711488" behindDoc="0" locked="0" layoutInCell="1" allowOverlap="1" wp14:anchorId="681B1E67" wp14:editId="736A5325">
-                <wp:simplePos x="0" y="0"/>
-                <wp:positionH relativeFrom="column">
-                  <wp:posOffset>3348990</wp:posOffset>
-                </wp:positionH>
-                <wp:positionV relativeFrom="paragraph">
-                  <wp:posOffset>989965</wp:posOffset>
-                </wp:positionV>
-                <wp:extent cx="628650" cy="809625"/>
-                <wp:effectExtent l="0" t="0" r="57150" b="85725"/>
-                <wp:wrapNone/>
-                <wp:docPr id="42" name="Conector angular 42"/>
-                <wp:cNvGraphicFramePr/>
-                <a:graphic xmlns:a="http://schemas.openxmlformats.org/drawingml/2006/main">
-                  <a:graphicData uri="http://schemas.microsoft.com/office/word/2010/wordprocessingShape">
-                    <wps:wsp>
-                      <wps:cNvCnPr/>
-                      <wps:spPr>
-                        <a:xfrm>
-                          <a:off x="0" y="0"/>
-                          <a:ext cx="628650" cy="809625"/>
-                        </a:xfrm>
-                        <a:prstGeom prst="bentConnector3">
-                          <a:avLst>
-                            <a:gd name="adj1" fmla="val 60300"/>
-                          </a:avLst>
-                        </a:prstGeom>
-                        <a:ln w="25400">
-                          <a:solidFill>
-                            <a:srgbClr val="FF0000"/>
-                          </a:solidFill>
-                          <a:tailEnd type="triangle"/>
-                        </a:ln>
-                      </wps:spPr>
-                      <wps:style>
-                        <a:lnRef idx="1">
-                          <a:schemeClr val="accent1"/>
-                        </a:lnRef>
-                        <a:fillRef idx="0">
-                          <a:schemeClr val="accent1"/>
-                        </a:fillRef>
-                        <a:effectRef idx="0">
-                          <a:schemeClr val="accent1"/>
-                        </a:effectRef>
-                        <a:fontRef idx="minor">
-                          <a:schemeClr val="tx1"/>
-                        </a:fontRef>
-                      </wps:style>
-                      <wps:bodyPr/>
-                    </wps:wsp>
-                  </a:graphicData>
-                </a:graphic>
-                <wp14:sizeRelH relativeFrom="margin">
-                  <wp14:pctWidth>0</wp14:pctWidth>
-                </wp14:sizeRelH>
-                <wp14:sizeRelV relativeFrom="margin">
-                  <wp14:pctHeight>0</wp14:pctHeight>
-                </wp14:sizeRelV>
-              </wp:anchor>
-            </w:drawing>
-          </mc:Choice>
-          <mc:Fallback>
-            <w:pict>
-              <v:shape w14:anchorId="6B58DA9A" id="Conector angular 42" o:spid="_x0000_s1026" type="#_x0000_t34" style="position:absolute;margin-left:263.7pt;margin-top:77.95pt;width:49.5pt;height:63.75pt;z-index:251711488;visibility:visible;mso-wrap-style:square;mso-width-percent:0;mso-height-percent:0;mso-wrap-distance-left:9pt;mso-wrap-distance-top:0;mso-wrap-distance-right:9pt;mso-wrap-distance-bottom:0;mso-position-horizontal:absolute;mso-position-horizontal-relative:text;mso-position-vertical:absolute;mso-position-vertical-relative:text;mso-width-percent:0;mso-height-percent:0;mso-width-relative:margin;mso-height-relative:margin" o:gfxdata="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" adj="13025" strokecolor="red" strokeweight="2pt">
-                <v:stroke endarrow="block"/>
-              </v:shape>
-            </w:pict>
-          </mc:Fallback>
-        </mc:AlternateContent>
-      </w:r>
-      <w:r>
-        <w:rPr>
-          <w:noProof/>
-          <w:lang w:eastAsia="es-CO"/>
-        </w:rPr>
-        <mc:AlternateContent>
-          <mc:Choice Requires="wps">
-            <w:drawing>
-              <wp:anchor distT="0" distB="0" distL="114300" distR="114300" simplePos="0" relativeHeight="251710464" behindDoc="0" locked="0" layoutInCell="1" allowOverlap="1" wp14:anchorId="5104AAB3" wp14:editId="3B158366">
+              <wp:anchor distT="0" distB="0" distL="114300" distR="114300" simplePos="0" relativeHeight="251710464" behindDoc="0" locked="0" layoutInCell="1" allowOverlap="1" wp14:anchorId="1490794A" wp14:editId="0589D17F">
                 <wp:simplePos x="0" y="0"/>
                 <wp:positionH relativeFrom="column">
                   <wp:posOffset>3272791</wp:posOffset>
@@ -4616,7 +3914,7 @@
           </mc:Choice>
           <mc:Fallback>
             <w:pict>
-              <v:shape w14:anchorId="6B7AAE14" id="Conector angular 41" o:spid="_x0000_s1026" type="#_x0000_t34" style="position:absolute;margin-left:257.7pt;margin-top:41.95pt;width:51pt;height:26.25pt;z-index:251710464;visibility:visible;mso-wrap-style:square;mso-width-percent:0;mso-height-percent:0;mso-wrap-distance-left:9pt;mso-wrap-distance-top:0;mso-wrap-distance-right:9pt;mso-wrap-distance-bottom:0;mso-position-horizontal:absolute;mso-position-horizontal-relative:text;mso-position-vertical:absolute;mso-position-vertical-relative:text;mso-width-percent:0;mso-height-percent:0;mso-width-relative:margin;mso-height-relative:margin" o:gfxdata="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" adj="11165" strokecolor="red" strokeweight="2pt">
+              <v:shape w14:anchorId="7C8765BD" id="Conector angular 41" o:spid="_x0000_s1026" type="#_x0000_t34" style="position:absolute;margin-left:257.7pt;margin-top:41.95pt;width:51pt;height:26.25pt;z-index:251710464;visibility:visible;mso-wrap-style:square;mso-width-percent:0;mso-height-percent:0;mso-wrap-distance-left:9pt;mso-wrap-distance-top:0;mso-wrap-distance-right:9pt;mso-wrap-distance-bottom:0;mso-position-horizontal:absolute;mso-position-horizontal-relative:text;mso-position-vertical:absolute;mso-position-vertical-relative:text;mso-width-percent:0;mso-height-percent:0;mso-width-relative:margin;mso-height-relative:margin" o:gfxdata="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" adj="11165" strokecolor="red" strokeweight="2pt">
                 <v:stroke endarrow="block"/>
               </v:shape>
             </w:pict>
@@ -4631,7 +3929,7 @@
         <mc:AlternateContent>
           <mc:Choice Requires="wps">
             <w:drawing>
-              <wp:anchor distT="45720" distB="45720" distL="114300" distR="114300" simplePos="0" relativeHeight="251699200" behindDoc="0" locked="0" layoutInCell="1" allowOverlap="1" wp14:anchorId="435EA8E3" wp14:editId="2181D539">
+              <wp:anchor distT="45720" distB="45720" distL="114300" distR="114300" simplePos="0" relativeHeight="251699200" behindDoc="0" locked="0" layoutInCell="1" allowOverlap="1" wp14:anchorId="13369ECD" wp14:editId="3176D1A6">
                 <wp:simplePos x="0" y="0"/>
                 <wp:positionH relativeFrom="margin">
                   <wp:align>right</wp:align>
@@ -4724,7 +4022,7 @@
           </mc:Choice>
           <mc:Fallback>
             <w:pict>
-              <v:shape w14:anchorId="435EA8E3" id="_x0000_s1036" type="#_x0000_t202" style="position:absolute;left:0;text-align:left;margin-left:77.05pt;margin-top:58.35pt;width:128.25pt;height:29.25pt;z-index:251699200;visibility:visible;mso-wrap-style:square;mso-width-percent:0;mso-height-percent:0;mso-wrap-distance-left:9pt;mso-wrap-distance-top:3.6pt;mso-wrap-distance-right:9pt;mso-wrap-distance-bottom:3.6pt;mso-position-horizontal:right;mso-position-horizontal-relative:margin;mso-position-vertical:absolute;mso-position-vertical-relative:text;mso-width-percent:0;mso-height-percent:0;mso-width-relative:margin;mso-height-relative:margin;v-text-anchor:top" o:gfxdata="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">
+              <v:shape w14:anchorId="13369ECD" id="_x0000_s1036" type="#_x0000_t202" style="position:absolute;left:0;text-align:left;margin-left:77.05pt;margin-top:58.35pt;width:128.25pt;height:29.25pt;z-index:251699200;visibility:visible;mso-wrap-style:square;mso-width-percent:0;mso-height-percent:0;mso-wrap-distance-left:9pt;mso-wrap-distance-top:3.6pt;mso-wrap-distance-right:9pt;mso-wrap-distance-bottom:3.6pt;mso-position-horizontal:right;mso-position-horizontal-relative:margin;mso-position-vertical:absolute;mso-position-vertical-relative:text;mso-width-percent:0;mso-height-percent:0;mso-width-relative:margin;mso-height-relative:margin;v-text-anchor:top" o:gfxdata="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">
                 <v:textbox>
                   <w:txbxContent>
                     <w:p>
@@ -4774,7 +4072,7 @@
         <mc:AlternateContent>
           <mc:Choice Requires="wps">
             <w:drawing>
-              <wp:anchor distT="45720" distB="45720" distL="114300" distR="114300" simplePos="0" relativeHeight="251701248" behindDoc="0" locked="0" layoutInCell="1" allowOverlap="1" wp14:anchorId="0CDDAD7F" wp14:editId="2F55A70C">
+              <wp:anchor distT="45720" distB="45720" distL="114300" distR="114300" simplePos="0" relativeHeight="251701248" behindDoc="0" locked="0" layoutInCell="1" allowOverlap="1" wp14:anchorId="3655A978" wp14:editId="0F53241C">
                 <wp:simplePos x="0" y="0"/>
                 <wp:positionH relativeFrom="margin">
                   <wp:align>right</wp:align>
@@ -4860,7 +4158,7 @@
           </mc:Choice>
           <mc:Fallback>
             <w:pict>
-              <v:shape w14:anchorId="0CDDAD7F" id="_x0000_s1037" type="#_x0000_t202" style="position:absolute;left:0;text-align:left;margin-left:77.05pt;margin-top:120.7pt;width:128.25pt;height:39.75pt;z-index:251701248;visibility:visible;mso-wrap-style:square;mso-width-percent:0;mso-height-percent:0;mso-wrap-distance-left:9pt;mso-wrap-distance-top:3.6pt;mso-wrap-distance-right:9pt;mso-wrap-distance-bottom:3.6pt;mso-position-horizontal:right;mso-position-horizontal-relative:margin;mso-position-vertical:absolute;mso-position-vertical-relative:text;mso-width-percent:0;mso-height-percent:0;mso-width-relative:margin;mso-height-relative:margin;v-text-anchor:top" o:gfxdata="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">
+              <v:shape w14:anchorId="3655A978" id="_x0000_s1037" type="#_x0000_t202" style="position:absolute;left:0;text-align:left;margin-left:77.05pt;margin-top:120.7pt;width:128.25pt;height:39.75pt;z-index:251701248;visibility:visible;mso-wrap-style:square;mso-width-percent:0;mso-height-percent:0;mso-wrap-distance-left:9pt;mso-wrap-distance-top:3.6pt;mso-wrap-distance-right:9pt;mso-wrap-distance-bottom:3.6pt;mso-position-horizontal:right;mso-position-horizontal-relative:margin;mso-position-vertical:absolute;mso-position-vertical-relative:text;mso-width-percent:0;mso-height-percent:0;mso-width-relative:margin;mso-height-relative:margin;v-text-anchor:top" o:gfxdata="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">
                 <v:textbox>
                   <w:txbxContent>
                     <w:p>
@@ -4903,7 +4201,7 @@
         <mc:AlternateContent>
           <mc:Choice Requires="wps">
             <w:drawing>
-              <wp:anchor distT="45720" distB="45720" distL="114300" distR="114300" simplePos="0" relativeHeight="251705344" behindDoc="0" locked="0" layoutInCell="1" allowOverlap="1" wp14:anchorId="03F63CE6" wp14:editId="188AE640">
+              <wp:anchor distT="45720" distB="45720" distL="114300" distR="114300" simplePos="0" relativeHeight="251705344" behindDoc="0" locked="0" layoutInCell="1" allowOverlap="1" wp14:anchorId="039CEC8A" wp14:editId="362B1D9C">
                 <wp:simplePos x="0" y="0"/>
                 <wp:positionH relativeFrom="margin">
                   <wp:align>right</wp:align>
@@ -4997,7 +4295,7 @@
           </mc:Choice>
           <mc:Fallback>
             <w:pict>
-              <v:shape w14:anchorId="03F63CE6" id="_x0000_s1038" type="#_x0000_t202" style="position:absolute;left:0;text-align:left;margin-left:77.05pt;margin-top:201.7pt;width:128.25pt;height:32.25pt;z-index:251705344;visibility:visible;mso-wrap-style:square;mso-width-percent:0;mso-height-percent:0;mso-wrap-distance-left:9pt;mso-wrap-distance-top:3.6pt;mso-wrap-distance-right:9pt;mso-wrap-distance-bottom:3.6pt;mso-position-horizontal:right;mso-position-horizontal-relative:margin;mso-position-vertical:absolute;mso-position-vertical-relative:text;mso-width-percent:0;mso-height-percent:0;mso-width-relative:margin;mso-height-relative:margin;v-text-anchor:top" o:gfxdata="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">
+              <v:shape w14:anchorId="039CEC8A" id="_x0000_s1038" type="#_x0000_t202" style="position:absolute;left:0;text-align:left;margin-left:77.05pt;margin-top:201.7pt;width:128.25pt;height:32.25pt;z-index:251705344;visibility:visible;mso-wrap-style:square;mso-width-percent:0;mso-height-percent:0;mso-wrap-distance-left:9pt;mso-wrap-distance-top:3.6pt;mso-wrap-distance-right:9pt;mso-wrap-distance-bottom:3.6pt;mso-position-horizontal:right;mso-position-horizontal-relative:margin;mso-position-vertical:absolute;mso-position-vertical-relative:text;mso-width-percent:0;mso-height-percent:0;mso-width-relative:margin;mso-height-relative:margin;v-text-anchor:top" o:gfxdata="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">
                 <v:textbox>
                   <w:txbxContent>
                     <w:p>
@@ -5048,7 +4346,7 @@
         <mc:AlternateContent>
           <mc:Choice Requires="wps">
             <w:drawing>
-              <wp:anchor distT="0" distB="0" distL="114300" distR="114300" simplePos="0" relativeHeight="251709440" behindDoc="0" locked="0" layoutInCell="1" allowOverlap="1" wp14:anchorId="23AFDC8D" wp14:editId="2CACC2A6">
+              <wp:anchor distT="0" distB="0" distL="114300" distR="114300" simplePos="0" relativeHeight="251709440" behindDoc="0" locked="0" layoutInCell="1" allowOverlap="1" wp14:anchorId="2F1BBB58" wp14:editId="55EEF85B">
                 <wp:simplePos x="0" y="0"/>
                 <wp:positionH relativeFrom="column">
                   <wp:posOffset>3777615</wp:posOffset>
@@ -5109,7 +4407,7 @@
           </mc:Choice>
           <mc:Fallback>
             <w:pict>
-              <v:shape w14:anchorId="77E952C4" id="Conector angular 40" o:spid="_x0000_s1026" type="#_x0000_t34" style="position:absolute;margin-left:297.45pt;margin-top:20.2pt;width:17.55pt;height:3.6pt;flip:y;z-index:251709440;visibility:visible;mso-wrap-style:square;mso-width-percent:0;mso-height-percent:0;mso-wrap-distance-left:9pt;mso-wrap-distance-top:0;mso-wrap-distance-right:9pt;mso-wrap-distance-bottom:0;mso-position-horizontal:absolute;mso-position-horizontal-relative:text;mso-position-vertical:absolute;mso-position-vertical-relative:text;mso-width-percent:0;mso-height-percent:0;mso-width-relative:margin;mso-height-relative:margin" o:gfxdata="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" strokecolor="red" strokeweight="2pt">
+              <v:shape w14:anchorId="3B86FFB9" id="Conector angular 40" o:spid="_x0000_s1026" type="#_x0000_t34" style="position:absolute;margin-left:297.45pt;margin-top:20.2pt;width:17.55pt;height:3.6pt;flip:y;z-index:251709440;visibility:visible;mso-wrap-style:square;mso-width-percent:0;mso-height-percent:0;mso-wrap-distance-left:9pt;mso-wrap-distance-top:0;mso-wrap-distance-right:9pt;mso-wrap-distance-bottom:0;mso-position-horizontal:absolute;mso-position-horizontal-relative:text;mso-position-vertical:absolute;mso-position-vertical-relative:text;mso-width-percent:0;mso-height-percent:0;mso-width-relative:margin;mso-height-relative:margin" o:gfxdata="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" strokecolor="red" strokeweight="2pt">
                 <v:stroke endarrow="block"/>
               </v:shape>
             </w:pict>
@@ -5124,7 +4422,7 @@
         <mc:AlternateContent>
           <mc:Choice Requires="wps">
             <w:drawing>
-              <wp:anchor distT="45720" distB="45720" distL="114300" distR="114300" simplePos="0" relativeHeight="251707392" behindDoc="0" locked="0" layoutInCell="1" allowOverlap="1" wp14:anchorId="7AB42155" wp14:editId="6B6FC192">
+              <wp:anchor distT="45720" distB="45720" distL="114300" distR="114300" simplePos="0" relativeHeight="251707392" behindDoc="0" locked="0" layoutInCell="1" allowOverlap="1" wp14:anchorId="4BBAAFA6" wp14:editId="53F13F0E">
                 <wp:simplePos x="0" y="0"/>
                 <wp:positionH relativeFrom="margin">
                   <wp:align>left</wp:align>
@@ -5210,7 +4508,7 @@
           </mc:Choice>
           <mc:Fallback>
             <w:pict>
-              <v:shape w14:anchorId="7AB42155" id="_x0000_s1039" type="#_x0000_t202" style="position:absolute;left:0;text-align:left;margin-left:0;margin-top:164.85pt;width:128.25pt;height:39.75pt;z-index:251707392;visibility:visible;mso-wrap-style:square;mso-width-percent:0;mso-height-percent:0;mso-wrap-distance-left:9pt;mso-wrap-distance-top:3.6pt;mso-wrap-distance-right:9pt;mso-wrap-distance-bottom:3.6pt;mso-position-horizontal:left;mso-position-horizontal-relative:margin;mso-position-vertical:absolute;mso-position-vertical-relative:text;mso-width-percent:0;mso-height-percent:0;mso-width-relative:margin;mso-height-relative:margin;v-text-anchor:top" o:gfxdata="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">
+              <v:shape w14:anchorId="4BBAAFA6" id="_x0000_s1039" type="#_x0000_t202" style="position:absolute;left:0;text-align:left;margin-left:0;margin-top:164.85pt;width:128.25pt;height:39.75pt;z-index:251707392;visibility:visible;mso-wrap-style:square;mso-width-percent:0;mso-height-percent:0;mso-wrap-distance-left:9pt;mso-wrap-distance-top:3.6pt;mso-wrap-distance-right:9pt;mso-wrap-distance-bottom:3.6pt;mso-position-horizontal:left;mso-position-horizontal-relative:margin;mso-position-vertical:absolute;mso-position-vertical-relative:text;mso-width-percent:0;mso-height-percent:0;mso-width-relative:margin;mso-height-relative:margin;v-text-anchor:top" o:gfxdata="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">
                 <v:textbox>
                   <w:txbxContent>
                     <w:p>
@@ -5253,7 +4551,7 @@
         <mc:AlternateContent>
           <mc:Choice Requires="wps">
             <w:drawing>
-              <wp:anchor distT="45720" distB="45720" distL="114300" distR="114300" simplePos="0" relativeHeight="251703296" behindDoc="0" locked="0" layoutInCell="1" allowOverlap="1" wp14:anchorId="3961FC72" wp14:editId="7F1E655F">
+              <wp:anchor distT="45720" distB="45720" distL="114300" distR="114300" simplePos="0" relativeHeight="251703296" behindDoc="0" locked="0" layoutInCell="1" allowOverlap="1" wp14:anchorId="690CEE6D" wp14:editId="3023AC7B">
                 <wp:simplePos x="0" y="0"/>
                 <wp:positionH relativeFrom="margin">
                   <wp:align>left</wp:align>
@@ -5339,7 +4637,7 @@
           </mc:Choice>
           <mc:Fallback>
             <w:pict>
-              <v:shape w14:anchorId="3961FC72" id="_x0000_s1040" type="#_x0000_t202" style="position:absolute;left:0;text-align:left;margin-left:0;margin-top:110.85pt;width:128.25pt;height:39.75pt;z-index:251703296;visibility:visible;mso-wrap-style:square;mso-width-percent:0;mso-height-percent:0;mso-wrap-distance-left:9pt;mso-wrap-distance-top:3.6pt;mso-wrap-distance-right:9pt;mso-wrap-distance-bottom:3.6pt;mso-position-horizontal:left;mso-position-horizontal-relative:margin;mso-position-vertical:absolute;mso-position-vertical-relative:text;mso-width-percent:0;mso-height-percent:0;mso-width-relative:margin;mso-height-relative:margin;v-text-anchor:top" o:gfxdata="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">
+              <v:shape w14:anchorId="690CEE6D" id="_x0000_s1040" type="#_x0000_t202" style="position:absolute;left:0;text-align:left;margin-left:0;margin-top:110.85pt;width:128.25pt;height:39.75pt;z-index:251703296;visibility:visible;mso-wrap-style:square;mso-width-percent:0;mso-height-percent:0;mso-wrap-distance-left:9pt;mso-wrap-distance-top:3.6pt;mso-wrap-distance-right:9pt;mso-wrap-distance-bottom:3.6pt;mso-position-horizontal:left;mso-position-horizontal-relative:margin;mso-position-vertical:absolute;mso-position-vertical-relative:text;mso-width-percent:0;mso-height-percent:0;mso-width-relative:margin;mso-height-relative:margin;v-text-anchor:top" o:gfxdata="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">
                 <v:textbox>
                   <w:txbxContent>
                     <w:p>
@@ -5374,6 +4672,9 @@
           </mc:Fallback>
         </mc:AlternateContent>
       </w:r>
+    </w:p>
+    <w:p/>
+    <w:p>
       <w:r>
         <w:rPr>
           <w:noProof/>
@@ -5382,13 +4683,100 @@
         <mc:AlternateContent>
           <mc:Choice Requires="wps">
             <w:drawing>
-              <wp:anchor distT="45720" distB="45720" distL="114300" distR="114300" simplePos="0" relativeHeight="251691008" behindDoc="0" locked="0" layoutInCell="1" allowOverlap="1" wp14:anchorId="4C23E40C" wp14:editId="17F087FD">
+              <wp:anchor distT="0" distB="0" distL="114300" distR="114300" simplePos="0" relativeHeight="251711488" behindDoc="0" locked="0" layoutInCell="1" allowOverlap="1" wp14:anchorId="717469D8" wp14:editId="1A0D83D3">
+                <wp:simplePos x="0" y="0"/>
+                <wp:positionH relativeFrom="column">
+                  <wp:posOffset>3356782</wp:posOffset>
+                </wp:positionH>
+                <wp:positionV relativeFrom="paragraph">
+                  <wp:posOffset>256078</wp:posOffset>
+                </wp:positionV>
+                <wp:extent cx="618259" cy="903143"/>
+                <wp:effectExtent l="0" t="0" r="48895" b="87630"/>
+                <wp:wrapNone/>
+                <wp:docPr id="42" name="Conector angular 42"/>
+                <wp:cNvGraphicFramePr/>
+                <a:graphic xmlns:a="http://schemas.openxmlformats.org/drawingml/2006/main">
+                  <a:graphicData uri="http://schemas.microsoft.com/office/word/2010/wordprocessingShape">
+                    <wps:wsp>
+                      <wps:cNvCnPr/>
+                      <wps:spPr>
+                        <a:xfrm>
+                          <a:off x="0" y="0"/>
+                          <a:ext cx="618259" cy="903143"/>
+                        </a:xfrm>
+                        <a:prstGeom prst="bentConnector3">
+                          <a:avLst>
+                            <a:gd name="adj1" fmla="val 60300"/>
+                          </a:avLst>
+                        </a:prstGeom>
+                        <a:ln w="25400">
+                          <a:solidFill>
+                            <a:srgbClr val="FF0000"/>
+                          </a:solidFill>
+                          <a:tailEnd type="triangle"/>
+                        </a:ln>
+                      </wps:spPr>
+                      <wps:style>
+                        <a:lnRef idx="1">
+                          <a:schemeClr val="accent1"/>
+                        </a:lnRef>
+                        <a:fillRef idx="0">
+                          <a:schemeClr val="accent1"/>
+                        </a:fillRef>
+                        <a:effectRef idx="0">
+                          <a:schemeClr val="accent1"/>
+                        </a:effectRef>
+                        <a:fontRef idx="minor">
+                          <a:schemeClr val="tx1"/>
+                        </a:fontRef>
+                      </wps:style>
+                      <wps:bodyPr/>
+                    </wps:wsp>
+                  </a:graphicData>
+                </a:graphic>
+                <wp14:sizeRelH relativeFrom="margin">
+                  <wp14:pctWidth>0</wp14:pctWidth>
+                </wp14:sizeRelH>
+                <wp14:sizeRelV relativeFrom="margin">
+                  <wp14:pctHeight>0</wp14:pctHeight>
+                </wp14:sizeRelV>
+              </wp:anchor>
+            </w:drawing>
+          </mc:Choice>
+          <mc:Fallback>
+            <w:pict>
+              <v:shape w14:anchorId="56E3F338" id="Conector angular 42" o:spid="_x0000_s1026" type="#_x0000_t34" style="position:absolute;margin-left:264.3pt;margin-top:20.15pt;width:48.7pt;height:71.1pt;z-index:251711488;visibility:visible;mso-wrap-style:square;mso-width-percent:0;mso-height-percent:0;mso-wrap-distance-left:9pt;mso-wrap-distance-top:0;mso-wrap-distance-right:9pt;mso-wrap-distance-bottom:0;mso-position-horizontal:absolute;mso-position-horizontal-relative:text;mso-position-vertical:absolute;mso-position-vertical-relative:text;mso-width-percent:0;mso-height-percent:0;mso-width-relative:margin;mso-height-relative:margin" o:gfxdata="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" adj="13025" strokecolor="red" strokeweight="2pt">
+                <v:stroke endarrow="block"/>
+              </v:shape>
+            </w:pict>
+          </mc:Fallback>
+        </mc:AlternateContent>
+      </w:r>
+    </w:p>
+    <w:p/>
+    <w:p/>
+    <w:p/>
+    <w:p/>
+    <w:p/>
+    <w:p/>
+    <w:p/>
+    <w:p>
+      <w:r>
+        <w:rPr>
+          <w:noProof/>
+          <w:lang w:eastAsia="es-CO"/>
+        </w:rPr>
+        <mc:AlternateContent>
+          <mc:Choice Requires="wps">
+            <w:drawing>
+              <wp:anchor distT="45720" distB="45720" distL="114300" distR="114300" simplePos="0" relativeHeight="251691008" behindDoc="0" locked="0" layoutInCell="1" allowOverlap="1" wp14:anchorId="736CBAA0" wp14:editId="2D4087E8">
                 <wp:simplePos x="0" y="0"/>
                 <wp:positionH relativeFrom="margin">
                   <wp:align>center</wp:align>
                 </wp:positionH>
                 <wp:positionV relativeFrom="paragraph">
-                  <wp:posOffset>3312795</wp:posOffset>
+                  <wp:posOffset>127231</wp:posOffset>
                 </wp:positionV>
                 <wp:extent cx="1996440" cy="299720"/>
                 <wp:effectExtent l="0" t="0" r="22860" b="24130"/>
@@ -5452,7 +4840,7 @@
           </mc:Choice>
           <mc:Fallback>
             <w:pict>
-              <v:shape w14:anchorId="4C23E40C" id="_x0000_s1041" type="#_x0000_t202" style="position:absolute;left:0;text-align:left;margin-left:0;margin-top:260.85pt;width:157.2pt;height:23.6pt;z-index:251691008;visibility:visible;mso-wrap-style:square;mso-width-percent:0;mso-height-percent:0;mso-wrap-distance-left:9pt;mso-wrap-distance-top:3.6pt;mso-wrap-distance-right:9pt;mso-wrap-distance-bottom:3.6pt;mso-position-horizontal:center;mso-position-horizontal-relative:margin;mso-position-vertical:absolute;mso-position-vertical-relative:text;mso-width-percent:0;mso-height-percent:0;mso-width-relative:margin;mso-height-relative:margin;v-text-anchor:top" o:gfxdata="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">
+              <v:shape w14:anchorId="736CBAA0" id="_x0000_s1041" type="#_x0000_t202" style="position:absolute;margin-left:0;margin-top:10pt;width:157.2pt;height:23.6pt;z-index:251691008;visibility:visible;mso-wrap-style:square;mso-width-percent:0;mso-height-percent:0;mso-wrap-distance-left:9pt;mso-wrap-distance-top:3.6pt;mso-wrap-distance-right:9pt;mso-wrap-distance-bottom:3.6pt;mso-position-horizontal:center;mso-position-horizontal-relative:margin;mso-position-vertical:absolute;mso-position-vertical-relative:text;mso-width-percent:0;mso-height-percent:0;mso-width-relative:margin;mso-height-relative:margin;v-text-anchor:top" o:gfxdata="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">
                 <v:textbox>
                   <w:txbxContent>
                     <w:p>
@@ -5472,60 +4860,24 @@
         </mc:AlternateContent>
       </w:r>
     </w:p>
-    <w:p/>
-    <w:p/>
-    <w:p/>
-    <w:p/>
-    <w:p/>
-    <w:p/>
-    <w:p/>
-    <w:p/>
-    <w:p/>
-    <w:p/>
-    <w:p/>
-    <w:p/>
-    <w:p/>
     <w:p>
       <w:pPr>
         <w:rPr>
           <w:b/>
         </w:rPr>
       </w:pPr>
-      <w:r>
+    </w:p>
+    <w:p>
+      <w:pPr>
         <w:rPr>
           <w:b/>
         </w:rPr>
-        <w:lastRenderedPageBreak/>
-        <w:t xml:space="preserve">2.1.1.2 </w:t>
-      </w:r>
+      </w:pPr>
       <w:r>
         <w:rPr>
           <w:b/>
         </w:rPr>
         <w:t>REGISTRAR UN NUEVO PRODUCTOR:</w:t>
-      </w:r>
-    </w:p>
-    <w:p>
-      <w:pPr>
-        <w:jc w:val="both"/>
-      </w:pPr>
-      <w:r>
-        <w:rPr>
-          <w:b/>
-        </w:rPr>
-        <w:t>Paso 1:</w:t>
-      </w:r>
-      <w:r>
-        <w:t xml:space="preserve"> </w:t>
-      </w:r>
-      <w:r>
-        <w:t>Presione</w:t>
-      </w:r>
-      <w:r>
-        <w:t xml:space="preserve"> el botón nuevo de la pantalla de gestión de productores. Esta acción abrirá un formulario de registro</w:t>
-      </w:r>
-      <w:r>
-        <w:t>.</w:t>
       </w:r>
     </w:p>
     <w:p>
@@ -5538,17 +4890,17 @@
           <w:lang w:eastAsia="es-CO"/>
         </w:rPr>
         <w:drawing>
-          <wp:anchor distT="0" distB="0" distL="114300" distR="114300" simplePos="0" relativeHeight="251719680" behindDoc="0" locked="0" layoutInCell="1" allowOverlap="1" wp14:anchorId="2A3BE305" wp14:editId="5680F169">
+          <wp:anchor distT="0" distB="0" distL="114300" distR="114300" simplePos="0" relativeHeight="251719680" behindDoc="0" locked="0" layoutInCell="1" allowOverlap="1" wp14:anchorId="11A99F88" wp14:editId="3359CF44">
             <wp:simplePos x="0" y="0"/>
             <wp:positionH relativeFrom="margin">
               <wp:align>center</wp:align>
             </wp:positionH>
-            <wp:positionV relativeFrom="page">
-              <wp:posOffset>2220708</wp:posOffset>
+            <wp:positionV relativeFrom="paragraph">
+              <wp:posOffset>497010</wp:posOffset>
             </wp:positionV>
-            <wp:extent cx="2880000" cy="5317200"/>
-            <wp:effectExtent l="19050" t="19050" r="15875" b="17145"/>
-            <wp:wrapNone/>
+            <wp:extent cx="1368000" cy="2520000"/>
+            <wp:effectExtent l="19050" t="19050" r="22860" b="13970"/>
+            <wp:wrapTopAndBottom/>
             <wp:docPr id="24" name="Imagen 24"/>
             <wp:cNvGraphicFramePr>
               <a:graphicFrameLocks xmlns:a="http://schemas.openxmlformats.org/drawingml/2006/main" noChangeAspect="1"/>
@@ -5561,7 +4913,7 @@
                     <pic:cNvPicPr/>
                   </pic:nvPicPr>
                   <pic:blipFill>
-                    <a:blip r:embed="rId26">
+                    <a:blip r:embed="rId20">
                       <a:extLst>
                         <a:ext uri="{28A0092B-C50C-407E-A947-70E740481C1C}">
                           <a14:useLocalDpi xmlns:a14="http://schemas.microsoft.com/office/drawing/2010/main" val="0"/>
@@ -5575,7 +4927,7 @@
                   <pic:spPr>
                     <a:xfrm>
                       <a:off x="0" y="0"/>
-                      <a:ext cx="2880000" cy="5317200"/>
+                      <a:ext cx="1368000" cy="2520000"/>
                     </a:xfrm>
                     <a:prstGeom prst="rect">
                       <a:avLst/>
@@ -5598,96 +4950,24 @@
           </wp:anchor>
         </w:drawing>
       </w:r>
-    </w:p>
-    <w:p>
-      <w:pPr>
-        <w:jc w:val="both"/>
-      </w:pPr>
-    </w:p>
-    <w:p>
-      <w:pPr>
-        <w:jc w:val="both"/>
-      </w:pPr>
-    </w:p>
-    <w:p>
-      <w:pPr>
-        <w:jc w:val="both"/>
-      </w:pPr>
-    </w:p>
-    <w:p>
-      <w:pPr>
-        <w:jc w:val="both"/>
-      </w:pPr>
-    </w:p>
-    <w:p>
-      <w:pPr>
-        <w:jc w:val="both"/>
-      </w:pPr>
-    </w:p>
-    <w:p>
-      <w:pPr>
-        <w:jc w:val="both"/>
-      </w:pPr>
-    </w:p>
-    <w:p>
-      <w:pPr>
-        <w:jc w:val="both"/>
-      </w:pPr>
-    </w:p>
-    <w:p>
-      <w:pPr>
-        <w:jc w:val="both"/>
-      </w:pPr>
-    </w:p>
-    <w:p>
-      <w:pPr>
-        <w:jc w:val="both"/>
-      </w:pPr>
-    </w:p>
-    <w:p>
-      <w:pPr>
-        <w:jc w:val="both"/>
-      </w:pPr>
-    </w:p>
-    <w:p>
-      <w:pPr>
-        <w:jc w:val="both"/>
-      </w:pPr>
-    </w:p>
-    <w:p>
-      <w:pPr>
-        <w:jc w:val="both"/>
-      </w:pPr>
-    </w:p>
-    <w:p>
-      <w:pPr>
-        <w:jc w:val="both"/>
-      </w:pPr>
-    </w:p>
-    <w:p>
-      <w:pPr>
-        <w:jc w:val="both"/>
-      </w:pPr>
-    </w:p>
-    <w:p>
-      <w:pPr>
-        <w:jc w:val="both"/>
-      </w:pPr>
-    </w:p>
-    <w:p>
-      <w:pPr>
-        <w:jc w:val="both"/>
-      </w:pPr>
-    </w:p>
-    <w:p>
-      <w:pPr>
-        <w:jc w:val="both"/>
-      </w:pPr>
-    </w:p>
-    <w:p>
-      <w:pPr>
-        <w:jc w:val="both"/>
-      </w:pPr>
+      <w:r>
+        <w:rPr>
+          <w:b/>
+        </w:rPr>
+        <w:t>Paso 1:</w:t>
+      </w:r>
+      <w:r>
+        <w:t xml:space="preserve"> </w:t>
+      </w:r>
+      <w:r>
+        <w:t>Presione</w:t>
+      </w:r>
+      <w:r>
+        <w:t xml:space="preserve"> el botón nuevo de la pantalla de gestión de productores. Esta acción abrirá un formulario de registro</w:t>
+      </w:r>
+      <w:r>
+        <w:t>.</w:t>
+      </w:r>
     </w:p>
     <w:p>
       <w:pPr>
@@ -5701,13 +4981,13 @@
         <mc:AlternateContent>
           <mc:Choice Requires="wps">
             <w:drawing>
-              <wp:anchor distT="45720" distB="45720" distL="114300" distR="114300" simplePos="0" relativeHeight="251724800" behindDoc="0" locked="0" layoutInCell="1" allowOverlap="1" wp14:anchorId="561527A9" wp14:editId="049F6E1E">
+              <wp:anchor distT="45720" distB="45720" distL="114300" distR="114300" simplePos="0" relativeHeight="251724800" behindDoc="0" locked="0" layoutInCell="1" allowOverlap="1" wp14:anchorId="69D46FBB" wp14:editId="15CF492E">
                 <wp:simplePos x="0" y="0"/>
                 <wp:positionH relativeFrom="margin">
                   <wp:align>center</wp:align>
                 </wp:positionH>
                 <wp:positionV relativeFrom="paragraph">
-                  <wp:posOffset>74809</wp:posOffset>
+                  <wp:posOffset>2569747</wp:posOffset>
                 </wp:positionV>
                 <wp:extent cx="1996440" cy="299720"/>
                 <wp:effectExtent l="0" t="0" r="22860" b="24130"/>
@@ -5771,11 +5051,7 @@
           </mc:Choice>
           <mc:Fallback>
             <w:pict>
-              <v:shapetype w14:anchorId="561527A9" id="_x0000_t202" coordsize="21600,21600" o:spt="202" path="m,l,21600r21600,l21600,xe">
-                <v:stroke joinstyle="miter"/>
-                <v:path gradientshapeok="t" o:connecttype="rect"/>
-              </v:shapetype>
-              <v:shape id="_x0000_s1042" type="#_x0000_t202" style="position:absolute;left:0;text-align:left;margin-left:0;margin-top:5.9pt;width:157.2pt;height:23.6pt;z-index:251724800;visibility:visible;mso-wrap-style:square;mso-width-percent:0;mso-height-percent:0;mso-wrap-distance-left:9pt;mso-wrap-distance-top:3.6pt;mso-wrap-distance-right:9pt;mso-wrap-distance-bottom:3.6pt;mso-position-horizontal:center;mso-position-horizontal-relative:margin;mso-position-vertical:absolute;mso-position-vertical-relative:text;mso-width-percent:0;mso-height-percent:0;mso-width-relative:margin;mso-height-relative:margin;v-text-anchor:top" o:gfxdata="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">
+              <v:shape w14:anchorId="69D46FBB" id="_x0000_s1042" type="#_x0000_t202" style="position:absolute;left:0;text-align:left;margin-left:0;margin-top:202.35pt;width:157.2pt;height:23.6pt;z-index:251724800;visibility:visible;mso-wrap-style:square;mso-width-percent:0;mso-height-percent:0;mso-wrap-distance-left:9pt;mso-wrap-distance-top:3.6pt;mso-wrap-distance-right:9pt;mso-wrap-distance-bottom:3.6pt;mso-position-horizontal:center;mso-position-horizontal-relative:margin;mso-position-vertical:absolute;mso-position-vertical-relative:text;mso-width-percent:0;mso-height-percent:0;mso-width-relative:margin;mso-height-relative:margin;v-text-anchor:top" o:gfxdata="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">
                 <v:textbox>
                   <w:txbxContent>
                     <w:p>
@@ -5804,26 +5080,10 @@
       <w:pPr>
         <w:jc w:val="both"/>
       </w:pPr>
-    </w:p>
-    <w:p>
-      <w:pPr>
-        <w:jc w:val="both"/>
-      </w:pPr>
-    </w:p>
-    <w:p>
-      <w:pPr>
-        <w:jc w:val="both"/>
-      </w:pPr>
-    </w:p>
-    <w:p>
-      <w:pPr>
-        <w:jc w:val="both"/>
-      </w:pPr>
       <w:r>
         <w:rPr>
           <w:b/>
         </w:rPr>
-        <w:lastRenderedPageBreak/>
         <w:t>Paso 2:</w:t>
       </w:r>
       <w:r>
@@ -5837,11 +5097,6 @@
       <w:r>
         <w:t>Sólo el campo de correo electrónico es opcional, los demás campos se deben diligenciar totalmente.</w:t>
       </w:r>
-    </w:p>
-    <w:p>
-      <w:pPr>
-        <w:jc w:val="both"/>
-      </w:pPr>
     </w:p>
     <w:p>
       <w:pPr>
@@ -5853,16 +5108,16 @@
           <w:lang w:eastAsia="es-CO"/>
         </w:rPr>
         <w:drawing>
-          <wp:anchor distT="0" distB="0" distL="114300" distR="114300" simplePos="0" relativeHeight="251720704" behindDoc="0" locked="0" layoutInCell="1" allowOverlap="1" wp14:anchorId="437A5AC3" wp14:editId="47F8CF2B">
+          <wp:anchor distT="0" distB="0" distL="114300" distR="114300" simplePos="0" relativeHeight="251720704" behindDoc="0" locked="0" layoutInCell="1" allowOverlap="1" wp14:anchorId="7E2CC37A" wp14:editId="16540EAB">
             <wp:simplePos x="0" y="0"/>
             <wp:positionH relativeFrom="margin">
               <wp:align>center</wp:align>
             </wp:positionH>
             <wp:positionV relativeFrom="paragraph">
-              <wp:posOffset>28132</wp:posOffset>
+              <wp:posOffset>31750</wp:posOffset>
             </wp:positionV>
-            <wp:extent cx="3546000" cy="5317200"/>
-            <wp:effectExtent l="19050" t="19050" r="16510" b="17145"/>
+            <wp:extent cx="1681200" cy="2520000"/>
+            <wp:effectExtent l="19050" t="19050" r="14605" b="13970"/>
             <wp:wrapNone/>
             <wp:docPr id="34" name="Imagen 34"/>
             <wp:cNvGraphicFramePr>
@@ -5876,7 +5131,7 @@
                     <pic:cNvPicPr/>
                   </pic:nvPicPr>
                   <pic:blipFill>
-                    <a:blip r:embed="rId27">
+                    <a:blip r:embed="rId21">
                       <a:extLst>
                         <a:ext uri="{28A0092B-C50C-407E-A947-70E740481C1C}">
                           <a14:useLocalDpi xmlns:a14="http://schemas.microsoft.com/office/drawing/2010/main" val="0"/>
@@ -5890,7 +5145,7 @@
                   <pic:spPr>
                     <a:xfrm>
                       <a:off x="0" y="0"/>
-                      <a:ext cx="3546000" cy="5317200"/>
+                      <a:ext cx="1681200" cy="2520000"/>
                     </a:xfrm>
                     <a:prstGeom prst="rect">
                       <a:avLst/>
@@ -5953,61 +5208,6 @@
       <w:pPr>
         <w:jc w:val="both"/>
       </w:pPr>
-    </w:p>
-    <w:p>
-      <w:pPr>
-        <w:jc w:val="both"/>
-      </w:pPr>
-    </w:p>
-    <w:p>
-      <w:pPr>
-        <w:jc w:val="both"/>
-      </w:pPr>
-    </w:p>
-    <w:p>
-      <w:pPr>
-        <w:jc w:val="both"/>
-      </w:pPr>
-    </w:p>
-    <w:p>
-      <w:pPr>
-        <w:jc w:val="both"/>
-      </w:pPr>
-    </w:p>
-    <w:p>
-      <w:pPr>
-        <w:jc w:val="both"/>
-      </w:pPr>
-    </w:p>
-    <w:p>
-      <w:pPr>
-        <w:jc w:val="both"/>
-      </w:pPr>
-    </w:p>
-    <w:p>
-      <w:pPr>
-        <w:jc w:val="both"/>
-      </w:pPr>
-    </w:p>
-    <w:p>
-      <w:pPr>
-        <w:jc w:val="both"/>
-      </w:pPr>
-    </w:p>
-    <w:p>
-      <w:pPr>
-        <w:jc w:val="both"/>
-      </w:pPr>
-    </w:p>
-    <w:p>
-      <w:pPr>
-        <w:jc w:val="both"/>
-      </w:pPr>
-    </w:p>
-    <w:p>
-      <w:pPr>
-        <w:jc w:val="both"/>
-      </w:pPr>
       <w:r>
         <w:rPr>
           <w:noProof/>
@@ -6016,13 +5216,13 @@
         <mc:AlternateContent>
           <mc:Choice Requires="wps">
             <w:drawing>
-              <wp:anchor distT="45720" distB="45720" distL="114300" distR="114300" simplePos="0" relativeHeight="251726848" behindDoc="0" locked="0" layoutInCell="1" allowOverlap="1" wp14:anchorId="13FF0722" wp14:editId="39C15D7F">
+              <wp:anchor distT="45720" distB="45720" distL="114300" distR="114300" simplePos="0" relativeHeight="251726848" behindDoc="0" locked="0" layoutInCell="1" allowOverlap="1" wp14:anchorId="7C9E2173" wp14:editId="5976214D">
                 <wp:simplePos x="0" y="0"/>
                 <wp:positionH relativeFrom="margin">
                   <wp:align>center</wp:align>
                 </wp:positionH>
                 <wp:positionV relativeFrom="paragraph">
-                  <wp:posOffset>9172</wp:posOffset>
+                  <wp:posOffset>164465</wp:posOffset>
                 </wp:positionV>
                 <wp:extent cx="1996440" cy="299720"/>
                 <wp:effectExtent l="0" t="0" r="22860" b="24130"/>
@@ -6086,7 +5286,7 @@
           </mc:Choice>
           <mc:Fallback>
             <w:pict>
-              <v:shape w14:anchorId="13FF0722" id="_x0000_s1043" type="#_x0000_t202" style="position:absolute;left:0;text-align:left;margin-left:0;margin-top:.7pt;width:157.2pt;height:23.6pt;z-index:251726848;visibility:visible;mso-wrap-style:square;mso-width-percent:0;mso-height-percent:0;mso-wrap-distance-left:9pt;mso-wrap-distance-top:3.6pt;mso-wrap-distance-right:9pt;mso-wrap-distance-bottom:3.6pt;mso-position-horizontal:center;mso-position-horizontal-relative:margin;mso-position-vertical:absolute;mso-position-vertical-relative:text;mso-width-percent:0;mso-height-percent:0;mso-width-relative:margin;mso-height-relative:margin;v-text-anchor:top" o:gfxdata="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">
+              <v:shape w14:anchorId="7C9E2173" id="_x0000_s1043" type="#_x0000_t202" style="position:absolute;left:0;text-align:left;margin-left:0;margin-top:12.95pt;width:157.2pt;height:23.6pt;z-index:251726848;visibility:visible;mso-wrap-style:square;mso-width-percent:0;mso-height-percent:0;mso-wrap-distance-left:9pt;mso-wrap-distance-top:3.6pt;mso-wrap-distance-right:9pt;mso-wrap-distance-bottom:3.6pt;mso-position-horizontal:center;mso-position-horizontal-relative:margin;mso-position-vertical:absolute;mso-position-vertical-relative:text;mso-width-percent:0;mso-height-percent:0;mso-width-relative:margin;mso-height-relative:margin;v-text-anchor:top" o:gfxdata="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">
                 <v:textbox>
                   <w:txbxContent>
                     <w:p>
@@ -6115,84 +5315,23 @@
       <w:pPr>
         <w:jc w:val="both"/>
       </w:pPr>
-    </w:p>
-    <w:p>
-      <w:pPr>
-        <w:jc w:val="both"/>
-      </w:pPr>
-    </w:p>
-    <w:p>
-      <w:pPr>
-        <w:jc w:val="both"/>
-      </w:pPr>
-    </w:p>
-    <w:p>
-      <w:pPr>
-        <w:jc w:val="both"/>
-      </w:pPr>
-      <w:r>
-        <w:rPr>
-          <w:b/>
-        </w:rPr>
-        <w:lastRenderedPageBreak/>
-        <w:t>Paso 3</w:t>
-      </w:r>
-      <w:r>
-        <w:rPr>
-          <w:b/>
-        </w:rPr>
-        <w:t xml:space="preserve">: </w:t>
-      </w:r>
-      <w:r>
-        <w:t>En caso de estar seguro de haber ingresado los datos correctos, pulse el botón registrar</w:t>
-      </w:r>
-      <w:r>
-        <w:t xml:space="preserve"> que aparece de color verde</w:t>
-      </w:r>
-      <w:r>
-        <w:t>. De lo contrario, puede tocar el botón cancelar</w:t>
-      </w:r>
-      <w:r>
-        <w:t>, de color rojo,</w:t>
-      </w:r>
-      <w:r>
-        <w:t xml:space="preserve"> para deshacer el formulario y regresar a la pantalla de gestión de productores.</w:t>
-      </w:r>
-    </w:p>
-    <w:p>
-      <w:pPr>
-        <w:jc w:val="both"/>
-        <w:rPr>
-          <w:b/>
-        </w:rPr>
-      </w:pPr>
-      <w:r>
-        <w:t xml:space="preserve"> </w:t>
-      </w:r>
-      <w:r>
-        <w:t>Una vez que pulse el botón registrar, el aplicativo mostrará una ventana de dialogo con un mensaje de confirmación, lo cual significa que el productor se ha registrado en la base de datos.</w:t>
-      </w:r>
-    </w:p>
-    <w:p>
-      <w:pPr>
-        <w:jc w:val="both"/>
-      </w:pPr>
       <w:r>
         <w:rPr>
           <w:noProof/>
           <w:lang w:eastAsia="es-CO"/>
         </w:rPr>
+        <w:lastRenderedPageBreak/>
         <w:drawing>
-          <wp:anchor distT="0" distB="0" distL="114300" distR="114300" simplePos="0" relativeHeight="251721728" behindDoc="0" locked="0" layoutInCell="1" allowOverlap="1" wp14:anchorId="1703E16C" wp14:editId="0AEBAF60">
+          <wp:anchor distT="0" distB="0" distL="114300" distR="114300" simplePos="0" relativeHeight="251721728" behindDoc="0" locked="0" layoutInCell="1" allowOverlap="1" wp14:anchorId="1CBD9087" wp14:editId="2F5E578C">
             <wp:simplePos x="0" y="0"/>
             <wp:positionH relativeFrom="margin">
-              <wp:align>center</wp:align>
+              <wp:posOffset>1945640</wp:posOffset>
             </wp:positionH>
             <wp:positionV relativeFrom="page">
-              <wp:posOffset>2794169</wp:posOffset>
+              <wp:posOffset>2482619</wp:posOffset>
             </wp:positionV>
-            <wp:extent cx="3546000" cy="5317200"/>
-            <wp:effectExtent l="19050" t="19050" r="16510" b="17145"/>
+            <wp:extent cx="1680845" cy="2519680"/>
+            <wp:effectExtent l="19050" t="19050" r="14605" b="13970"/>
             <wp:wrapNone/>
             <wp:docPr id="36" name="Imagen 36"/>
             <wp:cNvGraphicFramePr>
@@ -6206,7 +5345,7 @@
                     <pic:cNvPicPr/>
                   </pic:nvPicPr>
                   <pic:blipFill>
-                    <a:blip r:embed="rId28">
+                    <a:blip r:embed="rId22">
                       <a:extLst>
                         <a:ext uri="{28A0092B-C50C-407E-A947-70E740481C1C}">
                           <a14:useLocalDpi xmlns:a14="http://schemas.microsoft.com/office/drawing/2010/main" val="0"/>
@@ -6220,7 +5359,7 @@
                   <pic:spPr>
                     <a:xfrm>
                       <a:off x="0" y="0"/>
-                      <a:ext cx="3546000" cy="5317200"/>
+                      <a:ext cx="1680845" cy="2519680"/>
                     </a:xfrm>
                     <a:prstGeom prst="rect">
                       <a:avLst/>
@@ -6243,6 +5382,50 @@
           </wp:anchor>
         </w:drawing>
       </w:r>
+      <w:r>
+        <w:rPr>
+          <w:b/>
+        </w:rPr>
+        <w:t>Paso 3</w:t>
+      </w:r>
+      <w:r>
+        <w:rPr>
+          <w:b/>
+        </w:rPr>
+        <w:t xml:space="preserve">: </w:t>
+      </w:r>
+      <w:r>
+        <w:t>En caso de estar seguro de haber ingresado los datos correctos, pulse el botón registrar</w:t>
+      </w:r>
+      <w:r>
+        <w:t xml:space="preserve"> que aparece de color verde</w:t>
+      </w:r>
+      <w:r>
+        <w:t>. De lo contrario, puede tocar el botón cancelar</w:t>
+      </w:r>
+      <w:r>
+        <w:t>, de color rojo,</w:t>
+      </w:r>
+      <w:r>
+        <w:t xml:space="preserve"> para deshacer el formulario y regresar a la pant</w:t>
+      </w:r>
+      <w:r>
+        <w:t>alla de gestión de productores.</w:t>
+      </w:r>
+      <w:r>
+        <w:t xml:space="preserve"> </w:t>
+      </w:r>
+      <w:r>
+        <w:t>Una vez que pulse el botón registrar, el aplicativo mostrará una ventana de dialogo con un mensaje de confirmación, lo cual significa que el productor se ha registrado en la base de datos.</w:t>
+      </w:r>
+      <w:r>
+        <w:t xml:space="preserve"> Presione aceptar para cerrarla.</w:t>
+      </w:r>
+    </w:p>
+    <w:p>
+      <w:pPr>
+        <w:jc w:val="both"/>
+      </w:pPr>
     </w:p>
     <w:p>
       <w:pPr>
@@ -6262,18 +5445,6 @@
     <w:p/>
     <w:p/>
     <w:p/>
-    <w:p/>
-    <w:p/>
-    <w:p/>
-    <w:p/>
-    <w:p/>
-    <w:p/>
-    <w:p/>
-    <w:p/>
-    <w:p/>
-    <w:p/>
-    <w:p/>
-    <w:p/>
     <w:p>
       <w:r>
         <w:rPr>
@@ -6283,17 +5454,17 @@
         <mc:AlternateContent>
           <mc:Choice Requires="wps">
             <w:drawing>
-              <wp:anchor distT="45720" distB="45720" distL="114300" distR="114300" simplePos="0" relativeHeight="251728896" behindDoc="0" locked="0" layoutInCell="1" allowOverlap="1" wp14:anchorId="5667CEAE" wp14:editId="6770CD9D">
+              <wp:anchor distT="45720" distB="45720" distL="114300" distR="114300" simplePos="0" relativeHeight="251728896" behindDoc="0" locked="0" layoutInCell="1" allowOverlap="1" wp14:anchorId="353018FF" wp14:editId="113BCFD2">
                 <wp:simplePos x="0" y="0"/>
                 <wp:positionH relativeFrom="margin">
                   <wp:align>center</wp:align>
                 </wp:positionH>
                 <wp:positionV relativeFrom="paragraph">
-                  <wp:posOffset>253888</wp:posOffset>
+                  <wp:posOffset>245399</wp:posOffset>
                 </wp:positionV>
                 <wp:extent cx="1996440" cy="299720"/>
                 <wp:effectExtent l="0" t="0" r="22860" b="24130"/>
-                <wp:wrapSquare wrapText="bothSides"/>
+                <wp:wrapNone/>
                 <wp:docPr id="43" name="Cuadro de texto 2"/>
                 <wp:cNvGraphicFramePr>
                   <a:graphicFrameLocks xmlns:a="http://schemas.openxmlformats.org/drawingml/2006/main"/>
@@ -6353,7 +5524,7 @@
           </mc:Choice>
           <mc:Fallback>
             <w:pict>
-              <v:shape w14:anchorId="5667CEAE" id="_x0000_s1044" type="#_x0000_t202" style="position:absolute;margin-left:0;margin-top:20pt;width:157.2pt;height:23.6pt;z-index:251728896;visibility:visible;mso-wrap-style:square;mso-width-percent:0;mso-height-percent:0;mso-wrap-distance-left:9pt;mso-wrap-distance-top:3.6pt;mso-wrap-distance-right:9pt;mso-wrap-distance-bottom:3.6pt;mso-position-horizontal:center;mso-position-horizontal-relative:margin;mso-position-vertical:absolute;mso-position-vertical-relative:text;mso-width-percent:0;mso-height-percent:0;mso-width-relative:margin;mso-height-relative:margin;v-text-anchor:top" o:gfxdata="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">
+              <v:shape w14:anchorId="353018FF" id="_x0000_s1044" type="#_x0000_t202" style="position:absolute;margin-left:0;margin-top:19.3pt;width:157.2pt;height:23.6pt;z-index:251728896;visibility:visible;mso-wrap-style:square;mso-width-percent:0;mso-height-percent:0;mso-wrap-distance-left:9pt;mso-wrap-distance-top:3.6pt;mso-wrap-distance-right:9pt;mso-wrap-distance-bottom:3.6pt;mso-position-horizontal:center;mso-position-horizontal-relative:margin;mso-position-vertical:absolute;mso-position-vertical-relative:text;mso-width-percent:0;mso-height-percent:0;mso-width-relative:margin;mso-height-relative:margin;v-text-anchor:top" o:gfxdata="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">
                 <v:textbox>
                   <w:txbxContent>
                     <w:p>
@@ -6366,6 +5537,230 @@
                     </w:p>
                   </w:txbxContent>
                 </v:textbox>
+                <w10:wrap anchorx="margin"/>
+              </v:shape>
+            </w:pict>
+          </mc:Fallback>
+        </mc:AlternateContent>
+      </w:r>
+    </w:p>
+    <w:p/>
+    <w:p>
+      <w:pPr>
+        <w:rPr>
+          <w:b/>
+        </w:rPr>
+      </w:pPr>
+      <w:r>
+        <w:rPr>
+          <w:b/>
+        </w:rPr>
+        <w:t>ACTUALIZAR DATOS DE UN PRODUCTOR:</w:t>
+      </w:r>
+    </w:p>
+    <w:p>
+      <w:pPr>
+        <w:jc w:val="both"/>
+      </w:pPr>
+      <w:r>
+        <w:drawing>
+          <wp:anchor distT="0" distB="0" distL="114300" distR="114300" simplePos="0" relativeHeight="251729920" behindDoc="0" locked="0" layoutInCell="1" allowOverlap="1" wp14:anchorId="1A5A12BF" wp14:editId="0C8DF717">
+            <wp:simplePos x="0" y="0"/>
+            <wp:positionH relativeFrom="margin">
+              <wp:posOffset>2110740</wp:posOffset>
+            </wp:positionH>
+            <wp:positionV relativeFrom="paragraph">
+              <wp:posOffset>385214</wp:posOffset>
+            </wp:positionV>
+            <wp:extent cx="1393023" cy="2477477"/>
+            <wp:effectExtent l="19050" t="19050" r="17145" b="18415"/>
+            <wp:wrapNone/>
+            <wp:docPr id="52" name="Imagen 52"/>
+            <wp:cNvGraphicFramePr>
+              <a:graphicFrameLocks xmlns:a="http://schemas.openxmlformats.org/drawingml/2006/main" noChangeAspect="1"/>
+            </wp:cNvGraphicFramePr>
+            <a:graphic xmlns:a="http://schemas.openxmlformats.org/drawingml/2006/main">
+              <a:graphicData uri="http://schemas.openxmlformats.org/drawingml/2006/picture">
+                <pic:pic xmlns:pic="http://schemas.openxmlformats.org/drawingml/2006/picture">
+                  <pic:nvPicPr>
+                    <pic:cNvPr id="1" name=""/>
+                    <pic:cNvPicPr/>
+                  </pic:nvPicPr>
+                  <pic:blipFill>
+                    <a:blip r:embed="rId23">
+                      <a:extLst>
+                        <a:ext uri="{28A0092B-C50C-407E-A947-70E740481C1C}">
+                          <a14:useLocalDpi xmlns:a14="http://schemas.microsoft.com/office/drawing/2010/main" val="0"/>
+                        </a:ext>
+                      </a:extLst>
+                    </a:blip>
+                    <a:stretch>
+                      <a:fillRect/>
+                    </a:stretch>
+                  </pic:blipFill>
+                  <pic:spPr>
+                    <a:xfrm>
+                      <a:off x="0" y="0"/>
+                      <a:ext cx="1393023" cy="2477477"/>
+                    </a:xfrm>
+                    <a:prstGeom prst="rect">
+                      <a:avLst/>
+                    </a:prstGeom>
+                    <a:ln w="25400">
+                      <a:solidFill>
+                        <a:schemeClr val="tx1"/>
+                      </a:solidFill>
+                    </a:ln>
+                  </pic:spPr>
+                </pic:pic>
+              </a:graphicData>
+            </a:graphic>
+            <wp14:sizeRelV relativeFrom="margin">
+              <wp14:pctHeight>0</wp14:pctHeight>
+            </wp14:sizeRelV>
+          </wp:anchor>
+        </w:drawing>
+      </w:r>
+      <w:r>
+        <w:rPr>
+          <w:b/>
+        </w:rPr>
+        <w:t xml:space="preserve">Paso 1: </w:t>
+      </w:r>
+      <w:r>
+        <w:t>En la pantalla de gestión de productores, seleccione un productor tocando el radio correspondiente, y presione el botón actualizar.</w:t>
+      </w:r>
+      <w:r>
+        <w:t xml:space="preserve"> </w:t>
+      </w:r>
+    </w:p>
+    <w:p>
+      <w:pPr>
+        <w:jc w:val="center"/>
+      </w:pPr>
+    </w:p>
+    <w:p>
+      <w:pPr>
+        <w:jc w:val="center"/>
+      </w:pPr>
+    </w:p>
+    <w:p>
+      <w:pPr>
+        <w:jc w:val="center"/>
+      </w:pPr>
+    </w:p>
+    <w:p>
+      <w:pPr>
+        <w:jc w:val="center"/>
+      </w:pPr>
+    </w:p>
+    <w:p>
+      <w:pPr>
+        <w:jc w:val="center"/>
+      </w:pPr>
+    </w:p>
+    <w:p>
+      <w:pPr>
+        <w:jc w:val="center"/>
+      </w:pPr>
+    </w:p>
+    <w:p>
+      <w:pPr>
+        <w:jc w:val="center"/>
+      </w:pPr>
+    </w:p>
+    <w:p>
+      <w:r>
+        <w:rPr>
+          <w:noProof/>
+          <w:lang w:eastAsia="es-CO"/>
+        </w:rPr>
+        <mc:AlternateContent>
+          <mc:Choice Requires="wps">
+            <w:drawing>
+              <wp:anchor distT="45720" distB="45720" distL="114300" distR="114300" simplePos="0" relativeHeight="251731968" behindDoc="0" locked="0" layoutInCell="1" allowOverlap="1" wp14:anchorId="18206E15" wp14:editId="2F2BC909">
+                <wp:simplePos x="0" y="0"/>
+                <wp:positionH relativeFrom="margin">
+                  <wp:posOffset>1503680</wp:posOffset>
+                </wp:positionH>
+                <wp:positionV relativeFrom="paragraph">
+                  <wp:posOffset>124056</wp:posOffset>
+                </wp:positionV>
+                <wp:extent cx="2430145" cy="299720"/>
+                <wp:effectExtent l="0" t="0" r="27305" b="24130"/>
+                <wp:wrapSquare wrapText="bothSides"/>
+                <wp:docPr id="53" name="Cuadro de texto 2"/>
+                <wp:cNvGraphicFramePr>
+                  <a:graphicFrameLocks xmlns:a="http://schemas.openxmlformats.org/drawingml/2006/main"/>
+                </wp:cNvGraphicFramePr>
+                <a:graphic xmlns:a="http://schemas.openxmlformats.org/drawingml/2006/main">
+                  <a:graphicData uri="http://schemas.microsoft.com/office/word/2010/wordprocessingShape">
+                    <wps:wsp>
+                      <wps:cNvSpPr txBox="1">
+                        <a:spLocks noChangeArrowheads="1"/>
+                      </wps:cNvSpPr>
+                      <wps:spPr bwMode="auto">
+                        <a:xfrm>
+                          <a:off x="0" y="0"/>
+                          <a:ext cx="2430145" cy="299720"/>
+                        </a:xfrm>
+                        <a:prstGeom prst="rect">
+                          <a:avLst/>
+                        </a:prstGeom>
+                        <a:solidFill>
+                          <a:srgbClr val="FFFFFF"/>
+                        </a:solidFill>
+                        <a:ln w="9525">
+                          <a:solidFill>
+                            <a:srgbClr val="000000"/>
+                          </a:solidFill>
+                          <a:miter lim="800000"/>
+                          <a:headEnd/>
+                          <a:tailEnd/>
+                        </a:ln>
+                      </wps:spPr>
+                      <wps:txbx>
+                        <w:txbxContent>
+                          <w:p>
+                            <w:pPr>
+                              <w:jc w:val="center"/>
+                            </w:pPr>
+                            <w:r>
+                              <w:t>Abrir formulario Actualizar Productor</w:t>
+                            </w:r>
+                          </w:p>
+                        </w:txbxContent>
+                      </wps:txbx>
+                      <wps:bodyPr rot="0" vert="horz" wrap="square" lIns="91440" tIns="45720" rIns="91440" bIns="45720" anchor="t" anchorCtr="0">
+                        <a:noAutofit/>
+                      </wps:bodyPr>
+                    </wps:wsp>
+                  </a:graphicData>
+                </a:graphic>
+                <wp14:sizeRelH relativeFrom="margin">
+                  <wp14:pctWidth>0</wp14:pctWidth>
+                </wp14:sizeRelH>
+                <wp14:sizeRelV relativeFrom="margin">
+                  <wp14:pctHeight>0</wp14:pctHeight>
+                </wp14:sizeRelV>
+              </wp:anchor>
+            </w:drawing>
+          </mc:Choice>
+          <mc:Fallback>
+            <w:pict>
+              <v:shape w14:anchorId="18206E15" id="_x0000_s1045" type="#_x0000_t202" style="position:absolute;margin-left:118.4pt;margin-top:9.75pt;width:191.35pt;height:23.6pt;z-index:251731968;visibility:visible;mso-wrap-style:square;mso-width-percent:0;mso-height-percent:0;mso-wrap-distance-left:9pt;mso-wrap-distance-top:3.6pt;mso-wrap-distance-right:9pt;mso-wrap-distance-bottom:3.6pt;mso-position-horizontal:absolute;mso-position-horizontal-relative:margin;mso-position-vertical:absolute;mso-position-vertical-relative:text;mso-width-percent:0;mso-height-percent:0;mso-width-relative:margin;mso-height-relative:margin;v-text-anchor:top" o:gfxdata="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">
+                <v:textbox>
+                  <w:txbxContent>
+                    <w:p>
+                      <w:pPr>
+                        <w:jc w:val="center"/>
+                      </w:pPr>
+                      <w:r>
+                        <w:t>Abrir formulario Actualizar Productor</w:t>
+                      </w:r>
+                    </w:p>
+                  </w:txbxContent>
+                </v:textbox>
                 <w10:wrap type="square" anchorx="margin"/>
               </v:shape>
             </w:pict>
@@ -6375,248 +5770,13 @@
     </w:p>
     <w:p/>
     <w:p/>
-    <w:p/>
-    <w:p>
-      <w:pPr>
-        <w:rPr>
-          <w:b/>
-        </w:rPr>
-      </w:pPr>
-      <w:r>
-        <w:rPr>
-          <w:b/>
-        </w:rPr>
-        <w:lastRenderedPageBreak/>
-        <w:t xml:space="preserve">2.1.1.3 </w:t>
-      </w:r>
-      <w:bookmarkStart w:id="0" w:name="_GoBack"/>
-      <w:bookmarkEnd w:id="0"/>
-      <w:r>
-        <w:rPr>
-          <w:b/>
-        </w:rPr>
-        <w:t>ACTUALIZAR DATOS DE UN PRODUCTOR:</w:t>
-      </w:r>
-    </w:p>
-    <w:p>
-      <w:pPr>
-        <w:jc w:val="both"/>
-      </w:pPr>
-      <w:r>
-        <w:t>Para actualizar</w:t>
-      </w:r>
-      <w:r>
-        <w:t xml:space="preserve"> un productor se debe</w:t>
-      </w:r>
-      <w:r>
-        <w:t xml:space="preserve"> seleccionar el radio correspondiente al productor que desee editar. Haga click en el botón actualizar</w:t>
-      </w:r>
-      <w:r>
-        <w:t xml:space="preserve"> de la pantalla de gestión de productores. Esta acción </w:t>
-      </w:r>
-      <w:r>
-        <w:t>abrirá un formulario de actualización</w:t>
-      </w:r>
-      <w:r>
-        <w:t xml:space="preserve"> con</w:t>
-      </w:r>
-      <w:r>
-        <w:t xml:space="preserve"> la información del productor precargada en </w:t>
-      </w:r>
-      <w:r>
-        <w:t xml:space="preserve">los </w:t>
-      </w:r>
-      <w:r>
-        <w:t>campos que se deben diligenciar. La información que se puede actualizar es:</w:t>
-      </w:r>
-    </w:p>
-    <w:p>
-      <w:pPr>
-        <w:pStyle w:val="Prrafodelista"/>
-        <w:numPr>
-          <w:ilvl w:val="0"/>
-          <w:numId w:val="9"/>
-        </w:numPr>
-        <w:jc w:val="both"/>
-      </w:pPr>
-      <w:r>
-        <w:t>Número de Documento</w:t>
-      </w:r>
-    </w:p>
-    <w:p>
-      <w:pPr>
-        <w:pStyle w:val="Prrafodelista"/>
-        <w:numPr>
-          <w:ilvl w:val="0"/>
-          <w:numId w:val="9"/>
-        </w:numPr>
-        <w:jc w:val="both"/>
-      </w:pPr>
-      <w:r>
-        <w:t>Nombre</w:t>
-      </w:r>
-    </w:p>
-    <w:p>
-      <w:pPr>
-        <w:pStyle w:val="Prrafodelista"/>
-        <w:numPr>
-          <w:ilvl w:val="0"/>
-          <w:numId w:val="9"/>
-        </w:numPr>
-        <w:jc w:val="both"/>
-      </w:pPr>
-      <w:r>
-        <w:t>Apellido</w:t>
-      </w:r>
-    </w:p>
-    <w:p>
-      <w:pPr>
-        <w:pStyle w:val="Prrafodelista"/>
-        <w:numPr>
-          <w:ilvl w:val="0"/>
-          <w:numId w:val="9"/>
-        </w:numPr>
-        <w:jc w:val="both"/>
-      </w:pPr>
-      <w:r>
-        <w:t>Género</w:t>
-      </w:r>
-    </w:p>
-    <w:p>
-      <w:pPr>
-        <w:pStyle w:val="Prrafodelista"/>
-        <w:numPr>
-          <w:ilvl w:val="0"/>
-          <w:numId w:val="9"/>
-        </w:numPr>
-        <w:jc w:val="both"/>
-      </w:pPr>
-      <w:r>
-        <w:t>Departamento</w:t>
-      </w:r>
-    </w:p>
-    <w:p>
-      <w:pPr>
-        <w:pStyle w:val="Prrafodelista"/>
-        <w:numPr>
-          <w:ilvl w:val="0"/>
-          <w:numId w:val="9"/>
-        </w:numPr>
-        <w:jc w:val="both"/>
-      </w:pPr>
-      <w:r>
-        <w:t>Municipio</w:t>
-      </w:r>
-    </w:p>
-    <w:p>
-      <w:pPr>
-        <w:pStyle w:val="Prrafodelista"/>
-        <w:numPr>
-          <w:ilvl w:val="0"/>
-          <w:numId w:val="9"/>
-        </w:numPr>
-        <w:jc w:val="both"/>
-      </w:pPr>
-      <w:r>
-        <w:t>Dirección</w:t>
-      </w:r>
-    </w:p>
-    <w:p>
-      <w:pPr>
-        <w:pStyle w:val="Prrafodelista"/>
-        <w:numPr>
-          <w:ilvl w:val="0"/>
-          <w:numId w:val="9"/>
-        </w:numPr>
-        <w:jc w:val="both"/>
-      </w:pPr>
-      <w:r>
-        <w:t>Teléfono</w:t>
-      </w:r>
-    </w:p>
-    <w:p>
-      <w:pPr>
-        <w:pStyle w:val="Prrafodelista"/>
-        <w:numPr>
-          <w:ilvl w:val="0"/>
-          <w:numId w:val="9"/>
-        </w:numPr>
-        <w:jc w:val="both"/>
-      </w:pPr>
-      <w:r>
-        <w:t>Correo electrónico</w:t>
-      </w:r>
-    </w:p>
-    <w:p>
-      <w:pPr>
-        <w:jc w:val="both"/>
-      </w:pPr>
-      <w:r>
-        <w:t>Sólo el campo de correo electrónico es opcional, los demás campos se deben diligenciar totalmente.</w:t>
-      </w:r>
-    </w:p>
-    <w:p>
-      <w:pPr>
-        <w:jc w:val="both"/>
-      </w:pPr>
-      <w:r>
-        <w:t>Adicionalmente en la parte superior del formulario, se visualiza el bot</w:t>
-      </w:r>
-      <w:r>
-        <w:t>ón cancelar y el botón guardar</w:t>
-      </w:r>
-      <w:r>
-        <w:t>.</w:t>
-      </w:r>
-    </w:p>
-    <w:p>
-      <w:pPr>
-        <w:jc w:val="both"/>
-      </w:pPr>
-      <w:r>
-        <w:t>En caso de estar seguro de haber ingresado los datos cor</w:t>
-      </w:r>
-      <w:r>
-        <w:t>rectos, pulse el botón guardar</w:t>
-      </w:r>
-      <w:r>
-        <w:t xml:space="preserve"> que aparece de color verde. De lo contrario, puede tocar el botón cancelar, de color rojo, para deshacer el formulario y regresar a la pantalla de gestión de productores.</w:t>
-      </w:r>
-    </w:p>
-    <w:p>
-      <w:pPr>
-        <w:jc w:val="both"/>
-      </w:pPr>
-      <w:r>
-        <w:t xml:space="preserve">Una </w:t>
-      </w:r>
-      <w:r>
-        <w:t>vez que pulse el botón guardar</w:t>
-      </w:r>
-      <w:r>
-        <w:t>, el aplicativo mostrará una ventana de dialogo con un mensaje de confirmación, lo cual significa que</w:t>
-      </w:r>
-      <w:r>
-        <w:t xml:space="preserve"> los </w:t>
-      </w:r>
-      <w:r>
-        <w:t>datos del</w:t>
-      </w:r>
-      <w:r>
-        <w:t xml:space="preserve"> productor se han guardado</w:t>
-      </w:r>
-      <w:r>
-        <w:t xml:space="preserve"> en la base de datos.</w:t>
-      </w:r>
-    </w:p>
-    <w:p>
-      <w:pPr>
-        <w:jc w:val="both"/>
-      </w:pPr>
+    <w:p>
+      <w:bookmarkStart w:id="1" w:name="_GoBack"/>
+      <w:bookmarkEnd w:id="1"/>
     </w:p>
     <w:sectPr>
-      <w:headerReference w:type="default" r:id="rId29"/>
-      <w:footerReference w:type="default" r:id="rId30"/>
+      <w:headerReference w:type="default" r:id="rId24"/>
+      <w:footerReference w:type="default" r:id="rId25"/>
       <w:pgSz w:w="12240" w:h="15840"/>
       <w:pgMar w:top="1417" w:right="1701" w:bottom="1417" w:left="1701" w:header="708" w:footer="708" w:gutter="0"/>
       <w:pgBorders w:offsetFrom="page">
@@ -6659,6 +5819,42 @@
 
 <file path=word/footer1.xml><?xml version="1.0" encoding="utf-8"?>
 <w:ftr xmlns:wpc="http://schemas.microsoft.com/office/word/2010/wordprocessingCanvas" xmlns:cx="http://schemas.microsoft.com/office/drawing/2014/chartex" xmlns:mc="http://schemas.openxmlformats.org/markup-compatibility/2006" xmlns:o="urn:schemas-microsoft-com:office:office" xmlns:r="http://schemas.openxmlformats.org/officeDocument/2006/relationships" xmlns:m="http://schemas.openxmlformats.org/officeDocument/2006/math" xmlns:v="urn:schemas-microsoft-com:vml" xmlns:wp14="http://schemas.microsoft.com/office/word/2010/wordprocessingDrawing" xmlns:wp="http://schemas.openxmlformats.org/drawingml/2006/wordprocessingDrawing" xmlns:w10="urn:schemas-microsoft-com:office:word" xmlns:w="http://schemas.openxmlformats.org/wordprocessingml/2006/main" xmlns:w14="http://schemas.microsoft.com/office/word/2010/wordml" xmlns:w15="http://schemas.microsoft.com/office/word/2012/wordml" xmlns:w16se="http://schemas.microsoft.com/office/word/2015/wordml/symex" xmlns:wpg="http://schemas.microsoft.com/office/word/2010/wordprocessingGroup" xmlns:wpi="http://schemas.microsoft.com/office/word/2010/wordprocessingInk" xmlns:wne="http://schemas.microsoft.com/office/word/2006/wordml" xmlns:wps="http://schemas.microsoft.com/office/word/2010/wordprocessingShape" mc:Ignorable="w14 w15 w16se wp14">
+  <w:sdt>
+    <w:sdtPr>
+      <w:id w:val="1381441671"/>
+      <w:docPartObj>
+        <w:docPartGallery w:val="Page Numbers (Bottom of Page)"/>
+        <w:docPartUnique/>
+      </w:docPartObj>
+    </w:sdtPr>
+    <w:sdtContent>
+      <w:p>
+        <w:pPr>
+          <w:pStyle w:val="Piedepgina"/>
+          <w:jc w:val="right"/>
+        </w:pPr>
+        <w:r>
+          <w:fldChar w:fldCharType="begin"/>
+        </w:r>
+        <w:r>
+          <w:instrText>PAGE   \* MERGEFORMAT</w:instrText>
+        </w:r>
+        <w:r>
+          <w:fldChar w:fldCharType="separate"/>
+        </w:r>
+        <w:r>
+          <w:rPr>
+            <w:noProof/>
+            <w:lang w:val="es-ES"/>
+          </w:rPr>
+          <w:t>11</w:t>
+        </w:r>
+        <w:r>
+          <w:fldChar w:fldCharType="end"/>
+        </w:r>
+      </w:p>
+    </w:sdtContent>
+  </w:sdt>
   <w:p>
     <w:pPr>
       <w:pStyle w:val="Piedepgina"/>
@@ -6669,84 +5865,6 @@
         <w:szCs w:val="20"/>
       </w:rPr>
     </w:pPr>
-    <w:r>
-      <w:rPr>
-        <w:color w:val="3E762A" w:themeColor="accent1" w:themeShade="BF"/>
-        <w:sz w:val="20"/>
-        <w:szCs w:val="20"/>
-      </w:rPr>
-      <w:t>DESARROLLADO POR</w:t>
-    </w:r>
-    <w:r>
-      <w:rPr>
-        <w:color w:val="3E762A" w:themeColor="accent1" w:themeShade="BF"/>
-        <w:sz w:val="20"/>
-        <w:szCs w:val="20"/>
-      </w:rPr>
-      <w:t>: Elkin E. Rojas L. y Degly Y. Tafur R.</w:t>
-    </w:r>
-  </w:p>
-  <w:p>
-    <w:pPr>
-      <w:pStyle w:val="Piedepgina"/>
-      <w:jc w:val="center"/>
-      <w:rPr>
-        <w:color w:val="3E762A" w:themeColor="accent1" w:themeShade="BF"/>
-        <w:sz w:val="20"/>
-        <w:szCs w:val="20"/>
-      </w:rPr>
-    </w:pPr>
-    <w:r>
-      <w:rPr>
-        <w:color w:val="3E762A" w:themeColor="accent1" w:themeShade="BF"/>
-        <w:sz w:val="20"/>
-        <w:szCs w:val="20"/>
-      </w:rPr>
-      <w:t xml:space="preserve">E-MAIL: </w:t>
-    </w:r>
-    <w:r>
-      <w:rPr>
-        <w:color w:val="3E762A" w:themeColor="accent1" w:themeShade="BF"/>
-        <w:sz w:val="20"/>
-        <w:szCs w:val="20"/>
-      </w:rPr>
-      <w:t>rojaselkin1@gmail.com</w:t>
-    </w:r>
-  </w:p>
-  <w:p>
-    <w:pPr>
-      <w:pStyle w:val="Piedepgina"/>
-      <w:jc w:val="center"/>
-      <w:rPr>
-        <w:color w:val="3E762A" w:themeColor="accent1" w:themeShade="BF"/>
-        <w:sz w:val="20"/>
-        <w:szCs w:val="20"/>
-      </w:rPr>
-    </w:pPr>
-    <w:r>
-      <w:rPr>
-        <w:color w:val="3E762A" w:themeColor="accent1" w:themeShade="BF"/>
-        <w:sz w:val="20"/>
-        <w:szCs w:val="20"/>
-      </w:rPr>
-      <w:t>CEL.</w:t>
-    </w:r>
-    <w:r>
-      <w:rPr>
-        <w:color w:val="3E762A" w:themeColor="accent1" w:themeShade="BF"/>
-        <w:sz w:val="20"/>
-        <w:szCs w:val="20"/>
-      </w:rPr>
-      <w:t>:</w:t>
-    </w:r>
-    <w:r>
-      <w:rPr>
-        <w:color w:val="3E762A" w:themeColor="accent1" w:themeShade="BF"/>
-        <w:sz w:val="20"/>
-        <w:szCs w:val="20"/>
-      </w:rPr>
-      <w:t xml:space="preserve"> 31822014190</w:t>
-    </w:r>
   </w:p>
 </w:ftr>
 </file>
@@ -6908,7 +6026,7 @@
         </mc:Choice>
         <mc:Fallback>
           <w:pict>
-            <v:shapetype w14:anchorId="4CB78A33" id="_x0000_t202" coordsize="21600,21600" o:spt="202" path="m,l,21600r21600,l21600,xe">
+            <v:shapetype w14:anchorId="00F20A75" id="_x0000_t202" coordsize="21600,21600" o:spt="202" path="m,l,21600r21600,l21600,xe">
               <v:stroke joinstyle="miter"/>
               <v:path gradientshapeok="t" o:connecttype="rect"/>
             </v:shapetype>
@@ -8133,15 +7251,1330 @@
 </w:numbering>
 </file>
 
+<file path=word/people.xml><?xml version="1.0" encoding="utf-8"?>
+<w15:people xmlns:wpc="http://schemas.microsoft.com/office/word/2010/wordprocessingCanvas" xmlns:cx="http://schemas.microsoft.com/office/drawing/2014/chartex" xmlns:mc="http://schemas.openxmlformats.org/markup-compatibility/2006" xmlns:o="urn:schemas-microsoft-com:office:office" xmlns:r="http://schemas.openxmlformats.org/officeDocument/2006/relationships" xmlns:m="http://schemas.openxmlformats.org/officeDocument/2006/math" xmlns:v="urn:schemas-microsoft-com:vml" xmlns:wp14="http://schemas.microsoft.com/office/word/2010/wordprocessingDrawing" xmlns:wp="http://schemas.openxmlformats.org/drawingml/2006/wordprocessingDrawing" xmlns:w10="urn:schemas-microsoft-com:office:word" xmlns:w="http://schemas.openxmlformats.org/wordprocessingml/2006/main" xmlns:w14="http://schemas.microsoft.com/office/word/2010/wordml" xmlns:w15="http://schemas.microsoft.com/office/word/2012/wordml" xmlns:w16se="http://schemas.microsoft.com/office/word/2015/wordml/symex" xmlns:wpg="http://schemas.microsoft.com/office/word/2010/wordprocessingGroup" xmlns:wpi="http://schemas.microsoft.com/office/word/2010/wordprocessingInk" xmlns:wne="http://schemas.microsoft.com/office/word/2006/wordml" xmlns:wps="http://schemas.microsoft.com/office/word/2010/wordprocessingShape" mc:Ignorable="w14 w15 w16se wp14">
+  <w15:person w15:author="Elkin Rojas">
+    <w15:presenceInfo w15:providerId="None" w15:userId="Elkin Rojas"/>
+  </w15:person>
+</w15:people>
+</file>
+
 <file path=word/styles.xml><?xml version="1.0" encoding="utf-8"?>
 <w:styles xmlns:mc="http://schemas.openxmlformats.org/markup-compatibility/2006" xmlns:r="http://schemas.openxmlformats.org/officeDocument/2006/relationships" xmlns:w="http://schemas.openxmlformats.org/wordprocessingml/2006/main" xmlns:w14="http://schemas.microsoft.com/office/word/2010/wordml" xmlns:w15="http://schemas.microsoft.com/office/word/2012/wordml" xmlns:w16se="http://schemas.microsoft.com/office/word/2015/wordml/symex" mc:Ignorable="w14 w15 w16se">
   <w:docDefaults>
     <w:rPrDefault>
       <w:rPr>
-        <w:rFonts w:asciiTheme="minorHAnsi" w:eastAsiaTheme="minorHAnsi" w:hAnsiTheme="minorHAnsi" w:cstheme="minorBidi"/>
+        <w:rFonts w:asciiTheme="minorHAnsi" w:eastAsiaTheme="minorEastAsia" w:hAnsiTheme="minorHAnsi" w:cstheme="minorBidi"/>
+        <w:sz w:val="21"/>
+        <w:szCs w:val="21"/>
+        <w:lang w:val="es-CO" w:eastAsia="en-US" w:bidi="ar-SA"/>
+      </w:rPr>
+    </w:rPrDefault>
+    <w:pPrDefault>
+      <w:pPr>
+        <w:spacing w:after="200" w:line="288" w:lineRule="auto"/>
+      </w:pPr>
+    </w:pPrDefault>
+  </w:docDefaults>
+  <w:latentStyles w:defLockedState="0" w:defUIPriority="99" w:defSemiHidden="0" w:defUnhideWhenUsed="0" w:defQFormat="0" w:count="371">
+    <w:lsdException w:name="Normal" w:uiPriority="0" w:qFormat="1"/>
+    <w:lsdException w:name="heading 1" w:uiPriority="9" w:qFormat="1"/>
+    <w:lsdException w:name="heading 2" w:semiHidden="1" w:uiPriority="9" w:unhideWhenUsed="1" w:qFormat="1"/>
+    <w:lsdException w:name="heading 3" w:semiHidden="1" w:uiPriority="9" w:unhideWhenUsed="1" w:qFormat="1"/>
+    <w:lsdException w:name="heading 4" w:semiHidden="1" w:uiPriority="9" w:unhideWhenUsed="1" w:qFormat="1"/>
+    <w:lsdException w:name="heading 5" w:semiHidden="1" w:uiPriority="9" w:unhideWhenUsed="1" w:qFormat="1"/>
+    <w:lsdException w:name="heading 6" w:semiHidden="1" w:uiPriority="9" w:unhideWhenUsed="1" w:qFormat="1"/>
+    <w:lsdException w:name="heading 7" w:semiHidden="1" w:uiPriority="9" w:unhideWhenUsed="1" w:qFormat="1"/>
+    <w:lsdException w:name="heading 8" w:semiHidden="1" w:uiPriority="9" w:unhideWhenUsed="1" w:qFormat="1"/>
+    <w:lsdException w:name="heading 9" w:semiHidden="1" w:uiPriority="9" w:unhideWhenUsed="1" w:qFormat="1"/>
+    <w:lsdException w:name="index 1" w:semiHidden="1" w:unhideWhenUsed="1"/>
+    <w:lsdException w:name="index 2" w:semiHidden="1" w:unhideWhenUsed="1"/>
+    <w:lsdException w:name="index 3" w:semiHidden="1" w:unhideWhenUsed="1"/>
+    <w:lsdException w:name="index 4" w:semiHidden="1" w:unhideWhenUsed="1"/>
+    <w:lsdException w:name="index 5" w:semiHidden="1" w:unhideWhenUsed="1"/>
+    <w:lsdException w:name="index 6" w:semiHidden="1" w:unhideWhenUsed="1"/>
+    <w:lsdException w:name="index 7" w:semiHidden="1" w:unhideWhenUsed="1"/>
+    <w:lsdException w:name="index 8" w:semiHidden="1" w:unhideWhenUsed="1"/>
+    <w:lsdException w:name="index 9" w:semiHidden="1" w:unhideWhenUsed="1"/>
+    <w:lsdException w:name="toc 1" w:semiHidden="1" w:uiPriority="39" w:unhideWhenUsed="1"/>
+    <w:lsdException w:name="toc 2" w:semiHidden="1" w:uiPriority="39" w:unhideWhenUsed="1"/>
+    <w:lsdException w:name="toc 3" w:semiHidden="1" w:uiPriority="39" w:unhideWhenUsed="1"/>
+    <w:lsdException w:name="toc 4" w:semiHidden="1" w:uiPriority="39" w:unhideWhenUsed="1"/>
+    <w:lsdException w:name="toc 5" w:semiHidden="1" w:uiPriority="39" w:unhideWhenUsed="1"/>
+    <w:lsdException w:name="toc 6" w:semiHidden="1" w:uiPriority="39" w:unhideWhenUsed="1"/>
+    <w:lsdException w:name="toc 7" w:semiHidden="1" w:uiPriority="39" w:unhideWhenUsed="1"/>
+    <w:lsdException w:name="toc 8" w:semiHidden="1" w:uiPriority="39" w:unhideWhenUsed="1"/>
+    <w:lsdException w:name="toc 9" w:semiHidden="1" w:uiPriority="39" w:unhideWhenUsed="1"/>
+    <w:lsdException w:name="Normal Indent" w:semiHidden="1" w:unhideWhenUsed="1"/>
+    <w:lsdException w:name="footnote text" w:semiHidden="1" w:unhideWhenUsed="1"/>
+    <w:lsdException w:name="annotation text" w:semiHidden="1" w:unhideWhenUsed="1"/>
+    <w:lsdException w:name="header" w:semiHidden="1" w:unhideWhenUsed="1"/>
+    <w:lsdException w:name="footer" w:semiHidden="1" w:unhideWhenUsed="1"/>
+    <w:lsdException w:name="index heading" w:semiHidden="1" w:unhideWhenUsed="1"/>
+    <w:lsdException w:name="caption" w:semiHidden="1" w:uiPriority="35" w:unhideWhenUsed="1" w:qFormat="1"/>
+    <w:lsdException w:name="table of figures" w:semiHidden="1" w:unhideWhenUsed="1"/>
+    <w:lsdException w:name="envelope address" w:semiHidden="1" w:unhideWhenUsed="1"/>
+    <w:lsdException w:name="envelope return" w:semiHidden="1" w:unhideWhenUsed="1"/>
+    <w:lsdException w:name="footnote reference" w:semiHidden="1" w:unhideWhenUsed="1"/>
+    <w:lsdException w:name="annotation reference" w:semiHidden="1" w:unhideWhenUsed="1"/>
+    <w:lsdException w:name="line number" w:semiHidden="1" w:unhideWhenUsed="1"/>
+    <w:lsdException w:name="page number" w:semiHidden="1" w:unhideWhenUsed="1"/>
+    <w:lsdException w:name="endnote reference" w:semiHidden="1" w:unhideWhenUsed="1"/>
+    <w:lsdException w:name="endnote text" w:semiHidden="1" w:unhideWhenUsed="1"/>
+    <w:lsdException w:name="table of authorities" w:semiHidden="1" w:unhideWhenUsed="1"/>
+    <w:lsdException w:name="macro" w:semiHidden="1" w:unhideWhenUsed="1"/>
+    <w:lsdException w:name="toa heading" w:semiHidden="1" w:unhideWhenUsed="1"/>
+    <w:lsdException w:name="List" w:semiHidden="1" w:unhideWhenUsed="1"/>
+    <w:lsdException w:name="List Bullet" w:semiHidden="1" w:unhideWhenUsed="1"/>
+    <w:lsdException w:name="List Number" w:semiHidden="1" w:unhideWhenUsed="1"/>
+    <w:lsdException w:name="List 2" w:semiHidden="1" w:unhideWhenUsed="1"/>
+    <w:lsdException w:name="List 3" w:semiHidden="1" w:unhideWhenUsed="1"/>
+    <w:lsdException w:name="List 4" w:semiHidden="1" w:unhideWhenUsed="1"/>
+    <w:lsdException w:name="List 5" w:semiHidden="1" w:unhideWhenUsed="1"/>
+    <w:lsdException w:name="List Bullet 2" w:semiHidden="1" w:unhideWhenUsed="1"/>
+    <w:lsdException w:name="List Bullet 3" w:semiHidden="1" w:unhideWhenUsed="1"/>
+    <w:lsdException w:name="List Bullet 4" w:semiHidden="1" w:unhideWhenUsed="1"/>
+    <w:lsdException w:name="List Bullet 5" w:semiHidden="1" w:unhideWhenUsed="1"/>
+    <w:lsdException w:name="List Number 2" w:semiHidden="1" w:unhideWhenUsed="1"/>
+    <w:lsdException w:name="List Number 3" w:semiHidden="1" w:unhideWhenUsed="1"/>
+    <w:lsdException w:name="List Number 4" w:semiHidden="1" w:unhideWhenUsed="1"/>
+    <w:lsdException w:name="List Number 5" w:semiHidden="1" w:unhideWhenUsed="1"/>
+    <w:lsdException w:name="Title" w:uiPriority="10" w:qFormat="1"/>
+    <w:lsdException w:name="Closing" w:semiHidden="1" w:unhideWhenUsed="1"/>
+    <w:lsdException w:name="Signature" w:semiHidden="1" w:unhideWhenUsed="1"/>
+    <w:lsdException w:name="Default Paragraph Font" w:semiHidden="1" w:uiPriority="1" w:unhideWhenUsed="1"/>
+    <w:lsdException w:name="Body Text" w:semiHidden="1" w:unhideWhenUsed="1"/>
+    <w:lsdException w:name="Body Text Indent" w:semiHidden="1" w:unhideWhenUsed="1"/>
+    <w:lsdException w:name="List Continue" w:semiHidden="1" w:unhideWhenUsed="1"/>
+    <w:lsdException w:name="List Continue 2" w:semiHidden="1" w:unhideWhenUsed="1"/>
+    <w:lsdException w:name="List Continue 3" w:semiHidden="1" w:unhideWhenUsed="1"/>
+    <w:lsdException w:name="List Continue 4" w:semiHidden="1" w:unhideWhenUsed="1"/>
+    <w:lsdException w:name="List Continue 5" w:semiHidden="1" w:unhideWhenUsed="1"/>
+    <w:lsdException w:name="Message Header" w:semiHidden="1" w:unhideWhenUsed="1"/>
+    <w:lsdException w:name="Subtitle" w:uiPriority="11" w:qFormat="1"/>
+    <w:lsdException w:name="Salutation" w:semiHidden="1" w:unhideWhenUsed="1"/>
+    <w:lsdException w:name="Date" w:semiHidden="1" w:unhideWhenUsed="1"/>
+    <w:lsdException w:name="Body Text First Indent" w:semiHidden="1" w:unhideWhenUsed="1"/>
+    <w:lsdException w:name="Body Text First Indent 2" w:semiHidden="1" w:unhideWhenUsed="1"/>
+    <w:lsdException w:name="Note Heading" w:semiHidden="1" w:unhideWhenUsed="1"/>
+    <w:lsdException w:name="Body Text 2" w:semiHidden="1" w:unhideWhenUsed="1"/>
+    <w:lsdException w:name="Body Text 3" w:semiHidden="1" w:unhideWhenUsed="1"/>
+    <w:lsdException w:name="Body Text Indent 2" w:semiHidden="1" w:unhideWhenUsed="1"/>
+    <w:lsdException w:name="Body Text Indent 3" w:semiHidden="1" w:unhideWhenUsed="1"/>
+    <w:lsdException w:name="Block Text" w:semiHidden="1" w:unhideWhenUsed="1"/>
+    <w:lsdException w:name="Hyperlink" w:semiHidden="1" w:unhideWhenUsed="1"/>
+    <w:lsdException w:name="FollowedHyperlink" w:semiHidden="1" w:unhideWhenUsed="1"/>
+    <w:lsdException w:name="Strong" w:uiPriority="22" w:qFormat="1"/>
+    <w:lsdException w:name="Emphasis" w:uiPriority="20" w:qFormat="1"/>
+    <w:lsdException w:name="Document Map" w:semiHidden="1" w:unhideWhenUsed="1"/>
+    <w:lsdException w:name="Plain Text" w:semiHidden="1" w:unhideWhenUsed="1"/>
+    <w:lsdException w:name="E-mail Signature" w:semiHidden="1" w:unhideWhenUsed="1"/>
+    <w:lsdException w:name="HTML Top of Form" w:semiHidden="1" w:unhideWhenUsed="1"/>
+    <w:lsdException w:name="HTML Bottom of Form" w:semiHidden="1" w:unhideWhenUsed="1"/>
+    <w:lsdException w:name="Normal (Web)" w:semiHidden="1" w:unhideWhenUsed="1"/>
+    <w:lsdException w:name="HTML Acronym" w:semiHidden="1" w:unhideWhenUsed="1"/>
+    <w:lsdException w:name="HTML Address" w:semiHidden="1" w:unhideWhenUsed="1"/>
+    <w:lsdException w:name="HTML Cite" w:semiHidden="1" w:unhideWhenUsed="1"/>
+    <w:lsdException w:name="HTML Code" w:semiHidden="1" w:unhideWhenUsed="1"/>
+    <w:lsdException w:name="HTML Definition" w:semiHidden="1" w:unhideWhenUsed="1"/>
+    <w:lsdException w:name="HTML Keyboard" w:semiHidden="1" w:unhideWhenUsed="1"/>
+    <w:lsdException w:name="HTML Preformatted" w:semiHidden="1" w:unhideWhenUsed="1"/>
+    <w:lsdException w:name="HTML Sample" w:semiHidden="1" w:unhideWhenUsed="1"/>
+    <w:lsdException w:name="HTML Typewriter" w:semiHidden="1" w:unhideWhenUsed="1"/>
+    <w:lsdException w:name="HTML Variable" w:semiHidden="1" w:unhideWhenUsed="1"/>
+    <w:lsdException w:name="Normal Table" w:semiHidden="1" w:unhideWhenUsed="1"/>
+    <w:lsdException w:name="annotation subject" w:semiHidden="1" w:unhideWhenUsed="1"/>
+    <w:lsdException w:name="No List" w:semiHidden="1" w:unhideWhenUsed="1"/>
+    <w:lsdException w:name="Outline List 1" w:semiHidden="1" w:unhideWhenUsed="1"/>
+    <w:lsdException w:name="Outline List 2" w:semiHidden="1" w:unhideWhenUsed="1"/>
+    <w:lsdException w:name="Outline List 3" w:semiHidden="1" w:unhideWhenUsed="1"/>
+    <w:lsdException w:name="Table Simple 1" w:semiHidden="1" w:unhideWhenUsed="1"/>
+    <w:lsdException w:name="Table Simple 2" w:semiHidden="1" w:unhideWhenUsed="1"/>
+    <w:lsdException w:name="Table Simple 3" w:semiHidden="1" w:unhideWhenUsed="1"/>
+    <w:lsdException w:name="Table Classic 1" w:semiHidden="1" w:unhideWhenUsed="1"/>
+    <w:lsdException w:name="Table Classic 2" w:semiHidden="1" w:unhideWhenUsed="1"/>
+    <w:lsdException w:name="Table Classic 3" w:semiHidden="1" w:unhideWhenUsed="1"/>
+    <w:lsdException w:name="Table Classic 4" w:semiHidden="1" w:unhideWhenUsed="1"/>
+    <w:lsdException w:name="Table Colorful 1" w:semiHidden="1" w:unhideWhenUsed="1"/>
+    <w:lsdException w:name="Table Colorful 2" w:semiHidden="1" w:unhideWhenUsed="1"/>
+    <w:lsdException w:name="Table Colorful 3" w:semiHidden="1" w:unhideWhenUsed="1"/>
+    <w:lsdException w:name="Table Columns 1" w:semiHidden="1" w:unhideWhenUsed="1"/>
+    <w:lsdException w:name="Table Columns 2" w:semiHidden="1" w:unhideWhenUsed="1"/>
+    <w:lsdException w:name="Table Columns 3" w:semiHidden="1" w:unhideWhenUsed="1"/>
+    <w:lsdException w:name="Table Columns 4" w:semiHidden="1" w:unhideWhenUsed="1"/>
+    <w:lsdException w:name="Table Columns 5" w:semiHidden="1" w:unhideWhenUsed="1"/>
+    <w:lsdException w:name="Table Grid 1" w:semiHidden="1" w:unhideWhenUsed="1"/>
+    <w:lsdException w:name="Table Grid 2" w:semiHidden="1" w:unhideWhenUsed="1"/>
+    <w:lsdException w:name="Table Grid 3" w:semiHidden="1" w:unhideWhenUsed="1"/>
+    <w:lsdException w:name="Table Grid 4" w:semiHidden="1" w:unhideWhenUsed="1"/>
+    <w:lsdException w:name="Table Grid 5" w:semiHidden="1" w:unhideWhenUsed="1"/>
+    <w:lsdException w:name="Table Grid 6" w:semiHidden="1" w:unhideWhenUsed="1"/>
+    <w:lsdException w:name="Table Grid 7" w:semiHidden="1" w:unhideWhenUsed="1"/>
+    <w:lsdException w:name="Table Grid 8" w:semiHidden="1" w:unhideWhenUsed="1"/>
+    <w:lsdException w:name="Table List 1" w:semiHidden="1" w:unhideWhenUsed="1"/>
+    <w:lsdException w:name="Table List 2" w:semiHidden="1" w:unhideWhenUsed="1"/>
+    <w:lsdException w:name="Table List 3" w:semiHidden="1" w:unhideWhenUsed="1"/>
+    <w:lsdException w:name="Table List 4" w:semiHidden="1" w:unhideWhenUsed="1"/>
+    <w:lsdException w:name="Table List 5" w:semiHidden="1" w:unhideWhenUsed="1"/>
+    <w:lsdException w:name="Table List 6" w:semiHidden="1" w:unhideWhenUsed="1"/>
+    <w:lsdException w:name="Table List 7" w:semiHidden="1" w:unhideWhenUsed="1"/>
+    <w:lsdException w:name="Table List 8" w:semiHidden="1" w:unhideWhenUsed="1"/>
+    <w:lsdException w:name="Table 3D effects 1" w:semiHidden="1" w:unhideWhenUsed="1"/>
+    <w:lsdException w:name="Table 3D effects 2" w:semiHidden="1" w:unhideWhenUsed="1"/>
+    <w:lsdException w:name="Table 3D effects 3" w:semiHidden="1" w:unhideWhenUsed="1"/>
+    <w:lsdException w:name="Table Contemporary" w:semiHidden="1" w:unhideWhenUsed="1"/>
+    <w:lsdException w:name="Table Elegant" w:semiHidden="1" w:unhideWhenUsed="1"/>
+    <w:lsdException w:name="Table Professional" w:semiHidden="1" w:unhideWhenUsed="1"/>
+    <w:lsdException w:name="Table Subtle 1" w:semiHidden="1" w:unhideWhenUsed="1"/>
+    <w:lsdException w:name="Table Subtle 2" w:semiHidden="1" w:unhideWhenUsed="1"/>
+    <w:lsdException w:name="Table Web 1" w:semiHidden="1" w:unhideWhenUsed="1"/>
+    <w:lsdException w:name="Table Web 2" w:semiHidden="1" w:unhideWhenUsed="1"/>
+    <w:lsdException w:name="Table Web 3" w:semiHidden="1" w:unhideWhenUsed="1"/>
+    <w:lsdException w:name="Balloon Text" w:semiHidden="1" w:unhideWhenUsed="1"/>
+    <w:lsdException w:name="Table Grid" w:uiPriority="39"/>
+    <w:lsdException w:name="Table Theme" w:semiHidden="1" w:unhideWhenUsed="1"/>
+    <w:lsdException w:name="Placeholder Text" w:semiHidden="1"/>
+    <w:lsdException w:name="No Spacing" w:uiPriority="1" w:qFormat="1"/>
+    <w:lsdException w:name="Light Shading" w:uiPriority="60"/>
+    <w:lsdException w:name="Light List" w:uiPriority="61"/>
+    <w:lsdException w:name="Light Grid" w:uiPriority="62"/>
+    <w:lsdException w:name="Medium Shading 1" w:uiPriority="63"/>
+    <w:lsdException w:name="Medium Shading 2" w:uiPriority="64"/>
+    <w:lsdException w:name="Medium List 1" w:uiPriority="65"/>
+    <w:lsdException w:name="Medium List 2" w:uiPriority="66"/>
+    <w:lsdException w:name="Medium Grid 1" w:uiPriority="67"/>
+    <w:lsdException w:name="Medium Grid 2" w:uiPriority="68"/>
+    <w:lsdException w:name="Medium Grid 3" w:uiPriority="69"/>
+    <w:lsdException w:name="Dark List" w:uiPriority="70"/>
+    <w:lsdException w:name="Colorful Shading" w:uiPriority="71"/>
+    <w:lsdException w:name="Colorful List" w:uiPriority="72"/>
+    <w:lsdException w:name="Colorful Grid" w:uiPriority="73"/>
+    <w:lsdException w:name="Light Shading Accent 1" w:uiPriority="60"/>
+    <w:lsdException w:name="Light List Accent 1" w:uiPriority="61"/>
+    <w:lsdException w:name="Light Grid Accent 1" w:uiPriority="62"/>
+    <w:lsdException w:name="Medium Shading 1 Accent 1" w:uiPriority="63"/>
+    <w:lsdException w:name="Medium Shading 2 Accent 1" w:uiPriority="64"/>
+    <w:lsdException w:name="Medium List 1 Accent 1" w:uiPriority="65"/>
+    <w:lsdException w:name="Revision" w:semiHidden="1"/>
+    <w:lsdException w:name="List Paragraph" w:uiPriority="34" w:qFormat="1"/>
+    <w:lsdException w:name="Quote" w:uiPriority="29" w:qFormat="1"/>
+    <w:lsdException w:name="Intense Quote" w:uiPriority="30" w:qFormat="1"/>
+    <w:lsdException w:name="Medium List 2 Accent 1" w:uiPriority="66"/>
+    <w:lsdException w:name="Medium Grid 1 Accent 1" w:uiPriority="67"/>
+    <w:lsdException w:name="Medium Grid 2 Accent 1" w:uiPriority="68"/>
+    <w:lsdException w:name="Medium Grid 3 Accent 1" w:uiPriority="69"/>
+    <w:lsdException w:name="Dark List Accent 1" w:uiPriority="70"/>
+    <w:lsdException w:name="Colorful Shading Accent 1" w:uiPriority="71"/>
+    <w:lsdException w:name="Colorful List Accent 1" w:uiPriority="72"/>
+    <w:lsdException w:name="Colorful Grid Accent 1" w:uiPriority="73"/>
+    <w:lsdException w:name="Light Shading Accent 2" w:uiPriority="60"/>
+    <w:lsdException w:name="Light List Accent 2" w:uiPriority="61"/>
+    <w:lsdException w:name="Light Grid Accent 2" w:uiPriority="62"/>
+    <w:lsdException w:name="Medium Shading 1 Accent 2" w:uiPriority="63"/>
+    <w:lsdException w:name="Medium Shading 2 Accent 2" w:uiPriority="64"/>
+    <w:lsdException w:name="Medium List 1 Accent 2" w:uiPriority="65"/>
+    <w:lsdException w:name="Medium List 2 Accent 2" w:uiPriority="66"/>
+    <w:lsdException w:name="Medium Grid 1 Accent 2" w:uiPriority="67"/>
+    <w:lsdException w:name="Medium Grid 2 Accent 2" w:uiPriority="68"/>
+    <w:lsdException w:name="Medium Grid 3 Accent 2" w:uiPriority="69"/>
+    <w:lsdException w:name="Dark List Accent 2" w:uiPriority="70"/>
+    <w:lsdException w:name="Colorful Shading Accent 2" w:uiPriority="71"/>
+    <w:lsdException w:name="Colorful List Accent 2" w:uiPriority="72"/>
+    <w:lsdException w:name="Colorful Grid Accent 2" w:uiPriority="73"/>
+    <w:lsdException w:name="Light Shading Accent 3" w:uiPriority="60"/>
+    <w:lsdException w:name="Light List Accent 3" w:uiPriority="61"/>
+    <w:lsdException w:name="Light Grid Accent 3" w:uiPriority="62"/>
+    <w:lsdException w:name="Medium Shading 1 Accent 3" w:uiPriority="63"/>
+    <w:lsdException w:name="Medium Shading 2 Accent 3" w:uiPriority="64"/>
+    <w:lsdException w:name="Medium List 1 Accent 3" w:uiPriority="65"/>
+    <w:lsdException w:name="Medium List 2 Accent 3" w:uiPriority="66"/>
+    <w:lsdException w:name="Medium Grid 1 Accent 3" w:uiPriority="67"/>
+    <w:lsdException w:name="Medium Grid 2 Accent 3" w:uiPriority="68"/>
+    <w:lsdException w:name="Medium Grid 3 Accent 3" w:uiPriority="69"/>
+    <w:lsdException w:name="Dark List Accent 3" w:uiPriority="70"/>
+    <w:lsdException w:name="Colorful Shading Accent 3" w:uiPriority="71"/>
+    <w:lsdException w:name="Colorful List Accent 3" w:uiPriority="72"/>
+    <w:lsdException w:name="Colorful Grid Accent 3" w:uiPriority="73"/>
+    <w:lsdException w:name="Light Shading Accent 4" w:uiPriority="60"/>
+    <w:lsdException w:name="Light List Accent 4" w:uiPriority="61"/>
+    <w:lsdException w:name="Light Grid Accent 4" w:uiPriority="62"/>
+    <w:lsdException w:name="Medium Shading 1 Accent 4" w:uiPriority="63"/>
+    <w:lsdException w:name="Medium Shading 2 Accent 4" w:uiPriority="64"/>
+    <w:lsdException w:name="Medium List 1 Accent 4" w:uiPriority="65"/>
+    <w:lsdException w:name="Medium List 2 Accent 4" w:uiPriority="66"/>
+    <w:lsdException w:name="Medium Grid 1 Accent 4" w:uiPriority="67"/>
+    <w:lsdException w:name="Medium Grid 2 Accent 4" w:uiPriority="68"/>
+    <w:lsdException w:name="Medium Grid 3 Accent 4" w:uiPriority="69"/>
+    <w:lsdException w:name="Dark List Accent 4" w:uiPriority="70"/>
+    <w:lsdException w:name="Colorful Shading Accent 4" w:uiPriority="71"/>
+    <w:lsdException w:name="Colorful List Accent 4" w:uiPriority="72"/>
+    <w:lsdException w:name="Colorful Grid Accent 4" w:uiPriority="73"/>
+    <w:lsdException w:name="Light Shading Accent 5" w:uiPriority="60"/>
+    <w:lsdException w:name="Light List Accent 5" w:uiPriority="61"/>
+    <w:lsdException w:name="Light Grid Accent 5" w:uiPriority="62"/>
+    <w:lsdException w:name="Medium Shading 1 Accent 5" w:uiPriority="63"/>
+    <w:lsdException w:name="Medium Shading 2 Accent 5" w:uiPriority="64"/>
+    <w:lsdException w:name="Medium List 1 Accent 5" w:uiPriority="65"/>
+    <w:lsdException w:name="Medium List 2 Accent 5" w:uiPriority="66"/>
+    <w:lsdException w:name="Medium Grid 1 Accent 5" w:uiPriority="67"/>
+    <w:lsdException w:name="Medium Grid 2 Accent 5" w:uiPriority="68"/>
+    <w:lsdException w:name="Medium Grid 3 Accent 5" w:uiPriority="69"/>
+    <w:lsdException w:name="Dark List Accent 5" w:uiPriority="70"/>
+    <w:lsdException w:name="Colorful Shading Accent 5" w:uiPriority="71"/>
+    <w:lsdException w:name="Colorful List Accent 5" w:uiPriority="72"/>
+    <w:lsdException w:name="Colorful Grid Accent 5" w:uiPriority="73"/>
+    <w:lsdException w:name="Light Shading Accent 6" w:uiPriority="60"/>
+    <w:lsdException w:name="Light List Accent 6" w:uiPriority="61"/>
+    <w:lsdException w:name="Light Grid Accent 6" w:uiPriority="62"/>
+    <w:lsdException w:name="Medium Shading 1 Accent 6" w:uiPriority="63"/>
+    <w:lsdException w:name="Medium Shading 2 Accent 6" w:uiPriority="64"/>
+    <w:lsdException w:name="Medium List 1 Accent 6" w:uiPriority="65"/>
+    <w:lsdException w:name="Medium List 2 Accent 6" w:uiPriority="66"/>
+    <w:lsdException w:name="Medium Grid 1 Accent 6" w:uiPriority="67"/>
+    <w:lsdException w:name="Medium Grid 2 Accent 6" w:uiPriority="68"/>
+    <w:lsdException w:name="Medium Grid 3 Accent 6" w:uiPriority="69"/>
+    <w:lsdException w:name="Dark List Accent 6" w:uiPriority="70"/>
+    <w:lsdException w:name="Colorful Shading Accent 6" w:uiPriority="71"/>
+    <w:lsdException w:name="Colorful List Accent 6" w:uiPriority="72"/>
+    <w:lsdException w:name="Colorful Grid Accent 6" w:uiPriority="73"/>
+    <w:lsdException w:name="Subtle Emphasis" w:uiPriority="19" w:qFormat="1"/>
+    <w:lsdException w:name="Intense Emphasis" w:uiPriority="21" w:qFormat="1"/>
+    <w:lsdException w:name="Subtle Reference" w:uiPriority="31" w:qFormat="1"/>
+    <w:lsdException w:name="Intense Reference" w:uiPriority="32" w:qFormat="1"/>
+    <w:lsdException w:name="Book Title" w:uiPriority="33" w:qFormat="1"/>
+    <w:lsdException w:name="Bibliography" w:semiHidden="1" w:uiPriority="37" w:unhideWhenUsed="1"/>
+    <w:lsdException w:name="TOC Heading" w:semiHidden="1" w:uiPriority="39" w:unhideWhenUsed="1" w:qFormat="1"/>
+    <w:lsdException w:name="Plain Table 1" w:uiPriority="41"/>
+    <w:lsdException w:name="Plain Table 2" w:uiPriority="42"/>
+    <w:lsdException w:name="Plain Table 3" w:uiPriority="43"/>
+    <w:lsdException w:name="Plain Table 4" w:uiPriority="44"/>
+    <w:lsdException w:name="Plain Table 5" w:uiPriority="45"/>
+    <w:lsdException w:name="Grid Table Light" w:uiPriority="40"/>
+    <w:lsdException w:name="Grid Table 1 Light" w:uiPriority="46"/>
+    <w:lsdException w:name="Grid Table 2" w:uiPriority="47"/>
+    <w:lsdException w:name="Grid Table 3" w:uiPriority="48"/>
+    <w:lsdException w:name="Grid Table 4" w:uiPriority="49"/>
+    <w:lsdException w:name="Grid Table 5 Dark" w:uiPriority="50"/>
+    <w:lsdException w:name="Grid Table 6 Colorful" w:uiPriority="51"/>
+    <w:lsdException w:name="Grid Table 7 Colorful" w:uiPriority="52"/>
+    <w:lsdException w:name="Grid Table 1 Light Accent 1" w:uiPriority="46"/>
+    <w:lsdException w:name="Grid Table 2 Accent 1" w:uiPriority="47"/>
+    <w:lsdException w:name="Grid Table 3 Accent 1" w:uiPriority="48"/>
+    <w:lsdException w:name="Grid Table 4 Accent 1" w:uiPriority="49"/>
+    <w:lsdException w:name="Grid Table 5 Dark Accent 1" w:uiPriority="50"/>
+    <w:lsdException w:name="Grid Table 6 Colorful Accent 1" w:uiPriority="51"/>
+    <w:lsdException w:name="Grid Table 7 Colorful Accent 1" w:uiPriority="52"/>
+    <w:lsdException w:name="Grid Table 1 Light Accent 2" w:uiPriority="46"/>
+    <w:lsdException w:name="Grid Table 2 Accent 2" w:uiPriority="47"/>
+    <w:lsdException w:name="Grid Table 3 Accent 2" w:uiPriority="48"/>
+    <w:lsdException w:name="Grid Table 4 Accent 2" w:uiPriority="49"/>
+    <w:lsdException w:name="Grid Table 5 Dark Accent 2" w:uiPriority="50"/>
+    <w:lsdException w:name="Grid Table 6 Colorful Accent 2" w:uiPriority="51"/>
+    <w:lsdException w:name="Grid Table 7 Colorful Accent 2" w:uiPriority="52"/>
+    <w:lsdException w:name="Grid Table 1 Light Accent 3" w:uiPriority="46"/>
+    <w:lsdException w:name="Grid Table 2 Accent 3" w:uiPriority="47"/>
+    <w:lsdException w:name="Grid Table 3 Accent 3" w:uiPriority="48"/>
+    <w:lsdException w:name="Grid Table 4 Accent 3" w:uiPriority="49"/>
+    <w:lsdException w:name="Grid Table 5 Dark Accent 3" w:uiPriority="50"/>
+    <w:lsdException w:name="Grid Table 6 Colorful Accent 3" w:uiPriority="51"/>
+    <w:lsdException w:name="Grid Table 7 Colorful Accent 3" w:uiPriority="52"/>
+    <w:lsdException w:name="Grid Table 1 Light Accent 4" w:uiPriority="46"/>
+    <w:lsdException w:name="Grid Table 2 Accent 4" w:uiPriority="47"/>
+    <w:lsdException w:name="Grid Table 3 Accent 4" w:uiPriority="48"/>
+    <w:lsdException w:name="Grid Table 4 Accent 4" w:uiPriority="49"/>
+    <w:lsdException w:name="Grid Table 5 Dark Accent 4" w:uiPriority="50"/>
+    <w:lsdException w:name="Grid Table 6 Colorful Accent 4" w:uiPriority="51"/>
+    <w:lsdException w:name="Grid Table 7 Colorful Accent 4" w:uiPriority="52"/>
+    <w:lsdException w:name="Grid Table 1 Light Accent 5" w:uiPriority="46"/>
+    <w:lsdException w:name="Grid Table 2 Accent 5" w:uiPriority="47"/>
+    <w:lsdException w:name="Grid Table 3 Accent 5" w:uiPriority="48"/>
+    <w:lsdException w:name="Grid Table 4 Accent 5" w:uiPriority="49"/>
+    <w:lsdException w:name="Grid Table 5 Dark Accent 5" w:uiPriority="50"/>
+    <w:lsdException w:name="Grid Table 6 Colorful Accent 5" w:uiPriority="51"/>
+    <w:lsdException w:name="Grid Table 7 Colorful Accent 5" w:uiPriority="52"/>
+    <w:lsdException w:name="Grid Table 1 Light Accent 6" w:uiPriority="46"/>
+    <w:lsdException w:name="Grid Table 2 Accent 6" w:uiPriority="47"/>
+    <w:lsdException w:name="Grid Table 3 Accent 6" w:uiPriority="48"/>
+    <w:lsdException w:name="Grid Table 4 Accent 6" w:uiPriority="49"/>
+    <w:lsdException w:name="Grid Table 5 Dark Accent 6" w:uiPriority="50"/>
+    <w:lsdException w:name="Grid Table 6 Colorful Accent 6" w:uiPriority="51"/>
+    <w:lsdException w:name="Grid Table 7 Colorful Accent 6" w:uiPriority="52"/>
+    <w:lsdException w:name="List Table 1 Light" w:uiPriority="46"/>
+    <w:lsdException w:name="List Table 2" w:uiPriority="47"/>
+    <w:lsdException w:name="List Table 3" w:uiPriority="48"/>
+    <w:lsdException w:name="List Table 4" w:uiPriority="49"/>
+    <w:lsdException w:name="List Table 5 Dark" w:uiPriority="50"/>
+    <w:lsdException w:name="List Table 6 Colorful" w:uiPriority="51"/>
+    <w:lsdException w:name="List Table 7 Colorful" w:uiPriority="52"/>
+    <w:lsdException w:name="List Table 1 Light Accent 1" w:uiPriority="46"/>
+    <w:lsdException w:name="List Table 2 Accent 1" w:uiPriority="47"/>
+    <w:lsdException w:name="List Table 3 Accent 1" w:uiPriority="48"/>
+    <w:lsdException w:name="List Table 4 Accent 1" w:uiPriority="49"/>
+    <w:lsdException w:name="List Table 5 Dark Accent 1" w:uiPriority="50"/>
+    <w:lsdException w:name="List Table 6 Colorful Accent 1" w:uiPriority="51"/>
+    <w:lsdException w:name="List Table 7 Colorful Accent 1" w:uiPriority="52"/>
+    <w:lsdException w:name="List Table 1 Light Accent 2" w:uiPriority="46"/>
+    <w:lsdException w:name="List Table 2 Accent 2" w:uiPriority="47"/>
+    <w:lsdException w:name="List Table 3 Accent 2" w:uiPriority="48"/>
+    <w:lsdException w:name="List Table 4 Accent 2" w:uiPriority="49"/>
+    <w:lsdException w:name="List Table 5 Dark Accent 2" w:uiPriority="50"/>
+    <w:lsdException w:name="List Table 6 Colorful Accent 2" w:uiPriority="51"/>
+    <w:lsdException w:name="List Table 7 Colorful Accent 2" w:uiPriority="52"/>
+    <w:lsdException w:name="List Table 1 Light Accent 3" w:uiPriority="46"/>
+    <w:lsdException w:name="List Table 2 Accent 3" w:uiPriority="47"/>
+    <w:lsdException w:name="List Table 3 Accent 3" w:uiPriority="48"/>
+    <w:lsdException w:name="List Table 4 Accent 3" w:uiPriority="49"/>
+    <w:lsdException w:name="List Table 5 Dark Accent 3" w:uiPriority="50"/>
+    <w:lsdException w:name="List Table 6 Colorful Accent 3" w:uiPriority="51"/>
+    <w:lsdException w:name="List Table 7 Colorful Accent 3" w:uiPriority="52"/>
+    <w:lsdException w:name="List Table 1 Light Accent 4" w:uiPriority="46"/>
+    <w:lsdException w:name="List Table 2 Accent 4" w:uiPriority="47"/>
+    <w:lsdException w:name="List Table 3 Accent 4" w:uiPriority="48"/>
+    <w:lsdException w:name="List Table 4 Accent 4" w:uiPriority="49"/>
+    <w:lsdException w:name="List Table 5 Dark Accent 4" w:uiPriority="50"/>
+    <w:lsdException w:name="List Table 6 Colorful Accent 4" w:uiPriority="51"/>
+    <w:lsdException w:name="List Table 7 Colorful Accent 4" w:uiPriority="52"/>
+    <w:lsdException w:name="List Table 1 Light Accent 5" w:uiPriority="46"/>
+    <w:lsdException w:name="List Table 2 Accent 5" w:uiPriority="47"/>
+    <w:lsdException w:name="List Table 3 Accent 5" w:uiPriority="48"/>
+    <w:lsdException w:name="List Table 4 Accent 5" w:uiPriority="49"/>
+    <w:lsdException w:name="List Table 5 Dark Accent 5" w:uiPriority="50"/>
+    <w:lsdException w:name="List Table 6 Colorful Accent 5" w:uiPriority="51"/>
+    <w:lsdException w:name="List Table 7 Colorful Accent 5" w:uiPriority="52"/>
+    <w:lsdException w:name="List Table 1 Light Accent 6" w:uiPriority="46"/>
+    <w:lsdException w:name="List Table 2 Accent 6" w:uiPriority="47"/>
+    <w:lsdException w:name="List Table 3 Accent 6" w:uiPriority="48"/>
+    <w:lsdException w:name="List Table 4 Accent 6" w:uiPriority="49"/>
+    <w:lsdException w:name="List Table 5 Dark Accent 6" w:uiPriority="50"/>
+    <w:lsdException w:name="List Table 6 Colorful Accent 6" w:uiPriority="51"/>
+    <w:lsdException w:name="List Table 7 Colorful Accent 6" w:uiPriority="52"/>
+  </w:latentStyles>
+  <w:style w:type="paragraph" w:default="1" w:styleId="Normal">
+    <w:name w:val="Normal"/>
+    <w:qFormat/>
+    <w:rsid w:val="00E0653E"/>
+  </w:style>
+  <w:style w:type="paragraph" w:styleId="Ttulo1">
+    <w:name w:val="heading 1"/>
+    <w:basedOn w:val="Normal"/>
+    <w:next w:val="Normal"/>
+    <w:link w:val="Ttulo1Car"/>
+    <w:uiPriority w:val="9"/>
+    <w:qFormat/>
+    <w:rsid w:val="00E0653E"/>
+    <w:pPr>
+      <w:keepNext/>
+      <w:keepLines/>
+      <w:spacing w:before="360" w:after="40" w:line="240" w:lineRule="auto"/>
+      <w:outlineLvl w:val="0"/>
+    </w:pPr>
+    <w:rPr>
+      <w:rFonts w:asciiTheme="majorHAnsi" w:eastAsiaTheme="majorEastAsia" w:hAnsiTheme="majorHAnsi" w:cstheme="majorBidi"/>
+      <w:color w:val="066684" w:themeColor="accent6" w:themeShade="BF"/>
+      <w:sz w:val="40"/>
+      <w:szCs w:val="40"/>
+    </w:rPr>
+  </w:style>
+  <w:style w:type="paragraph" w:styleId="Ttulo2">
+    <w:name w:val="heading 2"/>
+    <w:basedOn w:val="Normal"/>
+    <w:next w:val="Normal"/>
+    <w:link w:val="Ttulo2Car"/>
+    <w:uiPriority w:val="9"/>
+    <w:semiHidden/>
+    <w:unhideWhenUsed/>
+    <w:qFormat/>
+    <w:rsid w:val="00E0653E"/>
+    <w:pPr>
+      <w:keepNext/>
+      <w:keepLines/>
+      <w:spacing w:before="80" w:after="0" w:line="240" w:lineRule="auto"/>
+      <w:outlineLvl w:val="1"/>
+    </w:pPr>
+    <w:rPr>
+      <w:rFonts w:asciiTheme="majorHAnsi" w:eastAsiaTheme="majorEastAsia" w:hAnsiTheme="majorHAnsi" w:cstheme="majorBidi"/>
+      <w:color w:val="066684" w:themeColor="accent6" w:themeShade="BF"/>
+      <w:sz w:val="28"/>
+      <w:szCs w:val="28"/>
+    </w:rPr>
+  </w:style>
+  <w:style w:type="paragraph" w:styleId="Ttulo3">
+    <w:name w:val="heading 3"/>
+    <w:basedOn w:val="Normal"/>
+    <w:next w:val="Normal"/>
+    <w:link w:val="Ttulo3Car"/>
+    <w:uiPriority w:val="9"/>
+    <w:semiHidden/>
+    <w:unhideWhenUsed/>
+    <w:qFormat/>
+    <w:rsid w:val="00E0653E"/>
+    <w:pPr>
+      <w:keepNext/>
+      <w:keepLines/>
+      <w:spacing w:before="80" w:after="0" w:line="240" w:lineRule="auto"/>
+      <w:outlineLvl w:val="2"/>
+    </w:pPr>
+    <w:rPr>
+      <w:rFonts w:asciiTheme="majorHAnsi" w:eastAsiaTheme="majorEastAsia" w:hAnsiTheme="majorHAnsi" w:cstheme="majorBidi"/>
+      <w:color w:val="066684" w:themeColor="accent6" w:themeShade="BF"/>
+      <w:sz w:val="24"/>
+      <w:szCs w:val="24"/>
+    </w:rPr>
+  </w:style>
+  <w:style w:type="paragraph" w:styleId="Ttulo4">
+    <w:name w:val="heading 4"/>
+    <w:basedOn w:val="Normal"/>
+    <w:next w:val="Normal"/>
+    <w:link w:val="Ttulo4Car"/>
+    <w:uiPriority w:val="9"/>
+    <w:semiHidden/>
+    <w:unhideWhenUsed/>
+    <w:qFormat/>
+    <w:rsid w:val="00E0653E"/>
+    <w:pPr>
+      <w:keepNext/>
+      <w:keepLines/>
+      <w:spacing w:before="80" w:after="0"/>
+      <w:outlineLvl w:val="3"/>
+    </w:pPr>
+    <w:rPr>
+      <w:rFonts w:asciiTheme="majorHAnsi" w:eastAsiaTheme="majorEastAsia" w:hAnsiTheme="majorHAnsi" w:cstheme="majorBidi"/>
+      <w:color w:val="0989B1" w:themeColor="accent6"/>
+      <w:sz w:val="22"/>
+      <w:szCs w:val="22"/>
+    </w:rPr>
+  </w:style>
+  <w:style w:type="paragraph" w:styleId="Ttulo5">
+    <w:name w:val="heading 5"/>
+    <w:basedOn w:val="Normal"/>
+    <w:next w:val="Normal"/>
+    <w:link w:val="Ttulo5Car"/>
+    <w:uiPriority w:val="9"/>
+    <w:semiHidden/>
+    <w:unhideWhenUsed/>
+    <w:qFormat/>
+    <w:rsid w:val="00E0653E"/>
+    <w:pPr>
+      <w:keepNext/>
+      <w:keepLines/>
+      <w:spacing w:before="40" w:after="0"/>
+      <w:outlineLvl w:val="4"/>
+    </w:pPr>
+    <w:rPr>
+      <w:rFonts w:asciiTheme="majorHAnsi" w:eastAsiaTheme="majorEastAsia" w:hAnsiTheme="majorHAnsi" w:cstheme="majorBidi"/>
+      <w:i/>
+      <w:iCs/>
+      <w:color w:val="0989B1" w:themeColor="accent6"/>
+      <w:sz w:val="22"/>
+      <w:szCs w:val="22"/>
+    </w:rPr>
+  </w:style>
+  <w:style w:type="paragraph" w:styleId="Ttulo6">
+    <w:name w:val="heading 6"/>
+    <w:basedOn w:val="Normal"/>
+    <w:next w:val="Normal"/>
+    <w:link w:val="Ttulo6Car"/>
+    <w:uiPriority w:val="9"/>
+    <w:semiHidden/>
+    <w:unhideWhenUsed/>
+    <w:qFormat/>
+    <w:rsid w:val="00E0653E"/>
+    <w:pPr>
+      <w:keepNext/>
+      <w:keepLines/>
+      <w:spacing w:before="40" w:after="0"/>
+      <w:outlineLvl w:val="5"/>
+    </w:pPr>
+    <w:rPr>
+      <w:rFonts w:asciiTheme="majorHAnsi" w:eastAsiaTheme="majorEastAsia" w:hAnsiTheme="majorHAnsi" w:cstheme="majorBidi"/>
+      <w:color w:val="0989B1" w:themeColor="accent6"/>
+    </w:rPr>
+  </w:style>
+  <w:style w:type="paragraph" w:styleId="Ttulo7">
+    <w:name w:val="heading 7"/>
+    <w:basedOn w:val="Normal"/>
+    <w:next w:val="Normal"/>
+    <w:link w:val="Ttulo7Car"/>
+    <w:uiPriority w:val="9"/>
+    <w:semiHidden/>
+    <w:unhideWhenUsed/>
+    <w:qFormat/>
+    <w:rsid w:val="00E0653E"/>
+    <w:pPr>
+      <w:keepNext/>
+      <w:keepLines/>
+      <w:spacing w:before="40" w:after="0"/>
+      <w:outlineLvl w:val="6"/>
+    </w:pPr>
+    <w:rPr>
+      <w:rFonts w:asciiTheme="majorHAnsi" w:eastAsiaTheme="majorEastAsia" w:hAnsiTheme="majorHAnsi" w:cstheme="majorBidi"/>
+      <w:b/>
+      <w:bCs/>
+      <w:color w:val="0989B1" w:themeColor="accent6"/>
+    </w:rPr>
+  </w:style>
+  <w:style w:type="paragraph" w:styleId="Ttulo8">
+    <w:name w:val="heading 8"/>
+    <w:basedOn w:val="Normal"/>
+    <w:next w:val="Normal"/>
+    <w:link w:val="Ttulo8Car"/>
+    <w:uiPriority w:val="9"/>
+    <w:semiHidden/>
+    <w:unhideWhenUsed/>
+    <w:qFormat/>
+    <w:rsid w:val="00E0653E"/>
+    <w:pPr>
+      <w:keepNext/>
+      <w:keepLines/>
+      <w:spacing w:before="40" w:after="0"/>
+      <w:outlineLvl w:val="7"/>
+    </w:pPr>
+    <w:rPr>
+      <w:rFonts w:asciiTheme="majorHAnsi" w:eastAsiaTheme="majorEastAsia" w:hAnsiTheme="majorHAnsi" w:cstheme="majorBidi"/>
+      <w:b/>
+      <w:bCs/>
+      <w:i/>
+      <w:iCs/>
+      <w:color w:val="0989B1" w:themeColor="accent6"/>
+      <w:sz w:val="20"/>
+      <w:szCs w:val="20"/>
+    </w:rPr>
+  </w:style>
+  <w:style w:type="paragraph" w:styleId="Ttulo9">
+    <w:name w:val="heading 9"/>
+    <w:basedOn w:val="Normal"/>
+    <w:next w:val="Normal"/>
+    <w:link w:val="Ttulo9Car"/>
+    <w:uiPriority w:val="9"/>
+    <w:semiHidden/>
+    <w:unhideWhenUsed/>
+    <w:qFormat/>
+    <w:rsid w:val="00E0653E"/>
+    <w:pPr>
+      <w:keepNext/>
+      <w:keepLines/>
+      <w:spacing w:before="40" w:after="0"/>
+      <w:outlineLvl w:val="8"/>
+    </w:pPr>
+    <w:rPr>
+      <w:rFonts w:asciiTheme="majorHAnsi" w:eastAsiaTheme="majorEastAsia" w:hAnsiTheme="majorHAnsi" w:cstheme="majorBidi"/>
+      <w:i/>
+      <w:iCs/>
+      <w:color w:val="0989B1" w:themeColor="accent6"/>
+      <w:sz w:val="20"/>
+      <w:szCs w:val="20"/>
+    </w:rPr>
+  </w:style>
+  <w:style w:type="character" w:default="1" w:styleId="Fuentedeprrafopredeter">
+    <w:name w:val="Default Paragraph Font"/>
+    <w:uiPriority w:val="1"/>
+    <w:semiHidden/>
+    <w:unhideWhenUsed/>
+  </w:style>
+  <w:style w:type="table" w:default="1" w:styleId="Tablanormal">
+    <w:name w:val="Normal Table"/>
+    <w:uiPriority w:val="99"/>
+    <w:semiHidden/>
+    <w:unhideWhenUsed/>
+    <w:tblPr>
+      <w:tblInd w:w="0" w:type="dxa"/>
+      <w:tblCellMar>
+        <w:top w:w="0" w:type="dxa"/>
+        <w:left w:w="108" w:type="dxa"/>
+        <w:bottom w:w="0" w:type="dxa"/>
+        <w:right w:w="108" w:type="dxa"/>
+      </w:tblCellMar>
+    </w:tblPr>
+  </w:style>
+  <w:style w:type="numbering" w:default="1" w:styleId="Sinlista">
+    <w:name w:val="No List"/>
+    <w:uiPriority w:val="99"/>
+    <w:semiHidden/>
+    <w:unhideWhenUsed/>
+  </w:style>
+  <w:style w:type="paragraph" w:styleId="Encabezado">
+    <w:name w:val="header"/>
+    <w:basedOn w:val="Normal"/>
+    <w:link w:val="EncabezadoCar"/>
+    <w:uiPriority w:val="99"/>
+    <w:unhideWhenUsed/>
+    <w:rsid w:val="00830120"/>
+    <w:pPr>
+      <w:tabs>
+        <w:tab w:val="center" w:pos="4419"/>
+        <w:tab w:val="right" w:pos="8838"/>
+      </w:tabs>
+      <w:spacing w:after="0" w:line="240" w:lineRule="auto"/>
+    </w:pPr>
+  </w:style>
+  <w:style w:type="character" w:customStyle="1" w:styleId="EncabezadoCar">
+    <w:name w:val="Encabezado Car"/>
+    <w:basedOn w:val="Fuentedeprrafopredeter"/>
+    <w:link w:val="Encabezado"/>
+    <w:uiPriority w:val="99"/>
+    <w:rsid w:val="00830120"/>
+  </w:style>
+  <w:style w:type="paragraph" w:styleId="Piedepgina">
+    <w:name w:val="footer"/>
+    <w:basedOn w:val="Normal"/>
+    <w:link w:val="PiedepginaCar"/>
+    <w:uiPriority w:val="99"/>
+    <w:unhideWhenUsed/>
+    <w:rsid w:val="00830120"/>
+    <w:pPr>
+      <w:tabs>
+        <w:tab w:val="center" w:pos="4419"/>
+        <w:tab w:val="right" w:pos="8838"/>
+      </w:tabs>
+      <w:spacing w:after="0" w:line="240" w:lineRule="auto"/>
+    </w:pPr>
+  </w:style>
+  <w:style w:type="character" w:customStyle="1" w:styleId="PiedepginaCar">
+    <w:name w:val="Pie de página Car"/>
+    <w:basedOn w:val="Fuentedeprrafopredeter"/>
+    <w:link w:val="Piedepgina"/>
+    <w:uiPriority w:val="99"/>
+    <w:rsid w:val="00830120"/>
+  </w:style>
+  <w:style w:type="paragraph" w:styleId="Prrafodelista">
+    <w:name w:val="List Paragraph"/>
+    <w:basedOn w:val="Normal"/>
+    <w:uiPriority w:val="34"/>
+    <w:qFormat/>
+    <w:rsid w:val="00224F7F"/>
+    <w:pPr>
+      <w:ind w:left="720"/>
+      <w:contextualSpacing/>
+    </w:pPr>
+  </w:style>
+  <w:style w:type="character" w:styleId="Hipervnculo">
+    <w:name w:val="Hyperlink"/>
+    <w:basedOn w:val="Fuentedeprrafopredeter"/>
+    <w:uiPriority w:val="99"/>
+    <w:unhideWhenUsed/>
+    <w:rsid w:val="0067009C"/>
+    <w:rPr>
+      <w:color w:val="6B9F25" w:themeColor="hyperlink"/>
+      <w:u w:val="single"/>
+    </w:rPr>
+  </w:style>
+  <w:style w:type="character" w:customStyle="1" w:styleId="Ttulo1Car">
+    <w:name w:val="Título 1 Car"/>
+    <w:basedOn w:val="Fuentedeprrafopredeter"/>
+    <w:link w:val="Ttulo1"/>
+    <w:uiPriority w:val="9"/>
+    <w:rsid w:val="00E0653E"/>
+    <w:rPr>
+      <w:rFonts w:asciiTheme="majorHAnsi" w:eastAsiaTheme="majorEastAsia" w:hAnsiTheme="majorHAnsi" w:cstheme="majorBidi"/>
+      <w:color w:val="066684" w:themeColor="accent6" w:themeShade="BF"/>
+      <w:sz w:val="40"/>
+      <w:szCs w:val="40"/>
+    </w:rPr>
+  </w:style>
+  <w:style w:type="paragraph" w:styleId="TtuloTDC">
+    <w:name w:val="TOC Heading"/>
+    <w:basedOn w:val="Ttulo1"/>
+    <w:next w:val="Normal"/>
+    <w:uiPriority w:val="39"/>
+    <w:unhideWhenUsed/>
+    <w:qFormat/>
+    <w:rsid w:val="00E0653E"/>
+    <w:pPr>
+      <w:outlineLvl w:val="9"/>
+    </w:pPr>
+  </w:style>
+  <w:style w:type="character" w:customStyle="1" w:styleId="Ttulo2Car">
+    <w:name w:val="Título 2 Car"/>
+    <w:basedOn w:val="Fuentedeprrafopredeter"/>
+    <w:link w:val="Ttulo2"/>
+    <w:uiPriority w:val="9"/>
+    <w:semiHidden/>
+    <w:rsid w:val="00E0653E"/>
+    <w:rPr>
+      <w:rFonts w:asciiTheme="majorHAnsi" w:eastAsiaTheme="majorEastAsia" w:hAnsiTheme="majorHAnsi" w:cstheme="majorBidi"/>
+      <w:color w:val="066684" w:themeColor="accent6" w:themeShade="BF"/>
+      <w:sz w:val="28"/>
+      <w:szCs w:val="28"/>
+    </w:rPr>
+  </w:style>
+  <w:style w:type="character" w:customStyle="1" w:styleId="Ttulo3Car">
+    <w:name w:val="Título 3 Car"/>
+    <w:basedOn w:val="Fuentedeprrafopredeter"/>
+    <w:link w:val="Ttulo3"/>
+    <w:uiPriority w:val="9"/>
+    <w:semiHidden/>
+    <w:rsid w:val="00E0653E"/>
+    <w:rPr>
+      <w:rFonts w:asciiTheme="majorHAnsi" w:eastAsiaTheme="majorEastAsia" w:hAnsiTheme="majorHAnsi" w:cstheme="majorBidi"/>
+      <w:color w:val="066684" w:themeColor="accent6" w:themeShade="BF"/>
+      <w:sz w:val="24"/>
+      <w:szCs w:val="24"/>
+    </w:rPr>
+  </w:style>
+  <w:style w:type="character" w:customStyle="1" w:styleId="Ttulo4Car">
+    <w:name w:val="Título 4 Car"/>
+    <w:basedOn w:val="Fuentedeprrafopredeter"/>
+    <w:link w:val="Ttulo4"/>
+    <w:uiPriority w:val="9"/>
+    <w:semiHidden/>
+    <w:rsid w:val="00E0653E"/>
+    <w:rPr>
+      <w:rFonts w:asciiTheme="majorHAnsi" w:eastAsiaTheme="majorEastAsia" w:hAnsiTheme="majorHAnsi" w:cstheme="majorBidi"/>
+      <w:color w:val="0989B1" w:themeColor="accent6"/>
+      <w:sz w:val="22"/>
+      <w:szCs w:val="22"/>
+    </w:rPr>
+  </w:style>
+  <w:style w:type="character" w:customStyle="1" w:styleId="Ttulo5Car">
+    <w:name w:val="Título 5 Car"/>
+    <w:basedOn w:val="Fuentedeprrafopredeter"/>
+    <w:link w:val="Ttulo5"/>
+    <w:uiPriority w:val="9"/>
+    <w:semiHidden/>
+    <w:rsid w:val="00E0653E"/>
+    <w:rPr>
+      <w:rFonts w:asciiTheme="majorHAnsi" w:eastAsiaTheme="majorEastAsia" w:hAnsiTheme="majorHAnsi" w:cstheme="majorBidi"/>
+      <w:i/>
+      <w:iCs/>
+      <w:color w:val="0989B1" w:themeColor="accent6"/>
+      <w:sz w:val="22"/>
+      <w:szCs w:val="22"/>
+    </w:rPr>
+  </w:style>
+  <w:style w:type="character" w:customStyle="1" w:styleId="Ttulo6Car">
+    <w:name w:val="Título 6 Car"/>
+    <w:basedOn w:val="Fuentedeprrafopredeter"/>
+    <w:link w:val="Ttulo6"/>
+    <w:uiPriority w:val="9"/>
+    <w:semiHidden/>
+    <w:rsid w:val="00E0653E"/>
+    <w:rPr>
+      <w:rFonts w:asciiTheme="majorHAnsi" w:eastAsiaTheme="majorEastAsia" w:hAnsiTheme="majorHAnsi" w:cstheme="majorBidi"/>
+      <w:color w:val="0989B1" w:themeColor="accent6"/>
+    </w:rPr>
+  </w:style>
+  <w:style w:type="character" w:customStyle="1" w:styleId="Ttulo7Car">
+    <w:name w:val="Título 7 Car"/>
+    <w:basedOn w:val="Fuentedeprrafopredeter"/>
+    <w:link w:val="Ttulo7"/>
+    <w:uiPriority w:val="9"/>
+    <w:semiHidden/>
+    <w:rsid w:val="00E0653E"/>
+    <w:rPr>
+      <w:rFonts w:asciiTheme="majorHAnsi" w:eastAsiaTheme="majorEastAsia" w:hAnsiTheme="majorHAnsi" w:cstheme="majorBidi"/>
+      <w:b/>
+      <w:bCs/>
+      <w:color w:val="0989B1" w:themeColor="accent6"/>
+    </w:rPr>
+  </w:style>
+  <w:style w:type="character" w:customStyle="1" w:styleId="Ttulo8Car">
+    <w:name w:val="Título 8 Car"/>
+    <w:basedOn w:val="Fuentedeprrafopredeter"/>
+    <w:link w:val="Ttulo8"/>
+    <w:uiPriority w:val="9"/>
+    <w:semiHidden/>
+    <w:rsid w:val="00E0653E"/>
+    <w:rPr>
+      <w:rFonts w:asciiTheme="majorHAnsi" w:eastAsiaTheme="majorEastAsia" w:hAnsiTheme="majorHAnsi" w:cstheme="majorBidi"/>
+      <w:b/>
+      <w:bCs/>
+      <w:i/>
+      <w:iCs/>
+      <w:color w:val="0989B1" w:themeColor="accent6"/>
+      <w:sz w:val="20"/>
+      <w:szCs w:val="20"/>
+    </w:rPr>
+  </w:style>
+  <w:style w:type="character" w:customStyle="1" w:styleId="Ttulo9Car">
+    <w:name w:val="Título 9 Car"/>
+    <w:basedOn w:val="Fuentedeprrafopredeter"/>
+    <w:link w:val="Ttulo9"/>
+    <w:uiPriority w:val="9"/>
+    <w:semiHidden/>
+    <w:rsid w:val="00E0653E"/>
+    <w:rPr>
+      <w:rFonts w:asciiTheme="majorHAnsi" w:eastAsiaTheme="majorEastAsia" w:hAnsiTheme="majorHAnsi" w:cstheme="majorBidi"/>
+      <w:i/>
+      <w:iCs/>
+      <w:color w:val="0989B1" w:themeColor="accent6"/>
+      <w:sz w:val="20"/>
+      <w:szCs w:val="20"/>
+    </w:rPr>
+  </w:style>
+  <w:style w:type="paragraph" w:styleId="Descripcin">
+    <w:name w:val="caption"/>
+    <w:basedOn w:val="Normal"/>
+    <w:next w:val="Normal"/>
+    <w:uiPriority w:val="35"/>
+    <w:semiHidden/>
+    <w:unhideWhenUsed/>
+    <w:qFormat/>
+    <w:rsid w:val="00E0653E"/>
+    <w:pPr>
+      <w:spacing w:line="240" w:lineRule="auto"/>
+    </w:pPr>
+    <w:rPr>
+      <w:b/>
+      <w:bCs/>
+      <w:smallCaps/>
+      <w:color w:val="595959" w:themeColor="text1" w:themeTint="A6"/>
+    </w:rPr>
+  </w:style>
+  <w:style w:type="paragraph" w:styleId="Ttulo">
+    <w:name w:val="Title"/>
+    <w:basedOn w:val="Normal"/>
+    <w:next w:val="Normal"/>
+    <w:link w:val="TtuloCar"/>
+    <w:uiPriority w:val="10"/>
+    <w:qFormat/>
+    <w:rsid w:val="00E0653E"/>
+    <w:pPr>
+      <w:spacing w:after="0" w:line="240" w:lineRule="auto"/>
+      <w:contextualSpacing/>
+    </w:pPr>
+    <w:rPr>
+      <w:rFonts w:asciiTheme="majorHAnsi" w:eastAsiaTheme="majorEastAsia" w:hAnsiTheme="majorHAnsi" w:cstheme="majorBidi"/>
+      <w:color w:val="262626" w:themeColor="text1" w:themeTint="D9"/>
+      <w:spacing w:val="-15"/>
+      <w:sz w:val="96"/>
+      <w:szCs w:val="96"/>
+    </w:rPr>
+  </w:style>
+  <w:style w:type="character" w:customStyle="1" w:styleId="TtuloCar">
+    <w:name w:val="Título Car"/>
+    <w:basedOn w:val="Fuentedeprrafopredeter"/>
+    <w:link w:val="Ttulo"/>
+    <w:uiPriority w:val="10"/>
+    <w:rsid w:val="00E0653E"/>
+    <w:rPr>
+      <w:rFonts w:asciiTheme="majorHAnsi" w:eastAsiaTheme="majorEastAsia" w:hAnsiTheme="majorHAnsi" w:cstheme="majorBidi"/>
+      <w:color w:val="262626" w:themeColor="text1" w:themeTint="D9"/>
+      <w:spacing w:val="-15"/>
+      <w:sz w:val="96"/>
+      <w:szCs w:val="96"/>
+    </w:rPr>
+  </w:style>
+  <w:style w:type="paragraph" w:styleId="Subttulo">
+    <w:name w:val="Subtitle"/>
+    <w:basedOn w:val="Normal"/>
+    <w:next w:val="Normal"/>
+    <w:link w:val="SubttuloCar"/>
+    <w:uiPriority w:val="11"/>
+    <w:qFormat/>
+    <w:rsid w:val="00E0653E"/>
+    <w:pPr>
+      <w:numPr>
+        <w:ilvl w:val="1"/>
+      </w:numPr>
+      <w:spacing w:line="240" w:lineRule="auto"/>
+    </w:pPr>
+    <w:rPr>
+      <w:rFonts w:asciiTheme="majorHAnsi" w:eastAsiaTheme="majorEastAsia" w:hAnsiTheme="majorHAnsi" w:cstheme="majorBidi"/>
+      <w:sz w:val="30"/>
+      <w:szCs w:val="30"/>
+    </w:rPr>
+  </w:style>
+  <w:style w:type="character" w:customStyle="1" w:styleId="SubttuloCar">
+    <w:name w:val="Subtítulo Car"/>
+    <w:basedOn w:val="Fuentedeprrafopredeter"/>
+    <w:link w:val="Subttulo"/>
+    <w:uiPriority w:val="11"/>
+    <w:rsid w:val="00E0653E"/>
+    <w:rPr>
+      <w:rFonts w:asciiTheme="majorHAnsi" w:eastAsiaTheme="majorEastAsia" w:hAnsiTheme="majorHAnsi" w:cstheme="majorBidi"/>
+      <w:sz w:val="30"/>
+      <w:szCs w:val="30"/>
+    </w:rPr>
+  </w:style>
+  <w:style w:type="character" w:styleId="Textoennegrita">
+    <w:name w:val="Strong"/>
+    <w:basedOn w:val="Fuentedeprrafopredeter"/>
+    <w:uiPriority w:val="22"/>
+    <w:qFormat/>
+    <w:rsid w:val="00E0653E"/>
+    <w:rPr>
+      <w:b/>
+      <w:bCs/>
+    </w:rPr>
+  </w:style>
+  <w:style w:type="character" w:styleId="nfasis">
+    <w:name w:val="Emphasis"/>
+    <w:basedOn w:val="Fuentedeprrafopredeter"/>
+    <w:uiPriority w:val="20"/>
+    <w:qFormat/>
+    <w:rsid w:val="00E0653E"/>
+    <w:rPr>
+      <w:i/>
+      <w:iCs/>
+      <w:color w:val="0989B1" w:themeColor="accent6"/>
+    </w:rPr>
+  </w:style>
+  <w:style w:type="paragraph" w:styleId="Sinespaciado">
+    <w:name w:val="No Spacing"/>
+    <w:uiPriority w:val="1"/>
+    <w:qFormat/>
+    <w:rsid w:val="00E0653E"/>
+    <w:pPr>
+      <w:spacing w:after="0" w:line="240" w:lineRule="auto"/>
+    </w:pPr>
+  </w:style>
+  <w:style w:type="paragraph" w:styleId="Cita">
+    <w:name w:val="Quote"/>
+    <w:basedOn w:val="Normal"/>
+    <w:next w:val="Normal"/>
+    <w:link w:val="CitaCar"/>
+    <w:uiPriority w:val="29"/>
+    <w:qFormat/>
+    <w:rsid w:val="00E0653E"/>
+    <w:pPr>
+      <w:spacing w:before="160"/>
+      <w:ind w:left="720" w:right="720"/>
+      <w:jc w:val="center"/>
+    </w:pPr>
+    <w:rPr>
+      <w:i/>
+      <w:iCs/>
+      <w:color w:val="262626" w:themeColor="text1" w:themeTint="D9"/>
+    </w:rPr>
+  </w:style>
+  <w:style w:type="character" w:customStyle="1" w:styleId="CitaCar">
+    <w:name w:val="Cita Car"/>
+    <w:basedOn w:val="Fuentedeprrafopredeter"/>
+    <w:link w:val="Cita"/>
+    <w:uiPriority w:val="29"/>
+    <w:rsid w:val="00E0653E"/>
+    <w:rPr>
+      <w:i/>
+      <w:iCs/>
+      <w:color w:val="262626" w:themeColor="text1" w:themeTint="D9"/>
+    </w:rPr>
+  </w:style>
+  <w:style w:type="paragraph" w:styleId="Citadestacada">
+    <w:name w:val="Intense Quote"/>
+    <w:basedOn w:val="Normal"/>
+    <w:next w:val="Normal"/>
+    <w:link w:val="CitadestacadaCar"/>
+    <w:uiPriority w:val="30"/>
+    <w:qFormat/>
+    <w:rsid w:val="00E0653E"/>
+    <w:pPr>
+      <w:spacing w:before="160" w:after="160" w:line="264" w:lineRule="auto"/>
+      <w:ind w:left="720" w:right="720"/>
+      <w:jc w:val="center"/>
+    </w:pPr>
+    <w:rPr>
+      <w:rFonts w:asciiTheme="majorHAnsi" w:eastAsiaTheme="majorEastAsia" w:hAnsiTheme="majorHAnsi" w:cstheme="majorBidi"/>
+      <w:i/>
+      <w:iCs/>
+      <w:color w:val="0989B1" w:themeColor="accent6"/>
+      <w:sz w:val="32"/>
+      <w:szCs w:val="32"/>
+    </w:rPr>
+  </w:style>
+  <w:style w:type="character" w:customStyle="1" w:styleId="CitadestacadaCar">
+    <w:name w:val="Cita destacada Car"/>
+    <w:basedOn w:val="Fuentedeprrafopredeter"/>
+    <w:link w:val="Citadestacada"/>
+    <w:uiPriority w:val="30"/>
+    <w:rsid w:val="00E0653E"/>
+    <w:rPr>
+      <w:rFonts w:asciiTheme="majorHAnsi" w:eastAsiaTheme="majorEastAsia" w:hAnsiTheme="majorHAnsi" w:cstheme="majorBidi"/>
+      <w:i/>
+      <w:iCs/>
+      <w:color w:val="0989B1" w:themeColor="accent6"/>
+      <w:sz w:val="32"/>
+      <w:szCs w:val="32"/>
+    </w:rPr>
+  </w:style>
+  <w:style w:type="character" w:styleId="nfasissutil">
+    <w:name w:val="Subtle Emphasis"/>
+    <w:basedOn w:val="Fuentedeprrafopredeter"/>
+    <w:uiPriority w:val="19"/>
+    <w:qFormat/>
+    <w:rsid w:val="00E0653E"/>
+    <w:rPr>
+      <w:i/>
+      <w:iCs/>
+    </w:rPr>
+  </w:style>
+  <w:style w:type="character" w:styleId="nfasisintenso">
+    <w:name w:val="Intense Emphasis"/>
+    <w:basedOn w:val="Fuentedeprrafopredeter"/>
+    <w:uiPriority w:val="21"/>
+    <w:qFormat/>
+    <w:rsid w:val="00E0653E"/>
+    <w:rPr>
+      <w:b/>
+      <w:bCs/>
+      <w:i/>
+      <w:iCs/>
+    </w:rPr>
+  </w:style>
+  <w:style w:type="character" w:styleId="Referenciasutil">
+    <w:name w:val="Subtle Reference"/>
+    <w:basedOn w:val="Fuentedeprrafopredeter"/>
+    <w:uiPriority w:val="31"/>
+    <w:qFormat/>
+    <w:rsid w:val="00E0653E"/>
+    <w:rPr>
+      <w:smallCaps/>
+      <w:color w:val="595959" w:themeColor="text1" w:themeTint="A6"/>
+    </w:rPr>
+  </w:style>
+  <w:style w:type="character" w:styleId="Referenciaintensa">
+    <w:name w:val="Intense Reference"/>
+    <w:basedOn w:val="Fuentedeprrafopredeter"/>
+    <w:uiPriority w:val="32"/>
+    <w:qFormat/>
+    <w:rsid w:val="00E0653E"/>
+    <w:rPr>
+      <w:b/>
+      <w:bCs/>
+      <w:smallCaps/>
+      <w:color w:val="0989B1" w:themeColor="accent6"/>
+    </w:rPr>
+  </w:style>
+  <w:style w:type="character" w:styleId="Ttulodellibro">
+    <w:name w:val="Book Title"/>
+    <w:basedOn w:val="Fuentedeprrafopredeter"/>
+    <w:uiPriority w:val="33"/>
+    <w:qFormat/>
+    <w:rsid w:val="00E0653E"/>
+    <w:rPr>
+      <w:b/>
+      <w:bCs/>
+      <w:caps w:val="0"/>
+      <w:smallCaps/>
+      <w:spacing w:val="7"/>
+      <w:sz w:val="21"/>
+      <w:szCs w:val="21"/>
+    </w:rPr>
+  </w:style>
+  <w:style w:type="paragraph" w:styleId="TDC2">
+    <w:name w:val="toc 2"/>
+    <w:basedOn w:val="Normal"/>
+    <w:next w:val="Normal"/>
+    <w:autoRedefine/>
+    <w:uiPriority w:val="39"/>
+    <w:unhideWhenUsed/>
+    <w:rsid w:val="00E0653E"/>
+    <w:pPr>
+      <w:spacing w:after="100" w:line="259" w:lineRule="auto"/>
+      <w:ind w:left="220"/>
+    </w:pPr>
+    <w:rPr>
+      <w:rFonts w:cs="Times New Roman"/>
+      <w:sz w:val="22"/>
+      <w:szCs w:val="22"/>
+      <w:lang w:eastAsia="es-CO"/>
+    </w:rPr>
+  </w:style>
+  <w:style w:type="paragraph" w:styleId="TDC1">
+    <w:name w:val="toc 1"/>
+    <w:basedOn w:val="Normal"/>
+    <w:next w:val="Normal"/>
+    <w:autoRedefine/>
+    <w:uiPriority w:val="39"/>
+    <w:unhideWhenUsed/>
+    <w:rsid w:val="00FE79C1"/>
+    <w:pPr>
+      <w:spacing w:after="100" w:line="259" w:lineRule="auto"/>
+      <w:pPrChange w:id="0" w:author="Elkin Rojas" w:date="2018-02-17T10:20:00Z">
+        <w:pPr>
+          <w:spacing w:after="100" w:line="259" w:lineRule="auto"/>
+        </w:pPr>
+      </w:pPrChange>
+    </w:pPr>
+    <w:rPr>
+      <w:rFonts w:cs="Times New Roman"/>
+      <w:sz w:val="22"/>
+      <w:szCs w:val="22"/>
+      <w:lang w:eastAsia="es-CO"/>
+      <w:rPrChange w:id="0" w:author="Elkin Rojas" w:date="2018-02-17T10:20:00Z">
+        <w:rPr>
+          <w:rFonts w:asciiTheme="minorHAnsi" w:eastAsiaTheme="minorEastAsia" w:hAnsiTheme="minorHAnsi"/>
+          <w:sz w:val="22"/>
+          <w:szCs w:val="22"/>
+          <w:lang w:val="es-CO" w:eastAsia="es-CO" w:bidi="ar-SA"/>
+        </w:rPr>
+      </w:rPrChange>
+    </w:rPr>
+  </w:style>
+  <w:style w:type="paragraph" w:styleId="TDC3">
+    <w:name w:val="toc 3"/>
+    <w:basedOn w:val="Normal"/>
+    <w:next w:val="Normal"/>
+    <w:autoRedefine/>
+    <w:uiPriority w:val="39"/>
+    <w:unhideWhenUsed/>
+    <w:rsid w:val="00E0653E"/>
+    <w:pPr>
+      <w:spacing w:after="100" w:line="259" w:lineRule="auto"/>
+      <w:ind w:left="440"/>
+    </w:pPr>
+    <w:rPr>
+      <w:rFonts w:cs="Times New Roman"/>
+      <w:sz w:val="22"/>
+      <w:szCs w:val="22"/>
+      <w:lang w:eastAsia="es-CO"/>
+    </w:rPr>
+  </w:style>
+  <w:style w:type="paragraph" w:styleId="Revisin">
+    <w:name w:val="Revision"/>
+    <w:hidden/>
+    <w:uiPriority w:val="99"/>
+    <w:semiHidden/>
+    <w:rsid w:val="00FE79C1"/>
+    <w:pPr>
+      <w:spacing w:after="0" w:line="240" w:lineRule="auto"/>
+    </w:pPr>
+  </w:style>
+  <w:style w:type="paragraph" w:styleId="Textodeglobo">
+    <w:name w:val="Balloon Text"/>
+    <w:basedOn w:val="Normal"/>
+    <w:link w:val="TextodegloboCar"/>
+    <w:uiPriority w:val="99"/>
+    <w:semiHidden/>
+    <w:unhideWhenUsed/>
+    <w:rsid w:val="00FE79C1"/>
+    <w:pPr>
+      <w:spacing w:after="0" w:line="240" w:lineRule="auto"/>
+    </w:pPr>
+    <w:rPr>
+      <w:rFonts w:ascii="Segoe UI" w:hAnsi="Segoe UI" w:cs="Segoe UI"/>
+      <w:sz w:val="18"/>
+      <w:szCs w:val="18"/>
+    </w:rPr>
+  </w:style>
+  <w:style w:type="character" w:customStyle="1" w:styleId="TextodegloboCar">
+    <w:name w:val="Texto de globo Car"/>
+    <w:basedOn w:val="Fuentedeprrafopredeter"/>
+    <w:link w:val="Textodeglobo"/>
+    <w:uiPriority w:val="99"/>
+    <w:semiHidden/>
+    <w:rsid w:val="00FE79C1"/>
+    <w:rPr>
+      <w:rFonts w:ascii="Segoe UI" w:hAnsi="Segoe UI" w:cs="Segoe UI"/>
+      <w:sz w:val="18"/>
+      <w:szCs w:val="18"/>
+    </w:rPr>
+  </w:style>
+</w:styles>
+</file>
+
+<file path=word/glossary/document.xml><?xml version="1.0" encoding="utf-8"?>
+<w:glossaryDocument xmlns:wpc="http://schemas.microsoft.com/office/word/2010/wordprocessingCanvas" xmlns:cx="http://schemas.microsoft.com/office/drawing/2014/chartex" xmlns:mc="http://schemas.openxmlformats.org/markup-compatibility/2006" xmlns:o="urn:schemas-microsoft-com:office:office" xmlns:r="http://schemas.openxmlformats.org/officeDocument/2006/relationships" xmlns:m="http://schemas.openxmlformats.org/officeDocument/2006/math" xmlns:v="urn:schemas-microsoft-com:vml" xmlns:wp14="http://schemas.microsoft.com/office/word/2010/wordprocessingDrawing" xmlns:wp="http://schemas.openxmlformats.org/drawingml/2006/wordprocessingDrawing" xmlns:w10="urn:schemas-microsoft-com:office:word" xmlns:w="http://schemas.openxmlformats.org/wordprocessingml/2006/main" xmlns:w14="http://schemas.microsoft.com/office/word/2010/wordml" xmlns:w15="http://schemas.microsoft.com/office/word/2012/wordml" xmlns:w16se="http://schemas.microsoft.com/office/word/2015/wordml/symex" xmlns:wpg="http://schemas.microsoft.com/office/word/2010/wordprocessingGroup" xmlns:wpi="http://schemas.microsoft.com/office/word/2010/wordprocessingInk" xmlns:wne="http://schemas.microsoft.com/office/word/2006/wordml" xmlns:wps="http://schemas.microsoft.com/office/word/2010/wordprocessingShape" mc:Ignorable="w14 w15 w16se wp14"/>
+</file>
+
+<file path=word/glossary/fontTable.xml><?xml version="1.0" encoding="utf-8"?>
+<w:fonts xmlns:mc="http://schemas.openxmlformats.org/markup-compatibility/2006" xmlns:r="http://schemas.openxmlformats.org/officeDocument/2006/relationships" xmlns:w="http://schemas.openxmlformats.org/wordprocessingml/2006/main" xmlns:w14="http://schemas.microsoft.com/office/word/2010/wordml" xmlns:w15="http://schemas.microsoft.com/office/word/2012/wordml" xmlns:w16se="http://schemas.microsoft.com/office/word/2015/wordml/symex" mc:Ignorable="w14 w15 w16se">
+  <w:font w:name="Symbol">
+    <w:panose1 w:val="05050102010706020507"/>
+    <w:charset w:val="02"/>
+    <w:family w:val="roman"/>
+    <w:pitch w:val="variable"/>
+    <w:sig w:usb0="00000000" w:usb1="10000000" w:usb2="00000000" w:usb3="00000000" w:csb0="80000000" w:csb1="00000000"/>
+  </w:font>
+  <w:font w:name="Times New Roman">
+    <w:panose1 w:val="02020603050405020304"/>
+    <w:charset w:val="00"/>
+    <w:family w:val="roman"/>
+    <w:pitch w:val="variable"/>
+    <w:sig w:usb0="E0002AFF" w:usb1="C0007843" w:usb2="00000009" w:usb3="00000000" w:csb0="000001FF" w:csb1="00000000"/>
+  </w:font>
+  <w:font w:name="Courier New">
+    <w:panose1 w:val="02070309020205020404"/>
+    <w:charset w:val="00"/>
+    <w:family w:val="modern"/>
+    <w:pitch w:val="fixed"/>
+    <w:sig w:usb0="E0002AFF" w:usb1="C0007843" w:usb2="00000009" w:usb3="00000000" w:csb0="000001FF" w:csb1="00000000"/>
+  </w:font>
+  <w:font w:name="Wingdings">
+    <w:panose1 w:val="05000000000000000000"/>
+    <w:charset w:val="02"/>
+    <w:family w:val="auto"/>
+    <w:pitch w:val="variable"/>
+    <w:sig w:usb0="00000000" w:usb1="10000000" w:usb2="00000000" w:usb3="00000000" w:csb0="80000000" w:csb1="00000000"/>
+  </w:font>
+  <w:font w:name="Calibri">
+    <w:panose1 w:val="020F0502020204030204"/>
+    <w:charset w:val="00"/>
+    <w:family w:val="swiss"/>
+    <w:pitch w:val="variable"/>
+    <w:sig w:usb0="E00002FF" w:usb1="4000ACFF" w:usb2="00000001" w:usb3="00000000" w:csb0="0000019F" w:csb1="00000000"/>
+  </w:font>
+  <w:font w:name="Calibri Light">
+    <w:panose1 w:val="020F0302020204030204"/>
+    <w:charset w:val="00"/>
+    <w:family w:val="swiss"/>
+    <w:pitch w:val="variable"/>
+    <w:sig w:usb0="A00002EF" w:usb1="4000207B" w:usb2="00000000" w:usb3="00000000" w:csb0="0000019F" w:csb1="00000000"/>
+  </w:font>
+  <w:font w:name="Segoe UI">
+    <w:panose1 w:val="020B0502040204020203"/>
+    <w:charset w:val="00"/>
+    <w:family w:val="swiss"/>
+    <w:pitch w:val="variable"/>
+    <w:sig w:usb0="E10022FF" w:usb1="C000E47F" w:usb2="00000029" w:usb3="00000000" w:csb0="000001DF" w:csb1="00000000"/>
+  </w:font>
+  <w:font w:name="Arial">
+    <w:panose1 w:val="020B0604020202020204"/>
+    <w:charset w:val="00"/>
+    <w:family w:val="swiss"/>
+    <w:pitch w:val="variable"/>
+    <w:sig w:usb0="E0002AFF" w:usb1="C0007843" w:usb2="00000009" w:usb3="00000000" w:csb0="000001FF" w:csb1="00000000"/>
+  </w:font>
+</w:fonts>
+</file>
+
+<file path=word/glossary/settings.xml><?xml version="1.0" encoding="utf-8"?>
+<w:settings xmlns:mc="http://schemas.openxmlformats.org/markup-compatibility/2006" xmlns:o="urn:schemas-microsoft-com:office:office" xmlns:r="http://schemas.openxmlformats.org/officeDocument/2006/relationships" xmlns:m="http://schemas.openxmlformats.org/officeDocument/2006/math" xmlns:v="urn:schemas-microsoft-com:vml" xmlns:w10="urn:schemas-microsoft-com:office:word" xmlns:w="http://schemas.openxmlformats.org/wordprocessingml/2006/main" xmlns:w14="http://schemas.microsoft.com/office/word/2010/wordml" xmlns:w15="http://schemas.microsoft.com/office/word/2012/wordml" xmlns:w16se="http://schemas.microsoft.com/office/word/2015/wordml/symex" xmlns:sl="http://schemas.openxmlformats.org/schemaLibrary/2006/main" mc:Ignorable="w14 w15 w16se">
+  <w:view w:val="normal"/>
+  <w:defaultTabStop w:val="708"/>
+  <w:hyphenationZone w:val="425"/>
+  <w:characterSpacingControl w:val="doNotCompress"/>
+  <w:compat>
+    <w:useFELayout/>
+    <w:compatSetting w:name="compatibilityMode" w:uri="http://schemas.microsoft.com/office/word" w:val="15"/>
+    <w:compatSetting w:name="overrideTableStyleFontSizeAndJustification" w:uri="http://schemas.microsoft.com/office/word" w:val="1"/>
+    <w:compatSetting w:name="enableOpenTypeFeatures" w:uri="http://schemas.microsoft.com/office/word" w:val="1"/>
+    <w:compatSetting w:name="doNotFlipMirrorIndents" w:uri="http://schemas.microsoft.com/office/word" w:val="1"/>
+    <w:compatSetting w:name="differentiateMultirowTableHeaders" w:uri="http://schemas.microsoft.com/office/word" w:val="1"/>
+  </w:compat>
+  <w:rsids>
+    <w:rsidRoot w:val="00291255"/>
+    <w:rsid w:val="00291255"/>
+  </w:rsids>
+  <m:mathPr>
+    <m:mathFont m:val="Cambria Math"/>
+    <m:brkBin m:val="before"/>
+    <m:brkBinSub m:val="--"/>
+    <m:smallFrac m:val="0"/>
+    <m:dispDef/>
+    <m:lMargin m:val="0"/>
+    <m:rMargin m:val="0"/>
+    <m:defJc m:val="centerGroup"/>
+    <m:wrapIndent m:val="1440"/>
+    <m:intLim m:val="subSup"/>
+    <m:naryLim m:val="undOvr"/>
+  </m:mathPr>
+  <w:themeFontLang w:val="es-CO"/>
+  <w:clrSchemeMapping w:bg1="light1" w:t1="dark1" w:bg2="light2" w:t2="dark2" w:accent1="accent1" w:accent2="accent2" w:accent3="accent3" w:accent4="accent4" w:accent5="accent5" w:accent6="accent6" w:hyperlink="hyperlink" w:followedHyperlink="followedHyperlink"/>
+  <w:decimalSymbol w:val=","/>
+  <w:listSeparator w:val=","/>
+  <w15:chartTrackingRefBased/>
+</w:settings>
+</file>
+
+<file path=word/glossary/styles.xml><?xml version="1.0" encoding="utf-8"?>
+<w:styles xmlns:mc="http://schemas.openxmlformats.org/markup-compatibility/2006" xmlns:r="http://schemas.openxmlformats.org/officeDocument/2006/relationships" xmlns:w="http://schemas.openxmlformats.org/wordprocessingml/2006/main" xmlns:w14="http://schemas.microsoft.com/office/word/2010/wordml" xmlns:w15="http://schemas.microsoft.com/office/word/2012/wordml" xmlns:w16se="http://schemas.microsoft.com/office/word/2015/wordml/symex" mc:Ignorable="w14 w15 w16se">
+  <w:docDefaults>
+    <w:rPrDefault>
+      <w:rPr>
+        <w:rFonts w:asciiTheme="minorHAnsi" w:eastAsiaTheme="minorEastAsia" w:hAnsiTheme="minorHAnsi" w:cstheme="minorBidi"/>
         <w:sz w:val="22"/>
         <w:szCs w:val="22"/>
-        <w:lang w:val="es-CO" w:eastAsia="en-US" w:bidi="ar-SA"/>
+        <w:lang w:val="es-CO" w:eastAsia="es-CO" w:bidi="ar-SA"/>
       </w:rPr>
     </w:rPrDefault>
     <w:pPrDefault>
@@ -8554,73 +8987,38 @@
     <w:semiHidden/>
     <w:unhideWhenUsed/>
   </w:style>
-  <w:style w:type="paragraph" w:styleId="Encabezado">
-    <w:name w:val="header"/>
-    <w:basedOn w:val="Normal"/>
-    <w:link w:val="EncabezadoCar"/>
-    <w:uiPriority w:val="99"/>
-    <w:unhideWhenUsed/>
-    <w:rsid w:val="00830120"/>
-    <w:pPr>
-      <w:tabs>
-        <w:tab w:val="center" w:pos="4419"/>
-        <w:tab w:val="right" w:pos="8838"/>
-      </w:tabs>
-      <w:spacing w:after="0" w:line="240" w:lineRule="auto"/>
-    </w:pPr>
+  <w:style w:type="paragraph" w:customStyle="1" w:styleId="7BF30632C5F0444F9E29D62281073B5C">
+    <w:name w:val="7BF30632C5F0444F9E29D62281073B5C"/>
+    <w:rsid w:val="00291255"/>
   </w:style>
-  <w:style w:type="character" w:customStyle="1" w:styleId="EncabezadoCar">
-    <w:name w:val="Encabezado Car"/>
-    <w:basedOn w:val="Fuentedeprrafopredeter"/>
-    <w:link w:val="Encabezado"/>
-    <w:uiPriority w:val="99"/>
-    <w:rsid w:val="00830120"/>
+  <w:style w:type="paragraph" w:customStyle="1" w:styleId="ECA4667E755C4332B0B9C69710AA26C8">
+    <w:name w:val="ECA4667E755C4332B0B9C69710AA26C8"/>
+    <w:rsid w:val="00291255"/>
   </w:style>
-  <w:style w:type="paragraph" w:styleId="Piedepgina">
-    <w:name w:val="footer"/>
-    <w:basedOn w:val="Normal"/>
-    <w:link w:val="PiedepginaCar"/>
-    <w:uiPriority w:val="99"/>
-    <w:unhideWhenUsed/>
-    <w:rsid w:val="00830120"/>
-    <w:pPr>
-      <w:tabs>
-        <w:tab w:val="center" w:pos="4419"/>
-        <w:tab w:val="right" w:pos="8838"/>
-      </w:tabs>
-      <w:spacing w:after="0" w:line="240" w:lineRule="auto"/>
-    </w:pPr>
+  <w:style w:type="paragraph" w:customStyle="1" w:styleId="A6E8459970114E89B22855E8E5D4A8B9">
+    <w:name w:val="A6E8459970114E89B22855E8E5D4A8B9"/>
+    <w:rsid w:val="00291255"/>
   </w:style>
-  <w:style w:type="character" w:customStyle="1" w:styleId="PiedepginaCar">
-    <w:name w:val="Pie de página Car"/>
-    <w:basedOn w:val="Fuentedeprrafopredeter"/>
-    <w:link w:val="Piedepgina"/>
-    <w:uiPriority w:val="99"/>
-    <w:rsid w:val="00830120"/>
+  <w:style w:type="paragraph" w:customStyle="1" w:styleId="85EA924E76FD49599FE4EEA120543303">
+    <w:name w:val="85EA924E76FD49599FE4EEA120543303"/>
+    <w:rsid w:val="00291255"/>
   </w:style>
-  <w:style w:type="paragraph" w:styleId="Prrafodelista">
-    <w:name w:val="List Paragraph"/>
-    <w:basedOn w:val="Normal"/>
-    <w:uiPriority w:val="34"/>
-    <w:qFormat/>
-    <w:rsid w:val="00224F7F"/>
-    <w:pPr>
-      <w:ind w:left="720"/>
-      <w:contextualSpacing/>
-    </w:pPr>
+  <w:style w:type="paragraph" w:customStyle="1" w:styleId="05E5D1E0B3AE43B68F85F2A3F5780610">
+    <w:name w:val="05E5D1E0B3AE43B68F85F2A3F5780610"/>
+    <w:rsid w:val="00291255"/>
   </w:style>
-  <w:style w:type="character" w:styleId="Hipervnculo">
-    <w:name w:val="Hyperlink"/>
-    <w:basedOn w:val="Fuentedeprrafopredeter"/>
-    <w:uiPriority w:val="99"/>
-    <w:unhideWhenUsed/>
-    <w:rsid w:val="0067009C"/>
-    <w:rPr>
-      <w:color w:val="6B9F25" w:themeColor="hyperlink"/>
-      <w:u w:val="single"/>
-    </w:rPr>
+  <w:style w:type="paragraph" w:customStyle="1" w:styleId="9050E8A537904114992F18B01A0B82FC">
+    <w:name w:val="9050E8A537904114992F18B01A0B82FC"/>
+    <w:rsid w:val="00291255"/>
   </w:style>
 </w:styles>
+</file>
+
+<file path=word/glossary/webSettings.xml><?xml version="1.0" encoding="utf-8"?>
+<w:webSettings xmlns:mc="http://schemas.openxmlformats.org/markup-compatibility/2006" xmlns:r="http://schemas.openxmlformats.org/officeDocument/2006/relationships" xmlns:w="http://schemas.openxmlformats.org/wordprocessingml/2006/main" xmlns:w14="http://schemas.microsoft.com/office/word/2010/wordml" xmlns:w15="http://schemas.microsoft.com/office/word/2012/wordml" xmlns:w16se="http://schemas.microsoft.com/office/word/2015/wordml/symex" mc:Ignorable="w14 w15 w16se">
+  <w:optimizeForBrowser/>
+  <w:allowPNG/>
+</w:webSettings>
 </file>
 
 <file path=word/theme/theme1.xml><?xml version="1.0" encoding="utf-8"?>
@@ -8899,4 +9297,16 @@
     </a:ext>
   </a:extLst>
 </a:theme>
+</file>
+
+<file path=customXml/item1.xml><?xml version="1.0" encoding="utf-8"?>
+<b:Sources xmlns:b="http://schemas.openxmlformats.org/officeDocument/2006/bibliography" xmlns="http://schemas.openxmlformats.org/officeDocument/2006/bibliography" SelectedStyle="\APASixthEditionOfficeOnline.xsl" StyleName="APA" Version="6"/>
+</file>
+
+<file path=customXml/itemProps1.xml><?xml version="1.0" encoding="utf-8"?>
+<ds:datastoreItem xmlns:ds="http://schemas.openxmlformats.org/officeDocument/2006/customXml" ds:itemID="{AB65E3C7-55BB-4C22-835F-07074041292E}">
+  <ds:schemaRefs>
+    <ds:schemaRef ds:uri="http://schemas.openxmlformats.org/officeDocument/2006/bibliography"/>
+  </ds:schemaRefs>
+</ds:datastoreItem>
 </file>
</xml_diff>

<commit_message>
Creé el archivo de tabla de contenido e indexé lo que llevo hasta ahora
</commit_message>
<xml_diff>
--- a/Manual Sigat.docx
+++ b/Manual Sigat.docx
@@ -227,15 +227,7 @@
         <w:jc w:val="both"/>
       </w:pPr>
       <w:r>
-        <w:t xml:space="preserve">Se trata de una aplicación móvil que funciona en dispositivos con sistema operativo Android versión 4.1 en adelante. Esta herramienta fue desarrollada haciendo uso del Framework Apache </w:t>
-      </w:r>
-      <w:proofErr w:type="spellStart"/>
-      <w:r>
-        <w:t>Cordova</w:t>
-      </w:r>
-      <w:proofErr w:type="spellEnd"/>
-      <w:r>
-        <w:t xml:space="preserve">, programada en lenguaje JavaScript y HTML5. Al igual que la plataforma Web, la conexión al servidor se </w:t>
+        <w:t xml:space="preserve">Se trata de una aplicación móvil que funciona en dispositivos con sistema operativo Android versión 4.1 en adelante. Esta herramienta fue desarrollada haciendo uso del Framework Apache Cordova, programada en lenguaje JavaScript y HTML5. Al igual que la plataforma Web, la conexión al servidor se </w:t>
       </w:r>
       <w:r>
         <w:lastRenderedPageBreak/>
@@ -567,6 +559,21 @@
     <w:p>
       <w:pPr>
         <w:jc w:val="both"/>
+      </w:pPr>
+    </w:p>
+    <w:p>
+      <w:pPr>
+        <w:jc w:val="both"/>
+      </w:pPr>
+    </w:p>
+    <w:p>
+      <w:pPr>
+        <w:jc w:val="both"/>
+      </w:pPr>
+    </w:p>
+    <w:p>
+      <w:pPr>
+        <w:jc w:val="both"/>
         <w:rPr>
           <w:b/>
         </w:rPr>
@@ -619,19 +626,11 @@
     <w:p>
       <w:pPr>
         <w:jc w:val="both"/>
+      </w:pPr>
+      <w:r>
         <w:rPr>
           <w:b/>
         </w:rPr>
-      </w:pPr>
-    </w:p>
-    <w:p>
-      <w:pPr>
-        <w:jc w:val="both"/>
-      </w:pPr>
-      <w:r>
-        <w:rPr>
-          <w:b/>
-        </w:rPr>
         <w:t xml:space="preserve">USUARIO TECNICO: </w:t>
       </w:r>
     </w:p>
@@ -645,11 +644,6 @@
       <w:r>
         <w:t>las siguientes funcionalidades:</w:t>
       </w:r>
-    </w:p>
-    <w:p>
-      <w:pPr>
-        <w:jc w:val="both"/>
-      </w:pPr>
     </w:p>
     <w:p>
       <w:pPr>
@@ -784,11 +778,6 @@
     <w:p>
       <w:pPr>
         <w:jc w:val="both"/>
-      </w:pPr>
-    </w:p>
-    <w:p>
-      <w:pPr>
-        <w:jc w:val="both"/>
         <w:rPr>
           <w:b/>
         </w:rPr>
@@ -810,11 +799,6 @@
       <w:r>
         <w:t>. Jefe de una oficina del ICA. Cuenta con credenciales propias para acceder al sistema. Todo el trabajo lo realiza a través de la plataforma web. Este rol cuenta con los privilegios para realizar las siguientes funcionalidades:</w:t>
       </w:r>
-    </w:p>
-    <w:p>
-      <w:pPr>
-        <w:jc w:val="both"/>
-      </w:pPr>
     </w:p>
     <w:p>
       <w:pPr>
@@ -925,6 +909,14 @@
         <w:pStyle w:val="Prrafodelista"/>
         <w:jc w:val="both"/>
       </w:pPr>
+    </w:p>
+    <w:p>
+      <w:pPr>
+        <w:pStyle w:val="Prrafodelista"/>
+        <w:jc w:val="both"/>
+      </w:pPr>
+      <w:bookmarkStart w:id="1" w:name="_GoBack"/>
+      <w:bookmarkEnd w:id="1"/>
     </w:p>
     <w:p>
       <w:pPr>
@@ -2516,6 +2508,13 @@
         <w:ind w:left="1080"/>
         <w:jc w:val="both"/>
       </w:pPr>
+    </w:p>
+    <w:p>
+      <w:pPr>
+        <w:pStyle w:val="Prrafodelista"/>
+        <w:ind w:left="1080"/>
+        <w:jc w:val="both"/>
+      </w:pPr>
       <w:r>
         <w:rPr>
           <w:noProof/>
@@ -2524,13 +2523,13 @@
         <mc:AlternateContent>
           <mc:Choice Requires="wps">
             <w:drawing>
-              <wp:anchor distT="45720" distB="45720" distL="114300" distR="114300" simplePos="0" relativeHeight="251686912" behindDoc="0" locked="0" layoutInCell="1" allowOverlap="1" wp14:anchorId="79C8B67B" wp14:editId="240D7FC7">
+              <wp:anchor distT="45720" distB="45720" distL="114300" distR="114300" simplePos="0" relativeHeight="251686912" behindDoc="0" locked="0" layoutInCell="1" allowOverlap="1" wp14:anchorId="57AB9CB0" wp14:editId="6DA6E71F">
                 <wp:simplePos x="0" y="0"/>
                 <wp:positionH relativeFrom="margin">
-                  <wp:align>center</wp:align>
+                  <wp:posOffset>1796415</wp:posOffset>
                 </wp:positionH>
                 <wp:positionV relativeFrom="paragraph">
-                  <wp:posOffset>79722</wp:posOffset>
+                  <wp:posOffset>188826</wp:posOffset>
                 </wp:positionV>
                 <wp:extent cx="1996440" cy="299720"/>
                 <wp:effectExtent l="0" t="0" r="22860" b="24130"/>
@@ -2594,7 +2593,7 @@
           </mc:Choice>
           <mc:Fallback>
             <w:pict>
-              <v:shape w14:anchorId="79C8B67B" id="_x0000_s1032" type="#_x0000_t202" style="position:absolute;left:0;text-align:left;margin-left:0;margin-top:6.3pt;width:157.2pt;height:23.6pt;z-index:251686912;visibility:visible;mso-wrap-style:square;mso-width-percent:0;mso-height-percent:0;mso-wrap-distance-left:9pt;mso-wrap-distance-top:3.6pt;mso-wrap-distance-right:9pt;mso-wrap-distance-bottom:3.6pt;mso-position-horizontal:center;mso-position-horizontal-relative:margin;mso-position-vertical:absolute;mso-position-vertical-relative:text;mso-width-percent:0;mso-height-percent:0;mso-width-relative:margin;mso-height-relative:margin;v-text-anchor:top" o:gfxdata="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">
+              <v:shape w14:anchorId="57AB9CB0" id="_x0000_s1032" type="#_x0000_t202" style="position:absolute;left:0;text-align:left;margin-left:141.45pt;margin-top:14.85pt;width:157.2pt;height:23.6pt;z-index:251686912;visibility:visible;mso-wrap-style:square;mso-width-percent:0;mso-height-percent:0;mso-wrap-distance-left:9pt;mso-wrap-distance-top:3.6pt;mso-wrap-distance-right:9pt;mso-wrap-distance-bottom:3.6pt;mso-position-horizontal:absolute;mso-position-horizontal-relative:margin;mso-position-vertical:absolute;mso-position-vertical-relative:text;mso-width-percent:0;mso-height-percent:0;mso-width-relative:margin;mso-height-relative:margin;v-text-anchor:top" o:gfxdata="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">
                 <v:textbox>
                   <w:txbxContent>
                     <w:p>
@@ -2623,31 +2622,33 @@
     </w:p>
     <w:p>
       <w:pPr>
-        <w:pStyle w:val="Prrafodelista"/>
-        <w:ind w:left="1080"/>
-        <w:jc w:val="both"/>
-      </w:pPr>
-    </w:p>
-    <w:p>
-      <w:pPr>
-        <w:pStyle w:val="Prrafodelista"/>
-        <w:ind w:left="1080"/>
-        <w:jc w:val="both"/>
-      </w:pPr>
-    </w:p>
-    <w:p>
-      <w:pPr>
-        <w:pStyle w:val="Prrafodelista"/>
-        <w:ind w:left="1080"/>
-        <w:jc w:val="both"/>
-      </w:pPr>
-    </w:p>
-    <w:p>
-      <w:pPr>
         <w:jc w:val="both"/>
         <w:rPr>
           <w:b/>
         </w:rPr>
+      </w:pPr>
+      <w:r>
+        <w:rPr>
+          <w:b/>
+        </w:rPr>
+        <w:t>GESTION DE PRODUCTOR</w:t>
+      </w:r>
+      <w:r>
+        <w:rPr>
+          <w:b/>
+        </w:rPr>
+        <w:t>ES</w:t>
+      </w:r>
+      <w:r>
+        <w:rPr>
+          <w:b/>
+        </w:rPr>
+        <w:t>:</w:t>
+      </w:r>
+    </w:p>
+    <w:p>
+      <w:pPr>
+        <w:jc w:val="both"/>
       </w:pPr>
       <w:r>
         <w:rPr>
@@ -2655,13 +2656,13 @@
           <w:lang w:eastAsia="es-CO"/>
         </w:rPr>
         <w:drawing>
-          <wp:anchor distT="0" distB="0" distL="114300" distR="114300" simplePos="0" relativeHeight="251687936" behindDoc="0" locked="0" layoutInCell="1" allowOverlap="1" wp14:anchorId="256C7BA0" wp14:editId="4DCF6A89">
+          <wp:anchor distT="0" distB="0" distL="114300" distR="114300" simplePos="0" relativeHeight="251687936" behindDoc="0" locked="0" layoutInCell="1" allowOverlap="1" wp14:anchorId="54CA070F" wp14:editId="657DB778">
             <wp:simplePos x="0" y="0"/>
             <wp:positionH relativeFrom="margin">
-              <wp:align>left</wp:align>
+              <wp:posOffset>0</wp:posOffset>
             </wp:positionH>
             <wp:positionV relativeFrom="page">
-              <wp:posOffset>2415020</wp:posOffset>
+              <wp:posOffset>1862051</wp:posOffset>
             </wp:positionV>
             <wp:extent cx="1080000" cy="1044000"/>
             <wp:effectExtent l="0" t="0" r="6350" b="3810"/>
@@ -2721,29 +2722,6 @@
         <w:rPr>
           <w:b/>
         </w:rPr>
-        <w:t xml:space="preserve"> GESTION DE PRODUCTOR</w:t>
-      </w:r>
-      <w:r>
-        <w:rPr>
-          <w:b/>
-        </w:rPr>
-        <w:t>ES</w:t>
-      </w:r>
-      <w:r>
-        <w:rPr>
-          <w:b/>
-        </w:rPr>
-        <w:t>:</w:t>
-      </w:r>
-    </w:p>
-    <w:p>
-      <w:pPr>
-        <w:jc w:val="both"/>
-      </w:pPr>
-      <w:r>
-        <w:rPr>
-          <w:b/>
-        </w:rPr>
         <w:tab/>
       </w:r>
       <w:r>
@@ -2864,13 +2842,13 @@
           <w:lang w:eastAsia="es-CO"/>
         </w:rPr>
         <w:drawing>
-          <wp:anchor distT="0" distB="0" distL="114300" distR="114300" simplePos="0" relativeHeight="251708416" behindDoc="0" locked="0" layoutInCell="1" allowOverlap="1" wp14:anchorId="78759FDA" wp14:editId="53825AEA">
+          <wp:anchor distT="0" distB="0" distL="114300" distR="114300" simplePos="0" relativeHeight="251708416" behindDoc="0" locked="0" layoutInCell="1" allowOverlap="1" wp14:anchorId="17E890B0" wp14:editId="50036C1B">
             <wp:simplePos x="0" y="0"/>
             <wp:positionH relativeFrom="margin">
-              <wp:posOffset>1834515</wp:posOffset>
+              <wp:posOffset>1854835</wp:posOffset>
             </wp:positionH>
             <wp:positionV relativeFrom="page">
-              <wp:posOffset>5245504</wp:posOffset>
+              <wp:posOffset>4732424</wp:posOffset>
             </wp:positionV>
             <wp:extent cx="1962150" cy="3305175"/>
             <wp:effectExtent l="19050" t="19050" r="19050" b="28575"/>
@@ -2932,16 +2910,16 @@
         <mc:AlternateContent>
           <mc:Choice Requires="wps">
             <w:drawing>
-              <wp:anchor distT="45720" distB="45720" distL="114300" distR="114300" simplePos="0" relativeHeight="251693056" behindDoc="0" locked="0" layoutInCell="1" allowOverlap="1" wp14:anchorId="3E139047" wp14:editId="0F92DB1F">
+              <wp:anchor distT="45720" distB="45720" distL="114300" distR="114300" simplePos="0" relativeHeight="251693056" behindDoc="0" locked="0" layoutInCell="1" allowOverlap="1" wp14:anchorId="5B185763" wp14:editId="4FDD622E">
                 <wp:simplePos x="0" y="0"/>
                 <wp:positionH relativeFrom="margin">
                   <wp:align>left</wp:align>
                 </wp:positionH>
                 <wp:positionV relativeFrom="paragraph">
-                  <wp:posOffset>227330</wp:posOffset>
+                  <wp:posOffset>223809</wp:posOffset>
                 </wp:positionV>
-                <wp:extent cx="1628775" cy="619125"/>
-                <wp:effectExtent l="0" t="0" r="28575" b="28575"/>
+                <wp:extent cx="1628775" cy="665018"/>
+                <wp:effectExtent l="0" t="0" r="28575" b="20955"/>
                 <wp:wrapSquare wrapText="bothSides"/>
                 <wp:docPr id="26" name="Cuadro de texto 2"/>
                 <wp:cNvGraphicFramePr>
@@ -2956,7 +2934,7 @@
                       <wps:spPr bwMode="auto">
                         <a:xfrm>
                           <a:off x="0" y="0"/>
-                          <a:ext cx="1628775" cy="619125"/>
+                          <a:ext cx="1628775" cy="665018"/>
                         </a:xfrm>
                         <a:prstGeom prst="rect">
                           <a:avLst/>
@@ -3018,7 +2996,7 @@
           </mc:Choice>
           <mc:Fallback>
             <w:pict>
-              <v:shape w14:anchorId="3E139047" id="_x0000_s1033" type="#_x0000_t202" style="position:absolute;left:0;text-align:left;margin-left:0;margin-top:17.9pt;width:128.25pt;height:48.75pt;z-index:251693056;visibility:visible;mso-wrap-style:square;mso-width-percent:0;mso-height-percent:0;mso-wrap-distance-left:9pt;mso-wrap-distance-top:3.6pt;mso-wrap-distance-right:9pt;mso-wrap-distance-bottom:3.6pt;mso-position-horizontal:left;mso-position-horizontal-relative:margin;mso-position-vertical:absolute;mso-position-vertical-relative:text;mso-width-percent:0;mso-height-percent:0;mso-width-relative:margin;mso-height-relative:margin;v-text-anchor:top" o:gfxdata="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">
+              <v:shape w14:anchorId="5B185763" id="_x0000_s1033" type="#_x0000_t202" style="position:absolute;left:0;text-align:left;margin-left:0;margin-top:17.6pt;width:128.25pt;height:52.35pt;z-index:251693056;visibility:visible;mso-wrap-style:square;mso-width-percent:0;mso-height-percent:0;mso-wrap-distance-left:9pt;mso-wrap-distance-top:3.6pt;mso-wrap-distance-right:9pt;mso-wrap-distance-bottom:3.6pt;mso-position-horizontal:left;mso-position-horizontal-relative:margin;mso-position-vertical:absolute;mso-position-vertical-relative:text;mso-width-percent:0;mso-height-percent:0;mso-width-relative:margin;mso-height-relative:margin;v-text-anchor:top" o:gfxdata="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">
                 <v:textbox>
                   <w:txbxContent>
                     <w:p>
@@ -3061,16 +3039,16 @@
         <mc:AlternateContent>
           <mc:Choice Requires="wps">
             <w:drawing>
-              <wp:anchor distT="45720" distB="45720" distL="114300" distR="114300" simplePos="0" relativeHeight="251695104" behindDoc="0" locked="0" layoutInCell="1" allowOverlap="1" wp14:anchorId="0FECFA3F" wp14:editId="11490F64">
+              <wp:anchor distT="45720" distB="45720" distL="114300" distR="114300" simplePos="0" relativeHeight="251695104" behindDoc="0" locked="0" layoutInCell="1" allowOverlap="1" wp14:anchorId="7B0C6A28" wp14:editId="26516C81">
                 <wp:simplePos x="0" y="0"/>
                 <wp:positionH relativeFrom="margin">
-                  <wp:align>right</wp:align>
+                  <wp:posOffset>3959225</wp:posOffset>
                 </wp:positionH>
                 <wp:positionV relativeFrom="paragraph">
-                  <wp:posOffset>217170</wp:posOffset>
+                  <wp:posOffset>213360</wp:posOffset>
                 </wp:positionV>
-                <wp:extent cx="1628775" cy="619125"/>
-                <wp:effectExtent l="0" t="0" r="28575" b="28575"/>
+                <wp:extent cx="1628775" cy="685800"/>
+                <wp:effectExtent l="0" t="0" r="28575" b="19050"/>
                 <wp:wrapSquare wrapText="bothSides"/>
                 <wp:docPr id="27" name="Cuadro de texto 2"/>
                 <wp:cNvGraphicFramePr>
@@ -3085,7 +3063,7 @@
                       <wps:spPr bwMode="auto">
                         <a:xfrm>
                           <a:off x="0" y="0"/>
-                          <a:ext cx="1628775" cy="619125"/>
+                          <a:ext cx="1628775" cy="685800"/>
                         </a:xfrm>
                         <a:prstGeom prst="rect">
                           <a:avLst/>
@@ -3147,7 +3125,7 @@
           </mc:Choice>
           <mc:Fallback>
             <w:pict>
-              <v:shape w14:anchorId="0FECFA3F" id="_x0000_s1034" type="#_x0000_t202" style="position:absolute;left:0;text-align:left;margin-left:77.05pt;margin-top:17.1pt;width:128.25pt;height:48.75pt;z-index:251695104;visibility:visible;mso-wrap-style:square;mso-width-percent:0;mso-height-percent:0;mso-wrap-distance-left:9pt;mso-wrap-distance-top:3.6pt;mso-wrap-distance-right:9pt;mso-wrap-distance-bottom:3.6pt;mso-position-horizontal:right;mso-position-horizontal-relative:margin;mso-position-vertical:absolute;mso-position-vertical-relative:text;mso-width-percent:0;mso-height-percent:0;mso-width-relative:margin;mso-height-relative:margin;v-text-anchor:top" o:gfxdata="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">
+              <v:shape w14:anchorId="7B0C6A28" id="_x0000_s1034" type="#_x0000_t202" style="position:absolute;left:0;text-align:left;margin-left:311.75pt;margin-top:16.8pt;width:128.25pt;height:54pt;z-index:251695104;visibility:visible;mso-wrap-style:square;mso-width-percent:0;mso-height-percent:0;mso-wrap-distance-left:9pt;mso-wrap-distance-top:3.6pt;mso-wrap-distance-right:9pt;mso-wrap-distance-bottom:3.6pt;mso-position-horizontal:absolute;mso-position-horizontal-relative:margin;mso-position-vertical:absolute;mso-position-vertical-relative:text;mso-width-percent:0;mso-height-percent:0;mso-width-relative:margin;mso-height-relative:margin;v-text-anchor:top" o:gfxdata="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">
                 <v:textbox>
                   <w:txbxContent>
                     <w:p>
@@ -3252,7 +3230,7 @@
           </mc:Choice>
           <mc:Fallback>
             <w:pict>
-              <v:shapetype w14:anchorId="39959737" id="_x0000_t34" coordsize="21600,21600" o:spt="34" o:oned="t" adj="10800" path="m,l@0,0@0,21600,21600,21600e" filled="f">
+              <v:shapetype w14:anchorId="75E8C0CC" id="_x0000_t34" coordsize="21600,21600" o:spt="34" o:oned="t" adj="10800" path="m,l@0,0@0,21600,21600,21600e" filled="f">
                 <v:stroke joinstyle="miter"/>
                 <v:formulas>
                   <v:f eqn="val #0"/>
@@ -3341,7 +3319,7 @@
           </mc:Choice>
           <mc:Fallback>
             <w:pict>
-              <v:shape w14:anchorId="66A957CD" id="Conector angular 50" o:spid="_x0000_s1026" type="#_x0000_t34" style="position:absolute;margin-left:127.95pt;margin-top:71.2pt;width:51pt;height:62.25pt;flip:x;z-index:251717632;visibility:visible;mso-wrap-style:square;mso-width-percent:0;mso-height-percent:0;mso-wrap-distance-left:9pt;mso-wrap-distance-top:0;mso-wrap-distance-right:9pt;mso-wrap-distance-bottom:0;mso-position-horizontal:absolute;mso-position-horizontal-relative:text;mso-position-vertical:absolute;mso-position-vertical-relative:text;mso-width-percent:0;mso-height-percent:0;mso-width-relative:margin;mso-height-relative:margin" o:gfxdata="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" adj="12734" strokecolor="red" strokeweight="2pt">
+              <v:shape w14:anchorId="7B8A37B2" id="Conector angular 50" o:spid="_x0000_s1026" type="#_x0000_t34" style="position:absolute;margin-left:127.95pt;margin-top:71.2pt;width:51pt;height:62.25pt;flip:x;z-index:251717632;visibility:visible;mso-wrap-style:square;mso-width-percent:0;mso-height-percent:0;mso-wrap-distance-left:9pt;mso-wrap-distance-top:0;mso-wrap-distance-right:9pt;mso-wrap-distance-bottom:0;mso-position-horizontal:absolute;mso-position-horizontal-relative:text;mso-position-vertical:absolute;mso-position-vertical-relative:text;mso-width-percent:0;mso-height-percent:0;mso-width-relative:margin;mso-height-relative:margin" o:gfxdata="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" adj="12734" strokecolor="red" strokeweight="2pt">
                 <v:stroke endarrow="block"/>
               </v:shape>
             </w:pict>
@@ -3417,7 +3395,7 @@
           </mc:Choice>
           <mc:Fallback>
             <w:pict>
-              <v:shape w14:anchorId="4B9B40C9" id="Conector angular 49" o:spid="_x0000_s1026" type="#_x0000_t34" style="position:absolute;margin-left:131.7pt;margin-top:42.7pt;width:51.75pt;height:21.75pt;flip:x;z-index:251716608;visibility:visible;mso-wrap-style:square;mso-width-percent:0;mso-height-percent:0;mso-wrap-distance-left:9pt;mso-wrap-distance-top:0;mso-wrap-distance-right:9pt;mso-wrap-distance-bottom:0;mso-position-horizontal:absolute;mso-position-horizontal-relative:text;mso-position-vertical:absolute;mso-position-vertical-relative:text;mso-width-percent:0;mso-height-percent:0;mso-width-relative:margin;mso-height-relative:margin" o:gfxdata="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" strokecolor="red" strokeweight="2pt">
+              <v:shape w14:anchorId="79C08B50" id="Conector angular 49" o:spid="_x0000_s1026" type="#_x0000_t34" style="position:absolute;margin-left:131.7pt;margin-top:42.7pt;width:51.75pt;height:21.75pt;flip:x;z-index:251716608;visibility:visible;mso-wrap-style:square;mso-width-percent:0;mso-height-percent:0;mso-wrap-distance-left:9pt;mso-wrap-distance-top:0;mso-wrap-distance-right:9pt;mso-wrap-distance-bottom:0;mso-position-horizontal:absolute;mso-position-horizontal-relative:text;mso-position-vertical:absolute;mso-position-vertical-relative:text;mso-width-percent:0;mso-height-percent:0;mso-width-relative:margin;mso-height-relative:margin" o:gfxdata="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" strokecolor="red" strokeweight="2pt">
                 <v:stroke endarrow="block"/>
               </v:shape>
             </w:pict>
@@ -3616,7 +3594,7 @@
           </mc:Choice>
           <mc:Fallback>
             <w:pict>
-              <v:shapetype w14:anchorId="199283FE" id="_x0000_t32" coordsize="21600,21600" o:spt="32" o:oned="t" path="m,l21600,21600e" filled="f">
+              <v:shapetype w14:anchorId="129D173A" id="_x0000_t32" coordsize="21600,21600" o:spt="32" o:oned="t" path="m,l21600,21600e" filled="f">
                 <v:path arrowok="t" fillok="f" o:connecttype="none"/>
                 <o:lock v:ext="edit" shapetype="t"/>
               </v:shapetype>
@@ -3696,7 +3674,7 @@
           </mc:Choice>
           <mc:Fallback>
             <w:pict>
-              <v:shape w14:anchorId="23C9706A" id="Conector recto de flecha 47" o:spid="_x0000_s1026" type="#_x0000_t32" style="position:absolute;margin-left:211.95pt;margin-top:209.15pt;width:100.5pt;height:3.6pt;flip:y;z-index:251714560;visibility:visible;mso-wrap-style:square;mso-width-percent:0;mso-height-percent:0;mso-wrap-distance-left:9pt;mso-wrap-distance-top:0;mso-wrap-distance-right:9pt;mso-wrap-distance-bottom:0;mso-position-horizontal:absolute;mso-position-horizontal-relative:text;mso-position-vertical:absolute;mso-position-vertical-relative:text;mso-width-percent:0;mso-height-percent:0;mso-width-relative:margin;mso-height-relative:margin" o:gfxdata="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" strokecolor="red" strokeweight="2pt">
+              <v:shape w14:anchorId="79B4B03E" id="Conector recto de flecha 47" o:spid="_x0000_s1026" type="#_x0000_t32" style="position:absolute;margin-left:211.95pt;margin-top:209.15pt;width:100.5pt;height:3.6pt;flip:y;z-index:251714560;visibility:visible;mso-wrap-style:square;mso-width-percent:0;mso-height-percent:0;mso-wrap-distance-left:9pt;mso-wrap-distance-top:0;mso-wrap-distance-right:9pt;mso-wrap-distance-bottom:0;mso-position-horizontal:absolute;mso-position-horizontal-relative:text;mso-position-vertical:absolute;mso-position-vertical-relative:text;mso-width-percent:0;mso-height-percent:0;mso-width-relative:margin;mso-height-relative:margin" o:gfxdata="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" strokecolor="red" strokeweight="2pt">
                 <v:stroke endarrow="block"/>
               </v:shape>
             </w:pict>
@@ -3771,7 +3749,7 @@
           </mc:Choice>
           <mc:Fallback>
             <w:pict>
-              <v:line w14:anchorId="45A06EB0" id="Conector recto 46" o:spid="_x0000_s1026" style="position:absolute;flip:x;z-index:251713536;visibility:visible;mso-wrap-style:square;mso-width-percent:0;mso-height-percent:0;mso-wrap-distance-left:9pt;mso-wrap-distance-top:0;mso-wrap-distance-right:9pt;mso-wrap-distance-bottom:0;mso-position-horizontal:absolute;mso-position-horizontal-relative:text;mso-position-vertical:absolute;mso-position-vertical-relative:text;mso-width-percent:0;mso-height-percent:0;mso-width-relative:margin;mso-height-relative:margin" from="211.95pt,181.45pt" to="212.7pt,213.7pt" o:gfxdata="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" strokecolor="red" strokeweight="2pt"/>
+              <v:line w14:anchorId="46B2EB79" id="Conector recto 46" o:spid="_x0000_s1026" style="position:absolute;flip:x;z-index:251713536;visibility:visible;mso-wrap-style:square;mso-width-percent:0;mso-height-percent:0;mso-wrap-distance-left:9pt;mso-wrap-distance-top:0;mso-wrap-distance-right:9pt;mso-wrap-distance-bottom:0;mso-position-horizontal:absolute;mso-position-horizontal-relative:text;mso-position-vertical:absolute;mso-position-vertical-relative:text;mso-width-percent:0;mso-height-percent:0;mso-width-relative:margin;mso-height-relative:margin" from="211.95pt,181.45pt" to="212.7pt,213.7pt" o:gfxdata="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" strokecolor="red" strokeweight="2pt"/>
             </w:pict>
           </mc:Fallback>
         </mc:AlternateContent>
@@ -3838,7 +3816,7 @@
           </mc:Choice>
           <mc:Fallback>
             <w:pict>
-              <v:line w14:anchorId="219DFF79" id="Conector recto 45" o:spid="_x0000_s1026" style="position:absolute;z-index:251712512;visibility:visible;mso-wrap-style:square;mso-wrap-distance-left:9pt;mso-wrap-distance-top:0;mso-wrap-distance-right:9pt;mso-wrap-distance-bottom:0;mso-position-horizontal:absolute;mso-position-horizontal-relative:text;mso-position-vertical:absolute;mso-position-vertical-relative:text" from="155.7pt,180.7pt" to="287.7pt,180.7pt" o:gfxdata="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" strokecolor="red" strokeweight="2pt"/>
+              <v:line w14:anchorId="3E0C9614" id="Conector recto 45" o:spid="_x0000_s1026" style="position:absolute;z-index:251712512;visibility:visible;mso-wrap-style:square;mso-wrap-distance-left:9pt;mso-wrap-distance-top:0;mso-wrap-distance-right:9pt;mso-wrap-distance-bottom:0;mso-position-horizontal:absolute;mso-position-horizontal-relative:text;mso-position-vertical:absolute;mso-position-vertical-relative:text" from="155.7pt,180.7pt" to="287.7pt,180.7pt" o:gfxdata="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" strokecolor="red" strokeweight="2pt"/>
             </w:pict>
           </mc:Fallback>
         </mc:AlternateContent>
@@ -3914,7 +3892,7 @@
           </mc:Choice>
           <mc:Fallback>
             <w:pict>
-              <v:shape w14:anchorId="7C8765BD" id="Conector angular 41" o:spid="_x0000_s1026" type="#_x0000_t34" style="position:absolute;margin-left:257.7pt;margin-top:41.95pt;width:51pt;height:26.25pt;z-index:251710464;visibility:visible;mso-wrap-style:square;mso-width-percent:0;mso-height-percent:0;mso-wrap-distance-left:9pt;mso-wrap-distance-top:0;mso-wrap-distance-right:9pt;mso-wrap-distance-bottom:0;mso-position-horizontal:absolute;mso-position-horizontal-relative:text;mso-position-vertical:absolute;mso-position-vertical-relative:text;mso-width-percent:0;mso-height-percent:0;mso-width-relative:margin;mso-height-relative:margin" o:gfxdata="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" adj="11165" strokecolor="red" strokeweight="2pt">
+              <v:shape w14:anchorId="3EFB8AA2" id="Conector angular 41" o:spid="_x0000_s1026" type="#_x0000_t34" style="position:absolute;margin-left:257.7pt;margin-top:41.95pt;width:51pt;height:26.25pt;z-index:251710464;visibility:visible;mso-wrap-style:square;mso-width-percent:0;mso-height-percent:0;mso-wrap-distance-left:9pt;mso-wrap-distance-top:0;mso-wrap-distance-right:9pt;mso-wrap-distance-bottom:0;mso-position-horizontal:absolute;mso-position-horizontal-relative:text;mso-position-vertical:absolute;mso-position-vertical-relative:text;mso-width-percent:0;mso-height-percent:0;mso-width-relative:margin;mso-height-relative:margin" o:gfxdata="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" adj="11165" strokecolor="red" strokeweight="2pt">
                 <v:stroke endarrow="block"/>
               </v:shape>
             </w:pict>
@@ -4407,7 +4385,7 @@
           </mc:Choice>
           <mc:Fallback>
             <w:pict>
-              <v:shape w14:anchorId="3B86FFB9" id="Conector angular 40" o:spid="_x0000_s1026" type="#_x0000_t34" style="position:absolute;margin-left:297.45pt;margin-top:20.2pt;width:17.55pt;height:3.6pt;flip:y;z-index:251709440;visibility:visible;mso-wrap-style:square;mso-width-percent:0;mso-height-percent:0;mso-wrap-distance-left:9pt;mso-wrap-distance-top:0;mso-wrap-distance-right:9pt;mso-wrap-distance-bottom:0;mso-position-horizontal:absolute;mso-position-horizontal-relative:text;mso-position-vertical:absolute;mso-position-vertical-relative:text;mso-width-percent:0;mso-height-percent:0;mso-width-relative:margin;mso-height-relative:margin" o:gfxdata="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" strokecolor="red" strokeweight="2pt">
+              <v:shape w14:anchorId="1F910A90" id="Conector angular 40" o:spid="_x0000_s1026" type="#_x0000_t34" style="position:absolute;margin-left:297.45pt;margin-top:20.2pt;width:17.55pt;height:3.6pt;flip:y;z-index:251709440;visibility:visible;mso-wrap-style:square;mso-width-percent:0;mso-height-percent:0;mso-wrap-distance-left:9pt;mso-wrap-distance-top:0;mso-wrap-distance-right:9pt;mso-wrap-distance-bottom:0;mso-position-horizontal:absolute;mso-position-horizontal-relative:text;mso-position-vertical:absolute;mso-position-vertical-relative:text;mso-width-percent:0;mso-height-percent:0;mso-width-relative:margin;mso-height-relative:margin" o:gfxdata="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" strokecolor="red" strokeweight="2pt">
                 <v:stroke endarrow="block"/>
               </v:shape>
             </w:pict>
@@ -4746,7 +4724,7 @@
           </mc:Choice>
           <mc:Fallback>
             <w:pict>
-              <v:shape w14:anchorId="56E3F338" id="Conector angular 42" o:spid="_x0000_s1026" type="#_x0000_t34" style="position:absolute;margin-left:264.3pt;margin-top:20.15pt;width:48.7pt;height:71.1pt;z-index:251711488;visibility:visible;mso-wrap-style:square;mso-width-percent:0;mso-height-percent:0;mso-wrap-distance-left:9pt;mso-wrap-distance-top:0;mso-wrap-distance-right:9pt;mso-wrap-distance-bottom:0;mso-position-horizontal:absolute;mso-position-horizontal-relative:text;mso-position-vertical:absolute;mso-position-vertical-relative:text;mso-width-percent:0;mso-height-percent:0;mso-width-relative:margin;mso-height-relative:margin" o:gfxdata="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" adj="13025" strokecolor="red" strokeweight="2pt">
+              <v:shape w14:anchorId="7F925A1C" id="Conector angular 42" o:spid="_x0000_s1026" type="#_x0000_t34" style="position:absolute;margin-left:264.3pt;margin-top:20.15pt;width:48.7pt;height:71.1pt;z-index:251711488;visibility:visible;mso-wrap-style:square;mso-width-percent:0;mso-height-percent:0;mso-wrap-distance-left:9pt;mso-wrap-distance-top:0;mso-wrap-distance-right:9pt;mso-wrap-distance-bottom:0;mso-position-horizontal:absolute;mso-position-horizontal-relative:text;mso-position-vertical:absolute;mso-position-vertical-relative:text;mso-width-percent:0;mso-height-percent:0;mso-width-relative:margin;mso-height-relative:margin" o:gfxdata="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" adj="13025" strokecolor="red" strokeweight="2pt">
                 <v:stroke endarrow="block"/>
               </v:shape>
             </w:pict>
@@ -4873,6 +4851,20 @@
           <w:b/>
         </w:rPr>
       </w:pPr>
+    </w:p>
+    <w:p>
+      <w:pPr>
+        <w:rPr>
+          <w:b/>
+        </w:rPr>
+      </w:pPr>
+    </w:p>
+    <w:p>
+      <w:pPr>
+        <w:rPr>
+          <w:b/>
+        </w:rPr>
+      </w:pPr>
       <w:r>
         <w:rPr>
           <w:b/>
@@ -5770,10 +5762,7 @@
     </w:p>
     <w:p/>
     <w:p/>
-    <w:p>
-      <w:bookmarkStart w:id="1" w:name="_GoBack"/>
-      <w:bookmarkEnd w:id="1"/>
-    </w:p>
+    <w:p/>
     <w:sectPr>
       <w:headerReference w:type="default" r:id="rId24"/>
       <w:footerReference w:type="default" r:id="rId25"/>
@@ -5847,7 +5836,7 @@
             <w:noProof/>
             <w:lang w:val="es-ES"/>
           </w:rPr>
-          <w:t>11</w:t>
+          <w:t>4</w:t>
         </w:r>
         <w:r>
           <w:fldChar w:fldCharType="end"/>
@@ -9304,7 +9293,7 @@
 </file>
 
 <file path=customXml/itemProps1.xml><?xml version="1.0" encoding="utf-8"?>
-<ds:datastoreItem xmlns:ds="http://schemas.openxmlformats.org/officeDocument/2006/customXml" ds:itemID="{AB65E3C7-55BB-4C22-835F-07074041292E}">
+<ds:datastoreItem xmlns:ds="http://schemas.openxmlformats.org/officeDocument/2006/customXml" ds:itemID="{00DF8D63-7CAA-4BF3-BC83-EE53CD875F47}">
   <ds:schemaRefs>
     <ds:schemaRef ds:uri="http://schemas.openxmlformats.org/officeDocument/2006/bibliography"/>
   </ds:schemaRefs>

</xml_diff>

<commit_message>
Agregué funcionalidad de actualizar productor
</commit_message>
<xml_diff>
--- a/Manual Sigat.docx
+++ b/Manual Sigat.docx
@@ -915,8 +915,6 @@
         <w:pStyle w:val="Prrafodelista"/>
         <w:jc w:val="both"/>
       </w:pPr>
-      <w:bookmarkStart w:id="1" w:name="_GoBack"/>
-      <w:bookmarkEnd w:id="1"/>
     </w:p>
     <w:p>
       <w:pPr>
@@ -1984,7 +1982,6 @@
     </w:p>
     <w:p>
       <w:pPr>
-        <w:pStyle w:val="Prrafodelista"/>
         <w:rPr>
           <w:b/>
         </w:rPr>
@@ -1998,7 +1995,6 @@
     </w:p>
     <w:p>
       <w:pPr>
-        <w:ind w:left="708"/>
         <w:jc w:val="both"/>
       </w:pPr>
       <w:r>
@@ -2007,7 +2003,6 @@
     </w:p>
     <w:p>
       <w:pPr>
-        <w:ind w:left="708"/>
         <w:jc w:val="both"/>
         <w:rPr>
           <w:u w:val="single"/>
@@ -3230,7 +3225,7 @@
           </mc:Choice>
           <mc:Fallback>
             <w:pict>
-              <v:shapetype w14:anchorId="75E8C0CC" id="_x0000_t34" coordsize="21600,21600" o:spt="34" o:oned="t" adj="10800" path="m,l@0,0@0,21600,21600,21600e" filled="f">
+              <v:shapetype w14:anchorId="5E29875E" id="_x0000_t34" coordsize="21600,21600" o:spt="34" o:oned="t" adj="10800" path="m,l@0,0@0,21600,21600,21600e" filled="f">
                 <v:stroke joinstyle="miter"/>
                 <v:formulas>
                   <v:f eqn="val #0"/>
@@ -3319,7 +3314,7 @@
           </mc:Choice>
           <mc:Fallback>
             <w:pict>
-              <v:shape w14:anchorId="7B8A37B2" id="Conector angular 50" o:spid="_x0000_s1026" type="#_x0000_t34" style="position:absolute;margin-left:127.95pt;margin-top:71.2pt;width:51pt;height:62.25pt;flip:x;z-index:251717632;visibility:visible;mso-wrap-style:square;mso-width-percent:0;mso-height-percent:0;mso-wrap-distance-left:9pt;mso-wrap-distance-top:0;mso-wrap-distance-right:9pt;mso-wrap-distance-bottom:0;mso-position-horizontal:absolute;mso-position-horizontal-relative:text;mso-position-vertical:absolute;mso-position-vertical-relative:text;mso-width-percent:0;mso-height-percent:0;mso-width-relative:margin;mso-height-relative:margin" o:gfxdata="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" adj="12734" strokecolor="red" strokeweight="2pt">
+              <v:shape w14:anchorId="7A6396A2" id="Conector angular 50" o:spid="_x0000_s1026" type="#_x0000_t34" style="position:absolute;margin-left:127.95pt;margin-top:71.2pt;width:51pt;height:62.25pt;flip:x;z-index:251717632;visibility:visible;mso-wrap-style:square;mso-width-percent:0;mso-height-percent:0;mso-wrap-distance-left:9pt;mso-wrap-distance-top:0;mso-wrap-distance-right:9pt;mso-wrap-distance-bottom:0;mso-position-horizontal:absolute;mso-position-horizontal-relative:text;mso-position-vertical:absolute;mso-position-vertical-relative:text;mso-width-percent:0;mso-height-percent:0;mso-width-relative:margin;mso-height-relative:margin" o:gfxdata="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" adj="12734" strokecolor="red" strokeweight="2pt">
                 <v:stroke endarrow="block"/>
               </v:shape>
             </w:pict>
@@ -3395,7 +3390,7 @@
           </mc:Choice>
           <mc:Fallback>
             <w:pict>
-              <v:shape w14:anchorId="79C08B50" id="Conector angular 49" o:spid="_x0000_s1026" type="#_x0000_t34" style="position:absolute;margin-left:131.7pt;margin-top:42.7pt;width:51.75pt;height:21.75pt;flip:x;z-index:251716608;visibility:visible;mso-wrap-style:square;mso-width-percent:0;mso-height-percent:0;mso-wrap-distance-left:9pt;mso-wrap-distance-top:0;mso-wrap-distance-right:9pt;mso-wrap-distance-bottom:0;mso-position-horizontal:absolute;mso-position-horizontal-relative:text;mso-position-vertical:absolute;mso-position-vertical-relative:text;mso-width-percent:0;mso-height-percent:0;mso-width-relative:margin;mso-height-relative:margin" o:gfxdata="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" strokecolor="red" strokeweight="2pt">
+              <v:shape w14:anchorId="6E76352B" id="Conector angular 49" o:spid="_x0000_s1026" type="#_x0000_t34" style="position:absolute;margin-left:131.7pt;margin-top:42.7pt;width:51.75pt;height:21.75pt;flip:x;z-index:251716608;visibility:visible;mso-wrap-style:square;mso-width-percent:0;mso-height-percent:0;mso-wrap-distance-left:9pt;mso-wrap-distance-top:0;mso-wrap-distance-right:9pt;mso-wrap-distance-bottom:0;mso-position-horizontal:absolute;mso-position-horizontal-relative:text;mso-position-vertical:absolute;mso-position-vertical-relative:text;mso-width-percent:0;mso-height-percent:0;mso-width-relative:margin;mso-height-relative:margin" o:gfxdata="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" strokecolor="red" strokeweight="2pt">
                 <v:stroke endarrow="block"/>
               </v:shape>
             </w:pict>
@@ -3594,7 +3589,7 @@
           </mc:Choice>
           <mc:Fallback>
             <w:pict>
-              <v:shapetype w14:anchorId="129D173A" id="_x0000_t32" coordsize="21600,21600" o:spt="32" o:oned="t" path="m,l21600,21600e" filled="f">
+              <v:shapetype w14:anchorId="7E920479" id="_x0000_t32" coordsize="21600,21600" o:spt="32" o:oned="t" path="m,l21600,21600e" filled="f">
                 <v:path arrowok="t" fillok="f" o:connecttype="none"/>
                 <o:lock v:ext="edit" shapetype="t"/>
               </v:shapetype>
@@ -3674,7 +3669,7 @@
           </mc:Choice>
           <mc:Fallback>
             <w:pict>
-              <v:shape w14:anchorId="79B4B03E" id="Conector recto de flecha 47" o:spid="_x0000_s1026" type="#_x0000_t32" style="position:absolute;margin-left:211.95pt;margin-top:209.15pt;width:100.5pt;height:3.6pt;flip:y;z-index:251714560;visibility:visible;mso-wrap-style:square;mso-width-percent:0;mso-height-percent:0;mso-wrap-distance-left:9pt;mso-wrap-distance-top:0;mso-wrap-distance-right:9pt;mso-wrap-distance-bottom:0;mso-position-horizontal:absolute;mso-position-horizontal-relative:text;mso-position-vertical:absolute;mso-position-vertical-relative:text;mso-width-percent:0;mso-height-percent:0;mso-width-relative:margin;mso-height-relative:margin" o:gfxdata="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" strokecolor="red" strokeweight="2pt">
+              <v:shape w14:anchorId="502C7CF0" id="Conector recto de flecha 47" o:spid="_x0000_s1026" type="#_x0000_t32" style="position:absolute;margin-left:211.95pt;margin-top:209.15pt;width:100.5pt;height:3.6pt;flip:y;z-index:251714560;visibility:visible;mso-wrap-style:square;mso-width-percent:0;mso-height-percent:0;mso-wrap-distance-left:9pt;mso-wrap-distance-top:0;mso-wrap-distance-right:9pt;mso-wrap-distance-bottom:0;mso-position-horizontal:absolute;mso-position-horizontal-relative:text;mso-position-vertical:absolute;mso-position-vertical-relative:text;mso-width-percent:0;mso-height-percent:0;mso-width-relative:margin;mso-height-relative:margin" o:gfxdata="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" strokecolor="red" strokeweight="2pt">
                 <v:stroke endarrow="block"/>
               </v:shape>
             </w:pict>
@@ -3749,7 +3744,7 @@
           </mc:Choice>
           <mc:Fallback>
             <w:pict>
-              <v:line w14:anchorId="46B2EB79" id="Conector recto 46" o:spid="_x0000_s1026" style="position:absolute;flip:x;z-index:251713536;visibility:visible;mso-wrap-style:square;mso-width-percent:0;mso-height-percent:0;mso-wrap-distance-left:9pt;mso-wrap-distance-top:0;mso-wrap-distance-right:9pt;mso-wrap-distance-bottom:0;mso-position-horizontal:absolute;mso-position-horizontal-relative:text;mso-position-vertical:absolute;mso-position-vertical-relative:text;mso-width-percent:0;mso-height-percent:0;mso-width-relative:margin;mso-height-relative:margin" from="211.95pt,181.45pt" to="212.7pt,213.7pt" o:gfxdata="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" strokecolor="red" strokeweight="2pt"/>
+              <v:line w14:anchorId="49C152D3" id="Conector recto 46" o:spid="_x0000_s1026" style="position:absolute;flip:x;z-index:251713536;visibility:visible;mso-wrap-style:square;mso-width-percent:0;mso-height-percent:0;mso-wrap-distance-left:9pt;mso-wrap-distance-top:0;mso-wrap-distance-right:9pt;mso-wrap-distance-bottom:0;mso-position-horizontal:absolute;mso-position-horizontal-relative:text;mso-position-vertical:absolute;mso-position-vertical-relative:text;mso-width-percent:0;mso-height-percent:0;mso-width-relative:margin;mso-height-relative:margin" from="211.95pt,181.45pt" to="212.7pt,213.7pt" o:gfxdata="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" strokecolor="red" strokeweight="2pt"/>
             </w:pict>
           </mc:Fallback>
         </mc:AlternateContent>
@@ -3816,7 +3811,7 @@
           </mc:Choice>
           <mc:Fallback>
             <w:pict>
-              <v:line w14:anchorId="3E0C9614" id="Conector recto 45" o:spid="_x0000_s1026" style="position:absolute;z-index:251712512;visibility:visible;mso-wrap-style:square;mso-wrap-distance-left:9pt;mso-wrap-distance-top:0;mso-wrap-distance-right:9pt;mso-wrap-distance-bottom:0;mso-position-horizontal:absolute;mso-position-horizontal-relative:text;mso-position-vertical:absolute;mso-position-vertical-relative:text" from="155.7pt,180.7pt" to="287.7pt,180.7pt" o:gfxdata="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" strokecolor="red" strokeweight="2pt"/>
+              <v:line w14:anchorId="612D443F" id="Conector recto 45" o:spid="_x0000_s1026" style="position:absolute;z-index:251712512;visibility:visible;mso-wrap-style:square;mso-wrap-distance-left:9pt;mso-wrap-distance-top:0;mso-wrap-distance-right:9pt;mso-wrap-distance-bottom:0;mso-position-horizontal:absolute;mso-position-horizontal-relative:text;mso-position-vertical:absolute;mso-position-vertical-relative:text" from="155.7pt,180.7pt" to="287.7pt,180.7pt" o:gfxdata="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" strokecolor="red" strokeweight="2pt"/>
             </w:pict>
           </mc:Fallback>
         </mc:AlternateContent>
@@ -3892,7 +3887,7 @@
           </mc:Choice>
           <mc:Fallback>
             <w:pict>
-              <v:shape w14:anchorId="3EFB8AA2" id="Conector angular 41" o:spid="_x0000_s1026" type="#_x0000_t34" style="position:absolute;margin-left:257.7pt;margin-top:41.95pt;width:51pt;height:26.25pt;z-index:251710464;visibility:visible;mso-wrap-style:square;mso-width-percent:0;mso-height-percent:0;mso-wrap-distance-left:9pt;mso-wrap-distance-top:0;mso-wrap-distance-right:9pt;mso-wrap-distance-bottom:0;mso-position-horizontal:absolute;mso-position-horizontal-relative:text;mso-position-vertical:absolute;mso-position-vertical-relative:text;mso-width-percent:0;mso-height-percent:0;mso-width-relative:margin;mso-height-relative:margin" o:gfxdata="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" adj="11165" strokecolor="red" strokeweight="2pt">
+              <v:shape w14:anchorId="21FFBD8C" id="Conector angular 41" o:spid="_x0000_s1026" type="#_x0000_t34" style="position:absolute;margin-left:257.7pt;margin-top:41.95pt;width:51pt;height:26.25pt;z-index:251710464;visibility:visible;mso-wrap-style:square;mso-width-percent:0;mso-height-percent:0;mso-wrap-distance-left:9pt;mso-wrap-distance-top:0;mso-wrap-distance-right:9pt;mso-wrap-distance-bottom:0;mso-position-horizontal:absolute;mso-position-horizontal-relative:text;mso-position-vertical:absolute;mso-position-vertical-relative:text;mso-width-percent:0;mso-height-percent:0;mso-width-relative:margin;mso-height-relative:margin" o:gfxdata="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" adj="11165" strokecolor="red" strokeweight="2pt">
                 <v:stroke endarrow="block"/>
               </v:shape>
             </w:pict>
@@ -4385,7 +4380,7 @@
           </mc:Choice>
           <mc:Fallback>
             <w:pict>
-              <v:shape w14:anchorId="1F910A90" id="Conector angular 40" o:spid="_x0000_s1026" type="#_x0000_t34" style="position:absolute;margin-left:297.45pt;margin-top:20.2pt;width:17.55pt;height:3.6pt;flip:y;z-index:251709440;visibility:visible;mso-wrap-style:square;mso-width-percent:0;mso-height-percent:0;mso-wrap-distance-left:9pt;mso-wrap-distance-top:0;mso-wrap-distance-right:9pt;mso-wrap-distance-bottom:0;mso-position-horizontal:absolute;mso-position-horizontal-relative:text;mso-position-vertical:absolute;mso-position-vertical-relative:text;mso-width-percent:0;mso-height-percent:0;mso-width-relative:margin;mso-height-relative:margin" o:gfxdata="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" strokecolor="red" strokeweight="2pt">
+              <v:shape w14:anchorId="2AD22B10" id="Conector angular 40" o:spid="_x0000_s1026" type="#_x0000_t34" style="position:absolute;margin-left:297.45pt;margin-top:20.2pt;width:17.55pt;height:3.6pt;flip:y;z-index:251709440;visibility:visible;mso-wrap-style:square;mso-width-percent:0;mso-height-percent:0;mso-wrap-distance-left:9pt;mso-wrap-distance-top:0;mso-wrap-distance-right:9pt;mso-wrap-distance-bottom:0;mso-position-horizontal:absolute;mso-position-horizontal-relative:text;mso-position-vertical:absolute;mso-position-vertical-relative:text;mso-width-percent:0;mso-height-percent:0;mso-width-relative:margin;mso-height-relative:margin" o:gfxdata="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" strokecolor="red" strokeweight="2pt">
                 <v:stroke endarrow="block"/>
               </v:shape>
             </w:pict>
@@ -4724,7 +4719,7 @@
           </mc:Choice>
           <mc:Fallback>
             <w:pict>
-              <v:shape w14:anchorId="7F925A1C" id="Conector angular 42" o:spid="_x0000_s1026" type="#_x0000_t34" style="position:absolute;margin-left:264.3pt;margin-top:20.15pt;width:48.7pt;height:71.1pt;z-index:251711488;visibility:visible;mso-wrap-style:square;mso-width-percent:0;mso-height-percent:0;mso-wrap-distance-left:9pt;mso-wrap-distance-top:0;mso-wrap-distance-right:9pt;mso-wrap-distance-bottom:0;mso-position-horizontal:absolute;mso-position-horizontal-relative:text;mso-position-vertical:absolute;mso-position-vertical-relative:text;mso-width-percent:0;mso-height-percent:0;mso-width-relative:margin;mso-height-relative:margin" o:gfxdata="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" adj="13025" strokecolor="red" strokeweight="2pt">
+              <v:shape w14:anchorId="5CBA702D" id="Conector angular 42" o:spid="_x0000_s1026" type="#_x0000_t34" style="position:absolute;margin-left:264.3pt;margin-top:20.15pt;width:48.7pt;height:71.1pt;z-index:251711488;visibility:visible;mso-wrap-style:square;mso-width-percent:0;mso-height-percent:0;mso-wrap-distance-left:9pt;mso-wrap-distance-top:0;mso-wrap-distance-right:9pt;mso-wrap-distance-bottom:0;mso-position-horizontal:absolute;mso-position-horizontal-relative:text;mso-position-vertical:absolute;mso-position-vertical-relative:text;mso-width-percent:0;mso-height-percent:0;mso-width-relative:margin;mso-height-relative:margin" o:gfxdata="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" adj="13025" strokecolor="red" strokeweight="2pt">
                 <v:stroke endarrow="block"/>
               </v:shape>
             </w:pict>
@@ -5761,11 +5756,446 @@
       </w:r>
     </w:p>
     <w:p/>
-    <w:p/>
-    <w:p/>
+    <w:p>
+      <w:pPr>
+        <w:jc w:val="both"/>
+      </w:pPr>
+      <w:r>
+        <w:drawing>
+          <wp:anchor distT="0" distB="0" distL="114300" distR="114300" simplePos="0" relativeHeight="251740160" behindDoc="0" locked="0" layoutInCell="1" allowOverlap="1" wp14:anchorId="51E03AC9" wp14:editId="223C1EA4">
+            <wp:simplePos x="0" y="0"/>
+            <wp:positionH relativeFrom="margin">
+              <wp:align>center</wp:align>
+            </wp:positionH>
+            <wp:positionV relativeFrom="page">
+              <wp:posOffset>2026227</wp:posOffset>
+            </wp:positionV>
+            <wp:extent cx="1671955" cy="2576830"/>
+            <wp:effectExtent l="19050" t="19050" r="23495" b="13970"/>
+            <wp:wrapNone/>
+            <wp:docPr id="56" name="Imagen 56"/>
+            <wp:cNvGraphicFramePr>
+              <a:graphicFrameLocks xmlns:a="http://schemas.openxmlformats.org/drawingml/2006/main" noChangeAspect="1"/>
+            </wp:cNvGraphicFramePr>
+            <a:graphic xmlns:a="http://schemas.openxmlformats.org/drawingml/2006/main">
+              <a:graphicData uri="http://schemas.openxmlformats.org/drawingml/2006/picture">
+                <pic:pic xmlns:pic="http://schemas.openxmlformats.org/drawingml/2006/picture">
+                  <pic:nvPicPr>
+                    <pic:cNvPr id="1" name=""/>
+                    <pic:cNvPicPr/>
+                  </pic:nvPicPr>
+                  <pic:blipFill>
+                    <a:blip r:embed="rId24">
+                      <a:extLst>
+                        <a:ext uri="{28A0092B-C50C-407E-A947-70E740481C1C}">
+                          <a14:useLocalDpi xmlns:a14="http://schemas.microsoft.com/office/drawing/2010/main" val="0"/>
+                        </a:ext>
+                      </a:extLst>
+                    </a:blip>
+                    <a:stretch>
+                      <a:fillRect/>
+                    </a:stretch>
+                  </pic:blipFill>
+                  <pic:spPr>
+                    <a:xfrm>
+                      <a:off x="0" y="0"/>
+                      <a:ext cx="1671955" cy="2576830"/>
+                    </a:xfrm>
+                    <a:prstGeom prst="rect">
+                      <a:avLst/>
+                    </a:prstGeom>
+                    <a:ln w="25400">
+                      <a:solidFill>
+                        <a:schemeClr val="tx1"/>
+                      </a:solidFill>
+                    </a:ln>
+                  </pic:spPr>
+                </pic:pic>
+              </a:graphicData>
+            </a:graphic>
+          </wp:anchor>
+        </w:drawing>
+      </w:r>
+      <w:r>
+        <w:rPr>
+          <w:b/>
+        </w:rPr>
+        <w:t xml:space="preserve">Paso 2: </w:t>
+      </w:r>
+      <w:r>
+        <w:t>La información del productor se cargará automáticamente en los campos correspondientes. Solo edite los datos que desea cambiar.</w:t>
+      </w:r>
+      <w:r>
+        <w:t xml:space="preserve"> El campo de correo electrónico es opcional, los demás campos deben ser diligenciados completamente</w:t>
+      </w:r>
+      <w:r>
+        <w:t>.</w:t>
+      </w:r>
+    </w:p>
+    <w:p>
+      <w:pPr>
+        <w:jc w:val="both"/>
+      </w:pPr>
+    </w:p>
+    <w:p>
+      <w:pPr>
+        <w:jc w:val="both"/>
+      </w:pPr>
+    </w:p>
+    <w:p>
+      <w:pPr>
+        <w:jc w:val="both"/>
+      </w:pPr>
+    </w:p>
+    <w:p>
+      <w:pPr>
+        <w:jc w:val="both"/>
+      </w:pPr>
+    </w:p>
+    <w:p>
+      <w:pPr>
+        <w:jc w:val="both"/>
+      </w:pPr>
+    </w:p>
+    <w:p>
+      <w:pPr>
+        <w:jc w:val="both"/>
+      </w:pPr>
+    </w:p>
+    <w:p>
+      <w:pPr>
+        <w:jc w:val="center"/>
+      </w:pPr>
+    </w:p>
+    <w:p>
+      <w:pPr>
+        <w:jc w:val="both"/>
+        <w:rPr>
+          <w:b/>
+        </w:rPr>
+      </w:pPr>
+      <w:r>
+        <w:rPr>
+          <w:noProof/>
+          <w:lang w:eastAsia="es-CO"/>
+        </w:rPr>
+        <mc:AlternateContent>
+          <mc:Choice Requires="wps">
+            <w:drawing>
+              <wp:anchor distT="45720" distB="45720" distL="114300" distR="114300" simplePos="0" relativeHeight="251736064" behindDoc="0" locked="0" layoutInCell="1" allowOverlap="1" wp14:anchorId="1587E424" wp14:editId="1947F16D">
+                <wp:simplePos x="0" y="0"/>
+                <wp:positionH relativeFrom="margin">
+                  <wp:posOffset>1548419</wp:posOffset>
+                </wp:positionH>
+                <wp:positionV relativeFrom="paragraph">
+                  <wp:posOffset>238587</wp:posOffset>
+                </wp:positionV>
+                <wp:extent cx="2430145" cy="299720"/>
+                <wp:effectExtent l="0" t="0" r="27305" b="24130"/>
+                <wp:wrapNone/>
+                <wp:docPr id="57" name="Cuadro de texto 2"/>
+                <wp:cNvGraphicFramePr>
+                  <a:graphicFrameLocks xmlns:a="http://schemas.openxmlformats.org/drawingml/2006/main"/>
+                </wp:cNvGraphicFramePr>
+                <a:graphic xmlns:a="http://schemas.openxmlformats.org/drawingml/2006/main">
+                  <a:graphicData uri="http://schemas.microsoft.com/office/word/2010/wordprocessingShape">
+                    <wps:wsp>
+                      <wps:cNvSpPr txBox="1">
+                        <a:spLocks noChangeArrowheads="1"/>
+                      </wps:cNvSpPr>
+                      <wps:spPr bwMode="auto">
+                        <a:xfrm>
+                          <a:off x="0" y="0"/>
+                          <a:ext cx="2430145" cy="299720"/>
+                        </a:xfrm>
+                        <a:prstGeom prst="rect">
+                          <a:avLst/>
+                        </a:prstGeom>
+                        <a:solidFill>
+                          <a:srgbClr val="FFFFFF"/>
+                        </a:solidFill>
+                        <a:ln w="9525">
+                          <a:solidFill>
+                            <a:srgbClr val="000000"/>
+                          </a:solidFill>
+                          <a:miter lim="800000"/>
+                          <a:headEnd/>
+                          <a:tailEnd/>
+                        </a:ln>
+                      </wps:spPr>
+                      <wps:txbx>
+                        <w:txbxContent>
+                          <w:p>
+                            <w:pPr>
+                              <w:jc w:val="center"/>
+                            </w:pPr>
+                            <w:r>
+                              <w:t>F</w:t>
+                            </w:r>
+                            <w:r>
+                              <w:t xml:space="preserve">ormulario </w:t>
+                            </w:r>
+                            <w:r>
+                              <w:t>Diligenciado</w:t>
+                            </w:r>
+                          </w:p>
+                        </w:txbxContent>
+                      </wps:txbx>
+                      <wps:bodyPr rot="0" vert="horz" wrap="square" lIns="91440" tIns="45720" rIns="91440" bIns="45720" anchor="t" anchorCtr="0">
+                        <a:noAutofit/>
+                      </wps:bodyPr>
+                    </wps:wsp>
+                  </a:graphicData>
+                </a:graphic>
+                <wp14:sizeRelH relativeFrom="margin">
+                  <wp14:pctWidth>0</wp14:pctWidth>
+                </wp14:sizeRelH>
+                <wp14:sizeRelV relativeFrom="margin">
+                  <wp14:pctHeight>0</wp14:pctHeight>
+                </wp14:sizeRelV>
+              </wp:anchor>
+            </w:drawing>
+          </mc:Choice>
+          <mc:Fallback>
+            <w:pict>
+              <v:shape w14:anchorId="1587E424" id="_x0000_s1046" type="#_x0000_t202" style="position:absolute;left:0;text-align:left;margin-left:121.9pt;margin-top:18.8pt;width:191.35pt;height:23.6pt;z-index:251736064;visibility:visible;mso-wrap-style:square;mso-width-percent:0;mso-height-percent:0;mso-wrap-distance-left:9pt;mso-wrap-distance-top:3.6pt;mso-wrap-distance-right:9pt;mso-wrap-distance-bottom:3.6pt;mso-position-horizontal:absolute;mso-position-horizontal-relative:margin;mso-position-vertical:absolute;mso-position-vertical-relative:text;mso-width-percent:0;mso-height-percent:0;mso-width-relative:margin;mso-height-relative:margin;v-text-anchor:top" o:gfxdata="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">
+                <v:textbox>
+                  <w:txbxContent>
+                    <w:p>
+                      <w:pPr>
+                        <w:jc w:val="center"/>
+                      </w:pPr>
+                      <w:r>
+                        <w:t>F</w:t>
+                      </w:r>
+                      <w:r>
+                        <w:t xml:space="preserve">ormulario </w:t>
+                      </w:r>
+                      <w:r>
+                        <w:t>Diligenciado</w:t>
+                      </w:r>
+                    </w:p>
+                  </w:txbxContent>
+                </v:textbox>
+                <w10:wrap anchorx="margin"/>
+              </v:shape>
+            </w:pict>
+          </mc:Fallback>
+        </mc:AlternateContent>
+      </w:r>
+    </w:p>
+    <w:p>
+      <w:pPr>
+        <w:jc w:val="both"/>
+        <w:rPr>
+          <w:b/>
+        </w:rPr>
+      </w:pPr>
+    </w:p>
+    <w:p>
+      <w:pPr>
+        <w:jc w:val="both"/>
+      </w:pPr>
+      <w:r>
+        <w:rPr>
+          <w:b/>
+        </w:rPr>
+        <w:drawing>
+          <wp:anchor distT="0" distB="0" distL="114300" distR="114300" simplePos="0" relativeHeight="251737088" behindDoc="0" locked="0" layoutInCell="1" allowOverlap="1" wp14:anchorId="6E3B5558" wp14:editId="754615BD">
+            <wp:simplePos x="0" y="0"/>
+            <wp:positionH relativeFrom="margin">
+              <wp:align>center</wp:align>
+            </wp:positionH>
+            <wp:positionV relativeFrom="paragraph">
+              <wp:posOffset>1087986</wp:posOffset>
+            </wp:positionV>
+            <wp:extent cx="1745269" cy="2519040"/>
+            <wp:effectExtent l="19050" t="19050" r="26670" b="15240"/>
+            <wp:wrapNone/>
+            <wp:docPr id="60" name="Imagen 60"/>
+            <wp:cNvGraphicFramePr>
+              <a:graphicFrameLocks xmlns:a="http://schemas.openxmlformats.org/drawingml/2006/main" noChangeAspect="1"/>
+            </wp:cNvGraphicFramePr>
+            <a:graphic xmlns:a="http://schemas.openxmlformats.org/drawingml/2006/main">
+              <a:graphicData uri="http://schemas.openxmlformats.org/drawingml/2006/picture">
+                <pic:pic xmlns:pic="http://schemas.openxmlformats.org/drawingml/2006/picture">
+                  <pic:nvPicPr>
+                    <pic:cNvPr id="1" name=""/>
+                    <pic:cNvPicPr/>
+                  </pic:nvPicPr>
+                  <pic:blipFill>
+                    <a:blip r:embed="rId25">
+                      <a:extLst>
+                        <a:ext uri="{28A0092B-C50C-407E-A947-70E740481C1C}">
+                          <a14:useLocalDpi xmlns:a14="http://schemas.microsoft.com/office/drawing/2010/main" val="0"/>
+                        </a:ext>
+                      </a:extLst>
+                    </a:blip>
+                    <a:stretch>
+                      <a:fillRect/>
+                    </a:stretch>
+                  </pic:blipFill>
+                  <pic:spPr>
+                    <a:xfrm>
+                      <a:off x="0" y="0"/>
+                      <a:ext cx="1745269" cy="2519040"/>
+                    </a:xfrm>
+                    <a:prstGeom prst="rect">
+                      <a:avLst/>
+                    </a:prstGeom>
+                    <a:ln w="25400">
+                      <a:solidFill>
+                        <a:schemeClr val="tx1"/>
+                      </a:solidFill>
+                    </a:ln>
+                  </pic:spPr>
+                </pic:pic>
+              </a:graphicData>
+            </a:graphic>
+            <wp14:sizeRelH relativeFrom="margin">
+              <wp14:pctWidth>0</wp14:pctWidth>
+            </wp14:sizeRelH>
+          </wp:anchor>
+        </w:drawing>
+      </w:r>
+      <w:r>
+        <w:rPr>
+          <w:b/>
+        </w:rPr>
+        <w:t xml:space="preserve">Paso 3: </w:t>
+      </w:r>
+      <w:r>
+        <w:t>En caso de estar seguro de haber ingresado los datos cor</w:t>
+      </w:r>
+      <w:r>
+        <w:t>rectos, pulse el botón guardar</w:t>
+      </w:r>
+      <w:r>
+        <w:t xml:space="preserve"> que aparece de color verde. De lo contrario, puede tocar el botón cancelar, de color rojo, para deshacer el formulario y regresar a la pantalla de gestión de productores. Una </w:t>
+      </w:r>
+      <w:r>
+        <w:t>vez que pulse el botón guardar</w:t>
+      </w:r>
+      <w:r>
+        <w:t>, el aplicativo mostrará una ventana de dialogo con un mensaje de confirmación, lo</w:t>
+      </w:r>
+      <w:r>
+        <w:t xml:space="preserve"> cual significa que los datos del productor se han editado correctamente</w:t>
+      </w:r>
+      <w:r>
+        <w:t xml:space="preserve"> en la base de datos. Presione aceptar para cerrarla.</w:t>
+      </w:r>
+    </w:p>
+    <w:p>
+      <w:pPr>
+        <w:jc w:val="both"/>
+        <w:rPr>
+          <w:b/>
+        </w:rPr>
+      </w:pPr>
+      <w:bookmarkStart w:id="1" w:name="_GoBack"/>
+      <w:bookmarkEnd w:id="1"/>
+      <w:r>
+        <w:rPr>
+          <w:noProof/>
+          <w:lang w:eastAsia="es-CO"/>
+        </w:rPr>
+        <mc:AlternateContent>
+          <mc:Choice Requires="wps">
+            <w:drawing>
+              <wp:anchor distT="45720" distB="45720" distL="114300" distR="114300" simplePos="0" relativeHeight="251739136" behindDoc="0" locked="0" layoutInCell="1" allowOverlap="1" wp14:anchorId="7A6557DC" wp14:editId="1CE89227">
+                <wp:simplePos x="0" y="0"/>
+                <wp:positionH relativeFrom="margin">
+                  <wp:posOffset>1555981</wp:posOffset>
+                </wp:positionH>
+                <wp:positionV relativeFrom="paragraph">
+                  <wp:posOffset>2571519</wp:posOffset>
+                </wp:positionV>
+                <wp:extent cx="2430145" cy="299720"/>
+                <wp:effectExtent l="0" t="0" r="27305" b="24130"/>
+                <wp:wrapSquare wrapText="bothSides"/>
+                <wp:docPr id="61" name="Cuadro de texto 2"/>
+                <wp:cNvGraphicFramePr>
+                  <a:graphicFrameLocks xmlns:a="http://schemas.openxmlformats.org/drawingml/2006/main"/>
+                </wp:cNvGraphicFramePr>
+                <a:graphic xmlns:a="http://schemas.openxmlformats.org/drawingml/2006/main">
+                  <a:graphicData uri="http://schemas.microsoft.com/office/word/2010/wordprocessingShape">
+                    <wps:wsp>
+                      <wps:cNvSpPr txBox="1">
+                        <a:spLocks noChangeArrowheads="1"/>
+                      </wps:cNvSpPr>
+                      <wps:spPr bwMode="auto">
+                        <a:xfrm>
+                          <a:off x="0" y="0"/>
+                          <a:ext cx="2430145" cy="299720"/>
+                        </a:xfrm>
+                        <a:prstGeom prst="rect">
+                          <a:avLst/>
+                        </a:prstGeom>
+                        <a:solidFill>
+                          <a:srgbClr val="FFFFFF"/>
+                        </a:solidFill>
+                        <a:ln w="9525">
+                          <a:solidFill>
+                            <a:srgbClr val="000000"/>
+                          </a:solidFill>
+                          <a:miter lim="800000"/>
+                          <a:headEnd/>
+                          <a:tailEnd/>
+                        </a:ln>
+                      </wps:spPr>
+                      <wps:txbx>
+                        <w:txbxContent>
+                          <w:p>
+                            <w:pPr>
+                              <w:jc w:val="center"/>
+                            </w:pPr>
+                            <w:r>
+                              <w:t>Formulario Diligenciado</w:t>
+                            </w:r>
+                          </w:p>
+                        </w:txbxContent>
+                      </wps:txbx>
+                      <wps:bodyPr rot="0" vert="horz" wrap="square" lIns="91440" tIns="45720" rIns="91440" bIns="45720" anchor="t" anchorCtr="0">
+                        <a:noAutofit/>
+                      </wps:bodyPr>
+                    </wps:wsp>
+                  </a:graphicData>
+                </a:graphic>
+                <wp14:sizeRelH relativeFrom="margin">
+                  <wp14:pctWidth>0</wp14:pctWidth>
+                </wp14:sizeRelH>
+                <wp14:sizeRelV relativeFrom="margin">
+                  <wp14:pctHeight>0</wp14:pctHeight>
+                </wp14:sizeRelV>
+              </wp:anchor>
+            </w:drawing>
+          </mc:Choice>
+          <mc:Fallback>
+            <w:pict>
+              <v:shape w14:anchorId="7A6557DC" id="_x0000_s1047" type="#_x0000_t202" style="position:absolute;left:0;text-align:left;margin-left:122.5pt;margin-top:202.5pt;width:191.35pt;height:23.6pt;z-index:251739136;visibility:visible;mso-wrap-style:square;mso-width-percent:0;mso-height-percent:0;mso-wrap-distance-left:9pt;mso-wrap-distance-top:3.6pt;mso-wrap-distance-right:9pt;mso-wrap-distance-bottom:3.6pt;mso-position-horizontal:absolute;mso-position-horizontal-relative:margin;mso-position-vertical:absolute;mso-position-vertical-relative:text;mso-width-percent:0;mso-height-percent:0;mso-width-relative:margin;mso-height-relative:margin;v-text-anchor:top" o:gfxdata="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">
+                <v:textbox>
+                  <w:txbxContent>
+                    <w:p>
+                      <w:pPr>
+                        <w:jc w:val="center"/>
+                      </w:pPr>
+                      <w:r>
+                        <w:t>Formulario Diligenciado</w:t>
+                      </w:r>
+                    </w:p>
+                  </w:txbxContent>
+                </v:textbox>
+                <w10:wrap type="square" anchorx="margin"/>
+              </v:shape>
+            </w:pict>
+          </mc:Fallback>
+        </mc:AlternateContent>
+      </w:r>
+    </w:p>
     <w:sectPr>
-      <w:headerReference w:type="default" r:id="rId24"/>
-      <w:footerReference w:type="default" r:id="rId25"/>
+      <w:headerReference w:type="default" r:id="rId26"/>
+      <w:footerReference w:type="default" r:id="rId27"/>
       <w:pgSz w:w="12240" w:h="15840"/>
       <w:pgMar w:top="1417" w:right="1701" w:bottom="1417" w:left="1701" w:header="708" w:footer="708" w:gutter="0"/>
       <w:pgBorders w:offsetFrom="page">
@@ -5836,7 +6266,7 @@
             <w:noProof/>
             <w:lang w:val="es-ES"/>
           </w:rPr>
-          <w:t>4</w:t>
+          <w:t>10</w:t>
         </w:r>
         <w:r>
           <w:fldChar w:fldCharType="end"/>
@@ -6019,7 +6449,7 @@
               <v:stroke joinstyle="miter"/>
               <v:path gradientshapeok="t" o:connecttype="rect"/>
             </v:shapetype>
-            <v:shape id="_x0000_s1046" type="#_x0000_t202" style="position:absolute;margin-left:254.75pt;margin-top:19.3pt;width:172.2pt;height:48.35pt;z-index:251659264;visibility:visible;mso-wrap-style:square;mso-width-percent:0;mso-height-percent:0;mso-wrap-distance-left:9pt;mso-wrap-distance-top:3.6pt;mso-wrap-distance-right:9pt;mso-wrap-distance-bottom:3.6pt;mso-position-horizontal:absolute;mso-position-horizontal-relative:text;mso-position-vertical:absolute;mso-position-vertical-relative:text;mso-width-percent:0;mso-height-percent:0;mso-width-relative:margin;mso-height-relative:margin;v-text-anchor:top" o:gfxdata="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" stroked="f">
+            <v:shape id="_x0000_s1048" type="#_x0000_t202" style="position:absolute;margin-left:254.75pt;margin-top:19.3pt;width:172.2pt;height:48.35pt;z-index:251659264;visibility:visible;mso-wrap-style:square;mso-width-percent:0;mso-height-percent:0;mso-wrap-distance-left:9pt;mso-wrap-distance-top:3.6pt;mso-wrap-distance-right:9pt;mso-wrap-distance-bottom:3.6pt;mso-position-horizontal:absolute;mso-position-horizontal-relative:text;mso-position-vertical:absolute;mso-position-vertical-relative:text;mso-width-percent:0;mso-height-percent:0;mso-width-relative:margin;mso-height-relative:margin;v-text-anchor:top" o:gfxdata="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" stroked="f">
               <v:textbox>
                 <w:txbxContent>
                   <w:p>
@@ -9293,7 +9723,7 @@
 </file>
 
 <file path=customXml/itemProps1.xml><?xml version="1.0" encoding="utf-8"?>
-<ds:datastoreItem xmlns:ds="http://schemas.openxmlformats.org/officeDocument/2006/customXml" ds:itemID="{00DF8D63-7CAA-4BF3-BC83-EE53CD875F47}">
+<ds:datastoreItem xmlns:ds="http://schemas.openxmlformats.org/officeDocument/2006/customXml" ds:itemID="{ADA73A03-FA7F-483E-A389-C3DB204F71C4}">
   <ds:schemaRefs>
     <ds:schemaRef ds:uri="http://schemas.openxmlformats.org/officeDocument/2006/bibliography"/>
   </ds:schemaRefs>

</xml_diff>

<commit_message>
Funcionalidad de lote finalizada, Tabla de contenido actualizada
</commit_message>
<xml_diff>
--- a/Manual Sigat.docx
+++ b/Manual Sigat.docx
@@ -402,7 +402,6 @@
         <w:rPr>
           <w:b/>
         </w:rPr>
-        <w:lastRenderedPageBreak/>
         <w:t>ASPECTO</w:t>
       </w:r>
       <w:r>
@@ -549,10 +548,7 @@
         </w:numPr>
       </w:pPr>
       <w:r>
-        <w:t xml:space="preserve"> E</w:t>
-      </w:r>
-      <w:r>
-        <w:t>l botón de regresar, propio del dispositivo no funcionará una vez que se encuentre dentro de la aplicación, y por lo tanto es necesario navegar usando las herramientas que esta presenta.</w:t>
+        <w:t xml:space="preserve"> El botón de regresar, propio del dispositivo no funcionará una vez que se encuentre dentro de la aplicación, y por lo tanto es necesario navegar usando las herramientas que esta presenta.</w:t>
       </w:r>
     </w:p>
     <w:p>
@@ -1123,8 +1119,6 @@
       <w:r>
         <w:t>zado la sincronización de datos contando con conexión al servidor.</w:t>
       </w:r>
-      <w:bookmarkStart w:id="0" w:name="_GoBack"/>
-      <w:bookmarkEnd w:id="0"/>
     </w:p>
     <w:p>
       <w:pPr>
@@ -2079,7 +2073,7 @@
           </mc:Choice>
           <mc:Fallback>
             <w:pict>
-              <v:shapetype w14:anchorId="5484C26E" id="_x0000_t34" coordsize="21600,21600" o:spt="34" o:oned="t" adj="10800" path="m,l@0,0@0,21600,21600,21600e" filled="f">
+              <v:shapetype w14:anchorId="4E30821E" id="_x0000_t34" coordsize="21600,21600" o:spt="34" o:oned="t" adj="10800" path="m,l@0,0@0,21600,21600,21600e" filled="f">
                 <v:stroke joinstyle="miter"/>
                 <v:formulas>
                   <v:f eqn="val #0"/>
@@ -2168,7 +2162,7 @@
           </mc:Choice>
           <mc:Fallback>
             <w:pict>
-              <v:shape w14:anchorId="755C6BF5" id="Conector angular 41" o:spid="_x0000_s1026" type="#_x0000_t34" style="position:absolute;margin-left:283.1pt;margin-top:155.25pt;width:76.75pt;height:25.8pt;flip:x y;z-index:251710464;visibility:visible;mso-wrap-style:square;mso-width-percent:0;mso-height-percent:0;mso-wrap-distance-left:9pt;mso-wrap-distance-top:0;mso-wrap-distance-right:9pt;mso-wrap-distance-bottom:0;mso-position-horizontal:absolute;mso-position-horizontal-relative:text;mso-position-vertical:absolute;mso-position-vertical-relative:text;mso-width-percent:0;mso-height-percent:0;mso-width-relative:margin;mso-height-relative:margin" o:gfxdata="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" adj="11165" strokecolor="red" strokeweight="2pt">
+              <v:shape w14:anchorId="600F4623" id="Conector angular 41" o:spid="_x0000_s1026" type="#_x0000_t34" style="position:absolute;margin-left:283.1pt;margin-top:155.25pt;width:76.75pt;height:25.8pt;flip:x y;z-index:251710464;visibility:visible;mso-wrap-style:square;mso-width-percent:0;mso-height-percent:0;mso-wrap-distance-left:9pt;mso-wrap-distance-top:0;mso-wrap-distance-right:9pt;mso-wrap-distance-bottom:0;mso-position-horizontal:absolute;mso-position-horizontal-relative:text;mso-position-vertical:absolute;mso-position-vertical-relative:text;mso-width-percent:0;mso-height-percent:0;mso-width-relative:margin;mso-height-relative:margin" o:gfxdata="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" adj="11165" strokecolor="red" strokeweight="2pt">
                 <v:stroke endarrow="block"/>
               </v:shape>
             </w:pict>
@@ -2246,7 +2240,7 @@
           </mc:Choice>
           <mc:Fallback>
             <w:pict>
-              <v:shape w14:anchorId="487811CF" id="Conector angular 40" o:spid="_x0000_s1026" type="#_x0000_t34" style="position:absolute;margin-left:325.05pt;margin-top:123.3pt;width:36.3pt;height:12.4pt;flip:x y;z-index:251709440;visibility:visible;mso-wrap-style:square;mso-width-percent:0;mso-height-percent:0;mso-wrap-distance-left:9pt;mso-wrap-distance-top:0;mso-wrap-distance-right:9pt;mso-wrap-distance-bottom:0;mso-position-horizontal:absolute;mso-position-horizontal-relative:text;mso-position-vertical:absolute;mso-position-vertical-relative:text;mso-width-percent:0;mso-height-percent:0;mso-width-relative:margin;mso-height-relative:margin" o:gfxdata="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" adj="7338" strokecolor="red" strokeweight="2pt">
+              <v:shape w14:anchorId="7CAEBD19" id="Conector angular 40" o:spid="_x0000_s1026" type="#_x0000_t34" style="position:absolute;margin-left:325.05pt;margin-top:123.3pt;width:36.3pt;height:12.4pt;flip:x y;z-index:251709440;visibility:visible;mso-wrap-style:square;mso-width-percent:0;mso-height-percent:0;mso-wrap-distance-left:9pt;mso-wrap-distance-top:0;mso-wrap-distance-right:9pt;mso-wrap-distance-bottom:0;mso-position-horizontal:absolute;mso-position-horizontal-relative:text;mso-position-vertical:absolute;mso-position-vertical-relative:text;mso-width-percent:0;mso-height-percent:0;mso-width-relative:margin;mso-height-relative:margin" o:gfxdata="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" adj="7338" strokecolor="red" strokeweight="2pt">
                 <v:stroke endarrow="block"/>
               </v:shape>
             </w:pict>
@@ -2321,7 +2315,7 @@
           </mc:Choice>
           <mc:Fallback>
             <w:pict>
-              <v:line w14:anchorId="1D1475B6" id="Conector recto 46" o:spid="_x0000_s1026" style="position:absolute;z-index:251713536;visibility:visible;mso-wrap-style:square;mso-width-percent:0;mso-height-percent:0;mso-wrap-distance-left:9pt;mso-wrap-distance-top:0;mso-wrap-distance-right:9pt;mso-wrap-distance-bottom:0;mso-position-horizontal:absolute;mso-position-horizontal-relative:text;mso-position-vertical:absolute;mso-position-vertical-relative:text;mso-width-percent:0;mso-height-percent:0;mso-width-relative:margin;mso-height-relative:margin" from="232.4pt,321.15pt" to="360.1pt,321.15pt" o:gfxdata="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" strokecolor="red" strokeweight="2pt"/>
+              <v:line w14:anchorId="216D0190" id="Conector recto 46" o:spid="_x0000_s1026" style="position:absolute;z-index:251713536;visibility:visible;mso-wrap-style:square;mso-width-percent:0;mso-height-percent:0;mso-wrap-distance-left:9pt;mso-wrap-distance-top:0;mso-wrap-distance-right:9pt;mso-wrap-distance-bottom:0;mso-position-horizontal:absolute;mso-position-horizontal-relative:text;mso-position-vertical:absolute;mso-position-vertical-relative:text;mso-width-percent:0;mso-height-percent:0;mso-width-relative:margin;mso-height-relative:margin" from="232.4pt,321.15pt" to="360.1pt,321.15pt" o:gfxdata="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" strokecolor="red" strokeweight="2pt"/>
             </w:pict>
           </mc:Fallback>
         </mc:AlternateContent>
@@ -2395,7 +2389,7 @@
           </mc:Choice>
           <mc:Fallback>
             <w:pict>
-              <v:shapetype w14:anchorId="4886D888" id="_x0000_t32" coordsize="21600,21600" o:spt="32" o:oned="t" path="m,l21600,21600e" filled="f">
+              <v:shapetype w14:anchorId="0E362C98" id="_x0000_t32" coordsize="21600,21600" o:spt="32" o:oned="t" path="m,l21600,21600e" filled="f">
                 <v:path arrowok="t" fillok="f" o:connecttype="none"/>
                 <o:lock v:ext="edit" shapetype="t"/>
               </v:shapetype>
@@ -2474,7 +2468,7 @@
           </mc:Choice>
           <mc:Fallback>
             <w:pict>
-              <v:line w14:anchorId="16B32DCC" id="Conector recto 45" o:spid="_x0000_s1026" style="position:absolute;flip:y;z-index:251712512;visibility:visible;mso-wrap-style:square;mso-width-percent:0;mso-height-percent:0;mso-wrap-distance-left:9pt;mso-wrap-distance-top:0;mso-wrap-distance-right:9pt;mso-wrap-distance-bottom:0;mso-position-horizontal:absolute;mso-position-horizontal-relative:text;mso-position-vertical:absolute;mso-position-vertical-relative:text;mso-width-percent:0;mso-height-percent:0;mso-width-relative:margin;mso-height-relative:margin" from="140.3pt,284.4pt" to="314.15pt,284.4pt" o:gfxdata="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" strokecolor="red" strokeweight="2pt"/>
+              <v:line w14:anchorId="77D2B316" id="Conector recto 45" o:spid="_x0000_s1026" style="position:absolute;flip:y;z-index:251712512;visibility:visible;mso-wrap-style:square;mso-width-percent:0;mso-height-percent:0;mso-wrap-distance-left:9pt;mso-wrap-distance-top:0;mso-wrap-distance-right:9pt;mso-wrap-distance-bottom:0;mso-position-horizontal:absolute;mso-position-horizontal-relative:text;mso-position-vertical:absolute;mso-position-vertical-relative:text;mso-width-percent:0;mso-height-percent:0;mso-width-relative:margin;mso-height-relative:margin" from="140.3pt,284.4pt" to="314.15pt,284.4pt" o:gfxdata="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" strokecolor="red" strokeweight="2pt"/>
             </w:pict>
           </mc:Fallback>
         </mc:AlternateContent>
@@ -2550,7 +2544,7 @@
           </mc:Choice>
           <mc:Fallback>
             <w:pict>
-              <v:shape w14:anchorId="751C952E" id="Conector angular 51" o:spid="_x0000_s1026" type="#_x0000_t34" style="position:absolute;margin-left:90.1pt;margin-top:272.15pt;width:53.2pt;height:49.95pt;flip:y;z-index:251718656;visibility:visible;mso-wrap-style:square;mso-width-percent:0;mso-height-percent:0;mso-wrap-distance-left:9pt;mso-wrap-distance-top:0;mso-wrap-distance-right:9pt;mso-wrap-distance-bottom:0;mso-position-horizontal:absolute;mso-position-horizontal-relative:text;mso-position-vertical:absolute;mso-position-vertical-relative:text;mso-width-percent:0;mso-height-percent:0;mso-width-relative:margin;mso-height-relative:margin" o:gfxdata="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" adj="6480" strokecolor="red" strokeweight="2pt">
+              <v:shape w14:anchorId="5C963F44" id="Conector angular 51" o:spid="_x0000_s1026" type="#_x0000_t34" style="position:absolute;margin-left:90.1pt;margin-top:272.15pt;width:53.2pt;height:49.95pt;flip:y;z-index:251718656;visibility:visible;mso-wrap-style:square;mso-width-percent:0;mso-height-percent:0;mso-wrap-distance-left:9pt;mso-wrap-distance-top:0;mso-wrap-distance-right:9pt;mso-wrap-distance-bottom:0;mso-position-horizontal:absolute;mso-position-horizontal-relative:text;mso-position-vertical:absolute;mso-position-vertical-relative:text;mso-width-percent:0;mso-height-percent:0;mso-width-relative:margin;mso-height-relative:margin" o:gfxdata="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" adj="6480" strokecolor="red" strokeweight="2pt">
                 <v:stroke endarrow="block"/>
               </v:shape>
             </w:pict>
@@ -2628,7 +2622,7 @@
           </mc:Choice>
           <mc:Fallback>
             <w:pict>
-              <v:shape w14:anchorId="04681C9B" id="Conector angular 50" o:spid="_x0000_s1026" type="#_x0000_t34" style="position:absolute;margin-left:90.65pt;margin-top:203.55pt;width:69.7pt;height:49.7pt;flip:y;z-index:251717632;visibility:visible;mso-wrap-style:square;mso-width-percent:0;mso-height-percent:0;mso-wrap-distance-left:9pt;mso-wrap-distance-top:0;mso-wrap-distance-right:9pt;mso-wrap-distance-bottom:0;mso-position-horizontal:absolute;mso-position-horizontal-relative:text;mso-position-vertical:absolute;mso-position-vertical-relative:text;mso-width-percent:0;mso-height-percent:0;mso-width-relative:margin;mso-height-relative:margin" o:gfxdata="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" adj="8674" strokecolor="red" strokeweight="2pt">
+              <v:shape w14:anchorId="2A8E55D5" id="Conector angular 50" o:spid="_x0000_s1026" type="#_x0000_t34" style="position:absolute;margin-left:90.65pt;margin-top:203.55pt;width:69.7pt;height:49.7pt;flip:y;z-index:251717632;visibility:visible;mso-wrap-style:square;mso-width-percent:0;mso-height-percent:0;mso-wrap-distance-left:9pt;mso-wrap-distance-top:0;mso-wrap-distance-right:9pt;mso-wrap-distance-bottom:0;mso-position-horizontal:absolute;mso-position-horizontal-relative:text;mso-position-vertical:absolute;mso-position-vertical-relative:text;mso-width-percent:0;mso-height-percent:0;mso-width-relative:margin;mso-height-relative:margin" o:gfxdata="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" adj="8674" strokecolor="red" strokeweight="2pt">
                 <v:stroke endarrow="block"/>
               </v:shape>
             </w:pict>
@@ -2706,7 +2700,7 @@
           </mc:Choice>
           <mc:Fallback>
             <w:pict>
-              <v:shape w14:anchorId="6789951E" id="Conector angular 49" o:spid="_x0000_s1026" type="#_x0000_t34" style="position:absolute;margin-left:91.5pt;margin-top:156.5pt;width:80.75pt;height:37.55pt;flip:y;z-index:251716608;visibility:visible;mso-wrap-style:square;mso-width-percent:0;mso-height-percent:0;mso-wrap-distance-left:9pt;mso-wrap-distance-top:0;mso-wrap-distance-right:9pt;mso-wrap-distance-bottom:0;mso-position-horizontal:absolute;mso-position-horizontal-relative:text;mso-position-vertical:absolute;mso-position-vertical-relative:text;mso-width-percent:0;mso-height-percent:0;mso-width-relative:margin;mso-height-relative:margin" o:gfxdata="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" adj="12201" strokecolor="red" strokeweight="2pt">
+              <v:shape w14:anchorId="10CB7323" id="Conector angular 49" o:spid="_x0000_s1026" type="#_x0000_t34" style="position:absolute;margin-left:91.5pt;margin-top:156.5pt;width:80.75pt;height:37.55pt;flip:y;z-index:251716608;visibility:visible;mso-wrap-style:square;mso-width-percent:0;mso-height-percent:0;mso-wrap-distance-left:9pt;mso-wrap-distance-top:0;mso-wrap-distance-right:9pt;mso-wrap-distance-bottom:0;mso-position-horizontal:absolute;mso-position-horizontal-relative:text;mso-position-vertical:absolute;mso-position-vertical-relative:text;mso-width-percent:0;mso-height-percent:0;mso-width-relative:margin;mso-height-relative:margin" o:gfxdata="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" adj="12201" strokecolor="red" strokeweight="2pt">
                 <v:stroke endarrow="block"/>
               </v:shape>
             </w:pict>
@@ -2782,7 +2776,7 @@
           </mc:Choice>
           <mc:Fallback>
             <w:pict>
-              <v:shape w14:anchorId="1A6B5264" id="Conector recto de flecha 48" o:spid="_x0000_s1026" type="#_x0000_t32" style="position:absolute;margin-left:92.25pt;margin-top:126.2pt;width:39.05pt;height:3.6pt;flip:y;z-index:251715584;visibility:visible;mso-wrap-style:square;mso-width-percent:0;mso-height-percent:0;mso-wrap-distance-left:9pt;mso-wrap-distance-top:0;mso-wrap-distance-right:9pt;mso-wrap-distance-bottom:0;mso-position-horizontal:absolute;mso-position-horizontal-relative:text;mso-position-vertical:absolute;mso-position-vertical-relative:text;mso-width-percent:0;mso-height-percent:0;mso-width-relative:margin;mso-height-relative:margin" o:gfxdata="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" strokecolor="red" strokeweight="2pt">
+              <v:shape w14:anchorId="5F64CD2F" id="Conector recto de flecha 48" o:spid="_x0000_s1026" type="#_x0000_t32" style="position:absolute;margin-left:92.25pt;margin-top:126.2pt;width:39.05pt;height:3.6pt;flip:y;z-index:251715584;visibility:visible;mso-wrap-style:square;mso-width-percent:0;mso-height-percent:0;mso-wrap-distance-left:9pt;mso-wrap-distance-top:0;mso-wrap-distance-right:9pt;mso-wrap-distance-bottom:0;mso-position-horizontal:absolute;mso-position-horizontal-relative:text;mso-position-vertical:absolute;mso-position-vertical-relative:text;mso-width-percent:0;mso-height-percent:0;mso-width-relative:margin;mso-height-relative:margin" o:gfxdata="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" strokecolor="red" strokeweight="2pt">
                 <v:stroke endarrow="block"/>
               </v:shape>
             </w:pict>
@@ -4123,7 +4117,7 @@
           </mc:Choice>
           <mc:Fallback>
             <w:pict>
-              <v:oval w14:anchorId="6A997951" id="Elipse 244" o:spid="_x0000_s1026" style="position:absolute;margin-left:384pt;margin-top:154.15pt;width:9.75pt;height:11.25pt;z-index:251805696;visibility:visible;mso-wrap-style:square;mso-wrap-distance-left:9pt;mso-wrap-distance-top:0;mso-wrap-distance-right:9pt;mso-wrap-distance-bottom:0;mso-position-horizontal:absolute;mso-position-horizontal-relative:text;mso-position-vertical:absolute;mso-position-vertical-relative:text;v-text-anchor:middle" o:gfxdata="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" fillcolor="#549e39 [3204]" strokecolor="#294e1c [1604]" strokeweight="2pt"/>
+              <v:oval w14:anchorId="22848E40" id="Elipse 244" o:spid="_x0000_s1026" style="position:absolute;margin-left:384pt;margin-top:154.15pt;width:9.75pt;height:11.25pt;z-index:251805696;visibility:visible;mso-wrap-style:square;mso-wrap-distance-left:9pt;mso-wrap-distance-top:0;mso-wrap-distance-right:9pt;mso-wrap-distance-bottom:0;mso-position-horizontal:absolute;mso-position-horizontal-relative:text;mso-position-vertical:absolute;mso-position-vertical-relative:text;v-text-anchor:middle" o:gfxdata="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" fillcolor="#549e39 [3204]" strokecolor="#294e1c [1604]" strokeweight="2pt"/>
             </w:pict>
           </mc:Fallback>
         </mc:AlternateContent>
@@ -4192,7 +4186,7 @@
           </mc:Choice>
           <mc:Fallback>
             <w:pict>
-              <v:oval w14:anchorId="2B87FD70" id="Elipse 243" o:spid="_x0000_s1026" style="position:absolute;margin-left:255pt;margin-top:2.65pt;width:9.75pt;height:11.25pt;z-index:251803648;visibility:visible;mso-wrap-style:square;mso-wrap-distance-left:9pt;mso-wrap-distance-top:0;mso-wrap-distance-right:9pt;mso-wrap-distance-bottom:0;mso-position-horizontal:absolute;mso-position-horizontal-relative:text;mso-position-vertical:absolute;mso-position-vertical-relative:text;v-text-anchor:middle" o:gfxdata="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" fillcolor="#549e39 [3204]" strokecolor="#294e1c [1604]" strokeweight="2pt"/>
+              <v:oval w14:anchorId="7548FD6C" id="Elipse 243" o:spid="_x0000_s1026" style="position:absolute;margin-left:255pt;margin-top:2.65pt;width:9.75pt;height:11.25pt;z-index:251803648;visibility:visible;mso-wrap-style:square;mso-wrap-distance-left:9pt;mso-wrap-distance-top:0;mso-wrap-distance-right:9pt;mso-wrap-distance-bottom:0;mso-position-horizontal:absolute;mso-position-horizontal-relative:text;mso-position-vertical:absolute;mso-position-vertical-relative:text;v-text-anchor:middle" o:gfxdata="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" fillcolor="#549e39 [3204]" strokecolor="#294e1c [1604]" strokeweight="2pt"/>
             </w:pict>
           </mc:Fallback>
         </mc:AlternateContent>
@@ -4591,7 +4585,7 @@
           </mc:Choice>
           <mc:Fallback>
             <w:pict>
-              <v:oval w14:anchorId="563AB491" id="Elipse 242" o:spid="_x0000_s1026" style="position:absolute;margin-left:381.75pt;margin-top:153pt;width:9.75pt;height:11.25pt;z-index:251801600;visibility:visible;mso-wrap-style:square;mso-wrap-distance-left:9pt;mso-wrap-distance-top:0;mso-wrap-distance-right:9pt;mso-wrap-distance-bottom:0;mso-position-horizontal:absolute;mso-position-horizontal-relative:text;mso-position-vertical:absolute;mso-position-vertical-relative:text;v-text-anchor:middle" o:gfxdata="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" fillcolor="#549e39 [3204]" strokecolor="#294e1c [1604]" strokeweight="2pt"/>
+              <v:oval w14:anchorId="42092A65" id="Elipse 242" o:spid="_x0000_s1026" style="position:absolute;margin-left:381.75pt;margin-top:153pt;width:9.75pt;height:11.25pt;z-index:251801600;visibility:visible;mso-wrap-style:square;mso-wrap-distance-left:9pt;mso-wrap-distance-top:0;mso-wrap-distance-right:9pt;mso-wrap-distance-bottom:0;mso-position-horizontal:absolute;mso-position-horizontal-relative:text;mso-position-vertical:absolute;mso-position-vertical-relative:text;v-text-anchor:middle" o:gfxdata="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" fillcolor="#549e39 [3204]" strokecolor="#294e1c [1604]" strokeweight="2pt"/>
             </w:pict>
           </mc:Fallback>
         </mc:AlternateContent>
@@ -4660,7 +4654,7 @@
           </mc:Choice>
           <mc:Fallback>
             <w:pict>
-              <v:oval w14:anchorId="30E497DE" id="Elipse 241" o:spid="_x0000_s1026" style="position:absolute;margin-left:250.5pt;margin-top:7.2pt;width:9.75pt;height:11.25pt;z-index:251799552;visibility:visible;mso-wrap-style:square;mso-wrap-distance-left:9pt;mso-wrap-distance-top:0;mso-wrap-distance-right:9pt;mso-wrap-distance-bottom:0;mso-position-horizontal:absolute;mso-position-horizontal-relative:text;mso-position-vertical:absolute;mso-position-vertical-relative:text;v-text-anchor:middle" o:gfxdata="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" fillcolor="#549e39 [3204]" strokecolor="#294e1c [1604]" strokeweight="2pt"/>
+              <v:oval w14:anchorId="71F0BFD8" id="Elipse 241" o:spid="_x0000_s1026" style="position:absolute;margin-left:250.5pt;margin-top:7.2pt;width:9.75pt;height:11.25pt;z-index:251799552;visibility:visible;mso-wrap-style:square;mso-wrap-distance-left:9pt;mso-wrap-distance-top:0;mso-wrap-distance-right:9pt;mso-wrap-distance-bottom:0;mso-position-horizontal:absolute;mso-position-horizontal-relative:text;mso-position-vertical:absolute;mso-position-vertical-relative:text;v-text-anchor:middle" o:gfxdata="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" fillcolor="#549e39 [3204]" strokecolor="#294e1c [1604]" strokeweight="2pt"/>
             </w:pict>
           </mc:Fallback>
         </mc:AlternateContent>
@@ -4729,7 +4723,7 @@
           </mc:Choice>
           <mc:Fallback>
             <w:pict>
-              <v:oval w14:anchorId="1777059F" id="Elipse 240" o:spid="_x0000_s1026" style="position:absolute;margin-left:103.5pt;margin-top:74.55pt;width:9.75pt;height:11.25pt;z-index:251797504;visibility:visible;mso-wrap-style:square;mso-wrap-distance-left:9pt;mso-wrap-distance-top:0;mso-wrap-distance-right:9pt;mso-wrap-distance-bottom:0;mso-position-horizontal:absolute;mso-position-horizontal-relative:text;mso-position-vertical:absolute;mso-position-vertical-relative:text;v-text-anchor:middle" o:gfxdata="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" fillcolor="#549e39 [3204]" strokecolor="#294e1c [1604]" strokeweight="2pt"/>
+              <v:oval w14:anchorId="70BA5D8C" id="Elipse 240" o:spid="_x0000_s1026" style="position:absolute;margin-left:103.5pt;margin-top:74.55pt;width:9.75pt;height:11.25pt;z-index:251797504;visibility:visible;mso-wrap-style:square;mso-wrap-distance-left:9pt;mso-wrap-distance-top:0;mso-wrap-distance-right:9pt;mso-wrap-distance-bottom:0;mso-position-horizontal:absolute;mso-position-horizontal-relative:text;mso-position-vertical:absolute;mso-position-vertical-relative:text;v-text-anchor:middle" o:gfxdata="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" fillcolor="#549e39 [3204]" strokecolor="#294e1c [1604]" strokeweight="2pt"/>
             </w:pict>
           </mc:Fallback>
         </mc:AlternateContent>
@@ -5081,7 +5075,7 @@
           </mc:Choice>
           <mc:Fallback>
             <w:pict>
-              <v:oval w14:anchorId="4E45CA81" id="Elipse 239" o:spid="_x0000_s1026" style="position:absolute;margin-left:348pt;margin-top:21.75pt;width:9.75pt;height:11.25pt;z-index:251795456;visibility:visible;mso-wrap-style:square;mso-wrap-distance-left:9pt;mso-wrap-distance-top:0;mso-wrap-distance-right:9pt;mso-wrap-distance-bottom:0;mso-position-horizontal:absolute;mso-position-horizontal-relative:text;mso-position-vertical:absolute;mso-position-vertical-relative:text;v-text-anchor:middle" o:gfxdata="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" fillcolor="#549e39 [3204]" strokecolor="#294e1c [1604]" strokeweight="2pt"/>
+              <v:oval w14:anchorId="5016D786" id="Elipse 239" o:spid="_x0000_s1026" style="position:absolute;margin-left:348pt;margin-top:21.75pt;width:9.75pt;height:11.25pt;z-index:251795456;visibility:visible;mso-wrap-style:square;mso-wrap-distance-left:9pt;mso-wrap-distance-top:0;mso-wrap-distance-right:9pt;mso-wrap-distance-bottom:0;mso-position-horizontal:absolute;mso-position-horizontal-relative:text;mso-position-vertical:absolute;mso-position-vertical-relative:text;v-text-anchor:middle" o:gfxdata="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" fillcolor="#549e39 [3204]" strokecolor="#294e1c [1604]" strokeweight="2pt"/>
             </w:pict>
           </mc:Fallback>
         </mc:AlternateContent>
@@ -5156,7 +5150,7 @@
           </mc:Choice>
           <mc:Fallback>
             <w:pict>
-              <v:oval w14:anchorId="096FC441" id="Elipse 238" o:spid="_x0000_s1026" style="position:absolute;margin-left:102pt;margin-top:71.7pt;width:9.75pt;height:11.25pt;z-index:251793408;visibility:visible;mso-wrap-style:square;mso-width-percent:0;mso-height-percent:0;mso-wrap-distance-left:9pt;mso-wrap-distance-top:0;mso-wrap-distance-right:9pt;mso-wrap-distance-bottom:0;mso-position-horizontal:absolute;mso-position-horizontal-relative:text;mso-position-vertical:absolute;mso-position-vertical-relative:text;mso-width-percent:0;mso-height-percent:0;mso-width-relative:margin;mso-height-relative:margin;v-text-anchor:middle" o:gfxdata="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" fillcolor="#549e39 [3204]" strokecolor="#294e1c [1604]" strokeweight="2pt"/>
+              <v:oval w14:anchorId="10E6C9C5" id="Elipse 238" o:spid="_x0000_s1026" style="position:absolute;margin-left:102pt;margin-top:71.7pt;width:9.75pt;height:11.25pt;z-index:251793408;visibility:visible;mso-wrap-style:square;mso-width-percent:0;mso-height-percent:0;mso-wrap-distance-left:9pt;mso-wrap-distance-top:0;mso-wrap-distance-right:9pt;mso-wrap-distance-bottom:0;mso-position-horizontal:absolute;mso-position-horizontal-relative:text;mso-position-vertical:absolute;mso-position-vertical-relative:text;mso-width-percent:0;mso-height-percent:0;mso-width-relative:margin;mso-height-relative:margin;v-text-anchor:middle" o:gfxdata="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" fillcolor="#549e39 [3204]" strokecolor="#294e1c [1604]" strokeweight="2pt"/>
             </w:pict>
           </mc:Fallback>
         </mc:AlternateContent>
@@ -5505,7 +5499,13 @@
         <w:jc w:val="both"/>
       </w:pPr>
       <w:r>
-        <w:t xml:space="preserve">Registrar un nuevo </w:t>
+        <w:t>Registrar un nuevo</w:t>
+      </w:r>
+      <w:r>
+        <w:t xml:space="preserve"> predio</w:t>
+      </w:r>
+      <w:r>
+        <w:t xml:space="preserve"> </w:t>
       </w:r>
     </w:p>
     <w:p>
@@ -5553,28 +5553,7 @@
         <w:jc w:val="both"/>
       </w:pPr>
       <w:r>
-        <w:t>Esta</w:t>
-      </w:r>
-      <w:r>
-        <w:t xml:space="preserve"> es la primera funcionalidad cuando </w:t>
-      </w:r>
-      <w:r>
-        <w:t>se ingresa a la opción predio</w:t>
-      </w:r>
-      <w:r>
-        <w:t>.</w:t>
-      </w:r>
-      <w:r>
-        <w:t xml:space="preserve"> Para la consulta de predios</w:t>
-      </w:r>
-      <w:r>
-        <w:t xml:space="preserve"> registrados basta con escribir un valor para filtrar la información y luego tocar el botón buscar. De esta manera se cargarán en una ta</w:t>
-      </w:r>
-      <w:r>
-        <w:t>bla los datos de los predios</w:t>
-      </w:r>
-      <w:r>
-        <w:t xml:space="preserve"> que dentro de su información tengan alguna coincidencia con el parámetro de búsqueda que se ingresó. También se cuenta con varios botones más que permiten navegar dentro de las opciones de esta funcionalidad.</w:t>
+        <w:t>Esta es la primera funcionalidad cuando se ingresa a la opción predio. Para la consulta de predios registrados basta con escribir un valor para filtrar la información y luego tocar el botón buscar. De esta manera se cargarán en una tabla los datos de los predios que dentro de su información tengan alguna coincidencia con el parámetro de búsqueda que se ingresó. También se cuenta con varios botones más que permiten navegar dentro de las opciones de esta funcionalidad.</w:t>
       </w:r>
     </w:p>
     <w:p>
@@ -5650,7 +5629,7 @@
           </mc:Choice>
           <mc:Fallback>
             <w:pict>
-              <v:shape w14:anchorId="06A9C9A8" id="Conector recto de flecha 213" o:spid="_x0000_s1026" type="#_x0000_t32" style="position:absolute;margin-left:306.25pt;margin-top:114.65pt;width:49.45pt;height:53.85pt;flip:x y;z-index:251771904;visibility:visible;mso-wrap-style:square;mso-width-percent:0;mso-height-percent:0;mso-wrap-distance-left:9pt;mso-wrap-distance-top:0;mso-wrap-distance-right:9pt;mso-wrap-distance-bottom:0;mso-position-horizontal:absolute;mso-position-horizontal-relative:text;mso-position-vertical:absolute;mso-position-vertical-relative:text;mso-width-percent:0;mso-height-percent:0;mso-width-relative:margin;mso-height-relative:margin" o:gfxdata="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" strokecolor="red" strokeweight="2pt">
+              <v:shape w14:anchorId="5D357057" id="Conector recto de flecha 213" o:spid="_x0000_s1026" type="#_x0000_t32" style="position:absolute;margin-left:306.25pt;margin-top:114.65pt;width:49.45pt;height:53.85pt;flip:x y;z-index:251771904;visibility:visible;mso-wrap-style:square;mso-width-percent:0;mso-height-percent:0;mso-wrap-distance-left:9pt;mso-wrap-distance-top:0;mso-wrap-distance-right:9pt;mso-wrap-distance-bottom:0;mso-position-horizontal:absolute;mso-position-horizontal-relative:text;mso-position-vertical:absolute;mso-position-vertical-relative:text;mso-width-percent:0;mso-height-percent:0;mso-width-relative:margin;mso-height-relative:margin" o:gfxdata="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" strokecolor="red" strokeweight="2pt">
                 <v:stroke endarrow="block"/>
               </v:shape>
             </w:pict>
@@ -5658,6 +5637,10 @@
         </mc:AlternateContent>
       </w:r>
       <w:r>
+        <w:rPr>
+          <w:noProof/>
+          <w:lang w:eastAsia="es-CO"/>
+        </w:rPr>
         <mc:AlternateContent>
           <mc:Choice Requires="wps">
             <w:drawing>
@@ -5718,15 +5701,7 @@
                                 <w:sz w:val="16"/>
                                 <w:szCs w:val="16"/>
                               </w:rPr>
-                              <w:t>Botón Lote</w:t>
-                            </w:r>
-                            <w:r>
-                              <w:rPr>
-                                <w:b/>
-                                <w:sz w:val="16"/>
-                                <w:szCs w:val="16"/>
-                              </w:rPr>
-                              <w:t xml:space="preserve">: </w:t>
+                              <w:t xml:space="preserve">Botón Lote: </w:t>
                             </w:r>
                             <w:r>
                               <w:rPr>
@@ -5895,7 +5870,7 @@
           </mc:Choice>
           <mc:Fallback>
             <w:pict>
-              <v:shape w14:anchorId="79142F2F" id="Conector recto de flecha 214" o:spid="_x0000_s1026" type="#_x0000_t32" style="position:absolute;margin-left:249.3pt;margin-top:110.9pt;width:108.95pt;height:125.85pt;flip:x y;z-index:251773952;visibility:visible;mso-wrap-style:square;mso-width-percent:0;mso-height-percent:0;mso-wrap-distance-left:9pt;mso-wrap-distance-top:0;mso-wrap-distance-right:9pt;mso-wrap-distance-bottom:0;mso-position-horizontal:absolute;mso-position-horizontal-relative:text;mso-position-vertical:absolute;mso-position-vertical-relative:text;mso-width-percent:0;mso-height-percent:0;mso-width-relative:margin;mso-height-relative:margin" o:gfxdata="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" strokecolor="red" strokeweight="2pt">
+              <v:shape w14:anchorId="4DD9696B" id="Conector recto de flecha 214" o:spid="_x0000_s1026" type="#_x0000_t32" style="position:absolute;margin-left:249.3pt;margin-top:110.9pt;width:108.95pt;height:125.85pt;flip:x y;z-index:251773952;visibility:visible;mso-wrap-style:square;mso-width-percent:0;mso-height-percent:0;mso-wrap-distance-left:9pt;mso-wrap-distance-top:0;mso-wrap-distance-right:9pt;mso-wrap-distance-bottom:0;mso-position-horizontal:absolute;mso-position-horizontal-relative:text;mso-position-vertical:absolute;mso-position-vertical-relative:text;mso-width-percent:0;mso-height-percent:0;mso-width-relative:margin;mso-height-relative:margin" o:gfxdata="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" strokecolor="red" strokeweight="2pt">
                 <v:stroke endarrow="block"/>
               </v:shape>
             </w:pict>
@@ -5903,6 +5878,10 @@
         </mc:AlternateContent>
       </w:r>
       <w:r>
+        <w:rPr>
+          <w:noProof/>
+          <w:lang w:eastAsia="es-CO"/>
+        </w:rPr>
         <mc:AlternateContent>
           <mc:Choice Requires="wps">
             <w:drawing>
@@ -6138,7 +6117,7 @@
           </mc:Choice>
           <mc:Fallback>
             <w:pict>
-              <v:shape w14:anchorId="1DB84417" id="Conector recto de flecha 216" o:spid="_x0000_s1026" type="#_x0000_t32" style="position:absolute;margin-left:256.15pt;margin-top:288.7pt;width:103.95pt;height:19.4pt;flip:x y;z-index:251777024;visibility:visible;mso-wrap-style:square;mso-width-percent:0;mso-height-percent:0;mso-wrap-distance-left:9pt;mso-wrap-distance-top:0;mso-wrap-distance-right:9pt;mso-wrap-distance-bottom:0;mso-position-horizontal:absolute;mso-position-horizontal-relative:text;mso-position-vertical:absolute;mso-position-vertical-relative:text;mso-width-percent:0;mso-height-percent:0;mso-width-relative:margin;mso-height-relative:margin" o:gfxdata="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" strokecolor="red" strokeweight="2pt">
+              <v:shape w14:anchorId="3995B8D8" id="Conector recto de flecha 216" o:spid="_x0000_s1026" type="#_x0000_t32" style="position:absolute;margin-left:256.15pt;margin-top:288.7pt;width:103.95pt;height:19.4pt;flip:x y;z-index:251777024;visibility:visible;mso-wrap-style:square;mso-width-percent:0;mso-height-percent:0;mso-wrap-distance-left:9pt;mso-wrap-distance-top:0;mso-wrap-distance-right:9pt;mso-wrap-distance-bottom:0;mso-position-horizontal:absolute;mso-position-horizontal-relative:text;mso-position-vertical:absolute;mso-position-vertical-relative:text;mso-width-percent:0;mso-height-percent:0;mso-width-relative:margin;mso-height-relative:margin" o:gfxdata="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" strokecolor="red" strokeweight="2pt">
                 <v:stroke endarrow="block"/>
               </v:shape>
             </w:pict>
@@ -6146,6 +6125,10 @@
         </mc:AlternateContent>
       </w:r>
       <w:r>
+        <w:rPr>
+          <w:noProof/>
+          <w:lang w:eastAsia="es-CO"/>
+        </w:rPr>
         <mc:AlternateContent>
           <mc:Choice Requires="wps">
             <w:drawing>
@@ -6348,7 +6331,7 @@
           </mc:Choice>
           <mc:Fallback>
             <w:pict>
-              <v:line w14:anchorId="19311C3E" id="Conector recto 215" o:spid="_x0000_s1026" style="position:absolute;z-index:251774976;visibility:visible;mso-wrap-style:square;mso-wrap-distance-left:9pt;mso-wrap-distance-top:0;mso-wrap-distance-right:9pt;mso-wrap-distance-bottom:0;mso-position-horizontal:absolute;mso-position-horizontal-relative:text;mso-position-vertical:absolute;mso-position-vertical-relative:text" from="139.7pt,286.85pt" to="306.85pt,286.85pt" o:gfxdata="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" strokecolor="red" strokeweight="2pt"/>
+              <v:line w14:anchorId="3F31F04A" id="Conector recto 215" o:spid="_x0000_s1026" style="position:absolute;z-index:251774976;visibility:visible;mso-wrap-style:square;mso-wrap-distance-left:9pt;mso-wrap-distance-top:0;mso-wrap-distance-right:9pt;mso-wrap-distance-bottom:0;mso-position-horizontal:absolute;mso-position-horizontal-relative:text;mso-position-vertical:absolute;mso-position-vertical-relative:text" from="139.7pt,286.85pt" to="306.85pt,286.85pt" o:gfxdata="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" strokecolor="red" strokeweight="2pt"/>
             </w:pict>
           </mc:Fallback>
         </mc:AlternateContent>
@@ -6422,7 +6405,7 @@
           </mc:Choice>
           <mc:Fallback>
             <w:pict>
-              <v:shape w14:anchorId="69159667" id="Conector recto de flecha 212" o:spid="_x0000_s1026" type="#_x0000_t32" style="position:absolute;margin-left:274.95pt;margin-top:65.8pt;width:76.4pt;height:32.55pt;flip:x y;z-index:251769856;visibility:visible;mso-wrap-style:square;mso-width-percent:0;mso-height-percent:0;mso-wrap-distance-left:9pt;mso-wrap-distance-top:0;mso-wrap-distance-right:9pt;mso-wrap-distance-bottom:0;mso-position-horizontal:absolute;mso-position-horizontal-relative:text;mso-position-vertical:absolute;mso-position-vertical-relative:text;mso-width-percent:0;mso-height-percent:0;mso-width-relative:margin;mso-height-relative:margin" o:gfxdata="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" strokecolor="red" strokeweight="2pt">
+              <v:shape w14:anchorId="06292F01" id="Conector recto de flecha 212" o:spid="_x0000_s1026" type="#_x0000_t32" style="position:absolute;margin-left:274.95pt;margin-top:65.8pt;width:76.4pt;height:32.55pt;flip:x y;z-index:251769856;visibility:visible;mso-wrap-style:square;mso-width-percent:0;mso-height-percent:0;mso-wrap-distance-left:9pt;mso-wrap-distance-top:0;mso-wrap-distance-right:9pt;mso-wrap-distance-bottom:0;mso-position-horizontal:absolute;mso-position-horizontal-relative:text;mso-position-vertical:absolute;mso-position-vertical-relative:text;mso-width-percent:0;mso-height-percent:0;mso-width-relative:margin;mso-height-relative:margin" o:gfxdata="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" strokecolor="red" strokeweight="2pt">
                 <v:stroke endarrow="block"/>
               </v:shape>
             </w:pict>
@@ -6498,7 +6481,7 @@
           </mc:Choice>
           <mc:Fallback>
             <w:pict>
-              <v:shape w14:anchorId="1EA49DA4" id="Conector recto de flecha 211" o:spid="_x0000_s1026" type="#_x0000_t32" style="position:absolute;margin-left:318.15pt;margin-top:26.35pt;width:32.55pt;height:8.75pt;flip:x;z-index:251767808;visibility:visible;mso-wrap-style:square;mso-width-percent:0;mso-height-percent:0;mso-wrap-distance-left:9pt;mso-wrap-distance-top:0;mso-wrap-distance-right:9pt;mso-wrap-distance-bottom:0;mso-position-horizontal:absolute;mso-position-horizontal-relative:text;mso-position-vertical:absolute;mso-position-vertical-relative:text;mso-width-percent:0;mso-height-percent:0;mso-width-relative:margin;mso-height-relative:margin" o:gfxdata="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" strokecolor="red" strokeweight="2pt">
+              <v:shape w14:anchorId="6470CDAD" id="Conector recto de flecha 211" o:spid="_x0000_s1026" type="#_x0000_t32" style="position:absolute;margin-left:318.15pt;margin-top:26.35pt;width:32.55pt;height:8.75pt;flip:x;z-index:251767808;visibility:visible;mso-wrap-style:square;mso-width-percent:0;mso-height-percent:0;mso-wrap-distance-left:9pt;mso-wrap-distance-top:0;mso-wrap-distance-right:9pt;mso-wrap-distance-bottom:0;mso-position-horizontal:absolute;mso-position-horizontal-relative:text;mso-position-vertical:absolute;mso-position-vertical-relative:text;mso-width-percent:0;mso-height-percent:0;mso-width-relative:margin;mso-height-relative:margin" o:gfxdata="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" strokecolor="red" strokeweight="2pt">
                 <v:stroke endarrow="block"/>
               </v:shape>
             </w:pict>
@@ -6574,7 +6557,7 @@
           </mc:Choice>
           <mc:Fallback>
             <w:pict>
-              <v:shape w14:anchorId="6B155A81" id="Conector recto de flecha 210" o:spid="_x0000_s1026" type="#_x0000_t32" style="position:absolute;margin-left:89pt;margin-top:195.4pt;width:55.1pt;height:60.75pt;flip:y;z-index:251765760;visibility:visible;mso-wrap-style:square;mso-width-percent:0;mso-height-percent:0;mso-wrap-distance-left:9pt;mso-wrap-distance-top:0;mso-wrap-distance-right:9pt;mso-wrap-distance-bottom:0;mso-position-horizontal:absolute;mso-position-horizontal-relative:text;mso-position-vertical:absolute;mso-position-vertical-relative:text;mso-width-percent:0;mso-height-percent:0;mso-width-relative:margin;mso-height-relative:margin" o:gfxdata="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" strokecolor="red" strokeweight="2pt">
+              <v:shape w14:anchorId="23FA1A68" id="Conector recto de flecha 210" o:spid="_x0000_s1026" type="#_x0000_t32" style="position:absolute;margin-left:89pt;margin-top:195.4pt;width:55.1pt;height:60.75pt;flip:y;z-index:251765760;visibility:visible;mso-wrap-style:square;mso-width-percent:0;mso-height-percent:0;mso-wrap-distance-left:9pt;mso-wrap-distance-top:0;mso-wrap-distance-right:9pt;mso-wrap-distance-bottom:0;mso-position-horizontal:absolute;mso-position-horizontal-relative:text;mso-position-vertical:absolute;mso-position-vertical-relative:text;mso-width-percent:0;mso-height-percent:0;mso-width-relative:margin;mso-height-relative:margin" o:gfxdata="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" strokecolor="red" strokeweight="2pt">
                 <v:stroke endarrow="block"/>
               </v:shape>
             </w:pict>
@@ -6650,7 +6633,7 @@
           </mc:Choice>
           <mc:Fallback>
             <w:pict>
-              <v:shape w14:anchorId="017BF71E" id="Conector recto de flecha 209" o:spid="_x0000_s1026" type="#_x0000_t32" style="position:absolute;margin-left:93.4pt;margin-top:112.15pt;width:43.85pt;height:48.2pt;flip:y;z-index:251763712;visibility:visible;mso-wrap-style:square;mso-width-percent:0;mso-height-percent:0;mso-wrap-distance-left:9pt;mso-wrap-distance-top:0;mso-wrap-distance-right:9pt;mso-wrap-distance-bottom:0;mso-position-horizontal:absolute;mso-position-horizontal-relative:text;mso-position-vertical:absolute;mso-position-vertical-relative:text;mso-width-percent:0;mso-height-percent:0;mso-width-relative:margin;mso-height-relative:margin" o:gfxdata="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" strokecolor="red" strokeweight="2pt">
+              <v:shape w14:anchorId="7D94CB31" id="Conector recto de flecha 209" o:spid="_x0000_s1026" type="#_x0000_t32" style="position:absolute;margin-left:93.4pt;margin-top:112.15pt;width:43.85pt;height:48.2pt;flip:y;z-index:251763712;visibility:visible;mso-wrap-style:square;mso-width-percent:0;mso-height-percent:0;mso-wrap-distance-left:9pt;mso-wrap-distance-top:0;mso-wrap-distance-right:9pt;mso-wrap-distance-bottom:0;mso-position-horizontal:absolute;mso-position-horizontal-relative:text;mso-position-vertical:absolute;mso-position-vertical-relative:text;mso-width-percent:0;mso-height-percent:0;mso-width-relative:margin;mso-height-relative:margin" o:gfxdata="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" strokecolor="red" strokeweight="2pt">
                 <v:stroke endarrow="block"/>
               </v:shape>
             </w:pict>
@@ -6726,7 +6709,7 @@
           </mc:Choice>
           <mc:Fallback>
             <w:pict>
-              <v:shape w14:anchorId="0B7DA19A" id="Conector recto de flecha 207" o:spid="_x0000_s1026" type="#_x0000_t32" style="position:absolute;margin-left:95.25pt;margin-top:23.85pt;width:37.55pt;height:12.5pt;z-index:251760640;visibility:visible;mso-wrap-style:square;mso-width-percent:0;mso-height-percent:0;mso-wrap-distance-left:9pt;mso-wrap-distance-top:0;mso-wrap-distance-right:9pt;mso-wrap-distance-bottom:0;mso-position-horizontal:absolute;mso-position-horizontal-relative:text;mso-position-vertical:absolute;mso-position-vertical-relative:text;mso-width-percent:0;mso-height-percent:0;mso-width-relative:margin;mso-height-relative:margin" o:gfxdata="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" strokecolor="red" strokeweight="2pt">
+              <v:shape w14:anchorId="52348C5B" id="Conector recto de flecha 207" o:spid="_x0000_s1026" type="#_x0000_t32" style="position:absolute;margin-left:95.25pt;margin-top:23.85pt;width:37.55pt;height:12.5pt;z-index:251760640;visibility:visible;mso-wrap-style:square;mso-width-percent:0;mso-height-percent:0;mso-wrap-distance-left:9pt;mso-wrap-distance-top:0;mso-wrap-distance-right:9pt;mso-wrap-distance-bottom:0;mso-position-horizontal:absolute;mso-position-horizontal-relative:text;mso-position-vertical:absolute;mso-position-vertical-relative:text;mso-width-percent:0;mso-height-percent:0;mso-width-relative:margin;mso-height-relative:margin" o:gfxdata="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" strokecolor="red" strokeweight="2pt">
                 <v:stroke endarrow="block"/>
               </v:shape>
             </w:pict>
@@ -6802,7 +6785,7 @@
           </mc:Choice>
           <mc:Fallback>
             <w:pict>
-              <v:shape w14:anchorId="0E5F6296" id="Conector recto de flecha 208" o:spid="_x0000_s1026" type="#_x0000_t32" style="position:absolute;margin-left:95.15pt;margin-top:70.85pt;width:77.15pt;height:31.3pt;flip:y;z-index:251761664;visibility:visible;mso-wrap-style:square;mso-width-percent:0;mso-height-percent:0;mso-wrap-distance-left:9pt;mso-wrap-distance-top:0;mso-wrap-distance-right:9pt;mso-wrap-distance-bottom:0;mso-position-horizontal:absolute;mso-position-horizontal-relative:text;mso-position-vertical:absolute;mso-position-vertical-relative:text;mso-width-percent:0;mso-height-percent:0;mso-width-relative:margin;mso-height-relative:margin" o:gfxdata="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" strokecolor="red" strokeweight="2pt">
+              <v:shape w14:anchorId="2FD5D1CA" id="Conector recto de flecha 208" o:spid="_x0000_s1026" type="#_x0000_t32" style="position:absolute;margin-left:95.15pt;margin-top:70.85pt;width:77.15pt;height:31.3pt;flip:y;z-index:251761664;visibility:visible;mso-wrap-style:square;mso-width-percent:0;mso-height-percent:0;mso-wrap-distance-left:9pt;mso-wrap-distance-top:0;mso-wrap-distance-right:9pt;mso-wrap-distance-bottom:0;mso-position-horizontal:absolute;mso-position-horizontal-relative:text;mso-position-vertical:absolute;mso-position-vertical-relative:text;mso-width-percent:0;mso-height-percent:0;mso-width-relative:margin;mso-height-relative:margin" o:gfxdata="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" strokecolor="red" strokeweight="2pt">
                 <v:stroke endarrow="block"/>
               </v:shape>
             </w:pict>
@@ -6810,6 +6793,10 @@
         </mc:AlternateContent>
       </w:r>
       <w:r>
+        <w:rPr>
+          <w:noProof/>
+          <w:lang w:eastAsia="es-CO"/>
+        </w:rPr>
         <mc:AlternateContent>
           <mc:Choice Requires="wps">
             <w:drawing>
@@ -6977,6 +6964,10 @@
         </mc:AlternateContent>
       </w:r>
       <w:r>
+        <w:rPr>
+          <w:noProof/>
+          <w:lang w:eastAsia="es-CO"/>
+        </w:rPr>
         <mc:AlternateContent>
           <mc:Choice Requires="wps">
             <w:drawing>
@@ -7130,6 +7121,10 @@
         </mc:AlternateContent>
       </w:r>
       <w:r>
+        <w:rPr>
+          <w:noProof/>
+          <w:lang w:eastAsia="es-CO"/>
+        </w:rPr>
         <mc:AlternateContent>
           <mc:Choice Requires="wps">
             <w:drawing>
@@ -7255,6 +7250,10 @@
         </mc:AlternateContent>
       </w:r>
       <w:r>
+        <w:rPr>
+          <w:noProof/>
+          <w:lang w:eastAsia="es-CO"/>
+        </w:rPr>
         <mc:AlternateContent>
           <mc:Choice Requires="wps">
             <w:drawing>
@@ -7380,6 +7379,10 @@
         </mc:AlternateContent>
       </w:r>
       <w:r>
+        <w:rPr>
+          <w:noProof/>
+          <w:lang w:eastAsia="es-CO"/>
+        </w:rPr>
         <mc:AlternateContent>
           <mc:Choice Requires="wps">
             <w:drawing>
@@ -7533,6 +7536,10 @@
         </mc:AlternateContent>
       </w:r>
       <w:r>
+        <w:rPr>
+          <w:noProof/>
+          <w:lang w:eastAsia="es-CO"/>
+        </w:rPr>
         <mc:AlternateContent>
           <mc:Choice Requires="wps">
             <w:drawing>
@@ -7738,13 +7745,7 @@
         <w:rPr>
           <w:b/>
         </w:rPr>
-        <w:t>REGISTRAR UN NUEVO PREDIO</w:t>
-      </w:r>
-      <w:r>
-        <w:rPr>
-          <w:b/>
-        </w:rPr>
-        <w:t>:</w:t>
+        <w:t>REGISTRAR UN NUEVO PREDIO:</w:t>
       </w:r>
     </w:p>
     <w:p>
@@ -7903,7 +7904,7 @@
           </mc:Choice>
           <mc:Fallback>
             <w:pict>
-              <v:oval w14:anchorId="1E4772C0" id="Elipse 236" o:spid="_x0000_s1026" style="position:absolute;margin-left:387pt;margin-top:159.5pt;width:9.75pt;height:11.25pt;z-index:251791360;visibility:visible;mso-wrap-style:square;mso-wrap-distance-left:9pt;mso-wrap-distance-top:0;mso-wrap-distance-right:9pt;mso-wrap-distance-bottom:0;mso-position-horizontal:absolute;mso-position-horizontal-relative:text;mso-position-vertical:absolute;mso-position-vertical-relative:text;v-text-anchor:middle" o:gfxdata="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" fillcolor="#549e39 [3204]" strokecolor="#294e1c [1604]" strokeweight="2pt"/>
+              <v:oval w14:anchorId="71619560" id="Elipse 236" o:spid="_x0000_s1026" style="position:absolute;margin-left:387pt;margin-top:159.5pt;width:9.75pt;height:11.25pt;z-index:251791360;visibility:visible;mso-wrap-style:square;mso-wrap-distance-left:9pt;mso-wrap-distance-top:0;mso-wrap-distance-right:9pt;mso-wrap-distance-bottom:0;mso-position-horizontal:absolute;mso-position-horizontal-relative:text;mso-position-vertical:absolute;mso-position-vertical-relative:text;v-text-anchor:middle" o:gfxdata="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" fillcolor="#549e39 [3204]" strokecolor="#294e1c [1604]" strokeweight="2pt"/>
             </w:pict>
           </mc:Fallback>
         </mc:AlternateContent>
@@ -7972,7 +7973,7 @@
           </mc:Choice>
           <mc:Fallback>
             <w:pict>
-              <v:oval w14:anchorId="3A65B217" id="Elipse 235" o:spid="_x0000_s1026" style="position:absolute;margin-left:258pt;margin-top:31.15pt;width:9.75pt;height:11.25pt;z-index:251789312;visibility:visible;mso-wrap-style:square;mso-wrap-distance-left:9pt;mso-wrap-distance-top:0;mso-wrap-distance-right:9pt;mso-wrap-distance-bottom:0;mso-position-horizontal:absolute;mso-position-horizontal-relative:text;mso-position-vertical:absolute;mso-position-vertical-relative:text;v-text-anchor:middle" o:gfxdata="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" fillcolor="#549e39 [3204]" strokecolor="#294e1c [1604]" strokeweight="2pt"/>
+              <v:oval w14:anchorId="5408ACD2" id="Elipse 235" o:spid="_x0000_s1026" style="position:absolute;margin-left:258pt;margin-top:31.15pt;width:9.75pt;height:11.25pt;z-index:251789312;visibility:visible;mso-wrap-style:square;mso-wrap-distance-left:9pt;mso-wrap-distance-top:0;mso-wrap-distance-right:9pt;mso-wrap-distance-bottom:0;mso-position-horizontal:absolute;mso-position-horizontal-relative:text;mso-position-vertical:absolute;mso-position-vertical-relative:text;v-text-anchor:middle" o:gfxdata="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" fillcolor="#549e39 [3204]" strokecolor="#294e1c [1604]" strokeweight="2pt"/>
             </w:pict>
           </mc:Fallback>
         </mc:AlternateContent>
@@ -8263,19 +8264,7 @@
         <w:rPr>
           <w:b/>
         </w:rPr>
-        <w:t xml:space="preserve">ACTUALIZAR </w:t>
-      </w:r>
-      <w:r>
-        <w:rPr>
-          <w:b/>
-        </w:rPr>
-        <w:t>DATOS DE UN PREDIO</w:t>
-      </w:r>
-      <w:r>
-        <w:rPr>
-          <w:b/>
-        </w:rPr>
-        <w:t>:</w:t>
+        <w:t>ACTUALIZAR DATOS DE UN PREDIO:</w:t>
       </w:r>
     </w:p>
     <w:p>
@@ -8417,7 +8406,7 @@
           </mc:Choice>
           <mc:Fallback>
             <w:pict>
-              <v:oval w14:anchorId="5A17B823" id="Elipse 233" o:spid="_x0000_s1026" style="position:absolute;margin-left:253.5pt;margin-top:43.2pt;width:9.75pt;height:11.25pt;z-index:251787264;visibility:visible;mso-wrap-style:square;mso-wrap-distance-left:9pt;mso-wrap-distance-top:0;mso-wrap-distance-right:9pt;mso-wrap-distance-bottom:0;mso-position-horizontal:absolute;mso-position-horizontal-relative:text;mso-position-vertical:absolute;mso-position-vertical-relative:text;v-text-anchor:middle" o:gfxdata="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" fillcolor="#549e39 [3204]" strokecolor="#294e1c [1604]" strokeweight="2pt"/>
+              <v:oval w14:anchorId="14085069" id="Elipse 233" o:spid="_x0000_s1026" style="position:absolute;margin-left:253.5pt;margin-top:43.2pt;width:9.75pt;height:11.25pt;z-index:251787264;visibility:visible;mso-wrap-style:square;mso-wrap-distance-left:9pt;mso-wrap-distance-top:0;mso-wrap-distance-right:9pt;mso-wrap-distance-bottom:0;mso-position-horizontal:absolute;mso-position-horizontal-relative:text;mso-position-vertical:absolute;mso-position-vertical-relative:text;v-text-anchor:middle" o:gfxdata="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" fillcolor="#549e39 [3204]" strokecolor="#294e1c [1604]" strokeweight="2pt"/>
             </w:pict>
           </mc:Fallback>
         </mc:AlternateContent>
@@ -8486,7 +8475,7 @@
           </mc:Choice>
           <mc:Fallback>
             <w:pict>
-              <v:oval w14:anchorId="3BE292E7" id="Elipse 232" o:spid="_x0000_s1026" style="position:absolute;margin-left:387pt;margin-top:154.95pt;width:9.75pt;height:11.25pt;z-index:251785216;visibility:visible;mso-wrap-style:square;mso-wrap-distance-left:9pt;mso-wrap-distance-top:0;mso-wrap-distance-right:9pt;mso-wrap-distance-bottom:0;mso-position-horizontal:absolute;mso-position-horizontal-relative:text;mso-position-vertical:absolute;mso-position-vertical-relative:text;v-text-anchor:middle" o:gfxdata="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" fillcolor="#549e39 [3204]" strokecolor="#294e1c [1604]" strokeweight="2pt"/>
+              <v:oval w14:anchorId="6EF59E56" id="Elipse 232" o:spid="_x0000_s1026" style="position:absolute;margin-left:387pt;margin-top:154.95pt;width:9.75pt;height:11.25pt;z-index:251785216;visibility:visible;mso-wrap-style:square;mso-wrap-distance-left:9pt;mso-wrap-distance-top:0;mso-wrap-distance-right:9pt;mso-wrap-distance-bottom:0;mso-position-horizontal:absolute;mso-position-horizontal-relative:text;mso-position-vertical:absolute;mso-position-vertical-relative:text;v-text-anchor:middle" o:gfxdata="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" fillcolor="#549e39 [3204]" strokecolor="#294e1c [1604]" strokeweight="2pt"/>
             </w:pict>
           </mc:Fallback>
         </mc:AlternateContent>
@@ -8555,7 +8544,7 @@
           </mc:Choice>
           <mc:Fallback>
             <w:pict>
-              <v:oval w14:anchorId="0F81D657" id="Elipse 231" o:spid="_x0000_s1026" style="position:absolute;margin-left:81.75pt;margin-top:70.05pt;width:9.75pt;height:11.25pt;z-index:251783168;visibility:visible;mso-wrap-style:square;mso-wrap-distance-left:9pt;mso-wrap-distance-top:0;mso-wrap-distance-right:9pt;mso-wrap-distance-bottom:0;mso-position-horizontal:absolute;mso-position-horizontal-relative:text;mso-position-vertical:absolute;mso-position-vertical-relative:text;v-text-anchor:middle" o:gfxdata="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" fillcolor="#549e39 [3204]" strokecolor="#294e1c [1604]" strokeweight="2pt"/>
+              <v:oval w14:anchorId="36BEDE48" id="Elipse 231" o:spid="_x0000_s1026" style="position:absolute;margin-left:81.75pt;margin-top:70.05pt;width:9.75pt;height:11.25pt;z-index:251783168;visibility:visible;mso-wrap-style:square;mso-wrap-distance-left:9pt;mso-wrap-distance-top:0;mso-wrap-distance-right:9pt;mso-wrap-distance-bottom:0;mso-position-horizontal:absolute;mso-position-horizontal-relative:text;mso-position-vertical:absolute;mso-position-vertical-relative:text;v-text-anchor:middle" o:gfxdata="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" fillcolor="#549e39 [3204]" strokecolor="#294e1c [1604]" strokeweight="2pt"/>
             </w:pict>
           </mc:Fallback>
         </mc:AlternateContent>
@@ -8850,19 +8839,7 @@
         <w:rPr>
           <w:b/>
         </w:rPr>
-        <w:t xml:space="preserve">VER HISTORIAL </w:t>
-      </w:r>
-      <w:r>
-        <w:rPr>
-          <w:b/>
-        </w:rPr>
-        <w:t>DE ACTUALIZACIÓN DE UN PREDIO</w:t>
-      </w:r>
-      <w:r>
-        <w:rPr>
-          <w:b/>
-        </w:rPr>
-        <w:t>:</w:t>
+        <w:t>VER HISTORIAL DE ACTUALIZACIÓN DE UN PREDIO:</w:t>
       </w:r>
     </w:p>
     <w:p>
@@ -8984,7 +8961,7 @@
           </mc:Choice>
           <mc:Fallback>
             <w:pict>
-              <v:oval w14:anchorId="2DA28A75" id="Elipse 230" o:spid="_x0000_s1026" style="position:absolute;margin-left:332.25pt;margin-top:24.75pt;width:9.75pt;height:11.25pt;z-index:251781120;visibility:visible;mso-wrap-style:square;mso-wrap-distance-left:9pt;mso-wrap-distance-top:0;mso-wrap-distance-right:9pt;mso-wrap-distance-bottom:0;mso-position-horizontal:absolute;mso-position-horizontal-relative:text;mso-position-vertical:absolute;mso-position-vertical-relative:text;v-text-anchor:middle" o:gfxdata="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" fillcolor="#549e39 [3204]" strokecolor="#294e1c [1604]" strokeweight="2pt"/>
+              <v:oval w14:anchorId="1205C2F3" id="Elipse 230" o:spid="_x0000_s1026" style="position:absolute;margin-left:332.25pt;margin-top:24.75pt;width:9.75pt;height:11.25pt;z-index:251781120;visibility:visible;mso-wrap-style:square;mso-wrap-distance-left:9pt;mso-wrap-distance-top:0;mso-wrap-distance-right:9pt;mso-wrap-distance-bottom:0;mso-position-horizontal:absolute;mso-position-horizontal-relative:text;mso-position-vertical:absolute;mso-position-vertical-relative:text;v-text-anchor:middle" o:gfxdata="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" fillcolor="#549e39 [3204]" strokecolor="#294e1c [1604]" strokeweight="2pt"/>
             </w:pict>
           </mc:Fallback>
         </mc:AlternateContent>
@@ -9053,7 +9030,7 @@
           </mc:Choice>
           <mc:Fallback>
             <w:pict>
-              <v:oval w14:anchorId="43435878" id="Elipse 229" o:spid="_x0000_s1026" style="position:absolute;margin-left:91.95pt;margin-top:67pt;width:9.75pt;height:11.25pt;z-index:251779072;visibility:visible;mso-wrap-style:square;mso-wrap-distance-left:9pt;mso-wrap-distance-top:0;mso-wrap-distance-right:9pt;mso-wrap-distance-bottom:0;mso-position-horizontal:absolute;mso-position-horizontal-relative:text;mso-position-vertical:absolute;mso-position-vertical-relative:text;v-text-anchor:middle" o:gfxdata="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" fillcolor="#549e39 [3204]" strokecolor="#294e1c [1604]" strokeweight="2pt"/>
+              <v:oval w14:anchorId="4CCC1EEA" id="Elipse 229" o:spid="_x0000_s1026" style="position:absolute;margin-left:91.95pt;margin-top:67pt;width:9.75pt;height:11.25pt;z-index:251779072;visibility:visible;mso-wrap-style:square;mso-wrap-distance-left:9pt;mso-wrap-distance-top:0;mso-wrap-distance-right:9pt;mso-wrap-distance-bottom:0;mso-position-horizontal:absolute;mso-position-horizontal-relative:text;mso-position-vertical:absolute;mso-position-vertical-relative:text;v-text-anchor:middle" o:gfxdata="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" fillcolor="#549e39 [3204]" strokecolor="#294e1c [1604]" strokeweight="2pt"/>
             </w:pict>
           </mc:Fallback>
         </mc:AlternateContent>
@@ -9274,11 +9251,2841 @@
         </w:rPr>
       </w:pPr>
     </w:p>
+    <w:p>
+      <w:pPr>
+        <w:jc w:val="both"/>
+        <w:rPr>
+          <w:b/>
+        </w:rPr>
+      </w:pPr>
+      <w:r>
+        <w:rPr>
+          <w:noProof/>
+          <w:lang w:eastAsia="es-CO"/>
+        </w:rPr>
+        <w:drawing>
+          <wp:anchor distT="0" distB="0" distL="114300" distR="114300" simplePos="0" relativeHeight="251807744" behindDoc="0" locked="0" layoutInCell="1" allowOverlap="1" wp14:anchorId="6242B002" wp14:editId="33672D7F">
+            <wp:simplePos x="0" y="0"/>
+            <wp:positionH relativeFrom="column">
+              <wp:posOffset>-3810</wp:posOffset>
+            </wp:positionH>
+            <wp:positionV relativeFrom="paragraph">
+              <wp:posOffset>325755</wp:posOffset>
+            </wp:positionV>
+            <wp:extent cx="1079500" cy="1079500"/>
+            <wp:effectExtent l="0" t="0" r="6350" b="6350"/>
+            <wp:wrapSquare wrapText="bothSides"/>
+            <wp:docPr id="246" name="Imagen 246"/>
+            <wp:cNvGraphicFramePr>
+              <a:graphicFrameLocks xmlns:a="http://schemas.openxmlformats.org/drawingml/2006/main" noChangeAspect="1"/>
+            </wp:cNvGraphicFramePr>
+            <a:graphic xmlns:a="http://schemas.openxmlformats.org/drawingml/2006/main">
+              <a:graphicData uri="http://schemas.openxmlformats.org/drawingml/2006/picture">
+                <pic:pic xmlns:pic="http://schemas.openxmlformats.org/drawingml/2006/picture">
+                  <pic:nvPicPr>
+                    <pic:cNvPr id="0" name="Picture 1" descr="http://localhost/SigatApp/www/img/predio.png"/>
+                    <pic:cNvPicPr>
+                      <a:picLocks noChangeAspect="1" noChangeArrowheads="1"/>
+                    </pic:cNvPicPr>
+                  </pic:nvPicPr>
+                  <pic:blipFill>
+                    <a:blip r:embed="rId36" cstate="print">
+                      <a:extLst>
+                        <a:ext uri="{28A0092B-C50C-407E-A947-70E740481C1C}">
+                          <a14:useLocalDpi xmlns:a14="http://schemas.microsoft.com/office/drawing/2010/main" val="0"/>
+                        </a:ext>
+                      </a:extLst>
+                    </a:blip>
+                    <a:stretch>
+                      <a:fillRect/>
+                    </a:stretch>
+                  </pic:blipFill>
+                  <pic:spPr bwMode="auto">
+                    <a:xfrm>
+                      <a:off x="0" y="0"/>
+                      <a:ext cx="1079500" cy="1079500"/>
+                    </a:xfrm>
+                    <a:prstGeom prst="rect">
+                      <a:avLst/>
+                    </a:prstGeom>
+                    <a:noFill/>
+                    <a:ln>
+                      <a:noFill/>
+                    </a:ln>
+                  </pic:spPr>
+                </pic:pic>
+              </a:graphicData>
+            </a:graphic>
+          </wp:anchor>
+        </w:drawing>
+      </w:r>
+      <w:r>
+        <w:rPr>
+          <w:b/>
+        </w:rPr>
+        <w:t>GESTION DE LOTES</w:t>
+      </w:r>
+    </w:p>
+    <w:p>
+      <w:pPr>
+        <w:jc w:val="both"/>
+      </w:pPr>
+      <w:r>
+        <w:t>En esta opción el técnico puede realizar las siguientes operaciones:</w:t>
+      </w:r>
+    </w:p>
+    <w:p>
+      <w:pPr>
+        <w:pStyle w:val="Prrafodelista"/>
+        <w:numPr>
+          <w:ilvl w:val="0"/>
+          <w:numId w:val="12"/>
+        </w:numPr>
+        <w:jc w:val="both"/>
+      </w:pPr>
+      <w:r>
+        <w:t>Consultar lotes</w:t>
+      </w:r>
+    </w:p>
+    <w:p>
+      <w:pPr>
+        <w:pStyle w:val="Prrafodelista"/>
+        <w:numPr>
+          <w:ilvl w:val="0"/>
+          <w:numId w:val="12"/>
+        </w:numPr>
+        <w:jc w:val="both"/>
+      </w:pPr>
+      <w:r>
+        <w:t>Registrar un nuevo</w:t>
+      </w:r>
+      <w:r>
+        <w:t xml:space="preserve"> lote</w:t>
+      </w:r>
+      <w:r>
+        <w:t xml:space="preserve"> </w:t>
+      </w:r>
+    </w:p>
+    <w:p>
+      <w:pPr>
+        <w:pStyle w:val="Prrafodelista"/>
+        <w:numPr>
+          <w:ilvl w:val="0"/>
+          <w:numId w:val="12"/>
+        </w:numPr>
+        <w:jc w:val="both"/>
+      </w:pPr>
+      <w:r>
+        <w:t>Editar los</w:t>
+      </w:r>
+      <w:r>
+        <w:t xml:space="preserve"> datos de un lote</w:t>
+      </w:r>
+    </w:p>
+    <w:p>
+      <w:pPr>
+        <w:pStyle w:val="Prrafodelista"/>
+        <w:numPr>
+          <w:ilvl w:val="0"/>
+          <w:numId w:val="12"/>
+        </w:numPr>
+        <w:jc w:val="both"/>
+      </w:pPr>
+      <w:r>
+        <w:t>Ver el historial de actualizaci</w:t>
+      </w:r>
+      <w:r>
+        <w:t>ón de un lote</w:t>
+      </w:r>
+      <w:r>
+        <w:t>.</w:t>
+      </w:r>
+    </w:p>
+    <w:p>
+      <w:pPr>
+        <w:jc w:val="both"/>
+        <w:rPr>
+          <w:b/>
+        </w:rPr>
+      </w:pPr>
+      <w:r>
+        <w:rPr>
+          <w:b/>
+        </w:rPr>
+        <w:t>CONSULTAR LOTES</w:t>
+      </w:r>
+      <w:r>
+        <w:rPr>
+          <w:b/>
+        </w:rPr>
+        <w:t xml:space="preserve"> REGISTRADOS:</w:t>
+      </w:r>
+    </w:p>
+    <w:p>
+      <w:pPr>
+        <w:jc w:val="both"/>
+      </w:pPr>
+      <w:r>
+        <w:t>Un lote se encuentra directamente asociado a un</w:t>
+      </w:r>
+      <w:r>
+        <w:t xml:space="preserve"> predio, por esto para consultar</w:t>
+      </w:r>
+      <w:r>
+        <w:t xml:space="preserve"> lotes es necesario ubicarse en la pantalla de gestión de predios, seleccionar un predio y presionar el botón lote</w:t>
+      </w:r>
+      <w:r>
+        <w:t>. De esta manera se cargarán en una ta</w:t>
+      </w:r>
+      <w:r>
+        <w:t>bla los datos de los lotes que pertenezcan al predio que se seleccionó</w:t>
+      </w:r>
+      <w:r>
+        <w:t>. También se cuenta con varios botones más que permiten navegar dentro de las opciones de esta funcionalidad.</w:t>
+      </w:r>
+    </w:p>
+    <w:p>
+      <w:pPr>
+        <w:jc w:val="center"/>
+      </w:pPr>
+      <w:r>
+        <w:rPr>
+          <w:noProof/>
+          <w:lang w:eastAsia="es-CO"/>
+        </w:rPr>
+        <mc:AlternateContent>
+          <mc:Choice Requires="wps">
+            <w:drawing>
+              <wp:anchor distT="0" distB="0" distL="114300" distR="114300" simplePos="0" relativeHeight="251827200" behindDoc="0" locked="0" layoutInCell="1" allowOverlap="1" wp14:anchorId="585E8141" wp14:editId="3C9183AA">
+                <wp:simplePos x="0" y="0"/>
+                <wp:positionH relativeFrom="column">
+                  <wp:posOffset>2910840</wp:posOffset>
+                </wp:positionH>
+                <wp:positionV relativeFrom="paragraph">
+                  <wp:posOffset>2452369</wp:posOffset>
+                </wp:positionV>
+                <wp:extent cx="1581150" cy="409575"/>
+                <wp:effectExtent l="38100" t="57150" r="19050" b="28575"/>
+                <wp:wrapNone/>
+                <wp:docPr id="13316" name="Conector recto de flecha 13316"/>
+                <wp:cNvGraphicFramePr/>
+                <a:graphic xmlns:a="http://schemas.openxmlformats.org/drawingml/2006/main">
+                  <a:graphicData uri="http://schemas.microsoft.com/office/word/2010/wordprocessingShape">
+                    <wps:wsp>
+                      <wps:cNvCnPr/>
+                      <wps:spPr>
+                        <a:xfrm flipH="1" flipV="1">
+                          <a:off x="0" y="0"/>
+                          <a:ext cx="1581150" cy="409575"/>
+                        </a:xfrm>
+                        <a:prstGeom prst="straightConnector1">
+                          <a:avLst/>
+                        </a:prstGeom>
+                        <a:ln w="25400">
+                          <a:solidFill>
+                            <a:srgbClr val="FF0000"/>
+                          </a:solidFill>
+                          <a:tailEnd type="triangle"/>
+                        </a:ln>
+                      </wps:spPr>
+                      <wps:style>
+                        <a:lnRef idx="1">
+                          <a:schemeClr val="accent1"/>
+                        </a:lnRef>
+                        <a:fillRef idx="0">
+                          <a:schemeClr val="accent1"/>
+                        </a:fillRef>
+                        <a:effectRef idx="0">
+                          <a:schemeClr val="accent1"/>
+                        </a:effectRef>
+                        <a:fontRef idx="minor">
+                          <a:schemeClr val="tx1"/>
+                        </a:fontRef>
+                      </wps:style>
+                      <wps:bodyPr/>
+                    </wps:wsp>
+                  </a:graphicData>
+                </a:graphic>
+                <wp14:sizeRelH relativeFrom="margin">
+                  <wp14:pctWidth>0</wp14:pctWidth>
+                </wp14:sizeRelH>
+                <wp14:sizeRelV relativeFrom="margin">
+                  <wp14:pctHeight>0</wp14:pctHeight>
+                </wp14:sizeRelV>
+              </wp:anchor>
+            </w:drawing>
+          </mc:Choice>
+          <mc:Fallback>
+            <w:pict>
+              <v:shape w14:anchorId="6BB852D1" id="Conector recto de flecha 13316" o:spid="_x0000_s1026" type="#_x0000_t32" style="position:absolute;margin-left:229.2pt;margin-top:193.1pt;width:124.5pt;height:32.25pt;flip:x y;z-index:251827200;visibility:visible;mso-wrap-style:square;mso-width-percent:0;mso-height-percent:0;mso-wrap-distance-left:9pt;mso-wrap-distance-top:0;mso-wrap-distance-right:9pt;mso-wrap-distance-bottom:0;mso-position-horizontal:absolute;mso-position-horizontal-relative:text;mso-position-vertical:absolute;mso-position-vertical-relative:text;mso-width-percent:0;mso-height-percent:0;mso-width-relative:margin;mso-height-relative:margin" o:gfxdata="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" strokecolor="red" strokeweight="2pt">
+                <v:stroke endarrow="block"/>
+              </v:shape>
+            </w:pict>
+          </mc:Fallback>
+        </mc:AlternateContent>
+      </w:r>
+      <w:r>
+        <w:rPr>
+          <w:noProof/>
+          <w:lang w:eastAsia="es-CO"/>
+        </w:rPr>
+        <mc:AlternateContent>
+          <mc:Choice Requires="wps">
+            <w:drawing>
+              <wp:anchor distT="0" distB="0" distL="114300" distR="114300" simplePos="0" relativeHeight="251825152" behindDoc="0" locked="0" layoutInCell="1" allowOverlap="1" wp14:anchorId="5FE72590" wp14:editId="4198E585">
+                <wp:simplePos x="0" y="0"/>
+                <wp:positionH relativeFrom="column">
+                  <wp:posOffset>1758315</wp:posOffset>
+                </wp:positionH>
+                <wp:positionV relativeFrom="paragraph">
+                  <wp:posOffset>2395220</wp:posOffset>
+                </wp:positionV>
+                <wp:extent cx="2095500" cy="9525"/>
+                <wp:effectExtent l="0" t="0" r="19050" b="28575"/>
+                <wp:wrapNone/>
+                <wp:docPr id="13315" name="Conector recto 13315"/>
+                <wp:cNvGraphicFramePr/>
+                <a:graphic xmlns:a="http://schemas.openxmlformats.org/drawingml/2006/main">
+                  <a:graphicData uri="http://schemas.microsoft.com/office/word/2010/wordprocessingShape">
+                    <wps:wsp>
+                      <wps:cNvCnPr/>
+                      <wps:spPr>
+                        <a:xfrm>
+                          <a:off x="0" y="0"/>
+                          <a:ext cx="2095500" cy="9525"/>
+                        </a:xfrm>
+                        <a:prstGeom prst="line">
+                          <a:avLst/>
+                        </a:prstGeom>
+                        <a:ln w="25400">
+                          <a:solidFill>
+                            <a:srgbClr val="FF0000"/>
+                          </a:solidFill>
+                        </a:ln>
+                      </wps:spPr>
+                      <wps:style>
+                        <a:lnRef idx="1">
+                          <a:schemeClr val="accent1"/>
+                        </a:lnRef>
+                        <a:fillRef idx="0">
+                          <a:schemeClr val="accent1"/>
+                        </a:fillRef>
+                        <a:effectRef idx="0">
+                          <a:schemeClr val="accent1"/>
+                        </a:effectRef>
+                        <a:fontRef idx="minor">
+                          <a:schemeClr val="tx1"/>
+                        </a:fontRef>
+                      </wps:style>
+                      <wps:bodyPr/>
+                    </wps:wsp>
+                  </a:graphicData>
+                </a:graphic>
+              </wp:anchor>
+            </w:drawing>
+          </mc:Choice>
+          <mc:Fallback>
+            <w:pict>
+              <v:line w14:anchorId="3A81E3AD" id="Conector recto 13315" o:spid="_x0000_s1026" style="position:absolute;z-index:251825152;visibility:visible;mso-wrap-style:square;mso-wrap-distance-left:9pt;mso-wrap-distance-top:0;mso-wrap-distance-right:9pt;mso-wrap-distance-bottom:0;mso-position-horizontal:absolute;mso-position-horizontal-relative:text;mso-position-vertical:absolute;mso-position-vertical-relative:text" from="138.45pt,188.6pt" to="303.45pt,189.35pt" o:gfxdata="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" strokecolor="red" strokeweight="2pt"/>
+            </w:pict>
+          </mc:Fallback>
+        </mc:AlternateContent>
+      </w:r>
+      <w:r>
+        <w:rPr>
+          <w:noProof/>
+          <w:lang w:eastAsia="es-CO"/>
+        </w:rPr>
+        <mc:AlternateContent>
+          <mc:Choice Requires="wps">
+            <w:drawing>
+              <wp:anchor distT="0" distB="0" distL="114300" distR="114300" simplePos="0" relativeHeight="251824128" behindDoc="0" locked="0" layoutInCell="1" allowOverlap="1" wp14:anchorId="21AA01D9" wp14:editId="1215B634">
+                <wp:simplePos x="0" y="0"/>
+                <wp:positionH relativeFrom="column">
+                  <wp:posOffset>3634740</wp:posOffset>
+                </wp:positionH>
+                <wp:positionV relativeFrom="paragraph">
+                  <wp:posOffset>1071244</wp:posOffset>
+                </wp:positionV>
+                <wp:extent cx="838200" cy="219075"/>
+                <wp:effectExtent l="38100" t="57150" r="19050" b="28575"/>
+                <wp:wrapNone/>
+                <wp:docPr id="13314" name="Conector recto de flecha 13314"/>
+                <wp:cNvGraphicFramePr/>
+                <a:graphic xmlns:a="http://schemas.openxmlformats.org/drawingml/2006/main">
+                  <a:graphicData uri="http://schemas.microsoft.com/office/word/2010/wordprocessingShape">
+                    <wps:wsp>
+                      <wps:cNvCnPr/>
+                      <wps:spPr>
+                        <a:xfrm flipH="1" flipV="1">
+                          <a:off x="0" y="0"/>
+                          <a:ext cx="838200" cy="219075"/>
+                        </a:xfrm>
+                        <a:prstGeom prst="straightConnector1">
+                          <a:avLst/>
+                        </a:prstGeom>
+                        <a:ln w="25400">
+                          <a:solidFill>
+                            <a:srgbClr val="FF0000"/>
+                          </a:solidFill>
+                          <a:tailEnd type="triangle"/>
+                        </a:ln>
+                      </wps:spPr>
+                      <wps:style>
+                        <a:lnRef idx="1">
+                          <a:schemeClr val="accent1"/>
+                        </a:lnRef>
+                        <a:fillRef idx="0">
+                          <a:schemeClr val="accent1"/>
+                        </a:fillRef>
+                        <a:effectRef idx="0">
+                          <a:schemeClr val="accent1"/>
+                        </a:effectRef>
+                        <a:fontRef idx="minor">
+                          <a:schemeClr val="tx1"/>
+                        </a:fontRef>
+                      </wps:style>
+                      <wps:bodyPr/>
+                    </wps:wsp>
+                  </a:graphicData>
+                </a:graphic>
+                <wp14:sizeRelH relativeFrom="margin">
+                  <wp14:pctWidth>0</wp14:pctWidth>
+                </wp14:sizeRelH>
+                <wp14:sizeRelV relativeFrom="margin">
+                  <wp14:pctHeight>0</wp14:pctHeight>
+                </wp14:sizeRelV>
+              </wp:anchor>
+            </w:drawing>
+          </mc:Choice>
+          <mc:Fallback>
+            <w:pict>
+              <v:shape w14:anchorId="6078EB61" id="Conector recto de flecha 13314" o:spid="_x0000_s1026" type="#_x0000_t32" style="position:absolute;margin-left:286.2pt;margin-top:84.35pt;width:66pt;height:17.25pt;flip:x y;z-index:251824128;visibility:visible;mso-wrap-style:square;mso-width-percent:0;mso-height-percent:0;mso-wrap-distance-left:9pt;mso-wrap-distance-top:0;mso-wrap-distance-right:9pt;mso-wrap-distance-bottom:0;mso-position-horizontal:absolute;mso-position-horizontal-relative:text;mso-position-vertical:absolute;mso-position-vertical-relative:text;mso-width-percent:0;mso-height-percent:0;mso-width-relative:margin;mso-height-relative:margin" o:gfxdata="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" strokecolor="red" strokeweight="2pt">
+                <v:stroke endarrow="block"/>
+              </v:shape>
+            </w:pict>
+          </mc:Fallback>
+        </mc:AlternateContent>
+      </w:r>
+      <w:r>
+        <w:rPr>
+          <w:noProof/>
+          <w:lang w:eastAsia="es-CO"/>
+        </w:rPr>
+        <mc:AlternateContent>
+          <mc:Choice Requires="wps">
+            <w:drawing>
+              <wp:anchor distT="0" distB="0" distL="114300" distR="114300" simplePos="0" relativeHeight="251822080" behindDoc="0" locked="0" layoutInCell="1" allowOverlap="1" wp14:anchorId="65FBB098" wp14:editId="03B2B0E8">
+                <wp:simplePos x="0" y="0"/>
+                <wp:positionH relativeFrom="column">
+                  <wp:posOffset>3463290</wp:posOffset>
+                </wp:positionH>
+                <wp:positionV relativeFrom="paragraph">
+                  <wp:posOffset>530859</wp:posOffset>
+                </wp:positionV>
+                <wp:extent cx="1009650" cy="111760"/>
+                <wp:effectExtent l="38100" t="0" r="19050" b="78740"/>
+                <wp:wrapNone/>
+                <wp:docPr id="13313" name="Conector recto de flecha 13313"/>
+                <wp:cNvGraphicFramePr/>
+                <a:graphic xmlns:a="http://schemas.openxmlformats.org/drawingml/2006/main">
+                  <a:graphicData uri="http://schemas.microsoft.com/office/word/2010/wordprocessingShape">
+                    <wps:wsp>
+                      <wps:cNvCnPr/>
+                      <wps:spPr>
+                        <a:xfrm flipH="1">
+                          <a:off x="0" y="0"/>
+                          <a:ext cx="1009650" cy="111760"/>
+                        </a:xfrm>
+                        <a:prstGeom prst="straightConnector1">
+                          <a:avLst/>
+                        </a:prstGeom>
+                        <a:ln w="25400">
+                          <a:solidFill>
+                            <a:srgbClr val="FF0000"/>
+                          </a:solidFill>
+                          <a:tailEnd type="triangle"/>
+                        </a:ln>
+                      </wps:spPr>
+                      <wps:style>
+                        <a:lnRef idx="1">
+                          <a:schemeClr val="accent1"/>
+                        </a:lnRef>
+                        <a:fillRef idx="0">
+                          <a:schemeClr val="accent1"/>
+                        </a:fillRef>
+                        <a:effectRef idx="0">
+                          <a:schemeClr val="accent1"/>
+                        </a:effectRef>
+                        <a:fontRef idx="minor">
+                          <a:schemeClr val="tx1"/>
+                        </a:fontRef>
+                      </wps:style>
+                      <wps:bodyPr/>
+                    </wps:wsp>
+                  </a:graphicData>
+                </a:graphic>
+                <wp14:sizeRelH relativeFrom="margin">
+                  <wp14:pctWidth>0</wp14:pctWidth>
+                </wp14:sizeRelH>
+                <wp14:sizeRelV relativeFrom="margin">
+                  <wp14:pctHeight>0</wp14:pctHeight>
+                </wp14:sizeRelV>
+              </wp:anchor>
+            </w:drawing>
+          </mc:Choice>
+          <mc:Fallback>
+            <w:pict>
+              <v:shape w14:anchorId="770B3776" id="Conector recto de flecha 13313" o:spid="_x0000_s1026" type="#_x0000_t32" style="position:absolute;margin-left:272.7pt;margin-top:41.8pt;width:79.5pt;height:8.8pt;flip:x;z-index:251822080;visibility:visible;mso-wrap-style:square;mso-width-percent:0;mso-height-percent:0;mso-wrap-distance-left:9pt;mso-wrap-distance-top:0;mso-wrap-distance-right:9pt;mso-wrap-distance-bottom:0;mso-position-horizontal:absolute;mso-position-horizontal-relative:text;mso-position-vertical:absolute;mso-position-vertical-relative:text;mso-width-percent:0;mso-height-percent:0;mso-width-relative:margin;mso-height-relative:margin" o:gfxdata="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" strokecolor="red" strokeweight="2pt">
+                <v:stroke endarrow="block"/>
+              </v:shape>
+            </w:pict>
+          </mc:Fallback>
+        </mc:AlternateContent>
+      </w:r>
+      <w:r>
+        <w:rPr>
+          <w:noProof/>
+          <w:lang w:eastAsia="es-CO"/>
+        </w:rPr>
+        <mc:AlternateContent>
+          <mc:Choice Requires="wps">
+            <w:drawing>
+              <wp:anchor distT="0" distB="0" distL="114300" distR="114300" simplePos="0" relativeHeight="251820032" behindDoc="0" locked="0" layoutInCell="1" allowOverlap="1" wp14:anchorId="79396728" wp14:editId="2A37502F">
+                <wp:simplePos x="0" y="0"/>
+                <wp:positionH relativeFrom="column">
+                  <wp:posOffset>1158240</wp:posOffset>
+                </wp:positionH>
+                <wp:positionV relativeFrom="paragraph">
+                  <wp:posOffset>2252345</wp:posOffset>
+                </wp:positionV>
+                <wp:extent cx="619125" cy="76200"/>
+                <wp:effectExtent l="0" t="57150" r="9525" b="19050"/>
+                <wp:wrapNone/>
+                <wp:docPr id="13312" name="Conector recto de flecha 13312"/>
+                <wp:cNvGraphicFramePr/>
+                <a:graphic xmlns:a="http://schemas.openxmlformats.org/drawingml/2006/main">
+                  <a:graphicData uri="http://schemas.microsoft.com/office/word/2010/wordprocessingShape">
+                    <wps:wsp>
+                      <wps:cNvCnPr/>
+                      <wps:spPr>
+                        <a:xfrm flipV="1">
+                          <a:off x="0" y="0"/>
+                          <a:ext cx="619125" cy="76200"/>
+                        </a:xfrm>
+                        <a:prstGeom prst="straightConnector1">
+                          <a:avLst/>
+                        </a:prstGeom>
+                        <a:ln w="25400">
+                          <a:solidFill>
+                            <a:srgbClr val="FF0000"/>
+                          </a:solidFill>
+                          <a:tailEnd type="triangle"/>
+                        </a:ln>
+                      </wps:spPr>
+                      <wps:style>
+                        <a:lnRef idx="1">
+                          <a:schemeClr val="accent1"/>
+                        </a:lnRef>
+                        <a:fillRef idx="0">
+                          <a:schemeClr val="accent1"/>
+                        </a:fillRef>
+                        <a:effectRef idx="0">
+                          <a:schemeClr val="accent1"/>
+                        </a:effectRef>
+                        <a:fontRef idx="minor">
+                          <a:schemeClr val="tx1"/>
+                        </a:fontRef>
+                      </wps:style>
+                      <wps:bodyPr/>
+                    </wps:wsp>
+                  </a:graphicData>
+                </a:graphic>
+                <wp14:sizeRelH relativeFrom="margin">
+                  <wp14:pctWidth>0</wp14:pctWidth>
+                </wp14:sizeRelH>
+                <wp14:sizeRelV relativeFrom="margin">
+                  <wp14:pctHeight>0</wp14:pctHeight>
+                </wp14:sizeRelV>
+              </wp:anchor>
+            </w:drawing>
+          </mc:Choice>
+          <mc:Fallback>
+            <w:pict>
+              <v:shape w14:anchorId="217A23D1" id="Conector recto de flecha 13312" o:spid="_x0000_s1026" type="#_x0000_t32" style="position:absolute;margin-left:91.2pt;margin-top:177.35pt;width:48.75pt;height:6pt;flip:y;z-index:251820032;visibility:visible;mso-wrap-style:square;mso-width-percent:0;mso-height-percent:0;mso-wrap-distance-left:9pt;mso-wrap-distance-top:0;mso-wrap-distance-right:9pt;mso-wrap-distance-bottom:0;mso-position-horizontal:absolute;mso-position-horizontal-relative:text;mso-position-vertical:absolute;mso-position-vertical-relative:text;mso-width-percent:0;mso-height-percent:0;mso-width-relative:margin;mso-height-relative:margin" o:gfxdata="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" strokecolor="red" strokeweight="2pt">
+                <v:stroke endarrow="block"/>
+              </v:shape>
+            </w:pict>
+          </mc:Fallback>
+        </mc:AlternateContent>
+      </w:r>
+      <w:r>
+        <w:rPr>
+          <w:noProof/>
+          <w:lang w:eastAsia="es-CO"/>
+        </w:rPr>
+        <mc:AlternateContent>
+          <mc:Choice Requires="wps">
+            <w:drawing>
+              <wp:anchor distT="0" distB="0" distL="114300" distR="114300" simplePos="0" relativeHeight="251817984" behindDoc="0" locked="0" layoutInCell="1" allowOverlap="1" wp14:anchorId="270BEF38" wp14:editId="0FE51083">
+                <wp:simplePos x="0" y="0"/>
+                <wp:positionH relativeFrom="column">
+                  <wp:posOffset>1148715</wp:posOffset>
+                </wp:positionH>
+                <wp:positionV relativeFrom="paragraph">
+                  <wp:posOffset>1071245</wp:posOffset>
+                </wp:positionV>
+                <wp:extent cx="857250" cy="390525"/>
+                <wp:effectExtent l="0" t="38100" r="57150" b="28575"/>
+                <wp:wrapNone/>
+                <wp:docPr id="255" name="Conector recto de flecha 255"/>
+                <wp:cNvGraphicFramePr/>
+                <a:graphic xmlns:a="http://schemas.openxmlformats.org/drawingml/2006/main">
+                  <a:graphicData uri="http://schemas.microsoft.com/office/word/2010/wordprocessingShape">
+                    <wps:wsp>
+                      <wps:cNvCnPr/>
+                      <wps:spPr>
+                        <a:xfrm flipV="1">
+                          <a:off x="0" y="0"/>
+                          <a:ext cx="857250" cy="390525"/>
+                        </a:xfrm>
+                        <a:prstGeom prst="straightConnector1">
+                          <a:avLst/>
+                        </a:prstGeom>
+                        <a:ln w="25400">
+                          <a:solidFill>
+                            <a:srgbClr val="FF0000"/>
+                          </a:solidFill>
+                          <a:tailEnd type="triangle"/>
+                        </a:ln>
+                      </wps:spPr>
+                      <wps:style>
+                        <a:lnRef idx="1">
+                          <a:schemeClr val="accent1"/>
+                        </a:lnRef>
+                        <a:fillRef idx="0">
+                          <a:schemeClr val="accent1"/>
+                        </a:fillRef>
+                        <a:effectRef idx="0">
+                          <a:schemeClr val="accent1"/>
+                        </a:effectRef>
+                        <a:fontRef idx="minor">
+                          <a:schemeClr val="tx1"/>
+                        </a:fontRef>
+                      </wps:style>
+                      <wps:bodyPr/>
+                    </wps:wsp>
+                  </a:graphicData>
+                </a:graphic>
+                <wp14:sizeRelH relativeFrom="margin">
+                  <wp14:pctWidth>0</wp14:pctWidth>
+                </wp14:sizeRelH>
+                <wp14:sizeRelV relativeFrom="margin">
+                  <wp14:pctHeight>0</wp14:pctHeight>
+                </wp14:sizeRelV>
+              </wp:anchor>
+            </w:drawing>
+          </mc:Choice>
+          <mc:Fallback>
+            <w:pict>
+              <v:shape w14:anchorId="0D85AD78" id="Conector recto de flecha 255" o:spid="_x0000_s1026" type="#_x0000_t32" style="position:absolute;margin-left:90.45pt;margin-top:84.35pt;width:67.5pt;height:30.75pt;flip:y;z-index:251817984;visibility:visible;mso-wrap-style:square;mso-width-percent:0;mso-height-percent:0;mso-wrap-distance-left:9pt;mso-wrap-distance-top:0;mso-wrap-distance-right:9pt;mso-wrap-distance-bottom:0;mso-position-horizontal:absolute;mso-position-horizontal-relative:text;mso-position-vertical:absolute;mso-position-vertical-relative:text;mso-width-percent:0;mso-height-percent:0;mso-width-relative:margin;mso-height-relative:margin" o:gfxdata="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" strokecolor="red" strokeweight="2pt">
+                <v:stroke endarrow="block"/>
+              </v:shape>
+            </w:pict>
+          </mc:Fallback>
+        </mc:AlternateContent>
+      </w:r>
+      <w:r>
+        <w:rPr>
+          <w:noProof/>
+          <w:lang w:eastAsia="es-CO"/>
+        </w:rPr>
+        <mc:AlternateContent>
+          <mc:Choice Requires="wps">
+            <w:drawing>
+              <wp:anchor distT="0" distB="0" distL="114300" distR="114300" simplePos="0" relativeHeight="251815936" behindDoc="0" locked="0" layoutInCell="1" allowOverlap="1" wp14:anchorId="61B72AE9" wp14:editId="4AF604C3">
+                <wp:simplePos x="0" y="0"/>
+                <wp:positionH relativeFrom="column">
+                  <wp:posOffset>1120140</wp:posOffset>
+                </wp:positionH>
+                <wp:positionV relativeFrom="paragraph">
+                  <wp:posOffset>558801</wp:posOffset>
+                </wp:positionV>
+                <wp:extent cx="1047750" cy="45719"/>
+                <wp:effectExtent l="0" t="38100" r="38100" b="88265"/>
+                <wp:wrapNone/>
+                <wp:docPr id="254" name="Conector recto de flecha 254"/>
+                <wp:cNvGraphicFramePr/>
+                <a:graphic xmlns:a="http://schemas.openxmlformats.org/drawingml/2006/main">
+                  <a:graphicData uri="http://schemas.microsoft.com/office/word/2010/wordprocessingShape">
+                    <wps:wsp>
+                      <wps:cNvCnPr/>
+                      <wps:spPr>
+                        <a:xfrm>
+                          <a:off x="0" y="0"/>
+                          <a:ext cx="1047750" cy="45719"/>
+                        </a:xfrm>
+                        <a:prstGeom prst="straightConnector1">
+                          <a:avLst/>
+                        </a:prstGeom>
+                        <a:ln w="25400">
+                          <a:solidFill>
+                            <a:srgbClr val="FF0000"/>
+                          </a:solidFill>
+                          <a:tailEnd type="triangle"/>
+                        </a:ln>
+                      </wps:spPr>
+                      <wps:style>
+                        <a:lnRef idx="1">
+                          <a:schemeClr val="accent1"/>
+                        </a:lnRef>
+                        <a:fillRef idx="0">
+                          <a:schemeClr val="accent1"/>
+                        </a:fillRef>
+                        <a:effectRef idx="0">
+                          <a:schemeClr val="accent1"/>
+                        </a:effectRef>
+                        <a:fontRef idx="minor">
+                          <a:schemeClr val="tx1"/>
+                        </a:fontRef>
+                      </wps:style>
+                      <wps:bodyPr/>
+                    </wps:wsp>
+                  </a:graphicData>
+                </a:graphic>
+                <wp14:sizeRelH relativeFrom="margin">
+                  <wp14:pctWidth>0</wp14:pctWidth>
+                </wp14:sizeRelH>
+                <wp14:sizeRelV relativeFrom="margin">
+                  <wp14:pctHeight>0</wp14:pctHeight>
+                </wp14:sizeRelV>
+              </wp:anchor>
+            </w:drawing>
+          </mc:Choice>
+          <mc:Fallback>
+            <w:pict>
+              <v:shape w14:anchorId="160F968B" id="Conector recto de flecha 254" o:spid="_x0000_s1026" type="#_x0000_t32" style="position:absolute;margin-left:88.2pt;margin-top:44pt;width:82.5pt;height:3.6pt;z-index:251815936;visibility:visible;mso-wrap-style:square;mso-width-percent:0;mso-height-percent:0;mso-wrap-distance-left:9pt;mso-wrap-distance-top:0;mso-wrap-distance-right:9pt;mso-wrap-distance-bottom:0;mso-position-horizontal:absolute;mso-position-horizontal-relative:text;mso-position-vertical:absolute;mso-position-vertical-relative:text;mso-width-percent:0;mso-height-percent:0;mso-width-relative:margin;mso-height-relative:margin" o:gfxdata="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" strokecolor="red" strokeweight="2pt">
+                <v:stroke endarrow="block"/>
+              </v:shape>
+            </w:pict>
+          </mc:Fallback>
+        </mc:AlternateContent>
+      </w:r>
+      <w:r>
+        <w:rPr>
+          <w:noProof/>
+          <w:lang w:eastAsia="es-CO"/>
+        </w:rPr>
+        <mc:AlternateContent>
+          <mc:Choice Requires="wps">
+            <w:drawing>
+              <wp:anchor distT="45720" distB="45720" distL="114300" distR="114300" simplePos="0" relativeHeight="251813888" behindDoc="0" locked="0" layoutInCell="1" allowOverlap="1" wp14:anchorId="5B2177B1" wp14:editId="2DF9ACC0">
+                <wp:simplePos x="0" y="0"/>
+                <wp:positionH relativeFrom="page">
+                  <wp:posOffset>5572125</wp:posOffset>
+                </wp:positionH>
+                <wp:positionV relativeFrom="paragraph">
+                  <wp:posOffset>2642870</wp:posOffset>
+                </wp:positionV>
+                <wp:extent cx="1628775" cy="571500"/>
+                <wp:effectExtent l="0" t="0" r="28575" b="19050"/>
+                <wp:wrapSquare wrapText="bothSides"/>
+                <wp:docPr id="252" name="Cuadro de texto 2"/>
+                <wp:cNvGraphicFramePr>
+                  <a:graphicFrameLocks xmlns:a="http://schemas.openxmlformats.org/drawingml/2006/main"/>
+                </wp:cNvGraphicFramePr>
+                <a:graphic xmlns:a="http://schemas.openxmlformats.org/drawingml/2006/main">
+                  <a:graphicData uri="http://schemas.microsoft.com/office/word/2010/wordprocessingShape">
+                    <wps:wsp>
+                      <wps:cNvSpPr txBox="1">
+                        <a:spLocks noChangeArrowheads="1"/>
+                      </wps:cNvSpPr>
+                      <wps:spPr bwMode="auto">
+                        <a:xfrm>
+                          <a:off x="0" y="0"/>
+                          <a:ext cx="1628775" cy="571500"/>
+                        </a:xfrm>
+                        <a:prstGeom prst="rect">
+                          <a:avLst/>
+                        </a:prstGeom>
+                        <a:solidFill>
+                          <a:srgbClr val="FFFFFF"/>
+                        </a:solidFill>
+                        <a:ln w="9525">
+                          <a:solidFill>
+                            <a:srgbClr val="000000"/>
+                          </a:solidFill>
+                          <a:miter lim="800000"/>
+                          <a:headEnd/>
+                          <a:tailEnd/>
+                        </a:ln>
+                      </wps:spPr>
+                      <wps:txbx>
+                        <w:txbxContent>
+                          <w:p>
+                            <w:pPr>
+                              <w:jc w:val="both"/>
+                              <w:rPr>
+                                <w:sz w:val="16"/>
+                                <w:szCs w:val="16"/>
+                              </w:rPr>
+                            </w:pPr>
+                            <w:r>
+                              <w:rPr>
+                                <w:b/>
+                                <w:sz w:val="16"/>
+                                <w:szCs w:val="16"/>
+                              </w:rPr>
+                              <w:t xml:space="preserve">Tabla de Visualización: </w:t>
+                            </w:r>
+                            <w:r>
+                              <w:rPr>
+                                <w:sz w:val="16"/>
+                                <w:szCs w:val="16"/>
+                              </w:rPr>
+                              <w:t xml:space="preserve">Muestra los </w:t>
+                            </w:r>
+                            <w:r>
+                              <w:rPr>
+                                <w:sz w:val="16"/>
+                                <w:szCs w:val="16"/>
+                              </w:rPr>
+                              <w:t>resultados de los lotes del predio seleccionado</w:t>
+                            </w:r>
+                            <w:r>
+                              <w:rPr>
+                                <w:b/>
+                                <w:sz w:val="16"/>
+                                <w:szCs w:val="16"/>
+                              </w:rPr>
+                              <w:t xml:space="preserve"> </w:t>
+                            </w:r>
+                            <w:r>
+                              <w:rPr>
+                                <w:b/>
+                                <w:sz w:val="16"/>
+                                <w:szCs w:val="16"/>
+                              </w:rPr>
+                              <w:t>.</w:t>
+                            </w:r>
+                          </w:p>
+                        </w:txbxContent>
+                      </wps:txbx>
+                      <wps:bodyPr rot="0" vert="horz" wrap="square" lIns="91440" tIns="45720" rIns="91440" bIns="45720" anchor="t" anchorCtr="0">
+                        <a:noAutofit/>
+                      </wps:bodyPr>
+                    </wps:wsp>
+                  </a:graphicData>
+                </a:graphic>
+                <wp14:sizeRelH relativeFrom="margin">
+                  <wp14:pctWidth>0</wp14:pctWidth>
+                </wp14:sizeRelH>
+                <wp14:sizeRelV relativeFrom="margin">
+                  <wp14:pctHeight>0</wp14:pctHeight>
+                </wp14:sizeRelV>
+              </wp:anchor>
+            </w:drawing>
+          </mc:Choice>
+          <mc:Fallback>
+            <w:pict>
+              <v:shape w14:anchorId="5B2177B1" id="_x0000_s1043" type="#_x0000_t202" style="position:absolute;left:0;text-align:left;margin-left:438.75pt;margin-top:208.1pt;width:128.25pt;height:45pt;z-index:251813888;visibility:visible;mso-wrap-style:square;mso-width-percent:0;mso-height-percent:0;mso-wrap-distance-left:9pt;mso-wrap-distance-top:3.6pt;mso-wrap-distance-right:9pt;mso-wrap-distance-bottom:3.6pt;mso-position-horizontal:absolute;mso-position-horizontal-relative:page;mso-position-vertical:absolute;mso-position-vertical-relative:text;mso-width-percent:0;mso-height-percent:0;mso-width-relative:margin;mso-height-relative:margin;v-text-anchor:top" o:gfxdata="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">
+                <v:textbox>
+                  <w:txbxContent>
+                    <w:p>
+                      <w:pPr>
+                        <w:jc w:val="both"/>
+                        <w:rPr>
+                          <w:sz w:val="16"/>
+                          <w:szCs w:val="16"/>
+                        </w:rPr>
+                      </w:pPr>
+                      <w:r>
+                        <w:rPr>
+                          <w:b/>
+                          <w:sz w:val="16"/>
+                          <w:szCs w:val="16"/>
+                        </w:rPr>
+                        <w:t xml:space="preserve">Tabla de Visualización: </w:t>
+                      </w:r>
+                      <w:r>
+                        <w:rPr>
+                          <w:sz w:val="16"/>
+                          <w:szCs w:val="16"/>
+                        </w:rPr>
+                        <w:t xml:space="preserve">Muestra los </w:t>
+                      </w:r>
+                      <w:r>
+                        <w:rPr>
+                          <w:sz w:val="16"/>
+                          <w:szCs w:val="16"/>
+                        </w:rPr>
+                        <w:t xml:space="preserve">resultados de los lotes del predio </w:t>
+                      </w:r>
+                      <w:proofErr w:type="gramStart"/>
+                      <w:r>
+                        <w:rPr>
+                          <w:sz w:val="16"/>
+                          <w:szCs w:val="16"/>
+                        </w:rPr>
+                        <w:t>seleccionado</w:t>
+                      </w:r>
+                      <w:r>
+                        <w:rPr>
+                          <w:b/>
+                          <w:sz w:val="16"/>
+                          <w:szCs w:val="16"/>
+                        </w:rPr>
+                        <w:t xml:space="preserve"> </w:t>
+                      </w:r>
+                      <w:r>
+                        <w:rPr>
+                          <w:b/>
+                          <w:sz w:val="16"/>
+                          <w:szCs w:val="16"/>
+                        </w:rPr>
+                        <w:t>.</w:t>
+                      </w:r>
+                      <w:proofErr w:type="gramEnd"/>
+                    </w:p>
+                  </w:txbxContent>
+                </v:textbox>
+                <w10:wrap type="square" anchorx="page"/>
+              </v:shape>
+            </w:pict>
+          </mc:Fallback>
+        </mc:AlternateContent>
+      </w:r>
+      <w:r>
+        <w:rPr>
+          <w:noProof/>
+          <w:lang w:eastAsia="es-CO"/>
+        </w:rPr>
+        <mc:AlternateContent>
+          <mc:Choice Requires="wps">
+            <w:drawing>
+              <wp:anchor distT="45720" distB="45720" distL="114300" distR="114300" simplePos="0" relativeHeight="251814912" behindDoc="0" locked="0" layoutInCell="1" allowOverlap="1" wp14:anchorId="5E65075B" wp14:editId="64D82472">
+                <wp:simplePos x="0" y="0"/>
+                <wp:positionH relativeFrom="margin">
+                  <wp:posOffset>-480060</wp:posOffset>
+                </wp:positionH>
+                <wp:positionV relativeFrom="paragraph">
+                  <wp:posOffset>2052320</wp:posOffset>
+                </wp:positionV>
+                <wp:extent cx="1628775" cy="533400"/>
+                <wp:effectExtent l="0" t="0" r="28575" b="19050"/>
+                <wp:wrapSquare wrapText="bothSides"/>
+                <wp:docPr id="253" name="Cuadro de texto 2"/>
+                <wp:cNvGraphicFramePr>
+                  <a:graphicFrameLocks xmlns:a="http://schemas.openxmlformats.org/drawingml/2006/main"/>
+                </wp:cNvGraphicFramePr>
+                <a:graphic xmlns:a="http://schemas.openxmlformats.org/drawingml/2006/main">
+                  <a:graphicData uri="http://schemas.microsoft.com/office/word/2010/wordprocessingShape">
+                    <wps:wsp>
+                      <wps:cNvSpPr txBox="1">
+                        <a:spLocks noChangeArrowheads="1"/>
+                      </wps:cNvSpPr>
+                      <wps:spPr bwMode="auto">
+                        <a:xfrm>
+                          <a:off x="0" y="0"/>
+                          <a:ext cx="1628775" cy="533400"/>
+                        </a:xfrm>
+                        <a:prstGeom prst="rect">
+                          <a:avLst/>
+                        </a:prstGeom>
+                        <a:solidFill>
+                          <a:srgbClr val="FFFFFF"/>
+                        </a:solidFill>
+                        <a:ln w="9525">
+                          <a:solidFill>
+                            <a:srgbClr val="000000"/>
+                          </a:solidFill>
+                          <a:miter lim="800000"/>
+                          <a:headEnd/>
+                          <a:tailEnd/>
+                        </a:ln>
+                      </wps:spPr>
+                      <wps:txbx>
+                        <w:txbxContent>
+                          <w:p>
+                            <w:pPr>
+                              <w:jc w:val="both"/>
+                              <w:rPr>
+                                <w:sz w:val="16"/>
+                                <w:szCs w:val="16"/>
+                              </w:rPr>
+                            </w:pPr>
+                            <w:r>
+                              <w:rPr>
+                                <w:b/>
+                                <w:sz w:val="16"/>
+                                <w:szCs w:val="16"/>
+                              </w:rPr>
+                              <w:t xml:space="preserve">Radio de selección: </w:t>
+                            </w:r>
+                            <w:r>
+                              <w:rPr>
+                                <w:sz w:val="16"/>
+                                <w:szCs w:val="16"/>
+                              </w:rPr>
+                              <w:t>Selecciona un lote</w:t>
+                            </w:r>
+                            <w:r>
+                              <w:rPr>
+                                <w:sz w:val="16"/>
+                                <w:szCs w:val="16"/>
+                              </w:rPr>
+                              <w:t xml:space="preserve"> para ver su historial</w:t>
+                            </w:r>
+                            <w:r>
+                              <w:rPr>
+                                <w:sz w:val="16"/>
+                                <w:szCs w:val="16"/>
+                              </w:rPr>
+                              <w:t>,</w:t>
+                            </w:r>
+                            <w:r>
+                              <w:rPr>
+                                <w:sz w:val="16"/>
+                                <w:szCs w:val="16"/>
+                              </w:rPr>
+                              <w:t xml:space="preserve"> o actualizar los datos.</w:t>
+                            </w:r>
+                          </w:p>
+                        </w:txbxContent>
+                      </wps:txbx>
+                      <wps:bodyPr rot="0" vert="horz" wrap="square" lIns="91440" tIns="45720" rIns="91440" bIns="45720" anchor="t" anchorCtr="0">
+                        <a:noAutofit/>
+                      </wps:bodyPr>
+                    </wps:wsp>
+                  </a:graphicData>
+                </a:graphic>
+                <wp14:sizeRelH relativeFrom="margin">
+                  <wp14:pctWidth>0</wp14:pctWidth>
+                </wp14:sizeRelH>
+                <wp14:sizeRelV relativeFrom="margin">
+                  <wp14:pctHeight>0</wp14:pctHeight>
+                </wp14:sizeRelV>
+              </wp:anchor>
+            </w:drawing>
+          </mc:Choice>
+          <mc:Fallback>
+            <w:pict>
+              <v:shape w14:anchorId="5E65075B" id="_x0000_s1044" type="#_x0000_t202" style="position:absolute;left:0;text-align:left;margin-left:-37.8pt;margin-top:161.6pt;width:128.25pt;height:42pt;z-index:251814912;visibility:visible;mso-wrap-style:square;mso-width-percent:0;mso-height-percent:0;mso-wrap-distance-left:9pt;mso-wrap-distance-top:3.6pt;mso-wrap-distance-right:9pt;mso-wrap-distance-bottom:3.6pt;mso-position-horizontal:absolute;mso-position-horizontal-relative:margin;mso-position-vertical:absolute;mso-position-vertical-relative:text;mso-width-percent:0;mso-height-percent:0;mso-width-relative:margin;mso-height-relative:margin;v-text-anchor:top" o:gfxdata="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">
+                <v:textbox>
+                  <w:txbxContent>
+                    <w:p>
+                      <w:pPr>
+                        <w:jc w:val="both"/>
+                        <w:rPr>
+                          <w:sz w:val="16"/>
+                          <w:szCs w:val="16"/>
+                        </w:rPr>
+                      </w:pPr>
+                      <w:r>
+                        <w:rPr>
+                          <w:b/>
+                          <w:sz w:val="16"/>
+                          <w:szCs w:val="16"/>
+                        </w:rPr>
+                        <w:t xml:space="preserve">Radio de selección: </w:t>
+                      </w:r>
+                      <w:r>
+                        <w:rPr>
+                          <w:sz w:val="16"/>
+                          <w:szCs w:val="16"/>
+                        </w:rPr>
+                        <w:t>Selecciona un lote</w:t>
+                      </w:r>
+                      <w:r>
+                        <w:rPr>
+                          <w:sz w:val="16"/>
+                          <w:szCs w:val="16"/>
+                        </w:rPr>
+                        <w:t xml:space="preserve"> para ver su historial</w:t>
+                      </w:r>
+                      <w:r>
+                        <w:rPr>
+                          <w:sz w:val="16"/>
+                          <w:szCs w:val="16"/>
+                        </w:rPr>
+                        <w:t>,</w:t>
+                      </w:r>
+                      <w:r>
+                        <w:rPr>
+                          <w:sz w:val="16"/>
+                          <w:szCs w:val="16"/>
+                        </w:rPr>
+                        <w:t xml:space="preserve"> o actualizar los datos.</w:t>
+                      </w:r>
+                    </w:p>
+                  </w:txbxContent>
+                </v:textbox>
+                <w10:wrap type="square" anchorx="margin"/>
+              </v:shape>
+            </w:pict>
+          </mc:Fallback>
+        </mc:AlternateContent>
+      </w:r>
+      <w:r>
+        <w:rPr>
+          <w:noProof/>
+          <w:lang w:eastAsia="es-CO"/>
+        </w:rPr>
+        <mc:AlternateContent>
+          <mc:Choice Requires="wps">
+            <w:drawing>
+              <wp:anchor distT="45720" distB="45720" distL="114300" distR="114300" simplePos="0" relativeHeight="251809792" behindDoc="0" locked="0" layoutInCell="1" allowOverlap="1" wp14:anchorId="52FB02F4" wp14:editId="02AD26CE">
+                <wp:simplePos x="0" y="0"/>
+                <wp:positionH relativeFrom="margin">
+                  <wp:posOffset>-513080</wp:posOffset>
+                </wp:positionH>
+                <wp:positionV relativeFrom="paragraph">
+                  <wp:posOffset>387350</wp:posOffset>
+                </wp:positionV>
+                <wp:extent cx="1628775" cy="371475"/>
+                <wp:effectExtent l="0" t="0" r="28575" b="28575"/>
+                <wp:wrapSquare wrapText="bothSides"/>
+                <wp:docPr id="248" name="Cuadro de texto 2"/>
+                <wp:cNvGraphicFramePr>
+                  <a:graphicFrameLocks xmlns:a="http://schemas.openxmlformats.org/drawingml/2006/main"/>
+                </wp:cNvGraphicFramePr>
+                <a:graphic xmlns:a="http://schemas.openxmlformats.org/drawingml/2006/main">
+                  <a:graphicData uri="http://schemas.microsoft.com/office/word/2010/wordprocessingShape">
+                    <wps:wsp>
+                      <wps:cNvSpPr txBox="1">
+                        <a:spLocks noChangeArrowheads="1"/>
+                      </wps:cNvSpPr>
+                      <wps:spPr bwMode="auto">
+                        <a:xfrm>
+                          <a:off x="0" y="0"/>
+                          <a:ext cx="1628775" cy="371475"/>
+                        </a:xfrm>
+                        <a:prstGeom prst="rect">
+                          <a:avLst/>
+                        </a:prstGeom>
+                        <a:solidFill>
+                          <a:srgbClr val="FFFFFF"/>
+                        </a:solidFill>
+                        <a:ln w="9525">
+                          <a:solidFill>
+                            <a:srgbClr val="000000"/>
+                          </a:solidFill>
+                          <a:miter lim="800000"/>
+                          <a:headEnd/>
+                          <a:tailEnd/>
+                        </a:ln>
+                      </wps:spPr>
+                      <wps:txbx>
+                        <w:txbxContent>
+                          <w:p>
+                            <w:pPr>
+                              <w:jc w:val="both"/>
+                              <w:rPr>
+                                <w:sz w:val="16"/>
+                                <w:szCs w:val="16"/>
+                              </w:rPr>
+                            </w:pPr>
+                            <w:r>
+                              <w:rPr>
+                                <w:b/>
+                                <w:sz w:val="16"/>
+                                <w:szCs w:val="16"/>
+                              </w:rPr>
+                              <w:t xml:space="preserve">Botón Atrás: </w:t>
+                            </w:r>
+                            <w:r>
+                              <w:rPr>
+                                <w:sz w:val="16"/>
+                                <w:szCs w:val="16"/>
+                              </w:rPr>
+                              <w:t>Regresa</w:t>
+                            </w:r>
+                            <w:r>
+                              <w:rPr>
+                                <w:sz w:val="16"/>
+                                <w:szCs w:val="16"/>
+                              </w:rPr>
+                              <w:t xml:space="preserve"> a la pantalla de gestión de predios</w:t>
+                            </w:r>
+                            <w:r>
+                              <w:rPr>
+                                <w:sz w:val="16"/>
+                                <w:szCs w:val="16"/>
+                              </w:rPr>
+                              <w:t>.</w:t>
+                            </w:r>
+                          </w:p>
+                        </w:txbxContent>
+                      </wps:txbx>
+                      <wps:bodyPr rot="0" vert="horz" wrap="square" lIns="91440" tIns="45720" rIns="91440" bIns="45720" anchor="t" anchorCtr="0">
+                        <a:noAutofit/>
+                      </wps:bodyPr>
+                    </wps:wsp>
+                  </a:graphicData>
+                </a:graphic>
+                <wp14:sizeRelH relativeFrom="margin">
+                  <wp14:pctWidth>0</wp14:pctWidth>
+                </wp14:sizeRelH>
+                <wp14:sizeRelV relativeFrom="margin">
+                  <wp14:pctHeight>0</wp14:pctHeight>
+                </wp14:sizeRelV>
+              </wp:anchor>
+            </w:drawing>
+          </mc:Choice>
+          <mc:Fallback>
+            <w:pict>
+              <v:shape w14:anchorId="52FB02F4" id="_x0000_s1045" type="#_x0000_t202" style="position:absolute;left:0;text-align:left;margin-left:-40.4pt;margin-top:30.5pt;width:128.25pt;height:29.25pt;z-index:251809792;visibility:visible;mso-wrap-style:square;mso-width-percent:0;mso-height-percent:0;mso-wrap-distance-left:9pt;mso-wrap-distance-top:3.6pt;mso-wrap-distance-right:9pt;mso-wrap-distance-bottom:3.6pt;mso-position-horizontal:absolute;mso-position-horizontal-relative:margin;mso-position-vertical:absolute;mso-position-vertical-relative:text;mso-width-percent:0;mso-height-percent:0;mso-width-relative:margin;mso-height-relative:margin;v-text-anchor:top" o:gfxdata="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">
+                <v:textbox>
+                  <w:txbxContent>
+                    <w:p>
+                      <w:pPr>
+                        <w:jc w:val="both"/>
+                        <w:rPr>
+                          <w:sz w:val="16"/>
+                          <w:szCs w:val="16"/>
+                        </w:rPr>
+                      </w:pPr>
+                      <w:r>
+                        <w:rPr>
+                          <w:b/>
+                          <w:sz w:val="16"/>
+                          <w:szCs w:val="16"/>
+                        </w:rPr>
+                        <w:t xml:space="preserve">Botón Atrás: </w:t>
+                      </w:r>
+                      <w:r>
+                        <w:rPr>
+                          <w:sz w:val="16"/>
+                          <w:szCs w:val="16"/>
+                        </w:rPr>
+                        <w:t>Regresa</w:t>
+                      </w:r>
+                      <w:r>
+                        <w:rPr>
+                          <w:sz w:val="16"/>
+                          <w:szCs w:val="16"/>
+                        </w:rPr>
+                        <w:t xml:space="preserve"> a la pantalla de gestión de predios</w:t>
+                      </w:r>
+                      <w:r>
+                        <w:rPr>
+                          <w:sz w:val="16"/>
+                          <w:szCs w:val="16"/>
+                        </w:rPr>
+                        <w:t>.</w:t>
+                      </w:r>
+                    </w:p>
+                  </w:txbxContent>
+                </v:textbox>
+                <w10:wrap type="square" anchorx="margin"/>
+              </v:shape>
+            </w:pict>
+          </mc:Fallback>
+        </mc:AlternateContent>
+      </w:r>
+      <w:r>
+        <w:rPr>
+          <w:noProof/>
+          <w:lang w:eastAsia="es-CO"/>
+        </w:rPr>
+        <mc:AlternateContent>
+          <mc:Choice Requires="wps">
+            <w:drawing>
+              <wp:anchor distT="45720" distB="45720" distL="114300" distR="114300" simplePos="0" relativeHeight="251810816" behindDoc="0" locked="0" layoutInCell="1" allowOverlap="1" wp14:anchorId="47B67059" wp14:editId="3D00D310">
+                <wp:simplePos x="0" y="0"/>
+                <wp:positionH relativeFrom="margin">
+                  <wp:posOffset>4477385</wp:posOffset>
+                </wp:positionH>
+                <wp:positionV relativeFrom="paragraph">
+                  <wp:posOffset>387350</wp:posOffset>
+                </wp:positionV>
+                <wp:extent cx="1628775" cy="371475"/>
+                <wp:effectExtent l="0" t="0" r="28575" b="28575"/>
+                <wp:wrapSquare wrapText="bothSides"/>
+                <wp:docPr id="249" name="Cuadro de texto 2"/>
+                <wp:cNvGraphicFramePr>
+                  <a:graphicFrameLocks xmlns:a="http://schemas.openxmlformats.org/drawingml/2006/main"/>
+                </wp:cNvGraphicFramePr>
+                <a:graphic xmlns:a="http://schemas.openxmlformats.org/drawingml/2006/main">
+                  <a:graphicData uri="http://schemas.microsoft.com/office/word/2010/wordprocessingShape">
+                    <wps:wsp>
+                      <wps:cNvSpPr txBox="1">
+                        <a:spLocks noChangeArrowheads="1"/>
+                      </wps:cNvSpPr>
+                      <wps:spPr bwMode="auto">
+                        <a:xfrm>
+                          <a:off x="0" y="0"/>
+                          <a:ext cx="1628775" cy="371475"/>
+                        </a:xfrm>
+                        <a:prstGeom prst="rect">
+                          <a:avLst/>
+                        </a:prstGeom>
+                        <a:solidFill>
+                          <a:srgbClr val="FFFFFF"/>
+                        </a:solidFill>
+                        <a:ln w="9525">
+                          <a:solidFill>
+                            <a:srgbClr val="000000"/>
+                          </a:solidFill>
+                          <a:miter lim="800000"/>
+                          <a:headEnd/>
+                          <a:tailEnd/>
+                        </a:ln>
+                      </wps:spPr>
+                      <wps:txbx>
+                        <w:txbxContent>
+                          <w:p>
+                            <w:pPr>
+                              <w:rPr>
+                                <w:sz w:val="16"/>
+                                <w:szCs w:val="16"/>
+                              </w:rPr>
+                            </w:pPr>
+                            <w:r>
+                              <w:rPr>
+                                <w:b/>
+                                <w:sz w:val="16"/>
+                                <w:szCs w:val="16"/>
+                              </w:rPr>
+                              <w:t xml:space="preserve">Botón Nuevo: </w:t>
+                            </w:r>
+                            <w:r>
+                              <w:rPr>
+                                <w:sz w:val="16"/>
+                                <w:szCs w:val="16"/>
+                              </w:rPr>
+                              <w:t>Abre un formulario p</w:t>
+                            </w:r>
+                            <w:r>
+                              <w:rPr>
+                                <w:sz w:val="16"/>
+                                <w:szCs w:val="16"/>
+                              </w:rPr>
+                              <w:t>ara registrar un nuevo lote</w:t>
+                            </w:r>
+                            <w:r>
+                              <w:rPr>
+                                <w:sz w:val="16"/>
+                                <w:szCs w:val="16"/>
+                              </w:rPr>
+                              <w:t>.</w:t>
+                            </w:r>
+                            <w:r>
+                              <w:rPr>
+                                <w:b/>
+                                <w:sz w:val="16"/>
+                                <w:szCs w:val="16"/>
+                              </w:rPr>
+                              <w:t xml:space="preserve"> </w:t>
+                            </w:r>
+                          </w:p>
+                        </w:txbxContent>
+                      </wps:txbx>
+                      <wps:bodyPr rot="0" vert="horz" wrap="square" lIns="91440" tIns="45720" rIns="91440" bIns="45720" anchor="t" anchorCtr="0">
+                        <a:noAutofit/>
+                      </wps:bodyPr>
+                    </wps:wsp>
+                  </a:graphicData>
+                </a:graphic>
+                <wp14:sizeRelH relativeFrom="margin">
+                  <wp14:pctWidth>0</wp14:pctWidth>
+                </wp14:sizeRelH>
+                <wp14:sizeRelV relativeFrom="margin">
+                  <wp14:pctHeight>0</wp14:pctHeight>
+                </wp14:sizeRelV>
+              </wp:anchor>
+            </w:drawing>
+          </mc:Choice>
+          <mc:Fallback>
+            <w:pict>
+              <v:shape w14:anchorId="47B67059" id="_x0000_s1046" type="#_x0000_t202" style="position:absolute;left:0;text-align:left;margin-left:352.55pt;margin-top:30.5pt;width:128.25pt;height:29.25pt;z-index:251810816;visibility:visible;mso-wrap-style:square;mso-width-percent:0;mso-height-percent:0;mso-wrap-distance-left:9pt;mso-wrap-distance-top:3.6pt;mso-wrap-distance-right:9pt;mso-wrap-distance-bottom:3.6pt;mso-position-horizontal:absolute;mso-position-horizontal-relative:margin;mso-position-vertical:absolute;mso-position-vertical-relative:text;mso-width-percent:0;mso-height-percent:0;mso-width-relative:margin;mso-height-relative:margin;v-text-anchor:top" o:gfxdata="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">
+                <v:textbox>
+                  <w:txbxContent>
+                    <w:p>
+                      <w:pPr>
+                        <w:rPr>
+                          <w:sz w:val="16"/>
+                          <w:szCs w:val="16"/>
+                        </w:rPr>
+                      </w:pPr>
+                      <w:r>
+                        <w:rPr>
+                          <w:b/>
+                          <w:sz w:val="16"/>
+                          <w:szCs w:val="16"/>
+                        </w:rPr>
+                        <w:t xml:space="preserve">Botón Nuevo: </w:t>
+                      </w:r>
+                      <w:r>
+                        <w:rPr>
+                          <w:sz w:val="16"/>
+                          <w:szCs w:val="16"/>
+                        </w:rPr>
+                        <w:t>Abre un formulario p</w:t>
+                      </w:r>
+                      <w:r>
+                        <w:rPr>
+                          <w:sz w:val="16"/>
+                          <w:szCs w:val="16"/>
+                        </w:rPr>
+                        <w:t>ara registrar un nuevo lote</w:t>
+                      </w:r>
+                      <w:r>
+                        <w:rPr>
+                          <w:sz w:val="16"/>
+                          <w:szCs w:val="16"/>
+                        </w:rPr>
+                        <w:t>.</w:t>
+                      </w:r>
+                      <w:r>
+                        <w:rPr>
+                          <w:b/>
+                          <w:sz w:val="16"/>
+                          <w:szCs w:val="16"/>
+                        </w:rPr>
+                        <w:t xml:space="preserve"> </w:t>
+                      </w:r>
+                    </w:p>
+                  </w:txbxContent>
+                </v:textbox>
+                <w10:wrap type="square" anchorx="margin"/>
+              </v:shape>
+            </w:pict>
+          </mc:Fallback>
+        </mc:AlternateContent>
+      </w:r>
+      <w:r>
+        <w:rPr>
+          <w:noProof/>
+          <w:lang w:eastAsia="es-CO"/>
+        </w:rPr>
+        <mc:AlternateContent>
+          <mc:Choice Requires="wps">
+            <w:drawing>
+              <wp:anchor distT="45720" distB="45720" distL="114300" distR="114300" simplePos="0" relativeHeight="251811840" behindDoc="0" locked="0" layoutInCell="1" allowOverlap="1" wp14:anchorId="63ADD74A" wp14:editId="1F2920DB">
+                <wp:simplePos x="0" y="0"/>
+                <wp:positionH relativeFrom="margin">
+                  <wp:posOffset>4462145</wp:posOffset>
+                </wp:positionH>
+                <wp:positionV relativeFrom="paragraph">
+                  <wp:posOffset>1073150</wp:posOffset>
+                </wp:positionV>
+                <wp:extent cx="1628775" cy="504825"/>
+                <wp:effectExtent l="0" t="0" r="28575" b="28575"/>
+                <wp:wrapSquare wrapText="bothSides"/>
+                <wp:docPr id="250" name="Cuadro de texto 2"/>
+                <wp:cNvGraphicFramePr>
+                  <a:graphicFrameLocks xmlns:a="http://schemas.openxmlformats.org/drawingml/2006/main"/>
+                </wp:cNvGraphicFramePr>
+                <a:graphic xmlns:a="http://schemas.openxmlformats.org/drawingml/2006/main">
+                  <a:graphicData uri="http://schemas.microsoft.com/office/word/2010/wordprocessingShape">
+                    <wps:wsp>
+                      <wps:cNvSpPr txBox="1">
+                        <a:spLocks noChangeArrowheads="1"/>
+                      </wps:cNvSpPr>
+                      <wps:spPr bwMode="auto">
+                        <a:xfrm>
+                          <a:off x="0" y="0"/>
+                          <a:ext cx="1628775" cy="504825"/>
+                        </a:xfrm>
+                        <a:prstGeom prst="rect">
+                          <a:avLst/>
+                        </a:prstGeom>
+                        <a:solidFill>
+                          <a:srgbClr val="FFFFFF"/>
+                        </a:solidFill>
+                        <a:ln w="9525">
+                          <a:solidFill>
+                            <a:srgbClr val="000000"/>
+                          </a:solidFill>
+                          <a:miter lim="800000"/>
+                          <a:headEnd/>
+                          <a:tailEnd/>
+                        </a:ln>
+                      </wps:spPr>
+                      <wps:txbx>
+                        <w:txbxContent>
+                          <w:p>
+                            <w:pPr>
+                              <w:jc w:val="both"/>
+                              <w:rPr>
+                                <w:sz w:val="16"/>
+                                <w:szCs w:val="16"/>
+                              </w:rPr>
+                            </w:pPr>
+                            <w:r>
+                              <w:rPr>
+                                <w:b/>
+                                <w:sz w:val="16"/>
+                                <w:szCs w:val="16"/>
+                              </w:rPr>
+                              <w:t xml:space="preserve">Botón Actualizar: </w:t>
+                            </w:r>
+                            <w:r>
+                              <w:rPr>
+                                <w:sz w:val="16"/>
+                                <w:szCs w:val="16"/>
+                              </w:rPr>
+                              <w:t>Abre un formulario para ac</w:t>
+                            </w:r>
+                            <w:r>
+                              <w:rPr>
+                                <w:sz w:val="16"/>
+                                <w:szCs w:val="16"/>
+                              </w:rPr>
+                              <w:t>tualizar los datos del lote</w:t>
+                            </w:r>
+                            <w:r>
+                              <w:rPr>
+                                <w:sz w:val="16"/>
+                                <w:szCs w:val="16"/>
+                              </w:rPr>
+                              <w:t xml:space="preserve"> seleccionado.</w:t>
+                            </w:r>
+                          </w:p>
+                        </w:txbxContent>
+                      </wps:txbx>
+                      <wps:bodyPr rot="0" vert="horz" wrap="square" lIns="91440" tIns="45720" rIns="91440" bIns="45720" anchor="t" anchorCtr="0">
+                        <a:noAutofit/>
+                      </wps:bodyPr>
+                    </wps:wsp>
+                  </a:graphicData>
+                </a:graphic>
+                <wp14:sizeRelH relativeFrom="margin">
+                  <wp14:pctWidth>0</wp14:pctWidth>
+                </wp14:sizeRelH>
+                <wp14:sizeRelV relativeFrom="margin">
+                  <wp14:pctHeight>0</wp14:pctHeight>
+                </wp14:sizeRelV>
+              </wp:anchor>
+            </w:drawing>
+          </mc:Choice>
+          <mc:Fallback>
+            <w:pict>
+              <v:shape w14:anchorId="63ADD74A" id="_x0000_s1047" type="#_x0000_t202" style="position:absolute;left:0;text-align:left;margin-left:351.35pt;margin-top:84.5pt;width:128.25pt;height:39.75pt;z-index:251811840;visibility:visible;mso-wrap-style:square;mso-width-percent:0;mso-height-percent:0;mso-wrap-distance-left:9pt;mso-wrap-distance-top:3.6pt;mso-wrap-distance-right:9pt;mso-wrap-distance-bottom:3.6pt;mso-position-horizontal:absolute;mso-position-horizontal-relative:margin;mso-position-vertical:absolute;mso-position-vertical-relative:text;mso-width-percent:0;mso-height-percent:0;mso-width-relative:margin;mso-height-relative:margin;v-text-anchor:top" o:gfxdata="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">
+                <v:textbox>
+                  <w:txbxContent>
+                    <w:p>
+                      <w:pPr>
+                        <w:jc w:val="both"/>
+                        <w:rPr>
+                          <w:sz w:val="16"/>
+                          <w:szCs w:val="16"/>
+                        </w:rPr>
+                      </w:pPr>
+                      <w:r>
+                        <w:rPr>
+                          <w:b/>
+                          <w:sz w:val="16"/>
+                          <w:szCs w:val="16"/>
+                        </w:rPr>
+                        <w:t xml:space="preserve">Botón Actualizar: </w:t>
+                      </w:r>
+                      <w:r>
+                        <w:rPr>
+                          <w:sz w:val="16"/>
+                          <w:szCs w:val="16"/>
+                        </w:rPr>
+                        <w:t>Abre un formulario para ac</w:t>
+                      </w:r>
+                      <w:r>
+                        <w:rPr>
+                          <w:sz w:val="16"/>
+                          <w:szCs w:val="16"/>
+                        </w:rPr>
+                        <w:t>tualizar los datos del lote</w:t>
+                      </w:r>
+                      <w:r>
+                        <w:rPr>
+                          <w:sz w:val="16"/>
+                          <w:szCs w:val="16"/>
+                        </w:rPr>
+                        <w:t xml:space="preserve"> seleccionado.</w:t>
+                      </w:r>
+                    </w:p>
+                  </w:txbxContent>
+                </v:textbox>
+                <w10:wrap type="square" anchorx="margin"/>
+              </v:shape>
+            </w:pict>
+          </mc:Fallback>
+        </mc:AlternateContent>
+      </w:r>
+      <w:r>
+        <w:rPr>
+          <w:noProof/>
+          <w:lang w:eastAsia="es-CO"/>
+        </w:rPr>
+        <mc:AlternateContent>
+          <mc:Choice Requires="wps">
+            <w:drawing>
+              <wp:anchor distT="45720" distB="45720" distL="114300" distR="114300" simplePos="0" relativeHeight="251812864" behindDoc="0" locked="0" layoutInCell="1" allowOverlap="1" wp14:anchorId="07DE256A" wp14:editId="704DFB4B">
+                <wp:simplePos x="0" y="0"/>
+                <wp:positionH relativeFrom="margin">
+                  <wp:posOffset>-476250</wp:posOffset>
+                </wp:positionH>
+                <wp:positionV relativeFrom="paragraph">
+                  <wp:posOffset>1177925</wp:posOffset>
+                </wp:positionV>
+                <wp:extent cx="1628775" cy="504825"/>
+                <wp:effectExtent l="0" t="0" r="28575" b="28575"/>
+                <wp:wrapSquare wrapText="bothSides"/>
+                <wp:docPr id="251" name="Cuadro de texto 2"/>
+                <wp:cNvGraphicFramePr>
+                  <a:graphicFrameLocks xmlns:a="http://schemas.openxmlformats.org/drawingml/2006/main"/>
+                </wp:cNvGraphicFramePr>
+                <a:graphic xmlns:a="http://schemas.openxmlformats.org/drawingml/2006/main">
+                  <a:graphicData uri="http://schemas.microsoft.com/office/word/2010/wordprocessingShape">
+                    <wps:wsp>
+                      <wps:cNvSpPr txBox="1">
+                        <a:spLocks noChangeArrowheads="1"/>
+                      </wps:cNvSpPr>
+                      <wps:spPr bwMode="auto">
+                        <a:xfrm>
+                          <a:off x="0" y="0"/>
+                          <a:ext cx="1628775" cy="504825"/>
+                        </a:xfrm>
+                        <a:prstGeom prst="rect">
+                          <a:avLst/>
+                        </a:prstGeom>
+                        <a:solidFill>
+                          <a:srgbClr val="FFFFFF"/>
+                        </a:solidFill>
+                        <a:ln w="9525">
+                          <a:solidFill>
+                            <a:srgbClr val="000000"/>
+                          </a:solidFill>
+                          <a:miter lim="800000"/>
+                          <a:headEnd/>
+                          <a:tailEnd/>
+                        </a:ln>
+                      </wps:spPr>
+                      <wps:txbx>
+                        <w:txbxContent>
+                          <w:p>
+                            <w:pPr>
+                              <w:jc w:val="both"/>
+                              <w:rPr>
+                                <w:sz w:val="16"/>
+                                <w:szCs w:val="16"/>
+                              </w:rPr>
+                            </w:pPr>
+                            <w:r>
+                              <w:rPr>
+                                <w:b/>
+                                <w:sz w:val="16"/>
+                                <w:szCs w:val="16"/>
+                              </w:rPr>
+                              <w:t xml:space="preserve">Botón Historial: </w:t>
+                            </w:r>
+                            <w:r>
+                              <w:rPr>
+                                <w:sz w:val="16"/>
+                                <w:szCs w:val="16"/>
+                              </w:rPr>
+                              <w:t>Muestra los datos de registro</w:t>
+                            </w:r>
+                            <w:r>
+                              <w:rPr>
+                                <w:sz w:val="16"/>
+                                <w:szCs w:val="16"/>
+                              </w:rPr>
+                              <w:t xml:space="preserve"> y actualización de un lote</w:t>
+                            </w:r>
+                            <w:r>
+                              <w:rPr>
+                                <w:sz w:val="16"/>
+                                <w:szCs w:val="16"/>
+                              </w:rPr>
+                              <w:t>.</w:t>
+                            </w:r>
+                          </w:p>
+                        </w:txbxContent>
+                      </wps:txbx>
+                      <wps:bodyPr rot="0" vert="horz" wrap="square" lIns="91440" tIns="45720" rIns="91440" bIns="45720" anchor="t" anchorCtr="0">
+                        <a:noAutofit/>
+                      </wps:bodyPr>
+                    </wps:wsp>
+                  </a:graphicData>
+                </a:graphic>
+                <wp14:sizeRelH relativeFrom="margin">
+                  <wp14:pctWidth>0</wp14:pctWidth>
+                </wp14:sizeRelH>
+                <wp14:sizeRelV relativeFrom="margin">
+                  <wp14:pctHeight>0</wp14:pctHeight>
+                </wp14:sizeRelV>
+              </wp:anchor>
+            </w:drawing>
+          </mc:Choice>
+          <mc:Fallback>
+            <w:pict>
+              <v:shape w14:anchorId="07DE256A" id="_x0000_s1048" type="#_x0000_t202" style="position:absolute;left:0;text-align:left;margin-left:-37.5pt;margin-top:92.75pt;width:128.25pt;height:39.75pt;z-index:251812864;visibility:visible;mso-wrap-style:square;mso-width-percent:0;mso-height-percent:0;mso-wrap-distance-left:9pt;mso-wrap-distance-top:3.6pt;mso-wrap-distance-right:9pt;mso-wrap-distance-bottom:3.6pt;mso-position-horizontal:absolute;mso-position-horizontal-relative:margin;mso-position-vertical:absolute;mso-position-vertical-relative:text;mso-width-percent:0;mso-height-percent:0;mso-width-relative:margin;mso-height-relative:margin;v-text-anchor:top" o:gfxdata="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">
+                <v:textbox>
+                  <w:txbxContent>
+                    <w:p>
+                      <w:pPr>
+                        <w:jc w:val="both"/>
+                        <w:rPr>
+                          <w:sz w:val="16"/>
+                          <w:szCs w:val="16"/>
+                        </w:rPr>
+                      </w:pPr>
+                      <w:r>
+                        <w:rPr>
+                          <w:b/>
+                          <w:sz w:val="16"/>
+                          <w:szCs w:val="16"/>
+                        </w:rPr>
+                        <w:t xml:space="preserve">Botón Historial: </w:t>
+                      </w:r>
+                      <w:r>
+                        <w:rPr>
+                          <w:sz w:val="16"/>
+                          <w:szCs w:val="16"/>
+                        </w:rPr>
+                        <w:t>Muestra los datos de registro</w:t>
+                      </w:r>
+                      <w:r>
+                        <w:rPr>
+                          <w:sz w:val="16"/>
+                          <w:szCs w:val="16"/>
+                        </w:rPr>
+                        <w:t xml:space="preserve"> y actualización de un lote</w:t>
+                      </w:r>
+                      <w:r>
+                        <w:rPr>
+                          <w:sz w:val="16"/>
+                          <w:szCs w:val="16"/>
+                        </w:rPr>
+                        <w:t>.</w:t>
+                      </w:r>
+                    </w:p>
+                  </w:txbxContent>
+                </v:textbox>
+                <w10:wrap type="square" anchorx="margin"/>
+              </v:shape>
+            </w:pict>
+          </mc:Fallback>
+        </mc:AlternateContent>
+      </w:r>
+      <w:r>
+        <w:rPr>
+          <w:noProof/>
+          <w:lang w:eastAsia="es-CO"/>
+        </w:rPr>
+        <w:drawing>
+          <wp:inline distT="0" distB="0" distL="0" distR="0" wp14:anchorId="7AAE5764" wp14:editId="0D5B8DF1">
+            <wp:extent cx="2429510" cy="4147679"/>
+            <wp:effectExtent l="19050" t="19050" r="27940" b="24765"/>
+            <wp:docPr id="247" name="Imagen 247"/>
+            <wp:cNvGraphicFramePr>
+              <a:graphicFrameLocks xmlns:a="http://schemas.openxmlformats.org/drawingml/2006/main" noChangeAspect="1"/>
+            </wp:cNvGraphicFramePr>
+            <a:graphic xmlns:a="http://schemas.openxmlformats.org/drawingml/2006/main">
+              <a:graphicData uri="http://schemas.openxmlformats.org/drawingml/2006/picture">
+                <pic:pic xmlns:pic="http://schemas.openxmlformats.org/drawingml/2006/picture">
+                  <pic:nvPicPr>
+                    <pic:cNvPr id="247" name="Screenshot_20180218-234721.png"/>
+                    <pic:cNvPicPr/>
+                  </pic:nvPicPr>
+                  <pic:blipFill rotWithShape="1">
+                    <a:blip r:embed="rId37" cstate="print">
+                      <a:extLst>
+                        <a:ext uri="{28A0092B-C50C-407E-A947-70E740481C1C}">
+                          <a14:useLocalDpi xmlns:a14="http://schemas.microsoft.com/office/drawing/2010/main" val="0"/>
+                        </a:ext>
+                      </a:extLst>
+                    </a:blip>
+                    <a:srcRect t="3970"/>
+                    <a:stretch/>
+                  </pic:blipFill>
+                  <pic:spPr bwMode="auto">
+                    <a:xfrm>
+                      <a:off x="0" y="0"/>
+                      <a:ext cx="2430000" cy="4148516"/>
+                    </a:xfrm>
+                    <a:prstGeom prst="rect">
+                      <a:avLst/>
+                    </a:prstGeom>
+                    <a:ln w="25400">
+                      <a:solidFill>
+                        <a:srgbClr val="549E39"/>
+                      </a:solidFill>
+                    </a:ln>
+                    <a:extLst>
+                      <a:ext uri="{53640926-AAD7-44D8-BBD7-CCE9431645EC}">
+                        <a14:shadowObscured xmlns:a14="http://schemas.microsoft.com/office/drawing/2010/main"/>
+                      </a:ext>
+                    </a:extLst>
+                  </pic:spPr>
+                </pic:pic>
+              </a:graphicData>
+            </a:graphic>
+          </wp:inline>
+        </w:drawing>
+      </w:r>
+    </w:p>
+    <w:p>
+      <w:pPr>
+        <w:jc w:val="center"/>
+        <w:rPr>
+          <w:b/>
+        </w:rPr>
+      </w:pPr>
+      <w:r>
+        <w:rPr>
+          <w:b/>
+        </w:rPr>
+        <w:t>Pantalla de Gestión de Lotes</w:t>
+      </w:r>
+    </w:p>
+    <w:p>
+      <w:pPr>
+        <w:rPr>
+          <w:b/>
+        </w:rPr>
+      </w:pPr>
+      <w:r>
+        <w:rPr>
+          <w:b/>
+        </w:rPr>
+        <w:t>REGISTRAR UN</w:t>
+      </w:r>
+      <w:r>
+        <w:rPr>
+          <w:b/>
+        </w:rPr>
+        <w:t xml:space="preserve"> NUEVO LOTE</w:t>
+      </w:r>
+      <w:r>
+        <w:rPr>
+          <w:b/>
+        </w:rPr>
+        <w:t>:</w:t>
+      </w:r>
+    </w:p>
+    <w:p>
+      <w:pPr>
+        <w:jc w:val="both"/>
+      </w:pPr>
+      <w:r>
+        <w:t>Para registrar un nuevo lote se debe contar previamente con la información del predio asociado al mismo, por esto es importante que se realice el registro del predio antes de seguir con esta operación.</w:t>
+      </w:r>
+      <w:r>
+        <w:t xml:space="preserve"> Se recomienda que el nombre del lote corresponde a una letra del abecedario y que se siga la secuencia de acuerdo al número de lotes.</w:t>
+      </w:r>
+    </w:p>
+    <w:p>
+      <w:pPr>
+        <w:jc w:val="both"/>
+      </w:pPr>
+      <w:r>
+        <w:rPr>
+          <w:b/>
+        </w:rPr>
+        <w:t>Paso 1:</w:t>
+      </w:r>
+      <w:r>
+        <w:t xml:space="preserve"> Presione el botón nuevo de la pa</w:t>
+      </w:r>
+      <w:r>
+        <w:t>ntalla de gestión de lotes</w:t>
+      </w:r>
+      <w:r>
+        <w:t>. Esta acción abrirá un formulario de registro.</w:t>
+      </w:r>
+    </w:p>
+    <w:p>
+      <w:pPr>
+        <w:jc w:val="both"/>
+      </w:pPr>
+      <w:r>
+        <w:rPr>
+          <w:b/>
+        </w:rPr>
+        <w:t>Paso 2:</w:t>
+      </w:r>
+      <w:r>
+        <w:t xml:space="preserve"> Diligencie los campos del formulario </w:t>
+      </w:r>
+      <w:r>
+        <w:t>con la información del lote</w:t>
+      </w:r>
+      <w:r>
+        <w:t>. No es necesario ingresar un código de identificación, ya que el sistema lo genera automáticamente</w:t>
+      </w:r>
+      <w:r>
+        <w:t>, además de vincularlo al predio correspondiente.</w:t>
+      </w:r>
+    </w:p>
+    <w:p>
+      <w:pPr>
+        <w:jc w:val="both"/>
+      </w:pPr>
+      <w:r>
+        <w:rPr>
+          <w:b/>
+        </w:rPr>
+        <w:t xml:space="preserve">Paso 3: </w:t>
+      </w:r>
+      <w:r>
+        <w:t>En caso de estar seguro de haber ingresado los datos correctos, pulse el botón registrar que aparece de color verde. De lo contrario, puede tocar el botón cancelar, de color rojo, para deshacer el formulario y regresar a la pant</w:t>
+      </w:r>
+      <w:r>
+        <w:t>alla de gestión de lotes</w:t>
+      </w:r>
+      <w:r>
+        <w:t>. Una vez que pulse el botón registrar, el aplicativo mostrará una ventana de dialogo con un mensaje de confirmación, lo cual significa</w:t>
+      </w:r>
+      <w:r>
+        <w:t xml:space="preserve"> que el lote</w:t>
+      </w:r>
+      <w:r>
+        <w:t xml:space="preserve"> se ha registrado en la base de datos. Presione aceptar para cerrarla.</w:t>
+      </w:r>
+    </w:p>
+    <w:p>
+      <w:pPr>
+        <w:rPr>
+          <w:noProof/>
+          <w:lang w:eastAsia="es-CO"/>
+        </w:rPr>
+      </w:pPr>
+    </w:p>
+    <w:p>
+      <w:r>
+        <w:rPr>
+          <w:noProof/>
+          <w:lang w:eastAsia="es-CO"/>
+        </w:rPr>
+        <mc:AlternateContent>
+          <mc:Choice Requires="wps">
+            <w:drawing>
+              <wp:anchor distT="0" distB="0" distL="114300" distR="114300" simplePos="0" relativeHeight="251831296" behindDoc="0" locked="0" layoutInCell="1" allowOverlap="1" wp14:anchorId="5AD66FBD" wp14:editId="6F899AC5">
+                <wp:simplePos x="0" y="0"/>
+                <wp:positionH relativeFrom="column">
+                  <wp:posOffset>4827181</wp:posOffset>
+                </wp:positionH>
+                <wp:positionV relativeFrom="paragraph">
+                  <wp:posOffset>1969386</wp:posOffset>
+                </wp:positionV>
+                <wp:extent cx="123825" cy="142875"/>
+                <wp:effectExtent l="0" t="0" r="28575" b="28575"/>
+                <wp:wrapNone/>
+                <wp:docPr id="7" name="Elipse 7"/>
+                <wp:cNvGraphicFramePr/>
+                <a:graphic xmlns:a="http://schemas.openxmlformats.org/drawingml/2006/main">
+                  <a:graphicData uri="http://schemas.microsoft.com/office/word/2010/wordprocessingShape">
+                    <wps:wsp>
+                      <wps:cNvSpPr/>
+                      <wps:spPr>
+                        <a:xfrm>
+                          <a:off x="0" y="0"/>
+                          <a:ext cx="123825" cy="142875"/>
+                        </a:xfrm>
+                        <a:prstGeom prst="ellipse">
+                          <a:avLst/>
+                        </a:prstGeom>
+                      </wps:spPr>
+                      <wps:style>
+                        <a:lnRef idx="2">
+                          <a:schemeClr val="accent1">
+                            <a:shade val="50000"/>
+                          </a:schemeClr>
+                        </a:lnRef>
+                        <a:fillRef idx="1">
+                          <a:schemeClr val="accent1"/>
+                        </a:fillRef>
+                        <a:effectRef idx="0">
+                          <a:schemeClr val="accent1"/>
+                        </a:effectRef>
+                        <a:fontRef idx="minor">
+                          <a:schemeClr val="lt1"/>
+                        </a:fontRef>
+                      </wps:style>
+                      <wps:bodyPr rot="0" spcFirstLastPara="0" vertOverflow="overflow" horzOverflow="overflow" vert="horz" wrap="square" lIns="91440" tIns="45720" rIns="91440" bIns="45720" numCol="1" spcCol="0" rtlCol="0" fromWordArt="0" anchor="ctr" anchorCtr="0" forceAA="0" compatLnSpc="1">
+                        <a:prstTxWarp prst="textNoShape">
+                          <a:avLst/>
+                        </a:prstTxWarp>
+                        <a:noAutofit/>
+                      </wps:bodyPr>
+                    </wps:wsp>
+                  </a:graphicData>
+                </a:graphic>
+                <wp14:sizeRelH relativeFrom="margin">
+                  <wp14:pctWidth>0</wp14:pctWidth>
+                </wp14:sizeRelH>
+                <wp14:sizeRelV relativeFrom="margin">
+                  <wp14:pctHeight>0</wp14:pctHeight>
+                </wp14:sizeRelV>
+              </wp:anchor>
+            </w:drawing>
+          </mc:Choice>
+          <mc:Fallback>
+            <w:pict>
+              <v:oval w14:anchorId="57C20CA3" id="Elipse 7" o:spid="_x0000_s1026" style="position:absolute;margin-left:380.1pt;margin-top:155.05pt;width:9.75pt;height:11.25pt;z-index:251831296;visibility:visible;mso-wrap-style:square;mso-width-percent:0;mso-height-percent:0;mso-wrap-distance-left:9pt;mso-wrap-distance-top:0;mso-wrap-distance-right:9pt;mso-wrap-distance-bottom:0;mso-position-horizontal:absolute;mso-position-horizontal-relative:text;mso-position-vertical:absolute;mso-position-vertical-relative:text;mso-width-percent:0;mso-height-percent:0;mso-width-relative:margin;mso-height-relative:margin;v-text-anchor:middle" o:gfxdata="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" fillcolor="#549e39 [3204]" strokecolor="#294e1c [1604]" strokeweight="2pt"/>
+            </w:pict>
+          </mc:Fallback>
+        </mc:AlternateContent>
+      </w:r>
+      <w:r>
+        <w:rPr>
+          <w:noProof/>
+          <w:lang w:eastAsia="es-CO"/>
+        </w:rPr>
+        <mc:AlternateContent>
+          <mc:Choice Requires="wps">
+            <w:drawing>
+              <wp:anchor distT="0" distB="0" distL="114300" distR="114300" simplePos="0" relativeHeight="251829248" behindDoc="0" locked="0" layoutInCell="1" allowOverlap="1" wp14:anchorId="3B879DCD" wp14:editId="5CBD904C">
+                <wp:simplePos x="0" y="0"/>
+                <wp:positionH relativeFrom="column">
+                  <wp:posOffset>3179135</wp:posOffset>
+                </wp:positionH>
+                <wp:positionV relativeFrom="paragraph">
+                  <wp:posOffset>438298</wp:posOffset>
+                </wp:positionV>
+                <wp:extent cx="123825" cy="142875"/>
+                <wp:effectExtent l="0" t="0" r="28575" b="28575"/>
+                <wp:wrapNone/>
+                <wp:docPr id="6" name="Elipse 6"/>
+                <wp:cNvGraphicFramePr/>
+                <a:graphic xmlns:a="http://schemas.openxmlformats.org/drawingml/2006/main">
+                  <a:graphicData uri="http://schemas.microsoft.com/office/word/2010/wordprocessingShape">
+                    <wps:wsp>
+                      <wps:cNvSpPr/>
+                      <wps:spPr>
+                        <a:xfrm>
+                          <a:off x="0" y="0"/>
+                          <a:ext cx="123825" cy="142875"/>
+                        </a:xfrm>
+                        <a:prstGeom prst="ellipse">
+                          <a:avLst/>
+                        </a:prstGeom>
+                      </wps:spPr>
+                      <wps:style>
+                        <a:lnRef idx="2">
+                          <a:schemeClr val="accent1">
+                            <a:shade val="50000"/>
+                          </a:schemeClr>
+                        </a:lnRef>
+                        <a:fillRef idx="1">
+                          <a:schemeClr val="accent1"/>
+                        </a:fillRef>
+                        <a:effectRef idx="0">
+                          <a:schemeClr val="accent1"/>
+                        </a:effectRef>
+                        <a:fontRef idx="minor">
+                          <a:schemeClr val="lt1"/>
+                        </a:fontRef>
+                      </wps:style>
+                      <wps:bodyPr rot="0" spcFirstLastPara="0" vertOverflow="overflow" horzOverflow="overflow" vert="horz" wrap="square" lIns="91440" tIns="45720" rIns="91440" bIns="45720" numCol="1" spcCol="0" rtlCol="0" fromWordArt="0" anchor="ctr" anchorCtr="0" forceAA="0" compatLnSpc="1">
+                        <a:prstTxWarp prst="textNoShape">
+                          <a:avLst/>
+                        </a:prstTxWarp>
+                        <a:noAutofit/>
+                      </wps:bodyPr>
+                    </wps:wsp>
+                  </a:graphicData>
+                </a:graphic>
+              </wp:anchor>
+            </w:drawing>
+          </mc:Choice>
+          <mc:Fallback>
+            <w:pict>
+              <v:oval w14:anchorId="4D0411CB" id="Elipse 6" o:spid="_x0000_s1026" style="position:absolute;margin-left:250.35pt;margin-top:34.5pt;width:9.75pt;height:11.25pt;z-index:251829248;visibility:visible;mso-wrap-style:square;mso-wrap-distance-left:9pt;mso-wrap-distance-top:0;mso-wrap-distance-right:9pt;mso-wrap-distance-bottom:0;mso-position-horizontal:absolute;mso-position-horizontal-relative:text;mso-position-vertical:absolute;mso-position-vertical-relative:text;v-text-anchor:middle" o:gfxdata="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" fillcolor="#549e39 [3204]" strokecolor="#294e1c [1604]" strokeweight="2pt"/>
+            </w:pict>
+          </mc:Fallback>
+        </mc:AlternateContent>
+      </w:r>
+      <w:r>
+        <w:rPr>
+          <w:noProof/>
+          <w:lang w:eastAsia="es-CO"/>
+        </w:rPr>
+        <w:drawing>
+          <wp:inline distT="0" distB="0" distL="0" distR="0" wp14:anchorId="6F5590BE" wp14:editId="409EC0C2">
+            <wp:extent cx="1720215" cy="2931369"/>
+            <wp:effectExtent l="19050" t="19050" r="13335" b="21590"/>
+            <wp:docPr id="2" name="Imagen 2"/>
+            <wp:cNvGraphicFramePr>
+              <a:graphicFrameLocks xmlns:a="http://schemas.openxmlformats.org/drawingml/2006/main" noChangeAspect="1"/>
+            </wp:cNvGraphicFramePr>
+            <a:graphic xmlns:a="http://schemas.openxmlformats.org/drawingml/2006/main">
+              <a:graphicData uri="http://schemas.openxmlformats.org/drawingml/2006/picture">
+                <pic:pic xmlns:pic="http://schemas.openxmlformats.org/drawingml/2006/picture">
+                  <pic:nvPicPr>
+                    <pic:cNvPr id="2" name="Screenshot_20180218-234651.png"/>
+                    <pic:cNvPicPr/>
+                  </pic:nvPicPr>
+                  <pic:blipFill rotWithShape="1">
+                    <a:blip r:embed="rId38" cstate="print">
+                      <a:extLst>
+                        <a:ext uri="{28A0092B-C50C-407E-A947-70E740481C1C}">
+                          <a14:useLocalDpi xmlns:a14="http://schemas.microsoft.com/office/drawing/2010/main" val="0"/>
+                        </a:ext>
+                      </a:extLst>
+                    </a:blip>
+                    <a:srcRect t="4171"/>
+                    <a:stretch/>
+                  </pic:blipFill>
+                  <pic:spPr bwMode="auto">
+                    <a:xfrm>
+                      <a:off x="0" y="0"/>
+                      <a:ext cx="1720800" cy="2932366"/>
+                    </a:xfrm>
+                    <a:prstGeom prst="rect">
+                      <a:avLst/>
+                    </a:prstGeom>
+                    <a:ln w="25400">
+                      <a:solidFill>
+                        <a:schemeClr val="accent1"/>
+                      </a:solidFill>
+                    </a:ln>
+                    <a:extLst>
+                      <a:ext uri="{53640926-AAD7-44D8-BBD7-CCE9431645EC}">
+                        <a14:shadowObscured xmlns:a14="http://schemas.microsoft.com/office/drawing/2010/main"/>
+                      </a:ext>
+                    </a:extLst>
+                  </pic:spPr>
+                </pic:pic>
+              </a:graphicData>
+            </a:graphic>
+          </wp:inline>
+        </w:drawing>
+      </w:r>
+      <w:r>
+        <w:rPr>
+          <w:noProof/>
+          <w:lang w:eastAsia="es-CO"/>
+        </w:rPr>
+        <w:t xml:space="preserve">     </w:t>
+      </w:r>
+      <w:r>
+        <w:rPr>
+          <w:noProof/>
+          <w:lang w:eastAsia="es-CO"/>
+        </w:rPr>
+        <w:drawing>
+          <wp:inline distT="0" distB="0" distL="0" distR="0" wp14:anchorId="2555B682" wp14:editId="64475F82">
+            <wp:extent cx="1720215" cy="2920737"/>
+            <wp:effectExtent l="19050" t="19050" r="13335" b="13335"/>
+            <wp:docPr id="4" name="Imagen 4"/>
+            <wp:cNvGraphicFramePr>
+              <a:graphicFrameLocks xmlns:a="http://schemas.openxmlformats.org/drawingml/2006/main" noChangeAspect="1"/>
+            </wp:cNvGraphicFramePr>
+            <a:graphic xmlns:a="http://schemas.openxmlformats.org/drawingml/2006/main">
+              <a:graphicData uri="http://schemas.openxmlformats.org/drawingml/2006/picture">
+                <pic:pic xmlns:pic="http://schemas.openxmlformats.org/drawingml/2006/picture">
+                  <pic:nvPicPr>
+                    <pic:cNvPr id="4" name="Screenshot_20180218-234701.png"/>
+                    <pic:cNvPicPr/>
+                  </pic:nvPicPr>
+                  <pic:blipFill rotWithShape="1">
+                    <a:blip r:embed="rId39" cstate="print">
+                      <a:extLst>
+                        <a:ext uri="{28A0092B-C50C-407E-A947-70E740481C1C}">
+                          <a14:useLocalDpi xmlns:a14="http://schemas.microsoft.com/office/drawing/2010/main" val="0"/>
+                        </a:ext>
+                      </a:extLst>
+                    </a:blip>
+                    <a:srcRect t="4518"/>
+                    <a:stretch/>
+                  </pic:blipFill>
+                  <pic:spPr bwMode="auto">
+                    <a:xfrm>
+                      <a:off x="0" y="0"/>
+                      <a:ext cx="1720800" cy="2921730"/>
+                    </a:xfrm>
+                    <a:prstGeom prst="rect">
+                      <a:avLst/>
+                    </a:prstGeom>
+                    <a:ln w="25400">
+                      <a:solidFill>
+                        <a:schemeClr val="accent1"/>
+                      </a:solidFill>
+                    </a:ln>
+                    <a:extLst>
+                      <a:ext uri="{53640926-AAD7-44D8-BBD7-CCE9431645EC}">
+                        <a14:shadowObscured xmlns:a14="http://schemas.microsoft.com/office/drawing/2010/main"/>
+                      </a:ext>
+                    </a:extLst>
+                  </pic:spPr>
+                </pic:pic>
+              </a:graphicData>
+            </a:graphic>
+          </wp:inline>
+        </w:drawing>
+      </w:r>
+      <w:r>
+        <w:rPr>
+          <w:noProof/>
+          <w:lang w:eastAsia="es-CO"/>
+        </w:rPr>
+        <w:t xml:space="preserve">     </w:t>
+      </w:r>
+      <w:r>
+        <w:rPr>
+          <w:noProof/>
+          <w:lang w:eastAsia="es-CO"/>
+        </w:rPr>
+        <w:drawing>
+          <wp:inline distT="0" distB="0" distL="0" distR="0" wp14:anchorId="2127E69B" wp14:editId="12C67CC3">
+            <wp:extent cx="1720215" cy="2920737"/>
+            <wp:effectExtent l="38100" t="38100" r="32385" b="32385"/>
+            <wp:docPr id="5" name="Imagen 5"/>
+            <wp:cNvGraphicFramePr>
+              <a:graphicFrameLocks xmlns:a="http://schemas.openxmlformats.org/drawingml/2006/main" noChangeAspect="1"/>
+            </wp:cNvGraphicFramePr>
+            <a:graphic xmlns:a="http://schemas.openxmlformats.org/drawingml/2006/main">
+              <a:graphicData uri="http://schemas.openxmlformats.org/drawingml/2006/picture">
+                <pic:pic xmlns:pic="http://schemas.openxmlformats.org/drawingml/2006/picture">
+                  <pic:nvPicPr>
+                    <pic:cNvPr id="5" name="Screenshot_20180218-234708.png"/>
+                    <pic:cNvPicPr/>
+                  </pic:nvPicPr>
+                  <pic:blipFill rotWithShape="1">
+                    <a:blip r:embed="rId40" cstate="print">
+                      <a:extLst>
+                        <a:ext uri="{28A0092B-C50C-407E-A947-70E740481C1C}">
+                          <a14:useLocalDpi xmlns:a14="http://schemas.microsoft.com/office/drawing/2010/main" val="0"/>
+                        </a:ext>
+                      </a:extLst>
+                    </a:blip>
+                    <a:srcRect t="4518"/>
+                    <a:stretch/>
+                  </pic:blipFill>
+                  <pic:spPr bwMode="auto">
+                    <a:xfrm>
+                      <a:off x="0" y="0"/>
+                      <a:ext cx="1720800" cy="2921730"/>
+                    </a:xfrm>
+                    <a:prstGeom prst="rect">
+                      <a:avLst/>
+                    </a:prstGeom>
+                    <a:ln w="28575">
+                      <a:solidFill>
+                        <a:schemeClr val="accent1"/>
+                      </a:solidFill>
+                    </a:ln>
+                    <a:extLst>
+                      <a:ext uri="{53640926-AAD7-44D8-BBD7-CCE9431645EC}">
+                        <a14:shadowObscured xmlns:a14="http://schemas.microsoft.com/office/drawing/2010/main"/>
+                      </a:ext>
+                    </a:extLst>
+                  </pic:spPr>
+                </pic:pic>
+              </a:graphicData>
+            </a:graphic>
+          </wp:inline>
+        </w:drawing>
+      </w:r>
+    </w:p>
+    <w:p>
+      <w:pPr>
+        <w:rPr>
+          <w:b/>
+        </w:rPr>
+      </w:pPr>
+      <w:r>
+        <w:t xml:space="preserve">                     </w:t>
+      </w:r>
+      <w:r>
+        <w:rPr>
+          <w:b/>
+        </w:rPr>
+        <w:t xml:space="preserve">Paso 1                                                    Paso 2                                                      Paso 3 </w:t>
+      </w:r>
+    </w:p>
     <w:p/>
-    <w:p/>
-    <w:p/>
-    <w:p/>
-    <w:p/>
+    <w:p>
+      <w:pPr>
+        <w:rPr>
+          <w:b/>
+        </w:rPr>
+      </w:pPr>
+      <w:r>
+        <w:rPr>
+          <w:b/>
+        </w:rPr>
+        <w:t>ACTUALIZAR DATOS DE UN LOTE</w:t>
+      </w:r>
+      <w:r>
+        <w:rPr>
+          <w:b/>
+        </w:rPr>
+        <w:t>:</w:t>
+      </w:r>
+    </w:p>
+    <w:p>
+      <w:pPr>
+        <w:jc w:val="both"/>
+      </w:pPr>
+      <w:r>
+        <w:rPr>
+          <w:b/>
+        </w:rPr>
+        <w:t xml:space="preserve">Paso 1: </w:t>
+      </w:r>
+      <w:r>
+        <w:t>En la pa</w:t>
+      </w:r>
+      <w:r>
+        <w:t>ntalla de gestión de lotes, seleccione un lote</w:t>
+      </w:r>
+      <w:r>
+        <w:t xml:space="preserve"> tocando el radio correspondiente, y presione el botón actualizar. </w:t>
+      </w:r>
+    </w:p>
+    <w:p>
+      <w:pPr>
+        <w:jc w:val="both"/>
+      </w:pPr>
+      <w:r>
+        <w:rPr>
+          <w:b/>
+        </w:rPr>
+        <w:t xml:space="preserve">Paso 2: </w:t>
+      </w:r>
+      <w:r>
+        <w:t>La información del lote</w:t>
+      </w:r>
+      <w:r>
+        <w:t xml:space="preserve"> se cargará automáticamente en los campos correspondientes. Solo edite los datos que d</w:t>
+      </w:r>
+      <w:r>
+        <w:t>esea cambiar, a excepción del</w:t>
+      </w:r>
+      <w:r>
+        <w:t xml:space="preserve"> cam</w:t>
+      </w:r>
+      <w:r>
+        <w:t>po</w:t>
+      </w:r>
+      <w:r>
+        <w:t xml:space="preserve"> cód</w:t>
+      </w:r>
+      <w:r>
+        <w:t>igo del lote que se encuentra deshabilitado</w:t>
+      </w:r>
+      <w:r>
+        <w:t xml:space="preserve"> para la edición.</w:t>
+      </w:r>
+    </w:p>
+    <w:p>
+      <w:pPr>
+        <w:jc w:val="both"/>
+      </w:pPr>
+      <w:r>
+        <w:rPr>
+          <w:b/>
+        </w:rPr>
+        <w:t xml:space="preserve">Paso 3: </w:t>
+      </w:r>
+      <w:r>
+        <w:t>En caso de estar seguro de haber ingresado los datos correctos, pulse el botón guardar que aparece de color verde. De lo contrario, puede tocar el botón cancelar, de color rojo, para deshacer el formulario y regresar a la pa</w:t>
+      </w:r>
+      <w:r>
+        <w:t>ntalla de gestión de lotes</w:t>
+      </w:r>
+      <w:r>
+        <w:t>. Una vez que pulse el botón guardar, el aplicativo mostrará una ventana de dialogo con un mensaje de confirmación, lo cual signi</w:t>
+      </w:r>
+      <w:r>
+        <w:t>fica que los datos del lote</w:t>
+      </w:r>
+      <w:r>
+        <w:t xml:space="preserve"> se han editado correctamente en la base de datos. Presione aceptar para cerrarla.</w:t>
+      </w:r>
+    </w:p>
+    <w:p>
+      <w:pPr>
+        <w:jc w:val="both"/>
+      </w:pPr>
+    </w:p>
+    <w:p>
+      <w:pPr>
+        <w:jc w:val="both"/>
+      </w:pPr>
+      <w:r>
+        <w:rPr>
+          <w:noProof/>
+          <w:lang w:eastAsia="es-CO"/>
+        </w:rPr>
+        <mc:AlternateContent>
+          <mc:Choice Requires="wps">
+            <w:drawing>
+              <wp:anchor distT="0" distB="0" distL="114300" distR="114300" simplePos="0" relativeHeight="251837440" behindDoc="0" locked="0" layoutInCell="1" allowOverlap="1" wp14:anchorId="4643641A" wp14:editId="2264020E">
+                <wp:simplePos x="0" y="0"/>
+                <wp:positionH relativeFrom="column">
+                  <wp:posOffset>4890977</wp:posOffset>
+                </wp:positionH>
+                <wp:positionV relativeFrom="paragraph">
+                  <wp:posOffset>1958134</wp:posOffset>
+                </wp:positionV>
+                <wp:extent cx="123825" cy="142875"/>
+                <wp:effectExtent l="0" t="0" r="28575" b="28575"/>
+                <wp:wrapNone/>
+                <wp:docPr id="13" name="Elipse 13"/>
+                <wp:cNvGraphicFramePr/>
+                <a:graphic xmlns:a="http://schemas.openxmlformats.org/drawingml/2006/main">
+                  <a:graphicData uri="http://schemas.microsoft.com/office/word/2010/wordprocessingShape">
+                    <wps:wsp>
+                      <wps:cNvSpPr/>
+                      <wps:spPr>
+                        <a:xfrm>
+                          <a:off x="0" y="0"/>
+                          <a:ext cx="123825" cy="142875"/>
+                        </a:xfrm>
+                        <a:prstGeom prst="ellipse">
+                          <a:avLst/>
+                        </a:prstGeom>
+                      </wps:spPr>
+                      <wps:style>
+                        <a:lnRef idx="2">
+                          <a:schemeClr val="accent1">
+                            <a:shade val="50000"/>
+                          </a:schemeClr>
+                        </a:lnRef>
+                        <a:fillRef idx="1">
+                          <a:schemeClr val="accent1"/>
+                        </a:fillRef>
+                        <a:effectRef idx="0">
+                          <a:schemeClr val="accent1"/>
+                        </a:effectRef>
+                        <a:fontRef idx="minor">
+                          <a:schemeClr val="lt1"/>
+                        </a:fontRef>
+                      </wps:style>
+                      <wps:bodyPr rot="0" spcFirstLastPara="0" vertOverflow="overflow" horzOverflow="overflow" vert="horz" wrap="square" lIns="91440" tIns="45720" rIns="91440" bIns="45720" numCol="1" spcCol="0" rtlCol="0" fromWordArt="0" anchor="ctr" anchorCtr="0" forceAA="0" compatLnSpc="1">
+                        <a:prstTxWarp prst="textNoShape">
+                          <a:avLst/>
+                        </a:prstTxWarp>
+                        <a:noAutofit/>
+                      </wps:bodyPr>
+                    </wps:wsp>
+                  </a:graphicData>
+                </a:graphic>
+              </wp:anchor>
+            </w:drawing>
+          </mc:Choice>
+          <mc:Fallback>
+            <w:pict>
+              <v:oval w14:anchorId="02823141" id="Elipse 13" o:spid="_x0000_s1026" style="position:absolute;margin-left:385.1pt;margin-top:154.2pt;width:9.75pt;height:11.25pt;z-index:251837440;visibility:visible;mso-wrap-style:square;mso-wrap-distance-left:9pt;mso-wrap-distance-top:0;mso-wrap-distance-right:9pt;mso-wrap-distance-bottom:0;mso-position-horizontal:absolute;mso-position-horizontal-relative:text;mso-position-vertical:absolute;mso-position-vertical-relative:text;v-text-anchor:middle" o:gfxdata="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" fillcolor="#549e39 [3204]" strokecolor="#294e1c [1604]" strokeweight="2pt"/>
+            </w:pict>
+          </mc:Fallback>
+        </mc:AlternateContent>
+      </w:r>
+      <w:r>
+        <w:rPr>
+          <w:noProof/>
+          <w:lang w:eastAsia="es-CO"/>
+        </w:rPr>
+        <mc:AlternateContent>
+          <mc:Choice Requires="wps">
+            <w:drawing>
+              <wp:anchor distT="0" distB="0" distL="114300" distR="114300" simplePos="0" relativeHeight="251835392" behindDoc="0" locked="0" layoutInCell="1" allowOverlap="1" wp14:anchorId="5278CE89" wp14:editId="7F983761">
+                <wp:simplePos x="0" y="0"/>
+                <wp:positionH relativeFrom="column">
+                  <wp:posOffset>3211032</wp:posOffset>
+                </wp:positionH>
+                <wp:positionV relativeFrom="paragraph">
+                  <wp:posOffset>583565</wp:posOffset>
+                </wp:positionV>
+                <wp:extent cx="123825" cy="142875"/>
+                <wp:effectExtent l="0" t="0" r="28575" b="28575"/>
+                <wp:wrapNone/>
+                <wp:docPr id="12" name="Elipse 12"/>
+                <wp:cNvGraphicFramePr/>
+                <a:graphic xmlns:a="http://schemas.openxmlformats.org/drawingml/2006/main">
+                  <a:graphicData uri="http://schemas.microsoft.com/office/word/2010/wordprocessingShape">
+                    <wps:wsp>
+                      <wps:cNvSpPr/>
+                      <wps:spPr>
+                        <a:xfrm>
+                          <a:off x="0" y="0"/>
+                          <a:ext cx="123825" cy="142875"/>
+                        </a:xfrm>
+                        <a:prstGeom prst="ellipse">
+                          <a:avLst/>
+                        </a:prstGeom>
+                      </wps:spPr>
+                      <wps:style>
+                        <a:lnRef idx="2">
+                          <a:schemeClr val="accent1">
+                            <a:shade val="50000"/>
+                          </a:schemeClr>
+                        </a:lnRef>
+                        <a:fillRef idx="1">
+                          <a:schemeClr val="accent1"/>
+                        </a:fillRef>
+                        <a:effectRef idx="0">
+                          <a:schemeClr val="accent1"/>
+                        </a:effectRef>
+                        <a:fontRef idx="minor">
+                          <a:schemeClr val="lt1"/>
+                        </a:fontRef>
+                      </wps:style>
+                      <wps:bodyPr rot="0" spcFirstLastPara="0" vertOverflow="overflow" horzOverflow="overflow" vert="horz" wrap="square" lIns="91440" tIns="45720" rIns="91440" bIns="45720" numCol="1" spcCol="0" rtlCol="0" fromWordArt="0" anchor="ctr" anchorCtr="0" forceAA="0" compatLnSpc="1">
+                        <a:prstTxWarp prst="textNoShape">
+                          <a:avLst/>
+                        </a:prstTxWarp>
+                        <a:noAutofit/>
+                      </wps:bodyPr>
+                    </wps:wsp>
+                  </a:graphicData>
+                </a:graphic>
+                <wp14:sizeRelH relativeFrom="margin">
+                  <wp14:pctWidth>0</wp14:pctWidth>
+                </wp14:sizeRelH>
+                <wp14:sizeRelV relativeFrom="margin">
+                  <wp14:pctHeight>0</wp14:pctHeight>
+                </wp14:sizeRelV>
+              </wp:anchor>
+            </w:drawing>
+          </mc:Choice>
+          <mc:Fallback>
+            <w:pict>
+              <v:oval w14:anchorId="08DA8C13" id="Elipse 12" o:spid="_x0000_s1026" style="position:absolute;margin-left:252.85pt;margin-top:45.95pt;width:9.75pt;height:11.25pt;z-index:251835392;visibility:visible;mso-wrap-style:square;mso-width-percent:0;mso-height-percent:0;mso-wrap-distance-left:9pt;mso-wrap-distance-top:0;mso-wrap-distance-right:9pt;mso-wrap-distance-bottom:0;mso-position-horizontal:absolute;mso-position-horizontal-relative:text;mso-position-vertical:absolute;mso-position-vertical-relative:text;mso-width-percent:0;mso-height-percent:0;mso-width-relative:margin;mso-height-relative:margin;v-text-anchor:middle" o:gfxdata="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" fillcolor="#549e39 [3204]" strokecolor="#294e1c [1604]" strokeweight="2pt"/>
+            </w:pict>
+          </mc:Fallback>
+        </mc:AlternateContent>
+      </w:r>
+      <w:r>
+        <w:rPr>
+          <w:noProof/>
+          <w:lang w:eastAsia="es-CO"/>
+        </w:rPr>
+        <mc:AlternateContent>
+          <mc:Choice Requires="wps">
+            <w:drawing>
+              <wp:anchor distT="0" distB="0" distL="114300" distR="114300" simplePos="0" relativeHeight="251833344" behindDoc="0" locked="0" layoutInCell="1" allowOverlap="1" wp14:anchorId="0D918DBC" wp14:editId="23F724C3">
+                <wp:simplePos x="0" y="0"/>
+                <wp:positionH relativeFrom="column">
+                  <wp:posOffset>1275907</wp:posOffset>
+                </wp:positionH>
+                <wp:positionV relativeFrom="paragraph">
+                  <wp:posOffset>703492</wp:posOffset>
+                </wp:positionV>
+                <wp:extent cx="123825" cy="142875"/>
+                <wp:effectExtent l="0" t="0" r="28575" b="28575"/>
+                <wp:wrapNone/>
+                <wp:docPr id="11" name="Elipse 11"/>
+                <wp:cNvGraphicFramePr/>
+                <a:graphic xmlns:a="http://schemas.openxmlformats.org/drawingml/2006/main">
+                  <a:graphicData uri="http://schemas.microsoft.com/office/word/2010/wordprocessingShape">
+                    <wps:wsp>
+                      <wps:cNvSpPr/>
+                      <wps:spPr>
+                        <a:xfrm>
+                          <a:off x="0" y="0"/>
+                          <a:ext cx="123825" cy="142875"/>
+                        </a:xfrm>
+                        <a:prstGeom prst="ellipse">
+                          <a:avLst/>
+                        </a:prstGeom>
+                      </wps:spPr>
+                      <wps:style>
+                        <a:lnRef idx="2">
+                          <a:schemeClr val="accent1">
+                            <a:shade val="50000"/>
+                          </a:schemeClr>
+                        </a:lnRef>
+                        <a:fillRef idx="1">
+                          <a:schemeClr val="accent1"/>
+                        </a:fillRef>
+                        <a:effectRef idx="0">
+                          <a:schemeClr val="accent1"/>
+                        </a:effectRef>
+                        <a:fontRef idx="minor">
+                          <a:schemeClr val="lt1"/>
+                        </a:fontRef>
+                      </wps:style>
+                      <wps:bodyPr rot="0" spcFirstLastPara="0" vertOverflow="overflow" horzOverflow="overflow" vert="horz" wrap="square" lIns="91440" tIns="45720" rIns="91440" bIns="45720" numCol="1" spcCol="0" rtlCol="0" fromWordArt="0" anchor="ctr" anchorCtr="0" forceAA="0" compatLnSpc="1">
+                        <a:prstTxWarp prst="textNoShape">
+                          <a:avLst/>
+                        </a:prstTxWarp>
+                        <a:noAutofit/>
+                      </wps:bodyPr>
+                    </wps:wsp>
+                  </a:graphicData>
+                </a:graphic>
+              </wp:anchor>
+            </w:drawing>
+          </mc:Choice>
+          <mc:Fallback>
+            <w:pict>
+              <v:oval w14:anchorId="615F3E99" id="Elipse 11" o:spid="_x0000_s1026" style="position:absolute;margin-left:100.45pt;margin-top:55.4pt;width:9.75pt;height:11.25pt;z-index:251833344;visibility:visible;mso-wrap-style:square;mso-wrap-distance-left:9pt;mso-wrap-distance-top:0;mso-wrap-distance-right:9pt;mso-wrap-distance-bottom:0;mso-position-horizontal:absolute;mso-position-horizontal-relative:text;mso-position-vertical:absolute;mso-position-vertical-relative:text;v-text-anchor:middle" o:gfxdata="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" fillcolor="#549e39 [3204]" strokecolor="#294e1c [1604]" strokeweight="2pt"/>
+            </w:pict>
+          </mc:Fallback>
+        </mc:AlternateContent>
+      </w:r>
+      <w:r>
+        <w:rPr>
+          <w:noProof/>
+          <w:lang w:eastAsia="es-CO"/>
+        </w:rPr>
+        <w:drawing>
+          <wp:inline distT="0" distB="0" distL="0" distR="0" wp14:anchorId="5B4A20E8" wp14:editId="45DD5CD7">
+            <wp:extent cx="1720215" cy="2942002"/>
+            <wp:effectExtent l="19050" t="19050" r="13335" b="10795"/>
+            <wp:docPr id="8" name="Imagen 8"/>
+            <wp:cNvGraphicFramePr>
+              <a:graphicFrameLocks xmlns:a="http://schemas.openxmlformats.org/drawingml/2006/main" noChangeAspect="1"/>
+            </wp:cNvGraphicFramePr>
+            <a:graphic xmlns:a="http://schemas.openxmlformats.org/drawingml/2006/main">
+              <a:graphicData uri="http://schemas.openxmlformats.org/drawingml/2006/picture">
+                <pic:pic xmlns:pic="http://schemas.openxmlformats.org/drawingml/2006/picture">
+                  <pic:nvPicPr>
+                    <pic:cNvPr id="8" name="Screenshot_20180219-143625.png"/>
+                    <pic:cNvPicPr/>
+                  </pic:nvPicPr>
+                  <pic:blipFill rotWithShape="1">
+                    <a:blip r:embed="rId41" cstate="print">
+                      <a:extLst>
+                        <a:ext uri="{28A0092B-C50C-407E-A947-70E740481C1C}">
+                          <a14:useLocalDpi xmlns:a14="http://schemas.microsoft.com/office/drawing/2010/main" val="0"/>
+                        </a:ext>
+                      </a:extLst>
+                    </a:blip>
+                    <a:srcRect t="3824"/>
+                    <a:stretch/>
+                  </pic:blipFill>
+                  <pic:spPr bwMode="auto">
+                    <a:xfrm>
+                      <a:off x="0" y="0"/>
+                      <a:ext cx="1720800" cy="2943002"/>
+                    </a:xfrm>
+                    <a:prstGeom prst="rect">
+                      <a:avLst/>
+                    </a:prstGeom>
+                    <a:ln w="25400">
+                      <a:solidFill>
+                        <a:schemeClr val="accent1"/>
+                      </a:solidFill>
+                    </a:ln>
+                    <a:extLst>
+                      <a:ext uri="{53640926-AAD7-44D8-BBD7-CCE9431645EC}">
+                        <a14:shadowObscured xmlns:a14="http://schemas.microsoft.com/office/drawing/2010/main"/>
+                      </a:ext>
+                    </a:extLst>
+                  </pic:spPr>
+                </pic:pic>
+              </a:graphicData>
+            </a:graphic>
+          </wp:inline>
+        </w:drawing>
+      </w:r>
+      <w:r>
+        <w:rPr>
+          <w:noProof/>
+          <w:lang w:eastAsia="es-CO"/>
+        </w:rPr>
+        <w:t xml:space="preserve">        </w:t>
+      </w:r>
+      <w:r>
+        <w:rPr>
+          <w:noProof/>
+          <w:lang w:eastAsia="es-CO"/>
+        </w:rPr>
+        <w:drawing>
+          <wp:inline distT="0" distB="0" distL="0" distR="0" wp14:anchorId="583F87E9" wp14:editId="184DCD63">
+            <wp:extent cx="1720215" cy="2942002"/>
+            <wp:effectExtent l="19050" t="19050" r="13335" b="10795"/>
+            <wp:docPr id="9" name="Imagen 9"/>
+            <wp:cNvGraphicFramePr>
+              <a:graphicFrameLocks xmlns:a="http://schemas.openxmlformats.org/drawingml/2006/main" noChangeAspect="1"/>
+            </wp:cNvGraphicFramePr>
+            <a:graphic xmlns:a="http://schemas.openxmlformats.org/drawingml/2006/main">
+              <a:graphicData uri="http://schemas.openxmlformats.org/drawingml/2006/picture">
+                <pic:pic xmlns:pic="http://schemas.openxmlformats.org/drawingml/2006/picture">
+                  <pic:nvPicPr>
+                    <pic:cNvPr id="9" name="Screenshot_20180219-143633.png"/>
+                    <pic:cNvPicPr/>
+                  </pic:nvPicPr>
+                  <pic:blipFill rotWithShape="1">
+                    <a:blip r:embed="rId42" cstate="print">
+                      <a:extLst>
+                        <a:ext uri="{28A0092B-C50C-407E-A947-70E740481C1C}">
+                          <a14:useLocalDpi xmlns:a14="http://schemas.microsoft.com/office/drawing/2010/main" val="0"/>
+                        </a:ext>
+                      </a:extLst>
+                    </a:blip>
+                    <a:srcRect t="3824"/>
+                    <a:stretch/>
+                  </pic:blipFill>
+                  <pic:spPr bwMode="auto">
+                    <a:xfrm>
+                      <a:off x="0" y="0"/>
+                      <a:ext cx="1720800" cy="2943002"/>
+                    </a:xfrm>
+                    <a:prstGeom prst="rect">
+                      <a:avLst/>
+                    </a:prstGeom>
+                    <a:ln w="25400">
+                      <a:solidFill>
+                        <a:schemeClr val="accent1"/>
+                      </a:solidFill>
+                    </a:ln>
+                    <a:extLst>
+                      <a:ext uri="{53640926-AAD7-44D8-BBD7-CCE9431645EC}">
+                        <a14:shadowObscured xmlns:a14="http://schemas.microsoft.com/office/drawing/2010/main"/>
+                      </a:ext>
+                    </a:extLst>
+                  </pic:spPr>
+                </pic:pic>
+              </a:graphicData>
+            </a:graphic>
+          </wp:inline>
+        </w:drawing>
+      </w:r>
+      <w:r>
+        <w:rPr>
+          <w:noProof/>
+          <w:lang w:eastAsia="es-CO"/>
+        </w:rPr>
+        <w:t xml:space="preserve">      </w:t>
+      </w:r>
+      <w:r>
+        <w:rPr>
+          <w:noProof/>
+          <w:lang w:eastAsia="es-CO"/>
+        </w:rPr>
+        <w:drawing>
+          <wp:inline distT="0" distB="0" distL="0" distR="0" wp14:anchorId="7BCD1D56" wp14:editId="06EB6C4C">
+            <wp:extent cx="1720215" cy="2931369"/>
+            <wp:effectExtent l="19050" t="19050" r="13335" b="21590"/>
+            <wp:docPr id="10" name="Imagen 10"/>
+            <wp:cNvGraphicFramePr>
+              <a:graphicFrameLocks xmlns:a="http://schemas.openxmlformats.org/drawingml/2006/main" noChangeAspect="1"/>
+            </wp:cNvGraphicFramePr>
+            <a:graphic xmlns:a="http://schemas.openxmlformats.org/drawingml/2006/main">
+              <a:graphicData uri="http://schemas.openxmlformats.org/drawingml/2006/picture">
+                <pic:pic xmlns:pic="http://schemas.openxmlformats.org/drawingml/2006/picture">
+                  <pic:nvPicPr>
+                    <pic:cNvPr id="10" name="Screenshot_20180219-143643.png"/>
+                    <pic:cNvPicPr/>
+                  </pic:nvPicPr>
+                  <pic:blipFill rotWithShape="1">
+                    <a:blip r:embed="rId43" cstate="print">
+                      <a:extLst>
+                        <a:ext uri="{28A0092B-C50C-407E-A947-70E740481C1C}">
+                          <a14:useLocalDpi xmlns:a14="http://schemas.microsoft.com/office/drawing/2010/main" val="0"/>
+                        </a:ext>
+                      </a:extLst>
+                    </a:blip>
+                    <a:srcRect t="4171"/>
+                    <a:stretch/>
+                  </pic:blipFill>
+                  <pic:spPr bwMode="auto">
+                    <a:xfrm>
+                      <a:off x="0" y="0"/>
+                      <a:ext cx="1720800" cy="2932366"/>
+                    </a:xfrm>
+                    <a:prstGeom prst="rect">
+                      <a:avLst/>
+                    </a:prstGeom>
+                    <a:ln w="25400">
+                      <a:solidFill>
+                        <a:schemeClr val="accent1"/>
+                      </a:solidFill>
+                    </a:ln>
+                    <a:extLst>
+                      <a:ext uri="{53640926-AAD7-44D8-BBD7-CCE9431645EC}">
+                        <a14:shadowObscured xmlns:a14="http://schemas.microsoft.com/office/drawing/2010/main"/>
+                      </a:ext>
+                    </a:extLst>
+                  </pic:spPr>
+                </pic:pic>
+              </a:graphicData>
+            </a:graphic>
+          </wp:inline>
+        </w:drawing>
+      </w:r>
+    </w:p>
+    <w:p>
+      <w:pPr>
+        <w:rPr>
+          <w:b/>
+        </w:rPr>
+      </w:pPr>
+      <w:r>
+        <w:t xml:space="preserve">                     </w:t>
+      </w:r>
+      <w:r>
+        <w:rPr>
+          <w:b/>
+        </w:rPr>
+        <w:t>Paso 1</w:t>
+      </w:r>
+      <w:r>
+        <w:rPr>
+          <w:b/>
+        </w:rPr>
+        <w:tab/>
+      </w:r>
+      <w:r>
+        <w:rPr>
+          <w:b/>
+        </w:rPr>
+        <w:tab/>
+      </w:r>
+      <w:r>
+        <w:rPr>
+          <w:b/>
+        </w:rPr>
+        <w:tab/>
+      </w:r>
+      <w:r>
+        <w:rPr>
+          <w:b/>
+        </w:rPr>
+        <w:tab/>
+        <w:t>Paso 2</w:t>
+      </w:r>
+      <w:r>
+        <w:rPr>
+          <w:b/>
+        </w:rPr>
+        <w:tab/>
+      </w:r>
+      <w:r>
+        <w:rPr>
+          <w:b/>
+        </w:rPr>
+        <w:tab/>
+      </w:r>
+      <w:r>
+        <w:rPr>
+          <w:b/>
+        </w:rPr>
+        <w:tab/>
+      </w:r>
+      <w:r>
+        <w:rPr>
+          <w:b/>
+        </w:rPr>
+        <w:tab/>
+        <w:t>Paso 3</w:t>
+      </w:r>
+      <w:r>
+        <w:rPr>
+          <w:b/>
+        </w:rPr>
+        <w:tab/>
+      </w:r>
+      <w:r>
+        <w:rPr>
+          <w:b/>
+        </w:rPr>
+        <w:tab/>
+      </w:r>
+      <w:r>
+        <w:rPr>
+          <w:b/>
+        </w:rPr>
+        <w:tab/>
+      </w:r>
+    </w:p>
     <w:p>
       <w:pPr>
         <w:tabs>
@@ -9286,9 +12093,466 @@
         </w:tabs>
       </w:pPr>
     </w:p>
+    <w:p>
+      <w:pPr>
+        <w:tabs>
+          <w:tab w:val="left" w:pos="7020"/>
+        </w:tabs>
+      </w:pPr>
+    </w:p>
+    <w:p>
+      <w:pPr>
+        <w:tabs>
+          <w:tab w:val="left" w:pos="7020"/>
+        </w:tabs>
+      </w:pPr>
+    </w:p>
+    <w:p>
+      <w:r>
+        <w:rPr>
+          <w:b/>
+        </w:rPr>
+        <w:t>VER HISTORI</w:t>
+      </w:r>
+      <w:r>
+        <w:rPr>
+          <w:b/>
+        </w:rPr>
+        <w:t>AL DE ACTUALIZACIÓN DE UN LOTE</w:t>
+      </w:r>
+      <w:r>
+        <w:rPr>
+          <w:b/>
+        </w:rPr>
+        <w:t>:</w:t>
+      </w:r>
+    </w:p>
+    <w:p>
+      <w:pPr>
+        <w:jc w:val="both"/>
+      </w:pPr>
+      <w:r>
+        <w:rPr>
+          <w:b/>
+        </w:rPr>
+        <w:t xml:space="preserve">Paso 1: </w:t>
+      </w:r>
+      <w:r>
+        <w:t>En la pa</w:t>
+      </w:r>
+      <w:r>
+        <w:t>ntalla de gestión de lotes</w:t>
+      </w:r>
+      <w:r>
+        <w:t>, seleccione un lote</w:t>
+      </w:r>
+      <w:r>
+        <w:t xml:space="preserve"> tocando el radio correspondiente, y presione el botón historial.</w:t>
+      </w:r>
+    </w:p>
+    <w:p>
+      <w:pPr>
+        <w:jc w:val="both"/>
+      </w:pPr>
+      <w:r>
+        <w:rPr>
+          <w:b/>
+        </w:rPr>
+        <w:t xml:space="preserve">Paso 2:  </w:t>
+      </w:r>
+      <w:r>
+        <w:t>A continuación podrá visualizar una pantalla en donde se muestran l</w:t>
+      </w:r>
+      <w:r>
+        <w:t>os datos de registro del lote</w:t>
+      </w:r>
+      <w:r>
+        <w:t xml:space="preserve">, así como de la última actualización del mismo. Para regresar a la </w:t>
+      </w:r>
+      <w:r>
+        <w:t>pantalla de gestión de lotes</w:t>
+      </w:r>
+      <w:r>
+        <w:t>, presione el botón atrás.</w:t>
+      </w:r>
+    </w:p>
+    <w:p>
+      <w:pPr>
+        <w:jc w:val="both"/>
+      </w:pPr>
+    </w:p>
+    <w:p>
+      <w:pPr>
+        <w:jc w:val="both"/>
+      </w:pPr>
+    </w:p>
+    <w:p>
+      <w:pPr>
+        <w:jc w:val="both"/>
+      </w:pPr>
+      <w:r>
+        <w:rPr>
+          <w:noProof/>
+          <w:lang w:eastAsia="es-CO"/>
+        </w:rPr>
+        <mc:AlternateContent>
+          <mc:Choice Requires="wps">
+            <w:drawing>
+              <wp:anchor distT="0" distB="0" distL="114300" distR="114300" simplePos="0" relativeHeight="251841536" behindDoc="0" locked="0" layoutInCell="1" allowOverlap="1" wp14:anchorId="154D7F70" wp14:editId="591EB3FE">
+                <wp:simplePos x="0" y="0"/>
+                <wp:positionH relativeFrom="column">
+                  <wp:posOffset>4029739</wp:posOffset>
+                </wp:positionH>
+                <wp:positionV relativeFrom="paragraph">
+                  <wp:posOffset>265179</wp:posOffset>
+                </wp:positionV>
+                <wp:extent cx="123825" cy="142875"/>
+                <wp:effectExtent l="0" t="0" r="28575" b="28575"/>
+                <wp:wrapNone/>
+                <wp:docPr id="19" name="Elipse 19"/>
+                <wp:cNvGraphicFramePr/>
+                <a:graphic xmlns:a="http://schemas.openxmlformats.org/drawingml/2006/main">
+                  <a:graphicData uri="http://schemas.microsoft.com/office/word/2010/wordprocessingShape">
+                    <wps:wsp>
+                      <wps:cNvSpPr/>
+                      <wps:spPr>
+                        <a:xfrm>
+                          <a:off x="0" y="0"/>
+                          <a:ext cx="123825" cy="142875"/>
+                        </a:xfrm>
+                        <a:prstGeom prst="ellipse">
+                          <a:avLst/>
+                        </a:prstGeom>
+                      </wps:spPr>
+                      <wps:style>
+                        <a:lnRef idx="2">
+                          <a:schemeClr val="accent1">
+                            <a:shade val="50000"/>
+                          </a:schemeClr>
+                        </a:lnRef>
+                        <a:fillRef idx="1">
+                          <a:schemeClr val="accent1"/>
+                        </a:fillRef>
+                        <a:effectRef idx="0">
+                          <a:schemeClr val="accent1"/>
+                        </a:effectRef>
+                        <a:fontRef idx="minor">
+                          <a:schemeClr val="lt1"/>
+                        </a:fontRef>
+                      </wps:style>
+                      <wps:bodyPr rot="0" spcFirstLastPara="0" vertOverflow="overflow" horzOverflow="overflow" vert="horz" wrap="square" lIns="91440" tIns="45720" rIns="91440" bIns="45720" numCol="1" spcCol="0" rtlCol="0" fromWordArt="0" anchor="ctr" anchorCtr="0" forceAA="0" compatLnSpc="1">
+                        <a:prstTxWarp prst="textNoShape">
+                          <a:avLst/>
+                        </a:prstTxWarp>
+                        <a:noAutofit/>
+                      </wps:bodyPr>
+                    </wps:wsp>
+                  </a:graphicData>
+                </a:graphic>
+              </wp:anchor>
+            </w:drawing>
+          </mc:Choice>
+          <mc:Fallback>
+            <w:pict>
+              <v:oval w14:anchorId="436C1C11" id="Elipse 19" o:spid="_x0000_s1026" style="position:absolute;margin-left:317.3pt;margin-top:20.9pt;width:9.75pt;height:11.25pt;z-index:251841536;visibility:visible;mso-wrap-style:square;mso-wrap-distance-left:9pt;mso-wrap-distance-top:0;mso-wrap-distance-right:9pt;mso-wrap-distance-bottom:0;mso-position-horizontal:absolute;mso-position-horizontal-relative:text;mso-position-vertical:absolute;mso-position-vertical-relative:text;v-text-anchor:middle" o:gfxdata="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" fillcolor="#549e39 [3204]" strokecolor="#294e1c [1604]" strokeweight="2pt"/>
+            </w:pict>
+          </mc:Fallback>
+        </mc:AlternateContent>
+      </w:r>
+      <w:r>
+        <w:rPr>
+          <w:noProof/>
+          <w:lang w:eastAsia="es-CO"/>
+        </w:rPr>
+        <mc:AlternateContent>
+          <mc:Choice Requires="wps">
+            <w:drawing>
+              <wp:anchor distT="0" distB="0" distL="114300" distR="114300" simplePos="0" relativeHeight="251839488" behindDoc="0" locked="0" layoutInCell="1" allowOverlap="1" wp14:anchorId="01EF53D6" wp14:editId="556FF1E9">
+                <wp:simplePos x="0" y="0"/>
+                <wp:positionH relativeFrom="column">
+                  <wp:posOffset>1371600</wp:posOffset>
+                </wp:positionH>
+                <wp:positionV relativeFrom="paragraph">
+                  <wp:posOffset>695695</wp:posOffset>
+                </wp:positionV>
+                <wp:extent cx="123825" cy="142875"/>
+                <wp:effectExtent l="0" t="0" r="28575" b="28575"/>
+                <wp:wrapNone/>
+                <wp:docPr id="16" name="Elipse 16"/>
+                <wp:cNvGraphicFramePr/>
+                <a:graphic xmlns:a="http://schemas.openxmlformats.org/drawingml/2006/main">
+                  <a:graphicData uri="http://schemas.microsoft.com/office/word/2010/wordprocessingShape">
+                    <wps:wsp>
+                      <wps:cNvSpPr/>
+                      <wps:spPr>
+                        <a:xfrm>
+                          <a:off x="0" y="0"/>
+                          <a:ext cx="123825" cy="142875"/>
+                        </a:xfrm>
+                        <a:prstGeom prst="ellipse">
+                          <a:avLst/>
+                        </a:prstGeom>
+                      </wps:spPr>
+                      <wps:style>
+                        <a:lnRef idx="2">
+                          <a:schemeClr val="accent1">
+                            <a:shade val="50000"/>
+                          </a:schemeClr>
+                        </a:lnRef>
+                        <a:fillRef idx="1">
+                          <a:schemeClr val="accent1"/>
+                        </a:fillRef>
+                        <a:effectRef idx="0">
+                          <a:schemeClr val="accent1"/>
+                        </a:effectRef>
+                        <a:fontRef idx="minor">
+                          <a:schemeClr val="lt1"/>
+                        </a:fontRef>
+                      </wps:style>
+                      <wps:bodyPr rot="0" spcFirstLastPara="0" vertOverflow="overflow" horzOverflow="overflow" vert="horz" wrap="square" lIns="91440" tIns="45720" rIns="91440" bIns="45720" numCol="1" spcCol="0" rtlCol="0" fromWordArt="0" anchor="ctr" anchorCtr="0" forceAA="0" compatLnSpc="1">
+                        <a:prstTxWarp prst="textNoShape">
+                          <a:avLst/>
+                        </a:prstTxWarp>
+                        <a:noAutofit/>
+                      </wps:bodyPr>
+                    </wps:wsp>
+                  </a:graphicData>
+                </a:graphic>
+              </wp:anchor>
+            </w:drawing>
+          </mc:Choice>
+          <mc:Fallback>
+            <w:pict>
+              <v:oval w14:anchorId="51F899A0" id="Elipse 16" o:spid="_x0000_s1026" style="position:absolute;margin-left:108pt;margin-top:54.8pt;width:9.75pt;height:11.25pt;z-index:251839488;visibility:visible;mso-wrap-style:square;mso-wrap-distance-left:9pt;mso-wrap-distance-top:0;mso-wrap-distance-right:9pt;mso-wrap-distance-bottom:0;mso-position-horizontal:absolute;mso-position-horizontal-relative:text;mso-position-vertical:absolute;mso-position-vertical-relative:text;v-text-anchor:middle" o:gfxdata="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" fillcolor="#549e39 [3204]" strokecolor="#294e1c [1604]" strokeweight="2pt"/>
+            </w:pict>
+          </mc:Fallback>
+        </mc:AlternateContent>
+      </w:r>
+      <w:r>
+        <w:rPr>
+          <w:noProof/>
+          <w:lang w:eastAsia="es-CO"/>
+        </w:rPr>
+        <w:t xml:space="preserve">                        </w:t>
+      </w:r>
+      <w:r>
+        <w:rPr>
+          <w:noProof/>
+          <w:lang w:eastAsia="es-CO"/>
+        </w:rPr>
+        <w:drawing>
+          <wp:inline distT="0" distB="0" distL="0" distR="0" wp14:anchorId="42A06830" wp14:editId="1EC9E38A">
+            <wp:extent cx="1720215" cy="2942002"/>
+            <wp:effectExtent l="19050" t="19050" r="13335" b="10795"/>
+            <wp:docPr id="14" name="Imagen 14"/>
+            <wp:cNvGraphicFramePr>
+              <a:graphicFrameLocks xmlns:a="http://schemas.openxmlformats.org/drawingml/2006/main" noChangeAspect="1"/>
+            </wp:cNvGraphicFramePr>
+            <a:graphic xmlns:a="http://schemas.openxmlformats.org/drawingml/2006/main">
+              <a:graphicData uri="http://schemas.openxmlformats.org/drawingml/2006/picture">
+                <pic:pic xmlns:pic="http://schemas.openxmlformats.org/drawingml/2006/picture">
+                  <pic:nvPicPr>
+                    <pic:cNvPr id="14" name="Screenshot_20180219-143625.png"/>
+                    <pic:cNvPicPr/>
+                  </pic:nvPicPr>
+                  <pic:blipFill rotWithShape="1">
+                    <a:blip r:embed="rId41" cstate="print">
+                      <a:extLst>
+                        <a:ext uri="{28A0092B-C50C-407E-A947-70E740481C1C}">
+                          <a14:useLocalDpi xmlns:a14="http://schemas.microsoft.com/office/drawing/2010/main" val="0"/>
+                        </a:ext>
+                      </a:extLst>
+                    </a:blip>
+                    <a:srcRect t="3824"/>
+                    <a:stretch/>
+                  </pic:blipFill>
+                  <pic:spPr bwMode="auto">
+                    <a:xfrm>
+                      <a:off x="0" y="0"/>
+                      <a:ext cx="1720800" cy="2943002"/>
+                    </a:xfrm>
+                    <a:prstGeom prst="rect">
+                      <a:avLst/>
+                    </a:prstGeom>
+                    <a:ln w="25400">
+                      <a:solidFill>
+                        <a:schemeClr val="accent1">
+                          <a:shade val="50000"/>
+                        </a:schemeClr>
+                      </a:solidFill>
+                    </a:ln>
+                    <a:extLst>
+                      <a:ext uri="{53640926-AAD7-44D8-BBD7-CCE9431645EC}">
+                        <a14:shadowObscured xmlns:a14="http://schemas.microsoft.com/office/drawing/2010/main"/>
+                      </a:ext>
+                    </a:extLst>
+                  </pic:spPr>
+                </pic:pic>
+              </a:graphicData>
+            </a:graphic>
+          </wp:inline>
+        </w:drawing>
+      </w:r>
+      <w:r>
+        <w:rPr>
+          <w:noProof/>
+          <w:lang w:eastAsia="es-CO"/>
+        </w:rPr>
+        <w:t xml:space="preserve">                     </w:t>
+      </w:r>
+      <w:r>
+        <w:rPr>
+          <w:noProof/>
+          <w:lang w:eastAsia="es-CO"/>
+        </w:rPr>
+        <w:drawing>
+          <wp:inline distT="0" distB="0" distL="0" distR="0" wp14:anchorId="14D34F8F" wp14:editId="099FE19E">
+            <wp:extent cx="1720215" cy="2931369"/>
+            <wp:effectExtent l="19050" t="19050" r="13335" b="21590"/>
+            <wp:docPr id="15" name="Imagen 15"/>
+            <wp:cNvGraphicFramePr>
+              <a:graphicFrameLocks xmlns:a="http://schemas.openxmlformats.org/drawingml/2006/main" noChangeAspect="1"/>
+            </wp:cNvGraphicFramePr>
+            <a:graphic xmlns:a="http://schemas.openxmlformats.org/drawingml/2006/main">
+              <a:graphicData uri="http://schemas.openxmlformats.org/drawingml/2006/picture">
+                <pic:pic xmlns:pic="http://schemas.openxmlformats.org/drawingml/2006/picture">
+                  <pic:nvPicPr>
+                    <pic:cNvPr id="15" name="Screenshot_20180219-144543.png"/>
+                    <pic:cNvPicPr/>
+                  </pic:nvPicPr>
+                  <pic:blipFill rotWithShape="1">
+                    <a:blip r:embed="rId44" cstate="print">
+                      <a:extLst>
+                        <a:ext uri="{28A0092B-C50C-407E-A947-70E740481C1C}">
+                          <a14:useLocalDpi xmlns:a14="http://schemas.microsoft.com/office/drawing/2010/main" val="0"/>
+                        </a:ext>
+                      </a:extLst>
+                    </a:blip>
+                    <a:srcRect t="4171"/>
+                    <a:stretch/>
+                  </pic:blipFill>
+                  <pic:spPr bwMode="auto">
+                    <a:xfrm>
+                      <a:off x="0" y="0"/>
+                      <a:ext cx="1720800" cy="2932366"/>
+                    </a:xfrm>
+                    <a:prstGeom prst="rect">
+                      <a:avLst/>
+                    </a:prstGeom>
+                    <a:ln w="25400">
+                      <a:solidFill>
+                        <a:schemeClr val="accent1">
+                          <a:shade val="50000"/>
+                        </a:schemeClr>
+                      </a:solidFill>
+                    </a:ln>
+                    <a:extLst>
+                      <a:ext uri="{53640926-AAD7-44D8-BBD7-CCE9431645EC}">
+                        <a14:shadowObscured xmlns:a14="http://schemas.microsoft.com/office/drawing/2010/main"/>
+                      </a:ext>
+                    </a:extLst>
+                  </pic:spPr>
+                </pic:pic>
+              </a:graphicData>
+            </a:graphic>
+          </wp:inline>
+        </w:drawing>
+      </w:r>
+    </w:p>
+    <w:p>
+      <w:pPr>
+        <w:tabs>
+          <w:tab w:val="left" w:pos="7020"/>
+        </w:tabs>
+        <w:rPr>
+          <w:b/>
+        </w:rPr>
+      </w:pPr>
+      <w:r>
+        <w:t xml:space="preserve">                                               </w:t>
+      </w:r>
+      <w:r>
+        <w:rPr>
+          <w:b/>
+        </w:rPr>
+        <w:t xml:space="preserve">Paso 1                                                                  Paso 2 </w:t>
+      </w:r>
+    </w:p>
+    <w:p>
+      <w:pPr>
+        <w:tabs>
+          <w:tab w:val="left" w:pos="7020"/>
+        </w:tabs>
+        <w:rPr>
+          <w:b/>
+        </w:rPr>
+      </w:pPr>
+    </w:p>
+    <w:p>
+      <w:pPr>
+        <w:tabs>
+          <w:tab w:val="left" w:pos="7020"/>
+        </w:tabs>
+        <w:rPr>
+          <w:b/>
+        </w:rPr>
+      </w:pPr>
+    </w:p>
+    <w:p>
+      <w:pPr>
+        <w:tabs>
+          <w:tab w:val="left" w:pos="7020"/>
+        </w:tabs>
+        <w:rPr>
+          <w:b/>
+        </w:rPr>
+      </w:pPr>
+    </w:p>
+    <w:p>
+      <w:pPr>
+        <w:tabs>
+          <w:tab w:val="left" w:pos="7020"/>
+        </w:tabs>
+        <w:rPr>
+          <w:b/>
+        </w:rPr>
+      </w:pPr>
+    </w:p>
+    <w:p>
+      <w:pPr>
+        <w:tabs>
+          <w:tab w:val="left" w:pos="7020"/>
+        </w:tabs>
+        <w:rPr>
+          <w:b/>
+        </w:rPr>
+      </w:pPr>
+    </w:p>
+    <w:p>
+      <w:pPr>
+        <w:tabs>
+          <w:tab w:val="left" w:pos="7020"/>
+        </w:tabs>
+        <w:rPr>
+          <w:b/>
+        </w:rPr>
+      </w:pPr>
+    </w:p>
+    <w:p>
+      <w:pPr>
+        <w:tabs>
+          <w:tab w:val="left" w:pos="7020"/>
+        </w:tabs>
+        <w:rPr>
+          <w:b/>
+        </w:rPr>
+      </w:pPr>
+      <w:bookmarkStart w:id="0" w:name="_GoBack"/>
+      <w:bookmarkEnd w:id="0"/>
+    </w:p>
     <w:sectPr>
-      <w:headerReference w:type="default" r:id="rId36"/>
-      <w:footerReference w:type="default" r:id="rId37"/>
+      <w:headerReference w:type="default" r:id="rId45"/>
+      <w:footerReference w:type="default" r:id="rId46"/>
       <w:pgSz w:w="12240" w:h="15840"/>
       <w:pgMar w:top="1417" w:right="1701" w:bottom="1417" w:left="1701" w:header="708" w:footer="708" w:gutter="0"/>
       <w:pgBorders w:offsetFrom="page">
@@ -9360,7 +12624,7 @@
             <w:noProof/>
             <w:lang w:val="es-ES"/>
           </w:rPr>
-          <w:t>16</w:t>
+          <w:t>20</w:t>
         </w:r>
         <w:r>
           <w:fldChar w:fldCharType="end"/>
@@ -9543,7 +12807,7 @@
               <v:stroke joinstyle="miter"/>
               <v:path gradientshapeok="t" o:connecttype="rect"/>
             </v:shapetype>
-            <v:shape id="_x0000_s1043" type="#_x0000_t202" style="position:absolute;margin-left:254.75pt;margin-top:19.3pt;width:172.2pt;height:48.35pt;z-index:251659264;visibility:visible;mso-wrap-style:square;mso-width-percent:0;mso-height-percent:0;mso-wrap-distance-left:9pt;mso-wrap-distance-top:3.6pt;mso-wrap-distance-right:9pt;mso-wrap-distance-bottom:3.6pt;mso-position-horizontal:absolute;mso-position-horizontal-relative:text;mso-position-vertical:absolute;mso-position-vertical-relative:text;mso-width-percent:0;mso-height-percent:0;mso-width-relative:margin;mso-height-relative:margin;v-text-anchor:top" o:gfxdata="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" stroked="f">
+            <v:shape id="_x0000_s1049" type="#_x0000_t202" style="position:absolute;margin-left:254.75pt;margin-top:19.3pt;width:172.2pt;height:48.35pt;z-index:251659264;visibility:visible;mso-wrap-style:square;mso-width-percent:0;mso-height-percent:0;mso-wrap-distance-left:9pt;mso-wrap-distance-top:3.6pt;mso-wrap-distance-right:9pt;mso-wrap-distance-bottom:3.6pt;mso-position-horizontal:absolute;mso-position-horizontal-relative:text;mso-position-vertical:absolute;mso-position-vertical-relative:text;mso-width-percent:0;mso-height-percent:0;mso-width-relative:margin;mso-height-relative:margin;v-text-anchor:top" o:gfxdata="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" stroked="f">
               <v:textbox>
                 <w:txbxContent>
                   <w:p>
@@ -12469,7 +15733,7 @@
 </file>
 
 <file path=customXml/itemProps1.xml><?xml version="1.0" encoding="utf-8"?>
-<ds:datastoreItem xmlns:ds="http://schemas.openxmlformats.org/officeDocument/2006/customXml" ds:itemID="{9535580A-156E-4B5E-905B-BA813587CD7E}">
+<ds:datastoreItem xmlns:ds="http://schemas.openxmlformats.org/officeDocument/2006/customXml" ds:itemID="{24D516AD-3FCF-4507-B37E-A2DC3D78A9F9}">
   <ds:schemaRefs>
     <ds:schemaRef ds:uri="http://schemas.openxmlformats.org/officeDocument/2006/bibliography"/>
   </ds:schemaRefs>

</xml_diff>

<commit_message>
Agregué funcionalidad de trampas. Item de preinscripción terminado
</commit_message>
<xml_diff>
--- a/Manual Sigat.docx
+++ b/Manual Sigat.docx
@@ -10050,7 +10050,15 @@
                                 <w:sz w:val="16"/>
                                 <w:szCs w:val="16"/>
                               </w:rPr>
-                              <w:t>resultados de los lotes del predio seleccionado</w:t>
+                              <w:t xml:space="preserve">resultados de los lotes del predio </w:t>
+                            </w:r>
+                            <w:proofErr w:type="gramStart"/>
+                            <w:r>
+                              <w:rPr>
+                                <w:sz w:val="16"/>
+                                <w:szCs w:val="16"/>
+                              </w:rPr>
+                              <w:t>seleccionado</w:t>
                             </w:r>
                             <w:r>
                               <w:rPr>
@@ -10068,6 +10076,7 @@
                               </w:rPr>
                               <w:t>.</w:t>
                             </w:r>
+                            <w:proofErr w:type="gramEnd"/>
                           </w:p>
                         </w:txbxContent>
                       </wps:txbx>
@@ -11670,7 +11679,7 @@
           </mc:Choice>
           <mc:Fallback>
             <w:pict>
-              <v:oval w14:anchorId="02823141" id="Elipse 13" o:spid="_x0000_s1026" style="position:absolute;margin-left:385.1pt;margin-top:154.2pt;width:9.75pt;height:11.25pt;z-index:251837440;visibility:visible;mso-wrap-style:square;mso-wrap-distance-left:9pt;mso-wrap-distance-top:0;mso-wrap-distance-right:9pt;mso-wrap-distance-bottom:0;mso-position-horizontal:absolute;mso-position-horizontal-relative:text;mso-position-vertical:absolute;mso-position-vertical-relative:text;v-text-anchor:middle" o:gfxdata="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" fillcolor="#549e39 [3204]" strokecolor="#294e1c [1604]" strokeweight="2pt"/>
+              <v:oval w14:anchorId="4E6F1DA8" id="Elipse 13" o:spid="_x0000_s1026" style="position:absolute;margin-left:385.1pt;margin-top:154.2pt;width:9.75pt;height:11.25pt;z-index:251837440;visibility:visible;mso-wrap-style:square;mso-wrap-distance-left:9pt;mso-wrap-distance-top:0;mso-wrap-distance-right:9pt;mso-wrap-distance-bottom:0;mso-position-horizontal:absolute;mso-position-horizontal-relative:text;mso-position-vertical:absolute;mso-position-vertical-relative:text;v-text-anchor:middle" o:gfxdata="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" fillcolor="#549e39 [3204]" strokecolor="#294e1c [1604]" strokeweight="2pt"/>
             </w:pict>
           </mc:Fallback>
         </mc:AlternateContent>
@@ -11745,7 +11754,7 @@
           </mc:Choice>
           <mc:Fallback>
             <w:pict>
-              <v:oval w14:anchorId="08DA8C13" id="Elipse 12" o:spid="_x0000_s1026" style="position:absolute;margin-left:252.85pt;margin-top:45.95pt;width:9.75pt;height:11.25pt;z-index:251835392;visibility:visible;mso-wrap-style:square;mso-width-percent:0;mso-height-percent:0;mso-wrap-distance-left:9pt;mso-wrap-distance-top:0;mso-wrap-distance-right:9pt;mso-wrap-distance-bottom:0;mso-position-horizontal:absolute;mso-position-horizontal-relative:text;mso-position-vertical:absolute;mso-position-vertical-relative:text;mso-width-percent:0;mso-height-percent:0;mso-width-relative:margin;mso-height-relative:margin;v-text-anchor:middle" o:gfxdata="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" fillcolor="#549e39 [3204]" strokecolor="#294e1c [1604]" strokeweight="2pt"/>
+              <v:oval w14:anchorId="504A2490" id="Elipse 12" o:spid="_x0000_s1026" style="position:absolute;margin-left:252.85pt;margin-top:45.95pt;width:9.75pt;height:11.25pt;z-index:251835392;visibility:visible;mso-wrap-style:square;mso-width-percent:0;mso-height-percent:0;mso-wrap-distance-left:9pt;mso-wrap-distance-top:0;mso-wrap-distance-right:9pt;mso-wrap-distance-bottom:0;mso-position-horizontal:absolute;mso-position-horizontal-relative:text;mso-position-vertical:absolute;mso-position-vertical-relative:text;mso-width-percent:0;mso-height-percent:0;mso-width-relative:margin;mso-height-relative:margin;v-text-anchor:middle" o:gfxdata="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" fillcolor="#549e39 [3204]" strokecolor="#294e1c [1604]" strokeweight="2pt"/>
             </w:pict>
           </mc:Fallback>
         </mc:AlternateContent>
@@ -11814,7 +11823,7 @@
           </mc:Choice>
           <mc:Fallback>
             <w:pict>
-              <v:oval w14:anchorId="615F3E99" id="Elipse 11" o:spid="_x0000_s1026" style="position:absolute;margin-left:100.45pt;margin-top:55.4pt;width:9.75pt;height:11.25pt;z-index:251833344;visibility:visible;mso-wrap-style:square;mso-wrap-distance-left:9pt;mso-wrap-distance-top:0;mso-wrap-distance-right:9pt;mso-wrap-distance-bottom:0;mso-position-horizontal:absolute;mso-position-horizontal-relative:text;mso-position-vertical:absolute;mso-position-vertical-relative:text;v-text-anchor:middle" o:gfxdata="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" fillcolor="#549e39 [3204]" strokecolor="#294e1c [1604]" strokeweight="2pt"/>
+              <v:oval w14:anchorId="729D1D49" id="Elipse 11" o:spid="_x0000_s1026" style="position:absolute;margin-left:100.45pt;margin-top:55.4pt;width:9.75pt;height:11.25pt;z-index:251833344;visibility:visible;mso-wrap-style:square;mso-wrap-distance-left:9pt;mso-wrap-distance-top:0;mso-wrap-distance-right:9pt;mso-wrap-distance-bottom:0;mso-position-horizontal:absolute;mso-position-horizontal-relative:text;mso-position-vertical:absolute;mso-position-vertical-relative:text;v-text-anchor:middle" o:gfxdata="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" fillcolor="#549e39 [3204]" strokecolor="#294e1c [1604]" strokeweight="2pt"/>
             </w:pict>
           </mc:Fallback>
         </mc:AlternateContent>
@@ -12254,7 +12263,7 @@
           </mc:Choice>
           <mc:Fallback>
             <w:pict>
-              <v:oval w14:anchorId="436C1C11" id="Elipse 19" o:spid="_x0000_s1026" style="position:absolute;margin-left:317.3pt;margin-top:20.9pt;width:9.75pt;height:11.25pt;z-index:251841536;visibility:visible;mso-wrap-style:square;mso-wrap-distance-left:9pt;mso-wrap-distance-top:0;mso-wrap-distance-right:9pt;mso-wrap-distance-bottom:0;mso-position-horizontal:absolute;mso-position-horizontal-relative:text;mso-position-vertical:absolute;mso-position-vertical-relative:text;v-text-anchor:middle" o:gfxdata="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" fillcolor="#549e39 [3204]" strokecolor="#294e1c [1604]" strokeweight="2pt"/>
+              <v:oval w14:anchorId="7E0E9EE3" id="Elipse 19" o:spid="_x0000_s1026" style="position:absolute;margin-left:317.3pt;margin-top:20.9pt;width:9.75pt;height:11.25pt;z-index:251841536;visibility:visible;mso-wrap-style:square;mso-wrap-distance-left:9pt;mso-wrap-distance-top:0;mso-wrap-distance-right:9pt;mso-wrap-distance-bottom:0;mso-position-horizontal:absolute;mso-position-horizontal-relative:text;mso-position-vertical:absolute;mso-position-vertical-relative:text;v-text-anchor:middle" o:gfxdata="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" fillcolor="#549e39 [3204]" strokecolor="#294e1c [1604]" strokeweight="2pt"/>
             </w:pict>
           </mc:Fallback>
         </mc:AlternateContent>
@@ -12323,7 +12332,7 @@
           </mc:Choice>
           <mc:Fallback>
             <w:pict>
-              <v:oval w14:anchorId="51F899A0" id="Elipse 16" o:spid="_x0000_s1026" style="position:absolute;margin-left:108pt;margin-top:54.8pt;width:9.75pt;height:11.25pt;z-index:251839488;visibility:visible;mso-wrap-style:square;mso-wrap-distance-left:9pt;mso-wrap-distance-top:0;mso-wrap-distance-right:9pt;mso-wrap-distance-bottom:0;mso-position-horizontal:absolute;mso-position-horizontal-relative:text;mso-position-vertical:absolute;mso-position-vertical-relative:text;v-text-anchor:middle" o:gfxdata="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" fillcolor="#549e39 [3204]" strokecolor="#294e1c [1604]" strokeweight="2pt"/>
+              <v:oval w14:anchorId="1CBFB891" id="Elipse 16" o:spid="_x0000_s1026" style="position:absolute;margin-left:108pt;margin-top:54.8pt;width:9.75pt;height:11.25pt;z-index:251839488;visibility:visible;mso-wrap-style:square;mso-wrap-distance-left:9pt;mso-wrap-distance-top:0;mso-wrap-distance-right:9pt;mso-wrap-distance-bottom:0;mso-position-horizontal:absolute;mso-position-horizontal-relative:text;mso-position-vertical:absolute;mso-position-vertical-relative:text;v-text-anchor:middle" o:gfxdata="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" fillcolor="#549e39 [3204]" strokecolor="#294e1c [1604]" strokeweight="2pt"/>
             </w:pict>
           </mc:Fallback>
         </mc:AlternateContent>
@@ -12540,6 +12549,2489 @@
     </w:p>
     <w:p>
       <w:pPr>
+        <w:jc w:val="both"/>
+        <w:rPr>
+          <w:b/>
+        </w:rPr>
+      </w:pPr>
+      <w:r>
+        <w:rPr>
+          <w:b/>
+        </w:rPr>
+        <w:t>GESTION DE TRAMPAS</w:t>
+      </w:r>
+    </w:p>
+    <w:p>
+      <w:pPr>
+        <w:jc w:val="both"/>
+      </w:pPr>
+      <w:r>
+        <w:rPr>
+          <w:noProof/>
+          <w:lang w:eastAsia="es-CO"/>
+        </w:rPr>
+        <w:drawing>
+          <wp:anchor distT="0" distB="0" distL="114300" distR="114300" simplePos="0" relativeHeight="251843584" behindDoc="0" locked="0" layoutInCell="1" allowOverlap="1" wp14:anchorId="33C7FD68" wp14:editId="1A514E6F">
+            <wp:simplePos x="0" y="0"/>
+            <wp:positionH relativeFrom="column">
+              <wp:posOffset>-6350</wp:posOffset>
+            </wp:positionH>
+            <wp:positionV relativeFrom="paragraph">
+              <wp:posOffset>5715</wp:posOffset>
+            </wp:positionV>
+            <wp:extent cx="1079500" cy="1079500"/>
+            <wp:effectExtent l="0" t="0" r="6350" b="6350"/>
+            <wp:wrapSquare wrapText="bothSides"/>
+            <wp:docPr id="20" name="Imagen 20"/>
+            <wp:cNvGraphicFramePr>
+              <a:graphicFrameLocks xmlns:a="http://schemas.openxmlformats.org/drawingml/2006/main" noChangeAspect="1"/>
+            </wp:cNvGraphicFramePr>
+            <a:graphic xmlns:a="http://schemas.openxmlformats.org/drawingml/2006/main">
+              <a:graphicData uri="http://schemas.openxmlformats.org/drawingml/2006/picture">
+                <pic:pic xmlns:pic="http://schemas.openxmlformats.org/drawingml/2006/picture">
+                  <pic:nvPicPr>
+                    <pic:cNvPr id="0" name="Picture 1" descr="http://localhost/SigatApp/www/img/predio.png"/>
+                    <pic:cNvPicPr>
+                      <a:picLocks noChangeAspect="1" noChangeArrowheads="1"/>
+                    </pic:cNvPicPr>
+                  </pic:nvPicPr>
+                  <pic:blipFill>
+                    <a:blip r:embed="rId45" cstate="print">
+                      <a:extLst>
+                        <a:ext uri="{28A0092B-C50C-407E-A947-70E740481C1C}">
+                          <a14:useLocalDpi xmlns:a14="http://schemas.microsoft.com/office/drawing/2010/main" val="0"/>
+                        </a:ext>
+                      </a:extLst>
+                    </a:blip>
+                    <a:stretch>
+                      <a:fillRect/>
+                    </a:stretch>
+                  </pic:blipFill>
+                  <pic:spPr bwMode="auto">
+                    <a:xfrm>
+                      <a:off x="0" y="0"/>
+                      <a:ext cx="1079500" cy="1079500"/>
+                    </a:xfrm>
+                    <a:prstGeom prst="rect">
+                      <a:avLst/>
+                    </a:prstGeom>
+                    <a:noFill/>
+                    <a:ln>
+                      <a:noFill/>
+                    </a:ln>
+                  </pic:spPr>
+                </pic:pic>
+              </a:graphicData>
+            </a:graphic>
+          </wp:anchor>
+        </w:drawing>
+      </w:r>
+      <w:r>
+        <w:t>En esta opción el técnico puede realizar las siguientes operaciones:</w:t>
+      </w:r>
+    </w:p>
+    <w:p>
+      <w:pPr>
+        <w:pStyle w:val="Prrafodelista"/>
+        <w:numPr>
+          <w:ilvl w:val="0"/>
+          <w:numId w:val="12"/>
+        </w:numPr>
+        <w:jc w:val="both"/>
+      </w:pPr>
+      <w:r>
+        <w:t>Consultar trampas</w:t>
+      </w:r>
+    </w:p>
+    <w:p>
+      <w:pPr>
+        <w:pStyle w:val="Prrafodelista"/>
+        <w:numPr>
+          <w:ilvl w:val="0"/>
+          <w:numId w:val="12"/>
+        </w:numPr>
+        <w:jc w:val="both"/>
+      </w:pPr>
+      <w:r>
+        <w:t>Registrar una nueva trampa</w:t>
+      </w:r>
+      <w:r>
+        <w:t xml:space="preserve"> </w:t>
+      </w:r>
+    </w:p>
+    <w:p>
+      <w:pPr>
+        <w:pStyle w:val="Prrafodelista"/>
+        <w:numPr>
+          <w:ilvl w:val="0"/>
+          <w:numId w:val="12"/>
+        </w:numPr>
+        <w:jc w:val="both"/>
+      </w:pPr>
+      <w:r>
+        <w:t>Editar los</w:t>
+      </w:r>
+      <w:r>
+        <w:t xml:space="preserve"> datos de una trampa</w:t>
+      </w:r>
+    </w:p>
+    <w:p>
+      <w:pPr>
+        <w:pStyle w:val="Prrafodelista"/>
+        <w:numPr>
+          <w:ilvl w:val="0"/>
+          <w:numId w:val="12"/>
+        </w:numPr>
+        <w:jc w:val="both"/>
+      </w:pPr>
+      <w:r>
+        <w:t>Ver el historial de actualizaci</w:t>
+      </w:r>
+      <w:r>
+        <w:t>ón de una trampa</w:t>
+      </w:r>
+      <w:r>
+        <w:t>.</w:t>
+      </w:r>
+    </w:p>
+    <w:p>
+      <w:pPr>
+        <w:jc w:val="both"/>
+        <w:rPr>
+          <w:b/>
+        </w:rPr>
+      </w:pPr>
+      <w:r>
+        <w:rPr>
+          <w:b/>
+        </w:rPr>
+        <w:t>CONSULTAR TRAMPAS REGISTRADA</w:t>
+      </w:r>
+      <w:r>
+        <w:rPr>
+          <w:b/>
+        </w:rPr>
+        <w:t>S:</w:t>
+      </w:r>
+    </w:p>
+    <w:p>
+      <w:pPr>
+        <w:jc w:val="both"/>
+      </w:pPr>
+      <w:r>
+        <mc:AlternateContent>
+          <mc:Choice Requires="wps">
+            <w:drawing>
+              <wp:anchor distT="45720" distB="45720" distL="114300" distR="114300" simplePos="0" relativeHeight="251846656" behindDoc="0" locked="0" layoutInCell="1" allowOverlap="1" wp14:anchorId="3E912131" wp14:editId="60B33648">
+                <wp:simplePos x="0" y="0"/>
+                <wp:positionH relativeFrom="margin">
+                  <wp:posOffset>4575810</wp:posOffset>
+                </wp:positionH>
+                <wp:positionV relativeFrom="paragraph">
+                  <wp:posOffset>1091078</wp:posOffset>
+                </wp:positionV>
+                <wp:extent cx="1628775" cy="685800"/>
+                <wp:effectExtent l="0" t="0" r="28575" b="19050"/>
+                <wp:wrapSquare wrapText="bothSides"/>
+                <wp:docPr id="25" name="Cuadro de texto 2"/>
+                <wp:cNvGraphicFramePr>
+                  <a:graphicFrameLocks xmlns:a="http://schemas.openxmlformats.org/drawingml/2006/main"/>
+                </wp:cNvGraphicFramePr>
+                <a:graphic xmlns:a="http://schemas.openxmlformats.org/drawingml/2006/main">
+                  <a:graphicData uri="http://schemas.microsoft.com/office/word/2010/wordprocessingShape">
+                    <wps:wsp>
+                      <wps:cNvSpPr txBox="1">
+                        <a:spLocks noChangeArrowheads="1"/>
+                      </wps:cNvSpPr>
+                      <wps:spPr bwMode="auto">
+                        <a:xfrm>
+                          <a:off x="0" y="0"/>
+                          <a:ext cx="1628775" cy="685800"/>
+                        </a:xfrm>
+                        <a:prstGeom prst="rect">
+                          <a:avLst/>
+                        </a:prstGeom>
+                        <a:solidFill>
+                          <a:srgbClr val="FFFFFF"/>
+                        </a:solidFill>
+                        <a:ln w="9525">
+                          <a:solidFill>
+                            <a:srgbClr val="000000"/>
+                          </a:solidFill>
+                          <a:miter lim="800000"/>
+                          <a:headEnd/>
+                          <a:tailEnd/>
+                        </a:ln>
+                      </wps:spPr>
+                      <wps:txbx>
+                        <w:txbxContent>
+                          <w:p>
+                            <w:pPr>
+                              <w:jc w:val="both"/>
+                              <w:rPr>
+                                <w:sz w:val="16"/>
+                                <w:szCs w:val="16"/>
+                              </w:rPr>
+                            </w:pPr>
+                            <w:r>
+                              <w:rPr>
+                                <w:b/>
+                                <w:sz w:val="16"/>
+                                <w:szCs w:val="16"/>
+                              </w:rPr>
+                              <w:t xml:space="preserve">Botón buscar: </w:t>
+                            </w:r>
+                            <w:r>
+                              <w:rPr>
+                                <w:sz w:val="16"/>
+                                <w:szCs w:val="16"/>
+                              </w:rPr>
+                              <w:t>Ejecuta la función de filtrado y carga los datos correspondientes en la tabla de visualización</w:t>
+                            </w:r>
+                          </w:p>
+                        </w:txbxContent>
+                      </wps:txbx>
+                      <wps:bodyPr rot="0" vert="horz" wrap="square" lIns="91440" tIns="45720" rIns="91440" bIns="45720" anchor="t" anchorCtr="0">
+                        <a:noAutofit/>
+                      </wps:bodyPr>
+                    </wps:wsp>
+                  </a:graphicData>
+                </a:graphic>
+                <wp14:sizeRelH relativeFrom="margin">
+                  <wp14:pctWidth>0</wp14:pctWidth>
+                </wp14:sizeRelH>
+                <wp14:sizeRelV relativeFrom="margin">
+                  <wp14:pctHeight>0</wp14:pctHeight>
+                </wp14:sizeRelV>
+              </wp:anchor>
+            </w:drawing>
+          </mc:Choice>
+          <mc:Fallback>
+            <w:pict>
+              <v:shapetype w14:anchorId="3E912131" id="_x0000_t202" coordsize="21600,21600" o:spt="202" path="m,l,21600r21600,l21600,xe">
+                <v:stroke joinstyle="miter"/>
+                <v:path gradientshapeok="t" o:connecttype="rect"/>
+              </v:shapetype>
+              <v:shape id="_x0000_s1049" type="#_x0000_t202" style="position:absolute;left:0;text-align:left;margin-left:360.3pt;margin-top:85.9pt;width:128.25pt;height:54pt;z-index:251846656;visibility:visible;mso-wrap-style:square;mso-width-percent:0;mso-height-percent:0;mso-wrap-distance-left:9pt;mso-wrap-distance-top:3.6pt;mso-wrap-distance-right:9pt;mso-wrap-distance-bottom:3.6pt;mso-position-horizontal:absolute;mso-position-horizontal-relative:margin;mso-position-vertical:absolute;mso-position-vertical-relative:text;mso-width-percent:0;mso-height-percent:0;mso-width-relative:margin;mso-height-relative:margin;v-text-anchor:top" o:gfxdata="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">
+                <v:textbox>
+                  <w:txbxContent>
+                    <w:p>
+                      <w:pPr>
+                        <w:jc w:val="both"/>
+                        <w:rPr>
+                          <w:sz w:val="16"/>
+                          <w:szCs w:val="16"/>
+                        </w:rPr>
+                      </w:pPr>
+                      <w:r>
+                        <w:rPr>
+                          <w:b/>
+                          <w:sz w:val="16"/>
+                          <w:szCs w:val="16"/>
+                        </w:rPr>
+                        <w:t xml:space="preserve">Botón buscar: </w:t>
+                      </w:r>
+                      <w:r>
+                        <w:rPr>
+                          <w:sz w:val="16"/>
+                          <w:szCs w:val="16"/>
+                        </w:rPr>
+                        <w:t>Ejecuta la función de filtrado y carga los datos correspondientes en la tabla de visualización</w:t>
+                      </w:r>
+                    </w:p>
+                  </w:txbxContent>
+                </v:textbox>
+                <w10:wrap type="square" anchorx="margin"/>
+              </v:shape>
+            </w:pict>
+          </mc:Fallback>
+        </mc:AlternateContent>
+      </w:r>
+      <w:r>
+        <w:t>Esta es la primera funcionalidad cuan</w:t>
+      </w:r>
+      <w:r>
+        <w:t>do se ingresa a la opción trampa. Para la consulta de trampas registrada</w:t>
+      </w:r>
+      <w:r>
+        <w:t>s basta con escribir un valor para filtrar la información y luego tocar el botón buscar. De esta manera se cargarán en un</w:t>
+      </w:r>
+      <w:r>
+        <w:t>a tabla los datos de las trampas</w:t>
+      </w:r>
+      <w:r>
+        <w:t xml:space="preserve"> que dentro de su información tengan alguna coincidencia con el parámetro de búsqueda que se ingresó. También se cuenta con varios botones más que permiten navegar dentro de las opciones de esta funcionalidad.</w:t>
+      </w:r>
+    </w:p>
+    <w:p>
+      <w:pPr>
+        <w:jc w:val="center"/>
+      </w:pPr>
+      <w:r>
+        <w:rPr>
+          <w:noProof/>
+          <w:lang w:eastAsia="es-CO"/>
+        </w:rPr>
+        <mc:AlternateContent>
+          <mc:Choice Requires="wps">
+            <w:drawing>
+              <wp:anchor distT="0" distB="0" distL="114300" distR="114300" simplePos="0" relativeHeight="251869184" behindDoc="0" locked="0" layoutInCell="1" allowOverlap="1" wp14:anchorId="06C66A6B" wp14:editId="04ED2D91">
+                <wp:simplePos x="0" y="0"/>
+                <wp:positionH relativeFrom="column">
+                  <wp:posOffset>3183520</wp:posOffset>
+                </wp:positionH>
+                <wp:positionV relativeFrom="paragraph">
+                  <wp:posOffset>2786410</wp:posOffset>
+                </wp:positionV>
+                <wp:extent cx="1382247" cy="393020"/>
+                <wp:effectExtent l="38100" t="57150" r="27940" b="26670"/>
+                <wp:wrapNone/>
+                <wp:docPr id="222" name="Conector recto de flecha 222"/>
+                <wp:cNvGraphicFramePr/>
+                <a:graphic xmlns:a="http://schemas.openxmlformats.org/drawingml/2006/main">
+                  <a:graphicData uri="http://schemas.microsoft.com/office/word/2010/wordprocessingShape">
+                    <wps:wsp>
+                      <wps:cNvCnPr/>
+                      <wps:spPr>
+                        <a:xfrm flipH="1" flipV="1">
+                          <a:off x="0" y="0"/>
+                          <a:ext cx="1382247" cy="393020"/>
+                        </a:xfrm>
+                        <a:prstGeom prst="straightConnector1">
+                          <a:avLst/>
+                        </a:prstGeom>
+                        <a:ln w="25400">
+                          <a:solidFill>
+                            <a:srgbClr val="FF0000"/>
+                          </a:solidFill>
+                          <a:tailEnd type="triangle"/>
+                        </a:ln>
+                      </wps:spPr>
+                      <wps:style>
+                        <a:lnRef idx="1">
+                          <a:schemeClr val="accent1"/>
+                        </a:lnRef>
+                        <a:fillRef idx="0">
+                          <a:schemeClr val="accent1"/>
+                        </a:fillRef>
+                        <a:effectRef idx="0">
+                          <a:schemeClr val="accent1"/>
+                        </a:effectRef>
+                        <a:fontRef idx="minor">
+                          <a:schemeClr val="tx1"/>
+                        </a:fontRef>
+                      </wps:style>
+                      <wps:bodyPr/>
+                    </wps:wsp>
+                  </a:graphicData>
+                </a:graphic>
+                <wp14:sizeRelH relativeFrom="margin">
+                  <wp14:pctWidth>0</wp14:pctWidth>
+                </wp14:sizeRelH>
+                <wp14:sizeRelV relativeFrom="margin">
+                  <wp14:pctHeight>0</wp14:pctHeight>
+                </wp14:sizeRelV>
+              </wp:anchor>
+            </w:drawing>
+          </mc:Choice>
+          <mc:Fallback>
+            <w:pict>
+              <v:shapetype w14:anchorId="7178EFC8" id="_x0000_t32" coordsize="21600,21600" o:spt="32" o:oned="t" path="m,l21600,21600e" filled="f">
+                <v:path arrowok="t" fillok="f" o:connecttype="none"/>
+                <o:lock v:ext="edit" shapetype="t"/>
+              </v:shapetype>
+              <v:shape id="Conector recto de flecha 222" o:spid="_x0000_s1026" type="#_x0000_t32" style="position:absolute;margin-left:250.65pt;margin-top:219.4pt;width:108.85pt;height:30.95pt;flip:x y;z-index:251869184;visibility:visible;mso-wrap-style:square;mso-width-percent:0;mso-height-percent:0;mso-wrap-distance-left:9pt;mso-wrap-distance-top:0;mso-wrap-distance-right:9pt;mso-wrap-distance-bottom:0;mso-position-horizontal:absolute;mso-position-horizontal-relative:text;mso-position-vertical:absolute;mso-position-vertical-relative:text;mso-width-percent:0;mso-height-percent:0;mso-width-relative:margin;mso-height-relative:margin" o:gfxdata="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" strokecolor="red" strokeweight="2pt">
+                <v:stroke endarrow="block"/>
+              </v:shape>
+            </w:pict>
+          </mc:Fallback>
+        </mc:AlternateContent>
+      </w:r>
+      <w:r>
+        <w:rPr>
+          <w:noProof/>
+          <w:lang w:eastAsia="es-CO"/>
+        </w:rPr>
+        <mc:AlternateContent>
+          <mc:Choice Requires="wps">
+            <w:drawing>
+              <wp:anchor distT="0" distB="0" distL="114300" distR="114300" simplePos="0" relativeHeight="251867136" behindDoc="0" locked="0" layoutInCell="1" allowOverlap="1" wp14:anchorId="25A91B1B" wp14:editId="6381AAAE">
+                <wp:simplePos x="0" y="0"/>
+                <wp:positionH relativeFrom="column">
+                  <wp:posOffset>1907613</wp:posOffset>
+                </wp:positionH>
+                <wp:positionV relativeFrom="paragraph">
+                  <wp:posOffset>2754512</wp:posOffset>
+                </wp:positionV>
+                <wp:extent cx="2073349" cy="0"/>
+                <wp:effectExtent l="0" t="0" r="22225" b="19050"/>
+                <wp:wrapNone/>
+                <wp:docPr id="221" name="Conector recto 221"/>
+                <wp:cNvGraphicFramePr/>
+                <a:graphic xmlns:a="http://schemas.openxmlformats.org/drawingml/2006/main">
+                  <a:graphicData uri="http://schemas.microsoft.com/office/word/2010/wordprocessingShape">
+                    <wps:wsp>
+                      <wps:cNvCnPr/>
+                      <wps:spPr>
+                        <a:xfrm>
+                          <a:off x="0" y="0"/>
+                          <a:ext cx="2073349" cy="0"/>
+                        </a:xfrm>
+                        <a:prstGeom prst="line">
+                          <a:avLst/>
+                        </a:prstGeom>
+                        <a:ln w="25400">
+                          <a:solidFill>
+                            <a:srgbClr val="FF0000"/>
+                          </a:solidFill>
+                        </a:ln>
+                      </wps:spPr>
+                      <wps:style>
+                        <a:lnRef idx="1">
+                          <a:schemeClr val="accent1"/>
+                        </a:lnRef>
+                        <a:fillRef idx="0">
+                          <a:schemeClr val="accent1"/>
+                        </a:fillRef>
+                        <a:effectRef idx="0">
+                          <a:schemeClr val="accent1"/>
+                        </a:effectRef>
+                        <a:fontRef idx="minor">
+                          <a:schemeClr val="tx1"/>
+                        </a:fontRef>
+                      </wps:style>
+                      <wps:bodyPr/>
+                    </wps:wsp>
+                  </a:graphicData>
+                </a:graphic>
+              </wp:anchor>
+            </w:drawing>
+          </mc:Choice>
+          <mc:Fallback>
+            <w:pict>
+              <v:line w14:anchorId="5A98F346" id="Conector recto 221" o:spid="_x0000_s1026" style="position:absolute;z-index:251867136;visibility:visible;mso-wrap-style:square;mso-wrap-distance-left:9pt;mso-wrap-distance-top:0;mso-wrap-distance-right:9pt;mso-wrap-distance-bottom:0;mso-position-horizontal:absolute;mso-position-horizontal-relative:text;mso-position-vertical:absolute;mso-position-vertical-relative:text" from="150.2pt,216.9pt" to="313.45pt,216.9pt" o:gfxdata="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" strokecolor="red" strokeweight="2pt"/>
+            </w:pict>
+          </mc:Fallback>
+        </mc:AlternateContent>
+      </w:r>
+      <w:r>
+        <w:rPr>
+          <w:noProof/>
+          <w:lang w:eastAsia="es-CO"/>
+        </w:rPr>
+        <mc:AlternateContent>
+          <mc:Choice Requires="wps">
+            <w:drawing>
+              <wp:anchor distT="0" distB="0" distL="114300" distR="114300" simplePos="0" relativeHeight="251866112" behindDoc="0" locked="0" layoutInCell="1" allowOverlap="1" wp14:anchorId="007DC72E" wp14:editId="744EEDC0">
+                <wp:simplePos x="0" y="0"/>
+                <wp:positionH relativeFrom="column">
+                  <wp:posOffset>3757678</wp:posOffset>
+                </wp:positionH>
+                <wp:positionV relativeFrom="paragraph">
+                  <wp:posOffset>1425442</wp:posOffset>
+                </wp:positionV>
+                <wp:extent cx="840400" cy="520700"/>
+                <wp:effectExtent l="38100" t="38100" r="17145" b="31750"/>
+                <wp:wrapNone/>
+                <wp:docPr id="220" name="Conector recto de flecha 220"/>
+                <wp:cNvGraphicFramePr/>
+                <a:graphic xmlns:a="http://schemas.openxmlformats.org/drawingml/2006/main">
+                  <a:graphicData uri="http://schemas.microsoft.com/office/word/2010/wordprocessingShape">
+                    <wps:wsp>
+                      <wps:cNvCnPr/>
+                      <wps:spPr>
+                        <a:xfrm flipH="1" flipV="1">
+                          <a:off x="0" y="0"/>
+                          <a:ext cx="840400" cy="520700"/>
+                        </a:xfrm>
+                        <a:prstGeom prst="straightConnector1">
+                          <a:avLst/>
+                        </a:prstGeom>
+                        <a:ln w="25400">
+                          <a:solidFill>
+                            <a:srgbClr val="FF0000"/>
+                          </a:solidFill>
+                          <a:tailEnd type="triangle"/>
+                        </a:ln>
+                      </wps:spPr>
+                      <wps:style>
+                        <a:lnRef idx="1">
+                          <a:schemeClr val="accent1"/>
+                        </a:lnRef>
+                        <a:fillRef idx="0">
+                          <a:schemeClr val="accent1"/>
+                        </a:fillRef>
+                        <a:effectRef idx="0">
+                          <a:schemeClr val="accent1"/>
+                        </a:effectRef>
+                        <a:fontRef idx="minor">
+                          <a:schemeClr val="tx1"/>
+                        </a:fontRef>
+                      </wps:style>
+                      <wps:bodyPr/>
+                    </wps:wsp>
+                  </a:graphicData>
+                </a:graphic>
+                <wp14:sizeRelH relativeFrom="margin">
+                  <wp14:pctWidth>0</wp14:pctWidth>
+                </wp14:sizeRelH>
+                <wp14:sizeRelV relativeFrom="margin">
+                  <wp14:pctHeight>0</wp14:pctHeight>
+                </wp14:sizeRelV>
+              </wp:anchor>
+            </w:drawing>
+          </mc:Choice>
+          <mc:Fallback>
+            <w:pict>
+              <v:shape w14:anchorId="2C28AD48" id="Conector recto de flecha 220" o:spid="_x0000_s1026" type="#_x0000_t32" style="position:absolute;margin-left:295.9pt;margin-top:112.25pt;width:66.15pt;height:41pt;flip:x y;z-index:251866112;visibility:visible;mso-wrap-style:square;mso-width-percent:0;mso-height-percent:0;mso-wrap-distance-left:9pt;mso-wrap-distance-top:0;mso-wrap-distance-right:9pt;mso-wrap-distance-bottom:0;mso-position-horizontal:absolute;mso-position-horizontal-relative:text;mso-position-vertical:absolute;mso-position-vertical-relative:text;mso-width-percent:0;mso-height-percent:0;mso-width-relative:margin;mso-height-relative:margin" o:gfxdata="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" strokecolor="red" strokeweight="2pt">
+                <v:stroke endarrow="block"/>
+              </v:shape>
+            </w:pict>
+          </mc:Fallback>
+        </mc:AlternateContent>
+      </w:r>
+      <w:r>
+        <w:rPr>
+          <w:noProof/>
+          <w:lang w:eastAsia="es-CO"/>
+        </w:rPr>
+        <mc:AlternateContent>
+          <mc:Choice Requires="wps">
+            <w:drawing>
+              <wp:anchor distT="0" distB="0" distL="114300" distR="114300" simplePos="0" relativeHeight="251864064" behindDoc="0" locked="0" layoutInCell="1" allowOverlap="1" wp14:anchorId="1303C7E1" wp14:editId="1317BBC3">
+                <wp:simplePos x="0" y="0"/>
+                <wp:positionH relativeFrom="column">
+                  <wp:posOffset>3619455</wp:posOffset>
+                </wp:positionH>
+                <wp:positionV relativeFrom="paragraph">
+                  <wp:posOffset>893814</wp:posOffset>
+                </wp:positionV>
+                <wp:extent cx="946873" cy="254768"/>
+                <wp:effectExtent l="38100" t="57150" r="24765" b="31115"/>
+                <wp:wrapNone/>
+                <wp:docPr id="196" name="Conector recto de flecha 196"/>
+                <wp:cNvGraphicFramePr/>
+                <a:graphic xmlns:a="http://schemas.openxmlformats.org/drawingml/2006/main">
+                  <a:graphicData uri="http://schemas.microsoft.com/office/word/2010/wordprocessingShape">
+                    <wps:wsp>
+                      <wps:cNvCnPr/>
+                      <wps:spPr>
+                        <a:xfrm flipH="1" flipV="1">
+                          <a:off x="0" y="0"/>
+                          <a:ext cx="946873" cy="254768"/>
+                        </a:xfrm>
+                        <a:prstGeom prst="straightConnector1">
+                          <a:avLst/>
+                        </a:prstGeom>
+                        <a:ln w="25400">
+                          <a:solidFill>
+                            <a:srgbClr val="FF0000"/>
+                          </a:solidFill>
+                          <a:tailEnd type="triangle"/>
+                        </a:ln>
+                      </wps:spPr>
+                      <wps:style>
+                        <a:lnRef idx="1">
+                          <a:schemeClr val="accent1"/>
+                        </a:lnRef>
+                        <a:fillRef idx="0">
+                          <a:schemeClr val="accent1"/>
+                        </a:fillRef>
+                        <a:effectRef idx="0">
+                          <a:schemeClr val="accent1"/>
+                        </a:effectRef>
+                        <a:fontRef idx="minor">
+                          <a:schemeClr val="tx1"/>
+                        </a:fontRef>
+                      </wps:style>
+                      <wps:bodyPr/>
+                    </wps:wsp>
+                  </a:graphicData>
+                </a:graphic>
+                <wp14:sizeRelH relativeFrom="margin">
+                  <wp14:pctWidth>0</wp14:pctWidth>
+                </wp14:sizeRelH>
+                <wp14:sizeRelV relativeFrom="margin">
+                  <wp14:pctHeight>0</wp14:pctHeight>
+                </wp14:sizeRelV>
+              </wp:anchor>
+            </w:drawing>
+          </mc:Choice>
+          <mc:Fallback>
+            <w:pict>
+              <v:shape w14:anchorId="4CEAE657" id="Conector recto de flecha 196" o:spid="_x0000_s1026" type="#_x0000_t32" style="position:absolute;margin-left:285pt;margin-top:70.4pt;width:74.55pt;height:20.05pt;flip:x y;z-index:251864064;visibility:visible;mso-wrap-style:square;mso-width-percent:0;mso-height-percent:0;mso-wrap-distance-left:9pt;mso-wrap-distance-top:0;mso-wrap-distance-right:9pt;mso-wrap-distance-bottom:0;mso-position-horizontal:absolute;mso-position-horizontal-relative:text;mso-position-vertical:absolute;mso-position-vertical-relative:text;mso-width-percent:0;mso-height-percent:0;mso-width-relative:margin;mso-height-relative:margin" o:gfxdata="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" strokecolor="red" strokeweight="2pt">
+                <v:stroke endarrow="block"/>
+              </v:shape>
+            </w:pict>
+          </mc:Fallback>
+        </mc:AlternateContent>
+      </w:r>
+      <w:r>
+        <w:rPr>
+          <w:noProof/>
+          <w:lang w:eastAsia="es-CO"/>
+        </w:rPr>
+        <mc:AlternateContent>
+          <mc:Choice Requires="wps">
+            <w:drawing>
+              <wp:anchor distT="0" distB="0" distL="114300" distR="114300" simplePos="0" relativeHeight="251862016" behindDoc="0" locked="0" layoutInCell="1" allowOverlap="1" wp14:anchorId="108AE416" wp14:editId="3B5CD4F8">
+                <wp:simplePos x="0" y="0"/>
+                <wp:positionH relativeFrom="column">
+                  <wp:posOffset>4151084</wp:posOffset>
+                </wp:positionH>
+                <wp:positionV relativeFrom="paragraph">
+                  <wp:posOffset>436614</wp:posOffset>
+                </wp:positionV>
+                <wp:extent cx="425656" cy="45719"/>
+                <wp:effectExtent l="38100" t="38100" r="12700" b="88265"/>
+                <wp:wrapNone/>
+                <wp:docPr id="61" name="Conector recto de flecha 61"/>
+                <wp:cNvGraphicFramePr/>
+                <a:graphic xmlns:a="http://schemas.openxmlformats.org/drawingml/2006/main">
+                  <a:graphicData uri="http://schemas.microsoft.com/office/word/2010/wordprocessingShape">
+                    <wps:wsp>
+                      <wps:cNvCnPr/>
+                      <wps:spPr>
+                        <a:xfrm flipH="1">
+                          <a:off x="0" y="0"/>
+                          <a:ext cx="425656" cy="45719"/>
+                        </a:xfrm>
+                        <a:prstGeom prst="straightConnector1">
+                          <a:avLst/>
+                        </a:prstGeom>
+                        <a:ln w="25400">
+                          <a:solidFill>
+                            <a:srgbClr val="FF0000"/>
+                          </a:solidFill>
+                          <a:tailEnd type="triangle"/>
+                        </a:ln>
+                      </wps:spPr>
+                      <wps:style>
+                        <a:lnRef idx="1">
+                          <a:schemeClr val="accent1"/>
+                        </a:lnRef>
+                        <a:fillRef idx="0">
+                          <a:schemeClr val="accent1"/>
+                        </a:fillRef>
+                        <a:effectRef idx="0">
+                          <a:schemeClr val="accent1"/>
+                        </a:effectRef>
+                        <a:fontRef idx="minor">
+                          <a:schemeClr val="tx1"/>
+                        </a:fontRef>
+                      </wps:style>
+                      <wps:bodyPr/>
+                    </wps:wsp>
+                  </a:graphicData>
+                </a:graphic>
+                <wp14:sizeRelH relativeFrom="margin">
+                  <wp14:pctWidth>0</wp14:pctWidth>
+                </wp14:sizeRelH>
+                <wp14:sizeRelV relativeFrom="margin">
+                  <wp14:pctHeight>0</wp14:pctHeight>
+                </wp14:sizeRelV>
+              </wp:anchor>
+            </w:drawing>
+          </mc:Choice>
+          <mc:Fallback>
+            <w:pict>
+              <v:shape w14:anchorId="074FA71F" id="Conector recto de flecha 61" o:spid="_x0000_s1026" type="#_x0000_t32" style="position:absolute;margin-left:326.85pt;margin-top:34.4pt;width:33.5pt;height:3.6pt;flip:x;z-index:251862016;visibility:visible;mso-wrap-style:square;mso-width-percent:0;mso-height-percent:0;mso-wrap-distance-left:9pt;mso-wrap-distance-top:0;mso-wrap-distance-right:9pt;mso-wrap-distance-bottom:0;mso-position-horizontal:absolute;mso-position-horizontal-relative:text;mso-position-vertical:absolute;mso-position-vertical-relative:text;mso-width-percent:0;mso-height-percent:0;mso-width-relative:margin;mso-height-relative:margin" o:gfxdata="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" strokecolor="red" strokeweight="2pt">
+                <v:stroke endarrow="block"/>
+              </v:shape>
+            </w:pict>
+          </mc:Fallback>
+        </mc:AlternateContent>
+      </w:r>
+      <w:r>
+        <mc:AlternateContent>
+          <mc:Choice Requires="wps">
+            <w:drawing>
+              <wp:anchor distT="45720" distB="45720" distL="114300" distR="114300" simplePos="0" relativeHeight="251852800" behindDoc="0" locked="0" layoutInCell="1" allowOverlap="1" wp14:anchorId="7362F1AD" wp14:editId="35DE73E8">
+                <wp:simplePos x="0" y="0"/>
+                <wp:positionH relativeFrom="margin">
+                  <wp:posOffset>-283210</wp:posOffset>
+                </wp:positionH>
+                <wp:positionV relativeFrom="paragraph">
+                  <wp:posOffset>2605405</wp:posOffset>
+                </wp:positionV>
+                <wp:extent cx="1628775" cy="541655"/>
+                <wp:effectExtent l="0" t="0" r="28575" b="10795"/>
+                <wp:wrapSquare wrapText="bothSides"/>
+                <wp:docPr id="52" name="Cuadro de texto 2"/>
+                <wp:cNvGraphicFramePr>
+                  <a:graphicFrameLocks xmlns:a="http://schemas.openxmlformats.org/drawingml/2006/main"/>
+                </wp:cNvGraphicFramePr>
+                <a:graphic xmlns:a="http://schemas.openxmlformats.org/drawingml/2006/main">
+                  <a:graphicData uri="http://schemas.microsoft.com/office/word/2010/wordprocessingShape">
+                    <wps:wsp>
+                      <wps:cNvSpPr txBox="1">
+                        <a:spLocks noChangeArrowheads="1"/>
+                      </wps:cNvSpPr>
+                      <wps:spPr bwMode="auto">
+                        <a:xfrm>
+                          <a:off x="0" y="0"/>
+                          <a:ext cx="1628775" cy="541655"/>
+                        </a:xfrm>
+                        <a:prstGeom prst="rect">
+                          <a:avLst/>
+                        </a:prstGeom>
+                        <a:solidFill>
+                          <a:srgbClr val="FFFFFF"/>
+                        </a:solidFill>
+                        <a:ln w="9525">
+                          <a:solidFill>
+                            <a:srgbClr val="000000"/>
+                          </a:solidFill>
+                          <a:miter lim="800000"/>
+                          <a:headEnd/>
+                          <a:tailEnd/>
+                        </a:ln>
+                      </wps:spPr>
+                      <wps:txbx>
+                        <w:txbxContent>
+                          <w:p>
+                            <w:pPr>
+                              <w:jc w:val="both"/>
+                              <w:rPr>
+                                <w:sz w:val="16"/>
+                                <w:szCs w:val="16"/>
+                              </w:rPr>
+                            </w:pPr>
+                            <w:r>
+                              <w:rPr>
+                                <w:b/>
+                                <w:sz w:val="16"/>
+                                <w:szCs w:val="16"/>
+                              </w:rPr>
+                              <w:t xml:space="preserve">Radio de selección: </w:t>
+                            </w:r>
+                            <w:r>
+                              <w:rPr>
+                                <w:sz w:val="16"/>
+                                <w:szCs w:val="16"/>
+                              </w:rPr>
+                              <w:t>Selecciona una trampa</w:t>
+                            </w:r>
+                            <w:r>
+                              <w:rPr>
+                                <w:sz w:val="16"/>
+                                <w:szCs w:val="16"/>
+                              </w:rPr>
+                              <w:t xml:space="preserve"> para ver su historial</w:t>
+                            </w:r>
+                            <w:r>
+                              <w:rPr>
+                                <w:sz w:val="16"/>
+                                <w:szCs w:val="16"/>
+                              </w:rPr>
+                              <w:t xml:space="preserve"> </w:t>
+                            </w:r>
+                            <w:r>
+                              <w:rPr>
+                                <w:sz w:val="16"/>
+                                <w:szCs w:val="16"/>
+                              </w:rPr>
+                              <w:t>o actualizar los datos.</w:t>
+                            </w:r>
+                          </w:p>
+                        </w:txbxContent>
+                      </wps:txbx>
+                      <wps:bodyPr rot="0" vert="horz" wrap="square" lIns="91440" tIns="45720" rIns="91440" bIns="45720" anchor="t" anchorCtr="0">
+                        <a:noAutofit/>
+                      </wps:bodyPr>
+                    </wps:wsp>
+                  </a:graphicData>
+                </a:graphic>
+                <wp14:sizeRelH relativeFrom="margin">
+                  <wp14:pctWidth>0</wp14:pctWidth>
+                </wp14:sizeRelH>
+                <wp14:sizeRelV relativeFrom="margin">
+                  <wp14:pctHeight>0</wp14:pctHeight>
+                </wp14:sizeRelV>
+              </wp:anchor>
+            </w:drawing>
+          </mc:Choice>
+          <mc:Fallback>
+            <w:pict>
+              <v:shape w14:anchorId="7362F1AD" id="_x0000_s1050" type="#_x0000_t202" style="position:absolute;left:0;text-align:left;margin-left:-22.3pt;margin-top:205.15pt;width:128.25pt;height:42.65pt;z-index:251852800;visibility:visible;mso-wrap-style:square;mso-width-percent:0;mso-height-percent:0;mso-wrap-distance-left:9pt;mso-wrap-distance-top:3.6pt;mso-wrap-distance-right:9pt;mso-wrap-distance-bottom:3.6pt;mso-position-horizontal:absolute;mso-position-horizontal-relative:margin;mso-position-vertical:absolute;mso-position-vertical-relative:text;mso-width-percent:0;mso-height-percent:0;mso-width-relative:margin;mso-height-relative:margin;v-text-anchor:top" o:gfxdata="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">
+                <v:textbox>
+                  <w:txbxContent>
+                    <w:p>
+                      <w:pPr>
+                        <w:jc w:val="both"/>
+                        <w:rPr>
+                          <w:sz w:val="16"/>
+                          <w:szCs w:val="16"/>
+                        </w:rPr>
+                      </w:pPr>
+                      <w:r>
+                        <w:rPr>
+                          <w:b/>
+                          <w:sz w:val="16"/>
+                          <w:szCs w:val="16"/>
+                        </w:rPr>
+                        <w:t xml:space="preserve">Radio de selección: </w:t>
+                      </w:r>
+                      <w:r>
+                        <w:rPr>
+                          <w:sz w:val="16"/>
+                          <w:szCs w:val="16"/>
+                        </w:rPr>
+                        <w:t>Selecciona una trampa</w:t>
+                      </w:r>
+                      <w:r>
+                        <w:rPr>
+                          <w:sz w:val="16"/>
+                          <w:szCs w:val="16"/>
+                        </w:rPr>
+                        <w:t xml:space="preserve"> para ver su historial</w:t>
+                      </w:r>
+                      <w:r>
+                        <w:rPr>
+                          <w:sz w:val="16"/>
+                          <w:szCs w:val="16"/>
+                        </w:rPr>
+                        <w:t xml:space="preserve"> </w:t>
+                      </w:r>
+                      <w:r>
+                        <w:rPr>
+                          <w:sz w:val="16"/>
+                          <w:szCs w:val="16"/>
+                        </w:rPr>
+                        <w:t>o actualizar los datos.</w:t>
+                      </w:r>
+                    </w:p>
+                  </w:txbxContent>
+                </v:textbox>
+                <w10:wrap type="square" anchorx="margin"/>
+              </v:shape>
+            </w:pict>
+          </mc:Fallback>
+        </mc:AlternateContent>
+      </w:r>
+      <w:r>
+        <w:rPr>
+          <w:noProof/>
+          <w:lang w:eastAsia="es-CO"/>
+        </w:rPr>
+        <mc:AlternateContent>
+          <mc:Choice Requires="wps">
+            <w:drawing>
+              <wp:anchor distT="0" distB="0" distL="114300" distR="114300" simplePos="0" relativeHeight="251859968" behindDoc="0" locked="0" layoutInCell="1" allowOverlap="1" wp14:anchorId="32116113" wp14:editId="5FC5EEEA">
+                <wp:simplePos x="0" y="0"/>
+                <wp:positionH relativeFrom="column">
+                  <wp:posOffset>1312191</wp:posOffset>
+                </wp:positionH>
+                <wp:positionV relativeFrom="paragraph">
+                  <wp:posOffset>2637553</wp:posOffset>
+                </wp:positionV>
+                <wp:extent cx="616688" cy="393153"/>
+                <wp:effectExtent l="0" t="38100" r="50165" b="26035"/>
+                <wp:wrapNone/>
+                <wp:docPr id="60" name="Conector recto de flecha 60"/>
+                <wp:cNvGraphicFramePr/>
+                <a:graphic xmlns:a="http://schemas.openxmlformats.org/drawingml/2006/main">
+                  <a:graphicData uri="http://schemas.microsoft.com/office/word/2010/wordprocessingShape">
+                    <wps:wsp>
+                      <wps:cNvCnPr/>
+                      <wps:spPr>
+                        <a:xfrm flipV="1">
+                          <a:off x="0" y="0"/>
+                          <a:ext cx="616688" cy="393153"/>
+                        </a:xfrm>
+                        <a:prstGeom prst="straightConnector1">
+                          <a:avLst/>
+                        </a:prstGeom>
+                        <a:ln w="25400">
+                          <a:solidFill>
+                            <a:srgbClr val="FF0000"/>
+                          </a:solidFill>
+                          <a:tailEnd type="triangle"/>
+                        </a:ln>
+                      </wps:spPr>
+                      <wps:style>
+                        <a:lnRef idx="1">
+                          <a:schemeClr val="accent1"/>
+                        </a:lnRef>
+                        <a:fillRef idx="0">
+                          <a:schemeClr val="accent1"/>
+                        </a:fillRef>
+                        <a:effectRef idx="0">
+                          <a:schemeClr val="accent1"/>
+                        </a:effectRef>
+                        <a:fontRef idx="minor">
+                          <a:schemeClr val="tx1"/>
+                        </a:fontRef>
+                      </wps:style>
+                      <wps:bodyPr/>
+                    </wps:wsp>
+                  </a:graphicData>
+                </a:graphic>
+                <wp14:sizeRelH relativeFrom="margin">
+                  <wp14:pctWidth>0</wp14:pctWidth>
+                </wp14:sizeRelH>
+                <wp14:sizeRelV relativeFrom="margin">
+                  <wp14:pctHeight>0</wp14:pctHeight>
+                </wp14:sizeRelV>
+              </wp:anchor>
+            </w:drawing>
+          </mc:Choice>
+          <mc:Fallback>
+            <w:pict>
+              <v:shape w14:anchorId="2A553FF8" id="Conector recto de flecha 60" o:spid="_x0000_s1026" type="#_x0000_t32" style="position:absolute;margin-left:103.3pt;margin-top:207.7pt;width:48.55pt;height:30.95pt;flip:y;z-index:251859968;visibility:visible;mso-wrap-style:square;mso-width-percent:0;mso-height-percent:0;mso-wrap-distance-left:9pt;mso-wrap-distance-top:0;mso-wrap-distance-right:9pt;mso-wrap-distance-bottom:0;mso-position-horizontal:absolute;mso-position-horizontal-relative:text;mso-position-vertical:absolute;mso-position-vertical-relative:text;mso-width-percent:0;mso-height-percent:0;mso-width-relative:margin;mso-height-relative:margin" o:gfxdata="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" strokecolor="red" strokeweight="2pt">
+                <v:stroke endarrow="block"/>
+              </v:shape>
+            </w:pict>
+          </mc:Fallback>
+        </mc:AlternateContent>
+      </w:r>
+      <w:r>
+        <w:rPr>
+          <w:noProof/>
+          <w:lang w:eastAsia="es-CO"/>
+        </w:rPr>
+        <mc:AlternateContent>
+          <mc:Choice Requires="wps">
+            <w:drawing>
+              <wp:anchor distT="0" distB="0" distL="114300" distR="114300" simplePos="0" relativeHeight="251857920" behindDoc="0" locked="0" layoutInCell="1" allowOverlap="1" wp14:anchorId="476B7F1E" wp14:editId="01F88243">
+                <wp:simplePos x="0" y="0"/>
+                <wp:positionH relativeFrom="column">
+                  <wp:posOffset>1333456</wp:posOffset>
+                </wp:positionH>
+                <wp:positionV relativeFrom="paragraph">
+                  <wp:posOffset>1457339</wp:posOffset>
+                </wp:positionV>
+                <wp:extent cx="808074" cy="393153"/>
+                <wp:effectExtent l="0" t="38100" r="49530" b="26035"/>
+                <wp:wrapNone/>
+                <wp:docPr id="57" name="Conector recto de flecha 57"/>
+                <wp:cNvGraphicFramePr/>
+                <a:graphic xmlns:a="http://schemas.openxmlformats.org/drawingml/2006/main">
+                  <a:graphicData uri="http://schemas.microsoft.com/office/word/2010/wordprocessingShape">
+                    <wps:wsp>
+                      <wps:cNvCnPr/>
+                      <wps:spPr>
+                        <a:xfrm flipV="1">
+                          <a:off x="0" y="0"/>
+                          <a:ext cx="808074" cy="393153"/>
+                        </a:xfrm>
+                        <a:prstGeom prst="straightConnector1">
+                          <a:avLst/>
+                        </a:prstGeom>
+                        <a:ln w="25400">
+                          <a:solidFill>
+                            <a:srgbClr val="FF0000"/>
+                          </a:solidFill>
+                          <a:tailEnd type="triangle"/>
+                        </a:ln>
+                      </wps:spPr>
+                      <wps:style>
+                        <a:lnRef idx="1">
+                          <a:schemeClr val="accent1"/>
+                        </a:lnRef>
+                        <a:fillRef idx="0">
+                          <a:schemeClr val="accent1"/>
+                        </a:fillRef>
+                        <a:effectRef idx="0">
+                          <a:schemeClr val="accent1"/>
+                        </a:effectRef>
+                        <a:fontRef idx="minor">
+                          <a:schemeClr val="tx1"/>
+                        </a:fontRef>
+                      </wps:style>
+                      <wps:bodyPr/>
+                    </wps:wsp>
+                  </a:graphicData>
+                </a:graphic>
+                <wp14:sizeRelH relativeFrom="margin">
+                  <wp14:pctWidth>0</wp14:pctWidth>
+                </wp14:sizeRelH>
+                <wp14:sizeRelV relativeFrom="margin">
+                  <wp14:pctHeight>0</wp14:pctHeight>
+                </wp14:sizeRelV>
+              </wp:anchor>
+            </w:drawing>
+          </mc:Choice>
+          <mc:Fallback>
+            <w:pict>
+              <v:shape w14:anchorId="42A019B6" id="Conector recto de flecha 57" o:spid="_x0000_s1026" type="#_x0000_t32" style="position:absolute;margin-left:105pt;margin-top:114.75pt;width:63.65pt;height:30.95pt;flip:y;z-index:251857920;visibility:visible;mso-wrap-style:square;mso-width-percent:0;mso-height-percent:0;mso-wrap-distance-left:9pt;mso-wrap-distance-top:0;mso-wrap-distance-right:9pt;mso-wrap-distance-bottom:0;mso-position-horizontal:absolute;mso-position-horizontal-relative:text;mso-position-vertical:absolute;mso-position-vertical-relative:text;mso-width-percent:0;mso-height-percent:0;mso-width-relative:margin;mso-height-relative:margin" o:gfxdata="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" strokecolor="red" strokeweight="2pt">
+                <v:stroke endarrow="block"/>
+              </v:shape>
+            </w:pict>
+          </mc:Fallback>
+        </mc:AlternateContent>
+      </w:r>
+      <w:r>
+        <w:rPr>
+          <w:noProof/>
+          <w:lang w:eastAsia="es-CO"/>
+        </w:rPr>
+        <mc:AlternateContent>
+          <mc:Choice Requires="wps">
+            <w:drawing>
+              <wp:anchor distT="0" distB="0" distL="114300" distR="114300" simplePos="0" relativeHeight="251855872" behindDoc="0" locked="0" layoutInCell="1" allowOverlap="1" wp14:anchorId="35A9E815" wp14:editId="523939C2">
+                <wp:simplePos x="0" y="0"/>
+                <wp:positionH relativeFrom="column">
+                  <wp:posOffset>1344088</wp:posOffset>
+                </wp:positionH>
+                <wp:positionV relativeFrom="paragraph">
+                  <wp:posOffset>915080</wp:posOffset>
+                </wp:positionV>
+                <wp:extent cx="956930" cy="191386"/>
+                <wp:effectExtent l="0" t="57150" r="0" b="37465"/>
+                <wp:wrapNone/>
+                <wp:docPr id="56" name="Conector recto de flecha 56"/>
+                <wp:cNvGraphicFramePr/>
+                <a:graphic xmlns:a="http://schemas.openxmlformats.org/drawingml/2006/main">
+                  <a:graphicData uri="http://schemas.microsoft.com/office/word/2010/wordprocessingShape">
+                    <wps:wsp>
+                      <wps:cNvCnPr/>
+                      <wps:spPr>
+                        <a:xfrm flipV="1">
+                          <a:off x="0" y="0"/>
+                          <a:ext cx="956930" cy="191386"/>
+                        </a:xfrm>
+                        <a:prstGeom prst="straightConnector1">
+                          <a:avLst/>
+                        </a:prstGeom>
+                        <a:ln w="25400">
+                          <a:solidFill>
+                            <a:srgbClr val="FF0000"/>
+                          </a:solidFill>
+                          <a:tailEnd type="triangle"/>
+                        </a:ln>
+                      </wps:spPr>
+                      <wps:style>
+                        <a:lnRef idx="1">
+                          <a:schemeClr val="accent1"/>
+                        </a:lnRef>
+                        <a:fillRef idx="0">
+                          <a:schemeClr val="accent1"/>
+                        </a:fillRef>
+                        <a:effectRef idx="0">
+                          <a:schemeClr val="accent1"/>
+                        </a:effectRef>
+                        <a:fontRef idx="minor">
+                          <a:schemeClr val="tx1"/>
+                        </a:fontRef>
+                      </wps:style>
+                      <wps:bodyPr/>
+                    </wps:wsp>
+                  </a:graphicData>
+                </a:graphic>
+                <wp14:sizeRelH relativeFrom="margin">
+                  <wp14:pctWidth>0</wp14:pctWidth>
+                </wp14:sizeRelH>
+                <wp14:sizeRelV relativeFrom="margin">
+                  <wp14:pctHeight>0</wp14:pctHeight>
+                </wp14:sizeRelV>
+              </wp:anchor>
+            </w:drawing>
+          </mc:Choice>
+          <mc:Fallback>
+            <w:pict>
+              <v:shape w14:anchorId="39497E09" id="Conector recto de flecha 56" o:spid="_x0000_s1026" type="#_x0000_t32" style="position:absolute;margin-left:105.85pt;margin-top:72.05pt;width:75.35pt;height:15.05pt;flip:y;z-index:251855872;visibility:visible;mso-wrap-style:square;mso-width-percent:0;mso-height-percent:0;mso-wrap-distance-left:9pt;mso-wrap-distance-top:0;mso-wrap-distance-right:9pt;mso-wrap-distance-bottom:0;mso-position-horizontal:absolute;mso-position-horizontal-relative:text;mso-position-vertical:absolute;mso-position-vertical-relative:text;mso-width-percent:0;mso-height-percent:0;mso-width-relative:margin;mso-height-relative:margin" o:gfxdata="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" strokecolor="red" strokeweight="2pt">
+                <v:stroke endarrow="block"/>
+              </v:shape>
+            </w:pict>
+          </mc:Fallback>
+        </mc:AlternateContent>
+      </w:r>
+      <w:r>
+        <mc:AlternateContent>
+          <mc:Choice Requires="wps">
+            <w:drawing>
+              <wp:anchor distT="45720" distB="45720" distL="114300" distR="114300" simplePos="0" relativeHeight="251850752" behindDoc="0" locked="0" layoutInCell="1" allowOverlap="1" wp14:anchorId="7869A6EF" wp14:editId="08360867">
+                <wp:simplePos x="0" y="0"/>
+                <wp:positionH relativeFrom="margin">
+                  <wp:posOffset>-294640</wp:posOffset>
+                </wp:positionH>
+                <wp:positionV relativeFrom="paragraph">
+                  <wp:posOffset>1652817</wp:posOffset>
+                </wp:positionV>
+                <wp:extent cx="1628775" cy="504825"/>
+                <wp:effectExtent l="0" t="0" r="28575" b="28575"/>
+                <wp:wrapSquare wrapText="bothSides"/>
+                <wp:docPr id="39" name="Cuadro de texto 2"/>
+                <wp:cNvGraphicFramePr>
+                  <a:graphicFrameLocks xmlns:a="http://schemas.openxmlformats.org/drawingml/2006/main"/>
+                </wp:cNvGraphicFramePr>
+                <a:graphic xmlns:a="http://schemas.openxmlformats.org/drawingml/2006/main">
+                  <a:graphicData uri="http://schemas.microsoft.com/office/word/2010/wordprocessingShape">
+                    <wps:wsp>
+                      <wps:cNvSpPr txBox="1">
+                        <a:spLocks noChangeArrowheads="1"/>
+                      </wps:cNvSpPr>
+                      <wps:spPr bwMode="auto">
+                        <a:xfrm>
+                          <a:off x="0" y="0"/>
+                          <a:ext cx="1628775" cy="504825"/>
+                        </a:xfrm>
+                        <a:prstGeom prst="rect">
+                          <a:avLst/>
+                        </a:prstGeom>
+                        <a:solidFill>
+                          <a:srgbClr val="FFFFFF"/>
+                        </a:solidFill>
+                        <a:ln w="9525">
+                          <a:solidFill>
+                            <a:srgbClr val="000000"/>
+                          </a:solidFill>
+                          <a:miter lim="800000"/>
+                          <a:headEnd/>
+                          <a:tailEnd/>
+                        </a:ln>
+                      </wps:spPr>
+                      <wps:txbx>
+                        <w:txbxContent>
+                          <w:p>
+                            <w:pPr>
+                              <w:jc w:val="both"/>
+                              <w:rPr>
+                                <w:sz w:val="16"/>
+                                <w:szCs w:val="16"/>
+                              </w:rPr>
+                            </w:pPr>
+                            <w:r>
+                              <w:rPr>
+                                <w:b/>
+                                <w:sz w:val="16"/>
+                                <w:szCs w:val="16"/>
+                              </w:rPr>
+                              <w:t xml:space="preserve">Botón Historial: </w:t>
+                            </w:r>
+                            <w:r>
+                              <w:rPr>
+                                <w:sz w:val="16"/>
+                                <w:szCs w:val="16"/>
+                              </w:rPr>
+                              <w:t>Muestra los datos de registro</w:t>
+                            </w:r>
+                            <w:r>
+                              <w:rPr>
+                                <w:sz w:val="16"/>
+                                <w:szCs w:val="16"/>
+                              </w:rPr>
+                              <w:t xml:space="preserve"> y actualización de una trampa</w:t>
+                            </w:r>
+                            <w:r>
+                              <w:rPr>
+                                <w:sz w:val="16"/>
+                                <w:szCs w:val="16"/>
+                              </w:rPr>
+                              <w:t>.</w:t>
+                            </w:r>
+                          </w:p>
+                        </w:txbxContent>
+                      </wps:txbx>
+                      <wps:bodyPr rot="0" vert="horz" wrap="square" lIns="91440" tIns="45720" rIns="91440" bIns="45720" anchor="t" anchorCtr="0">
+                        <a:noAutofit/>
+                      </wps:bodyPr>
+                    </wps:wsp>
+                  </a:graphicData>
+                </a:graphic>
+                <wp14:sizeRelH relativeFrom="margin">
+                  <wp14:pctWidth>0</wp14:pctWidth>
+                </wp14:sizeRelH>
+                <wp14:sizeRelV relativeFrom="margin">
+                  <wp14:pctHeight>0</wp14:pctHeight>
+                </wp14:sizeRelV>
+              </wp:anchor>
+            </w:drawing>
+          </mc:Choice>
+          <mc:Fallback>
+            <w:pict>
+              <v:shape w14:anchorId="7869A6EF" id="_x0000_s1051" type="#_x0000_t202" style="position:absolute;left:0;text-align:left;margin-left:-23.2pt;margin-top:130.15pt;width:128.25pt;height:39.75pt;z-index:251850752;visibility:visible;mso-wrap-style:square;mso-width-percent:0;mso-height-percent:0;mso-wrap-distance-left:9pt;mso-wrap-distance-top:3.6pt;mso-wrap-distance-right:9pt;mso-wrap-distance-bottom:3.6pt;mso-position-horizontal:absolute;mso-position-horizontal-relative:margin;mso-position-vertical:absolute;mso-position-vertical-relative:text;mso-width-percent:0;mso-height-percent:0;mso-width-relative:margin;mso-height-relative:margin;v-text-anchor:top" o:gfxdata="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">
+                <v:textbox>
+                  <w:txbxContent>
+                    <w:p>
+                      <w:pPr>
+                        <w:jc w:val="both"/>
+                        <w:rPr>
+                          <w:sz w:val="16"/>
+                          <w:szCs w:val="16"/>
+                        </w:rPr>
+                      </w:pPr>
+                      <w:r>
+                        <w:rPr>
+                          <w:b/>
+                          <w:sz w:val="16"/>
+                          <w:szCs w:val="16"/>
+                        </w:rPr>
+                        <w:t xml:space="preserve">Botón Historial: </w:t>
+                      </w:r>
+                      <w:r>
+                        <w:rPr>
+                          <w:sz w:val="16"/>
+                          <w:szCs w:val="16"/>
+                        </w:rPr>
+                        <w:t>Muestra los datos de registro</w:t>
+                      </w:r>
+                      <w:r>
+                        <w:rPr>
+                          <w:sz w:val="16"/>
+                          <w:szCs w:val="16"/>
+                        </w:rPr>
+                        <w:t xml:space="preserve"> y actualización de una trampa</w:t>
+                      </w:r>
+                      <w:r>
+                        <w:rPr>
+                          <w:sz w:val="16"/>
+                          <w:szCs w:val="16"/>
+                        </w:rPr>
+                        <w:t>.</w:t>
+                      </w:r>
+                    </w:p>
+                  </w:txbxContent>
+                </v:textbox>
+                <w10:wrap type="square" anchorx="margin"/>
+              </v:shape>
+            </w:pict>
+          </mc:Fallback>
+        </mc:AlternateContent>
+      </w:r>
+      <w:r>
+        <mc:AlternateContent>
+          <mc:Choice Requires="wps">
+            <w:drawing>
+              <wp:anchor distT="45720" distB="45720" distL="114300" distR="114300" simplePos="0" relativeHeight="251847680" behindDoc="0" locked="0" layoutInCell="1" allowOverlap="1" wp14:anchorId="1BED0859" wp14:editId="6F660942">
+                <wp:simplePos x="0" y="0"/>
+                <wp:positionH relativeFrom="margin">
+                  <wp:posOffset>-206050</wp:posOffset>
+                </wp:positionH>
+                <wp:positionV relativeFrom="paragraph">
+                  <wp:posOffset>946697</wp:posOffset>
+                </wp:positionV>
+                <wp:extent cx="1541145" cy="403225"/>
+                <wp:effectExtent l="0" t="0" r="20955" b="15875"/>
+                <wp:wrapSquare wrapText="bothSides"/>
+                <wp:docPr id="34" name="Cuadro de texto 2"/>
+                <wp:cNvGraphicFramePr>
+                  <a:graphicFrameLocks xmlns:a="http://schemas.openxmlformats.org/drawingml/2006/main"/>
+                </wp:cNvGraphicFramePr>
+                <a:graphic xmlns:a="http://schemas.openxmlformats.org/drawingml/2006/main">
+                  <a:graphicData uri="http://schemas.microsoft.com/office/word/2010/wordprocessingShape">
+                    <wps:wsp>
+                      <wps:cNvSpPr txBox="1">
+                        <a:spLocks noChangeArrowheads="1"/>
+                      </wps:cNvSpPr>
+                      <wps:spPr bwMode="auto">
+                        <a:xfrm>
+                          <a:off x="0" y="0"/>
+                          <a:ext cx="1541145" cy="403225"/>
+                        </a:xfrm>
+                        <a:prstGeom prst="rect">
+                          <a:avLst/>
+                        </a:prstGeom>
+                        <a:solidFill>
+                          <a:srgbClr val="FFFFFF"/>
+                        </a:solidFill>
+                        <a:ln w="9525">
+                          <a:solidFill>
+                            <a:srgbClr val="000000"/>
+                          </a:solidFill>
+                          <a:miter lim="800000"/>
+                          <a:headEnd/>
+                          <a:tailEnd/>
+                        </a:ln>
+                      </wps:spPr>
+                      <wps:txbx>
+                        <w:txbxContent>
+                          <w:p>
+                            <w:pPr>
+                              <w:jc w:val="both"/>
+                              <w:rPr>
+                                <w:sz w:val="16"/>
+                                <w:szCs w:val="16"/>
+                              </w:rPr>
+                            </w:pPr>
+                            <w:r>
+                              <w:rPr>
+                                <w:b/>
+                                <w:sz w:val="16"/>
+                                <w:szCs w:val="16"/>
+                              </w:rPr>
+                              <w:t xml:space="preserve">Botón Atrás: </w:t>
+                            </w:r>
+                            <w:r>
+                              <w:rPr>
+                                <w:sz w:val="16"/>
+                                <w:szCs w:val="16"/>
+                              </w:rPr>
+                              <w:t>Regresa a la pantalla de preinscripción.</w:t>
+                            </w:r>
+                          </w:p>
+                        </w:txbxContent>
+                      </wps:txbx>
+                      <wps:bodyPr rot="0" vert="horz" wrap="square" lIns="91440" tIns="45720" rIns="91440" bIns="45720" anchor="t" anchorCtr="0">
+                        <a:noAutofit/>
+                      </wps:bodyPr>
+                    </wps:wsp>
+                  </a:graphicData>
+                </a:graphic>
+                <wp14:sizeRelH relativeFrom="margin">
+                  <wp14:pctWidth>0</wp14:pctWidth>
+                </wp14:sizeRelH>
+                <wp14:sizeRelV relativeFrom="margin">
+                  <wp14:pctHeight>0</wp14:pctHeight>
+                </wp14:sizeRelV>
+              </wp:anchor>
+            </w:drawing>
+          </mc:Choice>
+          <mc:Fallback>
+            <w:pict>
+              <v:shape w14:anchorId="1BED0859" id="_x0000_s1052" type="#_x0000_t202" style="position:absolute;left:0;text-align:left;margin-left:-16.2pt;margin-top:74.55pt;width:121.35pt;height:31.75pt;z-index:251847680;visibility:visible;mso-wrap-style:square;mso-width-percent:0;mso-height-percent:0;mso-wrap-distance-left:9pt;mso-wrap-distance-top:3.6pt;mso-wrap-distance-right:9pt;mso-wrap-distance-bottom:3.6pt;mso-position-horizontal:absolute;mso-position-horizontal-relative:margin;mso-position-vertical:absolute;mso-position-vertical-relative:text;mso-width-percent:0;mso-height-percent:0;mso-width-relative:margin;mso-height-relative:margin;v-text-anchor:top" o:gfxdata="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">
+                <v:textbox>
+                  <w:txbxContent>
+                    <w:p>
+                      <w:pPr>
+                        <w:jc w:val="both"/>
+                        <w:rPr>
+                          <w:sz w:val="16"/>
+                          <w:szCs w:val="16"/>
+                        </w:rPr>
+                      </w:pPr>
+                      <w:r>
+                        <w:rPr>
+                          <w:b/>
+                          <w:sz w:val="16"/>
+                          <w:szCs w:val="16"/>
+                        </w:rPr>
+                        <w:t xml:space="preserve">Botón Atrás: </w:t>
+                      </w:r>
+                      <w:r>
+                        <w:rPr>
+                          <w:sz w:val="16"/>
+                          <w:szCs w:val="16"/>
+                        </w:rPr>
+                        <w:t>Regresa a la pantalla de preinscripción.</w:t>
+                      </w:r>
+                    </w:p>
+                  </w:txbxContent>
+                </v:textbox>
+                <w10:wrap type="square" anchorx="margin"/>
+              </v:shape>
+            </w:pict>
+          </mc:Fallback>
+        </mc:AlternateContent>
+      </w:r>
+      <w:r>
+        <w:rPr>
+          <w:noProof/>
+          <w:lang w:eastAsia="es-CO"/>
+        </w:rPr>
+        <mc:AlternateContent>
+          <mc:Choice Requires="wps">
+            <w:drawing>
+              <wp:anchor distT="0" distB="0" distL="114300" distR="114300" simplePos="0" relativeHeight="251853824" behindDoc="0" locked="0" layoutInCell="1" allowOverlap="1" wp14:anchorId="387E1B65" wp14:editId="58EDB341">
+                <wp:simplePos x="0" y="0"/>
+                <wp:positionH relativeFrom="column">
+                  <wp:posOffset>1375986</wp:posOffset>
+                </wp:positionH>
+                <wp:positionV relativeFrom="paragraph">
+                  <wp:posOffset>330289</wp:posOffset>
+                </wp:positionV>
+                <wp:extent cx="414522" cy="106325"/>
+                <wp:effectExtent l="0" t="0" r="62230" b="84455"/>
+                <wp:wrapNone/>
+                <wp:docPr id="55" name="Conector recto de flecha 55"/>
+                <wp:cNvGraphicFramePr/>
+                <a:graphic xmlns:a="http://schemas.openxmlformats.org/drawingml/2006/main">
+                  <a:graphicData uri="http://schemas.microsoft.com/office/word/2010/wordprocessingShape">
+                    <wps:wsp>
+                      <wps:cNvCnPr/>
+                      <wps:spPr>
+                        <a:xfrm>
+                          <a:off x="0" y="0"/>
+                          <a:ext cx="414522" cy="106325"/>
+                        </a:xfrm>
+                        <a:prstGeom prst="straightConnector1">
+                          <a:avLst/>
+                        </a:prstGeom>
+                        <a:ln w="25400">
+                          <a:solidFill>
+                            <a:srgbClr val="FF0000"/>
+                          </a:solidFill>
+                          <a:tailEnd type="triangle"/>
+                        </a:ln>
+                      </wps:spPr>
+                      <wps:style>
+                        <a:lnRef idx="1">
+                          <a:schemeClr val="accent1"/>
+                        </a:lnRef>
+                        <a:fillRef idx="0">
+                          <a:schemeClr val="accent1"/>
+                        </a:fillRef>
+                        <a:effectRef idx="0">
+                          <a:schemeClr val="accent1"/>
+                        </a:effectRef>
+                        <a:fontRef idx="minor">
+                          <a:schemeClr val="tx1"/>
+                        </a:fontRef>
+                      </wps:style>
+                      <wps:bodyPr/>
+                    </wps:wsp>
+                  </a:graphicData>
+                </a:graphic>
+                <wp14:sizeRelH relativeFrom="margin">
+                  <wp14:pctWidth>0</wp14:pctWidth>
+                </wp14:sizeRelH>
+              </wp:anchor>
+            </w:drawing>
+          </mc:Choice>
+          <mc:Fallback>
+            <w:pict>
+              <v:shape w14:anchorId="778B9D52" id="Conector recto de flecha 55" o:spid="_x0000_s1026" type="#_x0000_t32" style="position:absolute;margin-left:108.35pt;margin-top:26pt;width:32.65pt;height:8.35pt;z-index:251853824;visibility:visible;mso-wrap-style:square;mso-width-percent:0;mso-wrap-distance-left:9pt;mso-wrap-distance-top:0;mso-wrap-distance-right:9pt;mso-wrap-distance-bottom:0;mso-position-horizontal:absolute;mso-position-horizontal-relative:text;mso-position-vertical:absolute;mso-position-vertical-relative:text;mso-width-percent:0;mso-width-relative:margin" o:gfxdata="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" strokecolor="red" strokeweight="2pt">
+                <v:stroke endarrow="block"/>
+              </v:shape>
+            </w:pict>
+          </mc:Fallback>
+        </mc:AlternateContent>
+      </w:r>
+      <w:r>
+        <mc:AlternateContent>
+          <mc:Choice Requires="wps">
+            <w:drawing>
+              <wp:anchor distT="45720" distB="45720" distL="114300" distR="114300" simplePos="0" relativeHeight="251851776" behindDoc="0" locked="0" layoutInCell="1" allowOverlap="1" wp14:anchorId="32029BFB" wp14:editId="2926BE15">
+                <wp:simplePos x="0" y="0"/>
+                <wp:positionH relativeFrom="margin">
+                  <wp:posOffset>4567067</wp:posOffset>
+                </wp:positionH>
+                <wp:positionV relativeFrom="paragraph">
+                  <wp:posOffset>2954699</wp:posOffset>
+                </wp:positionV>
+                <wp:extent cx="1628775" cy="409575"/>
+                <wp:effectExtent l="0" t="0" r="28575" b="28575"/>
+                <wp:wrapSquare wrapText="bothSides"/>
+                <wp:docPr id="43" name="Cuadro de texto 2"/>
+                <wp:cNvGraphicFramePr>
+                  <a:graphicFrameLocks xmlns:a="http://schemas.openxmlformats.org/drawingml/2006/main"/>
+                </wp:cNvGraphicFramePr>
+                <a:graphic xmlns:a="http://schemas.openxmlformats.org/drawingml/2006/main">
+                  <a:graphicData uri="http://schemas.microsoft.com/office/word/2010/wordprocessingShape">
+                    <wps:wsp>
+                      <wps:cNvSpPr txBox="1">
+                        <a:spLocks noChangeArrowheads="1"/>
+                      </wps:cNvSpPr>
+                      <wps:spPr bwMode="auto">
+                        <a:xfrm>
+                          <a:off x="0" y="0"/>
+                          <a:ext cx="1628775" cy="409575"/>
+                        </a:xfrm>
+                        <a:prstGeom prst="rect">
+                          <a:avLst/>
+                        </a:prstGeom>
+                        <a:solidFill>
+                          <a:srgbClr val="FFFFFF"/>
+                        </a:solidFill>
+                        <a:ln w="9525">
+                          <a:solidFill>
+                            <a:srgbClr val="000000"/>
+                          </a:solidFill>
+                          <a:miter lim="800000"/>
+                          <a:headEnd/>
+                          <a:tailEnd/>
+                        </a:ln>
+                      </wps:spPr>
+                      <wps:txbx>
+                        <w:txbxContent>
+                          <w:p>
+                            <w:pPr>
+                              <w:jc w:val="both"/>
+                              <w:rPr>
+                                <w:sz w:val="16"/>
+                                <w:szCs w:val="16"/>
+                              </w:rPr>
+                            </w:pPr>
+                            <w:r>
+                              <w:rPr>
+                                <w:b/>
+                                <w:sz w:val="16"/>
+                                <w:szCs w:val="16"/>
+                              </w:rPr>
+                              <w:t xml:space="preserve">Tabla de Visualización: </w:t>
+                            </w:r>
+                            <w:r>
+                              <w:rPr>
+                                <w:sz w:val="16"/>
+                                <w:szCs w:val="16"/>
+                              </w:rPr>
+                              <w:t>Muestra los resultados del filtrado de datos</w:t>
+                            </w:r>
+                            <w:r>
+                              <w:rPr>
+                                <w:b/>
+                                <w:sz w:val="16"/>
+                                <w:szCs w:val="16"/>
+                              </w:rPr>
+                              <w:t xml:space="preserve"> </w:t>
+                            </w:r>
+                          </w:p>
+                        </w:txbxContent>
+                      </wps:txbx>
+                      <wps:bodyPr rot="0" vert="horz" wrap="square" lIns="91440" tIns="45720" rIns="91440" bIns="45720" anchor="t" anchorCtr="0">
+                        <a:noAutofit/>
+                      </wps:bodyPr>
+                    </wps:wsp>
+                  </a:graphicData>
+                </a:graphic>
+                <wp14:sizeRelH relativeFrom="margin">
+                  <wp14:pctWidth>0</wp14:pctWidth>
+                </wp14:sizeRelH>
+                <wp14:sizeRelV relativeFrom="margin">
+                  <wp14:pctHeight>0</wp14:pctHeight>
+                </wp14:sizeRelV>
+              </wp:anchor>
+            </w:drawing>
+          </mc:Choice>
+          <mc:Fallback>
+            <w:pict>
+              <v:shape w14:anchorId="32029BFB" id="_x0000_s1053" type="#_x0000_t202" style="position:absolute;left:0;text-align:left;margin-left:359.6pt;margin-top:232.65pt;width:128.25pt;height:32.25pt;z-index:251851776;visibility:visible;mso-wrap-style:square;mso-width-percent:0;mso-height-percent:0;mso-wrap-distance-left:9pt;mso-wrap-distance-top:3.6pt;mso-wrap-distance-right:9pt;mso-wrap-distance-bottom:3.6pt;mso-position-horizontal:absolute;mso-position-horizontal-relative:margin;mso-position-vertical:absolute;mso-position-vertical-relative:text;mso-width-percent:0;mso-height-percent:0;mso-width-relative:margin;mso-height-relative:margin;v-text-anchor:top" o:gfxdata="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">
+                <v:textbox>
+                  <w:txbxContent>
+                    <w:p>
+                      <w:pPr>
+                        <w:jc w:val="both"/>
+                        <w:rPr>
+                          <w:sz w:val="16"/>
+                          <w:szCs w:val="16"/>
+                        </w:rPr>
+                      </w:pPr>
+                      <w:r>
+                        <w:rPr>
+                          <w:b/>
+                          <w:sz w:val="16"/>
+                          <w:szCs w:val="16"/>
+                        </w:rPr>
+                        <w:t xml:space="preserve">Tabla de Visualización: </w:t>
+                      </w:r>
+                      <w:r>
+                        <w:rPr>
+                          <w:sz w:val="16"/>
+                          <w:szCs w:val="16"/>
+                        </w:rPr>
+                        <w:t>Muestra los resultados del filtrado de datos</w:t>
+                      </w:r>
+                      <w:r>
+                        <w:rPr>
+                          <w:b/>
+                          <w:sz w:val="16"/>
+                          <w:szCs w:val="16"/>
+                        </w:rPr>
+                        <w:t xml:space="preserve"> </w:t>
+                      </w:r>
+                    </w:p>
+                  </w:txbxContent>
+                </v:textbox>
+                <w10:wrap type="square" anchorx="margin"/>
+              </v:shape>
+            </w:pict>
+          </mc:Fallback>
+        </mc:AlternateContent>
+      </w:r>
+      <w:r>
+        <mc:AlternateContent>
+          <mc:Choice Requires="wps">
+            <w:drawing>
+              <wp:anchor distT="45720" distB="45720" distL="114300" distR="114300" simplePos="0" relativeHeight="251849728" behindDoc="0" locked="0" layoutInCell="1" allowOverlap="1" wp14:anchorId="4E56F38F" wp14:editId="78CA9D2C">
+                <wp:simplePos x="0" y="0"/>
+                <wp:positionH relativeFrom="margin">
+                  <wp:posOffset>4567688</wp:posOffset>
+                </wp:positionH>
+                <wp:positionV relativeFrom="paragraph">
+                  <wp:posOffset>1769656</wp:posOffset>
+                </wp:positionV>
+                <wp:extent cx="1628775" cy="504825"/>
+                <wp:effectExtent l="0" t="0" r="28575" b="28575"/>
+                <wp:wrapSquare wrapText="bothSides"/>
+                <wp:docPr id="38" name="Cuadro de texto 2"/>
+                <wp:cNvGraphicFramePr>
+                  <a:graphicFrameLocks xmlns:a="http://schemas.openxmlformats.org/drawingml/2006/main"/>
+                </wp:cNvGraphicFramePr>
+                <a:graphic xmlns:a="http://schemas.openxmlformats.org/drawingml/2006/main">
+                  <a:graphicData uri="http://schemas.microsoft.com/office/word/2010/wordprocessingShape">
+                    <wps:wsp>
+                      <wps:cNvSpPr txBox="1">
+                        <a:spLocks noChangeArrowheads="1"/>
+                      </wps:cNvSpPr>
+                      <wps:spPr bwMode="auto">
+                        <a:xfrm>
+                          <a:off x="0" y="0"/>
+                          <a:ext cx="1628775" cy="504825"/>
+                        </a:xfrm>
+                        <a:prstGeom prst="rect">
+                          <a:avLst/>
+                        </a:prstGeom>
+                        <a:solidFill>
+                          <a:srgbClr val="FFFFFF"/>
+                        </a:solidFill>
+                        <a:ln w="9525">
+                          <a:solidFill>
+                            <a:srgbClr val="000000"/>
+                          </a:solidFill>
+                          <a:miter lim="800000"/>
+                          <a:headEnd/>
+                          <a:tailEnd/>
+                        </a:ln>
+                      </wps:spPr>
+                      <wps:txbx>
+                        <w:txbxContent>
+                          <w:p>
+                            <w:pPr>
+                              <w:jc w:val="both"/>
+                              <w:rPr>
+                                <w:sz w:val="16"/>
+                                <w:szCs w:val="16"/>
+                              </w:rPr>
+                            </w:pPr>
+                            <w:r>
+                              <w:rPr>
+                                <w:b/>
+                                <w:sz w:val="16"/>
+                                <w:szCs w:val="16"/>
+                              </w:rPr>
+                              <w:t xml:space="preserve">Botón Actualizar: </w:t>
+                            </w:r>
+                            <w:r>
+                              <w:rPr>
+                                <w:sz w:val="16"/>
+                                <w:szCs w:val="16"/>
+                              </w:rPr>
+                              <w:t>Abre un formulario para actualizar los datos del predio seleccionado.</w:t>
+                            </w:r>
+                          </w:p>
+                        </w:txbxContent>
+                      </wps:txbx>
+                      <wps:bodyPr rot="0" vert="horz" wrap="square" lIns="91440" tIns="45720" rIns="91440" bIns="45720" anchor="t" anchorCtr="0">
+                        <a:noAutofit/>
+                      </wps:bodyPr>
+                    </wps:wsp>
+                  </a:graphicData>
+                </a:graphic>
+                <wp14:sizeRelH relativeFrom="margin">
+                  <wp14:pctWidth>0</wp14:pctWidth>
+                </wp14:sizeRelH>
+                <wp14:sizeRelV relativeFrom="margin">
+                  <wp14:pctHeight>0</wp14:pctHeight>
+                </wp14:sizeRelV>
+              </wp:anchor>
+            </w:drawing>
+          </mc:Choice>
+          <mc:Fallback>
+            <w:pict>
+              <v:shape w14:anchorId="4E56F38F" id="_x0000_s1054" type="#_x0000_t202" style="position:absolute;left:0;text-align:left;margin-left:359.65pt;margin-top:139.35pt;width:128.25pt;height:39.75pt;z-index:251849728;visibility:visible;mso-wrap-style:square;mso-width-percent:0;mso-height-percent:0;mso-wrap-distance-left:9pt;mso-wrap-distance-top:3.6pt;mso-wrap-distance-right:9pt;mso-wrap-distance-bottom:3.6pt;mso-position-horizontal:absolute;mso-position-horizontal-relative:margin;mso-position-vertical:absolute;mso-position-vertical-relative:text;mso-width-percent:0;mso-height-percent:0;mso-width-relative:margin;mso-height-relative:margin;v-text-anchor:top" o:gfxdata="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">
+                <v:textbox>
+                  <w:txbxContent>
+                    <w:p>
+                      <w:pPr>
+                        <w:jc w:val="both"/>
+                        <w:rPr>
+                          <w:sz w:val="16"/>
+                          <w:szCs w:val="16"/>
+                        </w:rPr>
+                      </w:pPr>
+                      <w:r>
+                        <w:rPr>
+                          <w:b/>
+                          <w:sz w:val="16"/>
+                          <w:szCs w:val="16"/>
+                        </w:rPr>
+                        <w:t xml:space="preserve">Botón Actualizar: </w:t>
+                      </w:r>
+                      <w:r>
+                        <w:rPr>
+                          <w:sz w:val="16"/>
+                          <w:szCs w:val="16"/>
+                        </w:rPr>
+                        <w:t>Abre un formulario para actualizar los datos del predio seleccionado.</w:t>
+                      </w:r>
+                    </w:p>
+                  </w:txbxContent>
+                </v:textbox>
+                <w10:wrap type="square" anchorx="margin"/>
+              </v:shape>
+            </w:pict>
+          </mc:Fallback>
+        </mc:AlternateContent>
+      </w:r>
+      <w:r>
+        <mc:AlternateContent>
+          <mc:Choice Requires="wps">
+            <w:drawing>
+              <wp:anchor distT="45720" distB="45720" distL="114300" distR="114300" simplePos="0" relativeHeight="251848704" behindDoc="0" locked="0" layoutInCell="1" allowOverlap="1" wp14:anchorId="0FFC943A" wp14:editId="67CF36A1">
+                <wp:simplePos x="0" y="0"/>
+                <wp:positionH relativeFrom="margin">
+                  <wp:posOffset>4581496</wp:posOffset>
+                </wp:positionH>
+                <wp:positionV relativeFrom="paragraph">
+                  <wp:posOffset>1015557</wp:posOffset>
+                </wp:positionV>
+                <wp:extent cx="1628775" cy="371475"/>
+                <wp:effectExtent l="0" t="0" r="28575" b="28575"/>
+                <wp:wrapSquare wrapText="bothSides"/>
+                <wp:docPr id="36" name="Cuadro de texto 2"/>
+                <wp:cNvGraphicFramePr>
+                  <a:graphicFrameLocks xmlns:a="http://schemas.openxmlformats.org/drawingml/2006/main"/>
+                </wp:cNvGraphicFramePr>
+                <a:graphic xmlns:a="http://schemas.openxmlformats.org/drawingml/2006/main">
+                  <a:graphicData uri="http://schemas.microsoft.com/office/word/2010/wordprocessingShape">
+                    <wps:wsp>
+                      <wps:cNvSpPr txBox="1">
+                        <a:spLocks noChangeArrowheads="1"/>
+                      </wps:cNvSpPr>
+                      <wps:spPr bwMode="auto">
+                        <a:xfrm>
+                          <a:off x="0" y="0"/>
+                          <a:ext cx="1628775" cy="371475"/>
+                        </a:xfrm>
+                        <a:prstGeom prst="rect">
+                          <a:avLst/>
+                        </a:prstGeom>
+                        <a:solidFill>
+                          <a:srgbClr val="FFFFFF"/>
+                        </a:solidFill>
+                        <a:ln w="9525">
+                          <a:solidFill>
+                            <a:srgbClr val="000000"/>
+                          </a:solidFill>
+                          <a:miter lim="800000"/>
+                          <a:headEnd/>
+                          <a:tailEnd/>
+                        </a:ln>
+                      </wps:spPr>
+                      <wps:txbx>
+                        <w:txbxContent>
+                          <w:p>
+                            <w:pPr>
+                              <w:rPr>
+                                <w:sz w:val="16"/>
+                                <w:szCs w:val="16"/>
+                              </w:rPr>
+                            </w:pPr>
+                            <w:r>
+                              <w:rPr>
+                                <w:b/>
+                                <w:sz w:val="16"/>
+                                <w:szCs w:val="16"/>
+                              </w:rPr>
+                              <w:t xml:space="preserve">Botón Nuevo: </w:t>
+                            </w:r>
+                            <w:r>
+                              <w:rPr>
+                                <w:sz w:val="16"/>
+                                <w:szCs w:val="16"/>
+                              </w:rPr>
+                              <w:t>Abre un formulario para registrar un nuevo predio.</w:t>
+                            </w:r>
+                            <w:r>
+                              <w:rPr>
+                                <w:b/>
+                                <w:sz w:val="16"/>
+                                <w:szCs w:val="16"/>
+                              </w:rPr>
+                              <w:t xml:space="preserve"> </w:t>
+                            </w:r>
+                          </w:p>
+                        </w:txbxContent>
+                      </wps:txbx>
+                      <wps:bodyPr rot="0" vert="horz" wrap="square" lIns="91440" tIns="45720" rIns="91440" bIns="45720" anchor="t" anchorCtr="0">
+                        <a:noAutofit/>
+                      </wps:bodyPr>
+                    </wps:wsp>
+                  </a:graphicData>
+                </a:graphic>
+                <wp14:sizeRelH relativeFrom="margin">
+                  <wp14:pctWidth>0</wp14:pctWidth>
+                </wp14:sizeRelH>
+                <wp14:sizeRelV relativeFrom="margin">
+                  <wp14:pctHeight>0</wp14:pctHeight>
+                </wp14:sizeRelV>
+              </wp:anchor>
+            </w:drawing>
+          </mc:Choice>
+          <mc:Fallback>
+            <w:pict>
+              <v:shape w14:anchorId="0FFC943A" id="_x0000_s1055" type="#_x0000_t202" style="position:absolute;left:0;text-align:left;margin-left:360.75pt;margin-top:79.95pt;width:128.25pt;height:29.25pt;z-index:251848704;visibility:visible;mso-wrap-style:square;mso-width-percent:0;mso-height-percent:0;mso-wrap-distance-left:9pt;mso-wrap-distance-top:3.6pt;mso-wrap-distance-right:9pt;mso-wrap-distance-bottom:3.6pt;mso-position-horizontal:absolute;mso-position-horizontal-relative:margin;mso-position-vertical:absolute;mso-position-vertical-relative:text;mso-width-percent:0;mso-height-percent:0;mso-width-relative:margin;mso-height-relative:margin;v-text-anchor:top" o:gfxdata="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">
+                <v:textbox>
+                  <w:txbxContent>
+                    <w:p>
+                      <w:pPr>
+                        <w:rPr>
+                          <w:sz w:val="16"/>
+                          <w:szCs w:val="16"/>
+                        </w:rPr>
+                      </w:pPr>
+                      <w:r>
+                        <w:rPr>
+                          <w:b/>
+                          <w:sz w:val="16"/>
+                          <w:szCs w:val="16"/>
+                        </w:rPr>
+                        <w:t xml:space="preserve">Botón Nuevo: </w:t>
+                      </w:r>
+                      <w:r>
+                        <w:rPr>
+                          <w:sz w:val="16"/>
+                          <w:szCs w:val="16"/>
+                        </w:rPr>
+                        <w:t>Abre un formulario para registrar un nuevo predio.</w:t>
+                      </w:r>
+                      <w:r>
+                        <w:rPr>
+                          <w:b/>
+                          <w:sz w:val="16"/>
+                          <w:szCs w:val="16"/>
+                        </w:rPr>
+                        <w:t xml:space="preserve"> </w:t>
+                      </w:r>
+                    </w:p>
+                  </w:txbxContent>
+                </v:textbox>
+                <w10:wrap type="square" anchorx="margin"/>
+              </v:shape>
+            </w:pict>
+          </mc:Fallback>
+        </mc:AlternateContent>
+      </w:r>
+      <w:r>
+        <mc:AlternateContent>
+          <mc:Choice Requires="wps">
+            <w:drawing>
+              <wp:anchor distT="45720" distB="45720" distL="114300" distR="114300" simplePos="0" relativeHeight="251845632" behindDoc="0" locked="0" layoutInCell="1" allowOverlap="1" wp14:anchorId="136FBC39" wp14:editId="4094823E">
+                <wp:simplePos x="0" y="0"/>
+                <wp:positionH relativeFrom="margin">
+                  <wp:posOffset>-279237</wp:posOffset>
+                </wp:positionH>
+                <wp:positionV relativeFrom="paragraph">
+                  <wp:posOffset>16716</wp:posOffset>
+                </wp:positionV>
+                <wp:extent cx="1628775" cy="664845"/>
+                <wp:effectExtent l="0" t="0" r="28575" b="20955"/>
+                <wp:wrapSquare wrapText="bothSides"/>
+                <wp:docPr id="24" name="Cuadro de texto 2"/>
+                <wp:cNvGraphicFramePr>
+                  <a:graphicFrameLocks xmlns:a="http://schemas.openxmlformats.org/drawingml/2006/main"/>
+                </wp:cNvGraphicFramePr>
+                <a:graphic xmlns:a="http://schemas.openxmlformats.org/drawingml/2006/main">
+                  <a:graphicData uri="http://schemas.microsoft.com/office/word/2010/wordprocessingShape">
+                    <wps:wsp>
+                      <wps:cNvSpPr txBox="1">
+                        <a:spLocks noChangeArrowheads="1"/>
+                      </wps:cNvSpPr>
+                      <wps:spPr bwMode="auto">
+                        <a:xfrm>
+                          <a:off x="0" y="0"/>
+                          <a:ext cx="1628775" cy="664845"/>
+                        </a:xfrm>
+                        <a:prstGeom prst="rect">
+                          <a:avLst/>
+                        </a:prstGeom>
+                        <a:solidFill>
+                          <a:srgbClr val="FFFFFF"/>
+                        </a:solidFill>
+                        <a:ln w="9525">
+                          <a:solidFill>
+                            <a:srgbClr val="000000"/>
+                          </a:solidFill>
+                          <a:miter lim="800000"/>
+                          <a:headEnd/>
+                          <a:tailEnd/>
+                        </a:ln>
+                      </wps:spPr>
+                      <wps:txbx>
+                        <w:txbxContent>
+                          <w:p>
+                            <w:pPr>
+                              <w:jc w:val="both"/>
+                              <w:rPr>
+                                <w:sz w:val="16"/>
+                                <w:szCs w:val="16"/>
+                              </w:rPr>
+                            </w:pPr>
+                            <w:r>
+                              <w:rPr>
+                                <w:b/>
+                                <w:sz w:val="16"/>
+                                <w:szCs w:val="16"/>
+                              </w:rPr>
+                              <w:t xml:space="preserve">Parámetro de filtrado: </w:t>
+                            </w:r>
+                            <w:r>
+                              <w:rPr>
+                                <w:sz w:val="16"/>
+                                <w:szCs w:val="16"/>
+                              </w:rPr>
+                              <w:t>Es aquí donde se debe digitar una palabra clave para realizar el filtrado de los datos</w:t>
+                            </w:r>
+                          </w:p>
+                        </w:txbxContent>
+                      </wps:txbx>
+                      <wps:bodyPr rot="0" vert="horz" wrap="square" lIns="91440" tIns="45720" rIns="91440" bIns="45720" anchor="t" anchorCtr="0">
+                        <a:noAutofit/>
+                      </wps:bodyPr>
+                    </wps:wsp>
+                  </a:graphicData>
+                </a:graphic>
+                <wp14:sizeRelH relativeFrom="margin">
+                  <wp14:pctWidth>0</wp14:pctWidth>
+                </wp14:sizeRelH>
+                <wp14:sizeRelV relativeFrom="margin">
+                  <wp14:pctHeight>0</wp14:pctHeight>
+                </wp14:sizeRelV>
+              </wp:anchor>
+            </w:drawing>
+          </mc:Choice>
+          <mc:Fallback>
+            <w:pict>
+              <v:shape w14:anchorId="136FBC39" id="_x0000_s1056" type="#_x0000_t202" style="position:absolute;left:0;text-align:left;margin-left:-22pt;margin-top:1.3pt;width:128.25pt;height:52.35pt;z-index:251845632;visibility:visible;mso-wrap-style:square;mso-width-percent:0;mso-height-percent:0;mso-wrap-distance-left:9pt;mso-wrap-distance-top:3.6pt;mso-wrap-distance-right:9pt;mso-wrap-distance-bottom:3.6pt;mso-position-horizontal:absolute;mso-position-horizontal-relative:margin;mso-position-vertical:absolute;mso-position-vertical-relative:text;mso-width-percent:0;mso-height-percent:0;mso-width-relative:margin;mso-height-relative:margin;v-text-anchor:top" o:gfxdata="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">
+                <v:textbox>
+                  <w:txbxContent>
+                    <w:p>
+                      <w:pPr>
+                        <w:jc w:val="both"/>
+                        <w:rPr>
+                          <w:sz w:val="16"/>
+                          <w:szCs w:val="16"/>
+                        </w:rPr>
+                      </w:pPr>
+                      <w:r>
+                        <w:rPr>
+                          <w:b/>
+                          <w:sz w:val="16"/>
+                          <w:szCs w:val="16"/>
+                        </w:rPr>
+                        <w:t xml:space="preserve">Parámetro de filtrado: </w:t>
+                      </w:r>
+                      <w:r>
+                        <w:rPr>
+                          <w:sz w:val="16"/>
+                          <w:szCs w:val="16"/>
+                        </w:rPr>
+                        <w:t>Es aquí donde se debe digitar una palabra clave para realizar el filtrado de los datos</w:t>
+                      </w:r>
+                    </w:p>
+                  </w:txbxContent>
+                </v:textbox>
+                <w10:wrap type="square" anchorx="margin"/>
+              </v:shape>
+            </w:pict>
+          </mc:Fallback>
+        </mc:AlternateContent>
+      </w:r>
+      <w:r>
+        <w:rPr>
+          <w:noProof/>
+          <w:lang w:eastAsia="es-CO"/>
+        </w:rPr>
+        <w:drawing>
+          <wp:inline distT="0" distB="0" distL="0" distR="0" wp14:anchorId="1C554C75" wp14:editId="0F62E65F">
+            <wp:extent cx="2429510" cy="4159640"/>
+            <wp:effectExtent l="19050" t="19050" r="27940" b="12700"/>
+            <wp:docPr id="22" name="Imagen 22"/>
+            <wp:cNvGraphicFramePr>
+              <a:graphicFrameLocks xmlns:a="http://schemas.openxmlformats.org/drawingml/2006/main" noChangeAspect="1"/>
+            </wp:cNvGraphicFramePr>
+            <a:graphic xmlns:a="http://schemas.openxmlformats.org/drawingml/2006/main">
+              <a:graphicData uri="http://schemas.openxmlformats.org/drawingml/2006/picture">
+                <pic:pic xmlns:pic="http://schemas.openxmlformats.org/drawingml/2006/picture">
+                  <pic:nvPicPr>
+                    <pic:cNvPr id="22" name="Screenshot_20180219-145742.png"/>
+                    <pic:cNvPicPr/>
+                  </pic:nvPicPr>
+                  <pic:blipFill rotWithShape="1">
+                    <a:blip r:embed="rId46" cstate="print">
+                      <a:extLst>
+                        <a:ext uri="{28A0092B-C50C-407E-A947-70E740481C1C}">
+                          <a14:useLocalDpi xmlns:a14="http://schemas.microsoft.com/office/drawing/2010/main" val="0"/>
+                        </a:ext>
+                      </a:extLst>
+                    </a:blip>
+                    <a:srcRect t="3692"/>
+                    <a:stretch/>
+                  </pic:blipFill>
+                  <pic:spPr bwMode="auto">
+                    <a:xfrm>
+                      <a:off x="0" y="0"/>
+                      <a:ext cx="2430000" cy="4160479"/>
+                    </a:xfrm>
+                    <a:prstGeom prst="rect">
+                      <a:avLst/>
+                    </a:prstGeom>
+                    <a:ln w="25400">
+                      <a:solidFill>
+                        <a:schemeClr val="accent1">
+                          <a:shade val="50000"/>
+                        </a:schemeClr>
+                      </a:solidFill>
+                    </a:ln>
+                    <a:extLst>
+                      <a:ext uri="{53640926-AAD7-44D8-BBD7-CCE9431645EC}">
+                        <a14:shadowObscured xmlns:a14="http://schemas.microsoft.com/office/drawing/2010/main"/>
+                      </a:ext>
+                    </a:extLst>
+                  </pic:spPr>
+                </pic:pic>
+              </a:graphicData>
+            </a:graphic>
+          </wp:inline>
+        </w:drawing>
+      </w:r>
+    </w:p>
+    <w:p>
+      <w:pPr>
+        <w:jc w:val="center"/>
+        <w:rPr>
+          <w:b/>
+        </w:rPr>
+      </w:pPr>
+      <w:r>
+        <w:rPr>
+          <w:b/>
+        </w:rPr>
+        <w:t>Pantalla Gestión de Trampas</w:t>
+      </w:r>
+    </w:p>
+    <w:p>
+      <w:pPr>
+        <w:rPr>
+          <w:b/>
+        </w:rPr>
+      </w:pPr>
+      <w:r>
+        <w:rPr>
+          <w:b/>
+        </w:rPr>
+        <w:t>REGISTRAR UNA NUEVA TRAMPA</w:t>
+      </w:r>
+      <w:r>
+        <w:rPr>
+          <w:b/>
+        </w:rPr>
+        <w:t>:</w:t>
+      </w:r>
+    </w:p>
+    <w:p>
+      <w:r>
+        <w:t>Al registrar una trampa esta adquiere el estado inactivo. Esto significa que la trampa, aunque está registrada en la base de datos, aún no está siendo usada para monitoreo. Al momento de registrar un trampeo con dicha trampa, esta automáticamente cambia a estado activo.</w:t>
+      </w:r>
+    </w:p>
+    <w:p>
+      <w:pPr>
+        <w:jc w:val="both"/>
+      </w:pPr>
+      <w:r>
+        <w:rPr>
+          <w:b/>
+        </w:rPr>
+        <w:t>Paso 1:</w:t>
+      </w:r>
+      <w:r>
+        <w:t xml:space="preserve"> Presione el botón nuevo de la pa</w:t>
+      </w:r>
+      <w:r>
+        <w:t>ntalla de gestión de trampas</w:t>
+      </w:r>
+      <w:r>
+        <w:t>. Esta acción abrirá un formulario de registro.</w:t>
+      </w:r>
+    </w:p>
+    <w:p>
+      <w:pPr>
+        <w:jc w:val="both"/>
+      </w:pPr>
+      <w:r>
+        <w:rPr>
+          <w:b/>
+        </w:rPr>
+        <w:t>Paso 2:</w:t>
+      </w:r>
+      <w:r>
+        <w:t xml:space="preserve"> Diligencie los campos del formulario </w:t>
+      </w:r>
+      <w:r>
+        <w:t>con la información de la trampa</w:t>
+      </w:r>
+      <w:r>
+        <w:t xml:space="preserve">. </w:t>
+      </w:r>
+      <w:r>
+        <w:t>Todos los campos deben ser diligenciados antes de enviar el formulario.</w:t>
+      </w:r>
+    </w:p>
+    <w:p>
+      <w:pPr>
+        <w:jc w:val="both"/>
+      </w:pPr>
+      <w:r>
+        <w:rPr>
+          <w:b/>
+        </w:rPr>
+        <w:t xml:space="preserve">Paso 3: </w:t>
+      </w:r>
+      <w:r>
+        <w:t>En caso de estar seguro de haber ingresado los datos correctos, pulse el botón registrar que aparece de color verde. De lo contrario, puede tocar el botón cancelar, de color rojo, para deshacer el formulario y regresar a la pantalla</w:t>
+      </w:r>
+      <w:r>
+        <w:t xml:space="preserve"> de gestión de trampas</w:t>
+      </w:r>
+      <w:r>
+        <w:t>. Una vez que pulse el botón registrar, el aplicativo mostrará una ventana de dialogo con un mensaje de confirmación, lo</w:t>
+      </w:r>
+      <w:r>
+        <w:t xml:space="preserve"> cual significa que la trampa</w:t>
+      </w:r>
+      <w:r>
+        <w:t xml:space="preserve"> se ha registrado en la base de datos. Presione aceptar para cerrarla.</w:t>
+      </w:r>
+    </w:p>
+    <w:p>
+      <w:pPr>
+        <w:jc w:val="both"/>
+        <w:rPr>
+          <w:noProof/>
+          <w:lang w:eastAsia="es-CO"/>
+        </w:rPr>
+      </w:pPr>
+    </w:p>
+    <w:p>
+      <w:pPr>
+        <w:jc w:val="both"/>
+      </w:pPr>
+      <w:r>
+        <w:rPr>
+          <w:noProof/>
+          <w:lang w:eastAsia="es-CO"/>
+        </w:rPr>
+        <mc:AlternateContent>
+          <mc:Choice Requires="wps">
+            <w:drawing>
+              <wp:anchor distT="0" distB="0" distL="114300" distR="114300" simplePos="0" relativeHeight="251873280" behindDoc="0" locked="0" layoutInCell="1" allowOverlap="1" wp14:anchorId="342C292F" wp14:editId="1D34CAE4">
+                <wp:simplePos x="0" y="0"/>
+                <wp:positionH relativeFrom="column">
+                  <wp:posOffset>4890976</wp:posOffset>
+                </wp:positionH>
+                <wp:positionV relativeFrom="paragraph">
+                  <wp:posOffset>1957543</wp:posOffset>
+                </wp:positionV>
+                <wp:extent cx="123825" cy="142875"/>
+                <wp:effectExtent l="0" t="0" r="28575" b="28575"/>
+                <wp:wrapNone/>
+                <wp:docPr id="13319" name="Elipse 13319"/>
+                <wp:cNvGraphicFramePr/>
+                <a:graphic xmlns:a="http://schemas.openxmlformats.org/drawingml/2006/main">
+                  <a:graphicData uri="http://schemas.microsoft.com/office/word/2010/wordprocessingShape">
+                    <wps:wsp>
+                      <wps:cNvSpPr/>
+                      <wps:spPr>
+                        <a:xfrm>
+                          <a:off x="0" y="0"/>
+                          <a:ext cx="123825" cy="142875"/>
+                        </a:xfrm>
+                        <a:prstGeom prst="ellipse">
+                          <a:avLst/>
+                        </a:prstGeom>
+                      </wps:spPr>
+                      <wps:style>
+                        <a:lnRef idx="2">
+                          <a:schemeClr val="accent1">
+                            <a:shade val="50000"/>
+                          </a:schemeClr>
+                        </a:lnRef>
+                        <a:fillRef idx="1">
+                          <a:schemeClr val="accent1"/>
+                        </a:fillRef>
+                        <a:effectRef idx="0">
+                          <a:schemeClr val="accent1"/>
+                        </a:effectRef>
+                        <a:fontRef idx="minor">
+                          <a:schemeClr val="lt1"/>
+                        </a:fontRef>
+                      </wps:style>
+                      <wps:bodyPr rot="0" spcFirstLastPara="0" vertOverflow="overflow" horzOverflow="overflow" vert="horz" wrap="square" lIns="91440" tIns="45720" rIns="91440" bIns="45720" numCol="1" spcCol="0" rtlCol="0" fromWordArt="0" anchor="ctr" anchorCtr="0" forceAA="0" compatLnSpc="1">
+                        <a:prstTxWarp prst="textNoShape">
+                          <a:avLst/>
+                        </a:prstTxWarp>
+                        <a:noAutofit/>
+                      </wps:bodyPr>
+                    </wps:wsp>
+                  </a:graphicData>
+                </a:graphic>
+                <wp14:sizeRelH relativeFrom="margin">
+                  <wp14:pctWidth>0</wp14:pctWidth>
+                </wp14:sizeRelH>
+                <wp14:sizeRelV relativeFrom="margin">
+                  <wp14:pctHeight>0</wp14:pctHeight>
+                </wp14:sizeRelV>
+              </wp:anchor>
+            </w:drawing>
+          </mc:Choice>
+          <mc:Fallback>
+            <w:pict>
+              <v:oval w14:anchorId="43BE4F5B" id="Elipse 13319" o:spid="_x0000_s1026" style="position:absolute;margin-left:385.1pt;margin-top:154.15pt;width:9.75pt;height:11.25pt;z-index:251873280;visibility:visible;mso-wrap-style:square;mso-width-percent:0;mso-height-percent:0;mso-wrap-distance-left:9pt;mso-wrap-distance-top:0;mso-wrap-distance-right:9pt;mso-wrap-distance-bottom:0;mso-position-horizontal:absolute;mso-position-horizontal-relative:text;mso-position-vertical:absolute;mso-position-vertical-relative:text;mso-width-percent:0;mso-height-percent:0;mso-width-relative:margin;mso-height-relative:margin;v-text-anchor:middle" o:gfxdata="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" fillcolor="#549e39 [3204]" strokecolor="#294e1c [1604]" strokeweight="2pt"/>
+            </w:pict>
+          </mc:Fallback>
+        </mc:AlternateContent>
+      </w:r>
+      <w:r>
+        <w:rPr>
+          <w:noProof/>
+          <w:lang w:eastAsia="es-CO"/>
+        </w:rPr>
+        <mc:AlternateContent>
+          <mc:Choice Requires="wps">
+            <w:drawing>
+              <wp:anchor distT="0" distB="0" distL="114300" distR="114300" simplePos="0" relativeHeight="251871232" behindDoc="0" locked="0" layoutInCell="1" allowOverlap="1" wp14:anchorId="062F7C8A" wp14:editId="66C97AA5">
+                <wp:simplePos x="0" y="0"/>
+                <wp:positionH relativeFrom="column">
+                  <wp:posOffset>3211033</wp:posOffset>
+                </wp:positionH>
+                <wp:positionV relativeFrom="paragraph">
+                  <wp:posOffset>418096</wp:posOffset>
+                </wp:positionV>
+                <wp:extent cx="123825" cy="142875"/>
+                <wp:effectExtent l="0" t="0" r="28575" b="28575"/>
+                <wp:wrapNone/>
+                <wp:docPr id="13318" name="Elipse 13318"/>
+                <wp:cNvGraphicFramePr/>
+                <a:graphic xmlns:a="http://schemas.openxmlformats.org/drawingml/2006/main">
+                  <a:graphicData uri="http://schemas.microsoft.com/office/word/2010/wordprocessingShape">
+                    <wps:wsp>
+                      <wps:cNvSpPr/>
+                      <wps:spPr>
+                        <a:xfrm>
+                          <a:off x="0" y="0"/>
+                          <a:ext cx="123825" cy="142875"/>
+                        </a:xfrm>
+                        <a:prstGeom prst="ellipse">
+                          <a:avLst/>
+                        </a:prstGeom>
+                      </wps:spPr>
+                      <wps:style>
+                        <a:lnRef idx="2">
+                          <a:schemeClr val="accent1">
+                            <a:shade val="50000"/>
+                          </a:schemeClr>
+                        </a:lnRef>
+                        <a:fillRef idx="1">
+                          <a:schemeClr val="accent1"/>
+                        </a:fillRef>
+                        <a:effectRef idx="0">
+                          <a:schemeClr val="accent1"/>
+                        </a:effectRef>
+                        <a:fontRef idx="minor">
+                          <a:schemeClr val="lt1"/>
+                        </a:fontRef>
+                      </wps:style>
+                      <wps:bodyPr rot="0" spcFirstLastPara="0" vertOverflow="overflow" horzOverflow="overflow" vert="horz" wrap="square" lIns="91440" tIns="45720" rIns="91440" bIns="45720" numCol="1" spcCol="0" rtlCol="0" fromWordArt="0" anchor="ctr" anchorCtr="0" forceAA="0" compatLnSpc="1">
+                        <a:prstTxWarp prst="textNoShape">
+                          <a:avLst/>
+                        </a:prstTxWarp>
+                        <a:noAutofit/>
+                      </wps:bodyPr>
+                    </wps:wsp>
+                  </a:graphicData>
+                </a:graphic>
+                <wp14:sizeRelH relativeFrom="margin">
+                  <wp14:pctWidth>0</wp14:pctWidth>
+                </wp14:sizeRelH>
+                <wp14:sizeRelV relativeFrom="margin">
+                  <wp14:pctHeight>0</wp14:pctHeight>
+                </wp14:sizeRelV>
+              </wp:anchor>
+            </w:drawing>
+          </mc:Choice>
+          <mc:Fallback>
+            <w:pict>
+              <v:oval w14:anchorId="4D78D55F" id="Elipse 13318" o:spid="_x0000_s1026" style="position:absolute;margin-left:252.85pt;margin-top:32.9pt;width:9.75pt;height:11.25pt;z-index:251871232;visibility:visible;mso-wrap-style:square;mso-width-percent:0;mso-height-percent:0;mso-wrap-distance-left:9pt;mso-wrap-distance-top:0;mso-wrap-distance-right:9pt;mso-wrap-distance-bottom:0;mso-position-horizontal:absolute;mso-position-horizontal-relative:text;mso-position-vertical:absolute;mso-position-vertical-relative:text;mso-width-percent:0;mso-height-percent:0;mso-width-relative:margin;mso-height-relative:margin;v-text-anchor:middle" o:gfxdata="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" fillcolor="#549e39 [3204]" strokecolor="#294e1c [1604]" strokeweight="2pt"/>
+            </w:pict>
+          </mc:Fallback>
+        </mc:AlternateContent>
+      </w:r>
+      <w:r>
+        <w:rPr>
+          <w:noProof/>
+          <w:lang w:eastAsia="es-CO"/>
+        </w:rPr>
+        <w:drawing>
+          <wp:inline distT="0" distB="0" distL="0" distR="0" wp14:anchorId="5A730BD5" wp14:editId="0A99DD9F">
+            <wp:extent cx="1720215" cy="2931369"/>
+            <wp:effectExtent l="19050" t="19050" r="13335" b="21590"/>
+            <wp:docPr id="234" name="Imagen 234"/>
+            <wp:cNvGraphicFramePr>
+              <a:graphicFrameLocks xmlns:a="http://schemas.openxmlformats.org/drawingml/2006/main" noChangeAspect="1"/>
+            </wp:cNvGraphicFramePr>
+            <a:graphic xmlns:a="http://schemas.openxmlformats.org/drawingml/2006/main">
+              <a:graphicData uri="http://schemas.openxmlformats.org/drawingml/2006/picture">
+                <pic:pic xmlns:pic="http://schemas.openxmlformats.org/drawingml/2006/picture">
+                  <pic:nvPicPr>
+                    <pic:cNvPr id="234" name="Screenshot_20180219-155308.png"/>
+                    <pic:cNvPicPr/>
+                  </pic:nvPicPr>
+                  <pic:blipFill rotWithShape="1">
+                    <a:blip r:embed="rId47" cstate="print">
+                      <a:extLst>
+                        <a:ext uri="{28A0092B-C50C-407E-A947-70E740481C1C}">
+                          <a14:useLocalDpi xmlns:a14="http://schemas.microsoft.com/office/drawing/2010/main" val="0"/>
+                        </a:ext>
+                      </a:extLst>
+                    </a:blip>
+                    <a:srcRect t="4171"/>
+                    <a:stretch/>
+                  </pic:blipFill>
+                  <pic:spPr bwMode="auto">
+                    <a:xfrm>
+                      <a:off x="0" y="0"/>
+                      <a:ext cx="1720800" cy="2932366"/>
+                    </a:xfrm>
+                    <a:prstGeom prst="rect">
+                      <a:avLst/>
+                    </a:prstGeom>
+                    <a:ln w="25400">
+                      <a:solidFill>
+                        <a:schemeClr val="accent1"/>
+                      </a:solidFill>
+                    </a:ln>
+                    <a:extLst>
+                      <a:ext uri="{53640926-AAD7-44D8-BBD7-CCE9431645EC}">
+                        <a14:shadowObscured xmlns:a14="http://schemas.microsoft.com/office/drawing/2010/main"/>
+                      </a:ext>
+                    </a:extLst>
+                  </pic:spPr>
+                </pic:pic>
+              </a:graphicData>
+            </a:graphic>
+          </wp:inline>
+        </w:drawing>
+      </w:r>
+      <w:r>
+        <w:rPr>
+          <w:noProof/>
+          <w:lang w:eastAsia="es-CO"/>
+        </w:rPr>
+        <w:t xml:space="preserve">      </w:t>
+      </w:r>
+      <w:r>
+        <w:rPr>
+          <w:noProof/>
+          <w:lang w:eastAsia="es-CO"/>
+        </w:rPr>
+        <w:drawing>
+          <wp:inline distT="0" distB="0" distL="0" distR="0" wp14:anchorId="4BD7DE2C" wp14:editId="33732DC7">
+            <wp:extent cx="1720215" cy="2920737"/>
+            <wp:effectExtent l="19050" t="19050" r="13335" b="13335"/>
+            <wp:docPr id="237" name="Imagen 237"/>
+            <wp:cNvGraphicFramePr>
+              <a:graphicFrameLocks xmlns:a="http://schemas.openxmlformats.org/drawingml/2006/main" noChangeAspect="1"/>
+            </wp:cNvGraphicFramePr>
+            <a:graphic xmlns:a="http://schemas.openxmlformats.org/drawingml/2006/main">
+              <a:graphicData uri="http://schemas.openxmlformats.org/drawingml/2006/picture">
+                <pic:pic xmlns:pic="http://schemas.openxmlformats.org/drawingml/2006/picture">
+                  <pic:nvPicPr>
+                    <pic:cNvPr id="237" name="Screenshot_20180219-155326.png"/>
+                    <pic:cNvPicPr/>
+                  </pic:nvPicPr>
+                  <pic:blipFill rotWithShape="1">
+                    <a:blip r:embed="rId48" cstate="print">
+                      <a:extLst>
+                        <a:ext uri="{28A0092B-C50C-407E-A947-70E740481C1C}">
+                          <a14:useLocalDpi xmlns:a14="http://schemas.microsoft.com/office/drawing/2010/main" val="0"/>
+                        </a:ext>
+                      </a:extLst>
+                    </a:blip>
+                    <a:srcRect t="4518"/>
+                    <a:stretch/>
+                  </pic:blipFill>
+                  <pic:spPr bwMode="auto">
+                    <a:xfrm>
+                      <a:off x="0" y="0"/>
+                      <a:ext cx="1720800" cy="2921730"/>
+                    </a:xfrm>
+                    <a:prstGeom prst="rect">
+                      <a:avLst/>
+                    </a:prstGeom>
+                    <a:ln w="25400">
+                      <a:solidFill>
+                        <a:schemeClr val="accent1"/>
+                      </a:solidFill>
+                    </a:ln>
+                    <a:extLst>
+                      <a:ext uri="{53640926-AAD7-44D8-BBD7-CCE9431645EC}">
+                        <a14:shadowObscured xmlns:a14="http://schemas.microsoft.com/office/drawing/2010/main"/>
+                      </a:ext>
+                    </a:extLst>
+                  </pic:spPr>
+                </pic:pic>
+              </a:graphicData>
+            </a:graphic>
+          </wp:inline>
+        </w:drawing>
+      </w:r>
+      <w:r>
+        <w:rPr>
+          <w:noProof/>
+          <w:lang w:eastAsia="es-CO"/>
+        </w:rPr>
+        <w:t xml:space="preserve">        </w:t>
+      </w:r>
+      <w:r>
+        <w:rPr>
+          <w:noProof/>
+          <w:lang w:eastAsia="es-CO"/>
+        </w:rPr>
+        <w:drawing>
+          <wp:inline distT="0" distB="0" distL="0" distR="0" wp14:anchorId="64B0056E" wp14:editId="4FCD3A81">
+            <wp:extent cx="1720215" cy="2910104"/>
+            <wp:effectExtent l="19050" t="19050" r="13335" b="24130"/>
+            <wp:docPr id="13317" name="Imagen 13317"/>
+            <wp:cNvGraphicFramePr>
+              <a:graphicFrameLocks xmlns:a="http://schemas.openxmlformats.org/drawingml/2006/main" noChangeAspect="1"/>
+            </wp:cNvGraphicFramePr>
+            <a:graphic xmlns:a="http://schemas.openxmlformats.org/drawingml/2006/main">
+              <a:graphicData uri="http://schemas.openxmlformats.org/drawingml/2006/picture">
+                <pic:pic xmlns:pic="http://schemas.openxmlformats.org/drawingml/2006/picture">
+                  <pic:nvPicPr>
+                    <pic:cNvPr id="13317" name="Screenshot_20180219-155335.png"/>
+                    <pic:cNvPicPr/>
+                  </pic:nvPicPr>
+                  <pic:blipFill rotWithShape="1">
+                    <a:blip r:embed="rId49" cstate="print">
+                      <a:extLst>
+                        <a:ext uri="{28A0092B-C50C-407E-A947-70E740481C1C}">
+                          <a14:useLocalDpi xmlns:a14="http://schemas.microsoft.com/office/drawing/2010/main" val="0"/>
+                        </a:ext>
+                      </a:extLst>
+                    </a:blip>
+                    <a:srcRect t="4867"/>
+                    <a:stretch/>
+                  </pic:blipFill>
+                  <pic:spPr bwMode="auto">
+                    <a:xfrm>
+                      <a:off x="0" y="0"/>
+                      <a:ext cx="1720800" cy="2911094"/>
+                    </a:xfrm>
+                    <a:prstGeom prst="rect">
+                      <a:avLst/>
+                    </a:prstGeom>
+                    <a:ln w="25400">
+                      <a:solidFill>
+                        <a:schemeClr val="accent1"/>
+                      </a:solidFill>
+                    </a:ln>
+                    <a:extLst>
+                      <a:ext uri="{53640926-AAD7-44D8-BBD7-CCE9431645EC}">
+                        <a14:shadowObscured xmlns:a14="http://schemas.microsoft.com/office/drawing/2010/main"/>
+                      </a:ext>
+                    </a:extLst>
+                  </pic:spPr>
+                </pic:pic>
+              </a:graphicData>
+            </a:graphic>
+          </wp:inline>
+        </w:drawing>
+      </w:r>
+    </w:p>
+    <w:p>
+      <w:pPr>
         <w:tabs>
           <w:tab w:val="left" w:pos="7020"/>
         </w:tabs>
@@ -12547,12 +15039,1002 @@
           <w:b/>
         </w:rPr>
       </w:pPr>
+      <w:r>
+        <w:rPr>
+          <w:b/>
+        </w:rPr>
+        <w:t xml:space="preserve">                    Paso 1                                                    Paso 2                                                       Paso 3</w:t>
+      </w:r>
+    </w:p>
+    <w:p>
+      <w:pPr>
+        <w:tabs>
+          <w:tab w:val="left" w:pos="7020"/>
+        </w:tabs>
+        <w:rPr>
+          <w:b/>
+        </w:rPr>
+      </w:pPr>
+    </w:p>
+    <w:p>
+      <w:pPr>
+        <w:tabs>
+          <w:tab w:val="left" w:pos="7020"/>
+        </w:tabs>
+        <w:rPr>
+          <w:b/>
+        </w:rPr>
+      </w:pPr>
+    </w:p>
+    <w:p>
+      <w:pPr>
+        <w:rPr>
+          <w:b/>
+        </w:rPr>
+      </w:pPr>
+      <w:r>
+        <w:rPr>
+          <w:b/>
+        </w:rPr>
+        <w:t>ACTUALIZAR DATOS DE UNA TRAMPA</w:t>
+      </w:r>
+      <w:r>
+        <w:rPr>
+          <w:b/>
+        </w:rPr>
+        <w:t>:</w:t>
+      </w:r>
+    </w:p>
+    <w:p>
+      <w:pPr>
+        <w:jc w:val="both"/>
+      </w:pPr>
+      <w:r>
+        <w:rPr>
+          <w:b/>
+        </w:rPr>
+        <w:t xml:space="preserve">Paso 1: </w:t>
+      </w:r>
+      <w:r>
+        <w:t>En la pa</w:t>
+      </w:r>
+      <w:r>
+        <w:t>ntalla de gestión de trampas, seleccione una trampa</w:t>
+      </w:r>
+      <w:r>
+        <w:t xml:space="preserve"> tocando el radio correspondiente, y presione el botón actualizar. </w:t>
+      </w:r>
+    </w:p>
+    <w:p>
+      <w:pPr>
+        <w:jc w:val="both"/>
+      </w:pPr>
+      <w:r>
+        <w:rPr>
+          <w:b/>
+        </w:rPr>
+        <w:t xml:space="preserve">Paso 2: </w:t>
+      </w:r>
+      <w:r>
+        <w:t>La información de la trampa</w:t>
+      </w:r>
+      <w:r>
+        <w:t xml:space="preserve"> se cargará automáticamente en los campos correspondientes. Solo edite los datos que desea cambiar, a excepción de los campos de Departamento, municipio y código del predio que se encuentran deshabilitados para la edición.</w:t>
+      </w:r>
+    </w:p>
+    <w:p>
+      <w:pPr>
+        <w:jc w:val="both"/>
+      </w:pPr>
+      <w:r>
+        <w:rPr>
+          <w:b/>
+        </w:rPr>
+        <w:t xml:space="preserve">Paso 3: </w:t>
+      </w:r>
+      <w:r>
+        <w:t>En caso de estar seguro de haber ingresado los datos correctos, pulse el botón guardar que aparece de color verde. De lo contrario, puede tocar el botón cancelar, de color rojo, para deshacer el formulario y regresar a la pantalla de gestión de predios. Una vez que pulse el botón guardar, el aplicativo mostrará una ventana de dialogo con un mensaje de confirmación, lo cual significa que los datos del predio se han editado correctamente en la base de datos. Presione aceptar para cerrarla.</w:t>
+      </w:r>
+    </w:p>
+    <w:p>
+      <w:pPr>
+        <w:jc w:val="both"/>
+      </w:pPr>
+    </w:p>
+    <w:p>
+      <w:pPr>
+        <w:jc w:val="both"/>
+      </w:pPr>
+    </w:p>
+    <w:p>
+      <w:pPr>
+        <w:tabs>
+          <w:tab w:val="left" w:pos="7020"/>
+        </w:tabs>
+        <w:rPr>
+          <w:b/>
+          <w:noProof/>
+          <w:lang w:eastAsia="es-CO"/>
+        </w:rPr>
+      </w:pPr>
+      <w:r>
+        <w:rPr>
+          <w:noProof/>
+          <w:lang w:eastAsia="es-CO"/>
+        </w:rPr>
+        <mc:AlternateContent>
+          <mc:Choice Requires="wps">
+            <w:drawing>
+              <wp:anchor distT="0" distB="0" distL="114300" distR="114300" simplePos="0" relativeHeight="251879424" behindDoc="0" locked="0" layoutInCell="1" allowOverlap="1" wp14:anchorId="5DB4186A" wp14:editId="61197339">
+                <wp:simplePos x="0" y="0"/>
+                <wp:positionH relativeFrom="column">
+                  <wp:posOffset>4869711</wp:posOffset>
+                </wp:positionH>
+                <wp:positionV relativeFrom="paragraph">
+                  <wp:posOffset>1972990</wp:posOffset>
+                </wp:positionV>
+                <wp:extent cx="123825" cy="142875"/>
+                <wp:effectExtent l="0" t="0" r="28575" b="28575"/>
+                <wp:wrapNone/>
+                <wp:docPr id="13325" name="Elipse 13325"/>
+                <wp:cNvGraphicFramePr/>
+                <a:graphic xmlns:a="http://schemas.openxmlformats.org/drawingml/2006/main">
+                  <a:graphicData uri="http://schemas.microsoft.com/office/word/2010/wordprocessingShape">
+                    <wps:wsp>
+                      <wps:cNvSpPr/>
+                      <wps:spPr>
+                        <a:xfrm>
+                          <a:off x="0" y="0"/>
+                          <a:ext cx="123825" cy="142875"/>
+                        </a:xfrm>
+                        <a:prstGeom prst="ellipse">
+                          <a:avLst/>
+                        </a:prstGeom>
+                      </wps:spPr>
+                      <wps:style>
+                        <a:lnRef idx="2">
+                          <a:schemeClr val="accent1">
+                            <a:shade val="50000"/>
+                          </a:schemeClr>
+                        </a:lnRef>
+                        <a:fillRef idx="1">
+                          <a:schemeClr val="accent1"/>
+                        </a:fillRef>
+                        <a:effectRef idx="0">
+                          <a:schemeClr val="accent1"/>
+                        </a:effectRef>
+                        <a:fontRef idx="minor">
+                          <a:schemeClr val="lt1"/>
+                        </a:fontRef>
+                      </wps:style>
+                      <wps:bodyPr rot="0" spcFirstLastPara="0" vertOverflow="overflow" horzOverflow="overflow" vert="horz" wrap="square" lIns="91440" tIns="45720" rIns="91440" bIns="45720" numCol="1" spcCol="0" rtlCol="0" fromWordArt="0" anchor="ctr" anchorCtr="0" forceAA="0" compatLnSpc="1">
+                        <a:prstTxWarp prst="textNoShape">
+                          <a:avLst/>
+                        </a:prstTxWarp>
+                        <a:noAutofit/>
+                      </wps:bodyPr>
+                    </wps:wsp>
+                  </a:graphicData>
+                </a:graphic>
+                <wp14:sizeRelH relativeFrom="margin">
+                  <wp14:pctWidth>0</wp14:pctWidth>
+                </wp14:sizeRelH>
+                <wp14:sizeRelV relativeFrom="margin">
+                  <wp14:pctHeight>0</wp14:pctHeight>
+                </wp14:sizeRelV>
+              </wp:anchor>
+            </w:drawing>
+          </mc:Choice>
+          <mc:Fallback>
+            <w:pict>
+              <v:oval w14:anchorId="2EF500F4" id="Elipse 13325" o:spid="_x0000_s1026" style="position:absolute;margin-left:383.45pt;margin-top:155.35pt;width:9.75pt;height:11.25pt;z-index:251879424;visibility:visible;mso-wrap-style:square;mso-width-percent:0;mso-height-percent:0;mso-wrap-distance-left:9pt;mso-wrap-distance-top:0;mso-wrap-distance-right:9pt;mso-wrap-distance-bottom:0;mso-position-horizontal:absolute;mso-position-horizontal-relative:text;mso-position-vertical:absolute;mso-position-vertical-relative:text;mso-width-percent:0;mso-height-percent:0;mso-width-relative:margin;mso-height-relative:margin;v-text-anchor:middle" o:gfxdata="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" fillcolor="#549e39 [3204]" strokecolor="#294e1c [1604]" strokeweight="2pt"/>
+            </w:pict>
+          </mc:Fallback>
+        </mc:AlternateContent>
+      </w:r>
+      <w:r>
+        <w:rPr>
+          <w:noProof/>
+          <w:lang w:eastAsia="es-CO"/>
+        </w:rPr>
+        <mc:AlternateContent>
+          <mc:Choice Requires="wps">
+            <w:drawing>
+              <wp:anchor distT="0" distB="0" distL="114300" distR="114300" simplePos="0" relativeHeight="251877376" behindDoc="0" locked="0" layoutInCell="1" allowOverlap="1" wp14:anchorId="7BDF45FA" wp14:editId="3F8C9296">
+                <wp:simplePos x="0" y="0"/>
+                <wp:positionH relativeFrom="column">
+                  <wp:posOffset>3147237</wp:posOffset>
+                </wp:positionH>
+                <wp:positionV relativeFrom="paragraph">
+                  <wp:posOffset>558859</wp:posOffset>
+                </wp:positionV>
+                <wp:extent cx="123825" cy="142875"/>
+                <wp:effectExtent l="0" t="0" r="28575" b="28575"/>
+                <wp:wrapNone/>
+                <wp:docPr id="13324" name="Elipse 13324"/>
+                <wp:cNvGraphicFramePr/>
+                <a:graphic xmlns:a="http://schemas.openxmlformats.org/drawingml/2006/main">
+                  <a:graphicData uri="http://schemas.microsoft.com/office/word/2010/wordprocessingShape">
+                    <wps:wsp>
+                      <wps:cNvSpPr/>
+                      <wps:spPr>
+                        <a:xfrm>
+                          <a:off x="0" y="0"/>
+                          <a:ext cx="123825" cy="142875"/>
+                        </a:xfrm>
+                        <a:prstGeom prst="ellipse">
+                          <a:avLst/>
+                        </a:prstGeom>
+                      </wps:spPr>
+                      <wps:style>
+                        <a:lnRef idx="2">
+                          <a:schemeClr val="accent1">
+                            <a:shade val="50000"/>
+                          </a:schemeClr>
+                        </a:lnRef>
+                        <a:fillRef idx="1">
+                          <a:schemeClr val="accent1"/>
+                        </a:fillRef>
+                        <a:effectRef idx="0">
+                          <a:schemeClr val="accent1"/>
+                        </a:effectRef>
+                        <a:fontRef idx="minor">
+                          <a:schemeClr val="lt1"/>
+                        </a:fontRef>
+                      </wps:style>
+                      <wps:bodyPr rot="0" spcFirstLastPara="0" vertOverflow="overflow" horzOverflow="overflow" vert="horz" wrap="square" lIns="91440" tIns="45720" rIns="91440" bIns="45720" numCol="1" spcCol="0" rtlCol="0" fromWordArt="0" anchor="ctr" anchorCtr="0" forceAA="0" compatLnSpc="1">
+                        <a:prstTxWarp prst="textNoShape">
+                          <a:avLst/>
+                        </a:prstTxWarp>
+                        <a:noAutofit/>
+                      </wps:bodyPr>
+                    </wps:wsp>
+                  </a:graphicData>
+                </a:graphic>
+                <wp14:sizeRelH relativeFrom="margin">
+                  <wp14:pctWidth>0</wp14:pctWidth>
+                </wp14:sizeRelH>
+                <wp14:sizeRelV relativeFrom="margin">
+                  <wp14:pctHeight>0</wp14:pctHeight>
+                </wp14:sizeRelV>
+              </wp:anchor>
+            </w:drawing>
+          </mc:Choice>
+          <mc:Fallback>
+            <w:pict>
+              <v:oval w14:anchorId="6E360231" id="Elipse 13324" o:spid="_x0000_s1026" style="position:absolute;margin-left:247.8pt;margin-top:44pt;width:9.75pt;height:11.25pt;z-index:251877376;visibility:visible;mso-wrap-style:square;mso-width-percent:0;mso-height-percent:0;mso-wrap-distance-left:9pt;mso-wrap-distance-top:0;mso-wrap-distance-right:9pt;mso-wrap-distance-bottom:0;mso-position-horizontal:absolute;mso-position-horizontal-relative:text;mso-position-vertical:absolute;mso-position-vertical-relative:text;mso-width-percent:0;mso-height-percent:0;mso-width-relative:margin;mso-height-relative:margin;v-text-anchor:middle" o:gfxdata="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" fillcolor="#549e39 [3204]" strokecolor="#294e1c [1604]" strokeweight="2pt"/>
+            </w:pict>
+          </mc:Fallback>
+        </mc:AlternateContent>
+      </w:r>
+      <w:r>
+        <w:rPr>
+          <w:noProof/>
+          <w:lang w:eastAsia="es-CO"/>
+        </w:rPr>
+        <mc:AlternateContent>
+          <mc:Choice Requires="wps">
+            <w:drawing>
+              <wp:anchor distT="0" distB="0" distL="114300" distR="114300" simplePos="0" relativeHeight="251875328" behindDoc="0" locked="0" layoutInCell="1" allowOverlap="1" wp14:anchorId="0EE06D9F" wp14:editId="52DA1A2B">
+                <wp:simplePos x="0" y="0"/>
+                <wp:positionH relativeFrom="column">
+                  <wp:posOffset>1222744</wp:posOffset>
+                </wp:positionH>
+                <wp:positionV relativeFrom="paragraph">
+                  <wp:posOffset>952263</wp:posOffset>
+                </wp:positionV>
+                <wp:extent cx="123825" cy="142875"/>
+                <wp:effectExtent l="0" t="0" r="28575" b="28575"/>
+                <wp:wrapNone/>
+                <wp:docPr id="13323" name="Elipse 13323"/>
+                <wp:cNvGraphicFramePr/>
+                <a:graphic xmlns:a="http://schemas.openxmlformats.org/drawingml/2006/main">
+                  <a:graphicData uri="http://schemas.microsoft.com/office/word/2010/wordprocessingShape">
+                    <wps:wsp>
+                      <wps:cNvSpPr/>
+                      <wps:spPr>
+                        <a:xfrm>
+                          <a:off x="0" y="0"/>
+                          <a:ext cx="123825" cy="142875"/>
+                        </a:xfrm>
+                        <a:prstGeom prst="ellipse">
+                          <a:avLst/>
+                        </a:prstGeom>
+                      </wps:spPr>
+                      <wps:style>
+                        <a:lnRef idx="2">
+                          <a:schemeClr val="accent1">
+                            <a:shade val="50000"/>
+                          </a:schemeClr>
+                        </a:lnRef>
+                        <a:fillRef idx="1">
+                          <a:schemeClr val="accent1"/>
+                        </a:fillRef>
+                        <a:effectRef idx="0">
+                          <a:schemeClr val="accent1"/>
+                        </a:effectRef>
+                        <a:fontRef idx="minor">
+                          <a:schemeClr val="lt1"/>
+                        </a:fontRef>
+                      </wps:style>
+                      <wps:bodyPr rot="0" spcFirstLastPara="0" vertOverflow="overflow" horzOverflow="overflow" vert="horz" wrap="square" lIns="91440" tIns="45720" rIns="91440" bIns="45720" numCol="1" spcCol="0" rtlCol="0" fromWordArt="0" anchor="ctr" anchorCtr="0" forceAA="0" compatLnSpc="1">
+                        <a:prstTxWarp prst="textNoShape">
+                          <a:avLst/>
+                        </a:prstTxWarp>
+                        <a:noAutofit/>
+                      </wps:bodyPr>
+                    </wps:wsp>
+                  </a:graphicData>
+                </a:graphic>
+                <wp14:sizeRelH relativeFrom="margin">
+                  <wp14:pctWidth>0</wp14:pctWidth>
+                </wp14:sizeRelH>
+                <wp14:sizeRelV relativeFrom="margin">
+                  <wp14:pctHeight>0</wp14:pctHeight>
+                </wp14:sizeRelV>
+              </wp:anchor>
+            </w:drawing>
+          </mc:Choice>
+          <mc:Fallback>
+            <w:pict>
+              <v:oval w14:anchorId="54840B84" id="Elipse 13323" o:spid="_x0000_s1026" style="position:absolute;margin-left:96.3pt;margin-top:75pt;width:9.75pt;height:11.25pt;z-index:251875328;visibility:visible;mso-wrap-style:square;mso-width-percent:0;mso-height-percent:0;mso-wrap-distance-left:9pt;mso-wrap-distance-top:0;mso-wrap-distance-right:9pt;mso-wrap-distance-bottom:0;mso-position-horizontal:absolute;mso-position-horizontal-relative:text;mso-position-vertical:absolute;mso-position-vertical-relative:text;mso-width-percent:0;mso-height-percent:0;mso-width-relative:margin;mso-height-relative:margin;v-text-anchor:middle" o:gfxdata="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" fillcolor="#549e39 [3204]" strokecolor="#294e1c [1604]" strokeweight="2pt"/>
+            </w:pict>
+          </mc:Fallback>
+        </mc:AlternateContent>
+      </w:r>
+      <w:r>
+        <w:rPr>
+          <w:b/>
+          <w:noProof/>
+          <w:lang w:eastAsia="es-CO"/>
+        </w:rPr>
+        <w:drawing>
+          <wp:inline distT="0" distB="0" distL="0" distR="0" wp14:anchorId="142AC04F" wp14:editId="472064A0">
+            <wp:extent cx="1720215" cy="2942002"/>
+            <wp:effectExtent l="19050" t="19050" r="13335" b="10795"/>
+            <wp:docPr id="13320" name="Imagen 13320"/>
+            <wp:cNvGraphicFramePr>
+              <a:graphicFrameLocks xmlns:a="http://schemas.openxmlformats.org/drawingml/2006/main" noChangeAspect="1"/>
+            </wp:cNvGraphicFramePr>
+            <a:graphic xmlns:a="http://schemas.openxmlformats.org/drawingml/2006/main">
+              <a:graphicData uri="http://schemas.openxmlformats.org/drawingml/2006/picture">
+                <pic:pic xmlns:pic="http://schemas.openxmlformats.org/drawingml/2006/picture">
+                  <pic:nvPicPr>
+                    <pic:cNvPr id="13320" name="Screenshot_20180219-160742.png"/>
+                    <pic:cNvPicPr/>
+                  </pic:nvPicPr>
+                  <pic:blipFill rotWithShape="1">
+                    <a:blip r:embed="rId50" cstate="print">
+                      <a:extLst>
+                        <a:ext uri="{28A0092B-C50C-407E-A947-70E740481C1C}">
+                          <a14:useLocalDpi xmlns:a14="http://schemas.microsoft.com/office/drawing/2010/main" val="0"/>
+                        </a:ext>
+                      </a:extLst>
+                    </a:blip>
+                    <a:srcRect t="3824"/>
+                    <a:stretch/>
+                  </pic:blipFill>
+                  <pic:spPr bwMode="auto">
+                    <a:xfrm>
+                      <a:off x="0" y="0"/>
+                      <a:ext cx="1720800" cy="2943002"/>
+                    </a:xfrm>
+                    <a:prstGeom prst="rect">
+                      <a:avLst/>
+                    </a:prstGeom>
+                    <a:ln w="25400">
+                      <a:solidFill>
+                        <a:schemeClr val="accent1">
+                          <a:shade val="50000"/>
+                        </a:schemeClr>
+                      </a:solidFill>
+                    </a:ln>
+                    <a:extLst>
+                      <a:ext uri="{53640926-AAD7-44D8-BBD7-CCE9431645EC}">
+                        <a14:shadowObscured xmlns:a14="http://schemas.microsoft.com/office/drawing/2010/main"/>
+                      </a:ext>
+                    </a:extLst>
+                  </pic:spPr>
+                </pic:pic>
+              </a:graphicData>
+            </a:graphic>
+          </wp:inline>
+        </w:drawing>
+      </w:r>
+      <w:r>
+        <w:rPr>
+          <w:b/>
+          <w:noProof/>
+          <w:lang w:eastAsia="es-CO"/>
+        </w:rPr>
+        <w:t xml:space="preserve">     </w:t>
+      </w:r>
+      <w:r>
+        <w:rPr>
+          <w:b/>
+          <w:noProof/>
+          <w:lang w:eastAsia="es-CO"/>
+        </w:rPr>
+        <w:drawing>
+          <wp:inline distT="0" distB="0" distL="0" distR="0" wp14:anchorId="40C1245E" wp14:editId="4C9D069C">
+            <wp:extent cx="1720215" cy="2931369"/>
+            <wp:effectExtent l="19050" t="19050" r="13335" b="21590"/>
+            <wp:docPr id="13321" name="Imagen 13321"/>
+            <wp:cNvGraphicFramePr>
+              <a:graphicFrameLocks xmlns:a="http://schemas.openxmlformats.org/drawingml/2006/main" noChangeAspect="1"/>
+            </wp:cNvGraphicFramePr>
+            <a:graphic xmlns:a="http://schemas.openxmlformats.org/drawingml/2006/main">
+              <a:graphicData uri="http://schemas.openxmlformats.org/drawingml/2006/picture">
+                <pic:pic xmlns:pic="http://schemas.openxmlformats.org/drawingml/2006/picture">
+                  <pic:nvPicPr>
+                    <pic:cNvPr id="13321" name="Screenshot_20180219-160754.png"/>
+                    <pic:cNvPicPr/>
+                  </pic:nvPicPr>
+                  <pic:blipFill rotWithShape="1">
+                    <a:blip r:embed="rId51" cstate="print">
+                      <a:extLst>
+                        <a:ext uri="{28A0092B-C50C-407E-A947-70E740481C1C}">
+                          <a14:useLocalDpi xmlns:a14="http://schemas.microsoft.com/office/drawing/2010/main" val="0"/>
+                        </a:ext>
+                      </a:extLst>
+                    </a:blip>
+                    <a:srcRect t="4171"/>
+                    <a:stretch/>
+                  </pic:blipFill>
+                  <pic:spPr bwMode="auto">
+                    <a:xfrm>
+                      <a:off x="0" y="0"/>
+                      <a:ext cx="1720800" cy="2932366"/>
+                    </a:xfrm>
+                    <a:prstGeom prst="rect">
+                      <a:avLst/>
+                    </a:prstGeom>
+                    <a:ln w="25400">
+                      <a:solidFill>
+                        <a:schemeClr val="accent1">
+                          <a:shade val="50000"/>
+                        </a:schemeClr>
+                      </a:solidFill>
+                    </a:ln>
+                    <a:extLst>
+                      <a:ext uri="{53640926-AAD7-44D8-BBD7-CCE9431645EC}">
+                        <a14:shadowObscured xmlns:a14="http://schemas.microsoft.com/office/drawing/2010/main"/>
+                      </a:ext>
+                    </a:extLst>
+                  </pic:spPr>
+                </pic:pic>
+              </a:graphicData>
+            </a:graphic>
+          </wp:inline>
+        </w:drawing>
+      </w:r>
+      <w:r>
+        <w:rPr>
+          <w:b/>
+          <w:noProof/>
+          <w:lang w:eastAsia="es-CO"/>
+        </w:rPr>
+        <w:t xml:space="preserve">      </w:t>
+      </w:r>
+      <w:r>
+        <w:rPr>
+          <w:b/>
+          <w:noProof/>
+          <w:lang w:eastAsia="es-CO"/>
+        </w:rPr>
+        <w:drawing>
+          <wp:inline distT="0" distB="0" distL="0" distR="0" wp14:anchorId="3F136E0E" wp14:editId="6771F1B1">
+            <wp:extent cx="1720215" cy="2952635"/>
+            <wp:effectExtent l="19050" t="19050" r="13335" b="19685"/>
+            <wp:docPr id="13322" name="Imagen 13322"/>
+            <wp:cNvGraphicFramePr>
+              <a:graphicFrameLocks xmlns:a="http://schemas.openxmlformats.org/drawingml/2006/main" noChangeAspect="1"/>
+            </wp:cNvGraphicFramePr>
+            <a:graphic xmlns:a="http://schemas.openxmlformats.org/drawingml/2006/main">
+              <a:graphicData uri="http://schemas.openxmlformats.org/drawingml/2006/picture">
+                <pic:pic xmlns:pic="http://schemas.openxmlformats.org/drawingml/2006/picture">
+                  <pic:nvPicPr>
+                    <pic:cNvPr id="13322" name="Screenshot_20180219-160804.png"/>
+                    <pic:cNvPicPr/>
+                  </pic:nvPicPr>
+                  <pic:blipFill rotWithShape="1">
+                    <a:blip r:embed="rId52" cstate="print">
+                      <a:extLst>
+                        <a:ext uri="{28A0092B-C50C-407E-A947-70E740481C1C}">
+                          <a14:useLocalDpi xmlns:a14="http://schemas.microsoft.com/office/drawing/2010/main" val="0"/>
+                        </a:ext>
+                      </a:extLst>
+                    </a:blip>
+                    <a:srcRect t="3475"/>
+                    <a:stretch/>
+                  </pic:blipFill>
+                  <pic:spPr bwMode="auto">
+                    <a:xfrm>
+                      <a:off x="0" y="0"/>
+                      <a:ext cx="1720800" cy="2953639"/>
+                    </a:xfrm>
+                    <a:prstGeom prst="rect">
+                      <a:avLst/>
+                    </a:prstGeom>
+                    <a:ln w="25400">
+                      <a:solidFill>
+                        <a:schemeClr val="accent1">
+                          <a:shade val="50000"/>
+                        </a:schemeClr>
+                      </a:solidFill>
+                    </a:ln>
+                    <a:extLst>
+                      <a:ext uri="{53640926-AAD7-44D8-BBD7-CCE9431645EC}">
+                        <a14:shadowObscured xmlns:a14="http://schemas.microsoft.com/office/drawing/2010/main"/>
+                      </a:ext>
+                    </a:extLst>
+                  </pic:spPr>
+                </pic:pic>
+              </a:graphicData>
+            </a:graphic>
+          </wp:inline>
+        </w:drawing>
+      </w:r>
+    </w:p>
+    <w:p>
+      <w:pPr>
+        <w:tabs>
+          <w:tab w:val="left" w:pos="7020"/>
+        </w:tabs>
+        <w:rPr>
+          <w:b/>
+          <w:noProof/>
+          <w:lang w:eastAsia="es-CO"/>
+        </w:rPr>
+      </w:pPr>
+      <w:r>
+        <w:rPr>
+          <w:b/>
+          <w:noProof/>
+          <w:lang w:eastAsia="es-CO"/>
+        </w:rPr>
+        <w:t xml:space="preserve">                      Paso 1                                                   Paso 2                                                   Paso 3</w:t>
+      </w:r>
+    </w:p>
+    <w:p>
+      <w:pPr>
+        <w:tabs>
+          <w:tab w:val="left" w:pos="7020"/>
+        </w:tabs>
+        <w:rPr>
+          <w:b/>
+        </w:rPr>
+      </w:pPr>
+    </w:p>
+    <w:p>
+      <w:pPr>
+        <w:tabs>
+          <w:tab w:val="left" w:pos="7020"/>
+        </w:tabs>
+        <w:rPr>
+          <w:b/>
+        </w:rPr>
+      </w:pPr>
+    </w:p>
+    <w:p>
+      <w:pPr>
+        <w:tabs>
+          <w:tab w:val="left" w:pos="7020"/>
+        </w:tabs>
+        <w:rPr>
+          <w:b/>
+        </w:rPr>
+      </w:pPr>
+    </w:p>
+    <w:p>
+      <w:r>
+        <w:rPr>
+          <w:b/>
+        </w:rPr>
+        <w:t>VER HISTORI</w:t>
+      </w:r>
+      <w:r>
+        <w:rPr>
+          <w:b/>
+        </w:rPr>
+        <w:t>AL DE ACTUALIZACIÓN DE UNA TRAMPA</w:t>
+      </w:r>
+      <w:r>
+        <w:rPr>
+          <w:b/>
+        </w:rPr>
+        <w:t>:</w:t>
+      </w:r>
+    </w:p>
+    <w:p>
+      <w:pPr>
+        <w:jc w:val="both"/>
+      </w:pPr>
+      <w:r>
+        <w:rPr>
+          <w:b/>
+        </w:rPr>
+        <w:t xml:space="preserve">Paso 1: </w:t>
+      </w:r>
+      <w:r>
+        <w:t>En la pa</w:t>
+      </w:r>
+      <w:r>
+        <w:t>ntalla de gestión de trampas</w:t>
+      </w:r>
+      <w:r>
+        <w:t>, seleccione una trampa</w:t>
+      </w:r>
+      <w:r>
+        <w:t xml:space="preserve"> tocando el radio correspondiente, y presione el botón historial.</w:t>
+      </w:r>
+    </w:p>
+    <w:p>
+      <w:pPr>
+        <w:jc w:val="both"/>
+      </w:pPr>
+      <w:r>
+        <w:rPr>
+          <w:b/>
+        </w:rPr>
+        <w:t xml:space="preserve">Paso 2:  </w:t>
+      </w:r>
+      <w:r>
+        <w:t>A continuación podrá visualizar una pantalla en donde se muestran l</w:t>
+      </w:r>
+      <w:r>
+        <w:t>os datos de registro de la trampa</w:t>
+      </w:r>
+      <w:r>
+        <w:t xml:space="preserve">, así como de la última actualización del mismo. Para regresar a la </w:t>
+      </w:r>
+      <w:r>
+        <w:t>pantalla de gestión de trampas</w:t>
+      </w:r>
+      <w:r>
+        <w:t>, presione el botón atrás.</w:t>
+      </w:r>
+    </w:p>
+    <w:p>
+      <w:pPr>
+        <w:jc w:val="both"/>
+      </w:pPr>
+    </w:p>
+    <w:p>
+      <w:pPr>
+        <w:jc w:val="both"/>
+      </w:pPr>
+    </w:p>
+    <w:p>
+      <w:pPr>
+        <w:jc w:val="both"/>
+      </w:pPr>
+      <w:r>
+        <w:rPr>
+          <w:noProof/>
+          <w:lang w:eastAsia="es-CO"/>
+        </w:rPr>
+        <mc:AlternateContent>
+          <mc:Choice Requires="wps">
+            <w:drawing>
+              <wp:anchor distT="0" distB="0" distL="114300" distR="114300" simplePos="0" relativeHeight="251883520" behindDoc="0" locked="0" layoutInCell="1" allowOverlap="1" wp14:anchorId="17E1F65A" wp14:editId="52B4960A">
+                <wp:simplePos x="0" y="0"/>
+                <wp:positionH relativeFrom="column">
+                  <wp:posOffset>4380614</wp:posOffset>
+                </wp:positionH>
+                <wp:positionV relativeFrom="paragraph">
+                  <wp:posOffset>297076</wp:posOffset>
+                </wp:positionV>
+                <wp:extent cx="123825" cy="142875"/>
+                <wp:effectExtent l="0" t="0" r="28575" b="28575"/>
+                <wp:wrapNone/>
+                <wp:docPr id="13330" name="Elipse 13330"/>
+                <wp:cNvGraphicFramePr/>
+                <a:graphic xmlns:a="http://schemas.openxmlformats.org/drawingml/2006/main">
+                  <a:graphicData uri="http://schemas.microsoft.com/office/word/2010/wordprocessingShape">
+                    <wps:wsp>
+                      <wps:cNvSpPr/>
+                      <wps:spPr>
+                        <a:xfrm>
+                          <a:off x="0" y="0"/>
+                          <a:ext cx="123825" cy="142875"/>
+                        </a:xfrm>
+                        <a:prstGeom prst="ellipse">
+                          <a:avLst/>
+                        </a:prstGeom>
+                      </wps:spPr>
+                      <wps:style>
+                        <a:lnRef idx="2">
+                          <a:schemeClr val="accent1">
+                            <a:shade val="50000"/>
+                          </a:schemeClr>
+                        </a:lnRef>
+                        <a:fillRef idx="1">
+                          <a:schemeClr val="accent1"/>
+                        </a:fillRef>
+                        <a:effectRef idx="0">
+                          <a:schemeClr val="accent1"/>
+                        </a:effectRef>
+                        <a:fontRef idx="minor">
+                          <a:schemeClr val="lt1"/>
+                        </a:fontRef>
+                      </wps:style>
+                      <wps:bodyPr rot="0" spcFirstLastPara="0" vertOverflow="overflow" horzOverflow="overflow" vert="horz" wrap="square" lIns="91440" tIns="45720" rIns="91440" bIns="45720" numCol="1" spcCol="0" rtlCol="0" fromWordArt="0" anchor="ctr" anchorCtr="0" forceAA="0" compatLnSpc="1">
+                        <a:prstTxWarp prst="textNoShape">
+                          <a:avLst/>
+                        </a:prstTxWarp>
+                        <a:noAutofit/>
+                      </wps:bodyPr>
+                    </wps:wsp>
+                  </a:graphicData>
+                </a:graphic>
+                <wp14:sizeRelH relativeFrom="margin">
+                  <wp14:pctWidth>0</wp14:pctWidth>
+                </wp14:sizeRelH>
+                <wp14:sizeRelV relativeFrom="margin">
+                  <wp14:pctHeight>0</wp14:pctHeight>
+                </wp14:sizeRelV>
+              </wp:anchor>
+            </w:drawing>
+          </mc:Choice>
+          <mc:Fallback>
+            <w:pict>
+              <v:oval w14:anchorId="0F11AB68" id="Elipse 13330" o:spid="_x0000_s1026" style="position:absolute;margin-left:344.95pt;margin-top:23.4pt;width:9.75pt;height:11.25pt;z-index:251883520;visibility:visible;mso-wrap-style:square;mso-width-percent:0;mso-height-percent:0;mso-wrap-distance-left:9pt;mso-wrap-distance-top:0;mso-wrap-distance-right:9pt;mso-wrap-distance-bottom:0;mso-position-horizontal:absolute;mso-position-horizontal-relative:text;mso-position-vertical:absolute;mso-position-vertical-relative:text;mso-width-percent:0;mso-height-percent:0;mso-width-relative:margin;mso-height-relative:margin;v-text-anchor:middle" o:gfxdata="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" fillcolor="#549e39 [3204]" strokecolor="#294e1c [1604]" strokeweight="2pt"/>
+            </w:pict>
+          </mc:Fallback>
+        </mc:AlternateContent>
+      </w:r>
+      <w:r>
+        <w:rPr>
+          <w:noProof/>
+          <w:lang w:eastAsia="es-CO"/>
+        </w:rPr>
+        <mc:AlternateContent>
+          <mc:Choice Requires="wps">
+            <w:drawing>
+              <wp:anchor distT="0" distB="0" distL="114300" distR="114300" simplePos="0" relativeHeight="251881472" behindDoc="0" locked="0" layoutInCell="1" allowOverlap="1" wp14:anchorId="2E86A178" wp14:editId="7DED5281">
+                <wp:simplePos x="0" y="0"/>
+                <wp:positionH relativeFrom="column">
+                  <wp:posOffset>1392865</wp:posOffset>
+                </wp:positionH>
+                <wp:positionV relativeFrom="paragraph">
+                  <wp:posOffset>956295</wp:posOffset>
+                </wp:positionV>
+                <wp:extent cx="123825" cy="142875"/>
+                <wp:effectExtent l="0" t="0" r="28575" b="28575"/>
+                <wp:wrapNone/>
+                <wp:docPr id="13329" name="Elipse 13329"/>
+                <wp:cNvGraphicFramePr/>
+                <a:graphic xmlns:a="http://schemas.openxmlformats.org/drawingml/2006/main">
+                  <a:graphicData uri="http://schemas.microsoft.com/office/word/2010/wordprocessingShape">
+                    <wps:wsp>
+                      <wps:cNvSpPr/>
+                      <wps:spPr>
+                        <a:xfrm>
+                          <a:off x="0" y="0"/>
+                          <a:ext cx="123825" cy="142875"/>
+                        </a:xfrm>
+                        <a:prstGeom prst="ellipse">
+                          <a:avLst/>
+                        </a:prstGeom>
+                      </wps:spPr>
+                      <wps:style>
+                        <a:lnRef idx="2">
+                          <a:schemeClr val="accent1">
+                            <a:shade val="50000"/>
+                          </a:schemeClr>
+                        </a:lnRef>
+                        <a:fillRef idx="1">
+                          <a:schemeClr val="accent1"/>
+                        </a:fillRef>
+                        <a:effectRef idx="0">
+                          <a:schemeClr val="accent1"/>
+                        </a:effectRef>
+                        <a:fontRef idx="minor">
+                          <a:schemeClr val="lt1"/>
+                        </a:fontRef>
+                      </wps:style>
+                      <wps:bodyPr rot="0" spcFirstLastPara="0" vertOverflow="overflow" horzOverflow="overflow" vert="horz" wrap="square" lIns="91440" tIns="45720" rIns="91440" bIns="45720" numCol="1" spcCol="0" rtlCol="0" fromWordArt="0" anchor="ctr" anchorCtr="0" forceAA="0" compatLnSpc="1">
+                        <a:prstTxWarp prst="textNoShape">
+                          <a:avLst/>
+                        </a:prstTxWarp>
+                        <a:noAutofit/>
+                      </wps:bodyPr>
+                    </wps:wsp>
+                  </a:graphicData>
+                </a:graphic>
+                <wp14:sizeRelH relativeFrom="margin">
+                  <wp14:pctWidth>0</wp14:pctWidth>
+                </wp14:sizeRelH>
+                <wp14:sizeRelV relativeFrom="margin">
+                  <wp14:pctHeight>0</wp14:pctHeight>
+                </wp14:sizeRelV>
+              </wp:anchor>
+            </w:drawing>
+          </mc:Choice>
+          <mc:Fallback>
+            <w:pict>
+              <v:oval w14:anchorId="6AA9893C" id="Elipse 13329" o:spid="_x0000_s1026" style="position:absolute;margin-left:109.65pt;margin-top:75.3pt;width:9.75pt;height:11.25pt;z-index:251881472;visibility:visible;mso-wrap-style:square;mso-width-percent:0;mso-height-percent:0;mso-wrap-distance-left:9pt;mso-wrap-distance-top:0;mso-wrap-distance-right:9pt;mso-wrap-distance-bottom:0;mso-position-horizontal:absolute;mso-position-horizontal-relative:text;mso-position-vertical:absolute;mso-position-vertical-relative:text;mso-width-percent:0;mso-height-percent:0;mso-width-relative:margin;mso-height-relative:margin;v-text-anchor:middle" o:gfxdata="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" fillcolor="#549e39 [3204]" strokecolor="#294e1c [1604]" strokeweight="2pt"/>
+            </w:pict>
+          </mc:Fallback>
+        </mc:AlternateContent>
+      </w:r>
+      <w:r>
+        <w:rPr>
+          <w:noProof/>
+          <w:lang w:eastAsia="es-CO"/>
+        </w:rPr>
+        <w:t xml:space="preserve">                          </w:t>
+      </w:r>
+      <w:r>
+        <w:rPr>
+          <w:noProof/>
+          <w:lang w:eastAsia="es-CO"/>
+        </w:rPr>
+        <w:drawing>
+          <wp:inline distT="0" distB="0" distL="0" distR="0" wp14:anchorId="14831DDF" wp14:editId="051DA2FF">
+            <wp:extent cx="1720215" cy="2931370"/>
+            <wp:effectExtent l="19050" t="19050" r="13335" b="21590"/>
+            <wp:docPr id="13327" name="Imagen 13327"/>
+            <wp:cNvGraphicFramePr>
+              <a:graphicFrameLocks xmlns:a="http://schemas.openxmlformats.org/drawingml/2006/main" noChangeAspect="1"/>
+            </wp:cNvGraphicFramePr>
+            <a:graphic xmlns:a="http://schemas.openxmlformats.org/drawingml/2006/main">
+              <a:graphicData uri="http://schemas.openxmlformats.org/drawingml/2006/picture">
+                <pic:pic xmlns:pic="http://schemas.openxmlformats.org/drawingml/2006/picture">
+                  <pic:nvPicPr>
+                    <pic:cNvPr id="13327" name="Screenshot_20180219-163915.png"/>
+                    <pic:cNvPicPr/>
+                  </pic:nvPicPr>
+                  <pic:blipFill rotWithShape="1">
+                    <a:blip r:embed="rId53" cstate="print">
+                      <a:extLst>
+                        <a:ext uri="{28A0092B-C50C-407E-A947-70E740481C1C}">
+                          <a14:useLocalDpi xmlns:a14="http://schemas.microsoft.com/office/drawing/2010/main" val="0"/>
+                        </a:ext>
+                      </a:extLst>
+                    </a:blip>
+                    <a:srcRect t="4171"/>
+                    <a:stretch/>
+                  </pic:blipFill>
+                  <pic:spPr bwMode="auto">
+                    <a:xfrm>
+                      <a:off x="0" y="0"/>
+                      <a:ext cx="1720800" cy="2932367"/>
+                    </a:xfrm>
+                    <a:prstGeom prst="rect">
+                      <a:avLst/>
+                    </a:prstGeom>
+                    <a:ln w="25400">
+                      <a:solidFill>
+                        <a:schemeClr val="accent1">
+                          <a:shade val="50000"/>
+                        </a:schemeClr>
+                      </a:solidFill>
+                    </a:ln>
+                    <a:extLst>
+                      <a:ext uri="{53640926-AAD7-44D8-BBD7-CCE9431645EC}">
+                        <a14:shadowObscured xmlns:a14="http://schemas.microsoft.com/office/drawing/2010/main"/>
+                      </a:ext>
+                    </a:extLst>
+                  </pic:spPr>
+                </pic:pic>
+              </a:graphicData>
+            </a:graphic>
+          </wp:inline>
+        </w:drawing>
+      </w:r>
+      <w:r>
+        <w:rPr>
+          <w:noProof/>
+          <w:lang w:eastAsia="es-CO"/>
+        </w:rPr>
+        <w:t xml:space="preserve">                               </w:t>
+      </w:r>
+      <w:r>
+        <w:rPr>
+          <w:noProof/>
+          <w:lang w:eastAsia="es-CO"/>
+        </w:rPr>
+        <w:drawing>
+          <wp:inline distT="0" distB="0" distL="0" distR="0" wp14:anchorId="5D02BFD7" wp14:editId="4D868594">
+            <wp:extent cx="1720215" cy="2942002"/>
+            <wp:effectExtent l="19050" t="19050" r="13335" b="10795"/>
+            <wp:docPr id="13328" name="Imagen 13328"/>
+            <wp:cNvGraphicFramePr>
+              <a:graphicFrameLocks xmlns:a="http://schemas.openxmlformats.org/drawingml/2006/main" noChangeAspect="1"/>
+            </wp:cNvGraphicFramePr>
+            <a:graphic xmlns:a="http://schemas.openxmlformats.org/drawingml/2006/main">
+              <a:graphicData uri="http://schemas.openxmlformats.org/drawingml/2006/picture">
+                <pic:pic xmlns:pic="http://schemas.openxmlformats.org/drawingml/2006/picture">
+                  <pic:nvPicPr>
+                    <pic:cNvPr id="13328" name="Screenshot_20180219-162748.png"/>
+                    <pic:cNvPicPr/>
+                  </pic:nvPicPr>
+                  <pic:blipFill rotWithShape="1">
+                    <a:blip r:embed="rId54" cstate="print">
+                      <a:extLst>
+                        <a:ext uri="{28A0092B-C50C-407E-A947-70E740481C1C}">
+                          <a14:useLocalDpi xmlns:a14="http://schemas.microsoft.com/office/drawing/2010/main" val="0"/>
+                        </a:ext>
+                      </a:extLst>
+                    </a:blip>
+                    <a:srcRect t="3824"/>
+                    <a:stretch/>
+                  </pic:blipFill>
+                  <pic:spPr bwMode="auto">
+                    <a:xfrm>
+                      <a:off x="0" y="0"/>
+                      <a:ext cx="1720800" cy="2943002"/>
+                    </a:xfrm>
+                    <a:prstGeom prst="rect">
+                      <a:avLst/>
+                    </a:prstGeom>
+                    <a:ln w="25400">
+                      <a:solidFill>
+                        <a:schemeClr val="accent1">
+                          <a:shade val="50000"/>
+                        </a:schemeClr>
+                      </a:solidFill>
+                    </a:ln>
+                    <a:extLst>
+                      <a:ext uri="{53640926-AAD7-44D8-BBD7-CCE9431645EC}">
+                        <a14:shadowObscured xmlns:a14="http://schemas.microsoft.com/office/drawing/2010/main"/>
+                      </a:ext>
+                    </a:extLst>
+                  </pic:spPr>
+                </pic:pic>
+              </a:graphicData>
+            </a:graphic>
+          </wp:inline>
+        </w:drawing>
+      </w:r>
       <w:bookmarkStart w:id="0" w:name="_GoBack"/>
       <w:bookmarkEnd w:id="0"/>
     </w:p>
+    <w:p>
+      <w:pPr>
+        <w:tabs>
+          <w:tab w:val="left" w:pos="7020"/>
+        </w:tabs>
+        <w:rPr>
+          <w:b/>
+        </w:rPr>
+      </w:pPr>
+      <w:r>
+        <w:rPr>
+          <w:b/>
+        </w:rPr>
+        <w:t xml:space="preserve">                                             </w:t>
+      </w:r>
+      <w:r>
+        <w:rPr>
+          <w:b/>
+        </w:rPr>
+        <w:t xml:space="preserve">  </w:t>
+      </w:r>
+      <w:r>
+        <w:rPr>
+          <w:b/>
+        </w:rPr>
+        <w:t xml:space="preserve">Paso 1                                                                            </w:t>
+      </w:r>
+      <w:r>
+        <w:rPr>
+          <w:b/>
+        </w:rPr>
+        <w:t xml:space="preserve">   </w:t>
+      </w:r>
+      <w:r>
+        <w:rPr>
+          <w:b/>
+        </w:rPr>
+        <w:t>Paso 2</w:t>
+      </w:r>
+    </w:p>
     <w:sectPr>
-      <w:headerReference w:type="default" r:id="rId45"/>
-      <w:footerReference w:type="default" r:id="rId46"/>
+      <w:headerReference w:type="default" r:id="rId55"/>
+      <w:footerReference w:type="default" r:id="rId56"/>
       <w:pgSz w:w="12240" w:h="15840"/>
       <w:pgMar w:top="1417" w:right="1701" w:bottom="1417" w:left="1701" w:header="708" w:footer="708" w:gutter="0"/>
       <w:pgBorders w:offsetFrom="page">
@@ -12624,7 +16106,7 @@
             <w:noProof/>
             <w:lang w:val="es-ES"/>
           </w:rPr>
-          <w:t>20</w:t>
+          <w:t>21</w:t>
         </w:r>
         <w:r>
           <w:fldChar w:fldCharType="end"/>
@@ -12688,13 +16170,13 @@
             <wp:anchor distT="45720" distB="45720" distL="114300" distR="114300" simplePos="0" relativeHeight="251659264" behindDoc="0" locked="0" layoutInCell="1" allowOverlap="1" wp14:anchorId="00F20A75" wp14:editId="6087E4DF">
               <wp:simplePos x="0" y="0"/>
               <wp:positionH relativeFrom="column">
-                <wp:posOffset>3235325</wp:posOffset>
+                <wp:posOffset>2704465</wp:posOffset>
               </wp:positionH>
               <wp:positionV relativeFrom="paragraph">
-                <wp:posOffset>245338</wp:posOffset>
+                <wp:posOffset>92075</wp:posOffset>
               </wp:positionV>
-              <wp:extent cx="2186940" cy="614045"/>
-              <wp:effectExtent l="0" t="0" r="3810" b="0"/>
+              <wp:extent cx="3072765" cy="818515"/>
+              <wp:effectExtent l="0" t="0" r="0" b="635"/>
               <wp:wrapSquare wrapText="bothSides"/>
               <wp:docPr id="217" name="Cuadro de texto 2"/>
               <wp:cNvGraphicFramePr>
@@ -12709,7 +16191,7 @@
                     <wps:spPr bwMode="auto">
                       <a:xfrm>
                         <a:off x="0" y="0"/>
-                        <a:ext cx="2186940" cy="614045"/>
+                        <a:ext cx="3072765" cy="818515"/>
                       </a:xfrm>
                       <a:prstGeom prst="rect">
                         <a:avLst/>
@@ -12728,13 +16210,18 @@
                       <w:txbxContent>
                         <w:p>
                           <w:pPr>
+                            <w:spacing w:line="240" w:lineRule="auto"/>
                             <w:rPr>
                               <w:b/>
-                              <w:color w:val="00B050"/>
-                              <w14:textOutline w14:w="11112" w14:cap="flat" w14:cmpd="sng" w14:algn="ctr">
-                                <w14:solidFill>
-                                  <w14:srgbClr w14:val="00B0F0"/>
-                                </w14:solidFill>
+                              <w:color w:val="549E39" w:themeColor="accent1"/>
+                              <w:sz w:val="18"/>
+                              <w14:shadow w14:blurRad="38100" w14:dist="19050" w14:dir="2700000" w14:sx="100000" w14:sy="100000" w14:kx="0" w14:ky="0" w14:algn="tl">
+                                <w14:schemeClr w14:val="dk1">
+                                  <w14:alpha w14:val="60000"/>
+                                </w14:schemeClr>
+                              </w14:shadow>
+                              <w14:textOutline w14:w="0" w14:cap="flat" w14:cmpd="sng" w14:algn="ctr">
+                                <w14:noFill/>
                                 <w14:prstDash w14:val="solid"/>
                                 <w14:round/>
                               </w14:textOutline>
@@ -12743,27 +16230,36 @@
                           <w:r>
                             <w:rPr>
                               <w:b/>
-                              <w:color w:val="00B050"/>
-                              <w14:textOutline w14:w="11112" w14:cap="flat" w14:cmpd="sng" w14:algn="ctr">
-                                <w14:solidFill>
-                                  <w14:srgbClr w14:val="00B0F0"/>
-                                </w14:solidFill>
+                              <w:color w:val="549E39" w:themeColor="accent1"/>
+                              <w:sz w:val="18"/>
+                              <w14:shadow w14:blurRad="38100" w14:dist="19050" w14:dir="2700000" w14:sx="100000" w14:sy="100000" w14:kx="0" w14:ky="0" w14:algn="tl">
+                                <w14:schemeClr w14:val="dk1">
+                                  <w14:alpha w14:val="60000"/>
+                                </w14:schemeClr>
+                              </w14:shadow>
+                              <w14:textOutline w14:w="0" w14:cap="flat" w14:cmpd="sng" w14:algn="ctr">
+                                <w14:noFill/>
                                 <w14:prstDash w14:val="solid"/>
                                 <w14:round/>
                               </w14:textOutline>
                             </w:rPr>
-                            <w:t>MANUAL DE FUNCIONAMIENTO</w:t>
+                            <w:t>DESARROLLADO POR: Elkin E. Rojas L. y Degly Y. Tafur R.</w:t>
                           </w:r>
                         </w:p>
                         <w:p>
                           <w:pPr>
+                            <w:spacing w:line="240" w:lineRule="auto"/>
                             <w:rPr>
                               <w:b/>
-                              <w:color w:val="00B050"/>
-                              <w14:textOutline w14:w="11112" w14:cap="flat" w14:cmpd="sng" w14:algn="ctr">
-                                <w14:solidFill>
-                                  <w14:srgbClr w14:val="00B0F0"/>
-                                </w14:solidFill>
+                              <w:color w:val="549E39" w:themeColor="accent1"/>
+                              <w:sz w:val="18"/>
+                              <w14:shadow w14:blurRad="38100" w14:dist="19050" w14:dir="2700000" w14:sx="100000" w14:sy="100000" w14:kx="0" w14:ky="0" w14:algn="tl">
+                                <w14:schemeClr w14:val="dk1">
+                                  <w14:alpha w14:val="60000"/>
+                                </w14:schemeClr>
+                              </w14:shadow>
+                              <w14:textOutline w14:w="0" w14:cap="flat" w14:cmpd="sng" w14:algn="ctr">
+                                <w14:noFill/>
                                 <w14:prstDash w14:val="solid"/>
                                 <w14:round/>
                               </w14:textOutline>
@@ -12772,22 +16268,116 @@
                           <w:r>
                             <w:rPr>
                               <w:b/>
-                              <w:color w:val="00B050"/>
-                              <w14:textOutline w14:w="11112" w14:cap="flat" w14:cmpd="sng" w14:algn="ctr">
-                                <w14:solidFill>
-                                  <w14:srgbClr w14:val="00B0F0"/>
-                                </w14:solidFill>
+                              <w:color w:val="549E39" w:themeColor="accent1"/>
+                              <w:sz w:val="18"/>
+                              <w14:shadow w14:blurRad="38100" w14:dist="19050" w14:dir="2700000" w14:sx="100000" w14:sy="100000" w14:kx="0" w14:ky="0" w14:algn="tl">
+                                <w14:schemeClr w14:val="dk1">
+                                  <w14:alpha w14:val="60000"/>
+                                </w14:schemeClr>
+                              </w14:shadow>
+                              <w14:textOutline w14:w="0" w14:cap="flat" w14:cmpd="sng" w14:algn="ctr">
+                                <w14:noFill/>
                                 <w14:prstDash w14:val="solid"/>
                                 <w14:round/>
                               </w14:textOutline>
                             </w:rPr>
-                            <w:t>DEL SISTEMA DE INFORMACIÓN</w:t>
+                            <w:t>E-mail: rojaselkin1@gmail.com, dytmen2007@hotmail.com</w:t>
                           </w:r>
+                        </w:p>
+                        <w:p>
+                          <w:pPr>
+                            <w:spacing w:line="240" w:lineRule="auto"/>
+                            <w:rPr>
+                              <w:b/>
+                              <w:color w:val="549E39" w:themeColor="accent1"/>
+                              <w:sz w:val="18"/>
+                              <w14:shadow w14:blurRad="38100" w14:dist="19050" w14:dir="2700000" w14:sx="100000" w14:sy="100000" w14:kx="0" w14:ky="0" w14:algn="tl">
+                                <w14:schemeClr w14:val="dk1">
+                                  <w14:alpha w14:val="60000"/>
+                                </w14:schemeClr>
+                              </w14:shadow>
+                              <w14:textOutline w14:w="0" w14:cap="flat" w14:cmpd="sng" w14:algn="ctr">
+                                <w14:noFill/>
+                                <w14:prstDash w14:val="solid"/>
+                                <w14:round/>
+                              </w14:textOutline>
+                            </w:rPr>
+                          </w:pPr>
+                          <w:r>
+                            <w:rPr>
+                              <w:b/>
+                              <w:color w:val="549E39" w:themeColor="accent1"/>
+                              <w:sz w:val="18"/>
+                              <w14:shadow w14:blurRad="38100" w14:dist="19050" w14:dir="2700000" w14:sx="100000" w14:sy="100000" w14:kx="0" w14:ky="0" w14:algn="tl">
+                                <w14:schemeClr w14:val="dk1">
+                                  <w14:alpha w14:val="60000"/>
+                                </w14:schemeClr>
+                              </w14:shadow>
+                              <w14:textOutline w14:w="0" w14:cap="flat" w14:cmpd="sng" w14:algn="ctr">
+                                <w14:noFill/>
+                                <w14:prstDash w14:val="solid"/>
+                                <w14:round/>
+                              </w14:textOutline>
+                            </w:rPr>
+                            <w:t>Cel: 3182204190 - 3214612026</w:t>
+                          </w:r>
+                        </w:p>
+                        <w:p>
+                          <w:pPr>
+                            <w:spacing w:line="240" w:lineRule="auto"/>
+                            <w:rPr>
+                              <w:b/>
+                              <w:color w:val="549E39" w:themeColor="accent1"/>
+                              <w:sz w:val="18"/>
+                              <w14:shadow w14:blurRad="38100" w14:dist="19050" w14:dir="2700000" w14:sx="100000" w14:sy="100000" w14:kx="0" w14:ky="0" w14:algn="tl">
+                                <w14:schemeClr w14:val="dk1">
+                                  <w14:alpha w14:val="60000"/>
+                                </w14:schemeClr>
+                              </w14:shadow>
+                              <w14:textOutline w14:w="0" w14:cap="flat" w14:cmpd="sng" w14:algn="ctr">
+                                <w14:noFill/>
+                                <w14:prstDash w14:val="solid"/>
+                                <w14:round/>
+                              </w14:textOutline>
+                            </w:rPr>
+                          </w:pPr>
+                        </w:p>
+                        <w:p>
+                          <w:pPr>
+                            <w:spacing w:line="240" w:lineRule="auto"/>
+                            <w:rPr>
+                              <w:b/>
+                              <w:color w:val="549E39" w:themeColor="accent1"/>
+                              <w:sz w:val="18"/>
+                              <w14:shadow w14:blurRad="38100" w14:dist="19050" w14:dir="2700000" w14:sx="100000" w14:sy="100000" w14:kx="0" w14:ky="0" w14:algn="tl">
+                                <w14:schemeClr w14:val="dk1">
+                                  <w14:alpha w14:val="60000"/>
+                                </w14:schemeClr>
+                              </w14:shadow>
+                              <w14:textOutline w14:w="0" w14:cap="flat" w14:cmpd="sng" w14:algn="ctr">
+                                <w14:noFill/>
+                                <w14:prstDash w14:val="solid"/>
+                                <w14:round/>
+                              </w14:textOutline>
+                            </w:rPr>
+                          </w:pPr>
                         </w:p>
                       </w:txbxContent>
                     </wps:txbx>
                     <wps:bodyPr rot="0" vert="horz" wrap="square" lIns="91440" tIns="45720" rIns="91440" bIns="45720" anchor="t" anchorCtr="0">
                       <a:noAutofit/>
+                      <a:scene3d>
+                        <a:camera prst="orthographicFront"/>
+                        <a:lightRig rig="harsh" dir="t"/>
+                      </a:scene3d>
+                      <a:sp3d extrusionH="57150" prstMaterial="matte">
+                        <a:bevelT w="63500" h="12700" prst="angle"/>
+                        <a:contourClr>
+                          <a:schemeClr val="bg1">
+                            <a:lumMod val="65000"/>
+                          </a:schemeClr>
+                        </a:contourClr>
+                      </a:sp3d>
                     </wps:bodyPr>
                   </wps:wsp>
                 </a:graphicData>
@@ -12807,18 +16397,23 @@
               <v:stroke joinstyle="miter"/>
               <v:path gradientshapeok="t" o:connecttype="rect"/>
             </v:shapetype>
-            <v:shape id="_x0000_s1049" type="#_x0000_t202" style="position:absolute;margin-left:254.75pt;margin-top:19.3pt;width:172.2pt;height:48.35pt;z-index:251659264;visibility:visible;mso-wrap-style:square;mso-width-percent:0;mso-height-percent:0;mso-wrap-distance-left:9pt;mso-wrap-distance-top:3.6pt;mso-wrap-distance-right:9pt;mso-wrap-distance-bottom:3.6pt;mso-position-horizontal:absolute;mso-position-horizontal-relative:text;mso-position-vertical:absolute;mso-position-vertical-relative:text;mso-width-percent:0;mso-height-percent:0;mso-width-relative:margin;mso-height-relative:margin;v-text-anchor:top" o:gfxdata="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" stroked="f">
+            <v:shape id="_x0000_s1057" type="#_x0000_t202" style="position:absolute;margin-left:212.95pt;margin-top:7.25pt;width:241.95pt;height:64.45pt;z-index:251659264;visibility:visible;mso-wrap-style:square;mso-width-percent:0;mso-height-percent:0;mso-wrap-distance-left:9pt;mso-wrap-distance-top:3.6pt;mso-wrap-distance-right:9pt;mso-wrap-distance-bottom:3.6pt;mso-position-horizontal:absolute;mso-position-horizontal-relative:text;mso-position-vertical:absolute;mso-position-vertical-relative:text;mso-width-percent:0;mso-height-percent:0;mso-width-relative:margin;mso-height-relative:margin;v-text-anchor:top" o:gfxdata="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" stroked="f">
               <v:textbox>
                 <w:txbxContent>
                   <w:p>
                     <w:pPr>
+                      <w:spacing w:line="240" w:lineRule="auto"/>
                       <w:rPr>
                         <w:b/>
-                        <w:color w:val="00B050"/>
-                        <w14:textOutline w14:w="11112" w14:cap="flat" w14:cmpd="sng" w14:algn="ctr">
-                          <w14:solidFill>
-                            <w14:srgbClr w14:val="00B0F0"/>
-                          </w14:solidFill>
+                        <w:color w:val="549E39" w:themeColor="accent1"/>
+                        <w:sz w:val="18"/>
+                        <w14:shadow w14:blurRad="38100" w14:dist="19050" w14:dir="2700000" w14:sx="100000" w14:sy="100000" w14:kx="0" w14:ky="0" w14:algn="tl">
+                          <w14:schemeClr w14:val="dk1">
+                            <w14:alpha w14:val="60000"/>
+                          </w14:schemeClr>
+                        </w14:shadow>
+                        <w14:textOutline w14:w="0" w14:cap="flat" w14:cmpd="sng" w14:algn="ctr">
+                          <w14:noFill/>
                           <w14:prstDash w14:val="solid"/>
                           <w14:round/>
                         </w14:textOutline>
@@ -12827,27 +16422,36 @@
                     <w:r>
                       <w:rPr>
                         <w:b/>
-                        <w:color w:val="00B050"/>
-                        <w14:textOutline w14:w="11112" w14:cap="flat" w14:cmpd="sng" w14:algn="ctr">
-                          <w14:solidFill>
-                            <w14:srgbClr w14:val="00B0F0"/>
-                          </w14:solidFill>
+                        <w:color w:val="549E39" w:themeColor="accent1"/>
+                        <w:sz w:val="18"/>
+                        <w14:shadow w14:blurRad="38100" w14:dist="19050" w14:dir="2700000" w14:sx="100000" w14:sy="100000" w14:kx="0" w14:ky="0" w14:algn="tl">
+                          <w14:schemeClr w14:val="dk1">
+                            <w14:alpha w14:val="60000"/>
+                          </w14:schemeClr>
+                        </w14:shadow>
+                        <w14:textOutline w14:w="0" w14:cap="flat" w14:cmpd="sng" w14:algn="ctr">
+                          <w14:noFill/>
                           <w14:prstDash w14:val="solid"/>
                           <w14:round/>
                         </w14:textOutline>
                       </w:rPr>
-                      <w:t>MANUAL DE FUNCIONAMIENTO</w:t>
+                      <w:t>DESARROLLADO POR: Elkin E. Rojas L. y Degly Y. Tafur R.</w:t>
                     </w:r>
                   </w:p>
                   <w:p>
                     <w:pPr>
+                      <w:spacing w:line="240" w:lineRule="auto"/>
                       <w:rPr>
                         <w:b/>
-                        <w:color w:val="00B050"/>
-                        <w14:textOutline w14:w="11112" w14:cap="flat" w14:cmpd="sng" w14:algn="ctr">
-                          <w14:solidFill>
-                            <w14:srgbClr w14:val="00B0F0"/>
-                          </w14:solidFill>
+                        <w:color w:val="549E39" w:themeColor="accent1"/>
+                        <w:sz w:val="18"/>
+                        <w14:shadow w14:blurRad="38100" w14:dist="19050" w14:dir="2700000" w14:sx="100000" w14:sy="100000" w14:kx="0" w14:ky="0" w14:algn="tl">
+                          <w14:schemeClr w14:val="dk1">
+                            <w14:alpha w14:val="60000"/>
+                          </w14:schemeClr>
+                        </w14:shadow>
+                        <w14:textOutline w14:w="0" w14:cap="flat" w14:cmpd="sng" w14:algn="ctr">
+                          <w14:noFill/>
                           <w14:prstDash w14:val="solid"/>
                           <w14:round/>
                         </w14:textOutline>
@@ -12856,17 +16460,99 @@
                     <w:r>
                       <w:rPr>
                         <w:b/>
-                        <w:color w:val="00B050"/>
-                        <w14:textOutline w14:w="11112" w14:cap="flat" w14:cmpd="sng" w14:algn="ctr">
-                          <w14:solidFill>
-                            <w14:srgbClr w14:val="00B0F0"/>
-                          </w14:solidFill>
+                        <w:color w:val="549E39" w:themeColor="accent1"/>
+                        <w:sz w:val="18"/>
+                        <w14:shadow w14:blurRad="38100" w14:dist="19050" w14:dir="2700000" w14:sx="100000" w14:sy="100000" w14:kx="0" w14:ky="0" w14:algn="tl">
+                          <w14:schemeClr w14:val="dk1">
+                            <w14:alpha w14:val="60000"/>
+                          </w14:schemeClr>
+                        </w14:shadow>
+                        <w14:textOutline w14:w="0" w14:cap="flat" w14:cmpd="sng" w14:algn="ctr">
+                          <w14:noFill/>
                           <w14:prstDash w14:val="solid"/>
                           <w14:round/>
                         </w14:textOutline>
                       </w:rPr>
-                      <w:t>DEL SISTEMA DE INFORMACIÓN</w:t>
+                      <w:t>E-mail: rojaselkin1@gmail.com, dytmen2007@hotmail.com</w:t>
                     </w:r>
+                  </w:p>
+                  <w:p>
+                    <w:pPr>
+                      <w:spacing w:line="240" w:lineRule="auto"/>
+                      <w:rPr>
+                        <w:b/>
+                        <w:color w:val="549E39" w:themeColor="accent1"/>
+                        <w:sz w:val="18"/>
+                        <w14:shadow w14:blurRad="38100" w14:dist="19050" w14:dir="2700000" w14:sx="100000" w14:sy="100000" w14:kx="0" w14:ky="0" w14:algn="tl">
+                          <w14:schemeClr w14:val="dk1">
+                            <w14:alpha w14:val="60000"/>
+                          </w14:schemeClr>
+                        </w14:shadow>
+                        <w14:textOutline w14:w="0" w14:cap="flat" w14:cmpd="sng" w14:algn="ctr">
+                          <w14:noFill/>
+                          <w14:prstDash w14:val="solid"/>
+                          <w14:round/>
+                        </w14:textOutline>
+                      </w:rPr>
+                    </w:pPr>
+                    <w:r>
+                      <w:rPr>
+                        <w:b/>
+                        <w:color w:val="549E39" w:themeColor="accent1"/>
+                        <w:sz w:val="18"/>
+                        <w14:shadow w14:blurRad="38100" w14:dist="19050" w14:dir="2700000" w14:sx="100000" w14:sy="100000" w14:kx="0" w14:ky="0" w14:algn="tl">
+                          <w14:schemeClr w14:val="dk1">
+                            <w14:alpha w14:val="60000"/>
+                          </w14:schemeClr>
+                        </w14:shadow>
+                        <w14:textOutline w14:w="0" w14:cap="flat" w14:cmpd="sng" w14:algn="ctr">
+                          <w14:noFill/>
+                          <w14:prstDash w14:val="solid"/>
+                          <w14:round/>
+                        </w14:textOutline>
+                      </w:rPr>
+                      <w:t>Cel: 3182204190 - 3214612026</w:t>
+                    </w:r>
+                  </w:p>
+                  <w:p>
+                    <w:pPr>
+                      <w:spacing w:line="240" w:lineRule="auto"/>
+                      <w:rPr>
+                        <w:b/>
+                        <w:color w:val="549E39" w:themeColor="accent1"/>
+                        <w:sz w:val="18"/>
+                        <w14:shadow w14:blurRad="38100" w14:dist="19050" w14:dir="2700000" w14:sx="100000" w14:sy="100000" w14:kx="0" w14:ky="0" w14:algn="tl">
+                          <w14:schemeClr w14:val="dk1">
+                            <w14:alpha w14:val="60000"/>
+                          </w14:schemeClr>
+                        </w14:shadow>
+                        <w14:textOutline w14:w="0" w14:cap="flat" w14:cmpd="sng" w14:algn="ctr">
+                          <w14:noFill/>
+                          <w14:prstDash w14:val="solid"/>
+                          <w14:round/>
+                        </w14:textOutline>
+                      </w:rPr>
+                    </w:pPr>
+                  </w:p>
+                  <w:p>
+                    <w:pPr>
+                      <w:spacing w:line="240" w:lineRule="auto"/>
+                      <w:rPr>
+                        <w:b/>
+                        <w:color w:val="549E39" w:themeColor="accent1"/>
+                        <w:sz w:val="18"/>
+                        <w14:shadow w14:blurRad="38100" w14:dist="19050" w14:dir="2700000" w14:sx="100000" w14:sy="100000" w14:kx="0" w14:ky="0" w14:algn="tl">
+                          <w14:schemeClr w14:val="dk1">
+                            <w14:alpha w14:val="60000"/>
+                          </w14:schemeClr>
+                        </w14:shadow>
+                        <w14:textOutline w14:w="0" w14:cap="flat" w14:cmpd="sng" w14:algn="ctr">
+                          <w14:noFill/>
+                          <w14:prstDash w14:val="solid"/>
+                          <w14:round/>
+                        </w14:textOutline>
+                      </w:rPr>
+                    </w:pPr>
                   </w:p>
                 </w:txbxContent>
               </v:textbox>
@@ -12882,7 +16568,7 @@
         <w:lang w:eastAsia="es-CO"/>
       </w:rPr>
       <w:drawing>
-        <wp:inline distT="0" distB="0" distL="0" distR="0">
+        <wp:inline distT="0" distB="0" distL="0" distR="0" wp14:anchorId="2A99A3E0" wp14:editId="63308FA1">
           <wp:extent cx="2414016" cy="986790"/>
           <wp:effectExtent l="0" t="0" r="5715" b="0"/>
           <wp:docPr id="1" name="Imagen 1"/>
@@ -15733,7 +19419,7 @@
 </file>
 
 <file path=customXml/itemProps1.xml><?xml version="1.0" encoding="utf-8"?>
-<ds:datastoreItem xmlns:ds="http://schemas.openxmlformats.org/officeDocument/2006/customXml" ds:itemID="{24D516AD-3FCF-4507-B37E-A2DC3D78A9F9}">
+<ds:datastoreItem xmlns:ds="http://schemas.openxmlformats.org/officeDocument/2006/customXml" ds:itemID="{8B4BE55D-C4DB-4BE8-AFC2-B4E8CC7038EC}">
   <ds:schemaRefs>
     <ds:schemaRef ds:uri="http://schemas.openxmlformats.org/officeDocument/2006/bibliography"/>
   </ds:schemaRefs>

</xml_diff>